<commit_message>
Dictionary updated with examples
</commit_message>
<xml_diff>
--- a/Learn_Python_With_NaveenSilvester.docx
+++ b/Learn_Python_With_NaveenSilvester.docx
@@ -11175,13 +11175,7 @@
         <w:rPr>
           <w:lang w:val="en-US"/>
         </w:rPr>
-        <w:t>Defined Using Parenthesis</w:t>
-      </w:r>
-      <w:r>
-        <w:rPr>
-          <w:lang w:val="en-US"/>
-        </w:rPr>
-        <w:t>:</w:t>
+        <w:t>Defined Using Parenthesis:</w:t>
       </w:r>
     </w:p>
     <w:p>
@@ -11263,13 +11257,7 @@
         <w:rPr>
           <w:lang w:val="en-US"/>
         </w:rPr>
-        <w:t>Flexible Data Types</w:t>
-      </w:r>
-      <w:r>
-        <w:rPr>
-          <w:lang w:val="en-US"/>
-        </w:rPr>
-        <w:t>:</w:t>
+        <w:t>Flexible Data Types:</w:t>
       </w:r>
     </w:p>
     <w:p>
@@ -13867,6 +13855,7 @@
     <w:p>
       <w:pPr>
         <w:pStyle w:val="Heading4"/>
+        <w:ind w:left="720"/>
         <w:rPr>
           <w:lang w:val="en-US"/>
         </w:rPr>
@@ -13880,7 +13869,7 @@
     </w:p>
     <w:p>
       <w:pPr>
-        <w:ind w:left="720"/>
+        <w:ind w:left="1440"/>
         <w:rPr>
           <w:lang w:val="en-US"/>
         </w:rPr>
@@ -13902,7 +13891,7 @@
     </w:p>
     <w:p>
       <w:pPr>
-        <w:ind w:left="720"/>
+        <w:ind w:left="1440"/>
         <w:rPr>
           <w:lang w:val="en-US"/>
         </w:rPr>
@@ -13953,28 +13942,329 @@
     </w:p>
     <w:p>
       <w:pPr>
+        <w:ind w:left="1440"/>
+        <w:rPr>
+          <w:lang w:val="en-US"/>
+        </w:rPr>
+      </w:pPr>
+      <w:proofErr w:type="gramStart"/>
+      <w:r>
+        <w:rPr>
+          <w:lang w:val="en-US"/>
+        </w:rPr>
+        <w:t>.values</w:t>
+      </w:r>
+      <w:proofErr w:type="gramEnd"/>
+      <w:r>
+        <w:rPr>
+          <w:lang w:val="en-US"/>
+        </w:rPr>
+        <w:t>(): Returns all values in the dictionary</w:t>
+      </w:r>
+    </w:p>
+    <w:p>
+      <w:pPr>
+        <w:ind w:left="1440"/>
+        <w:rPr>
+          <w:lang w:val="en-US"/>
+        </w:rPr>
+      </w:pPr>
+      <w:r>
+        <w:rPr>
+          <w:lang w:val="en-US"/>
+        </w:rPr>
+        <w:tab/>
+      </w:r>
+      <w:proofErr w:type="spellStart"/>
+      <w:r>
+        <w:rPr>
+          <w:lang w:val="en-US"/>
+        </w:rPr>
+        <w:t>My_</w:t>
+      </w:r>
+      <w:proofErr w:type="gramStart"/>
+      <w:r>
+        <w:rPr>
+          <w:lang w:val="en-US"/>
+        </w:rPr>
+        <w:t>dict.values</w:t>
+      </w:r>
+      <w:proofErr w:type="spellEnd"/>
+      <w:proofErr w:type="gramEnd"/>
+      <w:r>
+        <w:rPr>
+          <w:lang w:val="en-US"/>
+        </w:rPr>
+        <w:t>() - &gt; [‘Alice</w:t>
+      </w:r>
+      <w:proofErr w:type="gramStart"/>
+      <w:r>
+        <w:rPr>
+          <w:lang w:val="en-US"/>
+        </w:rPr>
+        <w:t>’,</w:t>
+      </w:r>
+      <w:proofErr w:type="gramEnd"/>
+      <w:r>
+        <w:rPr>
+          <w:lang w:val="en-US"/>
+        </w:rPr>
+        <w:t xml:space="preserve"> 23]</w:t>
+      </w:r>
+    </w:p>
+    <w:p>
+      <w:pPr>
+        <w:ind w:left="1440"/>
+        <w:rPr>
+          <w:lang w:val="en-US"/>
+        </w:rPr>
+      </w:pPr>
+      <w:proofErr w:type="gramStart"/>
+      <w:r>
+        <w:rPr>
+          <w:lang w:val="en-US"/>
+        </w:rPr>
+        <w:t>.items</w:t>
+      </w:r>
+      <w:proofErr w:type="gramEnd"/>
+      <w:r>
+        <w:rPr>
+          <w:lang w:val="en-US"/>
+        </w:rPr>
+        <w:t xml:space="preserve">(): Returns </w:t>
+      </w:r>
+      <w:r>
+        <w:rPr>
+          <w:lang w:val="en-US"/>
+        </w:rPr>
+        <w:t>key-value pairs as tuples</w:t>
+      </w:r>
+    </w:p>
+    <w:p>
+      <w:pPr>
+        <w:ind w:left="1440"/>
+        <w:rPr>
+          <w:lang w:val="en-US"/>
+        </w:rPr>
+      </w:pPr>
+      <w:r>
+        <w:rPr>
+          <w:lang w:val="en-US"/>
+        </w:rPr>
+        <w:tab/>
+      </w:r>
+      <w:proofErr w:type="spellStart"/>
+      <w:r>
+        <w:rPr>
+          <w:lang w:val="en-US"/>
+        </w:rPr>
+        <w:t>My_</w:t>
+      </w:r>
+      <w:proofErr w:type="gramStart"/>
+      <w:r>
+        <w:rPr>
+          <w:lang w:val="en-US"/>
+        </w:rPr>
+        <w:t>dict.items</w:t>
+      </w:r>
+      <w:proofErr w:type="spellEnd"/>
+      <w:proofErr w:type="gramEnd"/>
+      <w:r>
+        <w:rPr>
+          <w:lang w:val="en-US"/>
+        </w:rPr>
+        <w:t>() -&gt; [(‘name</w:t>
+      </w:r>
+      <w:proofErr w:type="gramStart"/>
+      <w:r>
+        <w:rPr>
+          <w:lang w:val="en-US"/>
+        </w:rPr>
+        <w:t>’ ,</w:t>
+      </w:r>
+      <w:proofErr w:type="gramEnd"/>
+      <w:r>
+        <w:rPr>
+          <w:lang w:val="en-US"/>
+        </w:rPr>
+        <w:t>’Alice</w:t>
+      </w:r>
+      <w:proofErr w:type="gramStart"/>
+      <w:r>
+        <w:rPr>
+          <w:lang w:val="en-US"/>
+        </w:rPr>
+        <w:t>’,</w:t>
+      </w:r>
+      <w:proofErr w:type="gramEnd"/>
+      <w:r>
+        <w:rPr>
+          <w:lang w:val="en-US"/>
+        </w:rPr>
+        <w:t xml:space="preserve"> ‘age</w:t>
+      </w:r>
+      <w:proofErr w:type="gramStart"/>
+      <w:r>
+        <w:rPr>
+          <w:lang w:val="en-US"/>
+        </w:rPr>
+        <w:t>’,</w:t>
+      </w:r>
+      <w:proofErr w:type="gramEnd"/>
+      <w:r>
+        <w:rPr>
+          <w:lang w:val="en-US"/>
+        </w:rPr>
+        <w:t>23)]</w:t>
+      </w:r>
+    </w:p>
+    <w:p>
+      <w:pPr>
+        <w:ind w:left="1440"/>
+        <w:rPr>
+          <w:lang w:val="en-US"/>
+        </w:rPr>
+      </w:pPr>
+      <w:proofErr w:type="gramStart"/>
+      <w:r>
+        <w:rPr>
+          <w:lang w:val="en-US"/>
+        </w:rPr>
+        <w:t>.pop</w:t>
+      </w:r>
+      <w:proofErr w:type="gramEnd"/>
+      <w:r>
+        <w:rPr>
+          <w:lang w:val="en-US"/>
+        </w:rPr>
+        <w:t>(key): Removes a key and returns its value</w:t>
+      </w:r>
+    </w:p>
+    <w:p>
+      <w:pPr>
+        <w:ind w:left="1440"/>
+        <w:rPr>
+          <w:lang w:val="en-US"/>
+        </w:rPr>
+      </w:pPr>
+      <w:r>
+        <w:rPr>
+          <w:lang w:val="en-US"/>
+        </w:rPr>
+        <w:tab/>
+      </w:r>
+      <w:proofErr w:type="spellStart"/>
+      <w:r>
+        <w:rPr>
+          <w:lang w:val="en-US"/>
+        </w:rPr>
+        <w:t>My_dict.pop</w:t>
+      </w:r>
+      <w:proofErr w:type="spellEnd"/>
+      <w:r>
+        <w:rPr>
+          <w:lang w:val="en-US"/>
+        </w:rPr>
+        <w:t>(‘age’) -&gt; 23</w:t>
+      </w:r>
+    </w:p>
+    <w:p>
+      <w:pPr>
+        <w:ind w:left="1440"/>
+        <w:rPr>
+          <w:lang w:val="en-US"/>
+        </w:rPr>
+      </w:pPr>
+      <w:proofErr w:type="gramStart"/>
+      <w:r>
+        <w:rPr>
+          <w:lang w:val="en-US"/>
+        </w:rPr>
+        <w:t>.update</w:t>
+      </w:r>
+      <w:proofErr w:type="gramEnd"/>
+      <w:r>
+        <w:rPr>
+          <w:lang w:val="en-US"/>
+        </w:rPr>
+        <w:t>(</w:t>
+      </w:r>
+      <w:proofErr w:type="spellStart"/>
+      <w:r>
+        <w:rPr>
+          <w:lang w:val="en-US"/>
+        </w:rPr>
+        <w:t>other_dict</w:t>
+      </w:r>
+      <w:proofErr w:type="spellEnd"/>
+      <w:r>
+        <w:rPr>
+          <w:lang w:val="en-US"/>
+        </w:rPr>
+        <w:t xml:space="preserve">): Updates the dictionary with another </w:t>
+      </w:r>
+    </w:p>
+    <w:p>
+      <w:pPr>
         <w:ind w:left="720"/>
         <w:rPr>
           <w:lang w:val="en-US"/>
         </w:rPr>
       </w:pPr>
-      <w:proofErr w:type="gramStart"/>
-      <w:r>
-        <w:rPr>
-          <w:lang w:val="en-US"/>
-        </w:rPr>
-        <w:t>.values</w:t>
-      </w:r>
-      <w:proofErr w:type="gramEnd"/>
-      <w:r>
-        <w:rPr>
-          <w:lang w:val="en-US"/>
-        </w:rPr>
-        <w:t>(): Returns all values in the dictionary</w:t>
-      </w:r>
-    </w:p>
-    <w:p>
-      <w:pPr>
+      <w:r>
+        <w:rPr>
+          <w:lang w:val="en-US"/>
+        </w:rPr>
+        <w:tab/>
+      </w:r>
+      <w:r>
+        <w:rPr>
+          <w:lang w:val="en-US"/>
+        </w:rPr>
+        <w:tab/>
+      </w:r>
+      <w:proofErr w:type="spellStart"/>
+      <w:r>
+        <w:rPr>
+          <w:lang w:val="en-US"/>
+        </w:rPr>
+        <w:t>My_</w:t>
+      </w:r>
+      <w:proofErr w:type="gramStart"/>
+      <w:r>
+        <w:rPr>
+          <w:lang w:val="en-US"/>
+        </w:rPr>
+        <w:t>dict.update</w:t>
+      </w:r>
+      <w:proofErr w:type="spellEnd"/>
+      <w:proofErr w:type="gramEnd"/>
+      <w:r>
+        <w:rPr>
+          <w:lang w:val="en-US"/>
+        </w:rPr>
+        <w:t xml:space="preserve">(‘Country’: ‘USA’) </w:t>
+      </w:r>
+    </w:p>
+    <w:p>
+      <w:pPr>
+        <w:pStyle w:val="Heading4"/>
+        <w:rPr>
+          <w:lang w:val="en-US"/>
+        </w:rPr>
+      </w:pPr>
+    </w:p>
+    <w:p>
+      <w:pPr>
+        <w:pStyle w:val="Heading4"/>
+        <w:rPr>
+          <w:lang w:val="en-US"/>
+        </w:rPr>
+      </w:pPr>
+    </w:p>
+    <w:p>
+      <w:pPr>
+        <w:pStyle w:val="Heading4"/>
         <w:ind w:left="720"/>
         <w:rPr>
           <w:lang w:val="en-US"/>
@@ -13984,76 +14274,1185 @@
         <w:rPr>
           <w:lang w:val="en-US"/>
         </w:rPr>
+        <w:t>Performance consideration while using Dictionaries:</w:t>
+      </w:r>
+    </w:p>
+    <w:p>
+      <w:pPr>
+        <w:ind w:left="360"/>
+        <w:rPr>
+          <w:lang w:val="en-US"/>
+        </w:rPr>
+      </w:pPr>
+      <w:r>
+        <w:rPr>
+          <w:lang w:val="en-US"/>
+        </w:rPr>
+        <w:t>Dictionaries in Python are highly optimized for key-value lookups but come with their own performance considerations. Here is what you need to keep in mind:</w:t>
+      </w:r>
+    </w:p>
+    <w:p>
+      <w:pPr>
+        <w:pStyle w:val="ListParagraph"/>
+        <w:numPr>
+          <w:ilvl w:val="0"/>
+          <w:numId w:val="29"/>
+        </w:numPr>
+        <w:ind w:left="1080"/>
+        <w:rPr>
+          <w:lang w:val="en-US"/>
+        </w:rPr>
+      </w:pPr>
+      <w:r>
+        <w:rPr>
+          <w:lang w:val="en-US"/>
+        </w:rPr>
+        <w:t>Time Complexity of Operations</w:t>
+      </w:r>
+    </w:p>
+    <w:p>
+      <w:pPr>
+        <w:pStyle w:val="ListParagraph"/>
+        <w:ind w:left="1080"/>
+        <w:rPr>
+          <w:lang w:val="en-US"/>
+        </w:rPr>
+      </w:pPr>
+      <w:r>
+        <w:rPr>
+          <w:lang w:val="en-US"/>
+        </w:rPr>
+        <w:t xml:space="preserve">Accessing Values: Retrieving a value by its key is </w:t>
+      </w:r>
+      <w:proofErr w:type="gramStart"/>
+      <w:r>
+        <w:rPr>
+          <w:lang w:val="en-US"/>
+        </w:rPr>
+        <w:t>O(</w:t>
+      </w:r>
+      <w:proofErr w:type="gramEnd"/>
+      <w:r>
+        <w:rPr>
+          <w:lang w:val="en-US"/>
+        </w:rPr>
+        <w:t>1) on average due to the underlying hash table implementation</w:t>
+      </w:r>
+    </w:p>
+    <w:p>
+      <w:pPr>
+        <w:pStyle w:val="ListParagraph"/>
+        <w:ind w:left="1080"/>
+        <w:rPr>
+          <w:lang w:val="en-US"/>
+        </w:rPr>
+      </w:pPr>
+      <w:r>
+        <w:rPr>
+          <w:lang w:val="en-US"/>
+        </w:rPr>
+        <w:t xml:space="preserve">Adding or updating elements: These operations are also </w:t>
+      </w:r>
+      <w:proofErr w:type="gramStart"/>
+      <w:r>
+        <w:rPr>
+          <w:lang w:val="en-US"/>
+        </w:rPr>
+        <w:t>O(</w:t>
+      </w:r>
+      <w:proofErr w:type="gramEnd"/>
+      <w:r>
+        <w:rPr>
+          <w:lang w:val="en-US"/>
+        </w:rPr>
+        <w:t>1) on average.</w:t>
+      </w:r>
+    </w:p>
+    <w:p>
+      <w:pPr>
+        <w:pStyle w:val="ListParagraph"/>
+        <w:ind w:left="1080"/>
+        <w:rPr>
+          <w:lang w:val="en-US"/>
+        </w:rPr>
+      </w:pPr>
+      <w:r>
+        <w:rPr>
+          <w:lang w:val="en-US"/>
+        </w:rPr>
+        <w:t xml:space="preserve">Deleting Elements: Deleting a specific key-value pair is </w:t>
+      </w:r>
+      <w:proofErr w:type="gramStart"/>
+      <w:r>
+        <w:rPr>
+          <w:lang w:val="en-US"/>
+        </w:rPr>
+        <w:t>O(</w:t>
+      </w:r>
+      <w:proofErr w:type="gramEnd"/>
+      <w:r>
+        <w:rPr>
+          <w:lang w:val="en-US"/>
+        </w:rPr>
+        <w:t xml:space="preserve">1), while clearing the dictionary using </w:t>
+      </w:r>
+      <w:proofErr w:type="gramStart"/>
+      <w:r>
+        <w:rPr>
+          <w:lang w:val="en-US"/>
+        </w:rPr>
+        <w:t>clear(</w:t>
+      </w:r>
+      <w:proofErr w:type="gramEnd"/>
+      <w:r>
+        <w:rPr>
+          <w:lang w:val="en-US"/>
+        </w:rPr>
+        <w:t>) is O(n)</w:t>
+      </w:r>
+    </w:p>
+    <w:p>
+      <w:pPr>
+        <w:pStyle w:val="ListParagraph"/>
+        <w:ind w:left="1080"/>
+        <w:rPr>
+          <w:lang w:val="en-US"/>
+        </w:rPr>
+      </w:pPr>
+      <w:r>
+        <w:rPr>
+          <w:lang w:val="en-US"/>
+        </w:rPr>
+        <w:t>However, in the worst case (hash collisions), these operations can degrade to O(n)</w:t>
+      </w:r>
+    </w:p>
+    <w:p>
+      <w:pPr>
+        <w:pStyle w:val="ListParagraph"/>
+        <w:numPr>
+          <w:ilvl w:val="0"/>
+          <w:numId w:val="29"/>
+        </w:numPr>
+        <w:ind w:left="1080"/>
+        <w:rPr>
+          <w:lang w:val="en-US"/>
+        </w:rPr>
+      </w:pPr>
+      <w:r>
+        <w:rPr>
+          <w:lang w:val="en-US"/>
+        </w:rPr>
+        <w:t>Memory Usage</w:t>
+      </w:r>
+    </w:p>
+    <w:p>
+      <w:pPr>
+        <w:pStyle w:val="ListParagraph"/>
+        <w:ind w:left="1080"/>
+        <w:rPr>
+          <w:lang w:val="en-US"/>
+        </w:rPr>
+      </w:pPr>
+      <w:r>
+        <w:rPr>
+          <w:lang w:val="en-US"/>
+        </w:rPr>
+        <w:t>Dictionaries can consume significant memory because of the underlying hash table.</w:t>
+      </w:r>
+    </w:p>
+    <w:p>
+      <w:pPr>
+        <w:pStyle w:val="ListParagraph"/>
+        <w:ind w:left="1080"/>
+        <w:rPr>
+          <w:lang w:val="en-US"/>
+        </w:rPr>
+      </w:pPr>
+      <w:r>
+        <w:rPr>
+          <w:lang w:val="en-US"/>
+        </w:rPr>
+        <w:t xml:space="preserve">If memory efficiency is a concern, alternatives like </w:t>
+      </w:r>
+      <w:proofErr w:type="spellStart"/>
+      <w:proofErr w:type="gramStart"/>
+      <w:r>
+        <w:rPr>
+          <w:lang w:val="en-US"/>
+        </w:rPr>
+        <w:t>collections.Counter</w:t>
+      </w:r>
+      <w:proofErr w:type="spellEnd"/>
+      <w:proofErr w:type="gramEnd"/>
+      <w:r>
+        <w:rPr>
+          <w:lang w:val="en-US"/>
+        </w:rPr>
+        <w:t xml:space="preserve"> (for counting) or </w:t>
+      </w:r>
+      <w:proofErr w:type="spellStart"/>
+      <w:r>
+        <w:rPr>
+          <w:lang w:val="en-US"/>
+        </w:rPr>
+        <w:t>defaultdict</w:t>
+      </w:r>
+      <w:proofErr w:type="spellEnd"/>
+      <w:r>
+        <w:rPr>
+          <w:lang w:val="en-US"/>
+        </w:rPr>
+        <w:t xml:space="preserve"> can sometimes offer optimized use cases.</w:t>
+      </w:r>
+    </w:p>
+    <w:p>
+      <w:pPr>
+        <w:pStyle w:val="ListParagraph"/>
+        <w:numPr>
+          <w:ilvl w:val="0"/>
+          <w:numId w:val="29"/>
+        </w:numPr>
+        <w:ind w:left="1080"/>
+        <w:rPr>
+          <w:lang w:val="en-US"/>
+        </w:rPr>
+      </w:pPr>
+      <w:r>
+        <w:rPr>
+          <w:lang w:val="en-US"/>
+        </w:rPr>
+        <w:t>Hash Collisions</w:t>
+      </w:r>
+    </w:p>
+    <w:p>
+      <w:pPr>
+        <w:pStyle w:val="ListParagraph"/>
+        <w:ind w:left="1080"/>
+        <w:rPr>
+          <w:lang w:val="en-US"/>
+        </w:rPr>
+      </w:pPr>
+      <w:r>
+        <w:rPr>
+          <w:lang w:val="en-US"/>
+        </w:rPr>
+        <w:t>Performance can degrade if there are many hash collisions, where multiple keys map to the same hash bucket.</w:t>
+      </w:r>
+    </w:p>
+    <w:p>
+      <w:pPr>
+        <w:pStyle w:val="ListParagraph"/>
+        <w:ind w:left="1080"/>
+        <w:rPr>
+          <w:lang w:val="en-US"/>
+        </w:rPr>
+      </w:pPr>
+      <w:r>
+        <w:rPr>
+          <w:lang w:val="en-US"/>
+        </w:rPr>
+        <w:t>Using keys with a good distribution in their hash function (e.g., integers or strings) reduces the risk of collisions.</w:t>
+      </w:r>
+    </w:p>
+    <w:p>
+      <w:pPr>
+        <w:pStyle w:val="ListParagraph"/>
+        <w:numPr>
+          <w:ilvl w:val="0"/>
+          <w:numId w:val="29"/>
+        </w:numPr>
+        <w:ind w:left="1080"/>
+        <w:rPr>
+          <w:lang w:val="en-US"/>
+        </w:rPr>
+      </w:pPr>
+      <w:r>
+        <w:rPr>
+          <w:lang w:val="en-US"/>
+        </w:rPr>
+        <w:t>Iterations Costs</w:t>
+      </w:r>
+    </w:p>
+    <w:p>
+      <w:pPr>
+        <w:pStyle w:val="ListParagraph"/>
+        <w:ind w:left="1080"/>
+        <w:rPr>
+          <w:lang w:val="en-US"/>
+        </w:rPr>
+      </w:pPr>
+      <w:r>
+        <w:rPr>
+          <w:lang w:val="en-US"/>
+        </w:rPr>
+        <w:t xml:space="preserve">Iterating over a dictionary using methods like </w:t>
+      </w:r>
+      <w:proofErr w:type="gramStart"/>
+      <w:r>
+        <w:rPr>
+          <w:lang w:val="en-US"/>
+        </w:rPr>
+        <w:t>items(</w:t>
+      </w:r>
+      <w:proofErr w:type="gramEnd"/>
+      <w:r>
+        <w:rPr>
+          <w:lang w:val="en-US"/>
+        </w:rPr>
+        <w:t xml:space="preserve">), </w:t>
+      </w:r>
+      <w:proofErr w:type="gramStart"/>
+      <w:r>
+        <w:rPr>
+          <w:lang w:val="en-US"/>
+        </w:rPr>
+        <w:t>keys(</w:t>
+      </w:r>
+      <w:proofErr w:type="gramEnd"/>
+      <w:r>
+        <w:rPr>
+          <w:lang w:val="en-US"/>
+        </w:rPr>
+        <w:t xml:space="preserve">), or </w:t>
+      </w:r>
+      <w:proofErr w:type="gramStart"/>
+      <w:r>
+        <w:rPr>
+          <w:lang w:val="en-US"/>
+        </w:rPr>
+        <w:t>values(</w:t>
+      </w:r>
+      <w:proofErr w:type="gramEnd"/>
+      <w:r>
+        <w:rPr>
+          <w:lang w:val="en-US"/>
+        </w:rPr>
+        <w:t>) is O(n), where n is the number of items in the dictionary.</w:t>
+      </w:r>
+    </w:p>
+    <w:p>
+      <w:pPr>
+        <w:pStyle w:val="ListParagraph"/>
+        <w:ind w:left="1080"/>
+        <w:rPr>
+          <w:lang w:val="en-US"/>
+        </w:rPr>
+      </w:pPr>
+      <w:r>
+        <w:rPr>
+          <w:lang w:val="en-US"/>
+        </w:rPr>
+        <w:lastRenderedPageBreak/>
+        <w:t>Iteration can be memory-efficient, but copying large dictionaries can be expensive.</w:t>
+      </w:r>
+    </w:p>
+    <w:p>
+      <w:pPr>
+        <w:pStyle w:val="ListParagraph"/>
+        <w:numPr>
+          <w:ilvl w:val="0"/>
+          <w:numId w:val="29"/>
+        </w:numPr>
+        <w:ind w:left="1080"/>
+        <w:rPr>
+          <w:lang w:val="en-US"/>
+        </w:rPr>
+      </w:pPr>
+      <w:r>
+        <w:rPr>
+          <w:lang w:val="en-US"/>
+        </w:rPr>
+        <w:t>Dynamic Resizing</w:t>
+      </w:r>
+    </w:p>
+    <w:p>
+      <w:pPr>
+        <w:pStyle w:val="ListParagraph"/>
+        <w:ind w:left="1080"/>
+        <w:rPr>
+          <w:lang w:val="en-US"/>
+        </w:rPr>
+      </w:pPr>
+      <w:r>
+        <w:rPr>
+          <w:lang w:val="en-US"/>
+        </w:rPr>
+        <w:t>Python dictionaries dynamically resize themselves when the number of elements grows.</w:t>
+      </w:r>
+    </w:p>
+    <w:p>
+      <w:pPr>
+        <w:pStyle w:val="ListParagraph"/>
+        <w:ind w:left="1080"/>
+        <w:rPr>
+          <w:lang w:val="en-US"/>
+        </w:rPr>
+      </w:pPr>
+      <w:r>
+        <w:rPr>
+          <w:lang w:val="en-US"/>
+        </w:rPr>
+        <w:t xml:space="preserve">Resizing is computationally expensive, so </w:t>
+      </w:r>
+      <w:proofErr w:type="spellStart"/>
+      <w:r>
+        <w:rPr>
+          <w:lang w:val="en-US"/>
+        </w:rPr>
+        <w:t>preallocating</w:t>
+      </w:r>
+      <w:proofErr w:type="spellEnd"/>
+      <w:r>
+        <w:rPr>
+          <w:lang w:val="en-US"/>
+        </w:rPr>
+        <w:t xml:space="preserve"> dictionary size</w:t>
+      </w:r>
+      <w:r>
+        <w:rPr>
+          <w:lang w:val="en-US"/>
+        </w:rPr>
+        <w:t xml:space="preserve"> (if possible) can help in performance-critical applications</w:t>
+      </w:r>
+    </w:p>
+    <w:p>
+      <w:pPr>
+        <w:pStyle w:val="ListParagraph"/>
+        <w:numPr>
+          <w:ilvl w:val="0"/>
+          <w:numId w:val="29"/>
+        </w:numPr>
+        <w:ind w:left="1080"/>
+        <w:rPr>
+          <w:lang w:val="en-US"/>
+        </w:rPr>
+      </w:pPr>
+      <w:r>
+        <w:rPr>
+          <w:lang w:val="en-US"/>
+        </w:rPr>
+        <w:t>Immutability of Keys</w:t>
+      </w:r>
+    </w:p>
+    <w:p>
+      <w:pPr>
+        <w:pStyle w:val="ListParagraph"/>
+        <w:ind w:left="1080"/>
+        <w:rPr>
+          <w:lang w:val="en-US"/>
+        </w:rPr>
+      </w:pPr>
+      <w:r>
+        <w:rPr>
+          <w:lang w:val="en-US"/>
+        </w:rPr>
+        <w:t xml:space="preserve">Only </w:t>
+      </w:r>
+      <w:proofErr w:type="spellStart"/>
+      <w:r>
+        <w:rPr>
+          <w:lang w:val="en-US"/>
+        </w:rPr>
+        <w:t>hashable</w:t>
+      </w:r>
+      <w:proofErr w:type="spellEnd"/>
+      <w:r>
+        <w:rPr>
+          <w:lang w:val="en-US"/>
+        </w:rPr>
+        <w:t xml:space="preserve"> (immutable) data types like strings, numbers, or tuples can be used as keys. Using mutable keys, such as lists, will throw an error</w:t>
+      </w:r>
+    </w:p>
+    <w:p>
+      <w:pPr>
+        <w:pStyle w:val="ListParagraph"/>
+        <w:numPr>
+          <w:ilvl w:val="0"/>
+          <w:numId w:val="29"/>
+        </w:numPr>
+        <w:ind w:left="1080"/>
+        <w:rPr>
+          <w:lang w:val="en-US"/>
+        </w:rPr>
+      </w:pPr>
+      <w:r>
+        <w:rPr>
+          <w:lang w:val="en-US"/>
+        </w:rPr>
+        <w:t>Optimization for Membership Checks</w:t>
+      </w:r>
+    </w:p>
+    <w:p>
+      <w:pPr>
+        <w:pStyle w:val="ListParagraph"/>
+        <w:ind w:left="1080"/>
+        <w:rPr>
+          <w:lang w:val="en-US"/>
+        </w:rPr>
+      </w:pPr>
+      <w:r>
+        <w:rPr>
+          <w:lang w:val="en-US"/>
+        </w:rPr>
+        <w:t xml:space="preserve">Checking if a key exists using the “in” keyword is </w:t>
+      </w:r>
+      <w:proofErr w:type="gramStart"/>
+      <w:r>
+        <w:rPr>
+          <w:lang w:val="en-US"/>
+        </w:rPr>
+        <w:t>O(</w:t>
+      </w:r>
+      <w:proofErr w:type="gramEnd"/>
+      <w:r>
+        <w:rPr>
+          <w:lang w:val="en-US"/>
+        </w:rPr>
+        <w:t>1) on average.</w:t>
+      </w:r>
+    </w:p>
+    <w:p>
+      <w:pPr>
+        <w:pStyle w:val="ListParagraph"/>
+        <w:numPr>
+          <w:ilvl w:val="0"/>
+          <w:numId w:val="29"/>
+        </w:numPr>
+        <w:ind w:left="1080"/>
+        <w:rPr>
+          <w:lang w:val="en-US"/>
+        </w:rPr>
+      </w:pPr>
+      <w:r>
+        <w:rPr>
+          <w:lang w:val="en-US"/>
+        </w:rPr>
+        <w:t>Alternatives for specialized use cases</w:t>
+      </w:r>
+    </w:p>
+    <w:p>
+      <w:pPr>
+        <w:pStyle w:val="ListParagraph"/>
+        <w:ind w:left="1080"/>
+        <w:rPr>
+          <w:lang w:val="en-US"/>
+        </w:rPr>
+      </w:pPr>
+      <w:r>
+        <w:rPr>
+          <w:lang w:val="en-US"/>
+        </w:rPr>
+        <w:t>For highly memory-intensive applications, consider using alternatives like:</w:t>
+      </w:r>
+    </w:p>
+    <w:p>
+      <w:pPr>
+        <w:pStyle w:val="ListParagraph"/>
+        <w:numPr>
+          <w:ilvl w:val="0"/>
+          <w:numId w:val="30"/>
+        </w:numPr>
+        <w:ind w:left="1440"/>
+        <w:rPr>
+          <w:lang w:val="en-US"/>
+        </w:rPr>
+      </w:pPr>
+      <w:proofErr w:type="spellStart"/>
+      <w:proofErr w:type="gramStart"/>
+      <w:r>
+        <w:rPr>
+          <w:lang w:val="en-US"/>
+        </w:rPr>
+        <w:t>collections.defaultdict</w:t>
+      </w:r>
+      <w:proofErr w:type="spellEnd"/>
+      <w:proofErr w:type="gramEnd"/>
+      <w:r>
+        <w:rPr>
+          <w:lang w:val="en-US"/>
+        </w:rPr>
+        <w:t>: automatically provides default values for missing keys</w:t>
+      </w:r>
+    </w:p>
+    <w:p>
+      <w:pPr>
+        <w:pStyle w:val="ListParagraph"/>
+        <w:numPr>
+          <w:ilvl w:val="0"/>
+          <w:numId w:val="30"/>
+        </w:numPr>
+        <w:ind w:left="1440"/>
+        <w:rPr>
+          <w:lang w:val="en-US"/>
+        </w:rPr>
+      </w:pPr>
+      <w:proofErr w:type="spellStart"/>
+      <w:proofErr w:type="gramStart"/>
+      <w:r>
+        <w:rPr>
+          <w:lang w:val="en-US"/>
+        </w:rPr>
+        <w:t>collections.OrderedDict</w:t>
+      </w:r>
+      <w:proofErr w:type="spellEnd"/>
+      <w:proofErr w:type="gramEnd"/>
+      <w:r>
+        <w:rPr>
+          <w:lang w:val="en-US"/>
+        </w:rPr>
+        <w:t>: Preserves the order of insertion (through standard dictionaries also do so from Python 3.7+)</w:t>
+      </w:r>
+    </w:p>
+    <w:p>
+      <w:pPr>
+        <w:pStyle w:val="ListParagraph"/>
+        <w:numPr>
+          <w:ilvl w:val="0"/>
+          <w:numId w:val="30"/>
+        </w:numPr>
+        <w:ind w:left="1440"/>
+        <w:rPr>
+          <w:lang w:val="en-US"/>
+        </w:rPr>
+      </w:pPr>
+      <w:proofErr w:type="spellStart"/>
+      <w:proofErr w:type="gramStart"/>
+      <w:r>
+        <w:rPr>
+          <w:lang w:val="en-US"/>
+        </w:rPr>
+        <w:t>collections.Counter</w:t>
+      </w:r>
+      <w:proofErr w:type="spellEnd"/>
+      <w:proofErr w:type="gramEnd"/>
+      <w:r>
+        <w:rPr>
+          <w:lang w:val="en-US"/>
+        </w:rPr>
+        <w:t>: Ideal for counting elements</w:t>
+      </w:r>
+    </w:p>
+    <w:p>
+      <w:pPr>
+        <w:pStyle w:val="ListParagraph"/>
+        <w:numPr>
+          <w:ilvl w:val="0"/>
+          <w:numId w:val="30"/>
+        </w:numPr>
+        <w:ind w:left="1440"/>
+        <w:rPr>
+          <w:lang w:val="en-US"/>
+        </w:rPr>
+      </w:pPr>
+      <w:r>
+        <w:rPr>
+          <w:lang w:val="en-US"/>
+        </w:rPr>
+        <w:t xml:space="preserve">set: for scenarios focused purely on membership testing. </w:t>
+      </w:r>
+    </w:p>
+    <w:p>
+      <w:pPr>
+        <w:pStyle w:val="ListParagraph"/>
+        <w:rPr>
+          <w:lang w:val="en-US"/>
+        </w:rPr>
+      </w:pPr>
+    </w:p>
+    <w:p>
+      <w:pPr>
+        <w:pStyle w:val="Heading4"/>
+        <w:ind w:left="720"/>
+        <w:rPr>
+          <w:lang w:val="en-US"/>
+        </w:rPr>
+      </w:pPr>
+      <w:r>
+        <w:rPr>
+          <w:lang w:val="en-US"/>
+        </w:rPr>
+        <w:t>Examples of how to use Dictionaries in Python</w:t>
+      </w:r>
+    </w:p>
+    <w:p>
+      <w:pPr>
+        <w:ind w:left="720"/>
+        <w:rPr>
+          <w:b/>
+          <w:bCs/>
+          <w:lang w:val="en-US"/>
+        </w:rPr>
+      </w:pPr>
+      <w:r>
+        <w:rPr>
+          <w:b/>
+          <w:bCs/>
+          <w:lang w:val="en-US"/>
+        </w:rPr>
+        <w:t xml:space="preserve">Example-1: </w:t>
+      </w:r>
+      <w:r>
+        <w:rPr>
+          <w:b/>
+          <w:bCs/>
+          <w:lang w:val="en-US"/>
+        </w:rPr>
+        <w:t>Mapping Values:</w:t>
+      </w:r>
+    </w:p>
+    <w:p>
+      <w:pPr>
+        <w:ind w:left="1440"/>
+        <w:rPr>
+          <w:lang w:val="en-US"/>
+        </w:rPr>
+      </w:pPr>
+      <w:r>
+        <w:rPr>
+          <w:lang w:val="en-US"/>
+        </w:rPr>
+        <w:t>Dictionaries are commonly used for mapping unique key to values</w:t>
+      </w:r>
+    </w:p>
+    <w:p>
+      <w:pPr>
+        <w:ind w:left="1440"/>
+        <w:rPr>
+          <w:lang w:val="en-US"/>
+        </w:rPr>
+      </w:pPr>
+      <w:proofErr w:type="spellStart"/>
+      <w:r>
+        <w:rPr>
+          <w:lang w:val="en-US"/>
+        </w:rPr>
+        <w:t>students_scores</w:t>
+      </w:r>
+      <w:proofErr w:type="spellEnd"/>
+      <w:r>
+        <w:rPr>
+          <w:lang w:val="en-US"/>
+        </w:rPr>
+        <w:t xml:space="preserve"> = {“Allen”: 100, “Alice”: 95, “Bob”: 85}</w:t>
+      </w:r>
+    </w:p>
+    <w:p>
+      <w:pPr>
+        <w:ind w:left="1440"/>
+        <w:rPr>
+          <w:lang w:val="en-US"/>
+        </w:rPr>
+      </w:pPr>
+      <w:r>
+        <w:rPr>
+          <w:lang w:val="en-US"/>
+        </w:rPr>
+        <w:t>print(</w:t>
+      </w:r>
+      <w:proofErr w:type="spellStart"/>
+      <w:r>
+        <w:rPr>
+          <w:lang w:val="en-US"/>
+        </w:rPr>
+        <w:t>students_scores</w:t>
+      </w:r>
+      <w:proofErr w:type="spellEnd"/>
+      <w:r>
+        <w:rPr>
+          <w:lang w:val="en-US"/>
+        </w:rPr>
+        <w:t>[“Allen”]) #Output: 100</w:t>
+      </w:r>
+    </w:p>
+    <w:p>
+      <w:pPr>
+        <w:ind w:left="720"/>
+        <w:rPr>
+          <w:b/>
+          <w:bCs/>
+          <w:lang w:val="en-US"/>
+        </w:rPr>
+      </w:pPr>
+      <w:r>
+        <w:rPr>
+          <w:b/>
+          <w:bCs/>
+          <w:lang w:val="en-US"/>
+        </w:rPr>
+        <w:t>Example-2: Counting Occurrences</w:t>
+      </w:r>
+    </w:p>
+    <w:p>
+      <w:pPr>
+        <w:ind w:left="1440"/>
+        <w:rPr>
+          <w:lang w:val="en-US"/>
+        </w:rPr>
+      </w:pPr>
+      <w:r>
+        <w:rPr>
+          <w:lang w:val="en-US"/>
+        </w:rPr>
+        <w:t>Dictionaries can be used to count occurrences of items in a list or a sequence</w:t>
+      </w:r>
+    </w:p>
+    <w:p>
+      <w:pPr>
+        <w:ind w:left="1440"/>
+        <w:rPr>
+          <w:lang w:val="en-US"/>
+        </w:rPr>
+      </w:pPr>
+      <w:r>
+        <w:rPr>
+          <w:lang w:val="en-US"/>
+        </w:rPr>
+        <w:t>fruits = [“apple</w:t>
+      </w:r>
+      <w:proofErr w:type="gramStart"/>
+      <w:r>
+        <w:rPr>
+          <w:lang w:val="en-US"/>
+        </w:rPr>
+        <w:t>”,</w:t>
+      </w:r>
+      <w:proofErr w:type="gramEnd"/>
+      <w:r>
+        <w:rPr>
+          <w:lang w:val="en-US"/>
+        </w:rPr>
+        <w:t xml:space="preserve"> “banana</w:t>
+      </w:r>
+      <w:proofErr w:type="gramStart"/>
+      <w:r>
+        <w:rPr>
+          <w:lang w:val="en-US"/>
+        </w:rPr>
+        <w:t>”,</w:t>
+      </w:r>
+      <w:proofErr w:type="gramEnd"/>
+      <w:r>
+        <w:rPr>
+          <w:lang w:val="en-US"/>
+        </w:rPr>
+        <w:t xml:space="preserve"> “orange</w:t>
+      </w:r>
+      <w:proofErr w:type="gramStart"/>
+      <w:r>
+        <w:rPr>
+          <w:lang w:val="en-US"/>
+        </w:rPr>
+        <w:t>”,</w:t>
+      </w:r>
+      <w:proofErr w:type="gramEnd"/>
+      <w:r>
+        <w:rPr>
+          <w:lang w:val="en-US"/>
+        </w:rPr>
+        <w:t xml:space="preserve"> “apple</w:t>
+      </w:r>
+      <w:proofErr w:type="gramStart"/>
+      <w:r>
+        <w:rPr>
+          <w:lang w:val="en-US"/>
+        </w:rPr>
+        <w:t>”,</w:t>
+      </w:r>
+      <w:proofErr w:type="gramEnd"/>
+      <w:r>
+        <w:rPr>
+          <w:lang w:val="en-US"/>
+        </w:rPr>
+        <w:t xml:space="preserve"> “orange</w:t>
+      </w:r>
+      <w:proofErr w:type="gramStart"/>
+      <w:r>
+        <w:rPr>
+          <w:lang w:val="en-US"/>
+        </w:rPr>
+        <w:t>”,</w:t>
+      </w:r>
+      <w:proofErr w:type="gramEnd"/>
+      <w:r>
+        <w:rPr>
+          <w:lang w:val="en-US"/>
+        </w:rPr>
+        <w:t xml:space="preserve"> “apple</w:t>
+      </w:r>
+      <w:proofErr w:type="gramStart"/>
+      <w:r>
+        <w:rPr>
+          <w:lang w:val="en-US"/>
+        </w:rPr>
+        <w:t>”,</w:t>
+      </w:r>
+      <w:proofErr w:type="gramEnd"/>
+      <w:r>
+        <w:rPr>
+          <w:lang w:val="en-US"/>
+        </w:rPr>
+        <w:t xml:space="preserve"> “mango”]</w:t>
+      </w:r>
+    </w:p>
+    <w:p>
+      <w:pPr>
+        <w:ind w:left="1440"/>
+        <w:rPr>
+          <w:lang w:val="en-US"/>
+        </w:rPr>
+      </w:pPr>
+      <w:r>
+        <w:rPr>
+          <w:lang w:val="en-US"/>
+        </w:rPr>
+        <w:t>count= {}</w:t>
+      </w:r>
+    </w:p>
+    <w:p>
+      <w:pPr>
+        <w:ind w:left="1440"/>
+        <w:rPr>
+          <w:lang w:val="en-US"/>
+        </w:rPr>
+      </w:pPr>
+      <w:r>
+        <w:rPr>
+          <w:lang w:val="en-US"/>
+        </w:rPr>
+        <w:t>for fruit in fruits:</w:t>
+      </w:r>
+    </w:p>
+    <w:p>
+      <w:pPr>
+        <w:ind w:left="1440"/>
+        <w:rPr>
+          <w:lang w:val="en-US"/>
+        </w:rPr>
+      </w:pPr>
+      <w:r>
+        <w:rPr>
+          <w:lang w:val="en-US"/>
+        </w:rPr>
         <w:tab/>
+        <w:t xml:space="preserve">count[fruit] = </w:t>
       </w:r>
       <w:proofErr w:type="spellStart"/>
-      <w:r>
-        <w:rPr>
-          <w:lang w:val="en-US"/>
-        </w:rPr>
-        <w:t>My_</w:t>
-      </w:r>
-      <w:proofErr w:type="gramStart"/>
-      <w:r>
-        <w:rPr>
-          <w:lang w:val="en-US"/>
-        </w:rPr>
-        <w:t>dict.values</w:t>
+      <w:proofErr w:type="gramStart"/>
+      <w:r>
+        <w:rPr>
+          <w:lang w:val="en-US"/>
+        </w:rPr>
+        <w:t>count.get</w:t>
       </w:r>
       <w:proofErr w:type="spellEnd"/>
-      <w:proofErr w:type="gramEnd"/>
-      <w:r>
-        <w:rPr>
-          <w:lang w:val="en-US"/>
-        </w:rPr>
-        <w:t>() - &gt; [‘Alice</w:t>
-      </w:r>
-      <w:proofErr w:type="gramStart"/>
-      <w:r>
-        <w:rPr>
-          <w:lang w:val="en-US"/>
-        </w:rPr>
-        <w:t>’,</w:t>
-      </w:r>
-      <w:proofErr w:type="gramEnd"/>
-      <w:r>
-        <w:rPr>
-          <w:lang w:val="en-US"/>
-        </w:rPr>
-        <w:t xml:space="preserve"> 23]</w:t>
-      </w:r>
-    </w:p>
-    <w:p>
-      <w:pPr>
-        <w:ind w:left="720"/>
-        <w:rPr>
-          <w:lang w:val="en-US"/>
-        </w:rPr>
-      </w:pPr>
-      <w:proofErr w:type="gramStart"/>
-      <w:r>
-        <w:rPr>
-          <w:lang w:val="en-US"/>
-        </w:rPr>
-        <w:t>.items</w:t>
-      </w:r>
-      <w:proofErr w:type="gramEnd"/>
-      <w:r>
-        <w:rPr>
-          <w:lang w:val="en-US"/>
-        </w:rPr>
-        <w:t xml:space="preserve">(): Returns </w:t>
-      </w:r>
-      <w:r>
-        <w:rPr>
-          <w:lang w:val="en-US"/>
-        </w:rPr>
-        <w:t>key-value pairs as tuples</w:t>
-      </w:r>
-    </w:p>
-    <w:p>
-      <w:pPr>
-        <w:ind w:left="720"/>
+      <w:r>
+        <w:rPr>
+          <w:lang w:val="en-US"/>
+        </w:rPr>
+        <w:t>(</w:t>
+      </w:r>
+      <w:proofErr w:type="gramEnd"/>
+      <w:r>
+        <w:rPr>
+          <w:lang w:val="en-US"/>
+        </w:rPr>
+        <w:t>fruit, 0) + 1</w:t>
+      </w:r>
+    </w:p>
+    <w:p>
+      <w:pPr>
+        <w:ind w:left="1440"/>
+        <w:rPr>
+          <w:lang w:val="en-US"/>
+        </w:rPr>
+      </w:pPr>
+      <w:r>
+        <w:rPr>
+          <w:lang w:val="en-US"/>
+        </w:rPr>
+        <w:t>print (count) # Output: {“apple</w:t>
+      </w:r>
+      <w:proofErr w:type="gramStart"/>
+      <w:r>
+        <w:rPr>
+          <w:lang w:val="en-US"/>
+        </w:rPr>
+        <w:t>” :</w:t>
+      </w:r>
+      <w:proofErr w:type="gramEnd"/>
+      <w:r>
+        <w:rPr>
+          <w:lang w:val="en-US"/>
+        </w:rPr>
+        <w:t xml:space="preserve"> 3, “banana”: 1, “Orange”:2, “mango”: 1}</w:t>
+      </w:r>
+    </w:p>
+    <w:p>
+      <w:pPr>
+        <w:ind w:left="1440"/>
+        <w:rPr>
+          <w:b/>
+          <w:bCs/>
+          <w:lang w:val="en-US"/>
+        </w:rPr>
+      </w:pPr>
+      <w:r>
+        <w:rPr>
+          <w:b/>
+          <w:bCs/>
+          <w:lang w:val="en-US"/>
+        </w:rPr>
+        <w:t>Example-3: Updating Values</w:t>
+      </w:r>
+    </w:p>
+    <w:p>
+      <w:pPr>
+        <w:ind w:left="1440"/>
+        <w:rPr>
+          <w:lang w:val="en-US"/>
+        </w:rPr>
+      </w:pPr>
+      <w:r>
+        <w:rPr>
+          <w:lang w:val="en-US"/>
+        </w:rPr>
+        <w:lastRenderedPageBreak/>
+        <w:t>You can update values dynamically based on some logic</w:t>
+      </w:r>
+    </w:p>
+    <w:p>
+      <w:pPr>
+        <w:ind w:left="2160"/>
+        <w:rPr>
+          <w:lang w:val="en-US"/>
+        </w:rPr>
+      </w:pPr>
+      <w:r>
+        <w:rPr>
+          <w:lang w:val="en-US"/>
+        </w:rPr>
+        <w:t>inventory = {“apples”: 100, “oranges</w:t>
+      </w:r>
+      <w:proofErr w:type="gramStart"/>
+      <w:r>
+        <w:rPr>
+          <w:lang w:val="en-US"/>
+        </w:rPr>
+        <w:t>” :</w:t>
+      </w:r>
+      <w:proofErr w:type="gramEnd"/>
+      <w:r>
+        <w:rPr>
+          <w:lang w:val="en-US"/>
+        </w:rPr>
+        <w:t xml:space="preserve"> 80, “bananas”: 50}</w:t>
+      </w:r>
+    </w:p>
+    <w:p>
+      <w:pPr>
+        <w:ind w:left="2160"/>
+        <w:rPr>
+          <w:lang w:val="en-US"/>
+        </w:rPr>
+      </w:pPr>
+      <w:r>
+        <w:rPr>
+          <w:lang w:val="en-US"/>
+        </w:rPr>
+        <w:t># Update Stock</w:t>
+      </w:r>
+    </w:p>
+    <w:p>
+      <w:pPr>
+        <w:ind w:left="2160"/>
+        <w:rPr>
+          <w:lang w:val="en-US"/>
+        </w:rPr>
+      </w:pPr>
+      <w:r>
+        <w:rPr>
+          <w:lang w:val="en-US"/>
+        </w:rPr>
+        <w:t>inventory[“apples”] += 20</w:t>
+      </w:r>
+    </w:p>
+    <w:p>
+      <w:pPr>
+        <w:ind w:left="2160"/>
+        <w:rPr>
+          <w:lang w:val="en-US"/>
+        </w:rPr>
+      </w:pPr>
+      <w:r>
+        <w:rPr>
+          <w:lang w:val="en-US"/>
+        </w:rPr>
+        <w:t>inventory[“bananas”] -= 10</w:t>
+      </w:r>
+    </w:p>
+    <w:p>
+      <w:pPr>
+        <w:ind w:left="2160"/>
+        <w:rPr>
+          <w:lang w:val="en-US"/>
+        </w:rPr>
+      </w:pPr>
+      <w:r>
+        <w:rPr>
+          <w:lang w:val="en-US"/>
+        </w:rPr>
+        <w:t>print (inventory) # Output: {“apples”: 120, “oranges”:80, “bananas”:</w:t>
+      </w:r>
+      <w:r>
+        <w:rPr>
+          <w:lang w:val="en-US"/>
+        </w:rPr>
+        <w:t>40}</w:t>
+      </w:r>
+    </w:p>
+    <w:p>
+      <w:pPr>
+        <w:ind w:left="1440"/>
+        <w:rPr>
+          <w:b/>
+          <w:bCs/>
+          <w:lang w:val="en-US"/>
+        </w:rPr>
+      </w:pPr>
+      <w:r>
+        <w:rPr>
+          <w:b/>
+          <w:bCs/>
+          <w:lang w:val="en-US"/>
+        </w:rPr>
+        <w:t xml:space="preserve">  </w:t>
+      </w:r>
+      <w:r>
+        <w:rPr>
+          <w:b/>
+          <w:bCs/>
+          <w:lang w:val="en-US"/>
+        </w:rPr>
+        <w:t>Example-4: Dictionary Comprehensions</w:t>
+      </w:r>
+    </w:p>
+    <w:p>
+      <w:pPr>
+        <w:ind w:left="1440"/>
+        <w:rPr>
+          <w:lang w:val="en-US"/>
+        </w:rPr>
+      </w:pPr>
+      <w:r>
+        <w:rPr>
+          <w:lang w:val="en-US"/>
+        </w:rPr>
+        <w:t>Create dictionaries efficiently using comprehensions</w:t>
+      </w:r>
+    </w:p>
+    <w:p>
+      <w:pPr>
+        <w:ind w:left="1440"/>
         <w:rPr>
           <w:lang w:val="en-US"/>
         </w:rPr>
@@ -14063,198 +15462,172 @@
           <w:lang w:val="en-US"/>
         </w:rPr>
         <w:tab/>
+        <w:t xml:space="preserve">squares = </w:t>
+      </w:r>
+      <w:proofErr w:type="gramStart"/>
+      <w:r>
+        <w:rPr>
+          <w:lang w:val="en-US"/>
+        </w:rPr>
+        <w:t>{ x</w:t>
+      </w:r>
+      <w:proofErr w:type="gramEnd"/>
+      <w:r>
+        <w:rPr>
+          <w:lang w:val="en-US"/>
+        </w:rPr>
+        <w:t xml:space="preserve">: x ** 2 for x in </w:t>
+      </w:r>
+      <w:proofErr w:type="gramStart"/>
+      <w:r>
+        <w:rPr>
+          <w:lang w:val="en-US"/>
+        </w:rPr>
+        <w:t>range(</w:t>
+      </w:r>
+      <w:proofErr w:type="gramEnd"/>
+      <w:r>
+        <w:rPr>
+          <w:lang w:val="en-US"/>
+        </w:rPr>
+        <w:t>1,6)}</w:t>
+      </w:r>
+    </w:p>
+    <w:p>
+      <w:pPr>
+        <w:ind w:left="1440"/>
+        <w:rPr>
+          <w:lang w:val="en-US"/>
+        </w:rPr>
+      </w:pPr>
+      <w:r>
+        <w:rPr>
+          <w:lang w:val="en-US"/>
+        </w:rPr>
+        <w:tab/>
+        <w:t>print(squares) # Output: {1: 1, 2: 4, 3: 9, 4: 16, 5: 25}</w:t>
+      </w:r>
+    </w:p>
+    <w:p>
+      <w:pPr>
+        <w:ind w:left="1440"/>
+        <w:rPr>
+          <w:b/>
+          <w:bCs/>
+          <w:lang w:val="en-US"/>
+        </w:rPr>
+      </w:pPr>
+      <w:r>
+        <w:rPr>
+          <w:b/>
+          <w:bCs/>
+          <w:lang w:val="en-US"/>
+        </w:rPr>
+        <w:t>Example-5: Fetching API Data</w:t>
+      </w:r>
+    </w:p>
+    <w:p>
+      <w:pPr>
+        <w:ind w:left="1440"/>
+        <w:rPr>
+          <w:lang w:val="en-US"/>
+        </w:rPr>
+      </w:pPr>
+      <w:r>
+        <w:rPr>
+          <w:lang w:val="en-US"/>
+        </w:rPr>
+        <w:t>Dictionaries are often used to parse and store JSON data fetched from APIs</w:t>
+      </w:r>
+    </w:p>
+    <w:p>
+      <w:pPr>
+        <w:ind w:left="2160"/>
+        <w:rPr>
+          <w:lang w:val="en-US"/>
+        </w:rPr>
+      </w:pPr>
+      <w:r>
+        <w:rPr>
+          <w:lang w:val="en-US"/>
+        </w:rPr>
+        <w:t>import requests</w:t>
+      </w:r>
+    </w:p>
+    <w:p>
+      <w:pPr>
+        <w:ind w:left="2160"/>
+      </w:pPr>
+      <w:r>
+        <w:rPr>
+          <w:lang w:val="en-US"/>
+        </w:rPr>
+        <w:t xml:space="preserve">response = </w:t>
       </w:r>
       <w:proofErr w:type="spellStart"/>
       <w:r>
         <w:rPr>
           <w:lang w:val="en-US"/>
         </w:rPr>
-        <w:t>My_</w:t>
-      </w:r>
-      <w:proofErr w:type="gramStart"/>
-      <w:r>
-        <w:rPr>
-          <w:lang w:val="en-US"/>
-        </w:rPr>
-        <w:t>dict.items</w:t>
+        <w:t>requests.get</w:t>
       </w:r>
       <w:proofErr w:type="spellEnd"/>
-      <w:proofErr w:type="gramEnd"/>
-      <w:r>
-        <w:rPr>
-          <w:lang w:val="en-US"/>
-        </w:rPr>
-        <w:t>() -&gt; [(‘name</w:t>
-      </w:r>
-      <w:proofErr w:type="gramStart"/>
-      <w:r>
-        <w:rPr>
-          <w:lang w:val="en-US"/>
-        </w:rPr>
-        <w:t>’ ,</w:t>
-      </w:r>
-      <w:proofErr w:type="gramEnd"/>
-      <w:r>
-        <w:rPr>
-          <w:lang w:val="en-US"/>
-        </w:rPr>
-        <w:t>’Alice</w:t>
-      </w:r>
-      <w:proofErr w:type="gramStart"/>
-      <w:r>
-        <w:rPr>
-          <w:lang w:val="en-US"/>
-        </w:rPr>
-        <w:t>’,</w:t>
-      </w:r>
-      <w:proofErr w:type="gramEnd"/>
-      <w:r>
-        <w:rPr>
-          <w:lang w:val="en-US"/>
-        </w:rPr>
-        <w:t xml:space="preserve"> ‘age</w:t>
-      </w:r>
-      <w:proofErr w:type="gramStart"/>
-      <w:r>
-        <w:rPr>
-          <w:lang w:val="en-US"/>
-        </w:rPr>
-        <w:t>’,</w:t>
-      </w:r>
-      <w:proofErr w:type="gramEnd"/>
-      <w:r>
-        <w:rPr>
-          <w:lang w:val="en-US"/>
-        </w:rPr>
-        <w:t>23)]</w:t>
-      </w:r>
-    </w:p>
-    <w:p>
-      <w:pPr>
-        <w:ind w:left="720"/>
-        <w:rPr>
-          <w:lang w:val="en-US"/>
-        </w:rPr>
-      </w:pPr>
-      <w:proofErr w:type="gramStart"/>
-      <w:r>
-        <w:rPr>
-          <w:lang w:val="en-US"/>
-        </w:rPr>
-        <w:t>.pop</w:t>
-      </w:r>
-      <w:proofErr w:type="gramEnd"/>
-      <w:r>
-        <w:rPr>
-          <w:lang w:val="en-US"/>
-        </w:rPr>
-        <w:t>(key): Removes a key and returns its value</w:t>
-      </w:r>
-    </w:p>
-    <w:p>
-      <w:pPr>
-        <w:ind w:left="720"/>
-        <w:rPr>
-          <w:lang w:val="en-US"/>
-        </w:rPr>
-      </w:pPr>
-      <w:r>
-        <w:rPr>
-          <w:lang w:val="en-US"/>
-        </w:rPr>
-        <w:tab/>
+      <w:r>
+        <w:rPr>
+          <w:lang w:val="en-US"/>
+        </w:rPr>
+        <w:t>(</w:t>
+      </w:r>
+      <w:hyperlink r:id="rId5" w:history="1">
+        <w:r>
+          <w:rPr>
+            <w:rStyle w:val="Hyperlink"/>
+          </w:rPr>
+          <w:t>https://jsonplaceholder.typicode.com/todos/1</w:t>
+        </w:r>
+      </w:hyperlink>
+      <w:r>
+        <w:t>)</w:t>
+      </w:r>
+    </w:p>
+    <w:p>
+      <w:pPr>
+        <w:ind w:left="2160"/>
+      </w:pPr>
+      <w:r>
+        <w:t xml:space="preserve">data = </w:t>
       </w:r>
       <w:proofErr w:type="spellStart"/>
-      <w:r>
-        <w:rPr>
-          <w:lang w:val="en-US"/>
-        </w:rPr>
-        <w:t>My_dict.pop</w:t>
+      <w:proofErr w:type="gramStart"/>
+      <w:r>
+        <w:t>response.json</w:t>
       </w:r>
       <w:proofErr w:type="spellEnd"/>
-      <w:r>
-        <w:rPr>
-          <w:lang w:val="en-US"/>
-        </w:rPr>
-        <w:t>(‘age’) -&gt; 23</w:t>
-      </w:r>
-    </w:p>
-    <w:p>
-      <w:pPr>
-        <w:ind w:left="720"/>
-        <w:rPr>
-          <w:lang w:val="en-US"/>
-        </w:rPr>
-      </w:pPr>
-      <w:proofErr w:type="gramStart"/>
-      <w:r>
-        <w:rPr>
-          <w:lang w:val="en-US"/>
-        </w:rPr>
-        <w:t>.update</w:t>
-      </w:r>
-      <w:proofErr w:type="gramEnd"/>
-      <w:r>
-        <w:rPr>
-          <w:lang w:val="en-US"/>
-        </w:rPr>
-        <w:t>(</w:t>
-      </w:r>
-      <w:proofErr w:type="spellStart"/>
-      <w:r>
-        <w:rPr>
-          <w:lang w:val="en-US"/>
-        </w:rPr>
-        <w:t>other_dict</w:t>
-      </w:r>
-      <w:proofErr w:type="spellEnd"/>
-      <w:r>
-        <w:rPr>
-          <w:lang w:val="en-US"/>
-        </w:rPr>
-        <w:t xml:space="preserve">): Updates the dictionary with another </w:t>
-      </w:r>
-    </w:p>
-    <w:p>
-      <w:pPr>
-        <w:rPr>
-          <w:lang w:val="en-US"/>
-        </w:rPr>
-      </w:pPr>
-      <w:r>
-        <w:rPr>
-          <w:lang w:val="en-US"/>
-        </w:rPr>
-        <w:tab/>
-      </w:r>
-      <w:r>
-        <w:rPr>
-          <w:lang w:val="en-US"/>
-        </w:rPr>
-        <w:tab/>
-      </w:r>
-      <w:proofErr w:type="spellStart"/>
-      <w:r>
-        <w:rPr>
-          <w:lang w:val="en-US"/>
-        </w:rPr>
-        <w:t>My_</w:t>
-      </w:r>
-      <w:proofErr w:type="gramStart"/>
-      <w:r>
-        <w:rPr>
-          <w:lang w:val="en-US"/>
-        </w:rPr>
-        <w:t>dict.update</w:t>
-      </w:r>
-      <w:proofErr w:type="spellEnd"/>
-      <w:proofErr w:type="gramEnd"/>
-      <w:r>
-        <w:rPr>
-          <w:lang w:val="en-US"/>
-        </w:rPr>
-        <w:t xml:space="preserve">(‘Country’: ‘USA’) </w:t>
-      </w:r>
+      <w:proofErr w:type="gramEnd"/>
+      <w:r>
+        <w:t>() # converted JSON to Python Dictionary</w:t>
+      </w:r>
+    </w:p>
+    <w:p>
+      <w:pPr>
+        <w:ind w:left="2160"/>
+      </w:pPr>
+      <w:r>
+        <w:t>print (data[“Title”] # Output: prints the title from the API response</w:t>
+      </w:r>
+    </w:p>
+    <w:p>
+      <w:pPr>
+        <w:ind w:left="1440"/>
+      </w:pPr>
+      <w:r>
+        <w:t xml:space="preserve"> </w:t>
+      </w:r>
+    </w:p>
+    <w:p>
+      <w:pPr>
+        <w:ind w:left="1440"/>
+      </w:pPr>
     </w:p>
     <w:p>
       <w:pPr>
@@ -14375,6 +15748,7 @@
         <w:rPr>
           <w:lang w:val="en-US"/>
         </w:rPr>
+        <w:lastRenderedPageBreak/>
         <w:tab/>
       </w:r>
       <w:proofErr w:type="spellStart"/>
@@ -14540,6 +15914,119 @@
     </w:lvl>
   </w:abstractNum>
   <w:abstractNum w:abstractNumId="1" w15:restartNumberingAfterBreak="0">
+    <w:nsid w:val="0F92765A"/>
+    <w:multiLevelType w:val="hybridMultilevel"/>
+    <w:tmpl w:val="B95A516C"/>
+    <w:lvl w:ilvl="0" w:tplc="A94C589C">
+      <w:start w:val="1"/>
+      <w:numFmt w:val="bullet"/>
+      <w:lvlText w:val="-"/>
+      <w:lvlJc w:val="left"/>
+      <w:pPr>
+        <w:ind w:left="1080" w:hanging="360"/>
+      </w:pPr>
+      <w:rPr>
+        <w:rFonts w:ascii="Aptos" w:eastAsiaTheme="minorHAnsi" w:hAnsi="Aptos" w:cstheme="minorBidi" w:hint="default"/>
+      </w:rPr>
+    </w:lvl>
+    <w:lvl w:ilvl="1" w:tplc="40090003" w:tentative="1">
+      <w:start w:val="1"/>
+      <w:numFmt w:val="bullet"/>
+      <w:lvlText w:val="o"/>
+      <w:lvlJc w:val="left"/>
+      <w:pPr>
+        <w:ind w:left="1800" w:hanging="360"/>
+      </w:pPr>
+      <w:rPr>
+        <w:rFonts w:ascii="Courier New" w:hAnsi="Courier New" w:cs="Courier New" w:hint="default"/>
+      </w:rPr>
+    </w:lvl>
+    <w:lvl w:ilvl="2" w:tplc="40090005" w:tentative="1">
+      <w:start w:val="1"/>
+      <w:numFmt w:val="bullet"/>
+      <w:lvlText w:val=""/>
+      <w:lvlJc w:val="left"/>
+      <w:pPr>
+        <w:ind w:left="2520" w:hanging="360"/>
+      </w:pPr>
+      <w:rPr>
+        <w:rFonts w:ascii="Wingdings" w:hAnsi="Wingdings" w:hint="default"/>
+      </w:rPr>
+    </w:lvl>
+    <w:lvl w:ilvl="3" w:tplc="40090001" w:tentative="1">
+      <w:start w:val="1"/>
+      <w:numFmt w:val="bullet"/>
+      <w:lvlText w:val=""/>
+      <w:lvlJc w:val="left"/>
+      <w:pPr>
+        <w:ind w:left="3240" w:hanging="360"/>
+      </w:pPr>
+      <w:rPr>
+        <w:rFonts w:ascii="Symbol" w:hAnsi="Symbol" w:hint="default"/>
+      </w:rPr>
+    </w:lvl>
+    <w:lvl w:ilvl="4" w:tplc="40090003" w:tentative="1">
+      <w:start w:val="1"/>
+      <w:numFmt w:val="bullet"/>
+      <w:lvlText w:val="o"/>
+      <w:lvlJc w:val="left"/>
+      <w:pPr>
+        <w:ind w:left="3960" w:hanging="360"/>
+      </w:pPr>
+      <w:rPr>
+        <w:rFonts w:ascii="Courier New" w:hAnsi="Courier New" w:cs="Courier New" w:hint="default"/>
+      </w:rPr>
+    </w:lvl>
+    <w:lvl w:ilvl="5" w:tplc="40090005" w:tentative="1">
+      <w:start w:val="1"/>
+      <w:numFmt w:val="bullet"/>
+      <w:lvlText w:val=""/>
+      <w:lvlJc w:val="left"/>
+      <w:pPr>
+        <w:ind w:left="4680" w:hanging="360"/>
+      </w:pPr>
+      <w:rPr>
+        <w:rFonts w:ascii="Wingdings" w:hAnsi="Wingdings" w:hint="default"/>
+      </w:rPr>
+    </w:lvl>
+    <w:lvl w:ilvl="6" w:tplc="40090001" w:tentative="1">
+      <w:start w:val="1"/>
+      <w:numFmt w:val="bullet"/>
+      <w:lvlText w:val=""/>
+      <w:lvlJc w:val="left"/>
+      <w:pPr>
+        <w:ind w:left="5400" w:hanging="360"/>
+      </w:pPr>
+      <w:rPr>
+        <w:rFonts w:ascii="Symbol" w:hAnsi="Symbol" w:hint="default"/>
+      </w:rPr>
+    </w:lvl>
+    <w:lvl w:ilvl="7" w:tplc="40090003" w:tentative="1">
+      <w:start w:val="1"/>
+      <w:numFmt w:val="bullet"/>
+      <w:lvlText w:val="o"/>
+      <w:lvlJc w:val="left"/>
+      <w:pPr>
+        <w:ind w:left="6120" w:hanging="360"/>
+      </w:pPr>
+      <w:rPr>
+        <w:rFonts w:ascii="Courier New" w:hAnsi="Courier New" w:cs="Courier New" w:hint="default"/>
+      </w:rPr>
+    </w:lvl>
+    <w:lvl w:ilvl="8" w:tplc="40090005" w:tentative="1">
+      <w:start w:val="1"/>
+      <w:numFmt w:val="bullet"/>
+      <w:lvlText w:val=""/>
+      <w:lvlJc w:val="left"/>
+      <w:pPr>
+        <w:ind w:left="6840" w:hanging="360"/>
+      </w:pPr>
+      <w:rPr>
+        <w:rFonts w:ascii="Wingdings" w:hAnsi="Wingdings" w:hint="default"/>
+      </w:rPr>
+    </w:lvl>
+  </w:abstractNum>
+  <w:abstractNum w:abstractNumId="2" w15:restartNumberingAfterBreak="0">
     <w:nsid w:val="10CE5F87"/>
     <w:multiLevelType w:val="hybridMultilevel"/>
     <w:tmpl w:val="8716F426"/>
@@ -14628,7 +16115,7 @@
       </w:pPr>
     </w:lvl>
   </w:abstractNum>
-  <w:abstractNum w:abstractNumId="2" w15:restartNumberingAfterBreak="0">
+  <w:abstractNum w:abstractNumId="3" w15:restartNumberingAfterBreak="0">
     <w:nsid w:val="184A7650"/>
     <w:multiLevelType w:val="hybridMultilevel"/>
     <w:tmpl w:val="78B675E8"/>
@@ -14741,7 +16228,96 @@
       </w:rPr>
     </w:lvl>
   </w:abstractNum>
-  <w:abstractNum w:abstractNumId="3" w15:restartNumberingAfterBreak="0">
+  <w:abstractNum w:abstractNumId="4" w15:restartNumberingAfterBreak="0">
+    <w:nsid w:val="18982E2D"/>
+    <w:multiLevelType w:val="hybridMultilevel"/>
+    <w:tmpl w:val="BB1A84D2"/>
+    <w:lvl w:ilvl="0" w:tplc="4009000F">
+      <w:start w:val="1"/>
+      <w:numFmt w:val="decimal"/>
+      <w:lvlText w:val="%1."/>
+      <w:lvlJc w:val="left"/>
+      <w:pPr>
+        <w:ind w:left="720" w:hanging="360"/>
+      </w:pPr>
+      <w:rPr>
+        <w:rFonts w:hint="default"/>
+      </w:rPr>
+    </w:lvl>
+    <w:lvl w:ilvl="1" w:tplc="40090019" w:tentative="1">
+      <w:start w:val="1"/>
+      <w:numFmt w:val="lowerLetter"/>
+      <w:lvlText w:val="%2."/>
+      <w:lvlJc w:val="left"/>
+      <w:pPr>
+        <w:ind w:left="1440" w:hanging="360"/>
+      </w:pPr>
+    </w:lvl>
+    <w:lvl w:ilvl="2" w:tplc="4009001B" w:tentative="1">
+      <w:start w:val="1"/>
+      <w:numFmt w:val="lowerRoman"/>
+      <w:lvlText w:val="%3."/>
+      <w:lvlJc w:val="right"/>
+      <w:pPr>
+        <w:ind w:left="2160" w:hanging="180"/>
+      </w:pPr>
+    </w:lvl>
+    <w:lvl w:ilvl="3" w:tplc="4009000F" w:tentative="1">
+      <w:start w:val="1"/>
+      <w:numFmt w:val="decimal"/>
+      <w:lvlText w:val="%4."/>
+      <w:lvlJc w:val="left"/>
+      <w:pPr>
+        <w:ind w:left="2880" w:hanging="360"/>
+      </w:pPr>
+    </w:lvl>
+    <w:lvl w:ilvl="4" w:tplc="40090019" w:tentative="1">
+      <w:start w:val="1"/>
+      <w:numFmt w:val="lowerLetter"/>
+      <w:lvlText w:val="%5."/>
+      <w:lvlJc w:val="left"/>
+      <w:pPr>
+        <w:ind w:left="3600" w:hanging="360"/>
+      </w:pPr>
+    </w:lvl>
+    <w:lvl w:ilvl="5" w:tplc="4009001B" w:tentative="1">
+      <w:start w:val="1"/>
+      <w:numFmt w:val="lowerRoman"/>
+      <w:lvlText w:val="%6."/>
+      <w:lvlJc w:val="right"/>
+      <w:pPr>
+        <w:ind w:left="4320" w:hanging="180"/>
+      </w:pPr>
+    </w:lvl>
+    <w:lvl w:ilvl="6" w:tplc="4009000F" w:tentative="1">
+      <w:start w:val="1"/>
+      <w:numFmt w:val="decimal"/>
+      <w:lvlText w:val="%7."/>
+      <w:lvlJc w:val="left"/>
+      <w:pPr>
+        <w:ind w:left="5040" w:hanging="360"/>
+      </w:pPr>
+    </w:lvl>
+    <w:lvl w:ilvl="7" w:tplc="40090019" w:tentative="1">
+      <w:start w:val="1"/>
+      <w:numFmt w:val="lowerLetter"/>
+      <w:lvlText w:val="%8."/>
+      <w:lvlJc w:val="left"/>
+      <w:pPr>
+        <w:ind w:left="5760" w:hanging="360"/>
+      </w:pPr>
+    </w:lvl>
+    <w:lvl w:ilvl="8" w:tplc="4009001B" w:tentative="1">
+      <w:start w:val="1"/>
+      <w:numFmt w:val="lowerRoman"/>
+      <w:lvlText w:val="%9."/>
+      <w:lvlJc w:val="right"/>
+      <w:pPr>
+        <w:ind w:left="6480" w:hanging="180"/>
+      </w:pPr>
+    </w:lvl>
+  </w:abstractNum>
+  <w:abstractNum w:abstractNumId="5" w15:restartNumberingAfterBreak="0">
     <w:nsid w:val="1E96107A"/>
     <w:multiLevelType w:val="hybridMultilevel"/>
     <w:tmpl w:val="06764788"/>
@@ -14830,7 +16406,7 @@
       </w:pPr>
     </w:lvl>
   </w:abstractNum>
-  <w:abstractNum w:abstractNumId="4" w15:restartNumberingAfterBreak="0">
+  <w:abstractNum w:abstractNumId="6" w15:restartNumberingAfterBreak="0">
     <w:nsid w:val="250C6C5E"/>
     <w:multiLevelType w:val="hybridMultilevel"/>
     <w:tmpl w:val="926497CC"/>
@@ -14919,7 +16495,7 @@
       </w:pPr>
     </w:lvl>
   </w:abstractNum>
-  <w:abstractNum w:abstractNumId="5" w15:restartNumberingAfterBreak="0">
+  <w:abstractNum w:abstractNumId="7" w15:restartNumberingAfterBreak="0">
     <w:nsid w:val="286F58DD"/>
     <w:multiLevelType w:val="hybridMultilevel"/>
     <w:tmpl w:val="AD3C4BCC"/>
@@ -15032,7 +16608,7 @@
       </w:rPr>
     </w:lvl>
   </w:abstractNum>
-  <w:abstractNum w:abstractNumId="6" w15:restartNumberingAfterBreak="0">
+  <w:abstractNum w:abstractNumId="8" w15:restartNumberingAfterBreak="0">
     <w:nsid w:val="2B2554BE"/>
     <w:multiLevelType w:val="hybridMultilevel"/>
     <w:tmpl w:val="DFFC78D4"/>
@@ -15121,7 +16697,7 @@
       </w:pPr>
     </w:lvl>
   </w:abstractNum>
-  <w:abstractNum w:abstractNumId="7" w15:restartNumberingAfterBreak="0">
+  <w:abstractNum w:abstractNumId="9" w15:restartNumberingAfterBreak="0">
     <w:nsid w:val="2DC35A7F"/>
     <w:multiLevelType w:val="hybridMultilevel"/>
     <w:tmpl w:val="F380F53A"/>
@@ -15210,7 +16786,7 @@
       </w:pPr>
     </w:lvl>
   </w:abstractNum>
-  <w:abstractNum w:abstractNumId="8" w15:restartNumberingAfterBreak="0">
+  <w:abstractNum w:abstractNumId="10" w15:restartNumberingAfterBreak="0">
     <w:nsid w:val="31DE54C0"/>
     <w:multiLevelType w:val="hybridMultilevel"/>
     <w:tmpl w:val="E376E798"/>
@@ -15299,7 +16875,7 @@
       </w:pPr>
     </w:lvl>
   </w:abstractNum>
-  <w:abstractNum w:abstractNumId="9" w15:restartNumberingAfterBreak="0">
+  <w:abstractNum w:abstractNumId="11" w15:restartNumberingAfterBreak="0">
     <w:nsid w:val="336574E9"/>
     <w:multiLevelType w:val="hybridMultilevel"/>
     <w:tmpl w:val="14CA11D8"/>
@@ -15412,7 +16988,7 @@
       </w:rPr>
     </w:lvl>
   </w:abstractNum>
-  <w:abstractNum w:abstractNumId="10" w15:restartNumberingAfterBreak="0">
+  <w:abstractNum w:abstractNumId="12" w15:restartNumberingAfterBreak="0">
     <w:nsid w:val="347E7A79"/>
     <w:multiLevelType w:val="hybridMultilevel"/>
     <w:tmpl w:val="A5BC90BA"/>
@@ -15525,7 +17101,7 @@
       </w:rPr>
     </w:lvl>
   </w:abstractNum>
-  <w:abstractNum w:abstractNumId="11" w15:restartNumberingAfterBreak="0">
+  <w:abstractNum w:abstractNumId="13" w15:restartNumberingAfterBreak="0">
     <w:nsid w:val="34FB4C48"/>
     <w:multiLevelType w:val="hybridMultilevel"/>
     <w:tmpl w:val="27CE7252"/>
@@ -15614,7 +17190,7 @@
       </w:pPr>
     </w:lvl>
   </w:abstractNum>
-  <w:abstractNum w:abstractNumId="12" w15:restartNumberingAfterBreak="0">
+  <w:abstractNum w:abstractNumId="14" w15:restartNumberingAfterBreak="0">
     <w:nsid w:val="39617F12"/>
     <w:multiLevelType w:val="hybridMultilevel"/>
     <w:tmpl w:val="5E7E65C4"/>
@@ -15703,7 +17279,7 @@
       </w:pPr>
     </w:lvl>
   </w:abstractNum>
-  <w:abstractNum w:abstractNumId="13" w15:restartNumberingAfterBreak="0">
+  <w:abstractNum w:abstractNumId="15" w15:restartNumberingAfterBreak="0">
     <w:nsid w:val="3AE80952"/>
     <w:multiLevelType w:val="hybridMultilevel"/>
     <w:tmpl w:val="2D2E9CB6"/>
@@ -15792,7 +17368,7 @@
       </w:pPr>
     </w:lvl>
   </w:abstractNum>
-  <w:abstractNum w:abstractNumId="14" w15:restartNumberingAfterBreak="0">
+  <w:abstractNum w:abstractNumId="16" w15:restartNumberingAfterBreak="0">
     <w:nsid w:val="3E737EE8"/>
     <w:multiLevelType w:val="hybridMultilevel"/>
     <w:tmpl w:val="BCF20F94"/>
@@ -15881,7 +17457,7 @@
       </w:pPr>
     </w:lvl>
   </w:abstractNum>
-  <w:abstractNum w:abstractNumId="15" w15:restartNumberingAfterBreak="0">
+  <w:abstractNum w:abstractNumId="17" w15:restartNumberingAfterBreak="0">
     <w:nsid w:val="401A787A"/>
     <w:multiLevelType w:val="multilevel"/>
     <w:tmpl w:val="518E20DA"/>
@@ -15993,7 +17569,7 @@
       </w:rPr>
     </w:lvl>
   </w:abstractNum>
-  <w:abstractNum w:abstractNumId="16" w15:restartNumberingAfterBreak="0">
+  <w:abstractNum w:abstractNumId="18" w15:restartNumberingAfterBreak="0">
     <w:nsid w:val="405D6A56"/>
     <w:multiLevelType w:val="hybridMultilevel"/>
     <w:tmpl w:val="7D0A7C20"/>
@@ -16082,7 +17658,7 @@
       </w:pPr>
     </w:lvl>
   </w:abstractNum>
-  <w:abstractNum w:abstractNumId="17" w15:restartNumberingAfterBreak="0">
+  <w:abstractNum w:abstractNumId="19" w15:restartNumberingAfterBreak="0">
     <w:nsid w:val="419B1F44"/>
     <w:multiLevelType w:val="hybridMultilevel"/>
     <w:tmpl w:val="04860128"/>
@@ -16170,7 +17746,7 @@
       </w:pPr>
     </w:lvl>
   </w:abstractNum>
-  <w:abstractNum w:abstractNumId="18" w15:restartNumberingAfterBreak="0">
+  <w:abstractNum w:abstractNumId="20" w15:restartNumberingAfterBreak="0">
     <w:nsid w:val="423C489A"/>
     <w:multiLevelType w:val="hybridMultilevel"/>
     <w:tmpl w:val="BDFE4BD6"/>
@@ -16259,7 +17835,7 @@
       </w:pPr>
     </w:lvl>
   </w:abstractNum>
-  <w:abstractNum w:abstractNumId="19" w15:restartNumberingAfterBreak="0">
+  <w:abstractNum w:abstractNumId="21" w15:restartNumberingAfterBreak="0">
     <w:nsid w:val="49DE111F"/>
     <w:multiLevelType w:val="hybridMultilevel"/>
     <w:tmpl w:val="CAD8782A"/>
@@ -16348,7 +17924,7 @@
       </w:pPr>
     </w:lvl>
   </w:abstractNum>
-  <w:abstractNum w:abstractNumId="20" w15:restartNumberingAfterBreak="0">
+  <w:abstractNum w:abstractNumId="22" w15:restartNumberingAfterBreak="0">
     <w:nsid w:val="4CA521F3"/>
     <w:multiLevelType w:val="hybridMultilevel"/>
     <w:tmpl w:val="34D40752"/>
@@ -16437,7 +18013,7 @@
       </w:pPr>
     </w:lvl>
   </w:abstractNum>
-  <w:abstractNum w:abstractNumId="21" w15:restartNumberingAfterBreak="0">
+  <w:abstractNum w:abstractNumId="23" w15:restartNumberingAfterBreak="0">
     <w:nsid w:val="4E1F3122"/>
     <w:multiLevelType w:val="hybridMultilevel"/>
     <w:tmpl w:val="03DE9E60"/>
@@ -16550,7 +18126,7 @@
       </w:rPr>
     </w:lvl>
   </w:abstractNum>
-  <w:abstractNum w:abstractNumId="22" w15:restartNumberingAfterBreak="0">
+  <w:abstractNum w:abstractNumId="24" w15:restartNumberingAfterBreak="0">
     <w:nsid w:val="5441142F"/>
     <w:multiLevelType w:val="hybridMultilevel"/>
     <w:tmpl w:val="090A32A6"/>
@@ -16663,7 +18239,7 @@
       </w:rPr>
     </w:lvl>
   </w:abstractNum>
-  <w:abstractNum w:abstractNumId="23" w15:restartNumberingAfterBreak="0">
+  <w:abstractNum w:abstractNumId="25" w15:restartNumberingAfterBreak="0">
     <w:nsid w:val="605603FD"/>
     <w:multiLevelType w:val="hybridMultilevel"/>
     <w:tmpl w:val="513CC28A"/>
@@ -16776,7 +18352,7 @@
       </w:rPr>
     </w:lvl>
   </w:abstractNum>
-  <w:abstractNum w:abstractNumId="24" w15:restartNumberingAfterBreak="0">
+  <w:abstractNum w:abstractNumId="26" w15:restartNumberingAfterBreak="0">
     <w:nsid w:val="637C5BBD"/>
     <w:multiLevelType w:val="hybridMultilevel"/>
     <w:tmpl w:val="3336E8E4"/>
@@ -16865,7 +18441,7 @@
       </w:pPr>
     </w:lvl>
   </w:abstractNum>
-  <w:abstractNum w:abstractNumId="25" w15:restartNumberingAfterBreak="0">
+  <w:abstractNum w:abstractNumId="27" w15:restartNumberingAfterBreak="0">
     <w:nsid w:val="647A67FA"/>
     <w:multiLevelType w:val="hybridMultilevel"/>
     <w:tmpl w:val="B158EC32"/>
@@ -16954,7 +18530,7 @@
       </w:pPr>
     </w:lvl>
   </w:abstractNum>
-  <w:abstractNum w:abstractNumId="26" w15:restartNumberingAfterBreak="0">
+  <w:abstractNum w:abstractNumId="28" w15:restartNumberingAfterBreak="0">
     <w:nsid w:val="6C7B0793"/>
     <w:multiLevelType w:val="hybridMultilevel"/>
     <w:tmpl w:val="3D123BFA"/>
@@ -17067,7 +18643,7 @@
       </w:rPr>
     </w:lvl>
   </w:abstractNum>
-  <w:abstractNum w:abstractNumId="27" w15:restartNumberingAfterBreak="0">
+  <w:abstractNum w:abstractNumId="29" w15:restartNumberingAfterBreak="0">
     <w:nsid w:val="75173E9D"/>
     <w:multiLevelType w:val="hybridMultilevel"/>
     <w:tmpl w:val="320A3122"/>
@@ -17157,88 +18733,94 @@
     </w:lvl>
   </w:abstractNum>
   <w:num w:numId="1" w16cid:durableId="1038704844">
-    <w:abstractNumId w:val="21"/>
+    <w:abstractNumId w:val="23"/>
   </w:num>
   <w:num w:numId="2" w16cid:durableId="1120763185">
-    <w:abstractNumId w:val="2"/>
+    <w:abstractNumId w:val="3"/>
   </w:num>
   <w:num w:numId="3" w16cid:durableId="355499509">
     <w:abstractNumId w:val="0"/>
   </w:num>
   <w:num w:numId="4" w16cid:durableId="926159966">
-    <w:abstractNumId w:val="3"/>
+    <w:abstractNumId w:val="5"/>
   </w:num>
   <w:num w:numId="5" w16cid:durableId="501046736">
+    <w:abstractNumId w:val="9"/>
+  </w:num>
+  <w:num w:numId="6" w16cid:durableId="1547523345">
+    <w:abstractNumId w:val="11"/>
+  </w:num>
+  <w:num w:numId="7" w16cid:durableId="472136418">
+    <w:abstractNumId w:val="18"/>
+  </w:num>
+  <w:num w:numId="8" w16cid:durableId="1683774338">
+    <w:abstractNumId w:val="15"/>
+  </w:num>
+  <w:num w:numId="9" w16cid:durableId="553273250">
+    <w:abstractNumId w:val="24"/>
+  </w:num>
+  <w:num w:numId="10" w16cid:durableId="620842423">
+    <w:abstractNumId w:val="12"/>
+  </w:num>
+  <w:num w:numId="11" w16cid:durableId="1793203288">
+    <w:abstractNumId w:val="13"/>
+  </w:num>
+  <w:num w:numId="12" w16cid:durableId="1188442690">
+    <w:abstractNumId w:val="21"/>
+  </w:num>
+  <w:num w:numId="13" w16cid:durableId="1679892966">
+    <w:abstractNumId w:val="17"/>
+  </w:num>
+  <w:num w:numId="14" w16cid:durableId="1569917837">
+    <w:abstractNumId w:val="27"/>
+  </w:num>
+  <w:num w:numId="15" w16cid:durableId="237908766">
+    <w:abstractNumId w:val="14"/>
+  </w:num>
+  <w:num w:numId="16" w16cid:durableId="513812888">
+    <w:abstractNumId w:val="25"/>
+  </w:num>
+  <w:num w:numId="17" w16cid:durableId="1015577511">
+    <w:abstractNumId w:val="6"/>
+  </w:num>
+  <w:num w:numId="18" w16cid:durableId="258490316">
+    <w:abstractNumId w:val="22"/>
+  </w:num>
+  <w:num w:numId="19" w16cid:durableId="207184286">
     <w:abstractNumId w:val="7"/>
   </w:num>
-  <w:num w:numId="6" w16cid:durableId="1547523345">
-    <w:abstractNumId w:val="9"/>
+  <w:num w:numId="20" w16cid:durableId="2047362816">
+    <w:abstractNumId w:val="2"/>
   </w:num>
-  <w:num w:numId="7" w16cid:durableId="472136418">
+  <w:num w:numId="21" w16cid:durableId="367536338">
+    <w:abstractNumId w:val="19"/>
+  </w:num>
+  <w:num w:numId="22" w16cid:durableId="1006521970">
     <w:abstractNumId w:val="16"/>
   </w:num>
-  <w:num w:numId="8" w16cid:durableId="1683774338">
-    <w:abstractNumId w:val="13"/>
+  <w:num w:numId="23" w16cid:durableId="1225605607">
+    <w:abstractNumId w:val="28"/>
   </w:num>
-  <w:num w:numId="9" w16cid:durableId="553273250">
-    <w:abstractNumId w:val="22"/>
-  </w:num>
-  <w:num w:numId="10" w16cid:durableId="620842423">
+  <w:num w:numId="24" w16cid:durableId="1047682585">
     <w:abstractNumId w:val="10"/>
   </w:num>
-  <w:num w:numId="11" w16cid:durableId="1793203288">
-    <w:abstractNumId w:val="11"/>
+  <w:num w:numId="25" w16cid:durableId="667758682">
+    <w:abstractNumId w:val="26"/>
   </w:num>
-  <w:num w:numId="12" w16cid:durableId="1188442690">
-    <w:abstractNumId w:val="19"/>
+  <w:num w:numId="26" w16cid:durableId="2076276246">
+    <w:abstractNumId w:val="8"/>
   </w:num>
-  <w:num w:numId="13" w16cid:durableId="1679892966">
-    <w:abstractNumId w:val="15"/>
+  <w:num w:numId="27" w16cid:durableId="1646886375">
+    <w:abstractNumId w:val="20"/>
   </w:num>
-  <w:num w:numId="14" w16cid:durableId="1569917837">
-    <w:abstractNumId w:val="25"/>
+  <w:num w:numId="28" w16cid:durableId="2073307031">
+    <w:abstractNumId w:val="29"/>
   </w:num>
-  <w:num w:numId="15" w16cid:durableId="237908766">
-    <w:abstractNumId w:val="12"/>
-  </w:num>
-  <w:num w:numId="16" w16cid:durableId="513812888">
-    <w:abstractNumId w:val="23"/>
-  </w:num>
-  <w:num w:numId="17" w16cid:durableId="1015577511">
+  <w:num w:numId="29" w16cid:durableId="665596329">
     <w:abstractNumId w:val="4"/>
   </w:num>
-  <w:num w:numId="18" w16cid:durableId="258490316">
-    <w:abstractNumId w:val="20"/>
-  </w:num>
-  <w:num w:numId="19" w16cid:durableId="207184286">
-    <w:abstractNumId w:val="5"/>
-  </w:num>
-  <w:num w:numId="20" w16cid:durableId="2047362816">
+  <w:num w:numId="30" w16cid:durableId="886113511">
     <w:abstractNumId w:val="1"/>
-  </w:num>
-  <w:num w:numId="21" w16cid:durableId="367536338">
-    <w:abstractNumId w:val="17"/>
-  </w:num>
-  <w:num w:numId="22" w16cid:durableId="1006521970">
-    <w:abstractNumId w:val="14"/>
-  </w:num>
-  <w:num w:numId="23" w16cid:durableId="1225605607">
-    <w:abstractNumId w:val="26"/>
-  </w:num>
-  <w:num w:numId="24" w16cid:durableId="1047682585">
-    <w:abstractNumId w:val="8"/>
-  </w:num>
-  <w:num w:numId="25" w16cid:durableId="667758682">
-    <w:abstractNumId w:val="24"/>
-  </w:num>
-  <w:num w:numId="26" w16cid:durableId="2076276246">
-    <w:abstractNumId w:val="6"/>
-  </w:num>
-  <w:num w:numId="27" w16cid:durableId="1646886375">
-    <w:abstractNumId w:val="18"/>
-  </w:num>
-  <w:num w:numId="28" w16cid:durableId="2073307031">
-    <w:abstractNumId w:val="27"/>
   </w:num>
 </w:numbering>
 </file>
@@ -18207,6 +19789,29 @@
       <w14:ligatures w14:val="none"/>
     </w:rPr>
   </w:style>
+  <w:style w:type="character" w:styleId="Hyperlink">
+    <w:name w:val="Hyperlink"/>
+    <w:basedOn w:val="DefaultParagraphFont"/>
+    <w:uiPriority w:val="99"/>
+    <w:unhideWhenUsed/>
+    <w:rsid w:val="009C53C9"/>
+    <w:rPr>
+      <w:color w:val="467886" w:themeColor="hyperlink"/>
+      <w:u w:val="single"/>
+    </w:rPr>
+  </w:style>
+  <w:style w:type="character" w:styleId="UnresolvedMention">
+    <w:name w:val="Unresolved Mention"/>
+    <w:basedOn w:val="DefaultParagraphFont"/>
+    <w:uiPriority w:val="99"/>
+    <w:semiHidden/>
+    <w:unhideWhenUsed/>
+    <w:rsid w:val="009C53C9"/>
+    <w:rPr>
+      <w:color w:val="605E5C"/>
+      <w:shd w:val="clear" w:color="auto" w:fill="E1DFDD"/>
+    </w:rPr>
+  </w:style>
 </w:styles>
 </file>
 

</xml_diff>

<commit_message>
Added Boolean and Set
</commit_message>
<xml_diff>
--- a/Learn_Python_With_NaveenSilvester.docx
+++ b/Learn_Python_With_NaveenSilvester.docx
@@ -13703,14 +13703,6 @@
     <w:p>
       <w:pPr>
         <w:pStyle w:val="Heading4"/>
-        <w:rPr>
-          <w:lang w:val="en-US"/>
-        </w:rPr>
-      </w:pPr>
-    </w:p>
-    <w:p>
-      <w:pPr>
-        <w:pStyle w:val="Heading4"/>
         <w:ind w:left="720"/>
         <w:rPr>
           <w:lang w:val="en-US"/>
@@ -14245,22 +14237,6 @@
         </w:rPr>
         <w:t xml:space="preserve">(‘Country’: ‘USA’) </w:t>
       </w:r>
-    </w:p>
-    <w:p>
-      <w:pPr>
-        <w:pStyle w:val="Heading4"/>
-        <w:rPr>
-          <w:lang w:val="en-US"/>
-        </w:rPr>
-      </w:pPr>
-    </w:p>
-    <w:p>
-      <w:pPr>
-        <w:pStyle w:val="Heading4"/>
-        <w:rPr>
-          <w:lang w:val="en-US"/>
-        </w:rPr>
-      </w:pPr>
     </w:p>
     <w:p>
       <w:pPr>
@@ -14642,7 +14618,6 @@
         <w:rPr>
           <w:lang w:val="en-US"/>
         </w:rPr>
-        <w:lastRenderedPageBreak/>
         <w:t>Iteration can be memory-efficient, but copying large dictionaries can be expensive.</w:t>
       </w:r>
     </w:p>
@@ -14677,6 +14652,7 @@
         <w:rPr>
           <w:lang w:val="en-US"/>
         </w:rPr>
+        <w:lastRenderedPageBreak/>
         <w:t>Python dictionaries dynamically resize themselves when the number of elements grows.</w:t>
       </w:r>
     </w:p>
@@ -15316,49 +15292,49 @@
         <w:rPr>
           <w:lang w:val="en-US"/>
         </w:rPr>
+        <w:t>You can update values dynamically based on some logic</w:t>
+      </w:r>
+    </w:p>
+    <w:p>
+      <w:pPr>
+        <w:ind w:left="2160"/>
+        <w:rPr>
+          <w:lang w:val="en-US"/>
+        </w:rPr>
+      </w:pPr>
+      <w:r>
+        <w:rPr>
+          <w:lang w:val="en-US"/>
+        </w:rPr>
+        <w:t>inventory = {“apples”: 100, “oranges</w:t>
+      </w:r>
+      <w:proofErr w:type="gramStart"/>
+      <w:r>
+        <w:rPr>
+          <w:lang w:val="en-US"/>
+        </w:rPr>
+        <w:t>” :</w:t>
+      </w:r>
+      <w:proofErr w:type="gramEnd"/>
+      <w:r>
+        <w:rPr>
+          <w:lang w:val="en-US"/>
+        </w:rPr>
+        <w:t xml:space="preserve"> 80, “bananas”: 50}</w:t>
+      </w:r>
+    </w:p>
+    <w:p>
+      <w:pPr>
+        <w:ind w:left="2160"/>
+        <w:rPr>
+          <w:lang w:val="en-US"/>
+        </w:rPr>
+      </w:pPr>
+      <w:r>
+        <w:rPr>
+          <w:lang w:val="en-US"/>
+        </w:rPr>
         <w:lastRenderedPageBreak/>
-        <w:t>You can update values dynamically based on some logic</w:t>
-      </w:r>
-    </w:p>
-    <w:p>
-      <w:pPr>
-        <w:ind w:left="2160"/>
-        <w:rPr>
-          <w:lang w:val="en-US"/>
-        </w:rPr>
-      </w:pPr>
-      <w:r>
-        <w:rPr>
-          <w:lang w:val="en-US"/>
-        </w:rPr>
-        <w:t>inventory = {“apples”: 100, “oranges</w:t>
-      </w:r>
-      <w:proofErr w:type="gramStart"/>
-      <w:r>
-        <w:rPr>
-          <w:lang w:val="en-US"/>
-        </w:rPr>
-        <w:t>” :</w:t>
-      </w:r>
-      <w:proofErr w:type="gramEnd"/>
-      <w:r>
-        <w:rPr>
-          <w:lang w:val="en-US"/>
-        </w:rPr>
-        <w:t xml:space="preserve"> 80, “bananas”: 50}</w:t>
-      </w:r>
-    </w:p>
-    <w:p>
-      <w:pPr>
-        <w:ind w:left="2160"/>
-        <w:rPr>
-          <w:lang w:val="en-US"/>
-        </w:rPr>
-      </w:pPr>
-      <w:r>
-        <w:rPr>
-          <w:lang w:val="en-US"/>
-        </w:rPr>
         <w:t># Update Stock</w:t>
       </w:r>
     </w:p>
@@ -15638,6 +15614,7 @@
     </w:p>
     <w:p>
       <w:pPr>
+        <w:pStyle w:val="Heading2"/>
         <w:rPr>
           <w:lang w:val="en-US"/>
         </w:rPr>
@@ -15660,11 +15637,1392 @@
           <w:lang w:val="en-US"/>
         </w:rPr>
         <w:tab/>
-        <w:t>Bool</w:t>
-      </w:r>
-    </w:p>
-    <w:p>
-      <w:pPr>
+        <w:t>In Python</w:t>
+      </w:r>
+      <w:r>
+        <w:rPr>
+          <w:lang w:val="en-US"/>
+        </w:rPr>
+        <w:t>, the Boolean data type represents one of two values: Ture or False. These values are used to evaluate conditions and make decisions in your code.</w:t>
+      </w:r>
+    </w:p>
+    <w:p>
+      <w:pPr>
+        <w:rPr>
+          <w:lang w:val="en-US"/>
+        </w:rPr>
+      </w:pPr>
+      <w:r>
+        <w:rPr>
+          <w:lang w:val="en-US"/>
+        </w:rPr>
+        <w:t>Key Features of Booleans in Pythons</w:t>
+      </w:r>
+    </w:p>
+    <w:p>
+      <w:pPr>
+        <w:pStyle w:val="ListParagraph"/>
+        <w:numPr>
+          <w:ilvl w:val="0"/>
+          <w:numId w:val="31"/>
+        </w:numPr>
+        <w:rPr>
+          <w:lang w:val="en-US"/>
+        </w:rPr>
+      </w:pPr>
+      <w:r>
+        <w:rPr>
+          <w:lang w:val="en-US"/>
+        </w:rPr>
+        <w:t>Data Type: Booleans are a fundamental data type in Python and are subclassed from integers. Internally:</w:t>
+      </w:r>
+    </w:p>
+    <w:p>
+      <w:pPr>
+        <w:pStyle w:val="ListParagraph"/>
+        <w:ind w:left="1080"/>
+        <w:rPr>
+          <w:lang w:val="en-US"/>
+        </w:rPr>
+      </w:pPr>
+      <w:r>
+        <w:rPr>
+          <w:lang w:val="en-US"/>
+        </w:rPr>
+        <w:t>True is equivalent to 1</w:t>
+      </w:r>
+    </w:p>
+    <w:p>
+      <w:pPr>
+        <w:pStyle w:val="ListParagraph"/>
+        <w:ind w:left="1080"/>
+        <w:rPr>
+          <w:lang w:val="en-US"/>
+        </w:rPr>
+      </w:pPr>
+      <w:r>
+        <w:rPr>
+          <w:lang w:val="en-US"/>
+        </w:rPr>
+        <w:t>False is equivalent to 0</w:t>
+      </w:r>
+    </w:p>
+    <w:p>
+      <w:pPr>
+        <w:pStyle w:val="ListParagraph"/>
+        <w:numPr>
+          <w:ilvl w:val="0"/>
+          <w:numId w:val="31"/>
+        </w:numPr>
+        <w:rPr>
+          <w:lang w:val="en-US"/>
+        </w:rPr>
+      </w:pPr>
+      <w:r>
+        <w:rPr>
+          <w:lang w:val="en-US"/>
+        </w:rPr>
+        <w:t>Logical Operations: Booleans are used in logical operations like and, or, and not.</w:t>
+      </w:r>
+    </w:p>
+    <w:p>
+      <w:pPr>
+        <w:pStyle w:val="ListParagraph"/>
+        <w:ind w:left="1080"/>
+        <w:rPr>
+          <w:lang w:val="en-US"/>
+        </w:rPr>
+      </w:pPr>
+      <w:r>
+        <w:rPr>
+          <w:lang w:val="en-US"/>
+        </w:rPr>
+        <w:t>Example:</w:t>
+      </w:r>
+    </w:p>
+    <w:p>
+      <w:pPr>
+        <w:pStyle w:val="ListParagraph"/>
+        <w:ind w:left="1080"/>
+        <w:rPr>
+          <w:lang w:val="en-US"/>
+        </w:rPr>
+      </w:pPr>
+      <w:r>
+        <w:rPr>
+          <w:lang w:val="en-US"/>
+        </w:rPr>
+        <w:lastRenderedPageBreak/>
+        <w:t>a = True</w:t>
+      </w:r>
+    </w:p>
+    <w:p>
+      <w:pPr>
+        <w:pStyle w:val="ListParagraph"/>
+        <w:ind w:left="1080"/>
+        <w:rPr>
+          <w:lang w:val="en-US"/>
+        </w:rPr>
+      </w:pPr>
+      <w:r>
+        <w:rPr>
+          <w:lang w:val="en-US"/>
+        </w:rPr>
+        <w:t>b = False</w:t>
+      </w:r>
+    </w:p>
+    <w:p>
+      <w:pPr>
+        <w:pStyle w:val="ListParagraph"/>
+        <w:ind w:left="1080"/>
+        <w:rPr>
+          <w:lang w:val="en-US"/>
+        </w:rPr>
+      </w:pPr>
+      <w:r>
+        <w:rPr>
+          <w:lang w:val="en-US"/>
+        </w:rPr>
+        <w:t>print (a and b) # Output: False</w:t>
+      </w:r>
+    </w:p>
+    <w:p>
+      <w:pPr>
+        <w:pStyle w:val="ListParagraph"/>
+        <w:ind w:left="1080"/>
+        <w:rPr>
+          <w:lang w:val="en-US"/>
+        </w:rPr>
+      </w:pPr>
+      <w:r>
+        <w:rPr>
+          <w:lang w:val="en-US"/>
+        </w:rPr>
+        <w:t>print (a or b) # Output: True</w:t>
+      </w:r>
+    </w:p>
+    <w:p>
+      <w:pPr>
+        <w:pStyle w:val="ListParagraph"/>
+        <w:ind w:left="1080"/>
+        <w:rPr>
+          <w:lang w:val="en-US"/>
+        </w:rPr>
+      </w:pPr>
+      <w:r>
+        <w:rPr>
+          <w:lang w:val="en-US"/>
+        </w:rPr>
+        <w:t>print (not a) # Output: False</w:t>
+      </w:r>
+    </w:p>
+    <w:p>
+      <w:pPr>
+        <w:pStyle w:val="ListParagraph"/>
+        <w:numPr>
+          <w:ilvl w:val="0"/>
+          <w:numId w:val="31"/>
+        </w:numPr>
+        <w:rPr>
+          <w:lang w:val="en-US"/>
+        </w:rPr>
+      </w:pPr>
+      <w:r>
+        <w:rPr>
+          <w:lang w:val="en-US"/>
+        </w:rPr>
+        <w:t>Comparisons Result in Booleans: When you compare values in Python, the result is a Boolean (True or False). Example</w:t>
+      </w:r>
+    </w:p>
+    <w:p>
+      <w:pPr>
+        <w:pStyle w:val="ListParagraph"/>
+        <w:ind w:left="1080"/>
+        <w:rPr>
+          <w:lang w:val="en-US"/>
+        </w:rPr>
+      </w:pPr>
+      <w:r>
+        <w:rPr>
+          <w:lang w:val="en-US"/>
+        </w:rPr>
+        <w:t>x = 10</w:t>
+      </w:r>
+    </w:p>
+    <w:p>
+      <w:pPr>
+        <w:pStyle w:val="ListParagraph"/>
+        <w:ind w:left="1080"/>
+        <w:rPr>
+          <w:lang w:val="en-US"/>
+        </w:rPr>
+      </w:pPr>
+      <w:r>
+        <w:rPr>
+          <w:lang w:val="en-US"/>
+        </w:rPr>
+        <w:t>y = 20</w:t>
+      </w:r>
+    </w:p>
+    <w:p>
+      <w:pPr>
+        <w:pStyle w:val="ListParagraph"/>
+        <w:ind w:left="1080"/>
+        <w:rPr>
+          <w:lang w:val="en-US"/>
+        </w:rPr>
+      </w:pPr>
+      <w:r>
+        <w:rPr>
+          <w:lang w:val="en-US"/>
+        </w:rPr>
+        <w:t>print (x &lt; y) # Output: True</w:t>
+      </w:r>
+    </w:p>
+    <w:p>
+      <w:pPr>
+        <w:pStyle w:val="ListParagraph"/>
+        <w:ind w:left="1080"/>
+        <w:rPr>
+          <w:lang w:val="en-US"/>
+        </w:rPr>
+      </w:pPr>
+      <w:proofErr w:type="gramStart"/>
+      <w:r>
+        <w:rPr>
+          <w:lang w:val="en-US"/>
+        </w:rPr>
+        <w:t>print(</w:t>
+      </w:r>
+      <w:proofErr w:type="gramEnd"/>
+      <w:r>
+        <w:rPr>
+          <w:lang w:val="en-US"/>
+        </w:rPr>
+        <w:t>x == y) # Output: False</w:t>
+      </w:r>
+    </w:p>
+    <w:p>
+      <w:pPr>
+        <w:pStyle w:val="ListParagraph"/>
+        <w:numPr>
+          <w:ilvl w:val="0"/>
+          <w:numId w:val="31"/>
+        </w:numPr>
+        <w:rPr>
+          <w:lang w:val="en-US"/>
+        </w:rPr>
+      </w:pPr>
+      <w:r>
+        <w:rPr>
+          <w:lang w:val="en-US"/>
+        </w:rPr>
+        <w:t xml:space="preserve">Truthy and </w:t>
+      </w:r>
+      <w:proofErr w:type="spellStart"/>
+      <w:r>
+        <w:rPr>
+          <w:lang w:val="en-US"/>
+        </w:rPr>
+        <w:t>Falsy</w:t>
+      </w:r>
+      <w:proofErr w:type="spellEnd"/>
+      <w:r>
+        <w:rPr>
+          <w:lang w:val="en-US"/>
+        </w:rPr>
+        <w:t xml:space="preserve"> Values: Many data types can be evaluated as True, or False:</w:t>
+      </w:r>
+    </w:p>
+    <w:p>
+      <w:pPr>
+        <w:pStyle w:val="ListParagraph"/>
+        <w:ind w:left="1080"/>
+        <w:rPr>
+          <w:lang w:val="en-US"/>
+        </w:rPr>
+      </w:pPr>
+      <w:proofErr w:type="spellStart"/>
+      <w:r>
+        <w:rPr>
+          <w:lang w:val="en-US"/>
+        </w:rPr>
+        <w:t>Falsy</w:t>
+      </w:r>
+      <w:proofErr w:type="spellEnd"/>
+      <w:r>
+        <w:rPr>
+          <w:lang w:val="en-US"/>
+        </w:rPr>
+        <w:t xml:space="preserve"> values: 0, None, empty objects ([</w:t>
+      </w:r>
+      <w:proofErr w:type="gramStart"/>
+      <w:r>
+        <w:rPr>
+          <w:lang w:val="en-US"/>
+        </w:rPr>
+        <w:t>],{</w:t>
+      </w:r>
+      <w:proofErr w:type="gramEnd"/>
+      <w:r>
+        <w:rPr>
+          <w:lang w:val="en-US"/>
+        </w:rPr>
+        <w:t>},””)</w:t>
+      </w:r>
+    </w:p>
+    <w:p>
+      <w:pPr>
+        <w:pStyle w:val="ListParagraph"/>
+        <w:ind w:left="1080"/>
+        <w:rPr>
+          <w:lang w:val="en-US"/>
+        </w:rPr>
+      </w:pPr>
+      <w:r>
+        <w:rPr>
+          <w:lang w:val="en-US"/>
+        </w:rPr>
+        <w:t>Truthy values: Any non-zero number or non-empty object. Example:</w:t>
+      </w:r>
+    </w:p>
+    <w:p>
+      <w:pPr>
+        <w:pStyle w:val="ListParagraph"/>
+        <w:ind w:left="1080"/>
+        <w:rPr>
+          <w:lang w:val="en-US"/>
+        </w:rPr>
+      </w:pPr>
+      <w:r>
+        <w:rPr>
+          <w:lang w:val="en-US"/>
+        </w:rPr>
+        <w:t>print(</w:t>
+      </w:r>
+      <w:proofErr w:type="gramStart"/>
+      <w:r>
+        <w:rPr>
+          <w:lang w:val="en-US"/>
+        </w:rPr>
+        <w:t>bool(</w:t>
+      </w:r>
+      <w:proofErr w:type="gramEnd"/>
+      <w:r>
+        <w:rPr>
+          <w:lang w:val="en-US"/>
+        </w:rPr>
+        <w:t>0)) # Output: False</w:t>
+      </w:r>
+    </w:p>
+    <w:p>
+      <w:pPr>
+        <w:pStyle w:val="ListParagraph"/>
+        <w:ind w:left="1080"/>
+        <w:rPr>
+          <w:lang w:val="en-US"/>
+        </w:rPr>
+      </w:pPr>
+      <w:r>
+        <w:rPr>
+          <w:lang w:val="en-US"/>
+        </w:rPr>
+        <w:t>print(</w:t>
+      </w:r>
+      <w:proofErr w:type="gramStart"/>
+      <w:r>
+        <w:rPr>
+          <w:lang w:val="en-US"/>
+        </w:rPr>
+        <w:t>bool(</w:t>
+      </w:r>
+      <w:proofErr w:type="gramEnd"/>
+      <w:r>
+        <w:rPr>
+          <w:lang w:val="en-US"/>
+        </w:rPr>
+        <w:t>42)) # Output: True</w:t>
+      </w:r>
+    </w:p>
+    <w:p>
+      <w:pPr>
+        <w:pStyle w:val="ListParagraph"/>
+        <w:ind w:left="1080"/>
+        <w:rPr>
+          <w:lang w:val="en-US"/>
+        </w:rPr>
+      </w:pPr>
+      <w:r>
+        <w:rPr>
+          <w:lang w:val="en-US"/>
+        </w:rPr>
+        <w:t>print(</w:t>
+      </w:r>
+      <w:proofErr w:type="gramStart"/>
+      <w:r>
+        <w:rPr>
+          <w:lang w:val="en-US"/>
+        </w:rPr>
+        <w:t>bool(</w:t>
+      </w:r>
+      <w:proofErr w:type="gramEnd"/>
+      <w:r>
+        <w:rPr>
+          <w:lang w:val="en-US"/>
+        </w:rPr>
+        <w:t>[]</w:t>
+      </w:r>
+      <w:r>
+        <w:rPr>
+          <w:lang w:val="en-US"/>
+        </w:rPr>
+        <w:t>)</w:t>
+      </w:r>
+      <w:r>
+        <w:rPr>
+          <w:lang w:val="en-US"/>
+        </w:rPr>
+        <w:t>) #Output: False</w:t>
+      </w:r>
+    </w:p>
+    <w:p>
+      <w:pPr>
+        <w:pStyle w:val="ListParagraph"/>
+        <w:ind w:left="1080"/>
+        <w:rPr>
+          <w:lang w:val="en-US"/>
+        </w:rPr>
+      </w:pPr>
+      <w:r>
+        <w:rPr>
+          <w:lang w:val="en-US"/>
+        </w:rPr>
+        <w:t>print(</w:t>
+      </w:r>
+      <w:proofErr w:type="gramStart"/>
+      <w:r>
+        <w:rPr>
+          <w:lang w:val="en-US"/>
+        </w:rPr>
+        <w:t>bool(</w:t>
+      </w:r>
+      <w:proofErr w:type="gramEnd"/>
+      <w:r>
+        <w:rPr>
+          <w:lang w:val="en-US"/>
+        </w:rPr>
+        <w:t>[1,2,3])) # Output: True</w:t>
+      </w:r>
+    </w:p>
+    <w:p>
+      <w:pPr>
+        <w:pStyle w:val="Heading4"/>
+        <w:ind w:left="720"/>
+        <w:rPr>
+          <w:lang w:val="en-US"/>
+        </w:rPr>
+      </w:pPr>
+      <w:r>
+        <w:rPr>
+          <w:lang w:val="en-US"/>
+        </w:rPr>
+        <w:t>Why Booleans Matter:</w:t>
+      </w:r>
+    </w:p>
+    <w:p>
+      <w:pPr>
+        <w:ind w:left="720"/>
+        <w:rPr>
+          <w:lang w:val="en-US"/>
+        </w:rPr>
+      </w:pPr>
+      <w:r>
+        <w:rPr>
+          <w:lang w:val="en-US"/>
+        </w:rPr>
+        <w:tab/>
+        <w:t>Booleans play a critical role in conditional statements (if, while, etc.,), allowing programs to make decisions and execute code based on conditions.</w:t>
+      </w:r>
+    </w:p>
+    <w:p>
+      <w:pPr>
+        <w:rPr>
+          <w:lang w:val="en-US"/>
+        </w:rPr>
+      </w:pPr>
+    </w:p>
+    <w:p>
+      <w:pPr>
+        <w:pStyle w:val="Heading4"/>
+        <w:rPr>
+          <w:lang w:val="en-US"/>
+        </w:rPr>
+      </w:pPr>
+      <w:r>
+        <w:rPr>
+          <w:lang w:val="en-US"/>
+        </w:rPr>
+        <w:t>Performance considerations while using Boolean in Python:</w:t>
+      </w:r>
+    </w:p>
+    <w:p>
+      <w:pPr>
+        <w:rPr>
+          <w:lang w:val="en-US"/>
+        </w:rPr>
+      </w:pPr>
+      <w:r>
+        <w:rPr>
+          <w:lang w:val="en-US"/>
+        </w:rPr>
+        <w:tab/>
+        <w:t>Boolean operations in Python are generally lightweight and efficient since they involve basic logical computations. However, in performance-critical scenarios or larger programs, here are some considerations to keep in mind.</w:t>
+      </w:r>
+    </w:p>
+    <w:p>
+      <w:pPr>
+        <w:pStyle w:val="ListParagraph"/>
+        <w:numPr>
+          <w:ilvl w:val="0"/>
+          <w:numId w:val="32"/>
+        </w:numPr>
+        <w:rPr>
+          <w:lang w:val="en-US"/>
+        </w:rPr>
+      </w:pPr>
+      <w:r>
+        <w:rPr>
+          <w:lang w:val="en-US"/>
+        </w:rPr>
+        <w:t>Short-circuit Evaluation:</w:t>
+      </w:r>
+    </w:p>
+    <w:p>
+      <w:pPr>
+        <w:pStyle w:val="ListParagraph"/>
+        <w:rPr>
+          <w:lang w:val="en-US"/>
+        </w:rPr>
+      </w:pPr>
+      <w:r>
+        <w:rPr>
+          <w:lang w:val="en-US"/>
+        </w:rPr>
+        <w:t>How it works: Python uses short-circuit evaluation for and or operators</w:t>
+      </w:r>
+    </w:p>
+    <w:p>
+      <w:pPr>
+        <w:pStyle w:val="ListParagraph"/>
+        <w:numPr>
+          <w:ilvl w:val="0"/>
+          <w:numId w:val="30"/>
+        </w:numPr>
+        <w:rPr>
+          <w:lang w:val="en-US"/>
+        </w:rPr>
+      </w:pPr>
+      <w:r>
+        <w:rPr>
+          <w:lang w:val="en-US"/>
+        </w:rPr>
+        <w:t>For and, if the first operand is False, Python does not evaluate the second operand</w:t>
+      </w:r>
+    </w:p>
+    <w:p>
+      <w:pPr>
+        <w:pStyle w:val="ListParagraph"/>
+        <w:numPr>
+          <w:ilvl w:val="0"/>
+          <w:numId w:val="30"/>
+        </w:numPr>
+        <w:rPr>
+          <w:lang w:val="en-US"/>
+        </w:rPr>
+      </w:pPr>
+      <w:r>
+        <w:rPr>
+          <w:lang w:val="en-US"/>
+        </w:rPr>
+        <w:t>For or, if the first operand is True, Python does not evaluate the second operand</w:t>
+      </w:r>
+    </w:p>
+    <w:p>
+      <w:pPr>
+        <w:ind w:left="720"/>
+        <w:rPr>
+          <w:lang w:val="en-US"/>
+        </w:rPr>
+      </w:pPr>
+      <w:r>
+        <w:rPr>
+          <w:lang w:val="en-US"/>
+        </w:rPr>
+        <w:t>Why it matters: you can leverage this behavior to avoid unnecessary computations</w:t>
+      </w:r>
+      <w:r>
+        <w:rPr>
+          <w:lang w:val="en-US"/>
+        </w:rPr>
+        <w:t xml:space="preserve"> </w:t>
+      </w:r>
+    </w:p>
+    <w:p>
+      <w:pPr>
+        <w:pStyle w:val="ListParagraph"/>
+        <w:numPr>
+          <w:ilvl w:val="0"/>
+          <w:numId w:val="32"/>
+        </w:numPr>
+        <w:rPr>
+          <w:lang w:val="en-US"/>
+        </w:rPr>
+      </w:pPr>
+      <w:r>
+        <w:rPr>
+          <w:lang w:val="en-US"/>
+        </w:rPr>
+        <w:t xml:space="preserve">Truthy and </w:t>
+      </w:r>
+      <w:proofErr w:type="spellStart"/>
+      <w:r>
+        <w:rPr>
+          <w:lang w:val="en-US"/>
+        </w:rPr>
+        <w:t>Falsy</w:t>
+      </w:r>
+      <w:proofErr w:type="spellEnd"/>
+      <w:r>
+        <w:rPr>
+          <w:lang w:val="en-US"/>
+        </w:rPr>
+        <w:t xml:space="preserve"> Evaluation:</w:t>
+      </w:r>
+    </w:p>
+    <w:p>
+      <w:pPr>
+        <w:pStyle w:val="ListParagraph"/>
+        <w:rPr>
+          <w:lang w:val="en-US"/>
+        </w:rPr>
+      </w:pPr>
+      <w:r>
+        <w:rPr>
+          <w:lang w:val="en-US"/>
+        </w:rPr>
+        <w:t>Evaluating objects in a Boolean context (e.g., if obj</w:t>
+      </w:r>
+      <w:proofErr w:type="gramStart"/>
+      <w:r>
+        <w:rPr>
+          <w:lang w:val="en-US"/>
+        </w:rPr>
+        <w:t>: )</w:t>
+      </w:r>
+      <w:proofErr w:type="gramEnd"/>
+      <w:r>
+        <w:rPr>
+          <w:lang w:val="en-US"/>
+        </w:rPr>
+        <w:t xml:space="preserve"> may have overhead depending on the type of obj.</w:t>
+      </w:r>
+    </w:p>
+    <w:p>
+      <w:pPr>
+        <w:pStyle w:val="ListParagraph"/>
+        <w:rPr>
+          <w:lang w:val="en-US"/>
+        </w:rPr>
+      </w:pPr>
+      <w:r>
+        <w:rPr>
+          <w:lang w:val="en-US"/>
+        </w:rPr>
+        <w:lastRenderedPageBreak/>
+        <w:t>Example: Using large lists or complex objects can be slower than direct Boolean values</w:t>
+      </w:r>
+    </w:p>
+    <w:p>
+      <w:pPr>
+        <w:pStyle w:val="ListParagraph"/>
+        <w:rPr>
+          <w:lang w:val="en-US"/>
+        </w:rPr>
+      </w:pPr>
+      <w:r>
+        <w:rPr>
+          <w:lang w:val="en-US"/>
+        </w:rPr>
+        <w:t xml:space="preserve">Optimization Tip: Use explicit comparisons (is None, </w:t>
+      </w:r>
+      <w:proofErr w:type="spellStart"/>
+      <w:proofErr w:type="gramStart"/>
+      <w:r>
+        <w:rPr>
+          <w:lang w:val="en-US"/>
+        </w:rPr>
+        <w:t>len</w:t>
+      </w:r>
+      <w:proofErr w:type="spellEnd"/>
+      <w:r>
+        <w:rPr>
+          <w:lang w:val="en-US"/>
+        </w:rPr>
+        <w:t>(</w:t>
+      </w:r>
+      <w:proofErr w:type="gramEnd"/>
+      <w:r>
+        <w:rPr>
+          <w:lang w:val="en-US"/>
+        </w:rPr>
+        <w:t xml:space="preserve">obj &gt; 0), </w:t>
+      </w:r>
+      <w:proofErr w:type="spellStart"/>
+      <w:r>
+        <w:rPr>
+          <w:lang w:val="en-US"/>
+        </w:rPr>
+        <w:t>etc</w:t>
+      </w:r>
+      <w:proofErr w:type="spellEnd"/>
+      <w:r>
+        <w:rPr>
+          <w:lang w:val="en-US"/>
+        </w:rPr>
+        <w:t>) when the context involves complex objects</w:t>
+      </w:r>
+    </w:p>
+    <w:p>
+      <w:pPr>
+        <w:pStyle w:val="ListParagraph"/>
+        <w:numPr>
+          <w:ilvl w:val="0"/>
+          <w:numId w:val="32"/>
+        </w:numPr>
+        <w:rPr>
+          <w:lang w:val="en-US"/>
+        </w:rPr>
+      </w:pPr>
+      <w:r>
+        <w:rPr>
+          <w:lang w:val="en-US"/>
+        </w:rPr>
+        <w:t>Avoid Overusing Boolean Chaining:</w:t>
+      </w:r>
+    </w:p>
+    <w:p>
+      <w:pPr>
+        <w:pStyle w:val="ListParagraph"/>
+        <w:rPr>
+          <w:lang w:val="en-US"/>
+        </w:rPr>
+      </w:pPr>
+      <w:r>
+        <w:rPr>
+          <w:lang w:val="en-US"/>
+        </w:rPr>
+        <w:t>Combining multiple Boolean operations unnecessarily can make your code harder to read and slightly impact performance.</w:t>
+      </w:r>
+    </w:p>
+    <w:p>
+      <w:pPr>
+        <w:pStyle w:val="ListParagraph"/>
+        <w:rPr>
+          <w:lang w:val="en-US"/>
+        </w:rPr>
+      </w:pPr>
+      <w:r>
+        <w:rPr>
+          <w:lang w:val="en-US"/>
+        </w:rPr>
+        <w:t># Overcomplicated</w:t>
+      </w:r>
+    </w:p>
+    <w:p>
+      <w:pPr>
+        <w:pStyle w:val="ListParagraph"/>
+        <w:rPr>
+          <w:lang w:val="en-US"/>
+        </w:rPr>
+      </w:pPr>
+      <w:r>
+        <w:rPr>
+          <w:lang w:val="en-US"/>
+        </w:rPr>
+        <w:t>Result = a and b and c or d</w:t>
+      </w:r>
+    </w:p>
+    <w:p>
+      <w:pPr>
+        <w:pStyle w:val="ListParagraph"/>
+        <w:rPr>
+          <w:lang w:val="en-US"/>
+        </w:rPr>
+      </w:pPr>
+      <w:r>
+        <w:rPr>
+          <w:lang w:val="en-US"/>
+        </w:rPr>
+        <w:t># Simplify</w:t>
+      </w:r>
+    </w:p>
+    <w:p>
+      <w:pPr>
+        <w:pStyle w:val="ListParagraph"/>
+        <w:rPr>
+          <w:lang w:val="en-US"/>
+        </w:rPr>
+      </w:pPr>
+      <w:r>
+        <w:rPr>
+          <w:lang w:val="en-US"/>
+        </w:rPr>
+        <w:t>if a and b and c:</w:t>
+      </w:r>
+    </w:p>
+    <w:p>
+      <w:pPr>
+        <w:pStyle w:val="ListParagraph"/>
+        <w:rPr>
+          <w:lang w:val="en-US"/>
+        </w:rPr>
+      </w:pPr>
+      <w:r>
+        <w:rPr>
+          <w:lang w:val="en-US"/>
+        </w:rPr>
+        <w:tab/>
+        <w:t>result = d</w:t>
+      </w:r>
+    </w:p>
+    <w:p>
+      <w:pPr>
+        <w:pStyle w:val="ListParagraph"/>
+        <w:numPr>
+          <w:ilvl w:val="0"/>
+          <w:numId w:val="32"/>
+        </w:numPr>
+        <w:rPr>
+          <w:lang w:val="en-US"/>
+        </w:rPr>
+      </w:pPr>
+      <w:r>
+        <w:rPr>
+          <w:lang w:val="en-US"/>
+        </w:rPr>
+        <w:t>Boolean operations vs Conditional Branching:</w:t>
+      </w:r>
+    </w:p>
+    <w:p>
+      <w:pPr>
+        <w:pStyle w:val="ListParagraph"/>
+        <w:rPr>
+          <w:lang w:val="en-US"/>
+        </w:rPr>
+      </w:pPr>
+      <w:r>
+        <w:rPr>
+          <w:lang w:val="en-US"/>
+        </w:rPr>
+        <w:t>Boolean operations: Use for simple logic</w:t>
+      </w:r>
+    </w:p>
+    <w:p>
+      <w:pPr>
+        <w:pStyle w:val="ListParagraph"/>
+        <w:rPr>
+          <w:lang w:val="en-US"/>
+        </w:rPr>
+      </w:pPr>
+      <w:r>
+        <w:rPr>
+          <w:lang w:val="en-US"/>
+        </w:rPr>
+        <w:t>Conditionals Operations: Use if statements for complex conditions</w:t>
+      </w:r>
+    </w:p>
+    <w:p>
+      <w:pPr>
+        <w:pStyle w:val="ListParagraph"/>
+        <w:rPr>
+          <w:lang w:val="en-US"/>
+        </w:rPr>
+      </w:pPr>
+      <w:r>
+        <w:rPr>
+          <w:lang w:val="en-US"/>
+        </w:rPr>
+        <w:t># less efficient for complex conditions</w:t>
+      </w:r>
+    </w:p>
+    <w:p>
+      <w:pPr>
+        <w:pStyle w:val="ListParagraph"/>
+        <w:rPr>
+          <w:lang w:val="en-US"/>
+        </w:rPr>
+      </w:pPr>
+      <w:r>
+        <w:rPr>
+          <w:lang w:val="en-US"/>
+        </w:rPr>
+        <w:t>Result = a and b and (c or d)</w:t>
+      </w:r>
+    </w:p>
+    <w:p>
+      <w:pPr>
+        <w:pStyle w:val="ListParagraph"/>
+        <w:rPr>
+          <w:lang w:val="en-US"/>
+        </w:rPr>
+      </w:pPr>
+      <w:r>
+        <w:rPr>
+          <w:lang w:val="en-US"/>
+        </w:rPr>
+        <w:t># more efficient</w:t>
+      </w:r>
+    </w:p>
+    <w:p>
+      <w:pPr>
+        <w:pStyle w:val="ListParagraph"/>
+        <w:rPr>
+          <w:lang w:val="en-US"/>
+        </w:rPr>
+      </w:pPr>
+      <w:r>
+        <w:rPr>
+          <w:lang w:val="en-US"/>
+        </w:rPr>
+        <w:t>if a and b:</w:t>
+      </w:r>
+    </w:p>
+    <w:p>
+      <w:pPr>
+        <w:pStyle w:val="ListParagraph"/>
+        <w:rPr>
+          <w:lang w:val="en-US"/>
+        </w:rPr>
+      </w:pPr>
+      <w:r>
+        <w:rPr>
+          <w:lang w:val="en-US"/>
+        </w:rPr>
+        <w:tab/>
+        <w:t>if c or d:</w:t>
+      </w:r>
+    </w:p>
+    <w:p>
+      <w:pPr>
+        <w:pStyle w:val="ListParagraph"/>
+        <w:rPr>
+          <w:lang w:val="en-US"/>
+        </w:rPr>
+      </w:pPr>
+      <w:r>
+        <w:rPr>
+          <w:lang w:val="en-US"/>
+        </w:rPr>
+        <w:tab/>
+        <w:t xml:space="preserve">    result = True</w:t>
+      </w:r>
+    </w:p>
+    <w:p>
+      <w:pPr>
+        <w:pStyle w:val="ListParagraph"/>
+        <w:numPr>
+          <w:ilvl w:val="0"/>
+          <w:numId w:val="32"/>
+        </w:numPr>
+        <w:rPr>
+          <w:lang w:val="en-US"/>
+        </w:rPr>
+      </w:pPr>
+      <w:r>
+        <w:rPr>
+          <w:lang w:val="en-US"/>
+        </w:rPr>
+        <w:t>Avoid redundant Computations:</w:t>
+      </w:r>
+    </w:p>
+    <w:p>
+      <w:pPr>
+        <w:pStyle w:val="ListParagraph"/>
+        <w:rPr>
+          <w:lang w:val="en-US"/>
+        </w:rPr>
+      </w:pPr>
+      <w:r>
+        <w:rPr>
+          <w:lang w:val="en-US"/>
+        </w:rPr>
+        <w:t>If and expression is reused in Boolean condition, calculate it once and store the result.</w:t>
+      </w:r>
+    </w:p>
+    <w:p>
+      <w:pPr>
+        <w:pStyle w:val="ListParagraph"/>
+        <w:rPr>
+          <w:lang w:val="en-US"/>
+        </w:rPr>
+      </w:pPr>
+      <w:r>
+        <w:rPr>
+          <w:lang w:val="en-US"/>
+        </w:rPr>
+        <w:t># Inefficient</w:t>
+      </w:r>
+    </w:p>
+    <w:p>
+      <w:pPr>
+        <w:pStyle w:val="ListParagraph"/>
+        <w:rPr>
+          <w:lang w:val="en-US"/>
+        </w:rPr>
+      </w:pPr>
+      <w:r>
+        <w:rPr>
+          <w:lang w:val="en-US"/>
+        </w:rPr>
+        <w:t xml:space="preserve">if </w:t>
+      </w:r>
+      <w:proofErr w:type="spellStart"/>
+      <w:r>
+        <w:rPr>
+          <w:lang w:val="en-US"/>
+        </w:rPr>
+        <w:t>len</w:t>
+      </w:r>
+      <w:proofErr w:type="spellEnd"/>
+      <w:r>
+        <w:rPr>
+          <w:lang w:val="en-US"/>
+        </w:rPr>
+        <w:t xml:space="preserve">(items) &gt; 0 and </w:t>
+      </w:r>
+      <w:proofErr w:type="spellStart"/>
+      <w:r>
+        <w:rPr>
+          <w:lang w:val="en-US"/>
+        </w:rPr>
+        <w:t>len</w:t>
+      </w:r>
+      <w:proofErr w:type="spellEnd"/>
+      <w:r>
+        <w:rPr>
+          <w:lang w:val="en-US"/>
+        </w:rPr>
+        <w:t>(items) &lt; 10:</w:t>
+      </w:r>
+    </w:p>
+    <w:p>
+      <w:pPr>
+        <w:pStyle w:val="ListParagraph"/>
+        <w:rPr>
+          <w:lang w:val="en-US"/>
+        </w:rPr>
+      </w:pPr>
+      <w:r>
+        <w:rPr>
+          <w:lang w:val="en-US"/>
+        </w:rPr>
+        <w:tab/>
+        <w:t>print (“valid range”)</w:t>
+      </w:r>
+    </w:p>
+    <w:p>
+      <w:pPr>
+        <w:pStyle w:val="ListParagraph"/>
+        <w:rPr>
+          <w:lang w:val="en-US"/>
+        </w:rPr>
+      </w:pPr>
+      <w:r>
+        <w:rPr>
+          <w:lang w:val="en-US"/>
+        </w:rPr>
+        <w:t># Optimized</w:t>
+      </w:r>
+    </w:p>
+    <w:p>
+      <w:pPr>
+        <w:pStyle w:val="ListParagraph"/>
+        <w:rPr>
+          <w:lang w:val="en-US"/>
+        </w:rPr>
+      </w:pPr>
+      <w:proofErr w:type="spellStart"/>
+      <w:r>
+        <w:rPr>
+          <w:lang w:val="en-US"/>
+        </w:rPr>
+        <w:t>Item_count</w:t>
+      </w:r>
+      <w:proofErr w:type="spellEnd"/>
+      <w:r>
+        <w:rPr>
+          <w:lang w:val="en-US"/>
+        </w:rPr>
+        <w:t xml:space="preserve"> = </w:t>
+      </w:r>
+      <w:proofErr w:type="spellStart"/>
+      <w:r>
+        <w:rPr>
+          <w:lang w:val="en-US"/>
+        </w:rPr>
+        <w:t>len</w:t>
+      </w:r>
+      <w:proofErr w:type="spellEnd"/>
+      <w:r>
+        <w:rPr>
+          <w:lang w:val="en-US"/>
+        </w:rPr>
+        <w:t>(items)</w:t>
+      </w:r>
+    </w:p>
+    <w:p>
+      <w:pPr>
+        <w:pStyle w:val="ListParagraph"/>
+        <w:rPr>
+          <w:lang w:val="en-US"/>
+        </w:rPr>
+      </w:pPr>
+      <w:r>
+        <w:rPr>
+          <w:lang w:val="en-US"/>
+        </w:rPr>
+        <w:t xml:space="preserve">If 0 &lt; </w:t>
+      </w:r>
+      <w:proofErr w:type="spellStart"/>
+      <w:r>
+        <w:rPr>
+          <w:lang w:val="en-US"/>
+        </w:rPr>
+        <w:t>item_count</w:t>
+      </w:r>
+      <w:proofErr w:type="spellEnd"/>
+      <w:r>
+        <w:rPr>
+          <w:lang w:val="en-US"/>
+        </w:rPr>
+        <w:t xml:space="preserve"> &lt; 10:</w:t>
+      </w:r>
+    </w:p>
+    <w:p>
+      <w:pPr>
+        <w:pStyle w:val="ListParagraph"/>
+        <w:rPr>
+          <w:lang w:val="en-US"/>
+        </w:rPr>
+      </w:pPr>
+      <w:r>
+        <w:rPr>
+          <w:lang w:val="en-US"/>
+        </w:rPr>
+        <w:tab/>
+      </w:r>
+      <w:proofErr w:type="gramStart"/>
+      <w:r>
+        <w:rPr>
+          <w:lang w:val="en-US"/>
+        </w:rPr>
+        <w:t>print(</w:t>
+      </w:r>
+      <w:proofErr w:type="gramEnd"/>
+      <w:r>
+        <w:rPr>
+          <w:lang w:val="en-US"/>
+        </w:rPr>
+        <w:t xml:space="preserve">“Valid Range”) </w:t>
+      </w:r>
+    </w:p>
+    <w:p>
+      <w:pPr>
+        <w:pStyle w:val="ListParagraph"/>
+        <w:numPr>
+          <w:ilvl w:val="0"/>
+          <w:numId w:val="32"/>
+        </w:numPr>
+        <w:rPr>
+          <w:lang w:val="en-US"/>
+        </w:rPr>
+      </w:pPr>
+      <w:r>
+        <w:rPr>
+          <w:lang w:val="en-US"/>
+        </w:rPr>
+        <w:t>Use built-in functions for clarity and speed:</w:t>
+      </w:r>
+    </w:p>
+    <w:p>
+      <w:pPr>
+        <w:ind w:left="720"/>
+        <w:rPr>
+          <w:lang w:val="en-US"/>
+        </w:rPr>
+      </w:pPr>
+      <w:r>
+        <w:rPr>
+          <w:lang w:val="en-US"/>
+        </w:rPr>
+        <w:t xml:space="preserve">Built-in Functions like </w:t>
+      </w:r>
+      <w:proofErr w:type="gramStart"/>
+      <w:r>
+        <w:rPr>
+          <w:lang w:val="en-US"/>
+        </w:rPr>
+        <w:t>any(</w:t>
+      </w:r>
+      <w:proofErr w:type="gramEnd"/>
+      <w:r>
+        <w:rPr>
+          <w:lang w:val="en-US"/>
+        </w:rPr>
+        <w:t xml:space="preserve">) and </w:t>
+      </w:r>
+      <w:proofErr w:type="gramStart"/>
+      <w:r>
+        <w:rPr>
+          <w:lang w:val="en-US"/>
+        </w:rPr>
+        <w:t>all(</w:t>
+      </w:r>
+      <w:proofErr w:type="gramEnd"/>
+      <w:r>
+        <w:rPr>
+          <w:lang w:val="en-US"/>
+        </w:rPr>
+        <w:t xml:space="preserve">) are optimized for Boolean operations on </w:t>
+      </w:r>
+      <w:proofErr w:type="spellStart"/>
+      <w:r>
+        <w:rPr>
+          <w:lang w:val="en-US"/>
+        </w:rPr>
+        <w:t>iterables</w:t>
+      </w:r>
+      <w:proofErr w:type="spellEnd"/>
+    </w:p>
+    <w:p>
+      <w:pPr>
+        <w:ind w:left="720"/>
+        <w:rPr>
+          <w:lang w:val="en-US"/>
+        </w:rPr>
+      </w:pPr>
+      <w:r>
+        <w:rPr>
+          <w:lang w:val="en-US"/>
+        </w:rPr>
+        <w:t># check if any value is true</w:t>
+      </w:r>
+    </w:p>
+    <w:p>
+      <w:pPr>
+        <w:ind w:left="720"/>
+        <w:rPr>
+          <w:lang w:val="en-US"/>
+        </w:rPr>
+      </w:pPr>
+      <w:r>
+        <w:rPr>
+          <w:lang w:val="en-US"/>
+        </w:rPr>
+        <w:t>print(any([</w:t>
+      </w:r>
+      <w:proofErr w:type="spellStart"/>
+      <w:proofErr w:type="gramStart"/>
+      <w:r>
+        <w:rPr>
+          <w:lang w:val="en-US"/>
+        </w:rPr>
+        <w:t>False,False</w:t>
+      </w:r>
+      <w:proofErr w:type="gramEnd"/>
+      <w:r>
+        <w:rPr>
+          <w:lang w:val="en-US"/>
+        </w:rPr>
+        <w:t>,True</w:t>
+      </w:r>
+      <w:proofErr w:type="spellEnd"/>
+      <w:r>
+        <w:rPr>
+          <w:lang w:val="en-US"/>
+        </w:rPr>
+        <w:t>]) # Output: True</w:t>
+      </w:r>
+    </w:p>
+    <w:p>
+      <w:pPr>
+        <w:ind w:left="720"/>
+        <w:rPr>
+          <w:lang w:val="en-US"/>
+        </w:rPr>
+      </w:pPr>
+      <w:r>
+        <w:rPr>
+          <w:lang w:val="en-US"/>
+        </w:rPr>
+        <w:t>#Check if all values are True</w:t>
+      </w:r>
+    </w:p>
+    <w:p>
+      <w:pPr>
+        <w:ind w:left="720"/>
+        <w:rPr>
+          <w:lang w:val="en-US"/>
+        </w:rPr>
+      </w:pPr>
+      <w:proofErr w:type="gramStart"/>
+      <w:r>
+        <w:rPr>
+          <w:lang w:val="en-US"/>
+        </w:rPr>
+        <w:t>print(all(</w:t>
+      </w:r>
+      <w:proofErr w:type="gramEnd"/>
+      <w:r>
+        <w:rPr>
+          <w:lang w:val="en-US"/>
+        </w:rPr>
+        <w:t>[True, True, True])) # Output: True</w:t>
+      </w:r>
+    </w:p>
+    <w:p>
+      <w:pPr>
+        <w:ind w:left="720"/>
+        <w:rPr>
+          <w:lang w:val="en-US"/>
+        </w:rPr>
+      </w:pPr>
+      <w:r>
+        <w:lastRenderedPageBreak/>
+        <w:t xml:space="preserve">In most cases, </w:t>
+      </w:r>
+      <w:proofErr w:type="spellStart"/>
+      <w:r>
+        <w:t>boolean</w:t>
+      </w:r>
+      <w:proofErr w:type="spellEnd"/>
+      <w:r>
+        <w:t xml:space="preserve"> operations are highly efficient in Python. However, for complex scenarios or performance-critical applications, consider optimizing your code for readability and reducing unnecessary computations</w:t>
+      </w:r>
+      <w:r>
+        <w:t>.</w:t>
+      </w:r>
+    </w:p>
+    <w:p>
+      <w:pPr>
+        <w:rPr>
+          <w:lang w:val="en-US"/>
+        </w:rPr>
+      </w:pPr>
+    </w:p>
+    <w:p>
+      <w:pPr>
+        <w:pStyle w:val="Heading2"/>
         <w:rPr>
           <w:lang w:val="en-US"/>
         </w:rPr>
@@ -15678,6 +17036,7 @@
     </w:p>
     <w:p>
       <w:pPr>
+        <w:pStyle w:val="Heading3"/>
         <w:rPr>
           <w:lang w:val="en-US"/>
         </w:rPr>
@@ -15701,15 +17060,2294 @@
           <w:lang w:val="en-US"/>
         </w:rPr>
         <w:tab/>
-      </w:r>
+        <w:t>In Python, the set data type is an unordered collection of unique elements. It is useful for storing and performing operations on items without duplicates. Here is an explanation of the key features, operations and use case of sets:</w:t>
+      </w:r>
+    </w:p>
+    <w:p>
+      <w:pPr>
+        <w:pStyle w:val="Heading4"/>
+        <w:rPr>
+          <w:lang w:val="en-US"/>
+        </w:rPr>
+      </w:pPr>
+      <w:r>
+        <w:rPr>
+          <w:lang w:val="en-US"/>
+        </w:rPr>
+        <w:t>Key Features of a Set:</w:t>
+      </w:r>
+    </w:p>
+    <w:p>
+      <w:pPr>
+        <w:pStyle w:val="ListParagraph"/>
+        <w:numPr>
+          <w:ilvl w:val="0"/>
+          <w:numId w:val="33"/>
+        </w:numPr>
+        <w:rPr>
+          <w:lang w:val="en-US"/>
+        </w:rPr>
+      </w:pPr>
+      <w:r>
+        <w:rPr>
+          <w:lang w:val="en-US"/>
+        </w:rPr>
+        <w:t>Unordered:</w:t>
+      </w:r>
+    </w:p>
+    <w:p>
+      <w:pPr>
+        <w:pStyle w:val="ListParagraph"/>
+        <w:rPr>
+          <w:lang w:val="en-US"/>
+        </w:rPr>
+      </w:pPr>
+      <w:r>
+        <w:rPr>
+          <w:lang w:val="en-US"/>
+        </w:rPr>
+        <w:t>Sets do not maintain any specific order of elements</w:t>
+      </w:r>
+    </w:p>
+    <w:p>
+      <w:pPr>
+        <w:pStyle w:val="ListParagraph"/>
+        <w:rPr>
+          <w:lang w:val="en-US"/>
+        </w:rPr>
+      </w:pPr>
       <w:proofErr w:type="spellStart"/>
       <w:r>
         <w:rPr>
           <w:lang w:val="en-US"/>
         </w:rPr>
+        <w:t>my_set</w:t>
+      </w:r>
+      <w:proofErr w:type="spellEnd"/>
+      <w:r>
+        <w:rPr>
+          <w:lang w:val="en-US"/>
+        </w:rPr>
+        <w:t xml:space="preserve"> = {1,3,0,2}</w:t>
+      </w:r>
+    </w:p>
+    <w:p>
+      <w:pPr>
+        <w:pStyle w:val="ListParagraph"/>
+        <w:rPr>
+          <w:lang w:val="en-US"/>
+        </w:rPr>
+      </w:pPr>
+      <w:r>
+        <w:rPr>
+          <w:lang w:val="en-US"/>
+        </w:rPr>
+        <w:t>print(</w:t>
+      </w:r>
+      <w:proofErr w:type="spellStart"/>
+      <w:r>
+        <w:rPr>
+          <w:lang w:val="en-US"/>
+        </w:rPr>
+        <w:t>my_set</w:t>
+      </w:r>
+      <w:proofErr w:type="spellEnd"/>
+      <w:r>
+        <w:rPr>
+          <w:lang w:val="en-US"/>
+        </w:rPr>
+        <w:t xml:space="preserve">) # </w:t>
+      </w:r>
+      <w:proofErr w:type="gramStart"/>
+      <w:r>
+        <w:rPr>
+          <w:lang w:val="en-US"/>
+        </w:rPr>
+        <w:t>Output :</w:t>
+      </w:r>
+      <w:proofErr w:type="gramEnd"/>
+      <w:r>
+        <w:rPr>
+          <w:lang w:val="en-US"/>
+        </w:rPr>
+        <w:t xml:space="preserve"> {1,2,3,0}</w:t>
+      </w:r>
+    </w:p>
+    <w:p>
+      <w:pPr>
+        <w:pStyle w:val="ListParagraph"/>
+        <w:numPr>
+          <w:ilvl w:val="0"/>
+          <w:numId w:val="33"/>
+        </w:numPr>
+        <w:rPr>
+          <w:lang w:val="en-US"/>
+        </w:rPr>
+      </w:pPr>
+      <w:r>
+        <w:rPr>
+          <w:lang w:val="en-US"/>
+        </w:rPr>
+        <w:t>Unique Elements</w:t>
+      </w:r>
+      <w:r>
+        <w:rPr>
+          <w:lang w:val="en-US"/>
+        </w:rPr>
+        <w:t>:</w:t>
+      </w:r>
+    </w:p>
+    <w:p>
+      <w:pPr>
+        <w:pStyle w:val="ListParagraph"/>
+        <w:rPr>
+          <w:lang w:val="en-US"/>
+        </w:rPr>
+      </w:pPr>
+      <w:r>
+        <w:rPr>
+          <w:lang w:val="en-US"/>
+        </w:rPr>
+        <w:t>Sets automatically removes duplicate values</w:t>
+      </w:r>
+    </w:p>
+    <w:p>
+      <w:pPr>
+        <w:pStyle w:val="ListParagraph"/>
+        <w:rPr>
+          <w:lang w:val="en-US"/>
+        </w:rPr>
+      </w:pPr>
+      <w:proofErr w:type="spellStart"/>
+      <w:r>
+        <w:rPr>
+          <w:lang w:val="en-US"/>
+        </w:rPr>
+        <w:t>my_set</w:t>
+      </w:r>
+      <w:proofErr w:type="spellEnd"/>
+      <w:r>
+        <w:rPr>
+          <w:lang w:val="en-US"/>
+        </w:rPr>
+        <w:t xml:space="preserve"> = {1, 2,3,1,0}</w:t>
+      </w:r>
+    </w:p>
+    <w:p>
+      <w:pPr>
+        <w:pStyle w:val="ListParagraph"/>
+        <w:rPr>
+          <w:lang w:val="en-US"/>
+        </w:rPr>
+      </w:pPr>
+      <w:r>
+        <w:rPr>
+          <w:lang w:val="en-US"/>
+        </w:rPr>
+        <w:t>print(</w:t>
+      </w:r>
+      <w:proofErr w:type="spellStart"/>
+      <w:r>
+        <w:rPr>
+          <w:lang w:val="en-US"/>
+        </w:rPr>
+        <w:t>my_set</w:t>
+      </w:r>
+      <w:proofErr w:type="spellEnd"/>
+      <w:r>
+        <w:rPr>
+          <w:lang w:val="en-US"/>
+        </w:rPr>
+        <w:t>) # Output: {0,1,2,3}</w:t>
+      </w:r>
+    </w:p>
+    <w:p>
+      <w:pPr>
+        <w:pStyle w:val="ListParagraph"/>
+        <w:numPr>
+          <w:ilvl w:val="0"/>
+          <w:numId w:val="33"/>
+        </w:numPr>
+        <w:rPr>
+          <w:lang w:val="en-US"/>
+        </w:rPr>
+      </w:pPr>
+      <w:r>
+        <w:rPr>
+          <w:lang w:val="en-US"/>
+        </w:rPr>
+        <w:t>Mutable:</w:t>
+      </w:r>
+    </w:p>
+    <w:p>
+      <w:pPr>
+        <w:pStyle w:val="ListParagraph"/>
+        <w:rPr>
+          <w:lang w:val="en-US"/>
+        </w:rPr>
+      </w:pPr>
+      <w:r>
+        <w:rPr>
+          <w:lang w:val="en-US"/>
+        </w:rPr>
+        <w:t>Sets can be modified (elements can be added or removed)</w:t>
+      </w:r>
+    </w:p>
+    <w:p>
+      <w:pPr>
+        <w:pStyle w:val="ListParagraph"/>
+        <w:rPr>
+          <w:lang w:val="en-US"/>
+        </w:rPr>
+      </w:pPr>
+      <w:proofErr w:type="spellStart"/>
+      <w:r>
+        <w:rPr>
+          <w:lang w:val="en-US"/>
+        </w:rPr>
+        <w:t>my_set</w:t>
+      </w:r>
+      <w:proofErr w:type="spellEnd"/>
+      <w:r>
+        <w:rPr>
+          <w:lang w:val="en-US"/>
+        </w:rPr>
+        <w:t xml:space="preserve"> = {1,2,3}</w:t>
+      </w:r>
+    </w:p>
+    <w:p>
+      <w:pPr>
+        <w:pStyle w:val="ListParagraph"/>
+        <w:rPr>
+          <w:lang w:val="en-US"/>
+        </w:rPr>
+      </w:pPr>
+      <w:proofErr w:type="spellStart"/>
+      <w:proofErr w:type="gramStart"/>
+      <w:r>
+        <w:rPr>
+          <w:lang w:val="en-US"/>
+        </w:rPr>
+        <w:t>my_set.add</w:t>
+      </w:r>
+      <w:proofErr w:type="spellEnd"/>
+      <w:r>
+        <w:rPr>
+          <w:lang w:val="en-US"/>
+        </w:rPr>
+        <w:t>(</w:t>
+      </w:r>
+      <w:proofErr w:type="gramEnd"/>
+      <w:r>
+        <w:rPr>
+          <w:lang w:val="en-US"/>
+        </w:rPr>
+        <w:t>4)</w:t>
+      </w:r>
+    </w:p>
+    <w:p>
+      <w:pPr>
+        <w:pStyle w:val="ListParagraph"/>
+        <w:rPr>
+          <w:lang w:val="en-US"/>
+        </w:rPr>
+      </w:pPr>
+      <w:r>
+        <w:rPr>
+          <w:lang w:val="en-US"/>
+        </w:rPr>
+        <w:t>print(</w:t>
+      </w:r>
+      <w:proofErr w:type="spellStart"/>
+      <w:r>
+        <w:rPr>
+          <w:lang w:val="en-US"/>
+        </w:rPr>
+        <w:t>my_set</w:t>
+      </w:r>
+      <w:proofErr w:type="spellEnd"/>
+      <w:r>
+        <w:rPr>
+          <w:lang w:val="en-US"/>
+        </w:rPr>
+        <w:t>) # Output: {1,2,3,4}</w:t>
+      </w:r>
+    </w:p>
+    <w:p>
+      <w:pPr>
+        <w:pStyle w:val="ListParagraph"/>
+        <w:numPr>
+          <w:ilvl w:val="0"/>
+          <w:numId w:val="33"/>
+        </w:numPr>
+        <w:rPr>
+          <w:lang w:val="en-US"/>
+        </w:rPr>
+      </w:pPr>
+      <w:r>
+        <w:rPr>
+          <w:lang w:val="en-US"/>
+        </w:rPr>
+        <w:t>Non-Indexable:</w:t>
+      </w:r>
+    </w:p>
+    <w:p>
+      <w:pPr>
+        <w:pStyle w:val="ListParagraph"/>
+        <w:rPr>
+          <w:lang w:val="en-US"/>
+        </w:rPr>
+      </w:pPr>
+      <w:r>
+        <w:rPr>
+          <w:lang w:val="en-US"/>
+        </w:rPr>
+        <w:t>You cannot access set elements using an index because they are unordered.</w:t>
+      </w:r>
+    </w:p>
+    <w:p>
+      <w:pPr>
+        <w:rPr>
+          <w:lang w:val="en-US"/>
+        </w:rPr>
+      </w:pPr>
+    </w:p>
+    <w:p>
+      <w:pPr>
+        <w:ind w:left="720"/>
+        <w:rPr>
+          <w:lang w:val="en-US"/>
+        </w:rPr>
+      </w:pPr>
+      <w:r>
+        <w:rPr>
+          <w:lang w:val="en-US"/>
+        </w:rPr>
+        <w:t>Creating a Set</w:t>
+      </w:r>
+      <w:r>
+        <w:rPr>
+          <w:lang w:val="en-US"/>
+        </w:rPr>
+        <w:t>:</w:t>
+      </w:r>
+    </w:p>
+    <w:p>
+      <w:pPr>
+        <w:ind w:left="720"/>
+        <w:rPr>
+          <w:lang w:val="en-US"/>
+        </w:rPr>
+      </w:pPr>
+      <w:r>
+        <w:rPr>
+          <w:lang w:val="en-US"/>
+        </w:rPr>
+        <w:tab/>
+        <w:t xml:space="preserve">A set is created using curly braces {} or the </w:t>
+      </w:r>
+      <w:proofErr w:type="gramStart"/>
+      <w:r>
+        <w:rPr>
+          <w:lang w:val="en-US"/>
+        </w:rPr>
+        <w:t>set(</w:t>
+      </w:r>
+      <w:proofErr w:type="gramEnd"/>
+      <w:r>
+        <w:rPr>
+          <w:lang w:val="en-US"/>
+        </w:rPr>
+        <w:t>) function</w:t>
+      </w:r>
+    </w:p>
+    <w:p>
+      <w:pPr>
+        <w:ind w:left="720"/>
+        <w:rPr>
+          <w:lang w:val="en-US"/>
+        </w:rPr>
+      </w:pPr>
+      <w:r>
+        <w:rPr>
+          <w:lang w:val="en-US"/>
+        </w:rPr>
+        <w:tab/>
+      </w:r>
+      <w:proofErr w:type="spellStart"/>
+      <w:r>
+        <w:rPr>
+          <w:lang w:val="en-US"/>
+        </w:rPr>
+        <w:t>my_set</w:t>
+      </w:r>
+      <w:proofErr w:type="spellEnd"/>
+      <w:r>
+        <w:rPr>
+          <w:lang w:val="en-US"/>
+        </w:rPr>
+        <w:t xml:space="preserve"> = {1,2,3}</w:t>
+      </w:r>
+    </w:p>
+    <w:p>
+      <w:pPr>
+        <w:ind w:left="720"/>
+        <w:rPr>
+          <w:lang w:val="en-US"/>
+        </w:rPr>
+      </w:pPr>
+      <w:r>
+        <w:rPr>
+          <w:lang w:val="en-US"/>
+        </w:rPr>
+        <w:tab/>
+      </w:r>
+      <w:proofErr w:type="spellStart"/>
+      <w:r>
+        <w:rPr>
+          <w:lang w:val="en-US"/>
+        </w:rPr>
+        <w:t>empty_set</w:t>
+      </w:r>
+      <w:proofErr w:type="spellEnd"/>
+      <w:r>
+        <w:rPr>
+          <w:lang w:val="en-US"/>
+        </w:rPr>
+        <w:t xml:space="preserve"> = </w:t>
+      </w:r>
+      <w:proofErr w:type="gramStart"/>
+      <w:r>
+        <w:rPr>
+          <w:lang w:val="en-US"/>
+        </w:rPr>
+        <w:t>set(</w:t>
+      </w:r>
+      <w:proofErr w:type="gramEnd"/>
+      <w:r>
+        <w:rPr>
+          <w:lang w:val="en-US"/>
+        </w:rPr>
+        <w:t xml:space="preserve">) # Creates an empty set, </w:t>
+      </w:r>
+      <w:proofErr w:type="gramStart"/>
+      <w:r>
+        <w:rPr>
+          <w:lang w:val="en-US"/>
+        </w:rPr>
+        <w:t>Note</w:t>
+      </w:r>
+      <w:proofErr w:type="gramEnd"/>
+      <w:r>
+        <w:rPr>
+          <w:lang w:val="en-US"/>
+        </w:rPr>
+        <w:t>: {} creates an empty dictionary</w:t>
+      </w:r>
+    </w:p>
+    <w:p>
+      <w:pPr>
+        <w:ind w:left="720"/>
+        <w:rPr>
+          <w:lang w:val="en-US"/>
+        </w:rPr>
+      </w:pPr>
+      <w:r>
+        <w:rPr>
+          <w:lang w:val="en-US"/>
+        </w:rPr>
+        <w:t>Set Operations:</w:t>
+      </w:r>
+    </w:p>
+    <w:p>
+      <w:pPr>
+        <w:pStyle w:val="ListParagraph"/>
+        <w:numPr>
+          <w:ilvl w:val="0"/>
+          <w:numId w:val="34"/>
+        </w:numPr>
+        <w:ind w:left="1440"/>
+        <w:rPr>
+          <w:lang w:val="en-US"/>
+        </w:rPr>
+      </w:pPr>
+      <w:r>
+        <w:rPr>
+          <w:lang w:val="en-US"/>
+        </w:rPr>
+        <w:t>Add Elements</w:t>
+      </w:r>
+    </w:p>
+    <w:p>
+      <w:pPr>
+        <w:pStyle w:val="ListParagraph"/>
+        <w:ind w:left="1440"/>
+        <w:rPr>
+          <w:lang w:val="en-US"/>
+        </w:rPr>
+      </w:pPr>
+      <w:proofErr w:type="spellStart"/>
+      <w:r>
+        <w:rPr>
+          <w:lang w:val="en-US"/>
+        </w:rPr>
+        <w:t>my_set</w:t>
+      </w:r>
+      <w:proofErr w:type="spellEnd"/>
+      <w:r>
+        <w:rPr>
+          <w:lang w:val="en-US"/>
+        </w:rPr>
+        <w:t xml:space="preserve"> = {1,2,3}</w:t>
+      </w:r>
+    </w:p>
+    <w:p>
+      <w:pPr>
+        <w:pStyle w:val="ListParagraph"/>
+        <w:ind w:left="1440"/>
+        <w:rPr>
+          <w:lang w:val="en-US"/>
+        </w:rPr>
+      </w:pPr>
+      <w:proofErr w:type="spellStart"/>
+      <w:proofErr w:type="gramStart"/>
+      <w:r>
+        <w:rPr>
+          <w:lang w:val="en-US"/>
+        </w:rPr>
+        <w:t>my_set.add</w:t>
+      </w:r>
+      <w:proofErr w:type="spellEnd"/>
+      <w:r>
+        <w:rPr>
+          <w:lang w:val="en-US"/>
+        </w:rPr>
+        <w:t>(</w:t>
+      </w:r>
+      <w:proofErr w:type="gramEnd"/>
+      <w:r>
+        <w:rPr>
+          <w:lang w:val="en-US"/>
+        </w:rPr>
+        <w:t>4)</w:t>
+      </w:r>
+    </w:p>
+    <w:p>
+      <w:pPr>
+        <w:pStyle w:val="ListParagraph"/>
+        <w:ind w:left="1440"/>
+        <w:rPr>
+          <w:lang w:val="en-US"/>
+        </w:rPr>
+      </w:pPr>
+      <w:r>
+        <w:rPr>
+          <w:lang w:val="en-US"/>
+        </w:rPr>
+        <w:lastRenderedPageBreak/>
+        <w:t>print (</w:t>
+      </w:r>
+      <w:proofErr w:type="spellStart"/>
+      <w:r>
+        <w:rPr>
+          <w:lang w:val="en-US"/>
+        </w:rPr>
+        <w:t>my_set</w:t>
+      </w:r>
+      <w:proofErr w:type="spellEnd"/>
+      <w:r>
+        <w:rPr>
+          <w:lang w:val="en-US"/>
+        </w:rPr>
+        <w:t>) # Output: {1,2,3,4}</w:t>
+      </w:r>
+    </w:p>
+    <w:p>
+      <w:pPr>
+        <w:pStyle w:val="ListParagraph"/>
+        <w:numPr>
+          <w:ilvl w:val="0"/>
+          <w:numId w:val="34"/>
+        </w:numPr>
+        <w:ind w:left="1440"/>
+        <w:rPr>
+          <w:lang w:val="en-US"/>
+        </w:rPr>
+      </w:pPr>
+      <w:r>
+        <w:rPr>
+          <w:lang w:val="en-US"/>
+        </w:rPr>
+        <w:t>Remove Elements</w:t>
+      </w:r>
+    </w:p>
+    <w:p>
+      <w:pPr>
+        <w:pStyle w:val="ListParagraph"/>
+        <w:ind w:left="1440"/>
+        <w:rPr>
+          <w:lang w:val="en-US"/>
+        </w:rPr>
+      </w:pPr>
+      <w:r>
+        <w:rPr>
+          <w:lang w:val="en-US"/>
+        </w:rPr>
+        <w:t xml:space="preserve">Use </w:t>
+      </w:r>
+      <w:proofErr w:type="gramStart"/>
+      <w:r>
+        <w:rPr>
+          <w:lang w:val="en-US"/>
+        </w:rPr>
+        <w:t>remove(</w:t>
+      </w:r>
+      <w:proofErr w:type="gramEnd"/>
+      <w:r>
+        <w:rPr>
+          <w:lang w:val="en-US"/>
+        </w:rPr>
+        <w:t xml:space="preserve">) (raises an error if the element does not exist) or </w:t>
+      </w:r>
+      <w:proofErr w:type="gramStart"/>
+      <w:r>
+        <w:rPr>
+          <w:lang w:val="en-US"/>
+        </w:rPr>
+        <w:t>discard(</w:t>
+      </w:r>
+      <w:proofErr w:type="gramEnd"/>
+      <w:r>
+        <w:rPr>
+          <w:lang w:val="en-US"/>
+        </w:rPr>
+        <w:t>) (not error if the element does not exist)</w:t>
+      </w:r>
+    </w:p>
+    <w:p>
+      <w:pPr>
+        <w:pStyle w:val="ListParagraph"/>
+        <w:ind w:left="1440"/>
+        <w:rPr>
+          <w:lang w:val="en-US"/>
+        </w:rPr>
+      </w:pPr>
+      <w:proofErr w:type="spellStart"/>
+      <w:r>
+        <w:rPr>
+          <w:lang w:val="en-US"/>
+        </w:rPr>
+        <w:t>my_set</w:t>
+      </w:r>
+      <w:proofErr w:type="spellEnd"/>
+      <w:r>
+        <w:rPr>
+          <w:lang w:val="en-US"/>
+        </w:rPr>
+        <w:t xml:space="preserve"> = {1, 2, 3}</w:t>
+      </w:r>
+    </w:p>
+    <w:p>
+      <w:pPr>
+        <w:pStyle w:val="ListParagraph"/>
+        <w:ind w:left="1440"/>
+        <w:rPr>
+          <w:lang w:val="en-US"/>
+        </w:rPr>
+      </w:pPr>
+      <w:proofErr w:type="spellStart"/>
+      <w:r>
+        <w:rPr>
+          <w:lang w:val="en-US"/>
+        </w:rPr>
+        <w:t>my_</w:t>
+      </w:r>
+      <w:proofErr w:type="gramStart"/>
+      <w:r>
+        <w:rPr>
+          <w:lang w:val="en-US"/>
+        </w:rPr>
+        <w:t>set.remove</w:t>
+      </w:r>
+      <w:proofErr w:type="spellEnd"/>
+      <w:proofErr w:type="gramEnd"/>
+      <w:r>
+        <w:rPr>
+          <w:lang w:val="en-US"/>
+        </w:rPr>
+        <w:t>(2)</w:t>
+      </w:r>
+    </w:p>
+    <w:p>
+      <w:pPr>
+        <w:pStyle w:val="ListParagraph"/>
+        <w:ind w:left="1440"/>
+        <w:rPr>
+          <w:lang w:val="en-US"/>
+        </w:rPr>
+      </w:pPr>
+      <w:r>
+        <w:rPr>
+          <w:lang w:val="en-US"/>
+        </w:rPr>
+        <w:t>print(</w:t>
+      </w:r>
+      <w:proofErr w:type="spellStart"/>
+      <w:r>
+        <w:rPr>
+          <w:lang w:val="en-US"/>
+        </w:rPr>
+        <w:t>my_set</w:t>
+      </w:r>
+      <w:proofErr w:type="spellEnd"/>
+      <w:r>
+        <w:rPr>
+          <w:lang w:val="en-US"/>
+        </w:rPr>
+        <w:t>) #Output: {1, 3}</w:t>
+      </w:r>
+    </w:p>
+    <w:p>
+      <w:pPr>
+        <w:pStyle w:val="ListParagraph"/>
+        <w:numPr>
+          <w:ilvl w:val="0"/>
+          <w:numId w:val="34"/>
+        </w:numPr>
+        <w:ind w:left="1440"/>
+        <w:rPr>
+          <w:lang w:val="en-US"/>
+        </w:rPr>
+      </w:pPr>
+      <w:r>
+        <w:rPr>
+          <w:lang w:val="en-US"/>
+        </w:rPr>
+        <w:t>Set Union</w:t>
+      </w:r>
+    </w:p>
+    <w:p>
+      <w:pPr>
+        <w:pStyle w:val="ListParagraph"/>
+        <w:ind w:left="1440"/>
+        <w:rPr>
+          <w:lang w:val="en-US"/>
+        </w:rPr>
+      </w:pPr>
+      <w:r>
+        <w:rPr>
+          <w:lang w:val="en-US"/>
+        </w:rPr>
+        <w:t>set1 = {1, 2, 3}</w:t>
+      </w:r>
+    </w:p>
+    <w:p>
+      <w:pPr>
+        <w:pStyle w:val="ListParagraph"/>
+        <w:ind w:left="1440"/>
+        <w:rPr>
+          <w:lang w:val="en-US"/>
+        </w:rPr>
+      </w:pPr>
+      <w:r>
+        <w:rPr>
+          <w:lang w:val="en-US"/>
+        </w:rPr>
+        <w:t>set2 = {2, 3, 4}</w:t>
+      </w:r>
+    </w:p>
+    <w:p>
+      <w:pPr>
+        <w:pStyle w:val="ListParagraph"/>
+        <w:ind w:left="1440"/>
+        <w:rPr>
+          <w:lang w:val="en-US"/>
+        </w:rPr>
+      </w:pPr>
+      <w:r>
+        <w:rPr>
+          <w:lang w:val="en-US"/>
+        </w:rPr>
+        <w:t>print (set1 | set2) # Output: {1,2,3,4}</w:t>
+      </w:r>
+    </w:p>
+    <w:p>
+      <w:pPr>
+        <w:pStyle w:val="ListParagraph"/>
+        <w:numPr>
+          <w:ilvl w:val="0"/>
+          <w:numId w:val="34"/>
+        </w:numPr>
+        <w:ind w:left="1440"/>
+        <w:rPr>
+          <w:lang w:val="en-US"/>
+        </w:rPr>
+      </w:pPr>
+      <w:r>
+        <w:rPr>
+          <w:lang w:val="en-US"/>
+        </w:rPr>
+        <w:t>Set Intersection</w:t>
+      </w:r>
+    </w:p>
+    <w:p>
+      <w:pPr>
+        <w:pStyle w:val="ListParagraph"/>
+        <w:ind w:left="1440"/>
+        <w:rPr>
+          <w:lang w:val="en-US"/>
+        </w:rPr>
+      </w:pPr>
+      <w:r>
+        <w:rPr>
+          <w:lang w:val="en-US"/>
+        </w:rPr>
+        <w:t>set1 = {1, 2, 3}</w:t>
+      </w:r>
+    </w:p>
+    <w:p>
+      <w:pPr>
+        <w:pStyle w:val="ListParagraph"/>
+        <w:ind w:left="1440"/>
+        <w:rPr>
+          <w:lang w:val="en-US"/>
+        </w:rPr>
+      </w:pPr>
+      <w:r>
+        <w:rPr>
+          <w:lang w:val="en-US"/>
+        </w:rPr>
+        <w:t>set2 = {2, 3, 4}</w:t>
+      </w:r>
+    </w:p>
+    <w:p>
+      <w:pPr>
+        <w:pStyle w:val="ListParagraph"/>
+        <w:ind w:left="1440"/>
+        <w:rPr>
+          <w:lang w:val="en-US"/>
+        </w:rPr>
+      </w:pPr>
+      <w:r>
+        <w:rPr>
+          <w:lang w:val="en-US"/>
+        </w:rPr>
+        <w:t>print (set</w:t>
+      </w:r>
+      <w:proofErr w:type="gramStart"/>
+      <w:r>
+        <w:rPr>
+          <w:lang w:val="en-US"/>
+        </w:rPr>
+        <w:t xml:space="preserve">1  </w:t>
+      </w:r>
+      <w:r>
+        <w:rPr>
+          <w:lang w:val="en-US"/>
+        </w:rPr>
+        <w:t>&amp;</w:t>
+      </w:r>
+      <w:proofErr w:type="gramEnd"/>
+      <w:r>
+        <w:rPr>
+          <w:lang w:val="en-US"/>
+        </w:rPr>
+        <w:t xml:space="preserve"> </w:t>
+      </w:r>
+      <w:r>
+        <w:rPr>
+          <w:lang w:val="en-US"/>
+        </w:rPr>
+        <w:t>set2) # Output: {2</w:t>
+      </w:r>
+      <w:r>
+        <w:rPr>
+          <w:lang w:val="en-US"/>
+        </w:rPr>
+        <w:t>,3</w:t>
+      </w:r>
+      <w:r>
+        <w:rPr>
+          <w:lang w:val="en-US"/>
+        </w:rPr>
+        <w:t>}</w:t>
+      </w:r>
+    </w:p>
+    <w:p>
+      <w:pPr>
+        <w:pStyle w:val="ListParagraph"/>
+        <w:numPr>
+          <w:ilvl w:val="0"/>
+          <w:numId w:val="34"/>
+        </w:numPr>
+        <w:ind w:left="1440"/>
+        <w:rPr>
+          <w:lang w:val="en-US"/>
+        </w:rPr>
+      </w:pPr>
+      <w:r>
+        <w:rPr>
+          <w:lang w:val="en-US"/>
+        </w:rPr>
+        <w:t>Set Difference</w:t>
+      </w:r>
+    </w:p>
+    <w:p>
+      <w:pPr>
+        <w:pStyle w:val="ListParagraph"/>
+        <w:ind w:left="1440"/>
+        <w:rPr>
+          <w:lang w:val="en-US"/>
+        </w:rPr>
+      </w:pPr>
+      <w:r>
+        <w:rPr>
+          <w:lang w:val="en-US"/>
+        </w:rPr>
+        <w:t>set1 = {1, 2, 3}</w:t>
+      </w:r>
+    </w:p>
+    <w:p>
+      <w:pPr>
+        <w:pStyle w:val="ListParagraph"/>
+        <w:ind w:left="1440"/>
+        <w:rPr>
+          <w:lang w:val="en-US"/>
+        </w:rPr>
+      </w:pPr>
+      <w:r>
+        <w:rPr>
+          <w:lang w:val="en-US"/>
+        </w:rPr>
+        <w:t>set2 = {2, 3, 4}</w:t>
+      </w:r>
+    </w:p>
+    <w:p>
+      <w:pPr>
+        <w:pStyle w:val="ListParagraph"/>
+        <w:ind w:left="1440"/>
+        <w:rPr>
+          <w:lang w:val="en-US"/>
+        </w:rPr>
+      </w:pPr>
+      <w:r>
+        <w:rPr>
+          <w:lang w:val="en-US"/>
+        </w:rPr>
+        <w:t xml:space="preserve">print (set1 </w:t>
+      </w:r>
+      <w:r>
+        <w:rPr>
+          <w:lang w:val="en-US"/>
+        </w:rPr>
+        <w:t>-</w:t>
+      </w:r>
+      <w:r>
+        <w:rPr>
+          <w:lang w:val="en-US"/>
+        </w:rPr>
+        <w:t xml:space="preserve"> set2) # Output: {1}</w:t>
+      </w:r>
+    </w:p>
+    <w:p>
+      <w:pPr>
+        <w:pStyle w:val="ListParagraph"/>
+        <w:numPr>
+          <w:ilvl w:val="0"/>
+          <w:numId w:val="34"/>
+        </w:numPr>
+        <w:ind w:left="1440"/>
+        <w:rPr>
+          <w:lang w:val="en-US"/>
+        </w:rPr>
+      </w:pPr>
+      <w:r>
+        <w:rPr>
+          <w:lang w:val="en-US"/>
+        </w:rPr>
+        <w:t>Set Symmetric Difference</w:t>
+      </w:r>
+    </w:p>
+    <w:p>
+      <w:pPr>
+        <w:pStyle w:val="ListParagraph"/>
+        <w:ind w:left="1440"/>
+        <w:rPr>
+          <w:lang w:val="en-US"/>
+        </w:rPr>
+      </w:pPr>
+      <w:r>
+        <w:rPr>
+          <w:lang w:val="en-US"/>
+        </w:rPr>
+        <w:t>Elements in either set but not both</w:t>
+      </w:r>
+    </w:p>
+    <w:p>
+      <w:pPr>
+        <w:pStyle w:val="ListParagraph"/>
+        <w:ind w:left="1440"/>
+        <w:rPr>
+          <w:lang w:val="en-US"/>
+        </w:rPr>
+      </w:pPr>
+      <w:r>
+        <w:rPr>
+          <w:lang w:val="en-US"/>
+        </w:rPr>
+        <w:t xml:space="preserve">set1 = {1, </w:t>
+      </w:r>
+      <w:r>
+        <w:rPr>
+          <w:lang w:val="en-US"/>
+        </w:rPr>
+        <w:t>2, 3</w:t>
+      </w:r>
+      <w:r>
+        <w:rPr>
+          <w:lang w:val="en-US"/>
+        </w:rPr>
+        <w:t>}</w:t>
+      </w:r>
+    </w:p>
+    <w:p>
+      <w:pPr>
+        <w:pStyle w:val="ListParagraph"/>
+        <w:ind w:left="1440"/>
+        <w:rPr>
+          <w:lang w:val="en-US"/>
+        </w:rPr>
+      </w:pPr>
+      <w:r>
+        <w:rPr>
+          <w:lang w:val="en-US"/>
+        </w:rPr>
+        <w:t>set2 = {2, 3, 4}</w:t>
+      </w:r>
+    </w:p>
+    <w:p>
+      <w:pPr>
+        <w:pStyle w:val="ListParagraph"/>
+        <w:ind w:left="1440"/>
+        <w:rPr>
+          <w:lang w:val="en-US"/>
+        </w:rPr>
+      </w:pPr>
+      <w:r>
+        <w:rPr>
+          <w:lang w:val="en-US"/>
+        </w:rPr>
+        <w:t xml:space="preserve">print (set1 </w:t>
+      </w:r>
+      <w:r>
+        <w:rPr>
+          <w:lang w:val="en-US"/>
+        </w:rPr>
+        <w:t>^</w:t>
+      </w:r>
+      <w:r>
+        <w:rPr>
+          <w:lang w:val="en-US"/>
+        </w:rPr>
+        <w:t xml:space="preserve"> set2) # Output: {1,</w:t>
+      </w:r>
+      <w:r>
+        <w:rPr>
+          <w:lang w:val="en-US"/>
+        </w:rPr>
+        <w:t xml:space="preserve"> </w:t>
+      </w:r>
+      <w:r>
+        <w:rPr>
+          <w:lang w:val="en-US"/>
+        </w:rPr>
+        <w:t>4}</w:t>
+      </w:r>
+    </w:p>
+    <w:p>
+      <w:pPr>
+        <w:pStyle w:val="ListParagraph"/>
+        <w:ind w:left="1440"/>
+        <w:rPr>
+          <w:lang w:val="en-US"/>
+        </w:rPr>
+      </w:pPr>
+    </w:p>
+    <w:p>
+      <w:pPr>
+        <w:ind w:left="720"/>
+        <w:rPr>
+          <w:lang w:val="en-US"/>
+        </w:rPr>
+      </w:pPr>
+      <w:r>
+        <w:rPr>
+          <w:lang w:val="en-US"/>
+        </w:rPr>
+        <w:t>Use cases/ Examples of Sets</w:t>
+      </w:r>
+    </w:p>
+    <w:p>
+      <w:pPr>
+        <w:pStyle w:val="ListParagraph"/>
+        <w:numPr>
+          <w:ilvl w:val="0"/>
+          <w:numId w:val="35"/>
+        </w:numPr>
+        <w:ind w:left="1440"/>
+        <w:rPr>
+          <w:lang w:val="en-US"/>
+        </w:rPr>
+      </w:pPr>
+      <w:r>
+        <w:rPr>
+          <w:lang w:val="en-US"/>
+        </w:rPr>
+        <w:t>Removing Duplicates from a list:</w:t>
+      </w:r>
+    </w:p>
+    <w:p>
+      <w:pPr>
+        <w:pStyle w:val="ListParagraph"/>
+        <w:ind w:left="1440"/>
+        <w:rPr>
+          <w:lang w:val="en-US"/>
+        </w:rPr>
+      </w:pPr>
+      <w:proofErr w:type="spellStart"/>
+      <w:r>
+        <w:rPr>
+          <w:lang w:val="en-US"/>
+        </w:rPr>
+        <w:t>my_list</w:t>
+      </w:r>
+      <w:proofErr w:type="spellEnd"/>
+      <w:r>
+        <w:rPr>
+          <w:lang w:val="en-US"/>
+        </w:rPr>
+        <w:t xml:space="preserve"> = [1,2,2,3,3]</w:t>
+      </w:r>
+    </w:p>
+    <w:p>
+      <w:pPr>
+        <w:pStyle w:val="ListParagraph"/>
+        <w:ind w:left="1440"/>
+        <w:rPr>
+          <w:lang w:val="en-US"/>
+        </w:rPr>
+      </w:pPr>
+      <w:proofErr w:type="spellStart"/>
+      <w:r>
+        <w:rPr>
+          <w:lang w:val="en-US"/>
+        </w:rPr>
+        <w:t>my_set</w:t>
+      </w:r>
+      <w:proofErr w:type="spellEnd"/>
+      <w:r>
+        <w:rPr>
+          <w:lang w:val="en-US"/>
+        </w:rPr>
+        <w:t xml:space="preserve"> = set(</w:t>
+      </w:r>
+      <w:proofErr w:type="spellStart"/>
+      <w:r>
+        <w:rPr>
+          <w:lang w:val="en-US"/>
+        </w:rPr>
+        <w:t>my_list</w:t>
+      </w:r>
+      <w:proofErr w:type="spellEnd"/>
+      <w:r>
+        <w:rPr>
+          <w:lang w:val="en-US"/>
+        </w:rPr>
+        <w:t>)</w:t>
+      </w:r>
+    </w:p>
+    <w:p>
+      <w:pPr>
+        <w:pStyle w:val="ListParagraph"/>
+        <w:ind w:left="1440"/>
+        <w:rPr>
+          <w:lang w:val="en-US"/>
+        </w:rPr>
+      </w:pPr>
+      <w:r>
+        <w:rPr>
+          <w:lang w:val="en-US"/>
+        </w:rPr>
+        <w:t>print(</w:t>
+      </w:r>
+      <w:proofErr w:type="spellStart"/>
+      <w:r>
+        <w:rPr>
+          <w:lang w:val="en-US"/>
+        </w:rPr>
+        <w:t>my_list</w:t>
+      </w:r>
+      <w:proofErr w:type="spellEnd"/>
+      <w:r>
+        <w:rPr>
+          <w:lang w:val="en-US"/>
+        </w:rPr>
+        <w:t>) # Output: {1,2,3}</w:t>
+      </w:r>
+    </w:p>
+    <w:p>
+      <w:pPr>
+        <w:pStyle w:val="ListParagraph"/>
+        <w:numPr>
+          <w:ilvl w:val="0"/>
+          <w:numId w:val="35"/>
+        </w:numPr>
+        <w:ind w:left="1440"/>
+        <w:rPr>
+          <w:lang w:val="en-US"/>
+        </w:rPr>
+      </w:pPr>
+      <w:r>
+        <w:rPr>
+          <w:lang w:val="en-US"/>
+        </w:rPr>
+        <w:t>Membership Testing:</w:t>
+      </w:r>
+    </w:p>
+    <w:p>
+      <w:pPr>
+        <w:pStyle w:val="ListParagraph"/>
+        <w:ind w:left="1440"/>
+        <w:rPr>
+          <w:lang w:val="en-US"/>
+        </w:rPr>
+      </w:pPr>
+      <w:r>
+        <w:rPr>
+          <w:lang w:val="en-US"/>
+        </w:rPr>
+        <w:t>Sets offer fast lookups using in keyword</w:t>
+      </w:r>
+    </w:p>
+    <w:p>
+      <w:pPr>
+        <w:pStyle w:val="ListParagraph"/>
+        <w:ind w:left="1440"/>
+        <w:rPr>
+          <w:lang w:val="en-US"/>
+        </w:rPr>
+      </w:pPr>
+      <w:proofErr w:type="spellStart"/>
+      <w:r>
+        <w:rPr>
+          <w:lang w:val="en-US"/>
+        </w:rPr>
+        <w:t>my_set</w:t>
+      </w:r>
+      <w:proofErr w:type="spellEnd"/>
+      <w:r>
+        <w:rPr>
+          <w:lang w:val="en-US"/>
+        </w:rPr>
+        <w:t xml:space="preserve"> = {1,2,3}</w:t>
+      </w:r>
+    </w:p>
+    <w:p>
+      <w:pPr>
+        <w:pStyle w:val="ListParagraph"/>
+        <w:ind w:left="1440"/>
+        <w:rPr>
+          <w:lang w:val="en-US"/>
+        </w:rPr>
+      </w:pPr>
+      <w:proofErr w:type="gramStart"/>
+      <w:r>
+        <w:rPr>
+          <w:lang w:val="en-US"/>
+        </w:rPr>
+        <w:t>print(</w:t>
+      </w:r>
+      <w:proofErr w:type="gramEnd"/>
+      <w:r>
+        <w:rPr>
+          <w:lang w:val="en-US"/>
+        </w:rPr>
+        <w:t xml:space="preserve">2 in </w:t>
+      </w:r>
+      <w:proofErr w:type="spellStart"/>
+      <w:r>
+        <w:rPr>
+          <w:lang w:val="en-US"/>
+        </w:rPr>
+        <w:t>my_set</w:t>
+      </w:r>
+      <w:proofErr w:type="spellEnd"/>
+      <w:r>
+        <w:rPr>
+          <w:lang w:val="en-US"/>
+        </w:rPr>
+        <w:t>) # Output: True</w:t>
+      </w:r>
+    </w:p>
+    <w:p>
+      <w:pPr>
+        <w:pStyle w:val="ListParagraph"/>
+        <w:ind w:left="1440"/>
+        <w:rPr>
+          <w:lang w:val="en-US"/>
+        </w:rPr>
+      </w:pPr>
+      <w:proofErr w:type="gramStart"/>
+      <w:r>
+        <w:rPr>
+          <w:lang w:val="en-US"/>
+        </w:rPr>
+        <w:t>print(</w:t>
+      </w:r>
+      <w:proofErr w:type="gramEnd"/>
+      <w:r>
+        <w:rPr>
+          <w:lang w:val="en-US"/>
+        </w:rPr>
+        <w:t xml:space="preserve">4 in </w:t>
+      </w:r>
+      <w:proofErr w:type="spellStart"/>
+      <w:r>
+        <w:rPr>
+          <w:lang w:val="en-US"/>
+        </w:rPr>
+        <w:t>my_set</w:t>
+      </w:r>
+      <w:proofErr w:type="spellEnd"/>
+      <w:r>
+        <w:rPr>
+          <w:lang w:val="en-US"/>
+        </w:rPr>
+        <w:t>) # Output: False</w:t>
+      </w:r>
+    </w:p>
+    <w:p>
+      <w:pPr>
+        <w:pStyle w:val="ListParagraph"/>
+        <w:numPr>
+          <w:ilvl w:val="0"/>
+          <w:numId w:val="35"/>
+        </w:numPr>
+        <w:ind w:left="1440"/>
+        <w:rPr>
+          <w:lang w:val="en-US"/>
+        </w:rPr>
+      </w:pPr>
+      <w:r>
+        <w:rPr>
+          <w:lang w:val="en-US"/>
+        </w:rPr>
+        <w:t>Mathematical Operations:</w:t>
+      </w:r>
+    </w:p>
+    <w:p>
+      <w:pPr>
+        <w:pStyle w:val="ListParagraph"/>
+        <w:ind w:left="1440"/>
+        <w:rPr>
+          <w:lang w:val="en-US"/>
+        </w:rPr>
+      </w:pPr>
+      <w:r>
+        <w:rPr>
+          <w:lang w:val="en-US"/>
+        </w:rPr>
+        <w:t xml:space="preserve">Union, </w:t>
+      </w:r>
+      <w:proofErr w:type="gramStart"/>
+      <w:r>
+        <w:rPr>
+          <w:lang w:val="en-US"/>
+        </w:rPr>
+        <w:t>intersection</w:t>
+      </w:r>
+      <w:proofErr w:type="gramEnd"/>
+      <w:r>
+        <w:rPr>
+          <w:lang w:val="en-US"/>
+        </w:rPr>
+        <w:t xml:space="preserve"> and difference are helpful for tasks like finding shared elements between groups, that can be helpful for </w:t>
+      </w:r>
+      <w:proofErr w:type="spellStart"/>
+      <w:r>
+        <w:rPr>
+          <w:lang w:val="en-US"/>
+        </w:rPr>
+        <w:t>venn</w:t>
+      </w:r>
+      <w:proofErr w:type="spellEnd"/>
+      <w:r>
+        <w:rPr>
+          <w:lang w:val="en-US"/>
+        </w:rPr>
+        <w:t xml:space="preserve"> diagrams</w:t>
+      </w:r>
+    </w:p>
+    <w:p>
+      <w:pPr>
+        <w:pStyle w:val="ListParagraph"/>
+        <w:rPr>
+          <w:lang w:val="en-US"/>
+        </w:rPr>
+      </w:pPr>
+    </w:p>
+    <w:p>
+      <w:pPr>
+        <w:pStyle w:val="Heading4"/>
+        <w:rPr>
+          <w:lang w:val="en-US"/>
+        </w:rPr>
+      </w:pPr>
+      <w:r>
+        <w:rPr>
+          <w:lang w:val="en-US"/>
+        </w:rPr>
+        <w:lastRenderedPageBreak/>
+        <w:tab/>
+      </w:r>
+      <w:r>
+        <w:rPr>
+          <w:lang w:val="en-US"/>
+        </w:rPr>
+        <w:t>Performance considerations while using sets in Python</w:t>
+      </w:r>
+    </w:p>
+    <w:p>
+      <w:pPr>
+        <w:ind w:left="720"/>
+        <w:rPr>
+          <w:lang w:val="en-US"/>
+        </w:rPr>
+      </w:pPr>
+      <w:r>
+        <w:rPr>
+          <w:lang w:val="en-US"/>
+        </w:rPr>
+        <w:tab/>
+        <w:t>When using sets in Python, there are several performance considerations to keep in mind. Sets are implemented as hash tables, which makes them highly efficient for certain operations but less suitable for others.</w:t>
+      </w:r>
+    </w:p>
+    <w:p>
+      <w:pPr>
+        <w:pStyle w:val="ListParagraph"/>
+        <w:numPr>
+          <w:ilvl w:val="0"/>
+          <w:numId w:val="37"/>
+        </w:numPr>
+        <w:rPr>
+          <w:lang w:val="en-US"/>
+        </w:rPr>
+      </w:pPr>
+      <w:r>
+        <w:rPr>
+          <w:lang w:val="en-US"/>
+        </w:rPr>
+        <w:t>Fast Membership Testing:</w:t>
+      </w:r>
+    </w:p>
+    <w:p>
+      <w:pPr>
+        <w:pStyle w:val="ListParagraph"/>
+        <w:ind w:left="1080"/>
+        <w:rPr>
+          <w:lang w:val="en-US"/>
+        </w:rPr>
+      </w:pPr>
+      <w:r>
+        <w:rPr>
+          <w:lang w:val="en-US"/>
+        </w:rPr>
+        <w:t xml:space="preserve">Performance: Checking for membership using the in keyword is very fast in sets, with an average time complexity of </w:t>
+      </w:r>
+      <w:proofErr w:type="gramStart"/>
+      <w:r>
+        <w:rPr>
+          <w:lang w:val="en-US"/>
+        </w:rPr>
+        <w:t>O(</w:t>
+      </w:r>
+      <w:proofErr w:type="gramEnd"/>
+      <w:r>
+        <w:rPr>
+          <w:lang w:val="en-US"/>
+        </w:rPr>
+        <w:t>1)</w:t>
+      </w:r>
+    </w:p>
+    <w:p>
+      <w:pPr>
+        <w:pStyle w:val="ListParagraph"/>
+        <w:ind w:left="1080"/>
+        <w:rPr>
+          <w:lang w:val="en-US"/>
+        </w:rPr>
+      </w:pPr>
+      <w:proofErr w:type="spellStart"/>
+      <w:r>
+        <w:rPr>
+          <w:lang w:val="en-US"/>
+        </w:rPr>
+        <w:t>my_set</w:t>
+      </w:r>
+      <w:proofErr w:type="spellEnd"/>
+      <w:r>
+        <w:rPr>
+          <w:lang w:val="en-US"/>
+        </w:rPr>
+        <w:t xml:space="preserve"> = {1,2,3,4}</w:t>
+      </w:r>
+    </w:p>
+    <w:p>
+      <w:pPr>
+        <w:pStyle w:val="ListParagraph"/>
+        <w:ind w:left="1080"/>
+        <w:rPr>
+          <w:lang w:val="en-US"/>
+        </w:rPr>
+      </w:pPr>
+      <w:proofErr w:type="gramStart"/>
+      <w:r>
+        <w:rPr>
+          <w:lang w:val="en-US"/>
+        </w:rPr>
+        <w:t>print(</w:t>
+      </w:r>
+      <w:proofErr w:type="gramEnd"/>
+      <w:r>
+        <w:rPr>
+          <w:lang w:val="en-US"/>
+        </w:rPr>
+        <w:t xml:space="preserve">3 in </w:t>
+      </w:r>
+      <w:proofErr w:type="spellStart"/>
+      <w:r>
+        <w:rPr>
+          <w:lang w:val="en-US"/>
+        </w:rPr>
+        <w:t>my_set</w:t>
+      </w:r>
+      <w:proofErr w:type="spellEnd"/>
+      <w:r>
+        <w:rPr>
+          <w:lang w:val="en-US"/>
+        </w:rPr>
+        <w:t>) # Output: True</w:t>
+      </w:r>
+    </w:p>
+    <w:p>
+      <w:pPr>
+        <w:pStyle w:val="ListParagraph"/>
+        <w:ind w:left="1080"/>
+        <w:rPr>
+          <w:lang w:val="en-US"/>
+        </w:rPr>
+      </w:pPr>
+    </w:p>
+    <w:p>
+      <w:pPr>
+        <w:pStyle w:val="ListParagraph"/>
+        <w:numPr>
+          <w:ilvl w:val="0"/>
+          <w:numId w:val="37"/>
+        </w:numPr>
+        <w:rPr>
+          <w:lang w:val="en-US"/>
+        </w:rPr>
+      </w:pPr>
+      <w:r>
+        <w:rPr>
+          <w:lang w:val="en-US"/>
+        </w:rPr>
+        <w:t>Fast Add and Remove Operations</w:t>
+      </w:r>
+    </w:p>
+    <w:p>
+      <w:pPr>
+        <w:pStyle w:val="ListParagraph"/>
+        <w:ind w:left="1080"/>
+        <w:rPr>
+          <w:lang w:val="en-US"/>
+        </w:rPr>
+      </w:pPr>
+      <w:r>
+        <w:rPr>
+          <w:lang w:val="en-US"/>
+        </w:rPr>
+        <w:t xml:space="preserve">Performance: Adding or removing elements has an average time complexity of </w:t>
+      </w:r>
+      <w:proofErr w:type="gramStart"/>
+      <w:r>
+        <w:rPr>
+          <w:lang w:val="en-US"/>
+        </w:rPr>
+        <w:t>O(</w:t>
+      </w:r>
+      <w:proofErr w:type="gramEnd"/>
+      <w:r>
+        <w:rPr>
+          <w:lang w:val="en-US"/>
+        </w:rPr>
+        <w:t>1). This is because sets use a hash-based mechanism to store elements</w:t>
+      </w:r>
+    </w:p>
+    <w:p>
+      <w:pPr>
+        <w:pStyle w:val="ListParagraph"/>
+        <w:ind w:left="1080"/>
+        <w:rPr>
+          <w:lang w:val="en-US"/>
+        </w:rPr>
+      </w:pPr>
+      <w:proofErr w:type="spellStart"/>
+      <w:r>
+        <w:rPr>
+          <w:lang w:val="en-US"/>
+        </w:rPr>
+        <w:t>my_set</w:t>
+      </w:r>
+      <w:proofErr w:type="spellEnd"/>
+      <w:r>
+        <w:rPr>
+          <w:lang w:val="en-US"/>
+        </w:rPr>
+        <w:t xml:space="preserve"> = {1,2,3}</w:t>
+      </w:r>
+    </w:p>
+    <w:p>
+      <w:pPr>
+        <w:pStyle w:val="ListParagraph"/>
+        <w:ind w:left="1080"/>
+        <w:rPr>
+          <w:lang w:val="en-US"/>
+        </w:rPr>
+      </w:pPr>
+      <w:proofErr w:type="spellStart"/>
+      <w:proofErr w:type="gramStart"/>
+      <w:r>
+        <w:rPr>
+          <w:lang w:val="en-US"/>
+        </w:rPr>
+        <w:t>my_set.add</w:t>
+      </w:r>
+      <w:proofErr w:type="spellEnd"/>
+      <w:r>
+        <w:rPr>
+          <w:lang w:val="en-US"/>
+        </w:rPr>
+        <w:t>(</w:t>
+      </w:r>
+      <w:proofErr w:type="gramEnd"/>
+      <w:r>
+        <w:rPr>
+          <w:lang w:val="en-US"/>
+        </w:rPr>
+        <w:t>4)</w:t>
+      </w:r>
+    </w:p>
+    <w:p>
+      <w:pPr>
+        <w:pStyle w:val="ListParagraph"/>
+        <w:ind w:left="1080"/>
+        <w:rPr>
+          <w:lang w:val="en-US"/>
+        </w:rPr>
+      </w:pPr>
+      <w:proofErr w:type="spellStart"/>
+      <w:r>
+        <w:rPr>
+          <w:lang w:val="en-US"/>
+        </w:rPr>
+        <w:t>my_</w:t>
+      </w:r>
+      <w:proofErr w:type="gramStart"/>
+      <w:r>
+        <w:rPr>
+          <w:lang w:val="en-US"/>
+        </w:rPr>
+        <w:t>set.remove</w:t>
+      </w:r>
+      <w:proofErr w:type="spellEnd"/>
+      <w:proofErr w:type="gramEnd"/>
+      <w:r>
+        <w:rPr>
+          <w:lang w:val="en-US"/>
+        </w:rPr>
+        <w:t>(2)</w:t>
+      </w:r>
+    </w:p>
+    <w:p>
+      <w:pPr>
+        <w:pStyle w:val="ListParagraph"/>
+        <w:ind w:left="1080"/>
+        <w:rPr>
+          <w:lang w:val="en-US"/>
+        </w:rPr>
+      </w:pPr>
+      <w:r>
+        <w:rPr>
+          <w:lang w:val="en-US"/>
+        </w:rPr>
+        <w:t>print(</w:t>
+      </w:r>
+      <w:proofErr w:type="spellStart"/>
+      <w:r>
+        <w:rPr>
+          <w:lang w:val="en-US"/>
+        </w:rPr>
+        <w:t>my_set</w:t>
+      </w:r>
+      <w:proofErr w:type="spellEnd"/>
+      <w:r>
+        <w:rPr>
+          <w:lang w:val="en-US"/>
+        </w:rPr>
+        <w:t>) # Output: {1,3,4}</w:t>
+      </w:r>
+    </w:p>
+    <w:p>
+      <w:pPr>
+        <w:pStyle w:val="ListParagraph"/>
+        <w:numPr>
+          <w:ilvl w:val="0"/>
+          <w:numId w:val="37"/>
+        </w:numPr>
+        <w:rPr>
+          <w:lang w:val="en-US"/>
+        </w:rPr>
+      </w:pPr>
+      <w:r>
+        <w:rPr>
+          <w:lang w:val="en-US"/>
+        </w:rPr>
+        <w:t>Avoid Unhashable elements</w:t>
+      </w:r>
+    </w:p>
+    <w:p>
+      <w:pPr>
+        <w:pStyle w:val="ListParagraph"/>
+        <w:ind w:left="1080"/>
+        <w:rPr>
+          <w:lang w:val="en-US"/>
+        </w:rPr>
+      </w:pPr>
+      <w:r>
+        <w:rPr>
+          <w:lang w:val="en-US"/>
+        </w:rPr>
+        <w:t xml:space="preserve">Sets only work with </w:t>
+      </w:r>
+      <w:proofErr w:type="spellStart"/>
+      <w:r>
+        <w:rPr>
+          <w:lang w:val="en-US"/>
+        </w:rPr>
+        <w:t>hashable</w:t>
+      </w:r>
+      <w:proofErr w:type="spellEnd"/>
+      <w:r>
+        <w:rPr>
+          <w:lang w:val="en-US"/>
+        </w:rPr>
+        <w:t xml:space="preserve"> elements (e.g</w:t>
+      </w:r>
+      <w:r>
+        <w:rPr>
+          <w:lang w:val="en-US"/>
+        </w:rPr>
+        <w:t xml:space="preserve">., numbers, strings, tuples). Attempting to use </w:t>
+      </w:r>
+      <w:proofErr w:type="spellStart"/>
+      <w:r>
+        <w:rPr>
+          <w:lang w:val="en-US"/>
+        </w:rPr>
+        <w:t>unhashable</w:t>
+      </w:r>
+      <w:proofErr w:type="spellEnd"/>
+      <w:r>
+        <w:rPr>
+          <w:lang w:val="en-US"/>
+        </w:rPr>
+        <w:t xml:space="preserve"> types like lists or other sets will raise a </w:t>
+      </w:r>
+      <w:proofErr w:type="spellStart"/>
+      <w:r>
+        <w:rPr>
+          <w:lang w:val="en-US"/>
+        </w:rPr>
+        <w:t>TypeError</w:t>
+      </w:r>
+      <w:proofErr w:type="spellEnd"/>
+    </w:p>
+    <w:p>
+      <w:pPr>
+        <w:pStyle w:val="ListParagraph"/>
+        <w:ind w:left="1080"/>
+        <w:rPr>
+          <w:lang w:val="en-US"/>
+        </w:rPr>
+      </w:pPr>
+      <w:r>
+        <w:rPr>
+          <w:lang w:val="en-US"/>
+        </w:rPr>
+        <w:t>Optimization Tip: Use immutable structure like tuple instead of list if you need to store similar data in a set.</w:t>
+      </w:r>
+    </w:p>
+    <w:p>
+      <w:pPr>
+        <w:pStyle w:val="ListParagraph"/>
+        <w:numPr>
+          <w:ilvl w:val="0"/>
+          <w:numId w:val="37"/>
+        </w:numPr>
+        <w:rPr>
+          <w:lang w:val="en-US"/>
+        </w:rPr>
+      </w:pPr>
+      <w:r>
+        <w:rPr>
+          <w:lang w:val="en-US"/>
+        </w:rPr>
+        <w:t>Duplicate Elimination is Efficient</w:t>
+      </w:r>
+    </w:p>
+    <w:p>
+      <w:pPr>
+        <w:pStyle w:val="ListParagraph"/>
+        <w:ind w:left="1080"/>
+        <w:rPr>
+          <w:lang w:val="en-US"/>
+        </w:rPr>
+      </w:pPr>
+      <w:r>
+        <w:rPr>
+          <w:lang w:val="en-US"/>
+        </w:rPr>
+        <w:t xml:space="preserve">When creating a set from an </w:t>
+      </w:r>
+      <w:proofErr w:type="spellStart"/>
+      <w:r>
+        <w:rPr>
+          <w:lang w:val="en-US"/>
+        </w:rPr>
+        <w:t>iterable</w:t>
+      </w:r>
+      <w:proofErr w:type="spellEnd"/>
+      <w:r>
+        <w:rPr>
+          <w:lang w:val="en-US"/>
+        </w:rPr>
+        <w:t xml:space="preserve"> (like list), duplicates are automatically removed. This is useful for duplication tasks</w:t>
+      </w:r>
+    </w:p>
+    <w:p>
+      <w:pPr>
+        <w:pStyle w:val="ListParagraph"/>
+        <w:ind w:left="1080"/>
+        <w:rPr>
+          <w:lang w:val="en-US"/>
+        </w:rPr>
+      </w:pPr>
+      <w:r>
+        <w:rPr>
+          <w:lang w:val="en-US"/>
+        </w:rPr>
+        <w:t>Performance: Converting a list to a set has an average time complexity of O(n)</w:t>
+      </w:r>
+    </w:p>
+    <w:p>
+      <w:pPr>
+        <w:pStyle w:val="ListParagraph"/>
+        <w:ind w:left="1080"/>
+        <w:rPr>
+          <w:lang w:val="en-US"/>
+        </w:rPr>
+      </w:pPr>
+      <w:proofErr w:type="spellStart"/>
+      <w:r>
+        <w:rPr>
+          <w:lang w:val="en-US"/>
+        </w:rPr>
+        <w:t>my_list</w:t>
+      </w:r>
+      <w:proofErr w:type="spellEnd"/>
+      <w:r>
+        <w:rPr>
+          <w:lang w:val="en-US"/>
+        </w:rPr>
+        <w:t xml:space="preserve"> = [1,2,2,3,4]</w:t>
+      </w:r>
+    </w:p>
+    <w:p>
+      <w:pPr>
+        <w:pStyle w:val="ListParagraph"/>
+        <w:ind w:left="1080"/>
+        <w:rPr>
+          <w:lang w:val="en-US"/>
+        </w:rPr>
+      </w:pPr>
+      <w:proofErr w:type="spellStart"/>
+      <w:r>
+        <w:rPr>
+          <w:lang w:val="en-US"/>
+        </w:rPr>
+        <w:t>my_set</w:t>
+      </w:r>
+      <w:proofErr w:type="spellEnd"/>
+      <w:r>
+        <w:rPr>
+          <w:lang w:val="en-US"/>
+        </w:rPr>
+        <w:t xml:space="preserve"> = set(</w:t>
+      </w:r>
+      <w:proofErr w:type="spellStart"/>
+      <w:r>
+        <w:rPr>
+          <w:lang w:val="en-US"/>
+        </w:rPr>
+        <w:t>my_list</w:t>
+      </w:r>
+      <w:proofErr w:type="spellEnd"/>
+      <w:r>
+        <w:rPr>
+          <w:lang w:val="en-US"/>
+        </w:rPr>
+        <w:t>)</w:t>
+      </w:r>
+    </w:p>
+    <w:p>
+      <w:pPr>
+        <w:pStyle w:val="ListParagraph"/>
+        <w:ind w:left="1080"/>
+        <w:rPr>
+          <w:lang w:val="en-US"/>
+        </w:rPr>
+      </w:pPr>
+      <w:r>
+        <w:rPr>
+          <w:lang w:val="en-US"/>
+        </w:rPr>
+        <w:t>print (</w:t>
+      </w:r>
+      <w:proofErr w:type="spellStart"/>
+      <w:r>
+        <w:rPr>
+          <w:lang w:val="en-US"/>
+        </w:rPr>
+        <w:t>my_set</w:t>
+      </w:r>
+      <w:proofErr w:type="spellEnd"/>
+      <w:r>
+        <w:rPr>
+          <w:lang w:val="en-US"/>
+        </w:rPr>
+        <w:t>) # Output: {1,2,3,4}</w:t>
+      </w:r>
+    </w:p>
+    <w:p>
+      <w:pPr>
+        <w:pStyle w:val="ListParagraph"/>
+        <w:numPr>
+          <w:ilvl w:val="0"/>
+          <w:numId w:val="37"/>
+        </w:numPr>
+        <w:rPr>
+          <w:lang w:val="en-US"/>
+        </w:rPr>
+      </w:pPr>
+      <w:r>
+        <w:rPr>
+          <w:lang w:val="en-US"/>
+        </w:rPr>
+        <w:t xml:space="preserve">Cost of Iteration </w:t>
+      </w:r>
+    </w:p>
+    <w:p>
+      <w:pPr>
+        <w:pStyle w:val="ListParagraph"/>
+        <w:ind w:left="1080"/>
+        <w:rPr>
+          <w:lang w:val="en-US"/>
+        </w:rPr>
+      </w:pPr>
+      <w:r>
+        <w:rPr>
+          <w:lang w:val="en-US"/>
+        </w:rPr>
+        <w:t>Iterating over a set is slower than iterating over a list because the elements in a set are unordered and stored in hash table.</w:t>
+      </w:r>
+    </w:p>
+    <w:p>
+      <w:pPr>
+        <w:pStyle w:val="ListParagraph"/>
+        <w:ind w:left="1080"/>
+        <w:rPr>
+          <w:lang w:val="en-US"/>
+        </w:rPr>
+      </w:pPr>
+      <w:r>
+        <w:rPr>
+          <w:lang w:val="en-US"/>
+        </w:rPr>
+        <w:t>Use Case: If you need to iterate frequently and order is important, a list or tuple may be more suitable</w:t>
+      </w:r>
+    </w:p>
+    <w:p>
+      <w:pPr>
+        <w:pStyle w:val="ListParagraph"/>
+        <w:numPr>
+          <w:ilvl w:val="0"/>
+          <w:numId w:val="37"/>
+        </w:numPr>
+        <w:rPr>
+          <w:lang w:val="en-US"/>
+        </w:rPr>
+      </w:pPr>
+      <w:r>
+        <w:rPr>
+          <w:lang w:val="en-US"/>
+        </w:rPr>
+        <w:t>Set Operations:</w:t>
+      </w:r>
+    </w:p>
+    <w:p>
+      <w:pPr>
+        <w:pStyle w:val="ListParagraph"/>
+        <w:ind w:left="1080"/>
+        <w:rPr>
+          <w:lang w:val="en-US"/>
+        </w:rPr>
+      </w:pPr>
+      <w:r>
+        <w:rPr>
+          <w:lang w:val="en-US"/>
+        </w:rPr>
+        <w:t>Python provides several set operations like union, intersection, and difference, which are optimized</w:t>
+      </w:r>
+    </w:p>
+    <w:p>
+      <w:pPr>
+        <w:pStyle w:val="ListParagraph"/>
+        <w:ind w:left="1080"/>
+        <w:rPr>
+          <w:lang w:val="en-US"/>
+        </w:rPr>
+      </w:pPr>
+      <w:r>
+        <w:rPr>
+          <w:lang w:val="en-US"/>
+        </w:rPr>
+        <w:t xml:space="preserve">Union (|): Combines two sets; </w:t>
+      </w:r>
+    </w:p>
+    <w:p>
+      <w:pPr>
+        <w:pStyle w:val="ListParagraph"/>
+        <w:ind w:left="1080"/>
+        <w:rPr>
+          <w:lang w:val="en-US"/>
+        </w:rPr>
+      </w:pPr>
+      <w:proofErr w:type="gramStart"/>
+      <w:r>
+        <w:rPr>
+          <w:lang w:val="en-US"/>
+        </w:rPr>
+        <w:lastRenderedPageBreak/>
+        <w:t>Intersection(</w:t>
+      </w:r>
+      <w:proofErr w:type="gramEnd"/>
+      <w:r>
+        <w:rPr>
+          <w:lang w:val="en-US"/>
+        </w:rPr>
+        <w:t>&amp;)</w:t>
+      </w:r>
+    </w:p>
+    <w:p>
+      <w:pPr>
+        <w:pStyle w:val="ListParagraph"/>
+        <w:ind w:left="1080"/>
+        <w:rPr>
+          <w:lang w:val="en-US"/>
+        </w:rPr>
+      </w:pPr>
+      <w:proofErr w:type="gramStart"/>
+      <w:r>
+        <w:rPr>
+          <w:lang w:val="en-US"/>
+        </w:rPr>
+        <w:t>Difference(</w:t>
+      </w:r>
+      <w:proofErr w:type="gramEnd"/>
+      <w:r>
+        <w:rPr>
+          <w:lang w:val="en-US"/>
+        </w:rPr>
+        <w:t>-)</w:t>
+      </w:r>
+    </w:p>
+    <w:p>
+      <w:pPr>
+        <w:pStyle w:val="ListParagraph"/>
+        <w:numPr>
+          <w:ilvl w:val="0"/>
+          <w:numId w:val="37"/>
+        </w:numPr>
+        <w:rPr>
+          <w:lang w:val="en-US"/>
+        </w:rPr>
+      </w:pPr>
+      <w:r>
+        <w:rPr>
+          <w:lang w:val="en-US"/>
+        </w:rPr>
+        <w:t>Memory Usage</w:t>
+      </w:r>
+    </w:p>
+    <w:p>
+      <w:pPr>
+        <w:pStyle w:val="ListParagraph"/>
+        <w:ind w:left="1080"/>
+        <w:rPr>
+          <w:lang w:val="en-US"/>
+        </w:rPr>
+      </w:pPr>
+      <w:r>
+        <w:rPr>
+          <w:lang w:val="en-US"/>
+        </w:rPr>
+        <w:t>Sets can be more memory-intensive than lists due to the overhead of the hash table. If memory is a constraint, consider using list or tuples if their functionality suffices</w:t>
+      </w:r>
+    </w:p>
+    <w:p>
+      <w:pPr>
+        <w:pStyle w:val="ListParagraph"/>
+        <w:numPr>
+          <w:ilvl w:val="0"/>
+          <w:numId w:val="37"/>
+        </w:numPr>
+        <w:rPr>
+          <w:lang w:val="en-US"/>
+        </w:rPr>
+      </w:pPr>
+      <w:r>
+        <w:rPr>
+          <w:lang w:val="en-US"/>
+        </w:rPr>
+        <w:t>Hash Collisions</w:t>
+      </w:r>
+    </w:p>
+    <w:p>
+      <w:pPr>
+        <w:pStyle w:val="ListParagraph"/>
+        <w:ind w:left="1080"/>
+        <w:rPr>
+          <w:lang w:val="en-US"/>
+        </w:rPr>
+      </w:pPr>
+      <w:r>
+        <w:rPr>
+          <w:lang w:val="en-US"/>
+        </w:rPr>
+        <w:t>The performance of sets depends on the quality of the hash function. Too much hash collisions (rare but possible) can degrade performance O(n) for operations like adding, removing and membership string.</w:t>
+      </w:r>
+    </w:p>
+    <w:p>
+      <w:pPr>
+        <w:pStyle w:val="ListParagraph"/>
+        <w:numPr>
+          <w:ilvl w:val="0"/>
+          <w:numId w:val="37"/>
+        </w:numPr>
+        <w:rPr>
+          <w:lang w:val="en-US"/>
+        </w:rPr>
+      </w:pPr>
+      <w:r>
+        <w:rPr>
+          <w:lang w:val="en-US"/>
+        </w:rPr>
+        <w:t>Immutable Sets (</w:t>
+      </w:r>
+      <w:proofErr w:type="spellStart"/>
+      <w:r>
+        <w:rPr>
+          <w:lang w:val="en-US"/>
+        </w:rPr>
+        <w:t>frozenset</w:t>
+      </w:r>
+      <w:proofErr w:type="spellEnd"/>
+      <w:r>
+        <w:rPr>
+          <w:lang w:val="en-US"/>
+        </w:rPr>
+        <w:t>)</w:t>
+      </w:r>
+    </w:p>
+    <w:p>
+      <w:pPr>
+        <w:pStyle w:val="ListParagraph"/>
+        <w:ind w:left="1080"/>
+        <w:rPr>
+          <w:lang w:val="en-US"/>
+        </w:rPr>
+      </w:pPr>
+      <w:r>
+        <w:rPr>
+          <w:lang w:val="en-US"/>
+        </w:rPr>
+        <w:t xml:space="preserve">Use </w:t>
+      </w:r>
+      <w:proofErr w:type="spellStart"/>
+      <w:r>
+        <w:rPr>
+          <w:lang w:val="en-US"/>
+        </w:rPr>
+        <w:t>frozenset</w:t>
+      </w:r>
+      <w:proofErr w:type="spellEnd"/>
+      <w:r>
+        <w:rPr>
+          <w:lang w:val="en-US"/>
+        </w:rPr>
+        <w:t xml:space="preserve"> when you need an immutable set for operations like being a dictionary key or an element of another set. It provides the same performance characteristics as a regular set but ensures immutability.</w:t>
+      </w:r>
+    </w:p>
+    <w:p>
+      <w:pPr>
+        <w:pStyle w:val="Heading3"/>
+        <w:rPr>
+          <w:lang w:val="en-US"/>
+        </w:rPr>
+      </w:pPr>
+      <w:r>
+        <w:rPr>
+          <w:lang w:val="en-US"/>
+        </w:rPr>
+        <w:tab/>
+      </w:r>
+      <w:proofErr w:type="spellStart"/>
+      <w:r>
+        <w:rPr>
+          <w:lang w:val="en-US"/>
+        </w:rPr>
         <w:t>Frozenset</w:t>
       </w:r>
       <w:proofErr w:type="spellEnd"/>
+    </w:p>
+    <w:p>
+      <w:pPr>
+        <w:rPr>
+          <w:lang w:val="en-US"/>
+        </w:rPr>
+      </w:pPr>
     </w:p>
     <w:p>
       <w:pPr>
@@ -15748,7 +19386,6 @@
         <w:rPr>
           <w:lang w:val="en-US"/>
         </w:rPr>
-        <w:lastRenderedPageBreak/>
         <w:tab/>
       </w:r>
       <w:proofErr w:type="spellStart"/>
@@ -16318,6 +19955,95 @@
     </w:lvl>
   </w:abstractNum>
   <w:abstractNum w:abstractNumId="5" w15:restartNumberingAfterBreak="0">
+    <w:nsid w:val="1C505C57"/>
+    <w:multiLevelType w:val="hybridMultilevel"/>
+    <w:tmpl w:val="62782724"/>
+    <w:lvl w:ilvl="0" w:tplc="4009000F">
+      <w:start w:val="1"/>
+      <w:numFmt w:val="decimal"/>
+      <w:lvlText w:val="%1."/>
+      <w:lvlJc w:val="left"/>
+      <w:pPr>
+        <w:ind w:left="1080" w:hanging="360"/>
+      </w:pPr>
+      <w:rPr>
+        <w:rFonts w:hint="default"/>
+      </w:rPr>
+    </w:lvl>
+    <w:lvl w:ilvl="1" w:tplc="40090019" w:tentative="1">
+      <w:start w:val="1"/>
+      <w:numFmt w:val="lowerLetter"/>
+      <w:lvlText w:val="%2."/>
+      <w:lvlJc w:val="left"/>
+      <w:pPr>
+        <w:ind w:left="1800" w:hanging="360"/>
+      </w:pPr>
+    </w:lvl>
+    <w:lvl w:ilvl="2" w:tplc="4009001B" w:tentative="1">
+      <w:start w:val="1"/>
+      <w:numFmt w:val="lowerRoman"/>
+      <w:lvlText w:val="%3."/>
+      <w:lvlJc w:val="right"/>
+      <w:pPr>
+        <w:ind w:left="2520" w:hanging="180"/>
+      </w:pPr>
+    </w:lvl>
+    <w:lvl w:ilvl="3" w:tplc="4009000F" w:tentative="1">
+      <w:start w:val="1"/>
+      <w:numFmt w:val="decimal"/>
+      <w:lvlText w:val="%4."/>
+      <w:lvlJc w:val="left"/>
+      <w:pPr>
+        <w:ind w:left="3240" w:hanging="360"/>
+      </w:pPr>
+    </w:lvl>
+    <w:lvl w:ilvl="4" w:tplc="40090019" w:tentative="1">
+      <w:start w:val="1"/>
+      <w:numFmt w:val="lowerLetter"/>
+      <w:lvlText w:val="%5."/>
+      <w:lvlJc w:val="left"/>
+      <w:pPr>
+        <w:ind w:left="3960" w:hanging="360"/>
+      </w:pPr>
+    </w:lvl>
+    <w:lvl w:ilvl="5" w:tplc="4009001B" w:tentative="1">
+      <w:start w:val="1"/>
+      <w:numFmt w:val="lowerRoman"/>
+      <w:lvlText w:val="%6."/>
+      <w:lvlJc w:val="right"/>
+      <w:pPr>
+        <w:ind w:left="4680" w:hanging="180"/>
+      </w:pPr>
+    </w:lvl>
+    <w:lvl w:ilvl="6" w:tplc="4009000F" w:tentative="1">
+      <w:start w:val="1"/>
+      <w:numFmt w:val="decimal"/>
+      <w:lvlText w:val="%7."/>
+      <w:lvlJc w:val="left"/>
+      <w:pPr>
+        <w:ind w:left="5400" w:hanging="360"/>
+      </w:pPr>
+    </w:lvl>
+    <w:lvl w:ilvl="7" w:tplc="40090019" w:tentative="1">
+      <w:start w:val="1"/>
+      <w:numFmt w:val="lowerLetter"/>
+      <w:lvlText w:val="%8."/>
+      <w:lvlJc w:val="left"/>
+      <w:pPr>
+        <w:ind w:left="6120" w:hanging="360"/>
+      </w:pPr>
+    </w:lvl>
+    <w:lvl w:ilvl="8" w:tplc="4009001B" w:tentative="1">
+      <w:start w:val="1"/>
+      <w:numFmt w:val="lowerRoman"/>
+      <w:lvlText w:val="%9."/>
+      <w:lvlJc w:val="right"/>
+      <w:pPr>
+        <w:ind w:left="6840" w:hanging="180"/>
+      </w:pPr>
+    </w:lvl>
+  </w:abstractNum>
+  <w:abstractNum w:abstractNumId="6" w15:restartNumberingAfterBreak="0">
     <w:nsid w:val="1E96107A"/>
     <w:multiLevelType w:val="hybridMultilevel"/>
     <w:tmpl w:val="06764788"/>
@@ -16406,7 +20132,96 @@
       </w:pPr>
     </w:lvl>
   </w:abstractNum>
-  <w:abstractNum w:abstractNumId="6" w15:restartNumberingAfterBreak="0">
+  <w:abstractNum w:abstractNumId="7" w15:restartNumberingAfterBreak="0">
+    <w:nsid w:val="221C3618"/>
+    <w:multiLevelType w:val="hybridMultilevel"/>
+    <w:tmpl w:val="EAB00292"/>
+    <w:lvl w:ilvl="0" w:tplc="4009000F">
+      <w:start w:val="1"/>
+      <w:numFmt w:val="decimal"/>
+      <w:lvlText w:val="%1."/>
+      <w:lvlJc w:val="left"/>
+      <w:pPr>
+        <w:ind w:left="720" w:hanging="360"/>
+      </w:pPr>
+      <w:rPr>
+        <w:rFonts w:hint="default"/>
+      </w:rPr>
+    </w:lvl>
+    <w:lvl w:ilvl="1" w:tplc="40090019" w:tentative="1">
+      <w:start w:val="1"/>
+      <w:numFmt w:val="lowerLetter"/>
+      <w:lvlText w:val="%2."/>
+      <w:lvlJc w:val="left"/>
+      <w:pPr>
+        <w:ind w:left="1440" w:hanging="360"/>
+      </w:pPr>
+    </w:lvl>
+    <w:lvl w:ilvl="2" w:tplc="4009001B" w:tentative="1">
+      <w:start w:val="1"/>
+      <w:numFmt w:val="lowerRoman"/>
+      <w:lvlText w:val="%3."/>
+      <w:lvlJc w:val="right"/>
+      <w:pPr>
+        <w:ind w:left="2160" w:hanging="180"/>
+      </w:pPr>
+    </w:lvl>
+    <w:lvl w:ilvl="3" w:tplc="4009000F" w:tentative="1">
+      <w:start w:val="1"/>
+      <w:numFmt w:val="decimal"/>
+      <w:lvlText w:val="%4."/>
+      <w:lvlJc w:val="left"/>
+      <w:pPr>
+        <w:ind w:left="2880" w:hanging="360"/>
+      </w:pPr>
+    </w:lvl>
+    <w:lvl w:ilvl="4" w:tplc="40090019" w:tentative="1">
+      <w:start w:val="1"/>
+      <w:numFmt w:val="lowerLetter"/>
+      <w:lvlText w:val="%5."/>
+      <w:lvlJc w:val="left"/>
+      <w:pPr>
+        <w:ind w:left="3600" w:hanging="360"/>
+      </w:pPr>
+    </w:lvl>
+    <w:lvl w:ilvl="5" w:tplc="4009001B" w:tentative="1">
+      <w:start w:val="1"/>
+      <w:numFmt w:val="lowerRoman"/>
+      <w:lvlText w:val="%6."/>
+      <w:lvlJc w:val="right"/>
+      <w:pPr>
+        <w:ind w:left="4320" w:hanging="180"/>
+      </w:pPr>
+    </w:lvl>
+    <w:lvl w:ilvl="6" w:tplc="4009000F" w:tentative="1">
+      <w:start w:val="1"/>
+      <w:numFmt w:val="decimal"/>
+      <w:lvlText w:val="%7."/>
+      <w:lvlJc w:val="left"/>
+      <w:pPr>
+        <w:ind w:left="5040" w:hanging="360"/>
+      </w:pPr>
+    </w:lvl>
+    <w:lvl w:ilvl="7" w:tplc="40090019" w:tentative="1">
+      <w:start w:val="1"/>
+      <w:numFmt w:val="lowerLetter"/>
+      <w:lvlText w:val="%8."/>
+      <w:lvlJc w:val="left"/>
+      <w:pPr>
+        <w:ind w:left="5760" w:hanging="360"/>
+      </w:pPr>
+    </w:lvl>
+    <w:lvl w:ilvl="8" w:tplc="4009001B" w:tentative="1">
+      <w:start w:val="1"/>
+      <w:numFmt w:val="lowerRoman"/>
+      <w:lvlText w:val="%9."/>
+      <w:lvlJc w:val="right"/>
+      <w:pPr>
+        <w:ind w:left="6480" w:hanging="180"/>
+      </w:pPr>
+    </w:lvl>
+  </w:abstractNum>
+  <w:abstractNum w:abstractNumId="8" w15:restartNumberingAfterBreak="0">
     <w:nsid w:val="250C6C5E"/>
     <w:multiLevelType w:val="hybridMultilevel"/>
     <w:tmpl w:val="926497CC"/>
@@ -16495,7 +20310,7 @@
       </w:pPr>
     </w:lvl>
   </w:abstractNum>
-  <w:abstractNum w:abstractNumId="7" w15:restartNumberingAfterBreak="0">
+  <w:abstractNum w:abstractNumId="9" w15:restartNumberingAfterBreak="0">
     <w:nsid w:val="286F58DD"/>
     <w:multiLevelType w:val="hybridMultilevel"/>
     <w:tmpl w:val="AD3C4BCC"/>
@@ -16608,7 +20423,96 @@
       </w:rPr>
     </w:lvl>
   </w:abstractNum>
-  <w:abstractNum w:abstractNumId="8" w15:restartNumberingAfterBreak="0">
+  <w:abstractNum w:abstractNumId="10" w15:restartNumberingAfterBreak="0">
+    <w:nsid w:val="29C221FF"/>
+    <w:multiLevelType w:val="hybridMultilevel"/>
+    <w:tmpl w:val="D70A2080"/>
+    <w:lvl w:ilvl="0" w:tplc="7E5C2550">
+      <w:start w:val="1"/>
+      <w:numFmt w:val="decimal"/>
+      <w:lvlText w:val="%1."/>
+      <w:lvlJc w:val="left"/>
+      <w:pPr>
+        <w:ind w:left="1080" w:hanging="360"/>
+      </w:pPr>
+      <w:rPr>
+        <w:rFonts w:hint="default"/>
+      </w:rPr>
+    </w:lvl>
+    <w:lvl w:ilvl="1" w:tplc="40090019" w:tentative="1">
+      <w:start w:val="1"/>
+      <w:numFmt w:val="lowerLetter"/>
+      <w:lvlText w:val="%2."/>
+      <w:lvlJc w:val="left"/>
+      <w:pPr>
+        <w:ind w:left="1800" w:hanging="360"/>
+      </w:pPr>
+    </w:lvl>
+    <w:lvl w:ilvl="2" w:tplc="4009001B" w:tentative="1">
+      <w:start w:val="1"/>
+      <w:numFmt w:val="lowerRoman"/>
+      <w:lvlText w:val="%3."/>
+      <w:lvlJc w:val="right"/>
+      <w:pPr>
+        <w:ind w:left="2520" w:hanging="180"/>
+      </w:pPr>
+    </w:lvl>
+    <w:lvl w:ilvl="3" w:tplc="4009000F" w:tentative="1">
+      <w:start w:val="1"/>
+      <w:numFmt w:val="decimal"/>
+      <w:lvlText w:val="%4."/>
+      <w:lvlJc w:val="left"/>
+      <w:pPr>
+        <w:ind w:left="3240" w:hanging="360"/>
+      </w:pPr>
+    </w:lvl>
+    <w:lvl w:ilvl="4" w:tplc="40090019" w:tentative="1">
+      <w:start w:val="1"/>
+      <w:numFmt w:val="lowerLetter"/>
+      <w:lvlText w:val="%5."/>
+      <w:lvlJc w:val="left"/>
+      <w:pPr>
+        <w:ind w:left="3960" w:hanging="360"/>
+      </w:pPr>
+    </w:lvl>
+    <w:lvl w:ilvl="5" w:tplc="4009001B" w:tentative="1">
+      <w:start w:val="1"/>
+      <w:numFmt w:val="lowerRoman"/>
+      <w:lvlText w:val="%6."/>
+      <w:lvlJc w:val="right"/>
+      <w:pPr>
+        <w:ind w:left="4680" w:hanging="180"/>
+      </w:pPr>
+    </w:lvl>
+    <w:lvl w:ilvl="6" w:tplc="4009000F" w:tentative="1">
+      <w:start w:val="1"/>
+      <w:numFmt w:val="decimal"/>
+      <w:lvlText w:val="%7."/>
+      <w:lvlJc w:val="left"/>
+      <w:pPr>
+        <w:ind w:left="5400" w:hanging="360"/>
+      </w:pPr>
+    </w:lvl>
+    <w:lvl w:ilvl="7" w:tplc="40090019" w:tentative="1">
+      <w:start w:val="1"/>
+      <w:numFmt w:val="lowerLetter"/>
+      <w:lvlText w:val="%8."/>
+      <w:lvlJc w:val="left"/>
+      <w:pPr>
+        <w:ind w:left="6120" w:hanging="360"/>
+      </w:pPr>
+    </w:lvl>
+    <w:lvl w:ilvl="8" w:tplc="4009001B" w:tentative="1">
+      <w:start w:val="1"/>
+      <w:numFmt w:val="lowerRoman"/>
+      <w:lvlText w:val="%9."/>
+      <w:lvlJc w:val="right"/>
+      <w:pPr>
+        <w:ind w:left="6840" w:hanging="180"/>
+      </w:pPr>
+    </w:lvl>
+  </w:abstractNum>
+  <w:abstractNum w:abstractNumId="11" w15:restartNumberingAfterBreak="0">
     <w:nsid w:val="2B2554BE"/>
     <w:multiLevelType w:val="hybridMultilevel"/>
     <w:tmpl w:val="DFFC78D4"/>
@@ -16697,7 +20601,7 @@
       </w:pPr>
     </w:lvl>
   </w:abstractNum>
-  <w:abstractNum w:abstractNumId="9" w15:restartNumberingAfterBreak="0">
+  <w:abstractNum w:abstractNumId="12" w15:restartNumberingAfterBreak="0">
     <w:nsid w:val="2DC35A7F"/>
     <w:multiLevelType w:val="hybridMultilevel"/>
     <w:tmpl w:val="F380F53A"/>
@@ -16786,7 +20690,7 @@
       </w:pPr>
     </w:lvl>
   </w:abstractNum>
-  <w:abstractNum w:abstractNumId="10" w15:restartNumberingAfterBreak="0">
+  <w:abstractNum w:abstractNumId="13" w15:restartNumberingAfterBreak="0">
     <w:nsid w:val="31DE54C0"/>
     <w:multiLevelType w:val="hybridMultilevel"/>
     <w:tmpl w:val="E376E798"/>
@@ -16875,7 +20779,96 @@
       </w:pPr>
     </w:lvl>
   </w:abstractNum>
-  <w:abstractNum w:abstractNumId="11" w15:restartNumberingAfterBreak="0">
+  <w:abstractNum w:abstractNumId="14" w15:restartNumberingAfterBreak="0">
+    <w:nsid w:val="33323C26"/>
+    <w:multiLevelType w:val="hybridMultilevel"/>
+    <w:tmpl w:val="A17C7A56"/>
+    <w:lvl w:ilvl="0" w:tplc="4009000F">
+      <w:start w:val="1"/>
+      <w:numFmt w:val="decimal"/>
+      <w:lvlText w:val="%1."/>
+      <w:lvlJc w:val="left"/>
+      <w:pPr>
+        <w:ind w:left="720" w:hanging="360"/>
+      </w:pPr>
+      <w:rPr>
+        <w:rFonts w:hint="default"/>
+      </w:rPr>
+    </w:lvl>
+    <w:lvl w:ilvl="1" w:tplc="40090019" w:tentative="1">
+      <w:start w:val="1"/>
+      <w:numFmt w:val="lowerLetter"/>
+      <w:lvlText w:val="%2."/>
+      <w:lvlJc w:val="left"/>
+      <w:pPr>
+        <w:ind w:left="1440" w:hanging="360"/>
+      </w:pPr>
+    </w:lvl>
+    <w:lvl w:ilvl="2" w:tplc="4009001B" w:tentative="1">
+      <w:start w:val="1"/>
+      <w:numFmt w:val="lowerRoman"/>
+      <w:lvlText w:val="%3."/>
+      <w:lvlJc w:val="right"/>
+      <w:pPr>
+        <w:ind w:left="2160" w:hanging="180"/>
+      </w:pPr>
+    </w:lvl>
+    <w:lvl w:ilvl="3" w:tplc="4009000F" w:tentative="1">
+      <w:start w:val="1"/>
+      <w:numFmt w:val="decimal"/>
+      <w:lvlText w:val="%4."/>
+      <w:lvlJc w:val="left"/>
+      <w:pPr>
+        <w:ind w:left="2880" w:hanging="360"/>
+      </w:pPr>
+    </w:lvl>
+    <w:lvl w:ilvl="4" w:tplc="40090019" w:tentative="1">
+      <w:start w:val="1"/>
+      <w:numFmt w:val="lowerLetter"/>
+      <w:lvlText w:val="%5."/>
+      <w:lvlJc w:val="left"/>
+      <w:pPr>
+        <w:ind w:left="3600" w:hanging="360"/>
+      </w:pPr>
+    </w:lvl>
+    <w:lvl w:ilvl="5" w:tplc="4009001B" w:tentative="1">
+      <w:start w:val="1"/>
+      <w:numFmt w:val="lowerRoman"/>
+      <w:lvlText w:val="%6."/>
+      <w:lvlJc w:val="right"/>
+      <w:pPr>
+        <w:ind w:left="4320" w:hanging="180"/>
+      </w:pPr>
+    </w:lvl>
+    <w:lvl w:ilvl="6" w:tplc="4009000F" w:tentative="1">
+      <w:start w:val="1"/>
+      <w:numFmt w:val="decimal"/>
+      <w:lvlText w:val="%7."/>
+      <w:lvlJc w:val="left"/>
+      <w:pPr>
+        <w:ind w:left="5040" w:hanging="360"/>
+      </w:pPr>
+    </w:lvl>
+    <w:lvl w:ilvl="7" w:tplc="40090019" w:tentative="1">
+      <w:start w:val="1"/>
+      <w:numFmt w:val="lowerLetter"/>
+      <w:lvlText w:val="%8."/>
+      <w:lvlJc w:val="left"/>
+      <w:pPr>
+        <w:ind w:left="5760" w:hanging="360"/>
+      </w:pPr>
+    </w:lvl>
+    <w:lvl w:ilvl="8" w:tplc="4009001B" w:tentative="1">
+      <w:start w:val="1"/>
+      <w:numFmt w:val="lowerRoman"/>
+      <w:lvlText w:val="%9."/>
+      <w:lvlJc w:val="right"/>
+      <w:pPr>
+        <w:ind w:left="6480" w:hanging="180"/>
+      </w:pPr>
+    </w:lvl>
+  </w:abstractNum>
+  <w:abstractNum w:abstractNumId="15" w15:restartNumberingAfterBreak="0">
     <w:nsid w:val="336574E9"/>
     <w:multiLevelType w:val="hybridMultilevel"/>
     <w:tmpl w:val="14CA11D8"/>
@@ -16988,7 +20981,7 @@
       </w:rPr>
     </w:lvl>
   </w:abstractNum>
-  <w:abstractNum w:abstractNumId="12" w15:restartNumberingAfterBreak="0">
+  <w:abstractNum w:abstractNumId="16" w15:restartNumberingAfterBreak="0">
     <w:nsid w:val="347E7A79"/>
     <w:multiLevelType w:val="hybridMultilevel"/>
     <w:tmpl w:val="A5BC90BA"/>
@@ -17101,7 +21094,7 @@
       </w:rPr>
     </w:lvl>
   </w:abstractNum>
-  <w:abstractNum w:abstractNumId="13" w15:restartNumberingAfterBreak="0">
+  <w:abstractNum w:abstractNumId="17" w15:restartNumberingAfterBreak="0">
     <w:nsid w:val="34FB4C48"/>
     <w:multiLevelType w:val="hybridMultilevel"/>
     <w:tmpl w:val="27CE7252"/>
@@ -17190,7 +21183,7 @@
       </w:pPr>
     </w:lvl>
   </w:abstractNum>
-  <w:abstractNum w:abstractNumId="14" w15:restartNumberingAfterBreak="0">
+  <w:abstractNum w:abstractNumId="18" w15:restartNumberingAfterBreak="0">
     <w:nsid w:val="39617F12"/>
     <w:multiLevelType w:val="hybridMultilevel"/>
     <w:tmpl w:val="5E7E65C4"/>
@@ -17279,7 +21272,7 @@
       </w:pPr>
     </w:lvl>
   </w:abstractNum>
-  <w:abstractNum w:abstractNumId="15" w15:restartNumberingAfterBreak="0">
+  <w:abstractNum w:abstractNumId="19" w15:restartNumberingAfterBreak="0">
     <w:nsid w:val="3AE80952"/>
     <w:multiLevelType w:val="hybridMultilevel"/>
     <w:tmpl w:val="2D2E9CB6"/>
@@ -17368,7 +21361,7 @@
       </w:pPr>
     </w:lvl>
   </w:abstractNum>
-  <w:abstractNum w:abstractNumId="16" w15:restartNumberingAfterBreak="0">
+  <w:abstractNum w:abstractNumId="20" w15:restartNumberingAfterBreak="0">
     <w:nsid w:val="3E737EE8"/>
     <w:multiLevelType w:val="hybridMultilevel"/>
     <w:tmpl w:val="BCF20F94"/>
@@ -17457,7 +21450,7 @@
       </w:pPr>
     </w:lvl>
   </w:abstractNum>
-  <w:abstractNum w:abstractNumId="17" w15:restartNumberingAfterBreak="0">
+  <w:abstractNum w:abstractNumId="21" w15:restartNumberingAfterBreak="0">
     <w:nsid w:val="401A787A"/>
     <w:multiLevelType w:val="multilevel"/>
     <w:tmpl w:val="518E20DA"/>
@@ -17569,7 +21562,7 @@
       </w:rPr>
     </w:lvl>
   </w:abstractNum>
-  <w:abstractNum w:abstractNumId="18" w15:restartNumberingAfterBreak="0">
+  <w:abstractNum w:abstractNumId="22" w15:restartNumberingAfterBreak="0">
     <w:nsid w:val="405D6A56"/>
     <w:multiLevelType w:val="hybridMultilevel"/>
     <w:tmpl w:val="7D0A7C20"/>
@@ -17658,7 +21651,7 @@
       </w:pPr>
     </w:lvl>
   </w:abstractNum>
-  <w:abstractNum w:abstractNumId="19" w15:restartNumberingAfterBreak="0">
+  <w:abstractNum w:abstractNumId="23" w15:restartNumberingAfterBreak="0">
     <w:nsid w:val="419B1F44"/>
     <w:multiLevelType w:val="hybridMultilevel"/>
     <w:tmpl w:val="04860128"/>
@@ -17746,7 +21739,7 @@
       </w:pPr>
     </w:lvl>
   </w:abstractNum>
-  <w:abstractNum w:abstractNumId="20" w15:restartNumberingAfterBreak="0">
+  <w:abstractNum w:abstractNumId="24" w15:restartNumberingAfterBreak="0">
     <w:nsid w:val="423C489A"/>
     <w:multiLevelType w:val="hybridMultilevel"/>
     <w:tmpl w:val="BDFE4BD6"/>
@@ -17835,7 +21828,7 @@
       </w:pPr>
     </w:lvl>
   </w:abstractNum>
-  <w:abstractNum w:abstractNumId="21" w15:restartNumberingAfterBreak="0">
+  <w:abstractNum w:abstractNumId="25" w15:restartNumberingAfterBreak="0">
     <w:nsid w:val="49DE111F"/>
     <w:multiLevelType w:val="hybridMultilevel"/>
     <w:tmpl w:val="CAD8782A"/>
@@ -17924,7 +21917,7 @@
       </w:pPr>
     </w:lvl>
   </w:abstractNum>
-  <w:abstractNum w:abstractNumId="22" w15:restartNumberingAfterBreak="0">
+  <w:abstractNum w:abstractNumId="26" w15:restartNumberingAfterBreak="0">
     <w:nsid w:val="4CA521F3"/>
     <w:multiLevelType w:val="hybridMultilevel"/>
     <w:tmpl w:val="34D40752"/>
@@ -18013,7 +22006,7 @@
       </w:pPr>
     </w:lvl>
   </w:abstractNum>
-  <w:abstractNum w:abstractNumId="23" w15:restartNumberingAfterBreak="0">
+  <w:abstractNum w:abstractNumId="27" w15:restartNumberingAfterBreak="0">
     <w:nsid w:val="4E1F3122"/>
     <w:multiLevelType w:val="hybridMultilevel"/>
     <w:tmpl w:val="03DE9E60"/>
@@ -18126,7 +22119,7 @@
       </w:rPr>
     </w:lvl>
   </w:abstractNum>
-  <w:abstractNum w:abstractNumId="24" w15:restartNumberingAfterBreak="0">
+  <w:abstractNum w:abstractNumId="28" w15:restartNumberingAfterBreak="0">
     <w:nsid w:val="5441142F"/>
     <w:multiLevelType w:val="hybridMultilevel"/>
     <w:tmpl w:val="090A32A6"/>
@@ -18239,7 +22232,185 @@
       </w:rPr>
     </w:lvl>
   </w:abstractNum>
-  <w:abstractNum w:abstractNumId="25" w15:restartNumberingAfterBreak="0">
+  <w:abstractNum w:abstractNumId="29" w15:restartNumberingAfterBreak="0">
+    <w:nsid w:val="5A0710C9"/>
+    <w:multiLevelType w:val="hybridMultilevel"/>
+    <w:tmpl w:val="12386680"/>
+    <w:lvl w:ilvl="0" w:tplc="4009000F">
+      <w:start w:val="1"/>
+      <w:numFmt w:val="decimal"/>
+      <w:lvlText w:val="%1."/>
+      <w:lvlJc w:val="left"/>
+      <w:pPr>
+        <w:ind w:left="720" w:hanging="360"/>
+      </w:pPr>
+      <w:rPr>
+        <w:rFonts w:hint="default"/>
+      </w:rPr>
+    </w:lvl>
+    <w:lvl w:ilvl="1" w:tplc="40090019" w:tentative="1">
+      <w:start w:val="1"/>
+      <w:numFmt w:val="lowerLetter"/>
+      <w:lvlText w:val="%2."/>
+      <w:lvlJc w:val="left"/>
+      <w:pPr>
+        <w:ind w:left="1440" w:hanging="360"/>
+      </w:pPr>
+    </w:lvl>
+    <w:lvl w:ilvl="2" w:tplc="4009001B" w:tentative="1">
+      <w:start w:val="1"/>
+      <w:numFmt w:val="lowerRoman"/>
+      <w:lvlText w:val="%3."/>
+      <w:lvlJc w:val="right"/>
+      <w:pPr>
+        <w:ind w:left="2160" w:hanging="180"/>
+      </w:pPr>
+    </w:lvl>
+    <w:lvl w:ilvl="3" w:tplc="4009000F" w:tentative="1">
+      <w:start w:val="1"/>
+      <w:numFmt w:val="decimal"/>
+      <w:lvlText w:val="%4."/>
+      <w:lvlJc w:val="left"/>
+      <w:pPr>
+        <w:ind w:left="2880" w:hanging="360"/>
+      </w:pPr>
+    </w:lvl>
+    <w:lvl w:ilvl="4" w:tplc="40090019" w:tentative="1">
+      <w:start w:val="1"/>
+      <w:numFmt w:val="lowerLetter"/>
+      <w:lvlText w:val="%5."/>
+      <w:lvlJc w:val="left"/>
+      <w:pPr>
+        <w:ind w:left="3600" w:hanging="360"/>
+      </w:pPr>
+    </w:lvl>
+    <w:lvl w:ilvl="5" w:tplc="4009001B" w:tentative="1">
+      <w:start w:val="1"/>
+      <w:numFmt w:val="lowerRoman"/>
+      <w:lvlText w:val="%6."/>
+      <w:lvlJc w:val="right"/>
+      <w:pPr>
+        <w:ind w:left="4320" w:hanging="180"/>
+      </w:pPr>
+    </w:lvl>
+    <w:lvl w:ilvl="6" w:tplc="4009000F" w:tentative="1">
+      <w:start w:val="1"/>
+      <w:numFmt w:val="decimal"/>
+      <w:lvlText w:val="%7."/>
+      <w:lvlJc w:val="left"/>
+      <w:pPr>
+        <w:ind w:left="5040" w:hanging="360"/>
+      </w:pPr>
+    </w:lvl>
+    <w:lvl w:ilvl="7" w:tplc="40090019" w:tentative="1">
+      <w:start w:val="1"/>
+      <w:numFmt w:val="lowerLetter"/>
+      <w:lvlText w:val="%8."/>
+      <w:lvlJc w:val="left"/>
+      <w:pPr>
+        <w:ind w:left="5760" w:hanging="360"/>
+      </w:pPr>
+    </w:lvl>
+    <w:lvl w:ilvl="8" w:tplc="4009001B" w:tentative="1">
+      <w:start w:val="1"/>
+      <w:numFmt w:val="lowerRoman"/>
+      <w:lvlText w:val="%9."/>
+      <w:lvlJc w:val="right"/>
+      <w:pPr>
+        <w:ind w:left="6480" w:hanging="180"/>
+      </w:pPr>
+    </w:lvl>
+  </w:abstractNum>
+  <w:abstractNum w:abstractNumId="30" w15:restartNumberingAfterBreak="0">
+    <w:nsid w:val="5C4C2B43"/>
+    <w:multiLevelType w:val="hybridMultilevel"/>
+    <w:tmpl w:val="78A6FA1A"/>
+    <w:lvl w:ilvl="0" w:tplc="4009000F">
+      <w:start w:val="1"/>
+      <w:numFmt w:val="decimal"/>
+      <w:lvlText w:val="%1."/>
+      <w:lvlJc w:val="left"/>
+      <w:pPr>
+        <w:ind w:left="720" w:hanging="360"/>
+      </w:pPr>
+      <w:rPr>
+        <w:rFonts w:hint="default"/>
+      </w:rPr>
+    </w:lvl>
+    <w:lvl w:ilvl="1" w:tplc="40090019" w:tentative="1">
+      <w:start w:val="1"/>
+      <w:numFmt w:val="lowerLetter"/>
+      <w:lvlText w:val="%2."/>
+      <w:lvlJc w:val="left"/>
+      <w:pPr>
+        <w:ind w:left="1440" w:hanging="360"/>
+      </w:pPr>
+    </w:lvl>
+    <w:lvl w:ilvl="2" w:tplc="4009001B" w:tentative="1">
+      <w:start w:val="1"/>
+      <w:numFmt w:val="lowerRoman"/>
+      <w:lvlText w:val="%3."/>
+      <w:lvlJc w:val="right"/>
+      <w:pPr>
+        <w:ind w:left="2160" w:hanging="180"/>
+      </w:pPr>
+    </w:lvl>
+    <w:lvl w:ilvl="3" w:tplc="4009000F" w:tentative="1">
+      <w:start w:val="1"/>
+      <w:numFmt w:val="decimal"/>
+      <w:lvlText w:val="%4."/>
+      <w:lvlJc w:val="left"/>
+      <w:pPr>
+        <w:ind w:left="2880" w:hanging="360"/>
+      </w:pPr>
+    </w:lvl>
+    <w:lvl w:ilvl="4" w:tplc="40090019" w:tentative="1">
+      <w:start w:val="1"/>
+      <w:numFmt w:val="lowerLetter"/>
+      <w:lvlText w:val="%5."/>
+      <w:lvlJc w:val="left"/>
+      <w:pPr>
+        <w:ind w:left="3600" w:hanging="360"/>
+      </w:pPr>
+    </w:lvl>
+    <w:lvl w:ilvl="5" w:tplc="4009001B" w:tentative="1">
+      <w:start w:val="1"/>
+      <w:numFmt w:val="lowerRoman"/>
+      <w:lvlText w:val="%6."/>
+      <w:lvlJc w:val="right"/>
+      <w:pPr>
+        <w:ind w:left="4320" w:hanging="180"/>
+      </w:pPr>
+    </w:lvl>
+    <w:lvl w:ilvl="6" w:tplc="4009000F" w:tentative="1">
+      <w:start w:val="1"/>
+      <w:numFmt w:val="decimal"/>
+      <w:lvlText w:val="%7."/>
+      <w:lvlJc w:val="left"/>
+      <w:pPr>
+        <w:ind w:left="5040" w:hanging="360"/>
+      </w:pPr>
+    </w:lvl>
+    <w:lvl w:ilvl="7" w:tplc="40090019" w:tentative="1">
+      <w:start w:val="1"/>
+      <w:numFmt w:val="lowerLetter"/>
+      <w:lvlText w:val="%8."/>
+      <w:lvlJc w:val="left"/>
+      <w:pPr>
+        <w:ind w:left="5760" w:hanging="360"/>
+      </w:pPr>
+    </w:lvl>
+    <w:lvl w:ilvl="8" w:tplc="4009001B" w:tentative="1">
+      <w:start w:val="1"/>
+      <w:numFmt w:val="lowerRoman"/>
+      <w:lvlText w:val="%9."/>
+      <w:lvlJc w:val="right"/>
+      <w:pPr>
+        <w:ind w:left="6480" w:hanging="180"/>
+      </w:pPr>
+    </w:lvl>
+  </w:abstractNum>
+  <w:abstractNum w:abstractNumId="31" w15:restartNumberingAfterBreak="0">
     <w:nsid w:val="605603FD"/>
     <w:multiLevelType w:val="hybridMultilevel"/>
     <w:tmpl w:val="513CC28A"/>
@@ -18352,7 +22523,7 @@
       </w:rPr>
     </w:lvl>
   </w:abstractNum>
-  <w:abstractNum w:abstractNumId="26" w15:restartNumberingAfterBreak="0">
+  <w:abstractNum w:abstractNumId="32" w15:restartNumberingAfterBreak="0">
     <w:nsid w:val="637C5BBD"/>
     <w:multiLevelType w:val="hybridMultilevel"/>
     <w:tmpl w:val="3336E8E4"/>
@@ -18441,7 +22612,7 @@
       </w:pPr>
     </w:lvl>
   </w:abstractNum>
-  <w:abstractNum w:abstractNumId="27" w15:restartNumberingAfterBreak="0">
+  <w:abstractNum w:abstractNumId="33" w15:restartNumberingAfterBreak="0">
     <w:nsid w:val="647A67FA"/>
     <w:multiLevelType w:val="hybridMultilevel"/>
     <w:tmpl w:val="B158EC32"/>
@@ -18530,7 +22701,7 @@
       </w:pPr>
     </w:lvl>
   </w:abstractNum>
-  <w:abstractNum w:abstractNumId="28" w15:restartNumberingAfterBreak="0">
+  <w:abstractNum w:abstractNumId="34" w15:restartNumberingAfterBreak="0">
     <w:nsid w:val="6C7B0793"/>
     <w:multiLevelType w:val="hybridMultilevel"/>
     <w:tmpl w:val="3D123BFA"/>
@@ -18643,7 +22814,7 @@
       </w:rPr>
     </w:lvl>
   </w:abstractNum>
-  <w:abstractNum w:abstractNumId="29" w15:restartNumberingAfterBreak="0">
+  <w:abstractNum w:abstractNumId="35" w15:restartNumberingAfterBreak="0">
     <w:nsid w:val="75173E9D"/>
     <w:multiLevelType w:val="hybridMultilevel"/>
     <w:tmpl w:val="320A3122"/>
@@ -18732,8 +22903,97 @@
       </w:pPr>
     </w:lvl>
   </w:abstractNum>
+  <w:abstractNum w:abstractNumId="36" w15:restartNumberingAfterBreak="0">
+    <w:nsid w:val="76394258"/>
+    <w:multiLevelType w:val="hybridMultilevel"/>
+    <w:tmpl w:val="5DEEF286"/>
+    <w:lvl w:ilvl="0" w:tplc="4009000F">
+      <w:start w:val="1"/>
+      <w:numFmt w:val="decimal"/>
+      <w:lvlText w:val="%1."/>
+      <w:lvlJc w:val="left"/>
+      <w:pPr>
+        <w:ind w:left="720" w:hanging="360"/>
+      </w:pPr>
+      <w:rPr>
+        <w:rFonts w:hint="default"/>
+      </w:rPr>
+    </w:lvl>
+    <w:lvl w:ilvl="1" w:tplc="40090019" w:tentative="1">
+      <w:start w:val="1"/>
+      <w:numFmt w:val="lowerLetter"/>
+      <w:lvlText w:val="%2."/>
+      <w:lvlJc w:val="left"/>
+      <w:pPr>
+        <w:ind w:left="1440" w:hanging="360"/>
+      </w:pPr>
+    </w:lvl>
+    <w:lvl w:ilvl="2" w:tplc="4009001B" w:tentative="1">
+      <w:start w:val="1"/>
+      <w:numFmt w:val="lowerRoman"/>
+      <w:lvlText w:val="%3."/>
+      <w:lvlJc w:val="right"/>
+      <w:pPr>
+        <w:ind w:left="2160" w:hanging="180"/>
+      </w:pPr>
+    </w:lvl>
+    <w:lvl w:ilvl="3" w:tplc="4009000F" w:tentative="1">
+      <w:start w:val="1"/>
+      <w:numFmt w:val="decimal"/>
+      <w:lvlText w:val="%4."/>
+      <w:lvlJc w:val="left"/>
+      <w:pPr>
+        <w:ind w:left="2880" w:hanging="360"/>
+      </w:pPr>
+    </w:lvl>
+    <w:lvl w:ilvl="4" w:tplc="40090019" w:tentative="1">
+      <w:start w:val="1"/>
+      <w:numFmt w:val="lowerLetter"/>
+      <w:lvlText w:val="%5."/>
+      <w:lvlJc w:val="left"/>
+      <w:pPr>
+        <w:ind w:left="3600" w:hanging="360"/>
+      </w:pPr>
+    </w:lvl>
+    <w:lvl w:ilvl="5" w:tplc="4009001B" w:tentative="1">
+      <w:start w:val="1"/>
+      <w:numFmt w:val="lowerRoman"/>
+      <w:lvlText w:val="%6."/>
+      <w:lvlJc w:val="right"/>
+      <w:pPr>
+        <w:ind w:left="4320" w:hanging="180"/>
+      </w:pPr>
+    </w:lvl>
+    <w:lvl w:ilvl="6" w:tplc="4009000F" w:tentative="1">
+      <w:start w:val="1"/>
+      <w:numFmt w:val="decimal"/>
+      <w:lvlText w:val="%7."/>
+      <w:lvlJc w:val="left"/>
+      <w:pPr>
+        <w:ind w:left="5040" w:hanging="360"/>
+      </w:pPr>
+    </w:lvl>
+    <w:lvl w:ilvl="7" w:tplc="40090019" w:tentative="1">
+      <w:start w:val="1"/>
+      <w:numFmt w:val="lowerLetter"/>
+      <w:lvlText w:val="%8."/>
+      <w:lvlJc w:val="left"/>
+      <w:pPr>
+        <w:ind w:left="5760" w:hanging="360"/>
+      </w:pPr>
+    </w:lvl>
+    <w:lvl w:ilvl="8" w:tplc="4009001B" w:tentative="1">
+      <w:start w:val="1"/>
+      <w:numFmt w:val="lowerRoman"/>
+      <w:lvlText w:val="%9."/>
+      <w:lvlJc w:val="right"/>
+      <w:pPr>
+        <w:ind w:left="6480" w:hanging="180"/>
+      </w:pPr>
+    </w:lvl>
+  </w:abstractNum>
   <w:num w:numId="1" w16cid:durableId="1038704844">
-    <w:abstractNumId w:val="23"/>
+    <w:abstractNumId w:val="27"/>
   </w:num>
   <w:num w:numId="2" w16cid:durableId="1120763185">
     <w:abstractNumId w:val="3"/>
@@ -18742,85 +23002,106 @@
     <w:abstractNumId w:val="0"/>
   </w:num>
   <w:num w:numId="4" w16cid:durableId="926159966">
-    <w:abstractNumId w:val="5"/>
+    <w:abstractNumId w:val="6"/>
   </w:num>
   <w:num w:numId="5" w16cid:durableId="501046736">
-    <w:abstractNumId w:val="9"/>
+    <w:abstractNumId w:val="12"/>
   </w:num>
   <w:num w:numId="6" w16cid:durableId="1547523345">
-    <w:abstractNumId w:val="11"/>
+    <w:abstractNumId w:val="15"/>
   </w:num>
   <w:num w:numId="7" w16cid:durableId="472136418">
+    <w:abstractNumId w:val="22"/>
+  </w:num>
+  <w:num w:numId="8" w16cid:durableId="1683774338">
+    <w:abstractNumId w:val="19"/>
+  </w:num>
+  <w:num w:numId="9" w16cid:durableId="553273250">
+    <w:abstractNumId w:val="28"/>
+  </w:num>
+  <w:num w:numId="10" w16cid:durableId="620842423">
+    <w:abstractNumId w:val="16"/>
+  </w:num>
+  <w:num w:numId="11" w16cid:durableId="1793203288">
+    <w:abstractNumId w:val="17"/>
+  </w:num>
+  <w:num w:numId="12" w16cid:durableId="1188442690">
+    <w:abstractNumId w:val="25"/>
+  </w:num>
+  <w:num w:numId="13" w16cid:durableId="1679892966">
+    <w:abstractNumId w:val="21"/>
+  </w:num>
+  <w:num w:numId="14" w16cid:durableId="1569917837">
+    <w:abstractNumId w:val="33"/>
+  </w:num>
+  <w:num w:numId="15" w16cid:durableId="237908766">
     <w:abstractNumId w:val="18"/>
   </w:num>
-  <w:num w:numId="8" w16cid:durableId="1683774338">
-    <w:abstractNumId w:val="15"/>
-  </w:num>
-  <w:num w:numId="9" w16cid:durableId="553273250">
-    <w:abstractNumId w:val="24"/>
-  </w:num>
-  <w:num w:numId="10" w16cid:durableId="620842423">
-    <w:abstractNumId w:val="12"/>
-  </w:num>
-  <w:num w:numId="11" w16cid:durableId="1793203288">
-    <w:abstractNumId w:val="13"/>
-  </w:num>
-  <w:num w:numId="12" w16cid:durableId="1188442690">
-    <w:abstractNumId w:val="21"/>
-  </w:num>
-  <w:num w:numId="13" w16cid:durableId="1679892966">
-    <w:abstractNumId w:val="17"/>
-  </w:num>
-  <w:num w:numId="14" w16cid:durableId="1569917837">
-    <w:abstractNumId w:val="27"/>
-  </w:num>
-  <w:num w:numId="15" w16cid:durableId="237908766">
-    <w:abstractNumId w:val="14"/>
-  </w:num>
   <w:num w:numId="16" w16cid:durableId="513812888">
-    <w:abstractNumId w:val="25"/>
+    <w:abstractNumId w:val="31"/>
   </w:num>
   <w:num w:numId="17" w16cid:durableId="1015577511">
-    <w:abstractNumId w:val="6"/>
+    <w:abstractNumId w:val="8"/>
   </w:num>
   <w:num w:numId="18" w16cid:durableId="258490316">
-    <w:abstractNumId w:val="22"/>
+    <w:abstractNumId w:val="26"/>
   </w:num>
   <w:num w:numId="19" w16cid:durableId="207184286">
-    <w:abstractNumId w:val="7"/>
+    <w:abstractNumId w:val="9"/>
   </w:num>
   <w:num w:numId="20" w16cid:durableId="2047362816">
     <w:abstractNumId w:val="2"/>
   </w:num>
   <w:num w:numId="21" w16cid:durableId="367536338">
-    <w:abstractNumId w:val="19"/>
+    <w:abstractNumId w:val="23"/>
   </w:num>
   <w:num w:numId="22" w16cid:durableId="1006521970">
-    <w:abstractNumId w:val="16"/>
+    <w:abstractNumId w:val="20"/>
   </w:num>
   <w:num w:numId="23" w16cid:durableId="1225605607">
-    <w:abstractNumId w:val="28"/>
+    <w:abstractNumId w:val="34"/>
   </w:num>
   <w:num w:numId="24" w16cid:durableId="1047682585">
-    <w:abstractNumId w:val="10"/>
+    <w:abstractNumId w:val="13"/>
   </w:num>
   <w:num w:numId="25" w16cid:durableId="667758682">
-    <w:abstractNumId w:val="26"/>
+    <w:abstractNumId w:val="32"/>
   </w:num>
   <w:num w:numId="26" w16cid:durableId="2076276246">
-    <w:abstractNumId w:val="8"/>
+    <w:abstractNumId w:val="11"/>
   </w:num>
   <w:num w:numId="27" w16cid:durableId="1646886375">
-    <w:abstractNumId w:val="20"/>
+    <w:abstractNumId w:val="24"/>
   </w:num>
   <w:num w:numId="28" w16cid:durableId="2073307031">
-    <w:abstractNumId w:val="29"/>
+    <w:abstractNumId w:val="35"/>
   </w:num>
   <w:num w:numId="29" w16cid:durableId="665596329">
     <w:abstractNumId w:val="4"/>
   </w:num>
   <w:num w:numId="30" w16cid:durableId="886113511">
     <w:abstractNumId w:val="1"/>
+  </w:num>
+  <w:num w:numId="31" w16cid:durableId="523595044">
+    <w:abstractNumId w:val="10"/>
+  </w:num>
+  <w:num w:numId="32" w16cid:durableId="1544711306">
+    <w:abstractNumId w:val="36"/>
+  </w:num>
+  <w:num w:numId="33" w16cid:durableId="1461726649">
+    <w:abstractNumId w:val="30"/>
+  </w:num>
+  <w:num w:numId="34" w16cid:durableId="2083797000">
+    <w:abstractNumId w:val="14"/>
+  </w:num>
+  <w:num w:numId="35" w16cid:durableId="283125358">
+    <w:abstractNumId w:val="29"/>
+  </w:num>
+  <w:num w:numId="36" w16cid:durableId="1035884599">
+    <w:abstractNumId w:val="7"/>
+  </w:num>
+  <w:num w:numId="37" w16cid:durableId="499396958">
+    <w:abstractNumId w:val="5"/>
   </w:num>
 </w:numbering>
 </file>

</xml_diff>

<commit_message>
Updated ErrorHanling with Examples
</commit_message>
<xml_diff>
--- a/Learn_Python_With_NaveenSilvester.docx
+++ b/Learn_Python_With_NaveenSilvester.docx
@@ -36505,7 +36505,1527 @@
         <w:t xml:space="preserve"> Fails and handles the error</w:t>
       </w:r>
     </w:p>
+    <w:p>
+      <w:pPr>
+        <w:pStyle w:val="Heading2"/>
+        <w:ind w:left="720"/>
+      </w:pPr>
+      <w:r>
+        <w:lastRenderedPageBreak/>
+        <w:t>Common built-in exceptions</w:t>
+      </w:r>
+    </w:p>
+    <w:p>
+      <w:pPr>
+        <w:pStyle w:val="ListParagraph"/>
+        <w:numPr>
+          <w:ilvl w:val="0"/>
+          <w:numId w:val="67"/>
+        </w:numPr>
+        <w:rPr>
+          <w:b/>
+          <w:bCs/>
+        </w:rPr>
+      </w:pPr>
+      <w:proofErr w:type="spellStart"/>
+      <w:r>
+        <w:rPr>
+          <w:b/>
+          <w:bCs/>
+        </w:rPr>
+        <w:t>ValueError</w:t>
+      </w:r>
+      <w:proofErr w:type="spellEnd"/>
+    </w:p>
+    <w:p>
+      <w:pPr>
+        <w:pStyle w:val="ListParagraph"/>
+        <w:ind w:left="1080"/>
+      </w:pPr>
+      <w:r>
+        <w:t>Occurs when an operation or function receives an argument of the correct type but an in appropriate value.</w:t>
+      </w:r>
+    </w:p>
+    <w:p>
+      <w:pPr>
+        <w:pStyle w:val="ListParagraph"/>
+        <w:ind w:left="1080"/>
+      </w:pPr>
+      <w:r>
+        <w:t>try:</w:t>
+      </w:r>
+    </w:p>
+    <w:p>
+      <w:pPr>
+        <w:pStyle w:val="ListParagraph"/>
+        <w:ind w:left="1080"/>
+      </w:pPr>
+      <w:r>
+        <w:tab/>
+        <w:t>number = int(“</w:t>
+      </w:r>
+      <w:proofErr w:type="spellStart"/>
+      <w:r>
+        <w:t>abc</w:t>
+      </w:r>
+      <w:proofErr w:type="spellEnd"/>
+      <w:r>
+        <w:t>”) # Invalid value for integration conversion</w:t>
+      </w:r>
+    </w:p>
+    <w:p>
+      <w:pPr>
+        <w:pStyle w:val="ListParagraph"/>
+        <w:ind w:left="1080"/>
+      </w:pPr>
+      <w:r>
+        <w:t xml:space="preserve">except </w:t>
+      </w:r>
+      <w:proofErr w:type="spellStart"/>
+      <w:r>
+        <w:t>ValueError</w:t>
+      </w:r>
+      <w:proofErr w:type="spellEnd"/>
+      <w:r>
+        <w:t xml:space="preserve"> as e:</w:t>
+      </w:r>
+    </w:p>
+    <w:p>
+      <w:pPr>
+        <w:pStyle w:val="ListParagraph"/>
+        <w:ind w:left="1080"/>
+      </w:pPr>
+      <w:r>
+        <w:tab/>
+      </w:r>
+      <w:proofErr w:type="gramStart"/>
+      <w:r>
+        <w:t>print(</w:t>
+      </w:r>
+      <w:proofErr w:type="spellStart"/>
+      <w:r>
+        <w:t>f”ValueError</w:t>
+      </w:r>
+      <w:proofErr w:type="spellEnd"/>
+      <w:proofErr w:type="gramEnd"/>
+      <w:r>
+        <w:t>: {e}”)</w:t>
+      </w:r>
+    </w:p>
+    <w:p>
+      <w:pPr>
+        <w:pStyle w:val="ListParagraph"/>
+        <w:ind w:left="1080"/>
+      </w:pPr>
+    </w:p>
+    <w:p>
+      <w:pPr>
+        <w:pStyle w:val="ListParagraph"/>
+        <w:numPr>
+          <w:ilvl w:val="0"/>
+          <w:numId w:val="67"/>
+        </w:numPr>
+        <w:rPr>
+          <w:b/>
+          <w:bCs/>
+        </w:rPr>
+      </w:pPr>
+      <w:proofErr w:type="spellStart"/>
+      <w:r>
+        <w:rPr>
+          <w:b/>
+          <w:bCs/>
+        </w:rPr>
+        <w:t>TypeError</w:t>
+      </w:r>
+      <w:proofErr w:type="spellEnd"/>
+    </w:p>
+    <w:p>
+      <w:pPr>
+        <w:pStyle w:val="ListParagraph"/>
+        <w:ind w:left="1080"/>
+      </w:pPr>
+      <w:r>
+        <w:t>Occurs when an operation or function is applied to an object of inappropriate type.</w:t>
+      </w:r>
+    </w:p>
+    <w:p>
+      <w:pPr>
+        <w:pStyle w:val="ListParagraph"/>
+        <w:ind w:left="1080"/>
+      </w:pPr>
+      <w:r>
+        <w:t>try:</w:t>
+      </w:r>
+    </w:p>
+    <w:p>
+      <w:pPr>
+        <w:pStyle w:val="ListParagraph"/>
+        <w:ind w:left="1080"/>
+      </w:pPr>
+      <w:r>
+        <w:tab/>
+        <w:t>result = “</w:t>
+      </w:r>
+      <w:proofErr w:type="gramStart"/>
+      <w:r>
+        <w:t>2”  +</w:t>
+      </w:r>
+      <w:proofErr w:type="gramEnd"/>
+      <w:r>
+        <w:t xml:space="preserve"> 3 # Adding a string to an integer</w:t>
+      </w:r>
+    </w:p>
+    <w:p>
+      <w:pPr>
+        <w:pStyle w:val="ListParagraph"/>
+        <w:ind w:left="1080"/>
+      </w:pPr>
+      <w:r>
+        <w:t xml:space="preserve">except </w:t>
+      </w:r>
+      <w:proofErr w:type="spellStart"/>
+      <w:r>
+        <w:t>TypeError</w:t>
+      </w:r>
+      <w:proofErr w:type="spellEnd"/>
+      <w:r>
+        <w:t xml:space="preserve"> as e:</w:t>
+      </w:r>
+    </w:p>
+    <w:p>
+      <w:pPr>
+        <w:pStyle w:val="ListParagraph"/>
+        <w:ind w:left="1080"/>
+      </w:pPr>
+      <w:r>
+        <w:tab/>
+      </w:r>
+      <w:proofErr w:type="gramStart"/>
+      <w:r>
+        <w:t>print(</w:t>
+      </w:r>
+      <w:proofErr w:type="spellStart"/>
+      <w:r>
+        <w:t>f“</w:t>
+      </w:r>
+      <w:proofErr w:type="gramEnd"/>
+      <w:r>
+        <w:t>TypeError</w:t>
+      </w:r>
+      <w:proofErr w:type="spellEnd"/>
+      <w:r>
+        <w:t>: {e}”)</w:t>
+      </w:r>
+    </w:p>
+    <w:p>
+      <w:pPr>
+        <w:pStyle w:val="ListParagraph"/>
+        <w:ind w:left="1080"/>
+      </w:pPr>
+    </w:p>
+    <w:p>
+      <w:pPr>
+        <w:pStyle w:val="ListParagraph"/>
+        <w:numPr>
+          <w:ilvl w:val="0"/>
+          <w:numId w:val="67"/>
+        </w:numPr>
+        <w:rPr>
+          <w:b/>
+          <w:bCs/>
+        </w:rPr>
+      </w:pPr>
+      <w:proofErr w:type="spellStart"/>
+      <w:r>
+        <w:rPr>
+          <w:b/>
+          <w:bCs/>
+        </w:rPr>
+        <w:t>ZeroDivisionError</w:t>
+      </w:r>
+      <w:proofErr w:type="spellEnd"/>
+    </w:p>
+    <w:p>
+      <w:pPr>
+        <w:pStyle w:val="ListParagraph"/>
+        <w:ind w:left="1080"/>
+      </w:pPr>
+      <w:r>
+        <w:t>Occurs when division or module by zero is attempted</w:t>
+      </w:r>
+    </w:p>
+    <w:p>
+      <w:pPr>
+        <w:pStyle w:val="ListParagraph"/>
+        <w:ind w:left="1080"/>
+      </w:pPr>
+      <w:r>
+        <w:t>try:</w:t>
+      </w:r>
+    </w:p>
+    <w:p>
+      <w:pPr>
+        <w:pStyle w:val="ListParagraph"/>
+        <w:ind w:left="1080"/>
+      </w:pPr>
+      <w:r>
+        <w:tab/>
+        <w:t>result = 100/0</w:t>
+      </w:r>
+    </w:p>
+    <w:p>
+      <w:pPr>
+        <w:pStyle w:val="ListParagraph"/>
+        <w:ind w:left="1080"/>
+      </w:pPr>
+      <w:r>
+        <w:t xml:space="preserve">except </w:t>
+      </w:r>
+      <w:proofErr w:type="spellStart"/>
+      <w:r>
+        <w:t>ZeroDivisionError</w:t>
+      </w:r>
+      <w:proofErr w:type="spellEnd"/>
+      <w:r>
+        <w:t xml:space="preserve"> as e:</w:t>
+      </w:r>
+    </w:p>
+    <w:p>
+      <w:pPr>
+        <w:pStyle w:val="ListParagraph"/>
+        <w:ind w:left="1080"/>
+      </w:pPr>
+      <w:r>
+        <w:tab/>
+      </w:r>
+      <w:proofErr w:type="gramStart"/>
+      <w:r>
+        <w:t>print(</w:t>
+      </w:r>
+      <w:proofErr w:type="spellStart"/>
+      <w:r>
+        <w:t>f”ZeroDivisionError</w:t>
+      </w:r>
+      <w:proofErr w:type="spellEnd"/>
+      <w:proofErr w:type="gramEnd"/>
+      <w:r>
+        <w:t xml:space="preserve"> : {e}”)</w:t>
+      </w:r>
+    </w:p>
+    <w:p>
+      <w:pPr>
+        <w:pStyle w:val="ListParagraph"/>
+        <w:ind w:left="1080"/>
+      </w:pPr>
+    </w:p>
+    <w:p>
+      <w:pPr>
+        <w:pStyle w:val="ListParagraph"/>
+        <w:numPr>
+          <w:ilvl w:val="0"/>
+          <w:numId w:val="67"/>
+        </w:numPr>
+        <w:rPr>
+          <w:b/>
+          <w:bCs/>
+        </w:rPr>
+      </w:pPr>
+      <w:proofErr w:type="spellStart"/>
+      <w:r>
+        <w:rPr>
+          <w:b/>
+          <w:bCs/>
+        </w:rPr>
+        <w:t>IndexError</w:t>
+      </w:r>
+      <w:proofErr w:type="spellEnd"/>
+    </w:p>
+    <w:p>
+      <w:pPr>
+        <w:pStyle w:val="ListParagraph"/>
+        <w:ind w:left="1080"/>
+      </w:pPr>
+      <w:r>
+        <w:t>Occurs when attempting to access an invalid index in a sequence (e.g., list or string)</w:t>
+      </w:r>
+    </w:p>
+    <w:p>
+      <w:pPr>
+        <w:pStyle w:val="ListParagraph"/>
+        <w:ind w:left="1080"/>
+      </w:pPr>
+      <w:r>
+        <w:t>try:</w:t>
+      </w:r>
+    </w:p>
+    <w:p>
+      <w:pPr>
+        <w:pStyle w:val="ListParagraph"/>
+        <w:ind w:left="1080"/>
+      </w:pPr>
+      <w:r>
+        <w:tab/>
+      </w:r>
+      <w:proofErr w:type="spellStart"/>
+      <w:r>
+        <w:t>my_list</w:t>
+      </w:r>
+      <w:proofErr w:type="spellEnd"/>
+      <w:r>
+        <w:t xml:space="preserve"> = [1,2,3]</w:t>
+      </w:r>
+    </w:p>
+    <w:p>
+      <w:pPr>
+        <w:pStyle w:val="ListParagraph"/>
+        <w:ind w:left="1080"/>
+      </w:pPr>
+      <w:r>
+        <w:tab/>
+        <w:t>print([</w:t>
+      </w:r>
+      <w:proofErr w:type="spellStart"/>
+      <w:r>
+        <w:t>my_</w:t>
+      </w:r>
+      <w:proofErr w:type="gramStart"/>
+      <w:r>
+        <w:t>list</w:t>
+      </w:r>
+      <w:proofErr w:type="spellEnd"/>
+      <w:r>
+        <w:t>[</w:t>
+      </w:r>
+      <w:proofErr w:type="gramEnd"/>
+      <w:r>
+        <w:t>5]) # Invalid Index</w:t>
+      </w:r>
+    </w:p>
+    <w:p>
+      <w:pPr>
+        <w:pStyle w:val="ListParagraph"/>
+        <w:ind w:left="1080"/>
+      </w:pPr>
+      <w:r>
+        <w:t xml:space="preserve">except </w:t>
+      </w:r>
+      <w:proofErr w:type="spellStart"/>
+      <w:r>
+        <w:t>IndexError</w:t>
+      </w:r>
+      <w:proofErr w:type="spellEnd"/>
+      <w:r>
+        <w:t xml:space="preserve"> as e:</w:t>
+      </w:r>
+    </w:p>
+    <w:p>
+      <w:pPr>
+        <w:pStyle w:val="ListParagraph"/>
+        <w:ind w:left="1080"/>
+      </w:pPr>
+      <w:r>
+        <w:tab/>
+      </w:r>
+      <w:proofErr w:type="gramStart"/>
+      <w:r>
+        <w:t>print(</w:t>
+      </w:r>
+      <w:proofErr w:type="spellStart"/>
+      <w:r>
+        <w:t>f”IndexError</w:t>
+      </w:r>
+      <w:proofErr w:type="spellEnd"/>
+      <w:proofErr w:type="gramEnd"/>
+      <w:r>
+        <w:t>: {e}”)</w:t>
+      </w:r>
+    </w:p>
+    <w:p>
+      <w:pPr>
+        <w:pStyle w:val="ListParagraph"/>
+        <w:ind w:left="1080"/>
+      </w:pPr>
+    </w:p>
+    <w:p>
+      <w:pPr>
+        <w:pStyle w:val="ListParagraph"/>
+        <w:numPr>
+          <w:ilvl w:val="0"/>
+          <w:numId w:val="67"/>
+        </w:numPr>
+        <w:rPr>
+          <w:b/>
+          <w:bCs/>
+        </w:rPr>
+      </w:pPr>
+      <w:proofErr w:type="spellStart"/>
+      <w:r>
+        <w:rPr>
+          <w:b/>
+          <w:bCs/>
+        </w:rPr>
+        <w:t>KeyError</w:t>
+      </w:r>
+      <w:proofErr w:type="spellEnd"/>
+    </w:p>
+    <w:p>
+      <w:pPr>
+        <w:pStyle w:val="ListParagraph"/>
+        <w:ind w:left="1080"/>
+      </w:pPr>
+      <w:r>
+        <w:t xml:space="preserve">Occurs when a dictionary key that </w:t>
+      </w:r>
+      <w:proofErr w:type="gramStart"/>
+      <w:r>
+        <w:t>doesn’t</w:t>
+      </w:r>
+      <w:proofErr w:type="gramEnd"/>
+      <w:r>
+        <w:t xml:space="preserve"> exist is accessed.</w:t>
+      </w:r>
+    </w:p>
+    <w:p>
+      <w:pPr>
+        <w:pStyle w:val="ListParagraph"/>
+        <w:ind w:left="1080"/>
+      </w:pPr>
+      <w:r>
+        <w:t>try:</w:t>
+      </w:r>
+    </w:p>
+    <w:p>
+      <w:pPr>
+        <w:pStyle w:val="ListParagraph"/>
+        <w:ind w:left="1080"/>
+      </w:pPr>
+      <w:r>
+        <w:tab/>
+      </w:r>
+      <w:proofErr w:type="spellStart"/>
+      <w:r>
+        <w:t>my_dict</w:t>
+      </w:r>
+      <w:proofErr w:type="spellEnd"/>
+      <w:r>
+        <w:t xml:space="preserve"> = {“name”: “Allen”}</w:t>
+      </w:r>
+    </w:p>
+    <w:p>
+      <w:pPr>
+        <w:pStyle w:val="ListParagraph"/>
+        <w:ind w:left="1080"/>
+      </w:pPr>
+      <w:r>
+        <w:tab/>
+        <w:t>print(</w:t>
+      </w:r>
+      <w:proofErr w:type="spellStart"/>
+      <w:r>
+        <w:t>my_dict</w:t>
+      </w:r>
+      <w:proofErr w:type="spellEnd"/>
+      <w:r>
+        <w:t>[“age”]) # Non-existent key</w:t>
+      </w:r>
+    </w:p>
+    <w:p>
+      <w:pPr>
+        <w:pStyle w:val="ListParagraph"/>
+        <w:ind w:left="1080"/>
+      </w:pPr>
+      <w:r>
+        <w:t xml:space="preserve">except </w:t>
+      </w:r>
+      <w:proofErr w:type="spellStart"/>
+      <w:r>
+        <w:t>KeyError</w:t>
+      </w:r>
+      <w:proofErr w:type="spellEnd"/>
+      <w:r>
+        <w:t xml:space="preserve"> as e:</w:t>
+      </w:r>
+    </w:p>
+    <w:p>
+      <w:pPr>
+        <w:pStyle w:val="ListParagraph"/>
+        <w:ind w:left="1080"/>
+      </w:pPr>
+      <w:r>
+        <w:tab/>
+      </w:r>
+      <w:proofErr w:type="gramStart"/>
+      <w:r>
+        <w:t>print(</w:t>
+      </w:r>
+      <w:proofErr w:type="spellStart"/>
+      <w:r>
+        <w:t>f”KeyError</w:t>
+      </w:r>
+      <w:proofErr w:type="spellEnd"/>
+      <w:proofErr w:type="gramEnd"/>
+      <w:r>
+        <w:t>: {e}”)</w:t>
+      </w:r>
+    </w:p>
+    <w:p>
+      <w:pPr>
+        <w:pStyle w:val="ListParagraph"/>
+        <w:ind w:left="1080"/>
+      </w:pPr>
+    </w:p>
+    <w:p>
+      <w:pPr>
+        <w:pStyle w:val="ListParagraph"/>
+        <w:numPr>
+          <w:ilvl w:val="0"/>
+          <w:numId w:val="67"/>
+        </w:numPr>
+        <w:rPr>
+          <w:b/>
+          <w:bCs/>
+        </w:rPr>
+      </w:pPr>
+      <w:proofErr w:type="spellStart"/>
+      <w:r>
+        <w:rPr>
+          <w:b/>
+          <w:bCs/>
+        </w:rPr>
+        <w:t>AttributeError</w:t>
+      </w:r>
+      <w:proofErr w:type="spellEnd"/>
+    </w:p>
+    <w:p>
+      <w:pPr>
+        <w:pStyle w:val="ListParagraph"/>
+        <w:ind w:left="1080"/>
+      </w:pPr>
+      <w:r>
+        <w:t>Occurs when an invalid attribute is accessed or an assignment is attempted on an object</w:t>
+      </w:r>
+    </w:p>
+    <w:p>
+      <w:pPr>
+        <w:pStyle w:val="ListParagraph"/>
+        <w:ind w:left="1080"/>
+      </w:pPr>
+      <w:r>
+        <w:t>try:</w:t>
+      </w:r>
+    </w:p>
+    <w:p>
+      <w:pPr>
+        <w:pStyle w:val="ListParagraph"/>
+        <w:ind w:left="1080"/>
+      </w:pPr>
+      <w:r>
+        <w:tab/>
+      </w:r>
+      <w:proofErr w:type="spellStart"/>
+      <w:r>
+        <w:t>num</w:t>
+      </w:r>
+      <w:proofErr w:type="spellEnd"/>
+      <w:r>
+        <w:t xml:space="preserve"> = 5</w:t>
+      </w:r>
+    </w:p>
+    <w:p>
+      <w:pPr>
+        <w:pStyle w:val="ListParagraph"/>
+        <w:ind w:left="1080"/>
+      </w:pPr>
+      <w:r>
+        <w:tab/>
+      </w:r>
+      <w:proofErr w:type="spellStart"/>
+      <w:proofErr w:type="gramStart"/>
+      <w:r>
+        <w:t>num.append</w:t>
+      </w:r>
+      <w:proofErr w:type="spellEnd"/>
+      <w:proofErr w:type="gramEnd"/>
+      <w:r>
+        <w:t xml:space="preserve">(6) # Integers </w:t>
+      </w:r>
+      <w:proofErr w:type="gramStart"/>
+      <w:r>
+        <w:t>don’t</w:t>
+      </w:r>
+      <w:proofErr w:type="gramEnd"/>
+      <w:r>
+        <w:t xml:space="preserve"> have an ‘append’ method</w:t>
+      </w:r>
+    </w:p>
+    <w:p>
+      <w:pPr>
+        <w:pStyle w:val="ListParagraph"/>
+        <w:ind w:left="1080"/>
+      </w:pPr>
+      <w:r>
+        <w:t xml:space="preserve">except </w:t>
+      </w:r>
+      <w:proofErr w:type="spellStart"/>
+      <w:r>
+        <w:t>AttributeError</w:t>
+      </w:r>
+      <w:proofErr w:type="spellEnd"/>
+      <w:r>
+        <w:t xml:space="preserve"> as e:</w:t>
+      </w:r>
+    </w:p>
+    <w:p>
+      <w:pPr>
+        <w:pStyle w:val="ListParagraph"/>
+        <w:ind w:left="1080"/>
+      </w:pPr>
+      <w:r>
+        <w:tab/>
+      </w:r>
+      <w:proofErr w:type="gramStart"/>
+      <w:r>
+        <w:t>print(</w:t>
+      </w:r>
+      <w:proofErr w:type="spellStart"/>
+      <w:r>
+        <w:t>f”AttributeError</w:t>
+      </w:r>
+      <w:proofErr w:type="spellEnd"/>
+      <w:proofErr w:type="gramEnd"/>
+      <w:r>
+        <w:t>: {e}”)</w:t>
+      </w:r>
+    </w:p>
+    <w:p>
+      <w:pPr>
+        <w:pStyle w:val="ListParagraph"/>
+        <w:ind w:left="1080"/>
+      </w:pPr>
+    </w:p>
+    <w:p>
+      <w:pPr>
+        <w:pStyle w:val="ListParagraph"/>
+        <w:numPr>
+          <w:ilvl w:val="0"/>
+          <w:numId w:val="67"/>
+        </w:numPr>
+        <w:rPr>
+          <w:b/>
+          <w:bCs/>
+        </w:rPr>
+      </w:pPr>
+      <w:proofErr w:type="spellStart"/>
+      <w:r>
+        <w:rPr>
+          <w:b/>
+          <w:bCs/>
+        </w:rPr>
+        <w:t>FileNotFoundError</w:t>
+      </w:r>
+      <w:proofErr w:type="spellEnd"/>
+    </w:p>
+    <w:p>
+      <w:pPr>
+        <w:pStyle w:val="ListParagraph"/>
+        <w:ind w:left="1080"/>
+      </w:pPr>
+      <w:r>
+        <w:t>Occurs when trying to access or open a file that does not exist</w:t>
+      </w:r>
+    </w:p>
+    <w:p>
+      <w:pPr>
+        <w:pStyle w:val="ListParagraph"/>
+        <w:ind w:left="1080"/>
+      </w:pPr>
+      <w:r>
+        <w:t>try:</w:t>
+      </w:r>
+    </w:p>
+    <w:p>
+      <w:pPr>
+        <w:pStyle w:val="ListParagraph"/>
+        <w:ind w:left="1080"/>
+      </w:pPr>
+      <w:r>
+        <w:tab/>
+        <w:t xml:space="preserve">with </w:t>
+      </w:r>
+      <w:proofErr w:type="gramStart"/>
+      <w:r>
+        <w:t>open(</w:t>
+      </w:r>
+      <w:proofErr w:type="gramEnd"/>
+      <w:r>
+        <w:t>“nonexistent_file.txt</w:t>
+      </w:r>
+      <w:proofErr w:type="gramStart"/>
+      <w:r>
+        <w:t>”,</w:t>
+      </w:r>
+      <w:proofErr w:type="gramEnd"/>
+      <w:r>
+        <w:t xml:space="preserve"> “r”) as file:</w:t>
+      </w:r>
+    </w:p>
+    <w:p>
+      <w:pPr>
+        <w:pStyle w:val="ListParagraph"/>
+        <w:ind w:left="1080"/>
+      </w:pPr>
+      <w:r>
+        <w:tab/>
+      </w:r>
+      <w:r>
+        <w:tab/>
+        <w:t xml:space="preserve">content = </w:t>
+      </w:r>
+      <w:proofErr w:type="spellStart"/>
+      <w:proofErr w:type="gramStart"/>
+      <w:r>
+        <w:t>file.read</w:t>
+      </w:r>
+      <w:proofErr w:type="spellEnd"/>
+      <w:proofErr w:type="gramEnd"/>
+      <w:r>
+        <w:t>()</w:t>
+      </w:r>
+    </w:p>
+    <w:p>
+      <w:pPr>
+        <w:pStyle w:val="ListParagraph"/>
+        <w:ind w:left="1080"/>
+      </w:pPr>
+      <w:r>
+        <w:t xml:space="preserve">except </w:t>
+      </w:r>
+      <w:proofErr w:type="spellStart"/>
+      <w:r>
+        <w:t>FileNotFoundError</w:t>
+      </w:r>
+      <w:proofErr w:type="spellEnd"/>
+      <w:r>
+        <w:t xml:space="preserve"> as e:</w:t>
+      </w:r>
+    </w:p>
+    <w:p>
+      <w:pPr>
+        <w:pStyle w:val="ListParagraph"/>
+        <w:ind w:left="1080"/>
+      </w:pPr>
+      <w:r>
+        <w:tab/>
+      </w:r>
+      <w:proofErr w:type="gramStart"/>
+      <w:r>
+        <w:t>print(</w:t>
+      </w:r>
+      <w:proofErr w:type="spellStart"/>
+      <w:r>
+        <w:t>f”FileNotFoundError</w:t>
+      </w:r>
+      <w:proofErr w:type="spellEnd"/>
+      <w:proofErr w:type="gramEnd"/>
+      <w:r>
+        <w:t>: {e}”)</w:t>
+      </w:r>
+    </w:p>
+    <w:p>
+      <w:pPr>
+        <w:pStyle w:val="ListParagraph"/>
+        <w:ind w:left="1080"/>
+      </w:pPr>
+    </w:p>
+    <w:p>
+      <w:pPr>
+        <w:pStyle w:val="ListParagraph"/>
+        <w:numPr>
+          <w:ilvl w:val="0"/>
+          <w:numId w:val="67"/>
+        </w:numPr>
+        <w:rPr>
+          <w:b/>
+          <w:bCs/>
+        </w:rPr>
+      </w:pPr>
+      <w:proofErr w:type="spellStart"/>
+      <w:r>
+        <w:rPr>
+          <w:b/>
+          <w:bCs/>
+        </w:rPr>
+        <w:t>ImportError</w:t>
+      </w:r>
+      <w:proofErr w:type="spellEnd"/>
+    </w:p>
+    <w:p>
+      <w:pPr>
+        <w:pStyle w:val="ListParagraph"/>
+        <w:ind w:left="1080"/>
+      </w:pPr>
+      <w:r>
+        <w:t>Occurs when an import statement fails to find the specified module or cannot load it.</w:t>
+      </w:r>
+    </w:p>
+    <w:p>
+      <w:pPr>
+        <w:pStyle w:val="ListParagraph"/>
+        <w:ind w:left="1080"/>
+      </w:pPr>
+      <w:r>
+        <w:t>try:</w:t>
+      </w:r>
+    </w:p>
+    <w:p>
+      <w:pPr>
+        <w:pStyle w:val="ListParagraph"/>
+        <w:ind w:left="1080"/>
+      </w:pPr>
+      <w:r>
+        <w:tab/>
+        <w:t xml:space="preserve">import </w:t>
+      </w:r>
+      <w:proofErr w:type="spellStart"/>
+      <w:r>
+        <w:t>nonexistent_module</w:t>
+      </w:r>
+      <w:proofErr w:type="spellEnd"/>
+      <w:r>
+        <w:t xml:space="preserve"> # Non-existent module</w:t>
+      </w:r>
+    </w:p>
+    <w:p>
+      <w:pPr>
+        <w:pStyle w:val="ListParagraph"/>
+        <w:ind w:left="1080"/>
+      </w:pPr>
+      <w:r>
+        <w:t xml:space="preserve">except </w:t>
+      </w:r>
+      <w:proofErr w:type="spellStart"/>
+      <w:r>
+        <w:t>ImportError</w:t>
+      </w:r>
+      <w:proofErr w:type="spellEnd"/>
+      <w:r>
+        <w:t xml:space="preserve"> as e:</w:t>
+      </w:r>
+    </w:p>
+    <w:p>
+      <w:pPr>
+        <w:pStyle w:val="ListParagraph"/>
+        <w:ind w:left="1080"/>
+      </w:pPr>
+      <w:r>
+        <w:tab/>
+      </w:r>
+      <w:proofErr w:type="gramStart"/>
+      <w:r>
+        <w:t>print(</w:t>
+      </w:r>
+      <w:proofErr w:type="spellStart"/>
+      <w:r>
+        <w:t>f“</w:t>
+      </w:r>
+      <w:proofErr w:type="gramEnd"/>
+      <w:r>
+        <w:t>ImportError</w:t>
+      </w:r>
+      <w:proofErr w:type="spellEnd"/>
+      <w:r>
+        <w:t>: {e}”)</w:t>
+      </w:r>
+    </w:p>
+    <w:p>
+      <w:pPr>
+        <w:pStyle w:val="ListParagraph"/>
+        <w:ind w:left="1080"/>
+      </w:pPr>
+    </w:p>
+    <w:p>
+      <w:pPr>
+        <w:pStyle w:val="ListParagraph"/>
+        <w:numPr>
+          <w:ilvl w:val="0"/>
+          <w:numId w:val="67"/>
+        </w:numPr>
+        <w:rPr>
+          <w:b/>
+          <w:bCs/>
+        </w:rPr>
+      </w:pPr>
+      <w:proofErr w:type="spellStart"/>
+      <w:r>
+        <w:rPr>
+          <w:b/>
+          <w:bCs/>
+        </w:rPr>
+        <w:t>RuntimeError</w:t>
+      </w:r>
+      <w:proofErr w:type="spellEnd"/>
+    </w:p>
+    <w:p>
+      <w:pPr>
+        <w:pStyle w:val="ListParagraph"/>
+        <w:ind w:left="1080"/>
+      </w:pPr>
+      <w:r>
+        <w:t xml:space="preserve">Occurs when an error is detected that </w:t>
+      </w:r>
+      <w:proofErr w:type="spellStart"/>
+      <w:r>
+        <w:t>does’nt</w:t>
+      </w:r>
+      <w:proofErr w:type="spellEnd"/>
+      <w:r>
+        <w:t xml:space="preserve"> </w:t>
+      </w:r>
+      <w:proofErr w:type="spellStart"/>
+      <w:r>
+        <w:t>fal</w:t>
+      </w:r>
+      <w:proofErr w:type="spellEnd"/>
+      <w:r>
+        <w:t xml:space="preserve"> into any specific category</w:t>
+      </w:r>
+    </w:p>
+    <w:p>
+      <w:pPr>
+        <w:pStyle w:val="ListParagraph"/>
+        <w:ind w:left="1080"/>
+      </w:pPr>
+      <w:r>
+        <w:t>try:</w:t>
+      </w:r>
+    </w:p>
+    <w:p>
+      <w:pPr>
+        <w:pStyle w:val="ListParagraph"/>
+        <w:ind w:left="1080"/>
+      </w:pPr>
+      <w:r>
+        <w:tab/>
+        <w:t xml:space="preserve">raise </w:t>
+      </w:r>
+      <w:proofErr w:type="spellStart"/>
+      <w:proofErr w:type="gramStart"/>
+      <w:r>
+        <w:t>RunTimeError</w:t>
+      </w:r>
+      <w:proofErr w:type="spellEnd"/>
+      <w:r>
+        <w:t>(</w:t>
+      </w:r>
+      <w:proofErr w:type="gramEnd"/>
+      <w:r>
+        <w:t>“This is a custom runtime error.”)</w:t>
+      </w:r>
+    </w:p>
+    <w:p>
+      <w:pPr>
+        <w:pStyle w:val="ListParagraph"/>
+        <w:ind w:left="1080"/>
+      </w:pPr>
+      <w:r>
+        <w:t xml:space="preserve">except </w:t>
+      </w:r>
+      <w:proofErr w:type="spellStart"/>
+      <w:r>
+        <w:t>RunTimeError</w:t>
+      </w:r>
+      <w:proofErr w:type="spellEnd"/>
+      <w:r>
+        <w:t xml:space="preserve"> as e:</w:t>
+      </w:r>
+    </w:p>
+    <w:p>
+      <w:pPr>
+        <w:pStyle w:val="ListParagraph"/>
+        <w:ind w:left="1080"/>
+      </w:pPr>
+      <w:r>
+        <w:tab/>
+      </w:r>
+      <w:proofErr w:type="gramStart"/>
+      <w:r>
+        <w:t>print(</w:t>
+      </w:r>
+      <w:proofErr w:type="spellStart"/>
+      <w:r>
+        <w:t>f”RunTimeError</w:t>
+      </w:r>
+      <w:proofErr w:type="spellEnd"/>
+      <w:proofErr w:type="gramEnd"/>
+      <w:r>
+        <w:t>: {e}”)</w:t>
+      </w:r>
+    </w:p>
+    <w:p>
+      <w:pPr>
+        <w:pStyle w:val="ListParagraph"/>
+        <w:ind w:left="1080"/>
+      </w:pPr>
+    </w:p>
+    <w:p>
+      <w:pPr>
+        <w:pStyle w:val="ListParagraph"/>
+        <w:numPr>
+          <w:ilvl w:val="0"/>
+          <w:numId w:val="67"/>
+        </w:numPr>
+        <w:rPr>
+          <w:b/>
+          <w:bCs/>
+        </w:rPr>
+      </w:pPr>
+      <w:proofErr w:type="spellStart"/>
+      <w:r>
+        <w:rPr>
+          <w:b/>
+          <w:bCs/>
+        </w:rPr>
+        <w:t>StopIteration</w:t>
+      </w:r>
+      <w:proofErr w:type="spellEnd"/>
+    </w:p>
+    <w:p>
+      <w:pPr>
+        <w:pStyle w:val="ListParagraph"/>
+        <w:ind w:left="1080"/>
+      </w:pPr>
+      <w:r>
+        <w:t>try:</w:t>
+      </w:r>
+    </w:p>
+    <w:p>
+      <w:pPr>
+        <w:pStyle w:val="ListParagraph"/>
+        <w:ind w:left="1080"/>
+      </w:pPr>
+      <w:r>
+        <w:tab/>
+      </w:r>
+      <w:proofErr w:type="spellStart"/>
+      <w:r>
+        <w:t>my_iter</w:t>
+      </w:r>
+      <w:proofErr w:type="spellEnd"/>
+      <w:r>
+        <w:t xml:space="preserve"> = </w:t>
+      </w:r>
+      <w:proofErr w:type="gramStart"/>
+      <w:r>
+        <w:t>iter(</w:t>
+      </w:r>
+      <w:proofErr w:type="gramEnd"/>
+      <w:r>
+        <w:t>[1,2,3])</w:t>
+      </w:r>
+    </w:p>
+    <w:p>
+      <w:pPr>
+        <w:pStyle w:val="ListParagraph"/>
+        <w:ind w:left="1080"/>
+      </w:pPr>
+      <w:r>
+        <w:tab/>
+        <w:t>while True:</w:t>
+      </w:r>
+    </w:p>
+    <w:p>
+      <w:pPr>
+        <w:pStyle w:val="ListParagraph"/>
+        <w:ind w:left="1080"/>
+      </w:pPr>
+      <w:r>
+        <w:tab/>
+      </w:r>
+      <w:r>
+        <w:tab/>
+        <w:t>print(next(</w:t>
+      </w:r>
+      <w:proofErr w:type="spellStart"/>
+      <w:r>
+        <w:t>my_iter</w:t>
+      </w:r>
+      <w:proofErr w:type="spellEnd"/>
+      <w:r>
+        <w:t>)) # Keep calling ‘next’ until exhausted</w:t>
+      </w:r>
+    </w:p>
+    <w:p>
+      <w:pPr>
+        <w:pStyle w:val="ListParagraph"/>
+        <w:ind w:left="1080"/>
+      </w:pPr>
+      <w:r>
+        <w:t xml:space="preserve">except </w:t>
+      </w:r>
+      <w:proofErr w:type="spellStart"/>
+      <w:r>
+        <w:t>StopIteration</w:t>
+      </w:r>
+      <w:proofErr w:type="spellEnd"/>
+      <w:r>
+        <w:t xml:space="preserve"> as e:</w:t>
+      </w:r>
+    </w:p>
+    <w:p>
+      <w:pPr>
+        <w:pStyle w:val="ListParagraph"/>
+        <w:ind w:left="1080"/>
+      </w:pPr>
+      <w:r>
+        <w:tab/>
+      </w:r>
+      <w:proofErr w:type="gramStart"/>
+      <w:r>
+        <w:t>print(</w:t>
+      </w:r>
+      <w:proofErr w:type="spellStart"/>
+      <w:r>
+        <w:t>f“</w:t>
+      </w:r>
+      <w:proofErr w:type="gramEnd"/>
+      <w:r>
+        <w:t>StopIteration</w:t>
+      </w:r>
+      <w:proofErr w:type="spellEnd"/>
+      <w:r>
+        <w:t>: {e}”)</w:t>
+      </w:r>
+    </w:p>
     <w:p/>
+    <w:p>
+      <w:pPr>
+        <w:pStyle w:val="ListParagraph"/>
+        <w:numPr>
+          <w:ilvl w:val="0"/>
+          <w:numId w:val="67"/>
+        </w:numPr>
+        <w:rPr>
+          <w:b/>
+          <w:bCs/>
+        </w:rPr>
+      </w:pPr>
+      <w:proofErr w:type="spellStart"/>
+      <w:r>
+        <w:rPr>
+          <w:b/>
+          <w:bCs/>
+        </w:rPr>
+        <w:t>AssertionError</w:t>
+      </w:r>
+      <w:proofErr w:type="spellEnd"/>
+    </w:p>
+    <w:p>
+      <w:pPr>
+        <w:pStyle w:val="ListParagraph"/>
+        <w:ind w:left="1080"/>
+      </w:pPr>
+      <w:r>
+        <w:t>Raised when an assert statement fails</w:t>
+      </w:r>
+    </w:p>
+    <w:p>
+      <w:pPr>
+        <w:pStyle w:val="ListParagraph"/>
+        <w:ind w:left="1080"/>
+      </w:pPr>
+      <w:r>
+        <w:t>try:</w:t>
+      </w:r>
+    </w:p>
+    <w:p>
+      <w:pPr>
+        <w:pStyle w:val="ListParagraph"/>
+        <w:ind w:left="1080"/>
+      </w:pPr>
+      <w:r>
+        <w:tab/>
+        <w:t>x = 10</w:t>
+      </w:r>
+    </w:p>
+    <w:p>
+      <w:pPr>
+        <w:pStyle w:val="ListParagraph"/>
+        <w:ind w:left="1080"/>
+      </w:pPr>
+      <w:r>
+        <w:tab/>
+        <w:t>assert x &lt; 5, “value should be less than 5”</w:t>
+      </w:r>
+    </w:p>
+    <w:p>
+      <w:pPr>
+        <w:pStyle w:val="ListParagraph"/>
+        <w:ind w:left="1080"/>
+      </w:pPr>
+      <w:r>
+        <w:t xml:space="preserve">except </w:t>
+      </w:r>
+      <w:proofErr w:type="spellStart"/>
+      <w:r>
+        <w:t>AssertionError</w:t>
+      </w:r>
+      <w:proofErr w:type="spellEnd"/>
+      <w:r>
+        <w:t xml:space="preserve"> as e:</w:t>
+      </w:r>
+    </w:p>
+    <w:p>
+      <w:pPr>
+        <w:pStyle w:val="ListParagraph"/>
+        <w:ind w:left="1080"/>
+      </w:pPr>
+      <w:r>
+        <w:tab/>
+      </w:r>
+      <w:proofErr w:type="gramStart"/>
+      <w:r>
+        <w:t>print(</w:t>
+      </w:r>
+      <w:proofErr w:type="spellStart"/>
+      <w:r>
+        <w:t>f”AssertionError</w:t>
+      </w:r>
+      <w:proofErr w:type="spellEnd"/>
+      <w:proofErr w:type="gramEnd"/>
+      <w:r>
+        <w:t xml:space="preserve"> : {e}”)</w:t>
+      </w:r>
+    </w:p>
+    <w:p>
+      <w:pPr>
+        <w:pStyle w:val="ListParagraph"/>
+        <w:ind w:left="1080"/>
+      </w:pPr>
+    </w:p>
+    <w:p>
+      <w:pPr>
+        <w:pStyle w:val="ListParagraph"/>
+        <w:numPr>
+          <w:ilvl w:val="0"/>
+          <w:numId w:val="67"/>
+        </w:numPr>
+        <w:rPr>
+          <w:b/>
+          <w:bCs/>
+        </w:rPr>
+      </w:pPr>
+      <w:proofErr w:type="spellStart"/>
+      <w:r>
+        <w:rPr>
+          <w:b/>
+          <w:bCs/>
+        </w:rPr>
+        <w:t>NameError</w:t>
+      </w:r>
+      <w:proofErr w:type="spellEnd"/>
+    </w:p>
+    <w:p>
+      <w:pPr>
+        <w:pStyle w:val="ListParagraph"/>
+        <w:ind w:left="1080"/>
+      </w:pPr>
+      <w:r>
+        <w:t xml:space="preserve">Occurs when a variable or function name that </w:t>
+      </w:r>
+      <w:proofErr w:type="gramStart"/>
+      <w:r>
+        <w:t>hasn’t</w:t>
+      </w:r>
+      <w:proofErr w:type="gramEnd"/>
+      <w:r>
+        <w:t xml:space="preserve"> been defined is accessed.</w:t>
+      </w:r>
+    </w:p>
+    <w:p>
+      <w:pPr>
+        <w:pStyle w:val="ListParagraph"/>
+        <w:ind w:left="1080"/>
+      </w:pPr>
+      <w:r>
+        <w:t>try:</w:t>
+      </w:r>
+    </w:p>
+    <w:p>
+      <w:pPr>
+        <w:pStyle w:val="ListParagraph"/>
+        <w:ind w:left="1080"/>
+      </w:pPr>
+      <w:r>
+        <w:tab/>
+        <w:t>print(</w:t>
+      </w:r>
+      <w:proofErr w:type="spellStart"/>
+      <w:r>
+        <w:t>undefined_variable</w:t>
+      </w:r>
+      <w:proofErr w:type="spellEnd"/>
+      <w:r>
+        <w:t>) # Variable is not defined</w:t>
+      </w:r>
+    </w:p>
+    <w:p>
+      <w:pPr>
+        <w:pStyle w:val="ListParagraph"/>
+        <w:ind w:left="1080"/>
+      </w:pPr>
+      <w:r>
+        <w:t xml:space="preserve">except </w:t>
+      </w:r>
+      <w:proofErr w:type="spellStart"/>
+      <w:r>
+        <w:t>NameError</w:t>
+      </w:r>
+      <w:proofErr w:type="spellEnd"/>
+      <w:r>
+        <w:t xml:space="preserve"> as e:</w:t>
+      </w:r>
+    </w:p>
+    <w:p>
+      <w:pPr>
+        <w:pStyle w:val="ListParagraph"/>
+        <w:ind w:left="1080"/>
+      </w:pPr>
+      <w:r>
+        <w:tab/>
+      </w:r>
+      <w:proofErr w:type="gramStart"/>
+      <w:r>
+        <w:t>print(</w:t>
+      </w:r>
+      <w:proofErr w:type="spellStart"/>
+      <w:r>
+        <w:t>f”NameError</w:t>
+      </w:r>
+      <w:proofErr w:type="spellEnd"/>
+      <w:proofErr w:type="gramEnd"/>
+      <w:r>
+        <w:t>: {e}”)</w:t>
+      </w:r>
+    </w:p>
+    <w:p>
+      <w:pPr>
+        <w:pStyle w:val="ListParagraph"/>
+        <w:ind w:left="1080"/>
+      </w:pPr>
+    </w:p>
+    <w:p>
+      <w:pPr>
+        <w:pStyle w:val="ListParagraph"/>
+        <w:numPr>
+          <w:ilvl w:val="0"/>
+          <w:numId w:val="67"/>
+        </w:numPr>
+        <w:rPr>
+          <w:b/>
+          <w:bCs/>
+        </w:rPr>
+      </w:pPr>
+      <w:proofErr w:type="spellStart"/>
+      <w:r>
+        <w:rPr>
+          <w:b/>
+          <w:bCs/>
+        </w:rPr>
+        <w:t>EOFError</w:t>
+      </w:r>
+      <w:proofErr w:type="spellEnd"/>
+    </w:p>
+    <w:p>
+      <w:pPr>
+        <w:pStyle w:val="ListParagraph"/>
+        <w:ind w:left="1080"/>
+      </w:pPr>
+      <w:r>
+        <w:t xml:space="preserve">Occurs when the </w:t>
+      </w:r>
+      <w:proofErr w:type="gramStart"/>
+      <w:r>
+        <w:t>input(</w:t>
+      </w:r>
+      <w:proofErr w:type="gramEnd"/>
+      <w:r>
+        <w:t>) function reaches the end of a file (EOF) and no more data is available.</w:t>
+      </w:r>
+    </w:p>
+    <w:p>
+      <w:pPr>
+        <w:pStyle w:val="ListParagraph"/>
+        <w:ind w:left="1080"/>
+      </w:pPr>
+      <w:r>
+        <w:t>try:</w:t>
+      </w:r>
+    </w:p>
+    <w:p>
+      <w:pPr>
+        <w:pStyle w:val="ListParagraph"/>
+        <w:ind w:left="1080"/>
+      </w:pPr>
+      <w:r>
+        <w:tab/>
+      </w:r>
+      <w:proofErr w:type="spellStart"/>
+      <w:r>
+        <w:t>user_input</w:t>
+      </w:r>
+      <w:proofErr w:type="spellEnd"/>
+      <w:r>
+        <w:t xml:space="preserve"> = </w:t>
+      </w:r>
+      <w:proofErr w:type="gramStart"/>
+      <w:r>
+        <w:t>input(</w:t>
+      </w:r>
+      <w:proofErr w:type="gramEnd"/>
+      <w:r>
+        <w:t>“Enter something: “) # Trigger with end-of-file</w:t>
+      </w:r>
+    </w:p>
+    <w:p>
+      <w:pPr>
+        <w:pStyle w:val="ListParagraph"/>
+        <w:ind w:left="1080"/>
+      </w:pPr>
+      <w:r>
+        <w:t xml:space="preserve">except </w:t>
+      </w:r>
+      <w:proofErr w:type="spellStart"/>
+      <w:r>
+        <w:t>EOFError</w:t>
+      </w:r>
+      <w:proofErr w:type="spellEnd"/>
+      <w:r>
+        <w:t xml:space="preserve"> as e:</w:t>
+      </w:r>
+    </w:p>
+    <w:p>
+      <w:pPr>
+        <w:pStyle w:val="ListParagraph"/>
+        <w:ind w:left="1080"/>
+      </w:pPr>
+      <w:r>
+        <w:tab/>
+      </w:r>
+      <w:proofErr w:type="gramStart"/>
+      <w:r>
+        <w:t>print(</w:t>
+      </w:r>
+      <w:proofErr w:type="spellStart"/>
+      <w:r>
+        <w:t>f”EOFError</w:t>
+      </w:r>
+      <w:proofErr w:type="spellEnd"/>
+      <w:proofErr w:type="gramEnd"/>
+      <w:r>
+        <w:t>: {e}”)</w:t>
+      </w:r>
+    </w:p>
     <w:p>
       <w:pPr>
         <w:ind w:left="720"/>
@@ -43338,6 +44858,151 @@
     </w:lvl>
   </w:abstractNum>
   <w:abstractNum w:abstractNumId="65" w15:restartNumberingAfterBreak="0">
+    <w:nsid w:val="7C51010D"/>
+    <w:multiLevelType w:val="multilevel"/>
+    <w:tmpl w:val="1F36AE30"/>
+    <w:lvl w:ilvl="0">
+      <w:start w:val="1"/>
+      <w:numFmt w:val="decimal"/>
+      <w:lvlText w:val="%1."/>
+      <w:lvlJc w:val="left"/>
+      <w:pPr>
+        <w:tabs>
+          <w:tab w:val="num" w:pos="1080"/>
+        </w:tabs>
+        <w:ind w:left="1080" w:hanging="360"/>
+      </w:pPr>
+      <w:rPr>
+        <w:rFonts w:hint="default"/>
+        <w:sz w:val="20"/>
+      </w:rPr>
+    </w:lvl>
+    <w:lvl w:ilvl="1">
+      <w:start w:val="1"/>
+      <w:numFmt w:val="decimal"/>
+      <w:lvlText w:val="%2."/>
+      <w:lvlJc w:val="left"/>
+      <w:pPr>
+        <w:ind w:left="1800" w:hanging="360"/>
+      </w:pPr>
+      <w:rPr>
+        <w:rFonts w:hint="default"/>
+      </w:rPr>
+    </w:lvl>
+    <w:lvl w:ilvl="2" w:tentative="1">
+      <w:start w:val="1"/>
+      <w:numFmt w:val="bullet"/>
+      <w:lvlText w:val=""/>
+      <w:lvlJc w:val="left"/>
+      <w:pPr>
+        <w:tabs>
+          <w:tab w:val="num" w:pos="2520"/>
+        </w:tabs>
+        <w:ind w:left="2520" w:hanging="360"/>
+      </w:pPr>
+      <w:rPr>
+        <w:rFonts w:ascii="Wingdings" w:hAnsi="Wingdings" w:hint="default"/>
+        <w:sz w:val="20"/>
+      </w:rPr>
+    </w:lvl>
+    <w:lvl w:ilvl="3" w:tentative="1">
+      <w:start w:val="1"/>
+      <w:numFmt w:val="bullet"/>
+      <w:lvlText w:val=""/>
+      <w:lvlJc w:val="left"/>
+      <w:pPr>
+        <w:tabs>
+          <w:tab w:val="num" w:pos="3240"/>
+        </w:tabs>
+        <w:ind w:left="3240" w:hanging="360"/>
+      </w:pPr>
+      <w:rPr>
+        <w:rFonts w:ascii="Wingdings" w:hAnsi="Wingdings" w:hint="default"/>
+        <w:sz w:val="20"/>
+      </w:rPr>
+    </w:lvl>
+    <w:lvl w:ilvl="4" w:tentative="1">
+      <w:start w:val="1"/>
+      <w:numFmt w:val="bullet"/>
+      <w:lvlText w:val=""/>
+      <w:lvlJc w:val="left"/>
+      <w:pPr>
+        <w:tabs>
+          <w:tab w:val="num" w:pos="3960"/>
+        </w:tabs>
+        <w:ind w:left="3960" w:hanging="360"/>
+      </w:pPr>
+      <w:rPr>
+        <w:rFonts w:ascii="Wingdings" w:hAnsi="Wingdings" w:hint="default"/>
+        <w:sz w:val="20"/>
+      </w:rPr>
+    </w:lvl>
+    <w:lvl w:ilvl="5" w:tentative="1">
+      <w:start w:val="1"/>
+      <w:numFmt w:val="bullet"/>
+      <w:lvlText w:val=""/>
+      <w:lvlJc w:val="left"/>
+      <w:pPr>
+        <w:tabs>
+          <w:tab w:val="num" w:pos="4680"/>
+        </w:tabs>
+        <w:ind w:left="4680" w:hanging="360"/>
+      </w:pPr>
+      <w:rPr>
+        <w:rFonts w:ascii="Wingdings" w:hAnsi="Wingdings" w:hint="default"/>
+        <w:sz w:val="20"/>
+      </w:rPr>
+    </w:lvl>
+    <w:lvl w:ilvl="6" w:tentative="1">
+      <w:start w:val="1"/>
+      <w:numFmt w:val="bullet"/>
+      <w:lvlText w:val=""/>
+      <w:lvlJc w:val="left"/>
+      <w:pPr>
+        <w:tabs>
+          <w:tab w:val="num" w:pos="5400"/>
+        </w:tabs>
+        <w:ind w:left="5400" w:hanging="360"/>
+      </w:pPr>
+      <w:rPr>
+        <w:rFonts w:ascii="Wingdings" w:hAnsi="Wingdings" w:hint="default"/>
+        <w:sz w:val="20"/>
+      </w:rPr>
+    </w:lvl>
+    <w:lvl w:ilvl="7" w:tentative="1">
+      <w:start w:val="1"/>
+      <w:numFmt w:val="bullet"/>
+      <w:lvlText w:val=""/>
+      <w:lvlJc w:val="left"/>
+      <w:pPr>
+        <w:tabs>
+          <w:tab w:val="num" w:pos="6120"/>
+        </w:tabs>
+        <w:ind w:left="6120" w:hanging="360"/>
+      </w:pPr>
+      <w:rPr>
+        <w:rFonts w:ascii="Wingdings" w:hAnsi="Wingdings" w:hint="default"/>
+        <w:sz w:val="20"/>
+      </w:rPr>
+    </w:lvl>
+    <w:lvl w:ilvl="8" w:tentative="1">
+      <w:start w:val="1"/>
+      <w:numFmt w:val="bullet"/>
+      <w:lvlText w:val=""/>
+      <w:lvlJc w:val="left"/>
+      <w:pPr>
+        <w:tabs>
+          <w:tab w:val="num" w:pos="6840"/>
+        </w:tabs>
+        <w:ind w:left="6840" w:hanging="360"/>
+      </w:pPr>
+      <w:rPr>
+        <w:rFonts w:ascii="Wingdings" w:hAnsi="Wingdings" w:hint="default"/>
+        <w:sz w:val="20"/>
+      </w:rPr>
+    </w:lvl>
+  </w:abstractNum>
+  <w:abstractNum w:abstractNumId="66" w15:restartNumberingAfterBreak="0">
     <w:nsid w:val="7F095E69"/>
     <w:multiLevelType w:val="multilevel"/>
     <w:tmpl w:val="58809E5E"/>
@@ -43613,7 +45278,7 @@
     <w:abstractNumId w:val="62"/>
   </w:num>
   <w:num w:numId="55" w16cid:durableId="19549491">
-    <w:abstractNumId w:val="65"/>
+    <w:abstractNumId w:val="66"/>
   </w:num>
   <w:num w:numId="56" w16cid:durableId="1282615597">
     <w:abstractNumId w:val="58"/>
@@ -43647,6 +45312,9 @@
   </w:num>
   <w:num w:numId="66" w16cid:durableId="1821653550">
     <w:abstractNumId w:val="20"/>
+  </w:num>
+  <w:num w:numId="67" w16cid:durableId="141779263">
+    <w:abstractNumId w:val="65"/>
   </w:num>
 </w:numbering>
 </file>

</xml_diff>

<commit_message>
Added Filehandling and BinaryFilehandling
</commit_message>
<xml_diff>
--- a/Learn_Python_With_NaveenSilvester.docx
+++ b/Learn_Python_With_NaveenSilvester.docx
@@ -42685,6 +42685,2401 @@
       </w:r>
     </w:p>
     <w:p/>
+    <w:p/>
+    <w:p/>
+    <w:p/>
+    <w:p/>
+    <w:p/>
+    <w:p/>
+    <w:p>
+      <w:pPr>
+        <w:pStyle w:val="Heading1"/>
+      </w:pPr>
+      <w:r>
+        <w:t>File handling</w:t>
+      </w:r>
+    </w:p>
+    <w:p>
+      <w:r>
+        <w:t xml:space="preserve">File handling in Python refers to performing operations like reading, writing, </w:t>
+      </w:r>
+      <w:proofErr w:type="gramStart"/>
+      <w:r>
+        <w:t>appending</w:t>
+      </w:r>
+      <w:proofErr w:type="gramEnd"/>
+      <w:r>
+        <w:t xml:space="preserve"> and closing files stored on your system. Python provides built-in functions to handle files efficiently. </w:t>
+      </w:r>
+    </w:p>
+    <w:p>
+      <w:pPr>
+        <w:pStyle w:val="Heading2"/>
+      </w:pPr>
+      <w:r>
+        <w:t>Opening a File</w:t>
+      </w:r>
+    </w:p>
+    <w:p>
+      <w:r>
+        <w:tab/>
+        <w:t xml:space="preserve">Python uses the </w:t>
+      </w:r>
+      <w:proofErr w:type="gramStart"/>
+      <w:r>
+        <w:t>open(</w:t>
+      </w:r>
+      <w:proofErr w:type="gramEnd"/>
+      <w:r>
+        <w:t>) function to open a file. It requires a file name and mode.</w:t>
+      </w:r>
+    </w:p>
+    <w:p>
+      <w:pPr>
+        <w:pStyle w:val="Heading3"/>
+      </w:pPr>
+      <w:r>
+        <w:t>File Modes:</w:t>
+      </w:r>
+    </w:p>
+    <w:p>
+      <w:pPr>
+        <w:ind w:left="720"/>
+      </w:pPr>
+      <w:r>
+        <w:t>“r”: Read mode (default)</w:t>
+      </w:r>
+    </w:p>
+    <w:p>
+      <w:pPr>
+        <w:ind w:left="720"/>
+      </w:pPr>
+      <w:r>
+        <w:t xml:space="preserve">“w”: Write Mode (Overwrites if the file </w:t>
+      </w:r>
+      <w:proofErr w:type="gramStart"/>
+      <w:r>
+        <w:t>exist</w:t>
+      </w:r>
+      <w:proofErr w:type="gramEnd"/>
+      <w:r>
+        <w:t>)</w:t>
+      </w:r>
+    </w:p>
+    <w:p>
+      <w:pPr>
+        <w:ind w:left="720"/>
+      </w:pPr>
+      <w:r>
+        <w:t>“a”: Append mode (adds contents to the end of the existing file)</w:t>
+      </w:r>
+    </w:p>
+    <w:p>
+      <w:pPr>
+        <w:ind w:left="720"/>
+      </w:pPr>
+      <w:r>
+        <w:t>“b”: Binary mode (e.g., “</w:t>
+      </w:r>
+      <w:proofErr w:type="spellStart"/>
+      <w:r>
+        <w:t>rb</w:t>
+      </w:r>
+      <w:proofErr w:type="spellEnd"/>
+      <w:proofErr w:type="gramStart"/>
+      <w:r>
+        <w:t>”,</w:t>
+      </w:r>
+      <w:proofErr w:type="gramEnd"/>
+      <w:r>
+        <w:t xml:space="preserve"> “</w:t>
+      </w:r>
+      <w:proofErr w:type="spellStart"/>
+      <w:r>
+        <w:t>wb</w:t>
+      </w:r>
+      <w:proofErr w:type="spellEnd"/>
+      <w:r>
+        <w:t>” for reading/writing binary files)</w:t>
+      </w:r>
+    </w:p>
+    <w:p>
+      <w:pPr>
+        <w:pStyle w:val="Heading3"/>
+      </w:pPr>
+      <w:r>
+        <w:t>Syntax:</w:t>
+      </w:r>
+    </w:p>
+    <w:p>
+      <w:pPr>
+        <w:ind w:left="720"/>
+      </w:pPr>
+      <w:r>
+        <w:t xml:space="preserve">file = </w:t>
+      </w:r>
+      <w:proofErr w:type="gramStart"/>
+      <w:r>
+        <w:t>open(</w:t>
+      </w:r>
+      <w:proofErr w:type="gramEnd"/>
+      <w:r>
+        <w:t>“file_name.txt</w:t>
+      </w:r>
+      <w:proofErr w:type="gramStart"/>
+      <w:r>
+        <w:t>”,</w:t>
+      </w:r>
+      <w:proofErr w:type="gramEnd"/>
+      <w:r>
+        <w:t xml:space="preserve"> “mode”) </w:t>
+      </w:r>
+    </w:p>
+    <w:p>
+      <w:r>
+        <w:t>Example:</w:t>
+      </w:r>
+    </w:p>
+    <w:p>
+      <w:pPr>
+        <w:ind w:left="720"/>
+      </w:pPr>
+      <w:r>
+        <w:t xml:space="preserve">file = </w:t>
+      </w:r>
+      <w:proofErr w:type="gramStart"/>
+      <w:r>
+        <w:t>open(</w:t>
+      </w:r>
+      <w:proofErr w:type="gramEnd"/>
+      <w:r>
+        <w:t>“example.txt</w:t>
+      </w:r>
+      <w:proofErr w:type="gramStart"/>
+      <w:r>
+        <w:t>”,</w:t>
+      </w:r>
+      <w:proofErr w:type="gramEnd"/>
+      <w:r>
+        <w:t xml:space="preserve"> “w”) # Opens file in write mode</w:t>
+      </w:r>
+    </w:p>
+    <w:p>
+      <w:pPr>
+        <w:ind w:left="720"/>
+      </w:pPr>
+      <w:proofErr w:type="spellStart"/>
+      <w:proofErr w:type="gramStart"/>
+      <w:r>
+        <w:t>file.write</w:t>
+      </w:r>
+      <w:proofErr w:type="spellEnd"/>
+      <w:proofErr w:type="gramEnd"/>
+      <w:r>
+        <w:t>(“Hello World”) # Writes to file</w:t>
+      </w:r>
+    </w:p>
+    <w:p>
+      <w:pPr>
+        <w:ind w:left="720"/>
+      </w:pPr>
+      <w:proofErr w:type="spellStart"/>
+      <w:proofErr w:type="gramStart"/>
+      <w:r>
+        <w:t>file.close</w:t>
+      </w:r>
+      <w:proofErr w:type="spellEnd"/>
+      <w:proofErr w:type="gramEnd"/>
+      <w:r>
+        <w:t xml:space="preserve">() # Closes the file </w:t>
+      </w:r>
+    </w:p>
+    <w:p>
+      <w:pPr>
+        <w:ind w:left="720"/>
+      </w:pPr>
+    </w:p>
+    <w:p>
+      <w:pPr>
+        <w:pStyle w:val="Heading3"/>
+      </w:pPr>
+      <w:r>
+        <w:t>Various File Methods</w:t>
+      </w:r>
+    </w:p>
+    <w:p>
+      <w:proofErr w:type="gramStart"/>
+      <w:r>
+        <w:t>Let’s</w:t>
+      </w:r>
+      <w:proofErr w:type="gramEnd"/>
+      <w:r>
+        <w:t xml:space="preserve"> explore </w:t>
+      </w:r>
+      <w:r>
+        <w:rPr>
+          <w:b/>
+          <w:bCs/>
+        </w:rPr>
+        <w:t>all</w:t>
+      </w:r>
+      <w:r>
+        <w:t xml:space="preserve"> the file methods used in Python file handling with detailed examples.</w:t>
+      </w:r>
+    </w:p>
+    <w:p>
+      <w:pPr>
+        <w:ind w:left="720"/>
+        <w:rPr>
+          <w:b/>
+          <w:bCs/>
+        </w:rPr>
+      </w:pPr>
+      <w:r>
+        <w:rPr>
+          <w:b/>
+          <w:bCs/>
+        </w:rPr>
+        <w:t xml:space="preserve">1. </w:t>
+      </w:r>
+      <w:proofErr w:type="gramStart"/>
+      <w:r>
+        <w:rPr>
+          <w:b/>
+          <w:bCs/>
+        </w:rPr>
+        <w:t>open(</w:t>
+      </w:r>
+      <w:proofErr w:type="gramEnd"/>
+      <w:r>
+        <w:rPr>
+          <w:b/>
+          <w:bCs/>
+        </w:rPr>
+        <w:t>)</w:t>
+      </w:r>
+    </w:p>
+    <w:p>
+      <w:pPr>
+        <w:ind w:left="720"/>
+      </w:pPr>
+      <w:r>
+        <w:t xml:space="preserve">The </w:t>
+      </w:r>
+      <w:proofErr w:type="gramStart"/>
+      <w:r>
+        <w:t>open(</w:t>
+      </w:r>
+      <w:proofErr w:type="gramEnd"/>
+      <w:r>
+        <w:t>) function is used to open a file. It requires the file name and mode.</w:t>
+      </w:r>
+    </w:p>
+    <w:p>
+      <w:pPr>
+        <w:ind w:left="1440"/>
+      </w:pPr>
+      <w:r>
+        <w:rPr>
+          <w:b/>
+          <w:bCs/>
+        </w:rPr>
+        <w:t>Example</w:t>
+      </w:r>
+      <w:r>
+        <w:t>:</w:t>
+      </w:r>
+    </w:p>
+    <w:p>
+      <w:pPr>
+        <w:ind w:left="1440"/>
+      </w:pPr>
+      <w:r>
+        <w:t>python</w:t>
+      </w:r>
+    </w:p>
+    <w:p>
+      <w:pPr>
+        <w:ind w:left="1440"/>
+      </w:pPr>
+      <w:r>
+        <w:t xml:space="preserve">file = </w:t>
+      </w:r>
+      <w:proofErr w:type="gramStart"/>
+      <w:r>
+        <w:t>open(</w:t>
+      </w:r>
+      <w:proofErr w:type="gramEnd"/>
+      <w:r>
+        <w:t>"example.txt", "w</w:t>
+      </w:r>
+      <w:proofErr w:type="gramStart"/>
+      <w:r>
+        <w:t>")  #</w:t>
+      </w:r>
+      <w:proofErr w:type="gramEnd"/>
+      <w:r>
+        <w:t xml:space="preserve"> Opens the file in write mode</w:t>
+      </w:r>
+    </w:p>
+    <w:p>
+      <w:pPr>
+        <w:ind w:left="1440"/>
+      </w:pPr>
+      <w:proofErr w:type="spellStart"/>
+      <w:proofErr w:type="gramStart"/>
+      <w:r>
+        <w:t>file.write</w:t>
+      </w:r>
+      <w:proofErr w:type="spellEnd"/>
+      <w:proofErr w:type="gramEnd"/>
+      <w:r>
+        <w:t>("Hello, World!")      # Writes to the file</w:t>
+      </w:r>
+    </w:p>
+    <w:p>
+      <w:pPr>
+        <w:ind w:left="1440"/>
+      </w:pPr>
+      <w:proofErr w:type="spellStart"/>
+      <w:proofErr w:type="gramStart"/>
+      <w:r>
+        <w:lastRenderedPageBreak/>
+        <w:t>file.close</w:t>
+      </w:r>
+      <w:proofErr w:type="spellEnd"/>
+      <w:r>
+        <w:t xml:space="preserve">()   </w:t>
+      </w:r>
+      <w:proofErr w:type="gramEnd"/>
+      <w:r>
+        <w:t xml:space="preserve">                  # Closes the file</w:t>
+      </w:r>
+    </w:p>
+    <w:p>
+      <w:pPr>
+        <w:ind w:left="720"/>
+        <w:rPr>
+          <w:b/>
+          <w:bCs/>
+        </w:rPr>
+      </w:pPr>
+      <w:r>
+        <w:rPr>
+          <w:b/>
+          <w:bCs/>
+        </w:rPr>
+        <w:t xml:space="preserve">2. </w:t>
+      </w:r>
+      <w:proofErr w:type="gramStart"/>
+      <w:r>
+        <w:rPr>
+          <w:b/>
+          <w:bCs/>
+        </w:rPr>
+        <w:t>read(</w:t>
+      </w:r>
+      <w:proofErr w:type="gramEnd"/>
+      <w:r>
+        <w:rPr>
+          <w:b/>
+          <w:bCs/>
+        </w:rPr>
+        <w:t>)</w:t>
+      </w:r>
+    </w:p>
+    <w:p>
+      <w:pPr>
+        <w:ind w:left="720"/>
+      </w:pPr>
+      <w:r>
+        <w:t xml:space="preserve">The </w:t>
+      </w:r>
+      <w:proofErr w:type="gramStart"/>
+      <w:r>
+        <w:t>read(</w:t>
+      </w:r>
+      <w:proofErr w:type="gramEnd"/>
+      <w:r>
+        <w:t>) method reads the entire content of the file.</w:t>
+      </w:r>
+    </w:p>
+    <w:p>
+      <w:pPr>
+        <w:ind w:left="1440"/>
+      </w:pPr>
+      <w:r>
+        <w:rPr>
+          <w:b/>
+          <w:bCs/>
+        </w:rPr>
+        <w:t>Example</w:t>
+      </w:r>
+      <w:r>
+        <w:t>:</w:t>
+      </w:r>
+    </w:p>
+    <w:p>
+      <w:pPr>
+        <w:ind w:left="1440"/>
+      </w:pPr>
+      <w:r>
+        <w:t>python</w:t>
+      </w:r>
+    </w:p>
+    <w:p>
+      <w:pPr>
+        <w:ind w:left="1440"/>
+      </w:pPr>
+      <w:r>
+        <w:t xml:space="preserve">with </w:t>
+      </w:r>
+      <w:proofErr w:type="gramStart"/>
+      <w:r>
+        <w:t>open(</w:t>
+      </w:r>
+      <w:proofErr w:type="gramEnd"/>
+      <w:r>
+        <w:t>"example.txt", "r") as file:</w:t>
+      </w:r>
+    </w:p>
+    <w:p>
+      <w:pPr>
+        <w:ind w:left="1440"/>
+      </w:pPr>
+      <w:r>
+        <w:t xml:space="preserve">    content = </w:t>
+      </w:r>
+      <w:proofErr w:type="spellStart"/>
+      <w:proofErr w:type="gramStart"/>
+      <w:r>
+        <w:t>file.read</w:t>
+      </w:r>
+      <w:proofErr w:type="spellEnd"/>
+      <w:proofErr w:type="gramEnd"/>
+      <w:r>
+        <w:t>()</w:t>
+      </w:r>
+    </w:p>
+    <w:p>
+      <w:pPr>
+        <w:ind w:left="1440"/>
+      </w:pPr>
+      <w:r>
+        <w:t xml:space="preserve">    print(</w:t>
+      </w:r>
+      <w:proofErr w:type="gramStart"/>
+      <w:r>
+        <w:t>content)  #</w:t>
+      </w:r>
+      <w:proofErr w:type="gramEnd"/>
+      <w:r>
+        <w:t xml:space="preserve"> Prints: Hello, World!</w:t>
+      </w:r>
+    </w:p>
+    <w:p>
+      <w:pPr>
+        <w:ind w:left="720"/>
+        <w:rPr>
+          <w:b/>
+          <w:bCs/>
+        </w:rPr>
+      </w:pPr>
+      <w:r>
+        <w:rPr>
+          <w:b/>
+          <w:bCs/>
+        </w:rPr>
+        <w:t xml:space="preserve">3. </w:t>
+      </w:r>
+      <w:proofErr w:type="spellStart"/>
+      <w:proofErr w:type="gramStart"/>
+      <w:r>
+        <w:rPr>
+          <w:b/>
+          <w:bCs/>
+        </w:rPr>
+        <w:t>readline</w:t>
+      </w:r>
+      <w:proofErr w:type="spellEnd"/>
+      <w:r>
+        <w:rPr>
+          <w:b/>
+          <w:bCs/>
+        </w:rPr>
+        <w:t>(</w:t>
+      </w:r>
+      <w:proofErr w:type="gramEnd"/>
+      <w:r>
+        <w:rPr>
+          <w:b/>
+          <w:bCs/>
+        </w:rPr>
+        <w:t>)</w:t>
+      </w:r>
+    </w:p>
+    <w:p>
+      <w:pPr>
+        <w:ind w:left="720"/>
+      </w:pPr>
+      <w:r>
+        <w:t xml:space="preserve">The </w:t>
+      </w:r>
+      <w:proofErr w:type="spellStart"/>
+      <w:proofErr w:type="gramStart"/>
+      <w:r>
+        <w:t>readline</w:t>
+      </w:r>
+      <w:proofErr w:type="spellEnd"/>
+      <w:r>
+        <w:t>(</w:t>
+      </w:r>
+      <w:proofErr w:type="gramEnd"/>
+      <w:r>
+        <w:t>) method reads one line at a time.</w:t>
+      </w:r>
+    </w:p>
+    <w:p>
+      <w:pPr>
+        <w:ind w:left="1440"/>
+      </w:pPr>
+      <w:r>
+        <w:rPr>
+          <w:b/>
+          <w:bCs/>
+        </w:rPr>
+        <w:t>Example</w:t>
+      </w:r>
+      <w:r>
+        <w:t>:</w:t>
+      </w:r>
+    </w:p>
+    <w:p>
+      <w:pPr>
+        <w:ind w:left="1440"/>
+      </w:pPr>
+      <w:r>
+        <w:t>python</w:t>
+      </w:r>
+    </w:p>
+    <w:p>
+      <w:pPr>
+        <w:ind w:left="1440"/>
+      </w:pPr>
+      <w:r>
+        <w:t xml:space="preserve">with </w:t>
+      </w:r>
+      <w:proofErr w:type="gramStart"/>
+      <w:r>
+        <w:t>open(</w:t>
+      </w:r>
+      <w:proofErr w:type="gramEnd"/>
+      <w:r>
+        <w:t>"example.txt", "r") as file:</w:t>
+      </w:r>
+    </w:p>
+    <w:p>
+      <w:pPr>
+        <w:ind w:left="1440"/>
+      </w:pPr>
+      <w:r>
+        <w:t xml:space="preserve">    </w:t>
+      </w:r>
+      <w:proofErr w:type="spellStart"/>
+      <w:r>
+        <w:t>first_line</w:t>
+      </w:r>
+      <w:proofErr w:type="spellEnd"/>
+      <w:r>
+        <w:t xml:space="preserve"> = </w:t>
+      </w:r>
+      <w:proofErr w:type="spellStart"/>
+      <w:proofErr w:type="gramStart"/>
+      <w:r>
+        <w:t>file.readline</w:t>
+      </w:r>
+      <w:proofErr w:type="spellEnd"/>
+      <w:proofErr w:type="gramEnd"/>
+      <w:r>
+        <w:t>()</w:t>
+      </w:r>
+    </w:p>
+    <w:p>
+      <w:pPr>
+        <w:ind w:left="1440"/>
+      </w:pPr>
+      <w:r>
+        <w:t xml:space="preserve">    print(</w:t>
+      </w:r>
+      <w:proofErr w:type="spellStart"/>
+      <w:r>
+        <w:t>first_</w:t>
+      </w:r>
+      <w:proofErr w:type="gramStart"/>
+      <w:r>
+        <w:t>line</w:t>
+      </w:r>
+      <w:proofErr w:type="spellEnd"/>
+      <w:r>
+        <w:t>)  #</w:t>
+      </w:r>
+      <w:proofErr w:type="gramEnd"/>
+      <w:r>
+        <w:t xml:space="preserve"> Prints the first line of the file</w:t>
+      </w:r>
+    </w:p>
+    <w:p>
+      <w:pPr>
+        <w:ind w:left="720"/>
+        <w:rPr>
+          <w:b/>
+          <w:bCs/>
+        </w:rPr>
+      </w:pPr>
+      <w:r>
+        <w:rPr>
+          <w:b/>
+          <w:bCs/>
+        </w:rPr>
+        <w:t xml:space="preserve">4. </w:t>
+      </w:r>
+      <w:proofErr w:type="spellStart"/>
+      <w:proofErr w:type="gramStart"/>
+      <w:r>
+        <w:rPr>
+          <w:b/>
+          <w:bCs/>
+        </w:rPr>
+        <w:t>readlines</w:t>
+      </w:r>
+      <w:proofErr w:type="spellEnd"/>
+      <w:r>
+        <w:rPr>
+          <w:b/>
+          <w:bCs/>
+        </w:rPr>
+        <w:t>(</w:t>
+      </w:r>
+      <w:proofErr w:type="gramEnd"/>
+      <w:r>
+        <w:rPr>
+          <w:b/>
+          <w:bCs/>
+        </w:rPr>
+        <w:t>)</w:t>
+      </w:r>
+    </w:p>
+    <w:p>
+      <w:pPr>
+        <w:ind w:left="720"/>
+      </w:pPr>
+      <w:r>
+        <w:t xml:space="preserve">The </w:t>
+      </w:r>
+      <w:proofErr w:type="spellStart"/>
+      <w:proofErr w:type="gramStart"/>
+      <w:r>
+        <w:t>readlines</w:t>
+      </w:r>
+      <w:proofErr w:type="spellEnd"/>
+      <w:r>
+        <w:t>(</w:t>
+      </w:r>
+      <w:proofErr w:type="gramEnd"/>
+      <w:r>
+        <w:t>) method reads all lines of the file and returns them as a list.</w:t>
+      </w:r>
+    </w:p>
+    <w:p>
+      <w:pPr>
+        <w:ind w:left="1440"/>
+      </w:pPr>
+      <w:r>
+        <w:rPr>
+          <w:b/>
+          <w:bCs/>
+        </w:rPr>
+        <w:t>Example</w:t>
+      </w:r>
+      <w:r>
+        <w:t>:</w:t>
+      </w:r>
+    </w:p>
+    <w:p>
+      <w:pPr>
+        <w:ind w:left="1440"/>
+      </w:pPr>
+      <w:r>
+        <w:t>python</w:t>
+      </w:r>
+    </w:p>
+    <w:p>
+      <w:pPr>
+        <w:ind w:left="1440"/>
+      </w:pPr>
+      <w:r>
+        <w:t xml:space="preserve">with </w:t>
+      </w:r>
+      <w:proofErr w:type="gramStart"/>
+      <w:r>
+        <w:t>open(</w:t>
+      </w:r>
+      <w:proofErr w:type="gramEnd"/>
+      <w:r>
+        <w:t>"example.txt", "r") as file:</w:t>
+      </w:r>
+    </w:p>
+    <w:p>
+      <w:pPr>
+        <w:ind w:left="1440"/>
+      </w:pPr>
+      <w:r>
+        <w:t xml:space="preserve">    lines = </w:t>
+      </w:r>
+      <w:proofErr w:type="spellStart"/>
+      <w:proofErr w:type="gramStart"/>
+      <w:r>
+        <w:t>file.readlines</w:t>
+      </w:r>
+      <w:proofErr w:type="spellEnd"/>
+      <w:proofErr w:type="gramEnd"/>
+      <w:r>
+        <w:t>()</w:t>
+      </w:r>
+    </w:p>
+    <w:p>
+      <w:pPr>
+        <w:ind w:left="1440"/>
+      </w:pPr>
+      <w:r>
+        <w:t xml:space="preserve">    print(</w:t>
+      </w:r>
+      <w:proofErr w:type="gramStart"/>
+      <w:r>
+        <w:t>lines)  #</w:t>
+      </w:r>
+      <w:proofErr w:type="gramEnd"/>
+      <w:r>
+        <w:t xml:space="preserve"> Prints: ['Hello, </w:t>
+      </w:r>
+      <w:proofErr w:type="gramStart"/>
+      <w:r>
+        <w:t>World!\</w:t>
+      </w:r>
+      <w:proofErr w:type="gramEnd"/>
+      <w:r>
+        <w:t>n', 'Second line']</w:t>
+      </w:r>
+    </w:p>
+    <w:p>
+      <w:pPr>
+        <w:ind w:left="720"/>
+        <w:rPr>
+          <w:b/>
+          <w:bCs/>
+        </w:rPr>
+      </w:pPr>
+      <w:r>
+        <w:rPr>
+          <w:b/>
+          <w:bCs/>
+        </w:rPr>
+        <w:t xml:space="preserve">5. </w:t>
+      </w:r>
+      <w:proofErr w:type="gramStart"/>
+      <w:r>
+        <w:rPr>
+          <w:b/>
+          <w:bCs/>
+        </w:rPr>
+        <w:t>write(</w:t>
+      </w:r>
+      <w:proofErr w:type="gramEnd"/>
+      <w:r>
+        <w:rPr>
+          <w:b/>
+          <w:bCs/>
+        </w:rPr>
+        <w:t>)</w:t>
+      </w:r>
+    </w:p>
+    <w:p>
+      <w:pPr>
+        <w:ind w:firstLine="720"/>
+      </w:pPr>
+      <w:r>
+        <w:t xml:space="preserve">The </w:t>
+      </w:r>
+      <w:proofErr w:type="gramStart"/>
+      <w:r>
+        <w:t>write(</w:t>
+      </w:r>
+      <w:proofErr w:type="gramEnd"/>
+      <w:r>
+        <w:t>) method writes a string to the file.</w:t>
+      </w:r>
+    </w:p>
+    <w:p>
+      <w:pPr>
+        <w:ind w:left="1440"/>
+      </w:pPr>
+      <w:r>
+        <w:rPr>
+          <w:b/>
+          <w:bCs/>
+        </w:rPr>
+        <w:t>Example</w:t>
+      </w:r>
+      <w:r>
+        <w:t>:</w:t>
+      </w:r>
+    </w:p>
+    <w:p>
+      <w:pPr>
+        <w:ind w:left="1440"/>
+      </w:pPr>
+      <w:r>
+        <w:t>python</w:t>
+      </w:r>
+    </w:p>
+    <w:p>
+      <w:pPr>
+        <w:ind w:left="1440"/>
+      </w:pPr>
+      <w:r>
+        <w:t xml:space="preserve">with </w:t>
+      </w:r>
+      <w:proofErr w:type="gramStart"/>
+      <w:r>
+        <w:t>open(</w:t>
+      </w:r>
+      <w:proofErr w:type="gramEnd"/>
+      <w:r>
+        <w:t>"example.txt", "w") as file:</w:t>
+      </w:r>
+    </w:p>
+    <w:p>
+      <w:pPr>
+        <w:ind w:left="1440"/>
+      </w:pPr>
+      <w:r>
+        <w:t xml:space="preserve">    </w:t>
+      </w:r>
+      <w:proofErr w:type="spellStart"/>
+      <w:proofErr w:type="gramStart"/>
+      <w:r>
+        <w:t>file.write</w:t>
+      </w:r>
+      <w:proofErr w:type="spellEnd"/>
+      <w:proofErr w:type="gramEnd"/>
+      <w:r>
+        <w:t>("This is a new file.")</w:t>
+      </w:r>
+    </w:p>
+    <w:p>
+      <w:pPr>
+        <w:ind w:left="720"/>
+        <w:rPr>
+          <w:b/>
+          <w:bCs/>
+        </w:rPr>
+      </w:pPr>
+      <w:r>
+        <w:rPr>
+          <w:b/>
+          <w:bCs/>
+        </w:rPr>
+        <w:lastRenderedPageBreak/>
+        <w:t xml:space="preserve">6. </w:t>
+      </w:r>
+      <w:proofErr w:type="spellStart"/>
+      <w:proofErr w:type="gramStart"/>
+      <w:r>
+        <w:rPr>
+          <w:b/>
+          <w:bCs/>
+        </w:rPr>
+        <w:t>writelines</w:t>
+      </w:r>
+      <w:proofErr w:type="spellEnd"/>
+      <w:r>
+        <w:rPr>
+          <w:b/>
+          <w:bCs/>
+        </w:rPr>
+        <w:t>(</w:t>
+      </w:r>
+      <w:proofErr w:type="gramEnd"/>
+      <w:r>
+        <w:rPr>
+          <w:b/>
+          <w:bCs/>
+        </w:rPr>
+        <w:t>)</w:t>
+      </w:r>
+    </w:p>
+    <w:p>
+      <w:pPr>
+        <w:ind w:left="720"/>
+      </w:pPr>
+      <w:r>
+        <w:t xml:space="preserve">The </w:t>
+      </w:r>
+      <w:proofErr w:type="spellStart"/>
+      <w:proofErr w:type="gramStart"/>
+      <w:r>
+        <w:t>writelines</w:t>
+      </w:r>
+      <w:proofErr w:type="spellEnd"/>
+      <w:r>
+        <w:t>(</w:t>
+      </w:r>
+      <w:proofErr w:type="gramEnd"/>
+      <w:r>
+        <w:t>) method writes multiple lines to the file. It accepts a list of strings.</w:t>
+      </w:r>
+    </w:p>
+    <w:p>
+      <w:pPr>
+        <w:ind w:left="1440"/>
+      </w:pPr>
+      <w:r>
+        <w:rPr>
+          <w:b/>
+          <w:bCs/>
+        </w:rPr>
+        <w:t>Example</w:t>
+      </w:r>
+      <w:r>
+        <w:t>:</w:t>
+      </w:r>
+    </w:p>
+    <w:p>
+      <w:pPr>
+        <w:ind w:left="1440"/>
+      </w:pPr>
+      <w:r>
+        <w:t>python</w:t>
+      </w:r>
+    </w:p>
+    <w:p>
+      <w:pPr>
+        <w:ind w:left="1440"/>
+      </w:pPr>
+      <w:r>
+        <w:t>lines = ["Line 1\n", "Line 2\n", "Line 3\n"]</w:t>
+      </w:r>
+    </w:p>
+    <w:p>
+      <w:pPr>
+        <w:ind w:left="1440"/>
+      </w:pPr>
+      <w:r>
+        <w:t xml:space="preserve">with </w:t>
+      </w:r>
+      <w:proofErr w:type="gramStart"/>
+      <w:r>
+        <w:t>open(</w:t>
+      </w:r>
+      <w:proofErr w:type="gramEnd"/>
+      <w:r>
+        <w:t>"example.txt", "w") as file:</w:t>
+      </w:r>
+    </w:p>
+    <w:p>
+      <w:pPr>
+        <w:ind w:left="1440"/>
+      </w:pPr>
+      <w:r>
+        <w:t xml:space="preserve">    </w:t>
+      </w:r>
+      <w:proofErr w:type="spellStart"/>
+      <w:proofErr w:type="gramStart"/>
+      <w:r>
+        <w:t>file.writelines</w:t>
+      </w:r>
+      <w:proofErr w:type="spellEnd"/>
+      <w:proofErr w:type="gramEnd"/>
+      <w:r>
+        <w:t>(lines)</w:t>
+      </w:r>
+    </w:p>
+    <w:p>
+      <w:pPr>
+        <w:ind w:left="720"/>
+        <w:rPr>
+          <w:b/>
+          <w:bCs/>
+        </w:rPr>
+      </w:pPr>
+      <w:r>
+        <w:rPr>
+          <w:b/>
+          <w:bCs/>
+        </w:rPr>
+        <w:t xml:space="preserve">7. </w:t>
+      </w:r>
+      <w:proofErr w:type="gramStart"/>
+      <w:r>
+        <w:rPr>
+          <w:b/>
+          <w:bCs/>
+        </w:rPr>
+        <w:t>close(</w:t>
+      </w:r>
+      <w:proofErr w:type="gramEnd"/>
+      <w:r>
+        <w:rPr>
+          <w:b/>
+          <w:bCs/>
+        </w:rPr>
+        <w:t>)</w:t>
+      </w:r>
+    </w:p>
+    <w:p>
+      <w:pPr>
+        <w:ind w:left="720"/>
+      </w:pPr>
+      <w:r>
+        <w:t xml:space="preserve">The </w:t>
+      </w:r>
+      <w:proofErr w:type="gramStart"/>
+      <w:r>
+        <w:t>close(</w:t>
+      </w:r>
+      <w:proofErr w:type="gramEnd"/>
+      <w:r>
+        <w:t>) method closes a file and frees system resources.</w:t>
+      </w:r>
+    </w:p>
+    <w:p>
+      <w:pPr>
+        <w:ind w:left="1440"/>
+      </w:pPr>
+      <w:r>
+        <w:rPr>
+          <w:b/>
+          <w:bCs/>
+        </w:rPr>
+        <w:t>Example</w:t>
+      </w:r>
+      <w:r>
+        <w:t>:</w:t>
+      </w:r>
+    </w:p>
+    <w:p>
+      <w:pPr>
+        <w:ind w:left="1440"/>
+      </w:pPr>
+      <w:r>
+        <w:t>python</w:t>
+      </w:r>
+    </w:p>
+    <w:p>
+      <w:pPr>
+        <w:ind w:left="1440"/>
+      </w:pPr>
+      <w:r>
+        <w:t xml:space="preserve">file = </w:t>
+      </w:r>
+      <w:proofErr w:type="gramStart"/>
+      <w:r>
+        <w:t>open(</w:t>
+      </w:r>
+      <w:proofErr w:type="gramEnd"/>
+      <w:r>
+        <w:t>"example.txt", "r")</w:t>
+      </w:r>
+    </w:p>
+    <w:p>
+      <w:pPr>
+        <w:ind w:left="1440"/>
+      </w:pPr>
+      <w:proofErr w:type="spellStart"/>
+      <w:proofErr w:type="gramStart"/>
+      <w:r>
+        <w:t>file.close</w:t>
+      </w:r>
+      <w:proofErr w:type="spellEnd"/>
+      <w:proofErr w:type="gramEnd"/>
+      <w:r>
+        <w:t>()</w:t>
+      </w:r>
+    </w:p>
+    <w:p>
+      <w:pPr>
+        <w:ind w:left="720"/>
+        <w:rPr>
+          <w:b/>
+          <w:bCs/>
+        </w:rPr>
+      </w:pPr>
+      <w:r>
+        <w:rPr>
+          <w:b/>
+          <w:bCs/>
+        </w:rPr>
+        <w:t xml:space="preserve">8. </w:t>
+      </w:r>
+      <w:proofErr w:type="gramStart"/>
+      <w:r>
+        <w:rPr>
+          <w:b/>
+          <w:bCs/>
+        </w:rPr>
+        <w:t>seek(</w:t>
+      </w:r>
+      <w:proofErr w:type="gramEnd"/>
+      <w:r>
+        <w:rPr>
+          <w:b/>
+          <w:bCs/>
+        </w:rPr>
+        <w:t>)</w:t>
+      </w:r>
+    </w:p>
+    <w:p>
+      <w:pPr>
+        <w:ind w:left="720"/>
+      </w:pPr>
+      <w:r>
+        <w:t xml:space="preserve">The </w:t>
+      </w:r>
+      <w:proofErr w:type="gramStart"/>
+      <w:r>
+        <w:t>seek(</w:t>
+      </w:r>
+      <w:proofErr w:type="gramEnd"/>
+      <w:r>
+        <w:t>) method moves the file pointer to a specified position.</w:t>
+      </w:r>
+    </w:p>
+    <w:p>
+      <w:pPr>
+        <w:ind w:left="1440"/>
+      </w:pPr>
+      <w:r>
+        <w:rPr>
+          <w:b/>
+          <w:bCs/>
+        </w:rPr>
+        <w:t>Example</w:t>
+      </w:r>
+      <w:r>
+        <w:t>:</w:t>
+      </w:r>
+    </w:p>
+    <w:p>
+      <w:pPr>
+        <w:ind w:left="1440"/>
+      </w:pPr>
+      <w:r>
+        <w:t>python</w:t>
+      </w:r>
+    </w:p>
+    <w:p>
+      <w:pPr>
+        <w:ind w:left="1440"/>
+      </w:pPr>
+      <w:r>
+        <w:t xml:space="preserve">with </w:t>
+      </w:r>
+      <w:proofErr w:type="gramStart"/>
+      <w:r>
+        <w:t>open(</w:t>
+      </w:r>
+      <w:proofErr w:type="gramEnd"/>
+      <w:r>
+        <w:t>"example.txt", "r") as file:</w:t>
+      </w:r>
+    </w:p>
+    <w:p>
+      <w:pPr>
+        <w:ind w:left="1440"/>
+      </w:pPr>
+      <w:r>
+        <w:t xml:space="preserve">    </w:t>
+      </w:r>
+      <w:proofErr w:type="spellStart"/>
+      <w:proofErr w:type="gramStart"/>
+      <w:r>
+        <w:t>file.seek</w:t>
+      </w:r>
+      <w:proofErr w:type="spellEnd"/>
+      <w:proofErr w:type="gramEnd"/>
+      <w:r>
+        <w:t>(5</w:t>
+      </w:r>
+      <w:proofErr w:type="gramStart"/>
+      <w:r>
+        <w:t>)  #</w:t>
+      </w:r>
+      <w:proofErr w:type="gramEnd"/>
+      <w:r>
+        <w:t xml:space="preserve"> Move the pointer to the 6th character</w:t>
+      </w:r>
+    </w:p>
+    <w:p>
+      <w:pPr>
+        <w:ind w:left="1440"/>
+      </w:pPr>
+      <w:r>
+        <w:t xml:space="preserve">    print(</w:t>
+      </w:r>
+      <w:proofErr w:type="spellStart"/>
+      <w:proofErr w:type="gramStart"/>
+      <w:r>
+        <w:t>file.read</w:t>
+      </w:r>
+      <w:proofErr w:type="spellEnd"/>
+      <w:proofErr w:type="gramEnd"/>
+      <w:r>
+        <w:t>(</w:t>
+      </w:r>
+      <w:proofErr w:type="gramStart"/>
+      <w:r>
+        <w:t>))  #</w:t>
+      </w:r>
+      <w:proofErr w:type="gramEnd"/>
+      <w:r>
+        <w:t xml:space="preserve"> Reads from the new pointer position</w:t>
+      </w:r>
+    </w:p>
+    <w:p>
+      <w:pPr>
+        <w:ind w:left="720"/>
+        <w:rPr>
+          <w:b/>
+          <w:bCs/>
+        </w:rPr>
+      </w:pPr>
+      <w:r>
+        <w:rPr>
+          <w:b/>
+          <w:bCs/>
+        </w:rPr>
+        <w:t xml:space="preserve">9. </w:t>
+      </w:r>
+      <w:proofErr w:type="gramStart"/>
+      <w:r>
+        <w:rPr>
+          <w:b/>
+          <w:bCs/>
+        </w:rPr>
+        <w:t>tell(</w:t>
+      </w:r>
+      <w:proofErr w:type="gramEnd"/>
+      <w:r>
+        <w:rPr>
+          <w:b/>
+          <w:bCs/>
+        </w:rPr>
+        <w:t>)</w:t>
+      </w:r>
+    </w:p>
+    <w:p>
+      <w:pPr>
+        <w:ind w:left="720"/>
+      </w:pPr>
+      <w:r>
+        <w:t xml:space="preserve">The </w:t>
+      </w:r>
+      <w:proofErr w:type="gramStart"/>
+      <w:r>
+        <w:t>tell(</w:t>
+      </w:r>
+      <w:proofErr w:type="gramEnd"/>
+      <w:r>
+        <w:t>) method returns the current position of the file pointer.</w:t>
+      </w:r>
+    </w:p>
+    <w:p>
+      <w:pPr>
+        <w:ind w:left="1440"/>
+      </w:pPr>
+      <w:r>
+        <w:rPr>
+          <w:b/>
+          <w:bCs/>
+        </w:rPr>
+        <w:t>Example</w:t>
+      </w:r>
+      <w:r>
+        <w:t>:</w:t>
+      </w:r>
+    </w:p>
+    <w:p>
+      <w:pPr>
+        <w:ind w:left="1440"/>
+      </w:pPr>
+      <w:r>
+        <w:t>python</w:t>
+      </w:r>
+    </w:p>
+    <w:p>
+      <w:pPr>
+        <w:ind w:left="1440"/>
+      </w:pPr>
+      <w:r>
+        <w:t xml:space="preserve">with </w:t>
+      </w:r>
+      <w:proofErr w:type="gramStart"/>
+      <w:r>
+        <w:t>open(</w:t>
+      </w:r>
+      <w:proofErr w:type="gramEnd"/>
+      <w:r>
+        <w:t>"example.txt", "r") as file:</w:t>
+      </w:r>
+    </w:p>
+    <w:p>
+      <w:pPr>
+        <w:ind w:left="1440"/>
+      </w:pPr>
+      <w:r>
+        <w:t xml:space="preserve">    </w:t>
+      </w:r>
+      <w:proofErr w:type="spellStart"/>
+      <w:proofErr w:type="gramStart"/>
+      <w:r>
+        <w:t>file.read</w:t>
+      </w:r>
+      <w:proofErr w:type="spellEnd"/>
+      <w:proofErr w:type="gramEnd"/>
+      <w:r>
+        <w:t>(10)</w:t>
+      </w:r>
+    </w:p>
+    <w:p>
+      <w:pPr>
+        <w:ind w:left="1440"/>
+      </w:pPr>
+      <w:r>
+        <w:t xml:space="preserve">    print(</w:t>
+      </w:r>
+      <w:proofErr w:type="spellStart"/>
+      <w:proofErr w:type="gramStart"/>
+      <w:r>
+        <w:t>file.tell</w:t>
+      </w:r>
+      <w:proofErr w:type="spellEnd"/>
+      <w:proofErr w:type="gramEnd"/>
+      <w:r>
+        <w:t>(</w:t>
+      </w:r>
+      <w:proofErr w:type="gramStart"/>
+      <w:r>
+        <w:t>))  #</w:t>
+      </w:r>
+      <w:proofErr w:type="gramEnd"/>
+      <w:r>
+        <w:t xml:space="preserve"> Prints: 10 (current pointer position)</w:t>
+      </w:r>
+    </w:p>
+    <w:p>
+      <w:pPr>
+        <w:ind w:left="720"/>
+        <w:rPr>
+          <w:b/>
+          <w:bCs/>
+        </w:rPr>
+      </w:pPr>
+      <w:r>
+        <w:rPr>
+          <w:b/>
+          <w:bCs/>
+        </w:rPr>
+        <w:t xml:space="preserve">10. </w:t>
+      </w:r>
+      <w:proofErr w:type="gramStart"/>
+      <w:r>
+        <w:rPr>
+          <w:b/>
+          <w:bCs/>
+        </w:rPr>
+        <w:t>flush(</w:t>
+      </w:r>
+      <w:proofErr w:type="gramEnd"/>
+      <w:r>
+        <w:rPr>
+          <w:b/>
+          <w:bCs/>
+        </w:rPr>
+        <w:t>)</w:t>
+      </w:r>
+    </w:p>
+    <w:p>
+      <w:pPr>
+        <w:ind w:left="720"/>
+      </w:pPr>
+      <w:r>
+        <w:lastRenderedPageBreak/>
+        <w:t xml:space="preserve">The </w:t>
+      </w:r>
+      <w:proofErr w:type="gramStart"/>
+      <w:r>
+        <w:t>flush(</w:t>
+      </w:r>
+      <w:proofErr w:type="gramEnd"/>
+      <w:r>
+        <w:t>) method clears the internal buffer, ensuring that all data is written to the disk.</w:t>
+      </w:r>
+    </w:p>
+    <w:p>
+      <w:pPr>
+        <w:ind w:left="1440"/>
+      </w:pPr>
+      <w:r>
+        <w:rPr>
+          <w:b/>
+          <w:bCs/>
+        </w:rPr>
+        <w:t>Example</w:t>
+      </w:r>
+      <w:r>
+        <w:t>:</w:t>
+      </w:r>
+    </w:p>
+    <w:p>
+      <w:pPr>
+        <w:ind w:left="1440"/>
+      </w:pPr>
+      <w:r>
+        <w:t>python</w:t>
+      </w:r>
+    </w:p>
+    <w:p>
+      <w:pPr>
+        <w:ind w:left="1440"/>
+      </w:pPr>
+      <w:r>
+        <w:t xml:space="preserve">with </w:t>
+      </w:r>
+      <w:proofErr w:type="gramStart"/>
+      <w:r>
+        <w:t>open(</w:t>
+      </w:r>
+      <w:proofErr w:type="gramEnd"/>
+      <w:r>
+        <w:t>"example.txt", "w") as file:</w:t>
+      </w:r>
+    </w:p>
+    <w:p>
+      <w:pPr>
+        <w:ind w:left="1440"/>
+      </w:pPr>
+      <w:r>
+        <w:t xml:space="preserve">    </w:t>
+      </w:r>
+      <w:proofErr w:type="spellStart"/>
+      <w:proofErr w:type="gramStart"/>
+      <w:r>
+        <w:t>file.write</w:t>
+      </w:r>
+      <w:proofErr w:type="spellEnd"/>
+      <w:proofErr w:type="gramEnd"/>
+      <w:r>
+        <w:t>("Temporary data.")</w:t>
+      </w:r>
+    </w:p>
+    <w:p>
+      <w:pPr>
+        <w:ind w:left="1440"/>
+      </w:pPr>
+      <w:r>
+        <w:t xml:space="preserve">    </w:t>
+      </w:r>
+      <w:proofErr w:type="spellStart"/>
+      <w:proofErr w:type="gramStart"/>
+      <w:r>
+        <w:t>file.flush</w:t>
+      </w:r>
+      <w:proofErr w:type="spellEnd"/>
+      <w:proofErr w:type="gramEnd"/>
+      <w:r>
+        <w:t>()</w:t>
+      </w:r>
+    </w:p>
+    <w:p>
+      <w:pPr>
+        <w:ind w:left="720"/>
+        <w:rPr>
+          <w:b/>
+          <w:bCs/>
+        </w:rPr>
+      </w:pPr>
+      <w:r>
+        <w:rPr>
+          <w:b/>
+          <w:bCs/>
+        </w:rPr>
+        <w:t xml:space="preserve">11. </w:t>
+      </w:r>
+      <w:proofErr w:type="gramStart"/>
+      <w:r>
+        <w:rPr>
+          <w:b/>
+          <w:bCs/>
+        </w:rPr>
+        <w:t>truncate(</w:t>
+      </w:r>
+      <w:proofErr w:type="gramEnd"/>
+      <w:r>
+        <w:rPr>
+          <w:b/>
+          <w:bCs/>
+        </w:rPr>
+        <w:t>)</w:t>
+      </w:r>
+    </w:p>
+    <w:p>
+      <w:pPr>
+        <w:ind w:left="720"/>
+      </w:pPr>
+      <w:r>
+        <w:t xml:space="preserve">The </w:t>
+      </w:r>
+      <w:proofErr w:type="gramStart"/>
+      <w:r>
+        <w:t>truncate(</w:t>
+      </w:r>
+      <w:proofErr w:type="gramEnd"/>
+      <w:r>
+        <w:t>) method removes content from the file after the specified size.</w:t>
+      </w:r>
+    </w:p>
+    <w:p>
+      <w:pPr>
+        <w:ind w:left="1440"/>
+      </w:pPr>
+      <w:r>
+        <w:rPr>
+          <w:b/>
+          <w:bCs/>
+        </w:rPr>
+        <w:t>Example</w:t>
+      </w:r>
+      <w:r>
+        <w:t>:</w:t>
+      </w:r>
+    </w:p>
+    <w:p>
+      <w:pPr>
+        <w:ind w:left="1440"/>
+      </w:pPr>
+      <w:r>
+        <w:t>python</w:t>
+      </w:r>
+    </w:p>
+    <w:p>
+      <w:pPr>
+        <w:ind w:left="1440"/>
+      </w:pPr>
+      <w:r>
+        <w:t xml:space="preserve">with </w:t>
+      </w:r>
+      <w:proofErr w:type="gramStart"/>
+      <w:r>
+        <w:t>open(</w:t>
+      </w:r>
+      <w:proofErr w:type="gramEnd"/>
+      <w:r>
+        <w:t>"example.txt", "w") as file:</w:t>
+      </w:r>
+    </w:p>
+    <w:p>
+      <w:pPr>
+        <w:ind w:left="1440"/>
+      </w:pPr>
+      <w:r>
+        <w:t xml:space="preserve">    </w:t>
+      </w:r>
+      <w:proofErr w:type="spellStart"/>
+      <w:proofErr w:type="gramStart"/>
+      <w:r>
+        <w:t>file.write</w:t>
+      </w:r>
+      <w:proofErr w:type="spellEnd"/>
+      <w:proofErr w:type="gramEnd"/>
+      <w:r>
+        <w:t>("Hello World!")</w:t>
+      </w:r>
+    </w:p>
+    <w:p>
+      <w:pPr>
+        <w:ind w:left="1440"/>
+      </w:pPr>
+      <w:r>
+        <w:t xml:space="preserve">    </w:t>
+      </w:r>
+      <w:proofErr w:type="spellStart"/>
+      <w:proofErr w:type="gramStart"/>
+      <w:r>
+        <w:t>file.truncate</w:t>
+      </w:r>
+      <w:proofErr w:type="spellEnd"/>
+      <w:proofErr w:type="gramEnd"/>
+      <w:r>
+        <w:t>(5</w:t>
+      </w:r>
+      <w:proofErr w:type="gramStart"/>
+      <w:r>
+        <w:t>)  #</w:t>
+      </w:r>
+      <w:proofErr w:type="gramEnd"/>
+      <w:r>
+        <w:t xml:space="preserve"> Keeps only the first 5 characters</w:t>
+      </w:r>
+    </w:p>
+    <w:p>
+      <w:pPr>
+        <w:ind w:left="720"/>
+        <w:rPr>
+          <w:b/>
+          <w:bCs/>
+        </w:rPr>
+      </w:pPr>
+      <w:r>
+        <w:rPr>
+          <w:b/>
+          <w:bCs/>
+        </w:rPr>
+        <w:t>12. mode Attribute</w:t>
+      </w:r>
+    </w:p>
+    <w:p>
+      <w:pPr>
+        <w:ind w:left="720"/>
+      </w:pPr>
+      <w:r>
+        <w:t>The mode attribute returns the mode in which the file was opened.</w:t>
+      </w:r>
+    </w:p>
+    <w:p>
+      <w:pPr>
+        <w:ind w:left="1440"/>
+      </w:pPr>
+      <w:r>
+        <w:rPr>
+          <w:b/>
+          <w:bCs/>
+        </w:rPr>
+        <w:t>Example</w:t>
+      </w:r>
+      <w:r>
+        <w:t>:</w:t>
+      </w:r>
+    </w:p>
+    <w:p>
+      <w:pPr>
+        <w:ind w:left="1440"/>
+      </w:pPr>
+      <w:r>
+        <w:t>python</w:t>
+      </w:r>
+    </w:p>
+    <w:p>
+      <w:pPr>
+        <w:ind w:left="1440"/>
+      </w:pPr>
+      <w:r>
+        <w:t xml:space="preserve">with </w:t>
+      </w:r>
+      <w:proofErr w:type="gramStart"/>
+      <w:r>
+        <w:t>open(</w:t>
+      </w:r>
+      <w:proofErr w:type="gramEnd"/>
+      <w:r>
+        <w:t>"example.txt", "r") as file:</w:t>
+      </w:r>
+    </w:p>
+    <w:p>
+      <w:pPr>
+        <w:ind w:left="1440"/>
+      </w:pPr>
+      <w:r>
+        <w:t xml:space="preserve">    print(</w:t>
+      </w:r>
+      <w:proofErr w:type="spellStart"/>
+      <w:proofErr w:type="gramStart"/>
+      <w:r>
+        <w:t>file.mode</w:t>
+      </w:r>
+      <w:proofErr w:type="spellEnd"/>
+      <w:r>
+        <w:t>)  #</w:t>
+      </w:r>
+      <w:proofErr w:type="gramEnd"/>
+      <w:r>
+        <w:t xml:space="preserve"> Output: 'r'</w:t>
+      </w:r>
+    </w:p>
+    <w:p>
+      <w:pPr>
+        <w:ind w:left="720"/>
+        <w:rPr>
+          <w:b/>
+          <w:bCs/>
+        </w:rPr>
+      </w:pPr>
+      <w:r>
+        <w:rPr>
+          <w:b/>
+          <w:bCs/>
+        </w:rPr>
+        <w:t>13. name Attribute</w:t>
+      </w:r>
+    </w:p>
+    <w:p>
+      <w:pPr>
+        <w:ind w:left="720"/>
+      </w:pPr>
+      <w:r>
+        <w:t>The name attribute returns the name of the file.</w:t>
+      </w:r>
+    </w:p>
+    <w:p>
+      <w:pPr>
+        <w:ind w:left="1440"/>
+      </w:pPr>
+      <w:r>
+        <w:rPr>
+          <w:b/>
+          <w:bCs/>
+        </w:rPr>
+        <w:t>Example</w:t>
+      </w:r>
+      <w:r>
+        <w:t>:</w:t>
+      </w:r>
+    </w:p>
+    <w:p>
+      <w:pPr>
+        <w:ind w:left="1440"/>
+      </w:pPr>
+      <w:r>
+        <w:t>python</w:t>
+      </w:r>
+    </w:p>
+    <w:p>
+      <w:pPr>
+        <w:ind w:left="1440"/>
+      </w:pPr>
+      <w:r>
+        <w:t xml:space="preserve">with </w:t>
+      </w:r>
+      <w:proofErr w:type="gramStart"/>
+      <w:r>
+        <w:t>open(</w:t>
+      </w:r>
+      <w:proofErr w:type="gramEnd"/>
+      <w:r>
+        <w:t>"example.txt", "r") as file:</w:t>
+      </w:r>
+    </w:p>
+    <w:p>
+      <w:pPr>
+        <w:ind w:left="1440"/>
+      </w:pPr>
+      <w:r>
+        <w:t xml:space="preserve">    print(</w:t>
+      </w:r>
+      <w:proofErr w:type="gramStart"/>
+      <w:r>
+        <w:t>file.name)  #</w:t>
+      </w:r>
+      <w:proofErr w:type="gramEnd"/>
+      <w:r>
+        <w:t xml:space="preserve"> Output: 'example.txt'</w:t>
+      </w:r>
+    </w:p>
+    <w:p>
+      <w:pPr>
+        <w:ind w:left="720"/>
+        <w:rPr>
+          <w:b/>
+          <w:bCs/>
+        </w:rPr>
+      </w:pPr>
+      <w:r>
+        <w:rPr>
+          <w:b/>
+          <w:bCs/>
+        </w:rPr>
+        <w:t>14. closed Attribute</w:t>
+      </w:r>
+    </w:p>
+    <w:p>
+      <w:pPr>
+        <w:ind w:left="720"/>
+      </w:pPr>
+      <w:r>
+        <w:t>The closed attribute checks whether a file is closed or open.</w:t>
+      </w:r>
+    </w:p>
+    <w:p>
+      <w:pPr>
+        <w:ind w:left="1440"/>
+      </w:pPr>
+      <w:r>
+        <w:rPr>
+          <w:b/>
+          <w:bCs/>
+        </w:rPr>
+        <w:lastRenderedPageBreak/>
+        <w:t>Example</w:t>
+      </w:r>
+      <w:r>
+        <w:t>:</w:t>
+      </w:r>
+    </w:p>
+    <w:p>
+      <w:pPr>
+        <w:ind w:left="1440"/>
+      </w:pPr>
+      <w:r>
+        <w:t>python</w:t>
+      </w:r>
+    </w:p>
+    <w:p>
+      <w:pPr>
+        <w:ind w:left="1440"/>
+      </w:pPr>
+      <w:r>
+        <w:t xml:space="preserve">file = </w:t>
+      </w:r>
+      <w:proofErr w:type="gramStart"/>
+      <w:r>
+        <w:t>open(</w:t>
+      </w:r>
+      <w:proofErr w:type="gramEnd"/>
+      <w:r>
+        <w:t>"example.txt", "r")</w:t>
+      </w:r>
+    </w:p>
+    <w:p>
+      <w:pPr>
+        <w:ind w:left="1440"/>
+      </w:pPr>
+      <w:r>
+        <w:t>print(</w:t>
+      </w:r>
+      <w:proofErr w:type="spellStart"/>
+      <w:proofErr w:type="gramStart"/>
+      <w:r>
+        <w:t>file.closed</w:t>
+      </w:r>
+      <w:proofErr w:type="spellEnd"/>
+      <w:r>
+        <w:t>)  #</w:t>
+      </w:r>
+      <w:proofErr w:type="gramEnd"/>
+      <w:r>
+        <w:t xml:space="preserve"> Output: False</w:t>
+      </w:r>
+    </w:p>
+    <w:p>
+      <w:pPr>
+        <w:ind w:left="1440"/>
+      </w:pPr>
+      <w:proofErr w:type="spellStart"/>
+      <w:proofErr w:type="gramStart"/>
+      <w:r>
+        <w:t>file.close</w:t>
+      </w:r>
+      <w:proofErr w:type="spellEnd"/>
+      <w:proofErr w:type="gramEnd"/>
+      <w:r>
+        <w:t>()</w:t>
+      </w:r>
+    </w:p>
+    <w:p>
+      <w:pPr>
+        <w:ind w:left="1440"/>
+      </w:pPr>
+      <w:r>
+        <w:t>print(</w:t>
+      </w:r>
+      <w:proofErr w:type="spellStart"/>
+      <w:proofErr w:type="gramStart"/>
+      <w:r>
+        <w:t>file.closed</w:t>
+      </w:r>
+      <w:proofErr w:type="spellEnd"/>
+      <w:r>
+        <w:t>)  #</w:t>
+      </w:r>
+      <w:proofErr w:type="gramEnd"/>
+      <w:r>
+        <w:t xml:space="preserve"> Output: True</w:t>
+      </w:r>
+    </w:p>
+    <w:p>
+      <w:pPr>
+        <w:pStyle w:val="Heading2"/>
+      </w:pPr>
+    </w:p>
+    <w:p>
+      <w:pPr>
+        <w:pStyle w:val="Heading2"/>
+      </w:pPr>
+      <w:r>
+        <w:t>Handling Binary Files</w:t>
+      </w:r>
+    </w:p>
+    <w:p>
+      <w:r>
+        <w:t>Handling binary files in Python involves working with non-text data such as images, audio files, video files, or other files stored in binary format. In Python, you can use file modes like “</w:t>
+      </w:r>
+      <w:proofErr w:type="spellStart"/>
+      <w:r>
+        <w:t>rb</w:t>
+      </w:r>
+      <w:proofErr w:type="spellEnd"/>
+      <w:r>
+        <w:t>” (read binary), “</w:t>
+      </w:r>
+      <w:proofErr w:type="spellStart"/>
+      <w:r>
+        <w:t>wb</w:t>
+      </w:r>
+      <w:proofErr w:type="spellEnd"/>
+      <w:r>
+        <w:t>” (write binary) or “ab” (append binary) to manage binary files.</w:t>
+      </w:r>
+    </w:p>
+    <w:p>
+      <w:pPr>
+        <w:pStyle w:val="Heading3"/>
+        <w:ind w:left="720"/>
+      </w:pPr>
+      <w:r>
+        <w:t>Reading a Binary File</w:t>
+      </w:r>
+    </w:p>
+    <w:p>
+      <w:pPr>
+        <w:ind w:left="720" w:firstLine="720"/>
+      </w:pPr>
+      <w:r>
+        <w:t>Example:</w:t>
+      </w:r>
+    </w:p>
+    <w:p>
+      <w:pPr>
+        <w:ind w:left="720" w:firstLine="720"/>
+      </w:pPr>
+      <w:r>
+        <w:t>with open (“example.jpg</w:t>
+      </w:r>
+      <w:proofErr w:type="gramStart"/>
+      <w:r>
+        <w:t>”,</w:t>
+      </w:r>
+      <w:proofErr w:type="gramEnd"/>
+      <w:r>
+        <w:t xml:space="preserve"> “</w:t>
+      </w:r>
+      <w:proofErr w:type="spellStart"/>
+      <w:r>
+        <w:t>rb</w:t>
+      </w:r>
+      <w:proofErr w:type="spellEnd"/>
+      <w:r>
+        <w:t>”) as file:</w:t>
+      </w:r>
+    </w:p>
+    <w:p>
+      <w:pPr>
+        <w:ind w:left="720" w:firstLine="720"/>
+      </w:pPr>
+      <w:r>
+        <w:tab/>
+      </w:r>
+      <w:proofErr w:type="spellStart"/>
+      <w:r>
+        <w:t>binary_data</w:t>
+      </w:r>
+      <w:proofErr w:type="spellEnd"/>
+      <w:r>
+        <w:t xml:space="preserve"> = </w:t>
+      </w:r>
+      <w:proofErr w:type="spellStart"/>
+      <w:proofErr w:type="gramStart"/>
+      <w:r>
+        <w:t>file.read</w:t>
+      </w:r>
+      <w:proofErr w:type="spellEnd"/>
+      <w:proofErr w:type="gramEnd"/>
+      <w:r>
+        <w:t>()</w:t>
+      </w:r>
+    </w:p>
+    <w:p>
+      <w:pPr>
+        <w:ind w:left="720" w:firstLine="720"/>
+      </w:pPr>
+      <w:r>
+        <w:tab/>
+      </w:r>
+      <w:r>
+        <w:t>print (</w:t>
+      </w:r>
+      <w:proofErr w:type="spellStart"/>
+      <w:r>
+        <w:t>binary_data</w:t>
+      </w:r>
+      <w:proofErr w:type="spellEnd"/>
+      <w:r>
+        <w:t>)</w:t>
+      </w:r>
+    </w:p>
+    <w:p>
+      <w:pPr>
+        <w:pStyle w:val="Heading3"/>
+        <w:ind w:left="720"/>
+      </w:pPr>
+      <w:r>
+        <w:t>Writing Binary Data</w:t>
+      </w:r>
+    </w:p>
+    <w:p>
+      <w:pPr>
+        <w:ind w:left="1440"/>
+      </w:pPr>
+      <w:r>
+        <w:t>Example:</w:t>
+      </w:r>
+    </w:p>
+    <w:p>
+      <w:pPr>
+        <w:ind w:left="1440"/>
+      </w:pPr>
+      <w:proofErr w:type="spellStart"/>
+      <w:r>
+        <w:t>binary_content</w:t>
+      </w:r>
+      <w:proofErr w:type="spellEnd"/>
+      <w:r>
+        <w:t xml:space="preserve"> = </w:t>
+      </w:r>
+      <w:proofErr w:type="spellStart"/>
+      <w:proofErr w:type="gramStart"/>
+      <w:r>
+        <w:t>b”This</w:t>
+      </w:r>
+      <w:proofErr w:type="spellEnd"/>
+      <w:proofErr w:type="gramEnd"/>
+      <w:r>
+        <w:t xml:space="preserve"> is some binary data!”</w:t>
+      </w:r>
+    </w:p>
+    <w:p>
+      <w:pPr>
+        <w:ind w:left="1440"/>
+      </w:pPr>
+      <w:r>
+        <w:t xml:space="preserve">with </w:t>
+      </w:r>
+      <w:proofErr w:type="gramStart"/>
+      <w:r>
+        <w:t>open(</w:t>
+      </w:r>
+      <w:proofErr w:type="gramEnd"/>
+      <w:r>
+        <w:t>“</w:t>
+      </w:r>
+      <w:proofErr w:type="spellStart"/>
+      <w:r>
+        <w:t>binary_output.bin</w:t>
+      </w:r>
+      <w:proofErr w:type="spellEnd"/>
+      <w:proofErr w:type="gramStart"/>
+      <w:r>
+        <w:t>”,</w:t>
+      </w:r>
+      <w:proofErr w:type="gramEnd"/>
+      <w:r>
+        <w:t xml:space="preserve"> “</w:t>
+      </w:r>
+      <w:proofErr w:type="spellStart"/>
+      <w:r>
+        <w:t>wb</w:t>
+      </w:r>
+      <w:proofErr w:type="spellEnd"/>
+      <w:r>
+        <w:t>”) as file:</w:t>
+      </w:r>
+    </w:p>
+    <w:p>
+      <w:pPr>
+        <w:ind w:left="1440"/>
+      </w:pPr>
+      <w:r>
+        <w:tab/>
+      </w:r>
+      <w:proofErr w:type="spellStart"/>
+      <w:proofErr w:type="gramStart"/>
+      <w:r>
+        <w:t>file.write</w:t>
+      </w:r>
+      <w:proofErr w:type="spellEnd"/>
+      <w:proofErr w:type="gramEnd"/>
+      <w:r>
+        <w:t>(</w:t>
+      </w:r>
+      <w:proofErr w:type="spellStart"/>
+      <w:r>
+        <w:t>binary_content</w:t>
+      </w:r>
+      <w:proofErr w:type="spellEnd"/>
+      <w:r>
+        <w:t>)</w:t>
+      </w:r>
+    </w:p>
+    <w:p>
+      <w:r>
+        <w:tab/>
+      </w:r>
+      <w:r>
+        <w:rPr>
+          <w:b/>
+          <w:bCs/>
+        </w:rPr>
+        <w:t>Explanation</w:t>
+      </w:r>
+      <w:r>
+        <w:t>:</w:t>
+      </w:r>
+    </w:p>
+    <w:p>
+      <w:pPr>
+        <w:numPr>
+          <w:ilvl w:val="0"/>
+          <w:numId w:val="74"/>
+        </w:numPr>
+        <w:tabs>
+          <w:tab w:val="num" w:pos="720"/>
+        </w:tabs>
+      </w:pPr>
+      <w:r>
+        <w:t>The file is opened in "</w:t>
+      </w:r>
+      <w:proofErr w:type="spellStart"/>
+      <w:r>
+        <w:t>wb</w:t>
+      </w:r>
+      <w:proofErr w:type="spellEnd"/>
+      <w:r>
+        <w:t>" mode (write binary).</w:t>
+      </w:r>
+    </w:p>
+    <w:p>
+      <w:pPr>
+        <w:numPr>
+          <w:ilvl w:val="0"/>
+          <w:numId w:val="74"/>
+        </w:numPr>
+        <w:tabs>
+          <w:tab w:val="num" w:pos="720"/>
+        </w:tabs>
+      </w:pPr>
+      <w:r>
+        <w:t>Binary content (denoted with b) is written directly to the file.</w:t>
+      </w:r>
+    </w:p>
+    <w:p>
+      <w:pPr>
+        <w:pStyle w:val="Heading3"/>
+      </w:pPr>
+      <w:r>
+        <w:t>Key Considerations When Handling Binary Files</w:t>
+      </w:r>
+    </w:p>
+    <w:p>
+      <w:pPr>
+        <w:numPr>
+          <w:ilvl w:val="0"/>
+          <w:numId w:val="75"/>
+        </w:numPr>
+        <w:tabs>
+          <w:tab w:val="clear" w:pos="720"/>
+          <w:tab w:val="num" w:pos="1080"/>
+        </w:tabs>
+        <w:ind w:left="1080"/>
+      </w:pPr>
+      <w:r>
+        <w:rPr>
+          <w:b/>
+          <w:bCs/>
+        </w:rPr>
+        <w:t>Performance</w:t>
+      </w:r>
+      <w:r>
+        <w:t>:</w:t>
+      </w:r>
+    </w:p>
+    <w:p>
+      <w:pPr>
+        <w:numPr>
+          <w:ilvl w:val="1"/>
+          <w:numId w:val="75"/>
+        </w:numPr>
+        <w:tabs>
+          <w:tab w:val="clear" w:pos="1440"/>
+          <w:tab w:val="num" w:pos="1800"/>
+        </w:tabs>
+        <w:ind w:left="1800"/>
+      </w:pPr>
+      <w:r>
+        <w:t>For large binary files, always read/write in chunks to optimize memory usage.</w:t>
+      </w:r>
+    </w:p>
+    <w:p>
+      <w:pPr>
+        <w:numPr>
+          <w:ilvl w:val="0"/>
+          <w:numId w:val="75"/>
+        </w:numPr>
+        <w:tabs>
+          <w:tab w:val="clear" w:pos="720"/>
+          <w:tab w:val="num" w:pos="1080"/>
+        </w:tabs>
+        <w:ind w:left="1080"/>
+      </w:pPr>
+      <w:r>
+        <w:rPr>
+          <w:b/>
+          <w:bCs/>
+        </w:rPr>
+        <w:lastRenderedPageBreak/>
+        <w:t>Binary vs. Text Mode</w:t>
+      </w:r>
+      <w:r>
+        <w:t>:</w:t>
+      </w:r>
+    </w:p>
+    <w:p>
+      <w:pPr>
+        <w:numPr>
+          <w:ilvl w:val="1"/>
+          <w:numId w:val="75"/>
+        </w:numPr>
+        <w:tabs>
+          <w:tab w:val="clear" w:pos="1440"/>
+          <w:tab w:val="num" w:pos="1800"/>
+        </w:tabs>
+        <w:ind w:left="1800"/>
+      </w:pPr>
+      <w:r>
+        <w:t>Binary mode ("</w:t>
+      </w:r>
+      <w:proofErr w:type="spellStart"/>
+      <w:r>
+        <w:t>rb</w:t>
+      </w:r>
+      <w:proofErr w:type="spellEnd"/>
+      <w:r>
+        <w:t>", "</w:t>
+      </w:r>
+      <w:proofErr w:type="spellStart"/>
+      <w:r>
+        <w:t>wb</w:t>
+      </w:r>
+      <w:proofErr w:type="spellEnd"/>
+      <w:r>
+        <w:t>") processes raw data without text encoding or decoding.</w:t>
+      </w:r>
+    </w:p>
+    <w:p>
+      <w:pPr>
+        <w:numPr>
+          <w:ilvl w:val="1"/>
+          <w:numId w:val="75"/>
+        </w:numPr>
+        <w:tabs>
+          <w:tab w:val="clear" w:pos="1440"/>
+          <w:tab w:val="num" w:pos="1800"/>
+        </w:tabs>
+        <w:ind w:left="1800"/>
+      </w:pPr>
+      <w:r>
+        <w:t>Text mode processes text data with encoding, like UTF-8.</w:t>
+      </w:r>
+    </w:p>
+    <w:p>
+      <w:pPr>
+        <w:numPr>
+          <w:ilvl w:val="0"/>
+          <w:numId w:val="75"/>
+        </w:numPr>
+        <w:tabs>
+          <w:tab w:val="clear" w:pos="720"/>
+          <w:tab w:val="num" w:pos="1080"/>
+        </w:tabs>
+        <w:ind w:left="1080"/>
+      </w:pPr>
+      <w:r>
+        <w:rPr>
+          <w:b/>
+          <w:bCs/>
+        </w:rPr>
+        <w:t>Cross-Platform Compatibility</w:t>
+      </w:r>
+      <w:r>
+        <w:t>:</w:t>
+      </w:r>
+    </w:p>
+    <w:p>
+      <w:pPr>
+        <w:numPr>
+          <w:ilvl w:val="1"/>
+          <w:numId w:val="75"/>
+        </w:numPr>
+        <w:tabs>
+          <w:tab w:val="clear" w:pos="1440"/>
+          <w:tab w:val="num" w:pos="1800"/>
+        </w:tabs>
+        <w:ind w:left="1800"/>
+      </w:pPr>
+      <w:r>
+        <w:t>Binary files should be handled carefully when sharing across different operating systems, as file formats may vary.</w:t>
+      </w:r>
+    </w:p>
+    <w:p/>
+    <w:p>
+      <w:pPr>
+        <w:pStyle w:val="Heading1"/>
+      </w:pPr>
+      <w:r>
+        <w:t>Modules</w:t>
+      </w:r>
+    </w:p>
+    <w:p>
+      <w:pPr>
+        <w:pStyle w:val="Heading1"/>
+      </w:pPr>
+      <w:r>
+        <w:t>Object Oriented Programming</w:t>
+      </w:r>
+    </w:p>
+    <w:p/>
+    <w:p>
+      <w:pPr>
+        <w:rPr>
+          <w:b/>
+          <w:bCs/>
+        </w:rPr>
+      </w:pPr>
+      <w:r>
+        <w:rPr>
+          <w:b/>
+          <w:bCs/>
+        </w:rPr>
+        <w:t>Special Functions like map, zip</w:t>
+      </w:r>
+    </w:p>
     <w:sectPr>
       <w:pgSz w:w="11906" w:h="16838"/>
       <w:pgMar w:top="1440" w:right="1440" w:bottom="1440" w:left="1440" w:header="708" w:footer="708" w:gutter="0"/>
@@ -46268,6 +48663,123 @@
     </w:lvl>
   </w:abstractNum>
   <w:abstractNum w:abstractNumId="33" w15:restartNumberingAfterBreak="0">
+    <w:nsid w:val="38780E20"/>
+    <w:multiLevelType w:val="multilevel"/>
+    <w:tmpl w:val="4E36D15C"/>
+    <w:lvl w:ilvl="0">
+      <w:start w:val="1"/>
+      <w:numFmt w:val="decimal"/>
+      <w:lvlText w:val="%1."/>
+      <w:lvlJc w:val="left"/>
+      <w:pPr>
+        <w:tabs>
+          <w:tab w:val="num" w:pos="720"/>
+        </w:tabs>
+        <w:ind w:left="720" w:hanging="360"/>
+      </w:pPr>
+    </w:lvl>
+    <w:lvl w:ilvl="1">
+      <w:start w:val="1"/>
+      <w:numFmt w:val="bullet"/>
+      <w:lvlText w:val="o"/>
+      <w:lvlJc w:val="left"/>
+      <w:pPr>
+        <w:tabs>
+          <w:tab w:val="num" w:pos="1440"/>
+        </w:tabs>
+        <w:ind w:left="1440" w:hanging="360"/>
+      </w:pPr>
+      <w:rPr>
+        <w:rFonts w:ascii="Courier New" w:hAnsi="Courier New" w:hint="default"/>
+        <w:sz w:val="20"/>
+      </w:rPr>
+    </w:lvl>
+    <w:lvl w:ilvl="2" w:tentative="1">
+      <w:start w:val="1"/>
+      <w:numFmt w:val="decimal"/>
+      <w:lvlText w:val="%3."/>
+      <w:lvlJc w:val="left"/>
+      <w:pPr>
+        <w:tabs>
+          <w:tab w:val="num" w:pos="2160"/>
+        </w:tabs>
+        <w:ind w:left="2160" w:hanging="360"/>
+      </w:pPr>
+    </w:lvl>
+    <w:lvl w:ilvl="3" w:tentative="1">
+      <w:start w:val="1"/>
+      <w:numFmt w:val="decimal"/>
+      <w:lvlText w:val="%4."/>
+      <w:lvlJc w:val="left"/>
+      <w:pPr>
+        <w:tabs>
+          <w:tab w:val="num" w:pos="2880"/>
+        </w:tabs>
+        <w:ind w:left="2880" w:hanging="360"/>
+      </w:pPr>
+    </w:lvl>
+    <w:lvl w:ilvl="4" w:tentative="1">
+      <w:start w:val="1"/>
+      <w:numFmt w:val="decimal"/>
+      <w:lvlText w:val="%5."/>
+      <w:lvlJc w:val="left"/>
+      <w:pPr>
+        <w:tabs>
+          <w:tab w:val="num" w:pos="3600"/>
+        </w:tabs>
+        <w:ind w:left="3600" w:hanging="360"/>
+      </w:pPr>
+    </w:lvl>
+    <w:lvl w:ilvl="5" w:tentative="1">
+      <w:start w:val="1"/>
+      <w:numFmt w:val="decimal"/>
+      <w:lvlText w:val="%6."/>
+      <w:lvlJc w:val="left"/>
+      <w:pPr>
+        <w:tabs>
+          <w:tab w:val="num" w:pos="4320"/>
+        </w:tabs>
+        <w:ind w:left="4320" w:hanging="360"/>
+      </w:pPr>
+    </w:lvl>
+    <w:lvl w:ilvl="6" w:tentative="1">
+      <w:start w:val="1"/>
+      <w:numFmt w:val="decimal"/>
+      <w:lvlText w:val="%7."/>
+      <w:lvlJc w:val="left"/>
+      <w:pPr>
+        <w:tabs>
+          <w:tab w:val="num" w:pos="5040"/>
+        </w:tabs>
+        <w:ind w:left="5040" w:hanging="360"/>
+      </w:pPr>
+    </w:lvl>
+    <w:lvl w:ilvl="7" w:tentative="1">
+      <w:start w:val="1"/>
+      <w:numFmt w:val="decimal"/>
+      <w:lvlText w:val="%8."/>
+      <w:lvlJc w:val="left"/>
+      <w:pPr>
+        <w:tabs>
+          <w:tab w:val="num" w:pos="5760"/>
+        </w:tabs>
+        <w:ind w:left="5760" w:hanging="360"/>
+      </w:pPr>
+    </w:lvl>
+    <w:lvl w:ilvl="8" w:tentative="1">
+      <w:start w:val="1"/>
+      <w:numFmt w:val="decimal"/>
+      <w:lvlText w:val="%9."/>
+      <w:lvlJc w:val="left"/>
+      <w:pPr>
+        <w:tabs>
+          <w:tab w:val="num" w:pos="6480"/>
+        </w:tabs>
+        <w:ind w:left="6480" w:hanging="360"/>
+      </w:pPr>
+    </w:lvl>
+  </w:abstractNum>
+  <w:abstractNum w:abstractNumId="34" w15:restartNumberingAfterBreak="0">
     <w:nsid w:val="39617F12"/>
     <w:multiLevelType w:val="hybridMultilevel"/>
     <w:tmpl w:val="5E7E65C4"/>
@@ -46356,7 +48868,7 @@
       </w:pPr>
     </w:lvl>
   </w:abstractNum>
-  <w:abstractNum w:abstractNumId="34" w15:restartNumberingAfterBreak="0">
+  <w:abstractNum w:abstractNumId="35" w15:restartNumberingAfterBreak="0">
     <w:nsid w:val="3AE80952"/>
     <w:multiLevelType w:val="hybridMultilevel"/>
     <w:tmpl w:val="2D2E9CB6"/>
@@ -46445,7 +48957,7 @@
       </w:pPr>
     </w:lvl>
   </w:abstractNum>
-  <w:abstractNum w:abstractNumId="35" w15:restartNumberingAfterBreak="0">
+  <w:abstractNum w:abstractNumId="36" w15:restartNumberingAfterBreak="0">
     <w:nsid w:val="3BB13AA6"/>
     <w:multiLevelType w:val="hybridMultilevel"/>
     <w:tmpl w:val="63B2F7F6"/>
@@ -46531,7 +49043,7 @@
       </w:pPr>
     </w:lvl>
   </w:abstractNum>
-  <w:abstractNum w:abstractNumId="36" w15:restartNumberingAfterBreak="0">
+  <w:abstractNum w:abstractNumId="37" w15:restartNumberingAfterBreak="0">
     <w:nsid w:val="3BC374EA"/>
     <w:multiLevelType w:val="hybridMultilevel"/>
     <w:tmpl w:val="F17A9970"/>
@@ -46644,7 +49156,7 @@
       </w:rPr>
     </w:lvl>
   </w:abstractNum>
-  <w:abstractNum w:abstractNumId="37" w15:restartNumberingAfterBreak="0">
+  <w:abstractNum w:abstractNumId="38" w15:restartNumberingAfterBreak="0">
     <w:nsid w:val="3E5C7FA2"/>
     <w:multiLevelType w:val="hybridMultilevel"/>
     <w:tmpl w:val="A172327A"/>
@@ -46733,7 +49245,7 @@
       </w:pPr>
     </w:lvl>
   </w:abstractNum>
-  <w:abstractNum w:abstractNumId="38" w15:restartNumberingAfterBreak="0">
+  <w:abstractNum w:abstractNumId="39" w15:restartNumberingAfterBreak="0">
     <w:nsid w:val="3E737EE8"/>
     <w:multiLevelType w:val="hybridMultilevel"/>
     <w:tmpl w:val="BCF20F94"/>
@@ -46822,7 +49334,7 @@
       </w:pPr>
     </w:lvl>
   </w:abstractNum>
-  <w:abstractNum w:abstractNumId="39" w15:restartNumberingAfterBreak="0">
+  <w:abstractNum w:abstractNumId="40" w15:restartNumberingAfterBreak="0">
     <w:nsid w:val="401A787A"/>
     <w:multiLevelType w:val="multilevel"/>
     <w:tmpl w:val="518E20DA"/>
@@ -46934,7 +49446,7 @@
       </w:rPr>
     </w:lvl>
   </w:abstractNum>
-  <w:abstractNum w:abstractNumId="40" w15:restartNumberingAfterBreak="0">
+  <w:abstractNum w:abstractNumId="41" w15:restartNumberingAfterBreak="0">
     <w:nsid w:val="405D6A56"/>
     <w:multiLevelType w:val="hybridMultilevel"/>
     <w:tmpl w:val="7D0A7C20"/>
@@ -47023,7 +49535,7 @@
       </w:pPr>
     </w:lvl>
   </w:abstractNum>
-  <w:abstractNum w:abstractNumId="41" w15:restartNumberingAfterBreak="0">
+  <w:abstractNum w:abstractNumId="42" w15:restartNumberingAfterBreak="0">
     <w:nsid w:val="419B1F44"/>
     <w:multiLevelType w:val="hybridMultilevel"/>
     <w:tmpl w:val="04860128"/>
@@ -47111,7 +49623,7 @@
       </w:pPr>
     </w:lvl>
   </w:abstractNum>
-  <w:abstractNum w:abstractNumId="42" w15:restartNumberingAfterBreak="0">
+  <w:abstractNum w:abstractNumId="43" w15:restartNumberingAfterBreak="0">
     <w:nsid w:val="423C489A"/>
     <w:multiLevelType w:val="hybridMultilevel"/>
     <w:tmpl w:val="BDFE4BD6"/>
@@ -47200,7 +49712,7 @@
       </w:pPr>
     </w:lvl>
   </w:abstractNum>
-  <w:abstractNum w:abstractNumId="43" w15:restartNumberingAfterBreak="0">
+  <w:abstractNum w:abstractNumId="44" w15:restartNumberingAfterBreak="0">
     <w:nsid w:val="44C20C64"/>
     <w:multiLevelType w:val="multilevel"/>
     <w:tmpl w:val="1F36AE30"/>
@@ -47345,7 +49857,7 @@
       </w:rPr>
     </w:lvl>
   </w:abstractNum>
-  <w:abstractNum w:abstractNumId="44" w15:restartNumberingAfterBreak="0">
+  <w:abstractNum w:abstractNumId="45" w15:restartNumberingAfterBreak="0">
     <w:nsid w:val="49DE111F"/>
     <w:multiLevelType w:val="hybridMultilevel"/>
     <w:tmpl w:val="CAD8782A"/>
@@ -47434,7 +49946,7 @@
       </w:pPr>
     </w:lvl>
   </w:abstractNum>
-  <w:abstractNum w:abstractNumId="45" w15:restartNumberingAfterBreak="0">
+  <w:abstractNum w:abstractNumId="46" w15:restartNumberingAfterBreak="0">
     <w:nsid w:val="4C3C4C41"/>
     <w:multiLevelType w:val="hybridMultilevel"/>
     <w:tmpl w:val="B5502FBC"/>
@@ -47523,7 +50035,7 @@
       </w:pPr>
     </w:lvl>
   </w:abstractNum>
-  <w:abstractNum w:abstractNumId="46" w15:restartNumberingAfterBreak="0">
+  <w:abstractNum w:abstractNumId="47" w15:restartNumberingAfterBreak="0">
     <w:nsid w:val="4CA521F3"/>
     <w:multiLevelType w:val="hybridMultilevel"/>
     <w:tmpl w:val="34D40752"/>
@@ -47612,7 +50124,7 @@
       </w:pPr>
     </w:lvl>
   </w:abstractNum>
-  <w:abstractNum w:abstractNumId="47" w15:restartNumberingAfterBreak="0">
+  <w:abstractNum w:abstractNumId="48" w15:restartNumberingAfterBreak="0">
     <w:nsid w:val="4CFD45C5"/>
     <w:multiLevelType w:val="multilevel"/>
     <w:tmpl w:val="1F36AE30"/>
@@ -47757,7 +50269,7 @@
       </w:rPr>
     </w:lvl>
   </w:abstractNum>
-  <w:abstractNum w:abstractNumId="48" w15:restartNumberingAfterBreak="0">
+  <w:abstractNum w:abstractNumId="49" w15:restartNumberingAfterBreak="0">
     <w:nsid w:val="4E1F3122"/>
     <w:multiLevelType w:val="hybridMultilevel"/>
     <w:tmpl w:val="03DE9E60"/>
@@ -47870,7 +50382,7 @@
       </w:rPr>
     </w:lvl>
   </w:abstractNum>
-  <w:abstractNum w:abstractNumId="49" w15:restartNumberingAfterBreak="0">
+  <w:abstractNum w:abstractNumId="50" w15:restartNumberingAfterBreak="0">
     <w:nsid w:val="51672642"/>
     <w:multiLevelType w:val="multilevel"/>
     <w:tmpl w:val="1B3403BA"/>
@@ -48015,7 +50527,7 @@
       </w:rPr>
     </w:lvl>
   </w:abstractNum>
-  <w:abstractNum w:abstractNumId="50" w15:restartNumberingAfterBreak="0">
+  <w:abstractNum w:abstractNumId="51" w15:restartNumberingAfterBreak="0">
     <w:nsid w:val="5441142F"/>
     <w:multiLevelType w:val="hybridMultilevel"/>
     <w:tmpl w:val="090A32A6"/>
@@ -48128,7 +50640,7 @@
       </w:rPr>
     </w:lvl>
   </w:abstractNum>
-  <w:abstractNum w:abstractNumId="51" w15:restartNumberingAfterBreak="0">
+  <w:abstractNum w:abstractNumId="52" w15:restartNumberingAfterBreak="0">
     <w:nsid w:val="5A0710C9"/>
     <w:multiLevelType w:val="hybridMultilevel"/>
     <w:tmpl w:val="12386680"/>
@@ -48217,7 +50729,7 @@
       </w:pPr>
     </w:lvl>
   </w:abstractNum>
-  <w:abstractNum w:abstractNumId="52" w15:restartNumberingAfterBreak="0">
+  <w:abstractNum w:abstractNumId="53" w15:restartNumberingAfterBreak="0">
     <w:nsid w:val="5BF22E79"/>
     <w:multiLevelType w:val="hybridMultilevel"/>
     <w:tmpl w:val="1D0CAAA2"/>
@@ -48306,7 +50818,7 @@
       </w:pPr>
     </w:lvl>
   </w:abstractNum>
-  <w:abstractNum w:abstractNumId="53" w15:restartNumberingAfterBreak="0">
+  <w:abstractNum w:abstractNumId="54" w15:restartNumberingAfterBreak="0">
     <w:nsid w:val="5C4C2B43"/>
     <w:multiLevelType w:val="hybridMultilevel"/>
     <w:tmpl w:val="78A6FA1A"/>
@@ -48395,7 +50907,7 @@
       </w:pPr>
     </w:lvl>
   </w:abstractNum>
-  <w:abstractNum w:abstractNumId="54" w15:restartNumberingAfterBreak="0">
+  <w:abstractNum w:abstractNumId="55" w15:restartNumberingAfterBreak="0">
     <w:nsid w:val="5C852362"/>
     <w:multiLevelType w:val="multilevel"/>
     <w:tmpl w:val="1F36AE30"/>
@@ -48540,7 +51052,7 @@
       </w:rPr>
     </w:lvl>
   </w:abstractNum>
-  <w:abstractNum w:abstractNumId="55" w15:restartNumberingAfterBreak="0">
+  <w:abstractNum w:abstractNumId="56" w15:restartNumberingAfterBreak="0">
     <w:nsid w:val="5DE60C4D"/>
     <w:multiLevelType w:val="hybridMultilevel"/>
     <w:tmpl w:val="3CEA6BCA"/>
@@ -48653,7 +51165,7 @@
       </w:rPr>
     </w:lvl>
   </w:abstractNum>
-  <w:abstractNum w:abstractNumId="56" w15:restartNumberingAfterBreak="0">
+  <w:abstractNum w:abstractNumId="57" w15:restartNumberingAfterBreak="0">
     <w:nsid w:val="5FD95AF5"/>
     <w:multiLevelType w:val="hybridMultilevel"/>
     <w:tmpl w:val="82A45F40"/>
@@ -48766,7 +51278,7 @@
       </w:rPr>
     </w:lvl>
   </w:abstractNum>
-  <w:abstractNum w:abstractNumId="57" w15:restartNumberingAfterBreak="0">
+  <w:abstractNum w:abstractNumId="58" w15:restartNumberingAfterBreak="0">
     <w:nsid w:val="605603FD"/>
     <w:multiLevelType w:val="hybridMultilevel"/>
     <w:tmpl w:val="513CC28A"/>
@@ -48879,7 +51391,156 @@
       </w:rPr>
     </w:lvl>
   </w:abstractNum>
-  <w:abstractNum w:abstractNumId="58" w15:restartNumberingAfterBreak="0">
+  <w:abstractNum w:abstractNumId="59" w15:restartNumberingAfterBreak="0">
+    <w:nsid w:val="620827D7"/>
+    <w:multiLevelType w:val="multilevel"/>
+    <w:tmpl w:val="3B3E3DDC"/>
+    <w:lvl w:ilvl="0">
+      <w:start w:val="1"/>
+      <w:numFmt w:val="bullet"/>
+      <w:lvlText w:val=""/>
+      <w:lvlJc w:val="left"/>
+      <w:pPr>
+        <w:tabs>
+          <w:tab w:val="num" w:pos="1080"/>
+        </w:tabs>
+        <w:ind w:left="1080" w:hanging="360"/>
+      </w:pPr>
+      <w:rPr>
+        <w:rFonts w:ascii="Symbol" w:hAnsi="Symbol" w:hint="default"/>
+        <w:sz w:val="20"/>
+      </w:rPr>
+    </w:lvl>
+    <w:lvl w:ilvl="1" w:tentative="1">
+      <w:start w:val="1"/>
+      <w:numFmt w:val="bullet"/>
+      <w:lvlText w:val="o"/>
+      <w:lvlJc w:val="left"/>
+      <w:pPr>
+        <w:tabs>
+          <w:tab w:val="num" w:pos="1800"/>
+        </w:tabs>
+        <w:ind w:left="1800" w:hanging="360"/>
+      </w:pPr>
+      <w:rPr>
+        <w:rFonts w:ascii="Courier New" w:hAnsi="Courier New" w:hint="default"/>
+        <w:sz w:val="20"/>
+      </w:rPr>
+    </w:lvl>
+    <w:lvl w:ilvl="2" w:tentative="1">
+      <w:start w:val="1"/>
+      <w:numFmt w:val="bullet"/>
+      <w:lvlText w:val=""/>
+      <w:lvlJc w:val="left"/>
+      <w:pPr>
+        <w:tabs>
+          <w:tab w:val="num" w:pos="2520"/>
+        </w:tabs>
+        <w:ind w:left="2520" w:hanging="360"/>
+      </w:pPr>
+      <w:rPr>
+        <w:rFonts w:ascii="Wingdings" w:hAnsi="Wingdings" w:hint="default"/>
+        <w:sz w:val="20"/>
+      </w:rPr>
+    </w:lvl>
+    <w:lvl w:ilvl="3" w:tentative="1">
+      <w:start w:val="1"/>
+      <w:numFmt w:val="bullet"/>
+      <w:lvlText w:val=""/>
+      <w:lvlJc w:val="left"/>
+      <w:pPr>
+        <w:tabs>
+          <w:tab w:val="num" w:pos="3240"/>
+        </w:tabs>
+        <w:ind w:left="3240" w:hanging="360"/>
+      </w:pPr>
+      <w:rPr>
+        <w:rFonts w:ascii="Wingdings" w:hAnsi="Wingdings" w:hint="default"/>
+        <w:sz w:val="20"/>
+      </w:rPr>
+    </w:lvl>
+    <w:lvl w:ilvl="4" w:tentative="1">
+      <w:start w:val="1"/>
+      <w:numFmt w:val="bullet"/>
+      <w:lvlText w:val=""/>
+      <w:lvlJc w:val="left"/>
+      <w:pPr>
+        <w:tabs>
+          <w:tab w:val="num" w:pos="3960"/>
+        </w:tabs>
+        <w:ind w:left="3960" w:hanging="360"/>
+      </w:pPr>
+      <w:rPr>
+        <w:rFonts w:ascii="Wingdings" w:hAnsi="Wingdings" w:hint="default"/>
+        <w:sz w:val="20"/>
+      </w:rPr>
+    </w:lvl>
+    <w:lvl w:ilvl="5" w:tentative="1">
+      <w:start w:val="1"/>
+      <w:numFmt w:val="bullet"/>
+      <w:lvlText w:val=""/>
+      <w:lvlJc w:val="left"/>
+      <w:pPr>
+        <w:tabs>
+          <w:tab w:val="num" w:pos="4680"/>
+        </w:tabs>
+        <w:ind w:left="4680" w:hanging="360"/>
+      </w:pPr>
+      <w:rPr>
+        <w:rFonts w:ascii="Wingdings" w:hAnsi="Wingdings" w:hint="default"/>
+        <w:sz w:val="20"/>
+      </w:rPr>
+    </w:lvl>
+    <w:lvl w:ilvl="6" w:tentative="1">
+      <w:start w:val="1"/>
+      <w:numFmt w:val="bullet"/>
+      <w:lvlText w:val=""/>
+      <w:lvlJc w:val="left"/>
+      <w:pPr>
+        <w:tabs>
+          <w:tab w:val="num" w:pos="5400"/>
+        </w:tabs>
+        <w:ind w:left="5400" w:hanging="360"/>
+      </w:pPr>
+      <w:rPr>
+        <w:rFonts w:ascii="Wingdings" w:hAnsi="Wingdings" w:hint="default"/>
+        <w:sz w:val="20"/>
+      </w:rPr>
+    </w:lvl>
+    <w:lvl w:ilvl="7" w:tentative="1">
+      <w:start w:val="1"/>
+      <w:numFmt w:val="bullet"/>
+      <w:lvlText w:val=""/>
+      <w:lvlJc w:val="left"/>
+      <w:pPr>
+        <w:tabs>
+          <w:tab w:val="num" w:pos="6120"/>
+        </w:tabs>
+        <w:ind w:left="6120" w:hanging="360"/>
+      </w:pPr>
+      <w:rPr>
+        <w:rFonts w:ascii="Wingdings" w:hAnsi="Wingdings" w:hint="default"/>
+        <w:sz w:val="20"/>
+      </w:rPr>
+    </w:lvl>
+    <w:lvl w:ilvl="8" w:tentative="1">
+      <w:start w:val="1"/>
+      <w:numFmt w:val="bullet"/>
+      <w:lvlText w:val=""/>
+      <w:lvlJc w:val="left"/>
+      <w:pPr>
+        <w:tabs>
+          <w:tab w:val="num" w:pos="6840"/>
+        </w:tabs>
+        <w:ind w:left="6840" w:hanging="360"/>
+      </w:pPr>
+      <w:rPr>
+        <w:rFonts w:ascii="Wingdings" w:hAnsi="Wingdings" w:hint="default"/>
+        <w:sz w:val="20"/>
+      </w:rPr>
+    </w:lvl>
+  </w:abstractNum>
+  <w:abstractNum w:abstractNumId="60" w15:restartNumberingAfterBreak="0">
     <w:nsid w:val="62CF7E19"/>
     <w:multiLevelType w:val="hybridMultilevel"/>
     <w:tmpl w:val="0EEE02E8"/>
@@ -48968,7 +51629,7 @@
       </w:pPr>
     </w:lvl>
   </w:abstractNum>
-  <w:abstractNum w:abstractNumId="59" w15:restartNumberingAfterBreak="0">
+  <w:abstractNum w:abstractNumId="61" w15:restartNumberingAfterBreak="0">
     <w:nsid w:val="631D14FD"/>
     <w:multiLevelType w:val="hybridMultilevel"/>
     <w:tmpl w:val="81508112"/>
@@ -49081,7 +51742,7 @@
       </w:rPr>
     </w:lvl>
   </w:abstractNum>
-  <w:abstractNum w:abstractNumId="60" w15:restartNumberingAfterBreak="0">
+  <w:abstractNum w:abstractNumId="62" w15:restartNumberingAfterBreak="0">
     <w:nsid w:val="637C5BBD"/>
     <w:multiLevelType w:val="hybridMultilevel"/>
     <w:tmpl w:val="3336E8E4"/>
@@ -49170,7 +51831,7 @@
       </w:pPr>
     </w:lvl>
   </w:abstractNum>
-  <w:abstractNum w:abstractNumId="61" w15:restartNumberingAfterBreak="0">
+  <w:abstractNum w:abstractNumId="63" w15:restartNumberingAfterBreak="0">
     <w:nsid w:val="647A67FA"/>
     <w:multiLevelType w:val="hybridMultilevel"/>
     <w:tmpl w:val="B158EC32"/>
@@ -49259,7 +51920,7 @@
       </w:pPr>
     </w:lvl>
   </w:abstractNum>
-  <w:abstractNum w:abstractNumId="62" w15:restartNumberingAfterBreak="0">
+  <w:abstractNum w:abstractNumId="64" w15:restartNumberingAfterBreak="0">
     <w:nsid w:val="67417ED1"/>
     <w:multiLevelType w:val="multilevel"/>
     <w:tmpl w:val="D0968130"/>
@@ -49408,7 +52069,7 @@
       </w:rPr>
     </w:lvl>
   </w:abstractNum>
-  <w:abstractNum w:abstractNumId="63" w15:restartNumberingAfterBreak="0">
+  <w:abstractNum w:abstractNumId="65" w15:restartNumberingAfterBreak="0">
     <w:nsid w:val="695F3696"/>
     <w:multiLevelType w:val="hybridMultilevel"/>
     <w:tmpl w:val="EF3692AE"/>
@@ -49497,7 +52158,7 @@
       </w:pPr>
     </w:lvl>
   </w:abstractNum>
-  <w:abstractNum w:abstractNumId="64" w15:restartNumberingAfterBreak="0">
+  <w:abstractNum w:abstractNumId="66" w15:restartNumberingAfterBreak="0">
     <w:nsid w:val="6B8528FF"/>
     <w:multiLevelType w:val="hybridMultilevel"/>
     <w:tmpl w:val="EB9EAC6A"/>
@@ -49610,7 +52271,7 @@
       </w:rPr>
     </w:lvl>
   </w:abstractNum>
-  <w:abstractNum w:abstractNumId="65" w15:restartNumberingAfterBreak="0">
+  <w:abstractNum w:abstractNumId="67" w15:restartNumberingAfterBreak="0">
     <w:nsid w:val="6C7B0793"/>
     <w:multiLevelType w:val="hybridMultilevel"/>
     <w:tmpl w:val="3D123BFA"/>
@@ -49723,7 +52384,7 @@
       </w:rPr>
     </w:lvl>
   </w:abstractNum>
-  <w:abstractNum w:abstractNumId="66" w15:restartNumberingAfterBreak="0">
+  <w:abstractNum w:abstractNumId="68" w15:restartNumberingAfterBreak="0">
     <w:nsid w:val="6E173C34"/>
     <w:multiLevelType w:val="multilevel"/>
     <w:tmpl w:val="A4DCF626"/>
@@ -49872,7 +52533,7 @@
       </w:rPr>
     </w:lvl>
   </w:abstractNum>
-  <w:abstractNum w:abstractNumId="67" w15:restartNumberingAfterBreak="0">
+  <w:abstractNum w:abstractNumId="69" w15:restartNumberingAfterBreak="0">
     <w:nsid w:val="6E8649E9"/>
     <w:multiLevelType w:val="hybridMultilevel"/>
     <w:tmpl w:val="361658A4"/>
@@ -49961,7 +52622,7 @@
       </w:pPr>
     </w:lvl>
   </w:abstractNum>
-  <w:abstractNum w:abstractNumId="68" w15:restartNumberingAfterBreak="0">
+  <w:abstractNum w:abstractNumId="70" w15:restartNumberingAfterBreak="0">
     <w:nsid w:val="6EE64FDF"/>
     <w:multiLevelType w:val="multilevel"/>
     <w:tmpl w:val="EB56DE34"/>
@@ -50074,7 +52735,7 @@
       </w:pPr>
     </w:lvl>
   </w:abstractNum>
-  <w:abstractNum w:abstractNumId="69" w15:restartNumberingAfterBreak="0">
+  <w:abstractNum w:abstractNumId="71" w15:restartNumberingAfterBreak="0">
     <w:nsid w:val="75173E9D"/>
     <w:multiLevelType w:val="hybridMultilevel"/>
     <w:tmpl w:val="320A3122"/>
@@ -50163,7 +52824,7 @@
       </w:pPr>
     </w:lvl>
   </w:abstractNum>
-  <w:abstractNum w:abstractNumId="70" w15:restartNumberingAfterBreak="0">
+  <w:abstractNum w:abstractNumId="72" w15:restartNumberingAfterBreak="0">
     <w:nsid w:val="76394258"/>
     <w:multiLevelType w:val="hybridMultilevel"/>
     <w:tmpl w:val="5DEEF286"/>
@@ -50252,7 +52913,7 @@
       </w:pPr>
     </w:lvl>
   </w:abstractNum>
-  <w:abstractNum w:abstractNumId="71" w15:restartNumberingAfterBreak="0">
+  <w:abstractNum w:abstractNumId="73" w15:restartNumberingAfterBreak="0">
     <w:nsid w:val="7C51010D"/>
     <w:multiLevelType w:val="multilevel"/>
     <w:tmpl w:val="1F36AE30"/>
@@ -50397,7 +53058,7 @@
       </w:rPr>
     </w:lvl>
   </w:abstractNum>
-  <w:abstractNum w:abstractNumId="72" w15:restartNumberingAfterBreak="0">
+  <w:abstractNum w:abstractNumId="74" w15:restartNumberingAfterBreak="0">
     <w:nsid w:val="7F095E69"/>
     <w:multiLevelType w:val="multilevel"/>
     <w:tmpl w:val="58809E5E"/>
@@ -50511,7 +53172,7 @@
     </w:lvl>
   </w:abstractNum>
   <w:num w:numId="1" w16cid:durableId="1038704844">
-    <w:abstractNumId w:val="48"/>
+    <w:abstractNumId w:val="49"/>
   </w:num>
   <w:num w:numId="2" w16cid:durableId="1120763185">
     <w:abstractNumId w:val="12"/>
@@ -50529,13 +53190,13 @@
     <w:abstractNumId w:val="28"/>
   </w:num>
   <w:num w:numId="7" w16cid:durableId="472136418">
-    <w:abstractNumId w:val="40"/>
+    <w:abstractNumId w:val="41"/>
   </w:num>
   <w:num w:numId="8" w16cid:durableId="1683774338">
-    <w:abstractNumId w:val="34"/>
+    <w:abstractNumId w:val="35"/>
   </w:num>
   <w:num w:numId="9" w16cid:durableId="553273250">
-    <w:abstractNumId w:val="50"/>
+    <w:abstractNumId w:val="51"/>
   </w:num>
   <w:num w:numId="10" w16cid:durableId="620842423">
     <w:abstractNumId w:val="29"/>
@@ -50544,25 +53205,25 @@
     <w:abstractNumId w:val="30"/>
   </w:num>
   <w:num w:numId="12" w16cid:durableId="1188442690">
-    <w:abstractNumId w:val="44"/>
+    <w:abstractNumId w:val="45"/>
   </w:num>
   <w:num w:numId="13" w16cid:durableId="1679892966">
-    <w:abstractNumId w:val="39"/>
+    <w:abstractNumId w:val="40"/>
   </w:num>
   <w:num w:numId="14" w16cid:durableId="1569917837">
-    <w:abstractNumId w:val="61"/>
+    <w:abstractNumId w:val="63"/>
   </w:num>
   <w:num w:numId="15" w16cid:durableId="237908766">
-    <w:abstractNumId w:val="33"/>
+    <w:abstractNumId w:val="34"/>
   </w:num>
   <w:num w:numId="16" w16cid:durableId="513812888">
-    <w:abstractNumId w:val="57"/>
+    <w:abstractNumId w:val="58"/>
   </w:num>
   <w:num w:numId="17" w16cid:durableId="1015577511">
     <w:abstractNumId w:val="18"/>
   </w:num>
   <w:num w:numId="18" w16cid:durableId="258490316">
-    <w:abstractNumId w:val="46"/>
+    <w:abstractNumId w:val="47"/>
   </w:num>
   <w:num w:numId="19" w16cid:durableId="207184286">
     <w:abstractNumId w:val="20"/>
@@ -50571,28 +53232,28 @@
     <w:abstractNumId w:val="10"/>
   </w:num>
   <w:num w:numId="21" w16cid:durableId="367536338">
-    <w:abstractNumId w:val="41"/>
+    <w:abstractNumId w:val="42"/>
   </w:num>
   <w:num w:numId="22" w16cid:durableId="1006521970">
-    <w:abstractNumId w:val="38"/>
+    <w:abstractNumId w:val="39"/>
   </w:num>
   <w:num w:numId="23" w16cid:durableId="1225605607">
-    <w:abstractNumId w:val="65"/>
+    <w:abstractNumId w:val="67"/>
   </w:num>
   <w:num w:numId="24" w16cid:durableId="1047682585">
     <w:abstractNumId w:val="26"/>
   </w:num>
   <w:num w:numId="25" w16cid:durableId="667758682">
-    <w:abstractNumId w:val="60"/>
+    <w:abstractNumId w:val="62"/>
   </w:num>
   <w:num w:numId="26" w16cid:durableId="2076276246">
     <w:abstractNumId w:val="22"/>
   </w:num>
   <w:num w:numId="27" w16cid:durableId="1646886375">
-    <w:abstractNumId w:val="42"/>
+    <w:abstractNumId w:val="43"/>
   </w:num>
   <w:num w:numId="28" w16cid:durableId="2073307031">
-    <w:abstractNumId w:val="69"/>
+    <w:abstractNumId w:val="71"/>
   </w:num>
   <w:num w:numId="29" w16cid:durableId="665596329">
     <w:abstractNumId w:val="13"/>
@@ -50604,16 +53265,16 @@
     <w:abstractNumId w:val="21"/>
   </w:num>
   <w:num w:numId="32" w16cid:durableId="1544711306">
-    <w:abstractNumId w:val="70"/>
+    <w:abstractNumId w:val="72"/>
   </w:num>
   <w:num w:numId="33" w16cid:durableId="1461726649">
-    <w:abstractNumId w:val="53"/>
+    <w:abstractNumId w:val="54"/>
   </w:num>
   <w:num w:numId="34" w16cid:durableId="2083797000">
     <w:abstractNumId w:val="27"/>
   </w:num>
   <w:num w:numId="35" w16cid:durableId="283125358">
-    <w:abstractNumId w:val="51"/>
+    <w:abstractNumId w:val="52"/>
   </w:num>
   <w:num w:numId="36" w16cid:durableId="1035884599">
     <w:abstractNumId w:val="17"/>
@@ -50622,28 +53283,28 @@
     <w:abstractNumId w:val="15"/>
   </w:num>
   <w:num w:numId="38" w16cid:durableId="1814105737">
-    <w:abstractNumId w:val="58"/>
+    <w:abstractNumId w:val="60"/>
   </w:num>
   <w:num w:numId="39" w16cid:durableId="2099983592">
-    <w:abstractNumId w:val="52"/>
+    <w:abstractNumId w:val="53"/>
   </w:num>
   <w:num w:numId="40" w16cid:durableId="754471035">
-    <w:abstractNumId w:val="37"/>
+    <w:abstractNumId w:val="38"/>
   </w:num>
   <w:num w:numId="41" w16cid:durableId="108279212">
-    <w:abstractNumId w:val="67"/>
+    <w:abstractNumId w:val="69"/>
   </w:num>
   <w:num w:numId="42" w16cid:durableId="928854362">
-    <w:abstractNumId w:val="62"/>
+    <w:abstractNumId w:val="64"/>
   </w:num>
   <w:num w:numId="43" w16cid:durableId="1496534544">
     <w:abstractNumId w:val="19"/>
   </w:num>
   <w:num w:numId="44" w16cid:durableId="714307222">
-    <w:abstractNumId w:val="35"/>
+    <w:abstractNumId w:val="36"/>
   </w:num>
   <w:num w:numId="45" w16cid:durableId="1997295036">
-    <w:abstractNumId w:val="55"/>
+    <w:abstractNumId w:val="56"/>
   </w:num>
   <w:num w:numId="46" w16cid:durableId="959919554">
     <w:abstractNumId w:val="1"/>
@@ -50655,46 +53316,46 @@
     <w:abstractNumId w:val="4"/>
   </w:num>
   <w:num w:numId="49" w16cid:durableId="153843373">
-    <w:abstractNumId w:val="63"/>
+    <w:abstractNumId w:val="65"/>
   </w:num>
   <w:num w:numId="50" w16cid:durableId="458381094">
     <w:abstractNumId w:val="24"/>
   </w:num>
   <w:num w:numId="51" w16cid:durableId="466288778">
-    <w:abstractNumId w:val="59"/>
+    <w:abstractNumId w:val="61"/>
   </w:num>
   <w:num w:numId="52" w16cid:durableId="2101946822">
-    <w:abstractNumId w:val="45"/>
+    <w:abstractNumId w:val="46"/>
   </w:num>
   <w:num w:numId="53" w16cid:durableId="227114125">
-    <w:abstractNumId w:val="54"/>
+    <w:abstractNumId w:val="55"/>
   </w:num>
   <w:num w:numId="54" w16cid:durableId="221327434">
-    <w:abstractNumId w:val="68"/>
+    <w:abstractNumId w:val="70"/>
   </w:num>
   <w:num w:numId="55" w16cid:durableId="19549491">
-    <w:abstractNumId w:val="72"/>
+    <w:abstractNumId w:val="74"/>
   </w:num>
   <w:num w:numId="56" w16cid:durableId="1282615597">
-    <w:abstractNumId w:val="64"/>
+    <w:abstractNumId w:val="66"/>
   </w:num>
   <w:num w:numId="57" w16cid:durableId="823396364">
     <w:abstractNumId w:val="6"/>
   </w:num>
   <w:num w:numId="58" w16cid:durableId="1632520241">
-    <w:abstractNumId w:val="47"/>
+    <w:abstractNumId w:val="48"/>
   </w:num>
   <w:num w:numId="59" w16cid:durableId="1787965939">
     <w:abstractNumId w:val="0"/>
   </w:num>
   <w:num w:numId="60" w16cid:durableId="234899163">
-    <w:abstractNumId w:val="43"/>
+    <w:abstractNumId w:val="44"/>
   </w:num>
   <w:num w:numId="61" w16cid:durableId="445546240">
     <w:abstractNumId w:val="32"/>
   </w:num>
   <w:num w:numId="62" w16cid:durableId="1446923613">
-    <w:abstractNumId w:val="66"/>
+    <w:abstractNumId w:val="68"/>
   </w:num>
   <w:num w:numId="63" w16cid:durableId="410083745">
     <w:abstractNumId w:val="8"/>
@@ -50709,13 +53370,13 @@
     <w:abstractNumId w:val="23"/>
   </w:num>
   <w:num w:numId="67" w16cid:durableId="141779263">
-    <w:abstractNumId w:val="71"/>
+    <w:abstractNumId w:val="73"/>
   </w:num>
   <w:num w:numId="68" w16cid:durableId="2037581319">
-    <w:abstractNumId w:val="49"/>
+    <w:abstractNumId w:val="50"/>
   </w:num>
   <w:num w:numId="69" w16cid:durableId="1437019737">
-    <w:abstractNumId w:val="36"/>
+    <w:abstractNumId w:val="37"/>
   </w:num>
   <w:num w:numId="70" w16cid:durableId="23752231">
     <w:abstractNumId w:val="7"/>
@@ -50727,7 +53388,13 @@
     <w:abstractNumId w:val="14"/>
   </w:num>
   <w:num w:numId="73" w16cid:durableId="372655744">
-    <w:abstractNumId w:val="56"/>
+    <w:abstractNumId w:val="57"/>
+  </w:num>
+  <w:num w:numId="74" w16cid:durableId="945969405">
+    <w:abstractNumId w:val="59"/>
+  </w:num>
+  <w:num w:numId="75" w16cid:durableId="447939803">
+    <w:abstractNumId w:val="33"/>
   </w:num>
 </w:numbering>
 </file>

</xml_diff>

<commit_message>
Added Special Functions map, filter, zip, unzip and Decorators
</commit_message>
<xml_diff>
--- a/Learn_Python_With_NaveenSilvester.docx
+++ b/Learn_Python_With_NaveenSilvester.docx
@@ -46099,6 +46099,7 @@
     </w:p>
     <w:p>
       <w:pPr>
+        <w:pStyle w:val="Heading4"/>
         <w:ind w:left="720"/>
       </w:pPr>
       <w:r>
@@ -46122,7 +46123,7 @@
           <w:b/>
           <w:bCs/>
         </w:rPr>
-        <w:t>1. Set Up the Directory Structure</w:t>
+        <w:t>Set Up the Directory Structure</w:t>
       </w:r>
     </w:p>
     <w:p>
@@ -47478,6 +47479,1916 @@
       </w:r>
       <w:r>
         <w:tab/>
+      </w:r>
+    </w:p>
+    <w:p/>
+    <w:p/>
+    <w:p>
+      <w:pPr>
+        <w:pStyle w:val="Heading1"/>
+      </w:pPr>
+      <w:r>
+        <w:t>Special Functions</w:t>
+      </w:r>
+    </w:p>
+    <w:p>
+      <w:pPr>
+        <w:pStyle w:val="Heading2"/>
+      </w:pPr>
+      <w:proofErr w:type="gramStart"/>
+      <w:r>
+        <w:t>map(</w:t>
+      </w:r>
+      <w:proofErr w:type="gramEnd"/>
+      <w:r>
+        <w:t xml:space="preserve">function, </w:t>
+      </w:r>
+      <w:proofErr w:type="spellStart"/>
+      <w:r>
+        <w:t>iterable</w:t>
+      </w:r>
+      <w:proofErr w:type="spellEnd"/>
+      <w:r>
+        <w:t>)</w:t>
+      </w:r>
+    </w:p>
+    <w:p>
+      <w:r>
+        <w:tab/>
+        <w:t xml:space="preserve">Applies a function to every item in an </w:t>
+      </w:r>
+      <w:proofErr w:type="spellStart"/>
+      <w:r>
+        <w:t>iterable</w:t>
+      </w:r>
+      <w:proofErr w:type="spellEnd"/>
+      <w:r>
+        <w:t xml:space="preserve"> and returns a map object</w:t>
+      </w:r>
+    </w:p>
+    <w:p>
+      <w:r>
+        <w:tab/>
+      </w:r>
+      <w:proofErr w:type="spellStart"/>
+      <w:r>
+        <w:t>nums</w:t>
+      </w:r>
+      <w:proofErr w:type="spellEnd"/>
+      <w:r>
+        <w:t xml:space="preserve"> </w:t>
+      </w:r>
+      <w:proofErr w:type="gramStart"/>
+      <w:r>
+        <w:t>=[</w:t>
+      </w:r>
+      <w:proofErr w:type="gramEnd"/>
+      <w:r>
+        <w:t>1,2,3]</w:t>
+      </w:r>
+    </w:p>
+    <w:p>
+      <w:r>
+        <w:tab/>
+        <w:t xml:space="preserve">squared = </w:t>
+      </w:r>
+      <w:proofErr w:type="gramStart"/>
+      <w:r>
+        <w:t>map(</w:t>
+      </w:r>
+      <w:proofErr w:type="gramEnd"/>
+      <w:r>
+        <w:t xml:space="preserve">lambda </w:t>
+      </w:r>
+      <w:proofErr w:type="gramStart"/>
+      <w:r>
+        <w:t>x :</w:t>
+      </w:r>
+      <w:proofErr w:type="gramEnd"/>
+      <w:r>
+        <w:t xml:space="preserve"> x **2, </w:t>
+      </w:r>
+      <w:proofErr w:type="spellStart"/>
+      <w:r>
+        <w:t>nums</w:t>
+      </w:r>
+      <w:proofErr w:type="spellEnd"/>
+      <w:r>
+        <w:t>) # Output: [1,4,9]</w:t>
+      </w:r>
+    </w:p>
+    <w:p>
+      <w:pPr>
+        <w:pStyle w:val="Heading2"/>
+      </w:pPr>
+      <w:proofErr w:type="gramStart"/>
+      <w:r>
+        <w:t>zip(</w:t>
+      </w:r>
+      <w:proofErr w:type="gramEnd"/>
+      <w:r>
+        <w:t xml:space="preserve">* </w:t>
+      </w:r>
+      <w:proofErr w:type="spellStart"/>
+      <w:r>
+        <w:t>iterables</w:t>
+      </w:r>
+      <w:proofErr w:type="spellEnd"/>
+      <w:r>
+        <w:t>)</w:t>
+      </w:r>
+    </w:p>
+    <w:p>
+      <w:r>
+        <w:tab/>
+        <w:t xml:space="preserve">Combines multiple </w:t>
+      </w:r>
+      <w:proofErr w:type="spellStart"/>
+      <w:r>
+        <w:t>iterables</w:t>
+      </w:r>
+      <w:proofErr w:type="spellEnd"/>
+      <w:r>
+        <w:t xml:space="preserve"> into a single iterator of </w:t>
+      </w:r>
+      <w:proofErr w:type="spellStart"/>
+      <w:r>
+        <w:t>tupels</w:t>
+      </w:r>
+      <w:proofErr w:type="spellEnd"/>
+      <w:r>
+        <w:t>.</w:t>
+      </w:r>
+    </w:p>
+    <w:p>
+      <w:r>
+        <w:tab/>
+        <w:t>names = [“Allen</w:t>
+      </w:r>
+      <w:proofErr w:type="gramStart"/>
+      <w:r>
+        <w:t>”,</w:t>
+      </w:r>
+      <w:proofErr w:type="gramEnd"/>
+      <w:r>
+        <w:t xml:space="preserve"> “Bob”]</w:t>
+      </w:r>
+    </w:p>
+    <w:p>
+      <w:r>
+        <w:tab/>
+        <w:t>scores = [100,90]</w:t>
+      </w:r>
+    </w:p>
+    <w:p>
+      <w:r>
+        <w:tab/>
+        <w:t xml:space="preserve">combine = </w:t>
+      </w:r>
+      <w:proofErr w:type="gramStart"/>
+      <w:r>
+        <w:t>zip(</w:t>
+      </w:r>
+      <w:proofErr w:type="gramEnd"/>
+      <w:r>
+        <w:t>names, scores) # Output: [(“Allen</w:t>
+      </w:r>
+      <w:proofErr w:type="gramStart"/>
+      <w:r>
+        <w:t>”,</w:t>
+      </w:r>
+      <w:proofErr w:type="gramEnd"/>
+      <w:r>
+        <w:t xml:space="preserve"> 100), (“Bob”, 90)]</w:t>
+      </w:r>
+    </w:p>
+    <w:p>
+      <w:pPr>
+        <w:pStyle w:val="Heading2"/>
+      </w:pPr>
+      <w:proofErr w:type="gramStart"/>
+      <w:r>
+        <w:t>filter(</w:t>
+      </w:r>
+      <w:proofErr w:type="gramEnd"/>
+      <w:r>
+        <w:t xml:space="preserve">function, </w:t>
+      </w:r>
+      <w:proofErr w:type="spellStart"/>
+      <w:r>
+        <w:t>iterable</w:t>
+      </w:r>
+      <w:proofErr w:type="spellEnd"/>
+      <w:r>
+        <w:t>)</w:t>
+      </w:r>
+    </w:p>
+    <w:p>
+      <w:r>
+        <w:tab/>
+        <w:t xml:space="preserve">Filters elements of an </w:t>
+      </w:r>
+      <w:proofErr w:type="spellStart"/>
+      <w:r>
+        <w:t>iterable</w:t>
+      </w:r>
+      <w:proofErr w:type="spellEnd"/>
+      <w:r>
+        <w:t xml:space="preserve"> based on condition.</w:t>
+      </w:r>
+    </w:p>
+    <w:p>
+      <w:r>
+        <w:tab/>
+      </w:r>
+      <w:proofErr w:type="spellStart"/>
+      <w:r>
+        <w:t>nums</w:t>
+      </w:r>
+      <w:proofErr w:type="spellEnd"/>
+      <w:r>
+        <w:t xml:space="preserve"> = [1 ,</w:t>
+      </w:r>
+      <w:proofErr w:type="gramStart"/>
+      <w:r>
+        <w:t>2 ,</w:t>
+      </w:r>
+      <w:proofErr w:type="gramEnd"/>
+      <w:r>
+        <w:t xml:space="preserve"> 3, 4]</w:t>
+      </w:r>
+    </w:p>
+    <w:p>
+      <w:r>
+        <w:tab/>
+        <w:t xml:space="preserve">evens = </w:t>
+      </w:r>
+      <w:proofErr w:type="gramStart"/>
+      <w:r>
+        <w:t>filter(</w:t>
+      </w:r>
+      <w:proofErr w:type="gramEnd"/>
+      <w:r>
+        <w:t xml:space="preserve">lambda </w:t>
+      </w:r>
+      <w:proofErr w:type="gramStart"/>
+      <w:r>
+        <w:t>x :</w:t>
+      </w:r>
+      <w:proofErr w:type="gramEnd"/>
+      <w:r>
+        <w:t xml:space="preserve"> x %2 == 0, </w:t>
+      </w:r>
+      <w:proofErr w:type="spellStart"/>
+      <w:r>
+        <w:t>nums</w:t>
+      </w:r>
+      <w:proofErr w:type="spellEnd"/>
+      <w:r>
+        <w:t xml:space="preserve">) #Output: [2,4]  </w:t>
+      </w:r>
+    </w:p>
+    <w:p/>
+    <w:p/>
+    <w:p/>
+    <w:p/>
+    <w:p/>
+    <w:p>
+      <w:pPr>
+        <w:pStyle w:val="Heading1"/>
+      </w:pPr>
+      <w:r>
+        <w:t>Decorators</w:t>
+      </w:r>
+    </w:p>
+    <w:p>
+      <w:r>
+        <w:t xml:space="preserve">Decorators in Python are a powerful and elegant way to extend or modify the </w:t>
+      </w:r>
+      <w:proofErr w:type="spellStart"/>
+      <w:r>
+        <w:t>behavior</w:t>
+      </w:r>
+      <w:proofErr w:type="spellEnd"/>
+      <w:r>
+        <w:t xml:space="preserve"> of functions or methods without permanently changing them. A decorator is essentially a function that takes another function as input and returns a modified or enhanced version of that function.</w:t>
+      </w:r>
+    </w:p>
+    <w:p>
+      <w:pPr>
+        <w:pStyle w:val="Heading2"/>
+      </w:pPr>
+      <w:r>
+        <w:t>How Decorators Work</w:t>
+      </w:r>
+    </w:p>
+    <w:p>
+      <w:r>
+        <w:t>Decorators are applied using the @decorator_name syntax, placed above the function definition. They are useful for tasks like logging, authentication, modifying output, etc.</w:t>
+      </w:r>
+    </w:p>
+    <w:p>
+      <w:pPr>
+        <w:pStyle w:val="ListParagraph"/>
+        <w:numPr>
+          <w:ilvl w:val="0"/>
+          <w:numId w:val="87"/>
+        </w:numPr>
+      </w:pPr>
+      <w:r>
+        <w:t>Simple Example: Logging</w:t>
+      </w:r>
+    </w:p>
+    <w:p>
+      <w:pPr>
+        <w:pStyle w:val="ListParagraph"/>
+        <w:ind w:left="1080"/>
+      </w:pPr>
+      <w:proofErr w:type="gramStart"/>
+      <w:r>
+        <w:t>Let’s</w:t>
+      </w:r>
+      <w:proofErr w:type="gramEnd"/>
+      <w:r>
+        <w:t xml:space="preserve"> create a decorator that logs when a function is called.</w:t>
+      </w:r>
+    </w:p>
+    <w:p>
+      <w:pPr>
+        <w:pStyle w:val="ListParagraph"/>
+        <w:ind w:left="1080"/>
+      </w:pPr>
+    </w:p>
+    <w:p>
+      <w:pPr>
+        <w:pStyle w:val="ListParagraph"/>
+        <w:ind w:left="1080"/>
+      </w:pPr>
+      <w:r>
+        <w:t xml:space="preserve">def </w:t>
+      </w:r>
+      <w:proofErr w:type="spellStart"/>
+      <w:r>
+        <w:t>simple_logger</w:t>
+      </w:r>
+      <w:proofErr w:type="spellEnd"/>
+      <w:r>
+        <w:t>(</w:t>
+      </w:r>
+      <w:proofErr w:type="spellStart"/>
+      <w:r>
+        <w:t>func</w:t>
+      </w:r>
+      <w:proofErr w:type="spellEnd"/>
+      <w:r>
+        <w:t>):</w:t>
+      </w:r>
+    </w:p>
+    <w:p>
+      <w:pPr>
+        <w:pStyle w:val="ListParagraph"/>
+        <w:ind w:left="1080"/>
+      </w:pPr>
+      <w:r>
+        <w:tab/>
+        <w:t xml:space="preserve">def </w:t>
+      </w:r>
+      <w:proofErr w:type="gramStart"/>
+      <w:r>
+        <w:t>wrapper(</w:t>
+      </w:r>
+      <w:proofErr w:type="gramEnd"/>
+      <w:r>
+        <w:t>):</w:t>
+      </w:r>
+    </w:p>
+    <w:p>
+      <w:pPr>
+        <w:pStyle w:val="ListParagraph"/>
+        <w:ind w:left="1080"/>
+      </w:pPr>
+      <w:r>
+        <w:tab/>
+      </w:r>
+      <w:r>
+        <w:tab/>
+      </w:r>
+      <w:proofErr w:type="gramStart"/>
+      <w:r>
+        <w:t>print(</w:t>
+      </w:r>
+      <w:proofErr w:type="spellStart"/>
+      <w:r>
+        <w:t>f”Calling</w:t>
+      </w:r>
+      <w:proofErr w:type="spellEnd"/>
+      <w:proofErr w:type="gramEnd"/>
+      <w:r>
+        <w:t xml:space="preserve"> </w:t>
+      </w:r>
+      <w:proofErr w:type="gramStart"/>
+      <w:r>
+        <w:t>function :</w:t>
+      </w:r>
+      <w:proofErr w:type="gramEnd"/>
+      <w:r>
+        <w:t xml:space="preserve"> {</w:t>
+      </w:r>
+      <w:proofErr w:type="spellStart"/>
+      <w:r>
+        <w:t>func</w:t>
+      </w:r>
+      <w:proofErr w:type="spellEnd"/>
+      <w:r>
+        <w:t>.__name__} “)</w:t>
+      </w:r>
+    </w:p>
+    <w:p>
+      <w:pPr>
+        <w:pStyle w:val="ListParagraph"/>
+        <w:ind w:left="1080"/>
+      </w:pPr>
+      <w:r>
+        <w:tab/>
+      </w:r>
+      <w:r>
+        <w:tab/>
+        <w:t xml:space="preserve">return </w:t>
+      </w:r>
+      <w:proofErr w:type="spellStart"/>
+      <w:proofErr w:type="gramStart"/>
+      <w:r>
+        <w:t>func</w:t>
+      </w:r>
+      <w:proofErr w:type="spellEnd"/>
+      <w:r>
+        <w:t>(</w:t>
+      </w:r>
+      <w:proofErr w:type="gramEnd"/>
+      <w:r>
+        <w:t>)</w:t>
+      </w:r>
+    </w:p>
+    <w:p>
+      <w:pPr>
+        <w:pStyle w:val="ListParagraph"/>
+        <w:ind w:left="1080"/>
+      </w:pPr>
+      <w:r>
+        <w:tab/>
+        <w:t>return wrapper</w:t>
+      </w:r>
+    </w:p>
+    <w:p>
+      <w:pPr>
+        <w:pStyle w:val="ListParagraph"/>
+        <w:ind w:left="1080"/>
+      </w:pPr>
+    </w:p>
+    <w:p>
+      <w:pPr>
+        <w:pStyle w:val="ListParagraph"/>
+        <w:ind w:left="1080"/>
+      </w:pPr>
+      <w:r>
+        <w:t># Function to be decorated</w:t>
+      </w:r>
+    </w:p>
+    <w:p>
+      <w:pPr>
+        <w:pStyle w:val="ListParagraph"/>
+        <w:ind w:left="1080"/>
+      </w:pPr>
+      <w:r>
+        <w:t>@simple_logger</w:t>
+      </w:r>
+    </w:p>
+    <w:p>
+      <w:pPr>
+        <w:pStyle w:val="ListParagraph"/>
+        <w:ind w:left="1080"/>
+      </w:pPr>
+      <w:r>
+        <w:t xml:space="preserve">def </w:t>
+      </w:r>
+      <w:proofErr w:type="gramStart"/>
+      <w:r>
+        <w:t>greet(</w:t>
+      </w:r>
+      <w:proofErr w:type="gramEnd"/>
+      <w:r>
+        <w:t>):</w:t>
+      </w:r>
+    </w:p>
+    <w:p>
+      <w:pPr>
+        <w:pStyle w:val="ListParagraph"/>
+        <w:ind w:left="1080"/>
+      </w:pPr>
+      <w:r>
+        <w:tab/>
+      </w:r>
+      <w:proofErr w:type="gramStart"/>
+      <w:r>
+        <w:t>print(</w:t>
+      </w:r>
+      <w:proofErr w:type="gramEnd"/>
+      <w:r>
+        <w:t>“Hello World”)</w:t>
+      </w:r>
+    </w:p>
+    <w:p>
+      <w:pPr>
+        <w:pStyle w:val="ListParagraph"/>
+        <w:ind w:left="1080"/>
+      </w:pPr>
+    </w:p>
+    <w:p>
+      <w:pPr>
+        <w:pStyle w:val="ListParagraph"/>
+        <w:ind w:left="1080"/>
+      </w:pPr>
+      <w:proofErr w:type="gramStart"/>
+      <w:r>
+        <w:t>greet(</w:t>
+      </w:r>
+      <w:proofErr w:type="gramEnd"/>
+      <w:r>
+        <w:t>)</w:t>
+      </w:r>
+    </w:p>
+    <w:p/>
+    <w:p/>
+    <w:p/>
+    <w:p/>
+    <w:p/>
+    <w:p/>
+    <w:p/>
+    <w:p/>
+    <w:p/>
+    <w:p>
+      <w:pPr>
+        <w:ind w:left="720"/>
+        <w:rPr>
+          <w:sz w:val="16"/>
+          <w:szCs w:val="16"/>
+        </w:rPr>
+      </w:pPr>
+      <w:proofErr w:type="gramStart"/>
+      <w:r>
+        <w:rPr>
+          <w:sz w:val="16"/>
+          <w:szCs w:val="16"/>
+        </w:rPr>
+        <w:lastRenderedPageBreak/>
+        <w:t>print(</w:t>
+      </w:r>
+      <w:proofErr w:type="gramEnd"/>
+      <w:r>
+        <w:rPr>
+          <w:sz w:val="16"/>
+          <w:szCs w:val="16"/>
+        </w:rPr>
+        <w:t>"\n############### Example-2: Decorator Function #################################")</w:t>
+      </w:r>
+    </w:p>
+    <w:p>
+      <w:pPr>
+        <w:ind w:left="1440"/>
+        <w:rPr>
+          <w:sz w:val="16"/>
+          <w:szCs w:val="16"/>
+        </w:rPr>
+      </w:pPr>
+      <w:r>
+        <w:rPr>
+          <w:sz w:val="16"/>
+          <w:szCs w:val="16"/>
+        </w:rPr>
+        <w:t>import time</w:t>
+      </w:r>
+    </w:p>
+    <w:p>
+      <w:pPr>
+        <w:ind w:left="1440"/>
+        <w:rPr>
+          <w:sz w:val="16"/>
+          <w:szCs w:val="16"/>
+        </w:rPr>
+      </w:pPr>
+      <w:r>
+        <w:rPr>
+          <w:sz w:val="16"/>
+          <w:szCs w:val="16"/>
+        </w:rPr>
+        <w:t>def timer(</w:t>
+      </w:r>
+      <w:proofErr w:type="spellStart"/>
+      <w:r>
+        <w:rPr>
+          <w:sz w:val="16"/>
+          <w:szCs w:val="16"/>
+        </w:rPr>
+        <w:t>func</w:t>
+      </w:r>
+      <w:proofErr w:type="spellEnd"/>
+      <w:r>
+        <w:rPr>
+          <w:sz w:val="16"/>
+          <w:szCs w:val="16"/>
+        </w:rPr>
+        <w:t>):</w:t>
+      </w:r>
+    </w:p>
+    <w:p>
+      <w:pPr>
+        <w:ind w:left="1440"/>
+        <w:rPr>
+          <w:sz w:val="16"/>
+          <w:szCs w:val="16"/>
+        </w:rPr>
+      </w:pPr>
+      <w:r>
+        <w:rPr>
+          <w:sz w:val="16"/>
+          <w:szCs w:val="16"/>
+        </w:rPr>
+        <w:t xml:space="preserve">    def </w:t>
+      </w:r>
+      <w:proofErr w:type="gramStart"/>
+      <w:r>
+        <w:rPr>
+          <w:sz w:val="16"/>
+          <w:szCs w:val="16"/>
+        </w:rPr>
+        <w:t>wrapper(</w:t>
+      </w:r>
+      <w:proofErr w:type="gramEnd"/>
+      <w:r>
+        <w:rPr>
+          <w:sz w:val="16"/>
+          <w:szCs w:val="16"/>
+        </w:rPr>
+        <w:t>*</w:t>
+      </w:r>
+      <w:proofErr w:type="spellStart"/>
+      <w:r>
+        <w:rPr>
+          <w:sz w:val="16"/>
+          <w:szCs w:val="16"/>
+        </w:rPr>
+        <w:t>args</w:t>
+      </w:r>
+      <w:proofErr w:type="spellEnd"/>
+      <w:r>
+        <w:rPr>
+          <w:sz w:val="16"/>
+          <w:szCs w:val="16"/>
+        </w:rPr>
+        <w:t>, **</w:t>
+      </w:r>
+      <w:proofErr w:type="spellStart"/>
+      <w:r>
+        <w:rPr>
+          <w:sz w:val="16"/>
+          <w:szCs w:val="16"/>
+        </w:rPr>
+        <w:t>kwargs</w:t>
+      </w:r>
+      <w:proofErr w:type="spellEnd"/>
+      <w:r>
+        <w:rPr>
+          <w:sz w:val="16"/>
+          <w:szCs w:val="16"/>
+        </w:rPr>
+        <w:t>):</w:t>
+      </w:r>
+    </w:p>
+    <w:p>
+      <w:pPr>
+        <w:ind w:left="1440"/>
+        <w:rPr>
+          <w:sz w:val="16"/>
+          <w:szCs w:val="16"/>
+        </w:rPr>
+      </w:pPr>
+      <w:r>
+        <w:rPr>
+          <w:sz w:val="16"/>
+          <w:szCs w:val="16"/>
+        </w:rPr>
+        <w:t xml:space="preserve">        </w:t>
+      </w:r>
+      <w:proofErr w:type="spellStart"/>
+      <w:r>
+        <w:rPr>
+          <w:sz w:val="16"/>
+          <w:szCs w:val="16"/>
+        </w:rPr>
+        <w:t>start_time</w:t>
+      </w:r>
+      <w:proofErr w:type="spellEnd"/>
+      <w:r>
+        <w:rPr>
+          <w:sz w:val="16"/>
+          <w:szCs w:val="16"/>
+        </w:rPr>
+        <w:t xml:space="preserve"> = </w:t>
+      </w:r>
+      <w:proofErr w:type="spellStart"/>
+      <w:proofErr w:type="gramStart"/>
+      <w:r>
+        <w:rPr>
+          <w:sz w:val="16"/>
+          <w:szCs w:val="16"/>
+        </w:rPr>
+        <w:t>time.time</w:t>
+      </w:r>
+      <w:proofErr w:type="spellEnd"/>
+      <w:proofErr w:type="gramEnd"/>
+      <w:r>
+        <w:rPr>
+          <w:sz w:val="16"/>
+          <w:szCs w:val="16"/>
+        </w:rPr>
+        <w:t>()</w:t>
+      </w:r>
+    </w:p>
+    <w:p>
+      <w:pPr>
+        <w:ind w:left="1440"/>
+        <w:rPr>
+          <w:sz w:val="16"/>
+          <w:szCs w:val="16"/>
+        </w:rPr>
+      </w:pPr>
+      <w:r>
+        <w:rPr>
+          <w:sz w:val="16"/>
+          <w:szCs w:val="16"/>
+        </w:rPr>
+        <w:t xml:space="preserve">        result = </w:t>
+      </w:r>
+      <w:proofErr w:type="spellStart"/>
+      <w:proofErr w:type="gramStart"/>
+      <w:r>
+        <w:rPr>
+          <w:sz w:val="16"/>
+          <w:szCs w:val="16"/>
+        </w:rPr>
+        <w:t>func</w:t>
+      </w:r>
+      <w:proofErr w:type="spellEnd"/>
+      <w:r>
+        <w:rPr>
+          <w:sz w:val="16"/>
+          <w:szCs w:val="16"/>
+        </w:rPr>
+        <w:t>(</w:t>
+      </w:r>
+      <w:proofErr w:type="gramEnd"/>
+      <w:r>
+        <w:rPr>
+          <w:sz w:val="16"/>
+          <w:szCs w:val="16"/>
+        </w:rPr>
+        <w:t>*</w:t>
+      </w:r>
+      <w:proofErr w:type="spellStart"/>
+      <w:r>
+        <w:rPr>
+          <w:sz w:val="16"/>
+          <w:szCs w:val="16"/>
+        </w:rPr>
+        <w:t>args</w:t>
+      </w:r>
+      <w:proofErr w:type="spellEnd"/>
+      <w:r>
+        <w:rPr>
+          <w:sz w:val="16"/>
+          <w:szCs w:val="16"/>
+        </w:rPr>
+        <w:t>, **</w:t>
+      </w:r>
+      <w:proofErr w:type="spellStart"/>
+      <w:r>
+        <w:rPr>
+          <w:sz w:val="16"/>
+          <w:szCs w:val="16"/>
+        </w:rPr>
+        <w:t>kwargs</w:t>
+      </w:r>
+      <w:proofErr w:type="spellEnd"/>
+      <w:r>
+        <w:rPr>
+          <w:sz w:val="16"/>
+          <w:szCs w:val="16"/>
+        </w:rPr>
+        <w:t>)</w:t>
+      </w:r>
+    </w:p>
+    <w:p>
+      <w:pPr>
+        <w:ind w:left="1440"/>
+        <w:rPr>
+          <w:sz w:val="16"/>
+          <w:szCs w:val="16"/>
+        </w:rPr>
+      </w:pPr>
+      <w:r>
+        <w:rPr>
+          <w:sz w:val="16"/>
+          <w:szCs w:val="16"/>
+        </w:rPr>
+        <w:t xml:space="preserve">        </w:t>
+      </w:r>
+      <w:proofErr w:type="spellStart"/>
+      <w:r>
+        <w:rPr>
+          <w:sz w:val="16"/>
+          <w:szCs w:val="16"/>
+        </w:rPr>
+        <w:t>end_time</w:t>
+      </w:r>
+      <w:proofErr w:type="spellEnd"/>
+      <w:r>
+        <w:rPr>
+          <w:sz w:val="16"/>
+          <w:szCs w:val="16"/>
+        </w:rPr>
+        <w:t xml:space="preserve"> = </w:t>
+      </w:r>
+      <w:proofErr w:type="spellStart"/>
+      <w:proofErr w:type="gramStart"/>
+      <w:r>
+        <w:rPr>
+          <w:sz w:val="16"/>
+          <w:szCs w:val="16"/>
+        </w:rPr>
+        <w:t>time.time</w:t>
+      </w:r>
+      <w:proofErr w:type="spellEnd"/>
+      <w:proofErr w:type="gramEnd"/>
+      <w:r>
+        <w:rPr>
+          <w:sz w:val="16"/>
+          <w:szCs w:val="16"/>
+        </w:rPr>
+        <w:t>()</w:t>
+      </w:r>
+    </w:p>
+    <w:p>
+      <w:pPr>
+        <w:ind w:left="1440"/>
+        <w:rPr>
+          <w:sz w:val="16"/>
+          <w:szCs w:val="16"/>
+        </w:rPr>
+      </w:pPr>
+      <w:r>
+        <w:rPr>
+          <w:sz w:val="16"/>
+          <w:szCs w:val="16"/>
+        </w:rPr>
+        <w:t xml:space="preserve">        print (</w:t>
+      </w:r>
+      <w:proofErr w:type="spellStart"/>
+      <w:r>
+        <w:rPr>
+          <w:sz w:val="16"/>
+          <w:szCs w:val="16"/>
+        </w:rPr>
+        <w:t>f"Function</w:t>
+      </w:r>
+      <w:proofErr w:type="spellEnd"/>
+      <w:r>
+        <w:rPr>
+          <w:sz w:val="16"/>
+          <w:szCs w:val="16"/>
+        </w:rPr>
+        <w:t xml:space="preserve"> called {</w:t>
+      </w:r>
+      <w:proofErr w:type="spellStart"/>
+      <w:proofErr w:type="gramStart"/>
+      <w:r>
+        <w:rPr>
+          <w:sz w:val="16"/>
+          <w:szCs w:val="16"/>
+        </w:rPr>
+        <w:t>func</w:t>
+      </w:r>
+      <w:proofErr w:type="spellEnd"/>
+      <w:r>
+        <w:rPr>
+          <w:sz w:val="16"/>
+          <w:szCs w:val="16"/>
+        </w:rPr>
+        <w:t>._</w:t>
+      </w:r>
+      <w:proofErr w:type="gramEnd"/>
+      <w:r>
+        <w:rPr>
+          <w:sz w:val="16"/>
+          <w:szCs w:val="16"/>
+        </w:rPr>
+        <w:t>_name__} completed in {</w:t>
+      </w:r>
+      <w:proofErr w:type="spellStart"/>
+      <w:r>
+        <w:rPr>
+          <w:sz w:val="16"/>
+          <w:szCs w:val="16"/>
+        </w:rPr>
+        <w:t>end_time</w:t>
+      </w:r>
+      <w:proofErr w:type="spellEnd"/>
+      <w:r>
+        <w:rPr>
+          <w:sz w:val="16"/>
+          <w:szCs w:val="16"/>
+        </w:rPr>
+        <w:t xml:space="preserve"> - </w:t>
+      </w:r>
+      <w:proofErr w:type="spellStart"/>
+      <w:r>
+        <w:rPr>
+          <w:sz w:val="16"/>
+          <w:szCs w:val="16"/>
+        </w:rPr>
+        <w:t>start_time</w:t>
+      </w:r>
+      <w:proofErr w:type="spellEnd"/>
+      <w:r>
+        <w:rPr>
+          <w:sz w:val="16"/>
+          <w:szCs w:val="16"/>
+        </w:rPr>
+        <w:t>} seconds")</w:t>
+      </w:r>
+    </w:p>
+    <w:p>
+      <w:pPr>
+        <w:ind w:left="1440"/>
+        <w:rPr>
+          <w:sz w:val="16"/>
+          <w:szCs w:val="16"/>
+        </w:rPr>
+      </w:pPr>
+      <w:r>
+        <w:rPr>
+          <w:sz w:val="16"/>
+          <w:szCs w:val="16"/>
+        </w:rPr>
+        <w:t xml:space="preserve">        return result</w:t>
+      </w:r>
+    </w:p>
+    <w:p>
+      <w:pPr>
+        <w:ind w:left="1440"/>
+        <w:rPr>
+          <w:sz w:val="16"/>
+          <w:szCs w:val="16"/>
+        </w:rPr>
+      </w:pPr>
+      <w:r>
+        <w:rPr>
+          <w:sz w:val="16"/>
+          <w:szCs w:val="16"/>
+        </w:rPr>
+        <w:t xml:space="preserve">    return wrapper</w:t>
+      </w:r>
+    </w:p>
+    <w:p>
+      <w:pPr>
+        <w:ind w:left="1440"/>
+        <w:rPr>
+          <w:sz w:val="16"/>
+          <w:szCs w:val="16"/>
+        </w:rPr>
+      </w:pPr>
+    </w:p>
+    <w:p>
+      <w:pPr>
+        <w:ind w:left="1440"/>
+        <w:rPr>
+          <w:sz w:val="16"/>
+          <w:szCs w:val="16"/>
+        </w:rPr>
+      </w:pPr>
+    </w:p>
+    <w:p>
+      <w:pPr>
+        <w:ind w:left="1440"/>
+        <w:rPr>
+          <w:sz w:val="16"/>
+          <w:szCs w:val="16"/>
+        </w:rPr>
+      </w:pPr>
+      <w:r>
+        <w:rPr>
+          <w:sz w:val="16"/>
+          <w:szCs w:val="16"/>
+        </w:rPr>
+        <w:t>@timer</w:t>
+      </w:r>
+    </w:p>
+    <w:p>
+      <w:pPr>
+        <w:ind w:left="1440"/>
+        <w:rPr>
+          <w:sz w:val="16"/>
+          <w:szCs w:val="16"/>
+        </w:rPr>
+      </w:pPr>
+      <w:r>
+        <w:rPr>
+          <w:sz w:val="16"/>
+          <w:szCs w:val="16"/>
+        </w:rPr>
+        <w:t xml:space="preserve">def </w:t>
+      </w:r>
+      <w:proofErr w:type="spellStart"/>
+      <w:r>
+        <w:rPr>
+          <w:sz w:val="16"/>
+          <w:szCs w:val="16"/>
+        </w:rPr>
+        <w:t>compute_sum</w:t>
+      </w:r>
+      <w:proofErr w:type="spellEnd"/>
+      <w:r>
+        <w:rPr>
+          <w:sz w:val="16"/>
+          <w:szCs w:val="16"/>
+        </w:rPr>
+        <w:t>(n):</w:t>
+      </w:r>
+    </w:p>
+    <w:p>
+      <w:pPr>
+        <w:ind w:left="1440"/>
+        <w:rPr>
+          <w:sz w:val="16"/>
+          <w:szCs w:val="16"/>
+        </w:rPr>
+      </w:pPr>
+      <w:r>
+        <w:rPr>
+          <w:sz w:val="16"/>
+          <w:szCs w:val="16"/>
+        </w:rPr>
+        <w:t xml:space="preserve">        return sum(range(n))</w:t>
+      </w:r>
+    </w:p>
+    <w:p>
+      <w:pPr>
+        <w:ind w:left="1440"/>
+        <w:rPr>
+          <w:sz w:val="16"/>
+          <w:szCs w:val="16"/>
+        </w:rPr>
+      </w:pPr>
+      <w:r>
+        <w:rPr>
+          <w:sz w:val="16"/>
+          <w:szCs w:val="16"/>
+        </w:rPr>
+        <w:t>#compute_</w:t>
+      </w:r>
+      <w:proofErr w:type="gramStart"/>
+      <w:r>
+        <w:rPr>
+          <w:sz w:val="16"/>
+          <w:szCs w:val="16"/>
+        </w:rPr>
+        <w:t>sum(</w:t>
+      </w:r>
+      <w:proofErr w:type="gramEnd"/>
+      <w:r>
+        <w:rPr>
+          <w:sz w:val="16"/>
+          <w:szCs w:val="16"/>
+        </w:rPr>
+        <w:t>1000)</w:t>
+      </w:r>
+    </w:p>
+    <w:p>
+      <w:pPr>
+        <w:ind w:left="1440"/>
+        <w:rPr>
+          <w:sz w:val="16"/>
+          <w:szCs w:val="16"/>
+        </w:rPr>
+      </w:pPr>
+      <w:r>
+        <w:rPr>
+          <w:sz w:val="16"/>
+          <w:szCs w:val="16"/>
+        </w:rPr>
+        <w:t>print (</w:t>
+      </w:r>
+      <w:proofErr w:type="spellStart"/>
+      <w:r>
+        <w:rPr>
+          <w:sz w:val="16"/>
+          <w:szCs w:val="16"/>
+        </w:rPr>
+        <w:t>compute_</w:t>
+      </w:r>
+      <w:proofErr w:type="gramStart"/>
+      <w:r>
+        <w:rPr>
+          <w:sz w:val="16"/>
+          <w:szCs w:val="16"/>
+        </w:rPr>
+        <w:t>sum</w:t>
+      </w:r>
+      <w:proofErr w:type="spellEnd"/>
+      <w:r>
+        <w:rPr>
+          <w:sz w:val="16"/>
+          <w:szCs w:val="16"/>
+        </w:rPr>
+        <w:t>(</w:t>
+      </w:r>
+      <w:proofErr w:type="gramEnd"/>
+      <w:r>
+        <w:rPr>
+          <w:sz w:val="16"/>
+          <w:szCs w:val="16"/>
+        </w:rPr>
+        <w:t>100000))</w:t>
+      </w:r>
+    </w:p>
+    <w:p>
+      <w:pPr>
+        <w:ind w:left="720"/>
+        <w:rPr>
+          <w:sz w:val="16"/>
+          <w:szCs w:val="16"/>
+        </w:rPr>
+      </w:pPr>
+      <w:r>
+        <w:rPr>
+          <w:sz w:val="16"/>
+          <w:szCs w:val="16"/>
+        </w:rPr>
+        <w:t>print("##################################################################################\n")</w:t>
+      </w:r>
+    </w:p>
+    <w:p>
+      <w:pPr>
+        <w:ind w:left="720"/>
+        <w:rPr>
+          <w:sz w:val="16"/>
+          <w:szCs w:val="16"/>
+        </w:rPr>
+      </w:pPr>
+    </w:p>
+    <w:p>
+      <w:pPr>
+        <w:ind w:left="720"/>
+        <w:rPr>
+          <w:sz w:val="16"/>
+          <w:szCs w:val="16"/>
+        </w:rPr>
+      </w:pPr>
+      <w:proofErr w:type="gramStart"/>
+      <w:r>
+        <w:rPr>
+          <w:sz w:val="16"/>
+          <w:szCs w:val="16"/>
+        </w:rPr>
+        <w:t>print(</w:t>
+      </w:r>
+      <w:proofErr w:type="gramEnd"/>
+      <w:r>
+        <w:rPr>
+          <w:sz w:val="16"/>
+          <w:szCs w:val="16"/>
+        </w:rPr>
+        <w:t>"\n############### Example-3: Decorator Function (Authentication Example) ##########")</w:t>
+      </w:r>
+    </w:p>
+    <w:p>
+      <w:pPr>
+        <w:ind w:left="720"/>
+        <w:rPr>
+          <w:sz w:val="16"/>
+          <w:szCs w:val="16"/>
+        </w:rPr>
+      </w:pPr>
+    </w:p>
+    <w:p>
+      <w:pPr>
+        <w:ind w:left="1440"/>
+        <w:rPr>
+          <w:sz w:val="16"/>
+          <w:szCs w:val="16"/>
+        </w:rPr>
+      </w:pPr>
+      <w:r>
+        <w:rPr>
+          <w:sz w:val="16"/>
+          <w:szCs w:val="16"/>
+        </w:rPr>
+        <w:t>def authenticate (</w:t>
+      </w:r>
+      <w:proofErr w:type="spellStart"/>
+      <w:r>
+        <w:rPr>
+          <w:sz w:val="16"/>
+          <w:szCs w:val="16"/>
+        </w:rPr>
+        <w:t>user_role</w:t>
+      </w:r>
+      <w:proofErr w:type="spellEnd"/>
+      <w:r>
+        <w:rPr>
+          <w:sz w:val="16"/>
+          <w:szCs w:val="16"/>
+        </w:rPr>
+        <w:t>):</w:t>
+      </w:r>
+    </w:p>
+    <w:p>
+      <w:pPr>
+        <w:ind w:left="1440"/>
+        <w:rPr>
+          <w:sz w:val="16"/>
+          <w:szCs w:val="16"/>
+        </w:rPr>
+      </w:pPr>
+      <w:r>
+        <w:rPr>
+          <w:sz w:val="16"/>
+          <w:szCs w:val="16"/>
+        </w:rPr>
+        <w:t xml:space="preserve">     def decorator(</w:t>
+      </w:r>
+      <w:proofErr w:type="spellStart"/>
+      <w:r>
+        <w:rPr>
+          <w:sz w:val="16"/>
+          <w:szCs w:val="16"/>
+        </w:rPr>
+        <w:t>func</w:t>
+      </w:r>
+      <w:proofErr w:type="spellEnd"/>
+      <w:r>
+        <w:rPr>
+          <w:sz w:val="16"/>
+          <w:szCs w:val="16"/>
+        </w:rPr>
+        <w:t>):</w:t>
+      </w:r>
+    </w:p>
+    <w:p>
+      <w:pPr>
+        <w:ind w:left="1440"/>
+        <w:rPr>
+          <w:sz w:val="16"/>
+          <w:szCs w:val="16"/>
+        </w:rPr>
+      </w:pPr>
+      <w:r>
+        <w:rPr>
+          <w:sz w:val="16"/>
+          <w:szCs w:val="16"/>
+        </w:rPr>
+        <w:t xml:space="preserve">          def </w:t>
+      </w:r>
+      <w:proofErr w:type="gramStart"/>
+      <w:r>
+        <w:rPr>
+          <w:sz w:val="16"/>
+          <w:szCs w:val="16"/>
+        </w:rPr>
+        <w:t>wrapper(</w:t>
+      </w:r>
+      <w:proofErr w:type="gramEnd"/>
+      <w:r>
+        <w:rPr>
+          <w:sz w:val="16"/>
+          <w:szCs w:val="16"/>
+        </w:rPr>
+        <w:t>*</w:t>
+      </w:r>
+      <w:proofErr w:type="spellStart"/>
+      <w:r>
+        <w:rPr>
+          <w:sz w:val="16"/>
+          <w:szCs w:val="16"/>
+        </w:rPr>
+        <w:t>args</w:t>
+      </w:r>
+      <w:proofErr w:type="spellEnd"/>
+      <w:r>
+        <w:rPr>
+          <w:sz w:val="16"/>
+          <w:szCs w:val="16"/>
+        </w:rPr>
+        <w:t>, **</w:t>
+      </w:r>
+      <w:proofErr w:type="spellStart"/>
+      <w:r>
+        <w:rPr>
+          <w:sz w:val="16"/>
+          <w:szCs w:val="16"/>
+        </w:rPr>
+        <w:t>kwargs</w:t>
+      </w:r>
+      <w:proofErr w:type="spellEnd"/>
+      <w:r>
+        <w:rPr>
+          <w:sz w:val="16"/>
+          <w:szCs w:val="16"/>
+        </w:rPr>
+        <w:t>):</w:t>
+      </w:r>
+    </w:p>
+    <w:p>
+      <w:pPr>
+        <w:ind w:left="1440"/>
+        <w:rPr>
+          <w:sz w:val="16"/>
+          <w:szCs w:val="16"/>
+        </w:rPr>
+      </w:pPr>
+      <w:r>
+        <w:rPr>
+          <w:sz w:val="16"/>
+          <w:szCs w:val="16"/>
+        </w:rPr>
+        <w:t xml:space="preserve">               if </w:t>
+      </w:r>
+      <w:proofErr w:type="spellStart"/>
+      <w:r>
+        <w:rPr>
+          <w:sz w:val="16"/>
+          <w:szCs w:val="16"/>
+        </w:rPr>
+        <w:t>user_role</w:t>
+      </w:r>
+      <w:proofErr w:type="spellEnd"/>
+      <w:r>
+        <w:rPr>
+          <w:sz w:val="16"/>
+          <w:szCs w:val="16"/>
+        </w:rPr>
+        <w:t xml:space="preserve"> == "Admin":</w:t>
+      </w:r>
+    </w:p>
+    <w:p>
+      <w:pPr>
+        <w:ind w:left="1440"/>
+        <w:rPr>
+          <w:sz w:val="16"/>
+          <w:szCs w:val="16"/>
+        </w:rPr>
+      </w:pPr>
+      <w:r>
+        <w:rPr>
+          <w:sz w:val="16"/>
+          <w:szCs w:val="16"/>
+        </w:rPr>
+        <w:t xml:space="preserve">                    </w:t>
+      </w:r>
+      <w:proofErr w:type="gramStart"/>
+      <w:r>
+        <w:rPr>
+          <w:sz w:val="16"/>
+          <w:szCs w:val="16"/>
+        </w:rPr>
+        <w:t>print(</w:t>
+      </w:r>
+      <w:proofErr w:type="spellStart"/>
+      <w:proofErr w:type="gramEnd"/>
+      <w:r>
+        <w:rPr>
+          <w:sz w:val="16"/>
+          <w:szCs w:val="16"/>
+        </w:rPr>
+        <w:t>f"Access</w:t>
+      </w:r>
+      <w:proofErr w:type="spellEnd"/>
+      <w:r>
+        <w:rPr>
+          <w:sz w:val="16"/>
+          <w:szCs w:val="16"/>
+        </w:rPr>
+        <w:t xml:space="preserve"> granted to {</w:t>
+      </w:r>
+      <w:proofErr w:type="spellStart"/>
+      <w:r>
+        <w:rPr>
+          <w:sz w:val="16"/>
+          <w:szCs w:val="16"/>
+        </w:rPr>
+        <w:t>user_role</w:t>
+      </w:r>
+      <w:proofErr w:type="spellEnd"/>
+      <w:r>
+        <w:rPr>
+          <w:sz w:val="16"/>
+          <w:szCs w:val="16"/>
+        </w:rPr>
+        <w:t>}")</w:t>
+      </w:r>
+    </w:p>
+    <w:p>
+      <w:pPr>
+        <w:ind w:left="1440"/>
+        <w:rPr>
+          <w:sz w:val="16"/>
+          <w:szCs w:val="16"/>
+        </w:rPr>
+      </w:pPr>
+      <w:r>
+        <w:rPr>
+          <w:sz w:val="16"/>
+          <w:szCs w:val="16"/>
+        </w:rPr>
+        <w:t xml:space="preserve">                    return </w:t>
+      </w:r>
+      <w:proofErr w:type="spellStart"/>
+      <w:proofErr w:type="gramStart"/>
+      <w:r>
+        <w:rPr>
+          <w:sz w:val="16"/>
+          <w:szCs w:val="16"/>
+        </w:rPr>
+        <w:t>func</w:t>
+      </w:r>
+      <w:proofErr w:type="spellEnd"/>
+      <w:r>
+        <w:rPr>
+          <w:sz w:val="16"/>
+          <w:szCs w:val="16"/>
+        </w:rPr>
+        <w:t>(</w:t>
+      </w:r>
+      <w:proofErr w:type="gramEnd"/>
+      <w:r>
+        <w:rPr>
+          <w:sz w:val="16"/>
+          <w:szCs w:val="16"/>
+        </w:rPr>
+        <w:t>*</w:t>
+      </w:r>
+      <w:proofErr w:type="spellStart"/>
+      <w:r>
+        <w:rPr>
+          <w:sz w:val="16"/>
+          <w:szCs w:val="16"/>
+        </w:rPr>
+        <w:t>args</w:t>
+      </w:r>
+      <w:proofErr w:type="spellEnd"/>
+      <w:r>
+        <w:rPr>
+          <w:sz w:val="16"/>
+          <w:szCs w:val="16"/>
+        </w:rPr>
+        <w:t>, **</w:t>
+      </w:r>
+      <w:proofErr w:type="spellStart"/>
+      <w:r>
+        <w:rPr>
+          <w:sz w:val="16"/>
+          <w:szCs w:val="16"/>
+        </w:rPr>
+        <w:t>kwargs</w:t>
+      </w:r>
+      <w:proofErr w:type="spellEnd"/>
+      <w:r>
+        <w:rPr>
+          <w:sz w:val="16"/>
+          <w:szCs w:val="16"/>
+        </w:rPr>
+        <w:t>)</w:t>
+      </w:r>
+    </w:p>
+    <w:p>
+      <w:pPr>
+        <w:ind w:left="1440"/>
+        <w:rPr>
+          <w:sz w:val="16"/>
+          <w:szCs w:val="16"/>
+        </w:rPr>
+      </w:pPr>
+      <w:r>
+        <w:rPr>
+          <w:sz w:val="16"/>
+          <w:szCs w:val="16"/>
+        </w:rPr>
+        <w:t xml:space="preserve">               else:</w:t>
+      </w:r>
+    </w:p>
+    <w:p>
+      <w:pPr>
+        <w:ind w:left="1440"/>
+        <w:rPr>
+          <w:sz w:val="16"/>
+          <w:szCs w:val="16"/>
+        </w:rPr>
+      </w:pPr>
+      <w:r>
+        <w:rPr>
+          <w:sz w:val="16"/>
+          <w:szCs w:val="16"/>
+        </w:rPr>
+        <w:t xml:space="preserve">                    print (</w:t>
+      </w:r>
+      <w:proofErr w:type="spellStart"/>
+      <w:r>
+        <w:rPr>
+          <w:sz w:val="16"/>
+          <w:szCs w:val="16"/>
+        </w:rPr>
+        <w:t>f"Access</w:t>
+      </w:r>
+      <w:proofErr w:type="spellEnd"/>
+      <w:r>
+        <w:rPr>
+          <w:sz w:val="16"/>
+          <w:szCs w:val="16"/>
+        </w:rPr>
+        <w:t xml:space="preserve"> Denied for {</w:t>
+      </w:r>
+      <w:proofErr w:type="spellStart"/>
+      <w:r>
+        <w:rPr>
+          <w:sz w:val="16"/>
+          <w:szCs w:val="16"/>
+        </w:rPr>
+        <w:t>user_role</w:t>
+      </w:r>
+      <w:proofErr w:type="spellEnd"/>
+      <w:r>
+        <w:rPr>
+          <w:sz w:val="16"/>
+          <w:szCs w:val="16"/>
+        </w:rPr>
+        <w:t>}")</w:t>
+      </w:r>
+    </w:p>
+    <w:p>
+      <w:pPr>
+        <w:ind w:left="1440"/>
+        <w:rPr>
+          <w:sz w:val="16"/>
+          <w:szCs w:val="16"/>
+        </w:rPr>
+      </w:pPr>
+      <w:r>
+        <w:rPr>
+          <w:sz w:val="16"/>
+          <w:szCs w:val="16"/>
+        </w:rPr>
+        <w:t xml:space="preserve">                    return None</w:t>
+      </w:r>
+    </w:p>
+    <w:p>
+      <w:pPr>
+        <w:ind w:left="1440"/>
+        <w:rPr>
+          <w:sz w:val="16"/>
+          <w:szCs w:val="16"/>
+        </w:rPr>
+      </w:pPr>
+      <w:r>
+        <w:rPr>
+          <w:sz w:val="16"/>
+          <w:szCs w:val="16"/>
+        </w:rPr>
+        <w:t xml:space="preserve">          return wrapper</w:t>
+      </w:r>
+    </w:p>
+    <w:p>
+      <w:pPr>
+        <w:ind w:left="1440"/>
+        <w:rPr>
+          <w:sz w:val="16"/>
+          <w:szCs w:val="16"/>
+        </w:rPr>
+      </w:pPr>
+      <w:r>
+        <w:rPr>
+          <w:sz w:val="16"/>
+          <w:szCs w:val="16"/>
+        </w:rPr>
+        <w:t xml:space="preserve">     return decorator</w:t>
+      </w:r>
+    </w:p>
+    <w:p>
+      <w:pPr>
+        <w:ind w:left="1440"/>
+        <w:rPr>
+          <w:sz w:val="16"/>
+          <w:szCs w:val="16"/>
+        </w:rPr>
+      </w:pPr>
+    </w:p>
+    <w:p>
+      <w:pPr>
+        <w:ind w:left="1440"/>
+        <w:rPr>
+          <w:sz w:val="16"/>
+          <w:szCs w:val="16"/>
+        </w:rPr>
+      </w:pPr>
+      <w:r>
+        <w:rPr>
+          <w:sz w:val="16"/>
+          <w:szCs w:val="16"/>
+        </w:rPr>
+        <w:t>@authenticate(user_role="Admin")</w:t>
+      </w:r>
+    </w:p>
+    <w:p>
+      <w:pPr>
+        <w:ind w:left="1440"/>
+        <w:rPr>
+          <w:sz w:val="16"/>
+          <w:szCs w:val="16"/>
+        </w:rPr>
+      </w:pPr>
+      <w:r>
+        <w:rPr>
+          <w:sz w:val="16"/>
+          <w:szCs w:val="16"/>
+        </w:rPr>
+        <w:t xml:space="preserve">def </w:t>
+      </w:r>
+      <w:proofErr w:type="spellStart"/>
+      <w:r>
+        <w:rPr>
+          <w:sz w:val="16"/>
+          <w:szCs w:val="16"/>
+        </w:rPr>
+        <w:t>view_sensitive_</w:t>
+      </w:r>
+      <w:proofErr w:type="gramStart"/>
+      <w:r>
+        <w:rPr>
+          <w:sz w:val="16"/>
+          <w:szCs w:val="16"/>
+        </w:rPr>
+        <w:t>data</w:t>
+      </w:r>
+      <w:proofErr w:type="spellEnd"/>
+      <w:r>
+        <w:rPr>
+          <w:sz w:val="16"/>
+          <w:szCs w:val="16"/>
+        </w:rPr>
+        <w:t>(</w:t>
+      </w:r>
+      <w:proofErr w:type="gramEnd"/>
+      <w:r>
+        <w:rPr>
+          <w:sz w:val="16"/>
+          <w:szCs w:val="16"/>
+        </w:rPr>
+        <w:t>):</w:t>
+      </w:r>
+    </w:p>
+    <w:p>
+      <w:pPr>
+        <w:ind w:left="1440"/>
+        <w:rPr>
+          <w:sz w:val="16"/>
+          <w:szCs w:val="16"/>
+        </w:rPr>
+      </w:pPr>
+      <w:r>
+        <w:rPr>
+          <w:sz w:val="16"/>
+          <w:szCs w:val="16"/>
+        </w:rPr>
+        <w:t xml:space="preserve">     </w:t>
+      </w:r>
+      <w:proofErr w:type="gramStart"/>
+      <w:r>
+        <w:rPr>
+          <w:sz w:val="16"/>
+          <w:szCs w:val="16"/>
+        </w:rPr>
+        <w:t>print(</w:t>
+      </w:r>
+      <w:proofErr w:type="gramEnd"/>
+      <w:r>
+        <w:rPr>
+          <w:sz w:val="16"/>
+          <w:szCs w:val="16"/>
+        </w:rPr>
+        <w:t>"Here is Sensitive Data")</w:t>
+      </w:r>
+    </w:p>
+    <w:p>
+      <w:pPr>
+        <w:ind w:left="1440"/>
+        <w:rPr>
+          <w:sz w:val="16"/>
+          <w:szCs w:val="16"/>
+        </w:rPr>
+      </w:pPr>
+    </w:p>
+    <w:p>
+      <w:pPr>
+        <w:ind w:left="1440"/>
+        <w:rPr>
+          <w:sz w:val="16"/>
+          <w:szCs w:val="16"/>
+        </w:rPr>
+      </w:pPr>
+      <w:r>
+        <w:rPr>
+          <w:sz w:val="16"/>
+          <w:szCs w:val="16"/>
+        </w:rPr>
+        <w:t>@authenticate(user_role="Guest")</w:t>
+      </w:r>
+    </w:p>
+    <w:p>
+      <w:pPr>
+        <w:ind w:left="1440"/>
+        <w:rPr>
+          <w:sz w:val="16"/>
+          <w:szCs w:val="16"/>
+        </w:rPr>
+      </w:pPr>
+      <w:r>
+        <w:rPr>
+          <w:sz w:val="16"/>
+          <w:szCs w:val="16"/>
+        </w:rPr>
+        <w:t xml:space="preserve">def </w:t>
+      </w:r>
+      <w:proofErr w:type="spellStart"/>
+      <w:r>
+        <w:rPr>
+          <w:sz w:val="16"/>
+          <w:szCs w:val="16"/>
+        </w:rPr>
+        <w:t>view_sensitive_</w:t>
+      </w:r>
+      <w:proofErr w:type="gramStart"/>
+      <w:r>
+        <w:rPr>
+          <w:sz w:val="16"/>
+          <w:szCs w:val="16"/>
+        </w:rPr>
+        <w:t>guest</w:t>
+      </w:r>
+      <w:proofErr w:type="spellEnd"/>
+      <w:r>
+        <w:rPr>
+          <w:sz w:val="16"/>
+          <w:szCs w:val="16"/>
+        </w:rPr>
+        <w:t>(</w:t>
+      </w:r>
+      <w:proofErr w:type="gramEnd"/>
+      <w:r>
+        <w:rPr>
+          <w:sz w:val="16"/>
+          <w:szCs w:val="16"/>
+        </w:rPr>
+        <w:t>):</w:t>
+      </w:r>
+    </w:p>
+    <w:p>
+      <w:pPr>
+        <w:ind w:left="1440"/>
+        <w:rPr>
+          <w:sz w:val="16"/>
+          <w:szCs w:val="16"/>
+        </w:rPr>
+      </w:pPr>
+      <w:r>
+        <w:rPr>
+          <w:sz w:val="16"/>
+          <w:szCs w:val="16"/>
+        </w:rPr>
+        <w:t xml:space="preserve">     </w:t>
+      </w:r>
+      <w:proofErr w:type="gramStart"/>
+      <w:r>
+        <w:rPr>
+          <w:sz w:val="16"/>
+          <w:szCs w:val="16"/>
+        </w:rPr>
+        <w:t>print(</w:t>
+      </w:r>
+      <w:proofErr w:type="gramEnd"/>
+      <w:r>
+        <w:rPr>
+          <w:sz w:val="16"/>
+          <w:szCs w:val="16"/>
+        </w:rPr>
+        <w:t>"Here is Sensitive Data")</w:t>
+      </w:r>
+    </w:p>
+    <w:p>
+      <w:pPr>
+        <w:ind w:left="720"/>
+        <w:rPr>
+          <w:sz w:val="16"/>
+          <w:szCs w:val="16"/>
+        </w:rPr>
+      </w:pPr>
+    </w:p>
+    <w:p>
+      <w:pPr>
+        <w:ind w:left="1440"/>
+        <w:rPr>
+          <w:sz w:val="16"/>
+          <w:szCs w:val="16"/>
+        </w:rPr>
+      </w:pPr>
+    </w:p>
+    <w:p>
+      <w:pPr>
+        <w:ind w:left="1440"/>
+        <w:rPr>
+          <w:sz w:val="16"/>
+          <w:szCs w:val="16"/>
+        </w:rPr>
+      </w:pPr>
+      <w:proofErr w:type="spellStart"/>
+      <w:r>
+        <w:rPr>
+          <w:sz w:val="16"/>
+          <w:szCs w:val="16"/>
+        </w:rPr>
+        <w:t>view_sensitive_</w:t>
+      </w:r>
+      <w:proofErr w:type="gramStart"/>
+      <w:r>
+        <w:rPr>
+          <w:sz w:val="16"/>
+          <w:szCs w:val="16"/>
+        </w:rPr>
+        <w:t>data</w:t>
+      </w:r>
+      <w:proofErr w:type="spellEnd"/>
+      <w:r>
+        <w:rPr>
+          <w:sz w:val="16"/>
+          <w:szCs w:val="16"/>
+        </w:rPr>
+        <w:t>(</w:t>
+      </w:r>
+      <w:proofErr w:type="gramEnd"/>
+      <w:r>
+        <w:rPr>
+          <w:sz w:val="16"/>
+          <w:szCs w:val="16"/>
+        </w:rPr>
+        <w:t>)</w:t>
+      </w:r>
+    </w:p>
+    <w:p>
+      <w:pPr>
+        <w:ind w:left="1440"/>
+        <w:rPr>
+          <w:sz w:val="16"/>
+          <w:szCs w:val="16"/>
+        </w:rPr>
+      </w:pPr>
+      <w:proofErr w:type="spellStart"/>
+      <w:r>
+        <w:rPr>
+          <w:sz w:val="16"/>
+          <w:szCs w:val="16"/>
+        </w:rPr>
+        <w:t>view_sensitive_</w:t>
+      </w:r>
+      <w:proofErr w:type="gramStart"/>
+      <w:r>
+        <w:rPr>
+          <w:sz w:val="16"/>
+          <w:szCs w:val="16"/>
+        </w:rPr>
+        <w:t>guest</w:t>
+      </w:r>
+      <w:proofErr w:type="spellEnd"/>
+      <w:r>
+        <w:rPr>
+          <w:sz w:val="16"/>
+          <w:szCs w:val="16"/>
+        </w:rPr>
+        <w:t>(</w:t>
+      </w:r>
+      <w:proofErr w:type="gramEnd"/>
+      <w:r>
+        <w:rPr>
+          <w:sz w:val="16"/>
+          <w:szCs w:val="16"/>
+        </w:rPr>
+        <w:t>)</w:t>
       </w:r>
     </w:p>
     <w:p/>
@@ -47493,30 +49404,25 @@
     <w:p/>
     <w:p/>
     <w:p/>
+    <w:p/>
+    <w:p/>
+    <w:p/>
+    <w:p/>
+    <w:p/>
+    <w:p/>
+    <w:p/>
+    <w:p/>
+    <w:p/>
     <w:p>
       <w:pPr>
         <w:pStyle w:val="Heading1"/>
       </w:pPr>
       <w:r>
+        <w:lastRenderedPageBreak/>
         <w:t>Object Oriented Programming</w:t>
       </w:r>
     </w:p>
     <w:p/>
-    <w:p>
-      <w:pPr>
-        <w:rPr>
-          <w:b/>
-          <w:bCs/>
-        </w:rPr>
-      </w:pPr>
-      <w:r>
-        <w:rPr>
-          <w:b/>
-          <w:bCs/>
-        </w:rPr>
-        <w:t>Special Functions like map, zip</w:t>
-      </w:r>
-    </w:p>
     <w:sectPr>
       <w:pgSz w:w="11906" w:h="16838"/>
       <w:pgMar w:top="1440" w:right="1440" w:bottom="1440" w:left="1440" w:header="708" w:footer="708" w:gutter="0"/>
@@ -48776,7 +50682,7 @@
   <w:abstractNum w:abstractNumId="11" w15:restartNumberingAfterBreak="0">
     <w:nsid w:val="15C554B0"/>
     <w:multiLevelType w:val="multilevel"/>
-    <w:tmpl w:val="1F36AE30"/>
+    <w:tmpl w:val="50482DDC"/>
     <w:lvl w:ilvl="0">
       <w:start w:val="1"/>
       <w:numFmt w:val="decimal"/>
@@ -49468,6 +51374,151 @@
     </w:lvl>
   </w:abstractNum>
   <w:abstractNum w:abstractNumId="17" w15:restartNumberingAfterBreak="0">
+    <w:nsid w:val="1D700B42"/>
+    <w:multiLevelType w:val="multilevel"/>
+    <w:tmpl w:val="50482DDC"/>
+    <w:lvl w:ilvl="0">
+      <w:start w:val="1"/>
+      <w:numFmt w:val="decimal"/>
+      <w:lvlText w:val="%1."/>
+      <w:lvlJc w:val="left"/>
+      <w:pPr>
+        <w:tabs>
+          <w:tab w:val="num" w:pos="1080"/>
+        </w:tabs>
+        <w:ind w:left="1080" w:hanging="360"/>
+      </w:pPr>
+      <w:rPr>
+        <w:rFonts w:hint="default"/>
+        <w:sz w:val="20"/>
+      </w:rPr>
+    </w:lvl>
+    <w:lvl w:ilvl="1">
+      <w:start w:val="1"/>
+      <w:numFmt w:val="decimal"/>
+      <w:lvlText w:val="%2."/>
+      <w:lvlJc w:val="left"/>
+      <w:pPr>
+        <w:ind w:left="1800" w:hanging="360"/>
+      </w:pPr>
+      <w:rPr>
+        <w:rFonts w:hint="default"/>
+      </w:rPr>
+    </w:lvl>
+    <w:lvl w:ilvl="2" w:tentative="1">
+      <w:start w:val="1"/>
+      <w:numFmt w:val="bullet"/>
+      <w:lvlText w:val=""/>
+      <w:lvlJc w:val="left"/>
+      <w:pPr>
+        <w:tabs>
+          <w:tab w:val="num" w:pos="2520"/>
+        </w:tabs>
+        <w:ind w:left="2520" w:hanging="360"/>
+      </w:pPr>
+      <w:rPr>
+        <w:rFonts w:ascii="Wingdings" w:hAnsi="Wingdings" w:hint="default"/>
+        <w:sz w:val="20"/>
+      </w:rPr>
+    </w:lvl>
+    <w:lvl w:ilvl="3" w:tentative="1">
+      <w:start w:val="1"/>
+      <w:numFmt w:val="bullet"/>
+      <w:lvlText w:val=""/>
+      <w:lvlJc w:val="left"/>
+      <w:pPr>
+        <w:tabs>
+          <w:tab w:val="num" w:pos="3240"/>
+        </w:tabs>
+        <w:ind w:left="3240" w:hanging="360"/>
+      </w:pPr>
+      <w:rPr>
+        <w:rFonts w:ascii="Wingdings" w:hAnsi="Wingdings" w:hint="default"/>
+        <w:sz w:val="20"/>
+      </w:rPr>
+    </w:lvl>
+    <w:lvl w:ilvl="4" w:tentative="1">
+      <w:start w:val="1"/>
+      <w:numFmt w:val="bullet"/>
+      <w:lvlText w:val=""/>
+      <w:lvlJc w:val="left"/>
+      <w:pPr>
+        <w:tabs>
+          <w:tab w:val="num" w:pos="3960"/>
+        </w:tabs>
+        <w:ind w:left="3960" w:hanging="360"/>
+      </w:pPr>
+      <w:rPr>
+        <w:rFonts w:ascii="Wingdings" w:hAnsi="Wingdings" w:hint="default"/>
+        <w:sz w:val="20"/>
+      </w:rPr>
+    </w:lvl>
+    <w:lvl w:ilvl="5" w:tentative="1">
+      <w:start w:val="1"/>
+      <w:numFmt w:val="bullet"/>
+      <w:lvlText w:val=""/>
+      <w:lvlJc w:val="left"/>
+      <w:pPr>
+        <w:tabs>
+          <w:tab w:val="num" w:pos="4680"/>
+        </w:tabs>
+        <w:ind w:left="4680" w:hanging="360"/>
+      </w:pPr>
+      <w:rPr>
+        <w:rFonts w:ascii="Wingdings" w:hAnsi="Wingdings" w:hint="default"/>
+        <w:sz w:val="20"/>
+      </w:rPr>
+    </w:lvl>
+    <w:lvl w:ilvl="6" w:tentative="1">
+      <w:start w:val="1"/>
+      <w:numFmt w:val="bullet"/>
+      <w:lvlText w:val=""/>
+      <w:lvlJc w:val="left"/>
+      <w:pPr>
+        <w:tabs>
+          <w:tab w:val="num" w:pos="5400"/>
+        </w:tabs>
+        <w:ind w:left="5400" w:hanging="360"/>
+      </w:pPr>
+      <w:rPr>
+        <w:rFonts w:ascii="Wingdings" w:hAnsi="Wingdings" w:hint="default"/>
+        <w:sz w:val="20"/>
+      </w:rPr>
+    </w:lvl>
+    <w:lvl w:ilvl="7" w:tentative="1">
+      <w:start w:val="1"/>
+      <w:numFmt w:val="bullet"/>
+      <w:lvlText w:val=""/>
+      <w:lvlJc w:val="left"/>
+      <w:pPr>
+        <w:tabs>
+          <w:tab w:val="num" w:pos="6120"/>
+        </w:tabs>
+        <w:ind w:left="6120" w:hanging="360"/>
+      </w:pPr>
+      <w:rPr>
+        <w:rFonts w:ascii="Wingdings" w:hAnsi="Wingdings" w:hint="default"/>
+        <w:sz w:val="20"/>
+      </w:rPr>
+    </w:lvl>
+    <w:lvl w:ilvl="8" w:tentative="1">
+      <w:start w:val="1"/>
+      <w:numFmt w:val="bullet"/>
+      <w:lvlText w:val=""/>
+      <w:lvlJc w:val="left"/>
+      <w:pPr>
+        <w:tabs>
+          <w:tab w:val="num" w:pos="6840"/>
+        </w:tabs>
+        <w:ind w:left="6840" w:hanging="360"/>
+      </w:pPr>
+      <w:rPr>
+        <w:rFonts w:ascii="Wingdings" w:hAnsi="Wingdings" w:hint="default"/>
+        <w:sz w:val="20"/>
+      </w:rPr>
+    </w:lvl>
+  </w:abstractNum>
+  <w:abstractNum w:abstractNumId="18" w15:restartNumberingAfterBreak="0">
     <w:nsid w:val="1E96107A"/>
     <w:multiLevelType w:val="hybridMultilevel"/>
     <w:tmpl w:val="06764788"/>
@@ -49556,7 +51607,7 @@
       </w:pPr>
     </w:lvl>
   </w:abstractNum>
-  <w:abstractNum w:abstractNumId="18" w15:restartNumberingAfterBreak="0">
+  <w:abstractNum w:abstractNumId="19" w15:restartNumberingAfterBreak="0">
     <w:nsid w:val="221C3618"/>
     <w:multiLevelType w:val="hybridMultilevel"/>
     <w:tmpl w:val="EAB00292"/>
@@ -49645,7 +51696,7 @@
       </w:pPr>
     </w:lvl>
   </w:abstractNum>
-  <w:abstractNum w:abstractNumId="19" w15:restartNumberingAfterBreak="0">
+  <w:abstractNum w:abstractNumId="20" w15:restartNumberingAfterBreak="0">
     <w:nsid w:val="250C6C5E"/>
     <w:multiLevelType w:val="hybridMultilevel"/>
     <w:tmpl w:val="926497CC"/>
@@ -49734,7 +51785,7 @@
       </w:pPr>
     </w:lvl>
   </w:abstractNum>
-  <w:abstractNum w:abstractNumId="20" w15:restartNumberingAfterBreak="0">
+  <w:abstractNum w:abstractNumId="21" w15:restartNumberingAfterBreak="0">
     <w:nsid w:val="28101D4C"/>
     <w:multiLevelType w:val="multilevel"/>
     <w:tmpl w:val="3216CAB8"/>
@@ -49883,7 +51934,7 @@
       </w:rPr>
     </w:lvl>
   </w:abstractNum>
-  <w:abstractNum w:abstractNumId="21" w15:restartNumberingAfterBreak="0">
+  <w:abstractNum w:abstractNumId="22" w15:restartNumberingAfterBreak="0">
     <w:nsid w:val="28266E0B"/>
     <w:multiLevelType w:val="hybridMultilevel"/>
     <w:tmpl w:val="F9E2000C"/>
@@ -49972,7 +52023,7 @@
       </w:pPr>
     </w:lvl>
   </w:abstractNum>
-  <w:abstractNum w:abstractNumId="22" w15:restartNumberingAfterBreak="0">
+  <w:abstractNum w:abstractNumId="23" w15:restartNumberingAfterBreak="0">
     <w:nsid w:val="286F58DD"/>
     <w:multiLevelType w:val="hybridMultilevel"/>
     <w:tmpl w:val="AD3C4BCC"/>
@@ -50085,7 +52136,7 @@
       </w:rPr>
     </w:lvl>
   </w:abstractNum>
-  <w:abstractNum w:abstractNumId="23" w15:restartNumberingAfterBreak="0">
+  <w:abstractNum w:abstractNumId="24" w15:restartNumberingAfterBreak="0">
     <w:nsid w:val="29C221FF"/>
     <w:multiLevelType w:val="hybridMultilevel"/>
     <w:tmpl w:val="D70A2080"/>
@@ -50174,7 +52225,7 @@
       </w:pPr>
     </w:lvl>
   </w:abstractNum>
-  <w:abstractNum w:abstractNumId="24" w15:restartNumberingAfterBreak="0">
+  <w:abstractNum w:abstractNumId="25" w15:restartNumberingAfterBreak="0">
     <w:nsid w:val="2B2554BE"/>
     <w:multiLevelType w:val="hybridMultilevel"/>
     <w:tmpl w:val="DFFC78D4"/>
@@ -50263,7 +52314,7 @@
       </w:pPr>
     </w:lvl>
   </w:abstractNum>
-  <w:abstractNum w:abstractNumId="25" w15:restartNumberingAfterBreak="0">
+  <w:abstractNum w:abstractNumId="26" w15:restartNumberingAfterBreak="0">
     <w:nsid w:val="2BD3706D"/>
     <w:multiLevelType w:val="hybridMultilevel"/>
     <w:tmpl w:val="9DB806D2"/>
@@ -50376,7 +52427,7 @@
       </w:rPr>
     </w:lvl>
   </w:abstractNum>
-  <w:abstractNum w:abstractNumId="26" w15:restartNumberingAfterBreak="0">
+  <w:abstractNum w:abstractNumId="27" w15:restartNumberingAfterBreak="0">
     <w:nsid w:val="2D473064"/>
     <w:multiLevelType w:val="multilevel"/>
     <w:tmpl w:val="1F36AE30"/>
@@ -50521,7 +52572,7 @@
       </w:rPr>
     </w:lvl>
   </w:abstractNum>
-  <w:abstractNum w:abstractNumId="27" w15:restartNumberingAfterBreak="0">
+  <w:abstractNum w:abstractNumId="28" w15:restartNumberingAfterBreak="0">
     <w:nsid w:val="2DC35A7F"/>
     <w:multiLevelType w:val="hybridMultilevel"/>
     <w:tmpl w:val="F380F53A"/>
@@ -50610,7 +52661,7 @@
       </w:pPr>
     </w:lvl>
   </w:abstractNum>
-  <w:abstractNum w:abstractNumId="28" w15:restartNumberingAfterBreak="0">
+  <w:abstractNum w:abstractNumId="29" w15:restartNumberingAfterBreak="0">
     <w:nsid w:val="31DE54C0"/>
     <w:multiLevelType w:val="hybridMultilevel"/>
     <w:tmpl w:val="E376E798"/>
@@ -50699,7 +52750,7 @@
       </w:pPr>
     </w:lvl>
   </w:abstractNum>
-  <w:abstractNum w:abstractNumId="29" w15:restartNumberingAfterBreak="0">
+  <w:abstractNum w:abstractNumId="30" w15:restartNumberingAfterBreak="0">
     <w:nsid w:val="33323C26"/>
     <w:multiLevelType w:val="hybridMultilevel"/>
     <w:tmpl w:val="A17C7A56"/>
@@ -50788,7 +52839,7 @@
       </w:pPr>
     </w:lvl>
   </w:abstractNum>
-  <w:abstractNum w:abstractNumId="30" w15:restartNumberingAfterBreak="0">
+  <w:abstractNum w:abstractNumId="31" w15:restartNumberingAfterBreak="0">
     <w:nsid w:val="336574E9"/>
     <w:multiLevelType w:val="hybridMultilevel"/>
     <w:tmpl w:val="14CA11D8"/>
@@ -50901,7 +52952,7 @@
       </w:rPr>
     </w:lvl>
   </w:abstractNum>
-  <w:abstractNum w:abstractNumId="31" w15:restartNumberingAfterBreak="0">
+  <w:abstractNum w:abstractNumId="32" w15:restartNumberingAfterBreak="0">
     <w:nsid w:val="337C489A"/>
     <w:multiLevelType w:val="multilevel"/>
     <w:tmpl w:val="FD94CA7A"/>
@@ -51050,7 +53101,7 @@
       </w:rPr>
     </w:lvl>
   </w:abstractNum>
-  <w:abstractNum w:abstractNumId="32" w15:restartNumberingAfterBreak="0">
+  <w:abstractNum w:abstractNumId="33" w15:restartNumberingAfterBreak="0">
     <w:nsid w:val="347E7A79"/>
     <w:multiLevelType w:val="hybridMultilevel"/>
     <w:tmpl w:val="A5BC90BA"/>
@@ -51163,7 +53214,7 @@
       </w:rPr>
     </w:lvl>
   </w:abstractNum>
-  <w:abstractNum w:abstractNumId="33" w15:restartNumberingAfterBreak="0">
+  <w:abstractNum w:abstractNumId="34" w15:restartNumberingAfterBreak="0">
     <w:nsid w:val="34FB4C48"/>
     <w:multiLevelType w:val="hybridMultilevel"/>
     <w:tmpl w:val="27CE7252"/>
@@ -51252,7 +53303,7 @@
       </w:pPr>
     </w:lvl>
   </w:abstractNum>
-  <w:abstractNum w:abstractNumId="34" w15:restartNumberingAfterBreak="0">
+  <w:abstractNum w:abstractNumId="35" w15:restartNumberingAfterBreak="0">
     <w:nsid w:val="35843DA9"/>
     <w:multiLevelType w:val="multilevel"/>
     <w:tmpl w:val="EA461730"/>
@@ -51390,7 +53441,7 @@
       </w:rPr>
     </w:lvl>
   </w:abstractNum>
-  <w:abstractNum w:abstractNumId="35" w15:restartNumberingAfterBreak="0">
+  <w:abstractNum w:abstractNumId="36" w15:restartNumberingAfterBreak="0">
     <w:nsid w:val="35C46865"/>
     <w:multiLevelType w:val="multilevel"/>
     <w:tmpl w:val="B5C274A6"/>
@@ -51535,7 +53586,7 @@
       </w:rPr>
     </w:lvl>
   </w:abstractNum>
-  <w:abstractNum w:abstractNumId="36" w15:restartNumberingAfterBreak="0">
+  <w:abstractNum w:abstractNumId="37" w15:restartNumberingAfterBreak="0">
     <w:nsid w:val="37F868D2"/>
     <w:multiLevelType w:val="multilevel"/>
     <w:tmpl w:val="1F36AE30"/>
@@ -51680,7 +53731,7 @@
       </w:rPr>
     </w:lvl>
   </w:abstractNum>
-  <w:abstractNum w:abstractNumId="37" w15:restartNumberingAfterBreak="0">
+  <w:abstractNum w:abstractNumId="38" w15:restartNumberingAfterBreak="0">
     <w:nsid w:val="38780E20"/>
     <w:multiLevelType w:val="multilevel"/>
     <w:tmpl w:val="4E36D15C"/>
@@ -51797,7 +53848,7 @@
       </w:pPr>
     </w:lvl>
   </w:abstractNum>
-  <w:abstractNum w:abstractNumId="38" w15:restartNumberingAfterBreak="0">
+  <w:abstractNum w:abstractNumId="39" w15:restartNumberingAfterBreak="0">
     <w:nsid w:val="39617F12"/>
     <w:multiLevelType w:val="hybridMultilevel"/>
     <w:tmpl w:val="5E7E65C4"/>
@@ -51886,7 +53937,7 @@
       </w:pPr>
     </w:lvl>
   </w:abstractNum>
-  <w:abstractNum w:abstractNumId="39" w15:restartNumberingAfterBreak="0">
+  <w:abstractNum w:abstractNumId="40" w15:restartNumberingAfterBreak="0">
     <w:nsid w:val="3AE80952"/>
     <w:multiLevelType w:val="hybridMultilevel"/>
     <w:tmpl w:val="2D2E9CB6"/>
@@ -51975,7 +54026,7 @@
       </w:pPr>
     </w:lvl>
   </w:abstractNum>
-  <w:abstractNum w:abstractNumId="40" w15:restartNumberingAfterBreak="0">
+  <w:abstractNum w:abstractNumId="41" w15:restartNumberingAfterBreak="0">
     <w:nsid w:val="3BB13AA6"/>
     <w:multiLevelType w:val="hybridMultilevel"/>
     <w:tmpl w:val="63B2F7F6"/>
@@ -52061,7 +54112,7 @@
       </w:pPr>
     </w:lvl>
   </w:abstractNum>
-  <w:abstractNum w:abstractNumId="41" w15:restartNumberingAfterBreak="0">
+  <w:abstractNum w:abstractNumId="42" w15:restartNumberingAfterBreak="0">
     <w:nsid w:val="3BC374EA"/>
     <w:multiLevelType w:val="hybridMultilevel"/>
     <w:tmpl w:val="F17A9970"/>
@@ -52174,7 +54225,7 @@
       </w:rPr>
     </w:lvl>
   </w:abstractNum>
-  <w:abstractNum w:abstractNumId="42" w15:restartNumberingAfterBreak="0">
+  <w:abstractNum w:abstractNumId="43" w15:restartNumberingAfterBreak="0">
     <w:nsid w:val="3E5C7FA2"/>
     <w:multiLevelType w:val="hybridMultilevel"/>
     <w:tmpl w:val="A172327A"/>
@@ -52263,7 +54314,7 @@
       </w:pPr>
     </w:lvl>
   </w:abstractNum>
-  <w:abstractNum w:abstractNumId="43" w15:restartNumberingAfterBreak="0">
+  <w:abstractNum w:abstractNumId="44" w15:restartNumberingAfterBreak="0">
     <w:nsid w:val="3E737EE8"/>
     <w:multiLevelType w:val="hybridMultilevel"/>
     <w:tmpl w:val="BCF20F94"/>
@@ -52352,7 +54403,7 @@
       </w:pPr>
     </w:lvl>
   </w:abstractNum>
-  <w:abstractNum w:abstractNumId="44" w15:restartNumberingAfterBreak="0">
+  <w:abstractNum w:abstractNumId="45" w15:restartNumberingAfterBreak="0">
     <w:nsid w:val="401A787A"/>
     <w:multiLevelType w:val="multilevel"/>
     <w:tmpl w:val="518E20DA"/>
@@ -52464,7 +54515,7 @@
       </w:rPr>
     </w:lvl>
   </w:abstractNum>
-  <w:abstractNum w:abstractNumId="45" w15:restartNumberingAfterBreak="0">
+  <w:abstractNum w:abstractNumId="46" w15:restartNumberingAfterBreak="0">
     <w:nsid w:val="405D6A56"/>
     <w:multiLevelType w:val="hybridMultilevel"/>
     <w:tmpl w:val="7D0A7C20"/>
@@ -52553,7 +54604,7 @@
       </w:pPr>
     </w:lvl>
   </w:abstractNum>
-  <w:abstractNum w:abstractNumId="46" w15:restartNumberingAfterBreak="0">
+  <w:abstractNum w:abstractNumId="47" w15:restartNumberingAfterBreak="0">
     <w:nsid w:val="419B1F44"/>
     <w:multiLevelType w:val="hybridMultilevel"/>
     <w:tmpl w:val="04860128"/>
@@ -52641,7 +54692,7 @@
       </w:pPr>
     </w:lvl>
   </w:abstractNum>
-  <w:abstractNum w:abstractNumId="47" w15:restartNumberingAfterBreak="0">
+  <w:abstractNum w:abstractNumId="48" w15:restartNumberingAfterBreak="0">
     <w:nsid w:val="423C489A"/>
     <w:multiLevelType w:val="hybridMultilevel"/>
     <w:tmpl w:val="BDFE4BD6"/>
@@ -52730,7 +54781,7 @@
       </w:pPr>
     </w:lvl>
   </w:abstractNum>
-  <w:abstractNum w:abstractNumId="48" w15:restartNumberingAfterBreak="0">
+  <w:abstractNum w:abstractNumId="49" w15:restartNumberingAfterBreak="0">
     <w:nsid w:val="44C20C64"/>
     <w:multiLevelType w:val="multilevel"/>
     <w:tmpl w:val="1F36AE30"/>
@@ -52875,7 +54926,7 @@
       </w:rPr>
     </w:lvl>
   </w:abstractNum>
-  <w:abstractNum w:abstractNumId="49" w15:restartNumberingAfterBreak="0">
+  <w:abstractNum w:abstractNumId="50" w15:restartNumberingAfterBreak="0">
     <w:nsid w:val="47996A7B"/>
     <w:multiLevelType w:val="multilevel"/>
     <w:tmpl w:val="87D8CE9E"/>
@@ -53024,7 +55075,7 @@
       </w:rPr>
     </w:lvl>
   </w:abstractNum>
-  <w:abstractNum w:abstractNumId="50" w15:restartNumberingAfterBreak="0">
+  <w:abstractNum w:abstractNumId="51" w15:restartNumberingAfterBreak="0">
     <w:nsid w:val="49DE111F"/>
     <w:multiLevelType w:val="hybridMultilevel"/>
     <w:tmpl w:val="CAD8782A"/>
@@ -53113,7 +55164,7 @@
       </w:pPr>
     </w:lvl>
   </w:abstractNum>
-  <w:abstractNum w:abstractNumId="51" w15:restartNumberingAfterBreak="0">
+  <w:abstractNum w:abstractNumId="52" w15:restartNumberingAfterBreak="0">
     <w:nsid w:val="4C3C4C41"/>
     <w:multiLevelType w:val="hybridMultilevel"/>
     <w:tmpl w:val="B5502FBC"/>
@@ -53202,7 +55253,7 @@
       </w:pPr>
     </w:lvl>
   </w:abstractNum>
-  <w:abstractNum w:abstractNumId="52" w15:restartNumberingAfterBreak="0">
+  <w:abstractNum w:abstractNumId="53" w15:restartNumberingAfterBreak="0">
     <w:nsid w:val="4CA521F3"/>
     <w:multiLevelType w:val="hybridMultilevel"/>
     <w:tmpl w:val="34D40752"/>
@@ -53291,7 +55342,7 @@
       </w:pPr>
     </w:lvl>
   </w:abstractNum>
-  <w:abstractNum w:abstractNumId="53" w15:restartNumberingAfterBreak="0">
+  <w:abstractNum w:abstractNumId="54" w15:restartNumberingAfterBreak="0">
     <w:nsid w:val="4CFD45C5"/>
     <w:multiLevelType w:val="multilevel"/>
     <w:tmpl w:val="1F36AE30"/>
@@ -53436,7 +55487,7 @@
       </w:rPr>
     </w:lvl>
   </w:abstractNum>
-  <w:abstractNum w:abstractNumId="54" w15:restartNumberingAfterBreak="0">
+  <w:abstractNum w:abstractNumId="55" w15:restartNumberingAfterBreak="0">
     <w:nsid w:val="4E1F3122"/>
     <w:multiLevelType w:val="hybridMultilevel"/>
     <w:tmpl w:val="03DE9E60"/>
@@ -53549,7 +55600,7 @@
       </w:rPr>
     </w:lvl>
   </w:abstractNum>
-  <w:abstractNum w:abstractNumId="55" w15:restartNumberingAfterBreak="0">
+  <w:abstractNum w:abstractNumId="56" w15:restartNumberingAfterBreak="0">
     <w:nsid w:val="500C2988"/>
     <w:multiLevelType w:val="multilevel"/>
     <w:tmpl w:val="1F36AE30"/>
@@ -53694,7 +55745,7 @@
       </w:rPr>
     </w:lvl>
   </w:abstractNum>
-  <w:abstractNum w:abstractNumId="56" w15:restartNumberingAfterBreak="0">
+  <w:abstractNum w:abstractNumId="57" w15:restartNumberingAfterBreak="0">
     <w:nsid w:val="51672642"/>
     <w:multiLevelType w:val="multilevel"/>
     <w:tmpl w:val="1B3403BA"/>
@@ -53839,7 +55890,7 @@
       </w:rPr>
     </w:lvl>
   </w:abstractNum>
-  <w:abstractNum w:abstractNumId="57" w15:restartNumberingAfterBreak="0">
+  <w:abstractNum w:abstractNumId="58" w15:restartNumberingAfterBreak="0">
     <w:nsid w:val="5441142F"/>
     <w:multiLevelType w:val="hybridMultilevel"/>
     <w:tmpl w:val="090A32A6"/>
@@ -53952,7 +56003,7 @@
       </w:rPr>
     </w:lvl>
   </w:abstractNum>
-  <w:abstractNum w:abstractNumId="58" w15:restartNumberingAfterBreak="0">
+  <w:abstractNum w:abstractNumId="59" w15:restartNumberingAfterBreak="0">
     <w:nsid w:val="59B94DE7"/>
     <w:multiLevelType w:val="multilevel"/>
     <w:tmpl w:val="1F36AE30"/>
@@ -54097,7 +56148,7 @@
       </w:rPr>
     </w:lvl>
   </w:abstractNum>
-  <w:abstractNum w:abstractNumId="59" w15:restartNumberingAfterBreak="0">
+  <w:abstractNum w:abstractNumId="60" w15:restartNumberingAfterBreak="0">
     <w:nsid w:val="5A0710C9"/>
     <w:multiLevelType w:val="hybridMultilevel"/>
     <w:tmpl w:val="12386680"/>
@@ -54186,7 +56237,7 @@
       </w:pPr>
     </w:lvl>
   </w:abstractNum>
-  <w:abstractNum w:abstractNumId="60" w15:restartNumberingAfterBreak="0">
+  <w:abstractNum w:abstractNumId="61" w15:restartNumberingAfterBreak="0">
     <w:nsid w:val="5BF22E79"/>
     <w:multiLevelType w:val="hybridMultilevel"/>
     <w:tmpl w:val="1D0CAAA2"/>
@@ -54275,7 +56326,7 @@
       </w:pPr>
     </w:lvl>
   </w:abstractNum>
-  <w:abstractNum w:abstractNumId="61" w15:restartNumberingAfterBreak="0">
+  <w:abstractNum w:abstractNumId="62" w15:restartNumberingAfterBreak="0">
     <w:nsid w:val="5C4C2B43"/>
     <w:multiLevelType w:val="hybridMultilevel"/>
     <w:tmpl w:val="78A6FA1A"/>
@@ -54364,7 +56415,7 @@
       </w:pPr>
     </w:lvl>
   </w:abstractNum>
-  <w:abstractNum w:abstractNumId="62" w15:restartNumberingAfterBreak="0">
+  <w:abstractNum w:abstractNumId="63" w15:restartNumberingAfterBreak="0">
     <w:nsid w:val="5C852362"/>
     <w:multiLevelType w:val="multilevel"/>
     <w:tmpl w:val="1F36AE30"/>
@@ -54509,7 +56560,7 @@
       </w:rPr>
     </w:lvl>
   </w:abstractNum>
-  <w:abstractNum w:abstractNumId="63" w15:restartNumberingAfterBreak="0">
+  <w:abstractNum w:abstractNumId="64" w15:restartNumberingAfterBreak="0">
     <w:nsid w:val="5DE60C4D"/>
     <w:multiLevelType w:val="hybridMultilevel"/>
     <w:tmpl w:val="3CEA6BCA"/>
@@ -54622,7 +56673,7 @@
       </w:rPr>
     </w:lvl>
   </w:abstractNum>
-  <w:abstractNum w:abstractNumId="64" w15:restartNumberingAfterBreak="0">
+  <w:abstractNum w:abstractNumId="65" w15:restartNumberingAfterBreak="0">
     <w:nsid w:val="5E023286"/>
     <w:multiLevelType w:val="multilevel"/>
     <w:tmpl w:val="F9802DF0"/>
@@ -54735,7 +56786,7 @@
       </w:pPr>
     </w:lvl>
   </w:abstractNum>
-  <w:abstractNum w:abstractNumId="65" w15:restartNumberingAfterBreak="0">
+  <w:abstractNum w:abstractNumId="66" w15:restartNumberingAfterBreak="0">
     <w:nsid w:val="5FD95AF5"/>
     <w:multiLevelType w:val="hybridMultilevel"/>
     <w:tmpl w:val="82A45F40"/>
@@ -54848,7 +56899,7 @@
       </w:rPr>
     </w:lvl>
   </w:abstractNum>
-  <w:abstractNum w:abstractNumId="66" w15:restartNumberingAfterBreak="0">
+  <w:abstractNum w:abstractNumId="67" w15:restartNumberingAfterBreak="0">
     <w:nsid w:val="605603FD"/>
     <w:multiLevelType w:val="hybridMultilevel"/>
     <w:tmpl w:val="513CC28A"/>
@@ -54961,7 +57012,7 @@
       </w:rPr>
     </w:lvl>
   </w:abstractNum>
-  <w:abstractNum w:abstractNumId="67" w15:restartNumberingAfterBreak="0">
+  <w:abstractNum w:abstractNumId="68" w15:restartNumberingAfterBreak="0">
     <w:nsid w:val="60D04877"/>
     <w:multiLevelType w:val="hybridMultilevel"/>
     <w:tmpl w:val="7B2CE442"/>
@@ -55074,7 +57125,7 @@
       </w:rPr>
     </w:lvl>
   </w:abstractNum>
-  <w:abstractNum w:abstractNumId="68" w15:restartNumberingAfterBreak="0">
+  <w:abstractNum w:abstractNumId="69" w15:restartNumberingAfterBreak="0">
     <w:nsid w:val="620827D7"/>
     <w:multiLevelType w:val="multilevel"/>
     <w:tmpl w:val="3B3E3DDC"/>
@@ -55223,7 +57274,7 @@
       </w:rPr>
     </w:lvl>
   </w:abstractNum>
-  <w:abstractNum w:abstractNumId="69" w15:restartNumberingAfterBreak="0">
+  <w:abstractNum w:abstractNumId="70" w15:restartNumberingAfterBreak="0">
     <w:nsid w:val="62CF7E19"/>
     <w:multiLevelType w:val="hybridMultilevel"/>
     <w:tmpl w:val="0EEE02E8"/>
@@ -55312,7 +57363,7 @@
       </w:pPr>
     </w:lvl>
   </w:abstractNum>
-  <w:abstractNum w:abstractNumId="70" w15:restartNumberingAfterBreak="0">
+  <w:abstractNum w:abstractNumId="71" w15:restartNumberingAfterBreak="0">
     <w:nsid w:val="631D14FD"/>
     <w:multiLevelType w:val="hybridMultilevel"/>
     <w:tmpl w:val="81508112"/>
@@ -55425,7 +57476,7 @@
       </w:rPr>
     </w:lvl>
   </w:abstractNum>
-  <w:abstractNum w:abstractNumId="71" w15:restartNumberingAfterBreak="0">
+  <w:abstractNum w:abstractNumId="72" w15:restartNumberingAfterBreak="0">
     <w:nsid w:val="637C5BBD"/>
     <w:multiLevelType w:val="hybridMultilevel"/>
     <w:tmpl w:val="3336E8E4"/>
@@ -55514,7 +57565,7 @@
       </w:pPr>
     </w:lvl>
   </w:abstractNum>
-  <w:abstractNum w:abstractNumId="72" w15:restartNumberingAfterBreak="0">
+  <w:abstractNum w:abstractNumId="73" w15:restartNumberingAfterBreak="0">
     <w:nsid w:val="647A67FA"/>
     <w:multiLevelType w:val="hybridMultilevel"/>
     <w:tmpl w:val="B158EC32"/>
@@ -55603,7 +57654,7 @@
       </w:pPr>
     </w:lvl>
   </w:abstractNum>
-  <w:abstractNum w:abstractNumId="73" w15:restartNumberingAfterBreak="0">
+  <w:abstractNum w:abstractNumId="74" w15:restartNumberingAfterBreak="0">
     <w:nsid w:val="67417ED1"/>
     <w:multiLevelType w:val="multilevel"/>
     <w:tmpl w:val="D0968130"/>
@@ -55752,7 +57803,7 @@
       </w:rPr>
     </w:lvl>
   </w:abstractNum>
-  <w:abstractNum w:abstractNumId="74" w15:restartNumberingAfterBreak="0">
+  <w:abstractNum w:abstractNumId="75" w15:restartNumberingAfterBreak="0">
     <w:nsid w:val="695F3696"/>
     <w:multiLevelType w:val="hybridMultilevel"/>
     <w:tmpl w:val="EF3692AE"/>
@@ -55841,7 +57892,7 @@
       </w:pPr>
     </w:lvl>
   </w:abstractNum>
-  <w:abstractNum w:abstractNumId="75" w15:restartNumberingAfterBreak="0">
+  <w:abstractNum w:abstractNumId="76" w15:restartNumberingAfterBreak="0">
     <w:nsid w:val="6A911D7D"/>
     <w:multiLevelType w:val="multilevel"/>
     <w:tmpl w:val="EF8EB7BE"/>
@@ -55954,7 +58005,7 @@
       </w:pPr>
     </w:lvl>
   </w:abstractNum>
-  <w:abstractNum w:abstractNumId="76" w15:restartNumberingAfterBreak="0">
+  <w:abstractNum w:abstractNumId="77" w15:restartNumberingAfterBreak="0">
     <w:nsid w:val="6B8528FF"/>
     <w:multiLevelType w:val="hybridMultilevel"/>
     <w:tmpl w:val="EB9EAC6A"/>
@@ -56067,7 +58118,7 @@
       </w:rPr>
     </w:lvl>
   </w:abstractNum>
-  <w:abstractNum w:abstractNumId="77" w15:restartNumberingAfterBreak="0">
+  <w:abstractNum w:abstractNumId="78" w15:restartNumberingAfterBreak="0">
     <w:nsid w:val="6C7B0793"/>
     <w:multiLevelType w:val="hybridMultilevel"/>
     <w:tmpl w:val="3D123BFA"/>
@@ -56180,7 +58231,7 @@
       </w:rPr>
     </w:lvl>
   </w:abstractNum>
-  <w:abstractNum w:abstractNumId="78" w15:restartNumberingAfterBreak="0">
+  <w:abstractNum w:abstractNumId="79" w15:restartNumberingAfterBreak="0">
     <w:nsid w:val="6E173C34"/>
     <w:multiLevelType w:val="multilevel"/>
     <w:tmpl w:val="A4DCF626"/>
@@ -56329,7 +58380,7 @@
       </w:rPr>
     </w:lvl>
   </w:abstractNum>
-  <w:abstractNum w:abstractNumId="79" w15:restartNumberingAfterBreak="0">
+  <w:abstractNum w:abstractNumId="80" w15:restartNumberingAfterBreak="0">
     <w:nsid w:val="6E1D16CF"/>
     <w:multiLevelType w:val="hybridMultilevel"/>
     <w:tmpl w:val="67826326"/>
@@ -56442,7 +58493,7 @@
       </w:rPr>
     </w:lvl>
   </w:abstractNum>
-  <w:abstractNum w:abstractNumId="80" w15:restartNumberingAfterBreak="0">
+  <w:abstractNum w:abstractNumId="81" w15:restartNumberingAfterBreak="0">
     <w:nsid w:val="6E8649E9"/>
     <w:multiLevelType w:val="hybridMultilevel"/>
     <w:tmpl w:val="361658A4"/>
@@ -56531,7 +58582,7 @@
       </w:pPr>
     </w:lvl>
   </w:abstractNum>
-  <w:abstractNum w:abstractNumId="81" w15:restartNumberingAfterBreak="0">
+  <w:abstractNum w:abstractNumId="82" w15:restartNumberingAfterBreak="0">
     <w:nsid w:val="6EE64FDF"/>
     <w:multiLevelType w:val="multilevel"/>
     <w:tmpl w:val="EB56DE34"/>
@@ -56644,7 +58695,7 @@
       </w:pPr>
     </w:lvl>
   </w:abstractNum>
-  <w:abstractNum w:abstractNumId="82" w15:restartNumberingAfterBreak="0">
+  <w:abstractNum w:abstractNumId="83" w15:restartNumberingAfterBreak="0">
     <w:nsid w:val="75173E9D"/>
     <w:multiLevelType w:val="hybridMultilevel"/>
     <w:tmpl w:val="320A3122"/>
@@ -56733,7 +58784,7 @@
       </w:pPr>
     </w:lvl>
   </w:abstractNum>
-  <w:abstractNum w:abstractNumId="83" w15:restartNumberingAfterBreak="0">
+  <w:abstractNum w:abstractNumId="84" w15:restartNumberingAfterBreak="0">
     <w:nsid w:val="76394258"/>
     <w:multiLevelType w:val="hybridMultilevel"/>
     <w:tmpl w:val="5DEEF286"/>
@@ -56822,7 +58873,7 @@
       </w:pPr>
     </w:lvl>
   </w:abstractNum>
-  <w:abstractNum w:abstractNumId="84" w15:restartNumberingAfterBreak="0">
+  <w:abstractNum w:abstractNumId="85" w15:restartNumberingAfterBreak="0">
     <w:nsid w:val="7C51010D"/>
     <w:multiLevelType w:val="multilevel"/>
     <w:tmpl w:val="1F36AE30"/>
@@ -56967,7 +59018,7 @@
       </w:rPr>
     </w:lvl>
   </w:abstractNum>
-  <w:abstractNum w:abstractNumId="85" w15:restartNumberingAfterBreak="0">
+  <w:abstractNum w:abstractNumId="86" w15:restartNumberingAfterBreak="0">
     <w:nsid w:val="7F095E69"/>
     <w:multiLevelType w:val="multilevel"/>
     <w:tmpl w:val="58809E5E"/>
@@ -57081,7 +59132,7 @@
     </w:lvl>
   </w:abstractNum>
   <w:num w:numId="1" w16cid:durableId="1038704844">
-    <w:abstractNumId w:val="54"/>
+    <w:abstractNumId w:val="55"/>
   </w:num>
   <w:num w:numId="2" w16cid:durableId="1120763185">
     <w:abstractNumId w:val="12"/>
@@ -57090,79 +59141,79 @@
     <w:abstractNumId w:val="2"/>
   </w:num>
   <w:num w:numId="4" w16cid:durableId="926159966">
-    <w:abstractNumId w:val="17"/>
+    <w:abstractNumId w:val="18"/>
   </w:num>
   <w:num w:numId="5" w16cid:durableId="501046736">
-    <w:abstractNumId w:val="27"/>
+    <w:abstractNumId w:val="28"/>
   </w:num>
   <w:num w:numId="6" w16cid:durableId="1547523345">
-    <w:abstractNumId w:val="30"/>
+    <w:abstractNumId w:val="31"/>
   </w:num>
   <w:num w:numId="7" w16cid:durableId="472136418">
+    <w:abstractNumId w:val="46"/>
+  </w:num>
+  <w:num w:numId="8" w16cid:durableId="1683774338">
+    <w:abstractNumId w:val="40"/>
+  </w:num>
+  <w:num w:numId="9" w16cid:durableId="553273250">
+    <w:abstractNumId w:val="58"/>
+  </w:num>
+  <w:num w:numId="10" w16cid:durableId="620842423">
+    <w:abstractNumId w:val="33"/>
+  </w:num>
+  <w:num w:numId="11" w16cid:durableId="1793203288">
+    <w:abstractNumId w:val="34"/>
+  </w:num>
+  <w:num w:numId="12" w16cid:durableId="1188442690">
+    <w:abstractNumId w:val="51"/>
+  </w:num>
+  <w:num w:numId="13" w16cid:durableId="1679892966">
     <w:abstractNumId w:val="45"/>
   </w:num>
-  <w:num w:numId="8" w16cid:durableId="1683774338">
+  <w:num w:numId="14" w16cid:durableId="1569917837">
+    <w:abstractNumId w:val="73"/>
+  </w:num>
+  <w:num w:numId="15" w16cid:durableId="237908766">
     <w:abstractNumId w:val="39"/>
   </w:num>
-  <w:num w:numId="9" w16cid:durableId="553273250">
-    <w:abstractNumId w:val="57"/>
-  </w:num>
-  <w:num w:numId="10" w16cid:durableId="620842423">
-    <w:abstractNumId w:val="32"/>
-  </w:num>
-  <w:num w:numId="11" w16cid:durableId="1793203288">
-    <w:abstractNumId w:val="33"/>
-  </w:num>
-  <w:num w:numId="12" w16cid:durableId="1188442690">
-    <w:abstractNumId w:val="50"/>
-  </w:num>
-  <w:num w:numId="13" w16cid:durableId="1679892966">
-    <w:abstractNumId w:val="44"/>
-  </w:num>
-  <w:num w:numId="14" w16cid:durableId="1569917837">
-    <w:abstractNumId w:val="72"/>
-  </w:num>
-  <w:num w:numId="15" w16cid:durableId="237908766">
-    <w:abstractNumId w:val="38"/>
-  </w:num>
   <w:num w:numId="16" w16cid:durableId="513812888">
-    <w:abstractNumId w:val="66"/>
+    <w:abstractNumId w:val="67"/>
   </w:num>
   <w:num w:numId="17" w16cid:durableId="1015577511">
-    <w:abstractNumId w:val="19"/>
+    <w:abstractNumId w:val="20"/>
   </w:num>
   <w:num w:numId="18" w16cid:durableId="258490316">
-    <w:abstractNumId w:val="52"/>
+    <w:abstractNumId w:val="53"/>
   </w:num>
   <w:num w:numId="19" w16cid:durableId="207184286">
-    <w:abstractNumId w:val="22"/>
+    <w:abstractNumId w:val="23"/>
   </w:num>
   <w:num w:numId="20" w16cid:durableId="2047362816">
     <w:abstractNumId w:val="10"/>
   </w:num>
   <w:num w:numId="21" w16cid:durableId="367536338">
-    <w:abstractNumId w:val="46"/>
+    <w:abstractNumId w:val="47"/>
   </w:num>
   <w:num w:numId="22" w16cid:durableId="1006521970">
-    <w:abstractNumId w:val="43"/>
+    <w:abstractNumId w:val="44"/>
   </w:num>
   <w:num w:numId="23" w16cid:durableId="1225605607">
-    <w:abstractNumId w:val="77"/>
+    <w:abstractNumId w:val="78"/>
   </w:num>
   <w:num w:numId="24" w16cid:durableId="1047682585">
-    <w:abstractNumId w:val="28"/>
+    <w:abstractNumId w:val="29"/>
   </w:num>
   <w:num w:numId="25" w16cid:durableId="667758682">
-    <w:abstractNumId w:val="71"/>
+    <w:abstractNumId w:val="72"/>
   </w:num>
   <w:num w:numId="26" w16cid:durableId="2076276246">
-    <w:abstractNumId w:val="24"/>
+    <w:abstractNumId w:val="25"/>
   </w:num>
   <w:num w:numId="27" w16cid:durableId="1646886375">
-    <w:abstractNumId w:val="47"/>
+    <w:abstractNumId w:val="48"/>
   </w:num>
   <w:num w:numId="28" w16cid:durableId="2073307031">
-    <w:abstractNumId w:val="82"/>
+    <w:abstractNumId w:val="83"/>
   </w:num>
   <w:num w:numId="29" w16cid:durableId="665596329">
     <w:abstractNumId w:val="13"/>
@@ -57171,49 +59222,49 @@
     <w:abstractNumId w:val="9"/>
   </w:num>
   <w:num w:numId="31" w16cid:durableId="523595044">
-    <w:abstractNumId w:val="23"/>
+    <w:abstractNumId w:val="24"/>
   </w:num>
   <w:num w:numId="32" w16cid:durableId="1544711306">
-    <w:abstractNumId w:val="83"/>
+    <w:abstractNumId w:val="84"/>
   </w:num>
   <w:num w:numId="33" w16cid:durableId="1461726649">
-    <w:abstractNumId w:val="61"/>
+    <w:abstractNumId w:val="62"/>
   </w:num>
   <w:num w:numId="34" w16cid:durableId="2083797000">
-    <w:abstractNumId w:val="29"/>
+    <w:abstractNumId w:val="30"/>
   </w:num>
   <w:num w:numId="35" w16cid:durableId="283125358">
-    <w:abstractNumId w:val="59"/>
+    <w:abstractNumId w:val="60"/>
   </w:num>
   <w:num w:numId="36" w16cid:durableId="1035884599">
-    <w:abstractNumId w:val="18"/>
+    <w:abstractNumId w:val="19"/>
   </w:num>
   <w:num w:numId="37" w16cid:durableId="499396958">
     <w:abstractNumId w:val="16"/>
   </w:num>
   <w:num w:numId="38" w16cid:durableId="1814105737">
-    <w:abstractNumId w:val="69"/>
+    <w:abstractNumId w:val="70"/>
   </w:num>
   <w:num w:numId="39" w16cid:durableId="2099983592">
-    <w:abstractNumId w:val="60"/>
+    <w:abstractNumId w:val="61"/>
   </w:num>
   <w:num w:numId="40" w16cid:durableId="754471035">
-    <w:abstractNumId w:val="42"/>
+    <w:abstractNumId w:val="43"/>
   </w:num>
   <w:num w:numId="41" w16cid:durableId="108279212">
-    <w:abstractNumId w:val="80"/>
+    <w:abstractNumId w:val="81"/>
   </w:num>
   <w:num w:numId="42" w16cid:durableId="928854362">
-    <w:abstractNumId w:val="73"/>
+    <w:abstractNumId w:val="74"/>
   </w:num>
   <w:num w:numId="43" w16cid:durableId="1496534544">
-    <w:abstractNumId w:val="21"/>
+    <w:abstractNumId w:val="22"/>
   </w:num>
   <w:num w:numId="44" w16cid:durableId="714307222">
-    <w:abstractNumId w:val="40"/>
+    <w:abstractNumId w:val="41"/>
   </w:num>
   <w:num w:numId="45" w16cid:durableId="1997295036">
-    <w:abstractNumId w:val="63"/>
+    <w:abstractNumId w:val="64"/>
   </w:num>
   <w:num w:numId="46" w16cid:durableId="959919554">
     <w:abstractNumId w:val="1"/>
@@ -57225,67 +59276,67 @@
     <w:abstractNumId w:val="4"/>
   </w:num>
   <w:num w:numId="49" w16cid:durableId="153843373">
-    <w:abstractNumId w:val="74"/>
+    <w:abstractNumId w:val="75"/>
   </w:num>
   <w:num w:numId="50" w16cid:durableId="458381094">
-    <w:abstractNumId w:val="26"/>
+    <w:abstractNumId w:val="27"/>
   </w:num>
   <w:num w:numId="51" w16cid:durableId="466288778">
-    <w:abstractNumId w:val="70"/>
+    <w:abstractNumId w:val="71"/>
   </w:num>
   <w:num w:numId="52" w16cid:durableId="2101946822">
-    <w:abstractNumId w:val="51"/>
+    <w:abstractNumId w:val="52"/>
   </w:num>
   <w:num w:numId="53" w16cid:durableId="227114125">
-    <w:abstractNumId w:val="62"/>
+    <w:abstractNumId w:val="63"/>
   </w:num>
   <w:num w:numId="54" w16cid:durableId="221327434">
-    <w:abstractNumId w:val="81"/>
+    <w:abstractNumId w:val="82"/>
   </w:num>
   <w:num w:numId="55" w16cid:durableId="19549491">
-    <w:abstractNumId w:val="85"/>
+    <w:abstractNumId w:val="86"/>
   </w:num>
   <w:num w:numId="56" w16cid:durableId="1282615597">
-    <w:abstractNumId w:val="76"/>
+    <w:abstractNumId w:val="77"/>
   </w:num>
   <w:num w:numId="57" w16cid:durableId="823396364">
     <w:abstractNumId w:val="6"/>
   </w:num>
   <w:num w:numId="58" w16cid:durableId="1632520241">
-    <w:abstractNumId w:val="53"/>
+    <w:abstractNumId w:val="54"/>
   </w:num>
   <w:num w:numId="59" w16cid:durableId="1787965939">
     <w:abstractNumId w:val="0"/>
   </w:num>
   <w:num w:numId="60" w16cid:durableId="234899163">
-    <w:abstractNumId w:val="48"/>
+    <w:abstractNumId w:val="49"/>
   </w:num>
   <w:num w:numId="61" w16cid:durableId="445546240">
-    <w:abstractNumId w:val="36"/>
+    <w:abstractNumId w:val="37"/>
   </w:num>
   <w:num w:numId="62" w16cid:durableId="1446923613">
-    <w:abstractNumId w:val="78"/>
+    <w:abstractNumId w:val="79"/>
   </w:num>
   <w:num w:numId="63" w16cid:durableId="410083745">
     <w:abstractNumId w:val="8"/>
   </w:num>
   <w:num w:numId="64" w16cid:durableId="906918871">
-    <w:abstractNumId w:val="35"/>
+    <w:abstractNumId w:val="36"/>
   </w:num>
   <w:num w:numId="65" w16cid:durableId="702437944">
     <w:abstractNumId w:val="5"/>
   </w:num>
   <w:num w:numId="66" w16cid:durableId="1821653550">
-    <w:abstractNumId w:val="25"/>
+    <w:abstractNumId w:val="26"/>
   </w:num>
   <w:num w:numId="67" w16cid:durableId="141779263">
-    <w:abstractNumId w:val="84"/>
+    <w:abstractNumId w:val="85"/>
   </w:num>
   <w:num w:numId="68" w16cid:durableId="2037581319">
-    <w:abstractNumId w:val="56"/>
+    <w:abstractNumId w:val="57"/>
   </w:num>
   <w:num w:numId="69" w16cid:durableId="1437019737">
-    <w:abstractNumId w:val="41"/>
+    <w:abstractNumId w:val="42"/>
   </w:num>
   <w:num w:numId="70" w16cid:durableId="23752231">
     <w:abstractNumId w:val="7"/>
@@ -57297,46 +59348,49 @@
     <w:abstractNumId w:val="14"/>
   </w:num>
   <w:num w:numId="73" w16cid:durableId="372655744">
-    <w:abstractNumId w:val="65"/>
+    <w:abstractNumId w:val="66"/>
   </w:num>
   <w:num w:numId="74" w16cid:durableId="945969405">
-    <w:abstractNumId w:val="68"/>
+    <w:abstractNumId w:val="69"/>
   </w:num>
   <w:num w:numId="75" w16cid:durableId="447939803">
-    <w:abstractNumId w:val="37"/>
+    <w:abstractNumId w:val="38"/>
   </w:num>
   <w:num w:numId="76" w16cid:durableId="1346789585">
-    <w:abstractNumId w:val="34"/>
+    <w:abstractNumId w:val="35"/>
   </w:num>
   <w:num w:numId="77" w16cid:durableId="1430539490">
-    <w:abstractNumId w:val="58"/>
+    <w:abstractNumId w:val="59"/>
   </w:num>
   <w:num w:numId="78" w16cid:durableId="322970356">
-    <w:abstractNumId w:val="55"/>
+    <w:abstractNumId w:val="56"/>
   </w:num>
   <w:num w:numId="79" w16cid:durableId="1301695379">
-    <w:abstractNumId w:val="75"/>
+    <w:abstractNumId w:val="76"/>
   </w:num>
   <w:num w:numId="80" w16cid:durableId="475030330">
     <w:abstractNumId w:val="15"/>
   </w:num>
   <w:num w:numId="81" w16cid:durableId="2095205388">
-    <w:abstractNumId w:val="49"/>
+    <w:abstractNumId w:val="50"/>
   </w:num>
   <w:num w:numId="82" w16cid:durableId="1080829993">
-    <w:abstractNumId w:val="20"/>
+    <w:abstractNumId w:val="21"/>
   </w:num>
   <w:num w:numId="83" w16cid:durableId="1314797239">
-    <w:abstractNumId w:val="64"/>
+    <w:abstractNumId w:val="65"/>
   </w:num>
   <w:num w:numId="84" w16cid:durableId="827747599">
-    <w:abstractNumId w:val="31"/>
+    <w:abstractNumId w:val="32"/>
   </w:num>
   <w:num w:numId="85" w16cid:durableId="1741901684">
-    <w:abstractNumId w:val="67"/>
+    <w:abstractNumId w:val="68"/>
   </w:num>
   <w:num w:numId="86" w16cid:durableId="2115975023">
-    <w:abstractNumId w:val="79"/>
+    <w:abstractNumId w:val="80"/>
+  </w:num>
+  <w:num w:numId="87" w16cid:durableId="356086178">
+    <w:abstractNumId w:val="17"/>
   </w:num>
 </w:numbering>
 </file>

</xml_diff>

<commit_message>
Special Method InitializationAndRepresentation and AttributeAccess is updated
</commit_message>
<xml_diff>
--- a/Learn_Python_With_NaveenSilvester.docx
+++ b/Learn_Python_With_NaveenSilvester.docx
@@ -55709,10 +55709,240 @@
     </w:p>
     <w:p>
       <w:pPr>
+        <w:pStyle w:val="ListParagraph"/>
+        <w:ind w:left="1080"/>
+      </w:pPr>
+      <w:r>
+        <w:lastRenderedPageBreak/>
+        <w:t xml:space="preserve">The __str__(self) method in Python is a special method used to define the </w:t>
+      </w:r>
+      <w:r>
+        <w:rPr>
+          <w:b/>
+          <w:bCs/>
+        </w:rPr>
+        <w:t>string representation</w:t>
+      </w:r>
+      <w:r>
+        <w:t xml:space="preserve"> of an object. Its primary goal is to provide a human-readable and user-friendly description of the object. The __str__ method is called when you pass an object to </w:t>
+      </w:r>
+      <w:proofErr w:type="gramStart"/>
+      <w:r>
+        <w:t>str(</w:t>
+      </w:r>
+      <w:proofErr w:type="gramEnd"/>
+      <w:r>
+        <w:t xml:space="preserve">), or when using functions like </w:t>
+      </w:r>
+      <w:proofErr w:type="gramStart"/>
+      <w:r>
+        <w:t>print(</w:t>
+      </w:r>
+      <w:proofErr w:type="gramEnd"/>
+      <w:r>
+        <w:t>).</w:t>
+      </w:r>
+    </w:p>
+    <w:p>
+      <w:pPr>
+        <w:pStyle w:val="ListParagraph"/>
+        <w:ind w:left="1080"/>
+      </w:pPr>
+    </w:p>
+    <w:p>
+      <w:pPr>
+        <w:pStyle w:val="ListParagraph"/>
+        <w:ind w:left="1080"/>
+        <w:rPr>
+          <w:b/>
+          <w:bCs/>
+        </w:rPr>
+      </w:pPr>
+      <w:r>
+        <w:rPr>
+          <w:b/>
+          <w:bCs/>
+        </w:rPr>
+        <w:t>Key Features of __str__(self)</w:t>
+      </w:r>
+    </w:p>
+    <w:p>
+      <w:pPr>
+        <w:pStyle w:val="ListParagraph"/>
+        <w:numPr>
+          <w:ilvl w:val="0"/>
+          <w:numId w:val="110"/>
+        </w:numPr>
+      </w:pPr>
+      <w:r>
+        <w:rPr>
+          <w:b/>
+          <w:bCs/>
+        </w:rPr>
+        <w:t>Human-Readable Output</w:t>
+      </w:r>
+      <w:r>
+        <w:t>:</w:t>
+      </w:r>
+    </w:p>
+    <w:p>
+      <w:pPr>
+        <w:pStyle w:val="ListParagraph"/>
+        <w:numPr>
+          <w:ilvl w:val="1"/>
+          <w:numId w:val="110"/>
+        </w:numPr>
+      </w:pPr>
+      <w:r>
+        <w:t xml:space="preserve">The focus is on presenting the object in a way </w:t>
+      </w:r>
+      <w:proofErr w:type="gramStart"/>
+      <w:r>
+        <w:t>that's</w:t>
+      </w:r>
+      <w:proofErr w:type="gramEnd"/>
+      <w:r>
+        <w:t xml:space="preserve"> clear and concise for the end-user.</w:t>
+      </w:r>
+    </w:p>
+    <w:p>
+      <w:pPr>
+        <w:pStyle w:val="ListParagraph"/>
+        <w:numPr>
+          <w:ilvl w:val="1"/>
+          <w:numId w:val="110"/>
+        </w:numPr>
+      </w:pPr>
+      <w:r>
+        <w:t>This output is typically less detailed than __</w:t>
+      </w:r>
+      <w:proofErr w:type="spellStart"/>
+      <w:r>
+        <w:t>repr</w:t>
+      </w:r>
+      <w:proofErr w:type="spellEnd"/>
+      <w:r>
+        <w:t>__.</w:t>
+      </w:r>
+    </w:p>
+    <w:p>
+      <w:pPr>
+        <w:pStyle w:val="ListParagraph"/>
+        <w:numPr>
+          <w:ilvl w:val="0"/>
+          <w:numId w:val="110"/>
+        </w:numPr>
+      </w:pPr>
+      <w:r>
+        <w:rPr>
+          <w:b/>
+          <w:bCs/>
+        </w:rPr>
+        <w:t xml:space="preserve">Default </w:t>
+      </w:r>
+      <w:proofErr w:type="spellStart"/>
+      <w:r>
+        <w:rPr>
+          <w:b/>
+          <w:bCs/>
+        </w:rPr>
+        <w:t>Behavior</w:t>
+      </w:r>
+      <w:proofErr w:type="spellEnd"/>
+      <w:r>
+        <w:t>:</w:t>
+      </w:r>
+    </w:p>
+    <w:p>
+      <w:pPr>
+        <w:pStyle w:val="ListParagraph"/>
+        <w:numPr>
+          <w:ilvl w:val="1"/>
+          <w:numId w:val="110"/>
+        </w:numPr>
+      </w:pPr>
+      <w:r>
+        <w:t>If __str__ is not defined, Python will fall back to using the __</w:t>
+      </w:r>
+      <w:proofErr w:type="spellStart"/>
+      <w:r>
+        <w:t>repr</w:t>
+      </w:r>
+      <w:proofErr w:type="spellEnd"/>
+      <w:r>
+        <w:t>__ method to represent the object.</w:t>
+      </w:r>
+    </w:p>
+    <w:p>
+      <w:pPr>
+        <w:pStyle w:val="ListParagraph"/>
+        <w:numPr>
+          <w:ilvl w:val="0"/>
+          <w:numId w:val="110"/>
+        </w:numPr>
+      </w:pPr>
+      <w:r>
+        <w:rPr>
+          <w:b/>
+          <w:bCs/>
+        </w:rPr>
+        <w:t>Invoked When</w:t>
+      </w:r>
+      <w:r>
+        <w:t>:</w:t>
+      </w:r>
+    </w:p>
+    <w:p>
+      <w:pPr>
+        <w:pStyle w:val="ListParagraph"/>
+        <w:numPr>
+          <w:ilvl w:val="1"/>
+          <w:numId w:val="110"/>
+        </w:numPr>
+      </w:pPr>
+      <w:r>
+        <w:t>str(</w:t>
+      </w:r>
+      <w:proofErr w:type="spellStart"/>
+      <w:r>
+        <w:t>obj</w:t>
+      </w:r>
+      <w:proofErr w:type="spellEnd"/>
+      <w:r>
+        <w:t>) is called.</w:t>
+      </w:r>
+    </w:p>
+    <w:p>
+      <w:pPr>
+        <w:pStyle w:val="ListParagraph"/>
+        <w:numPr>
+          <w:ilvl w:val="1"/>
+          <w:numId w:val="110"/>
+        </w:numPr>
+      </w:pPr>
+      <w:r>
+        <w:t xml:space="preserve">The object is passed to </w:t>
+      </w:r>
+      <w:proofErr w:type="gramStart"/>
+      <w:r>
+        <w:t>print(</w:t>
+      </w:r>
+      <w:proofErr w:type="gramEnd"/>
+      <w:r>
+        <w:t>) or similar functions.</w:t>
+      </w:r>
+    </w:p>
+    <w:p>
+      <w:pPr>
+        <w:pStyle w:val="ListParagraph"/>
+        <w:ind w:left="1080"/>
+      </w:pPr>
+    </w:p>
+    <w:p>
+      <w:pPr>
         <w:pStyle w:val="Heading4"/>
       </w:pPr>
       <w:r>
-        <w:lastRenderedPageBreak/>
         <w:tab/>
       </w:r>
       <w:r>
@@ -55728,23 +55958,46 @@
         </w:numPr>
       </w:pPr>
       <w:r>
+        <w:rPr>
+          <w:b/>
+          <w:bCs/>
+        </w:rPr>
         <w:t>_</w:t>
       </w:r>
       <w:proofErr w:type="spellStart"/>
       <w:r>
+        <w:rPr>
+          <w:b/>
+          <w:bCs/>
+        </w:rPr>
         <w:t>getattr</w:t>
       </w:r>
       <w:proofErr w:type="spellEnd"/>
       <w:r>
+        <w:rPr>
+          <w:b/>
+          <w:bCs/>
+        </w:rPr>
         <w:t>_</w:t>
       </w:r>
       <w:proofErr w:type="gramStart"/>
       <w:r>
+        <w:rPr>
+          <w:b/>
+          <w:bCs/>
+        </w:rPr>
         <w:t>_(</w:t>
       </w:r>
       <w:proofErr w:type="gramEnd"/>
       <w:r>
-        <w:t xml:space="preserve">self, name): Called when accessing an attribute that </w:t>
+        <w:rPr>
+          <w:b/>
+          <w:bCs/>
+        </w:rPr>
+        <w:t>self, name):</w:t>
+      </w:r>
+      <w:r>
+        <w:t xml:space="preserve"> Called when accessing an attribute that </w:t>
       </w:r>
       <w:proofErr w:type="gramStart"/>
       <w:r>
@@ -55754,6 +56007,761 @@
       <w:r>
         <w:t xml:space="preserve"> exist.</w:t>
       </w:r>
+    </w:p>
+    <w:p>
+      <w:pPr>
+        <w:pStyle w:val="ListParagraph"/>
+        <w:ind w:left="1080"/>
+      </w:pPr>
+      <w:r>
+        <w:t>The __</w:t>
+      </w:r>
+      <w:proofErr w:type="spellStart"/>
+      <w:r>
+        <w:t>getattr</w:t>
+      </w:r>
+      <w:proofErr w:type="spellEnd"/>
+      <w:r>
+        <w:t>_</w:t>
+      </w:r>
+      <w:proofErr w:type="gramStart"/>
+      <w:r>
+        <w:t>_(</w:t>
+      </w:r>
+      <w:proofErr w:type="gramEnd"/>
+      <w:r>
+        <w:t xml:space="preserve">) method in Python is a special method used to define </w:t>
+      </w:r>
+      <w:proofErr w:type="spellStart"/>
+      <w:r>
+        <w:t>behavior</w:t>
+      </w:r>
+      <w:proofErr w:type="spellEnd"/>
+      <w:r>
+        <w:t xml:space="preserve"> when an </w:t>
+      </w:r>
+      <w:r>
+        <w:rPr>
+          <w:b/>
+          <w:bCs/>
+        </w:rPr>
+        <w:t>attribute that does not exist</w:t>
+      </w:r>
+      <w:r>
+        <w:t xml:space="preserve"> in an object is accessed. It acts as a fallback mechanism for undefined attributes and is invoked automatically.</w:t>
+      </w:r>
+    </w:p>
+    <w:p>
+      <w:pPr>
+        <w:pStyle w:val="ListParagraph"/>
+        <w:ind w:left="1080"/>
+      </w:pPr>
+    </w:p>
+    <w:p>
+      <w:pPr>
+        <w:pStyle w:val="ListParagraph"/>
+        <w:ind w:left="1080"/>
+        <w:rPr>
+          <w:b/>
+          <w:bCs/>
+        </w:rPr>
+      </w:pPr>
+      <w:r>
+        <w:rPr>
+          <w:b/>
+          <w:bCs/>
+        </w:rPr>
+        <w:t>Key Features of __</w:t>
+      </w:r>
+      <w:proofErr w:type="spellStart"/>
+      <w:r>
+        <w:rPr>
+          <w:b/>
+          <w:bCs/>
+        </w:rPr>
+        <w:t>getattr</w:t>
+      </w:r>
+      <w:proofErr w:type="spellEnd"/>
+      <w:r>
+        <w:rPr>
+          <w:b/>
+          <w:bCs/>
+        </w:rPr>
+        <w:t>_</w:t>
+      </w:r>
+      <w:proofErr w:type="gramStart"/>
+      <w:r>
+        <w:rPr>
+          <w:b/>
+          <w:bCs/>
+        </w:rPr>
+        <w:t>_(</w:t>
+      </w:r>
+      <w:proofErr w:type="gramEnd"/>
+      <w:r>
+        <w:rPr>
+          <w:b/>
+          <w:bCs/>
+        </w:rPr>
+        <w:t>)</w:t>
+      </w:r>
+    </w:p>
+    <w:p>
+      <w:pPr>
+        <w:pStyle w:val="ListParagraph"/>
+        <w:numPr>
+          <w:ilvl w:val="0"/>
+          <w:numId w:val="111"/>
+        </w:numPr>
+      </w:pPr>
+      <w:r>
+        <w:rPr>
+          <w:b/>
+          <w:bCs/>
+        </w:rPr>
+        <w:t>Triggered Only for Missing Attributes</w:t>
+      </w:r>
+      <w:r>
+        <w:t>:</w:t>
+      </w:r>
+    </w:p>
+    <w:p>
+      <w:pPr>
+        <w:ind w:left="1080" w:firstLine="720"/>
+      </w:pPr>
+      <w:r>
+        <w:t>It is called when attempting to access an attribute that is not defined in the object. For attributes that are already defined, __</w:t>
+      </w:r>
+      <w:proofErr w:type="spellStart"/>
+      <w:r>
+        <w:t>getattr</w:t>
+      </w:r>
+      <w:proofErr w:type="spellEnd"/>
+      <w:r>
+        <w:t>_</w:t>
+      </w:r>
+      <w:proofErr w:type="gramStart"/>
+      <w:r>
+        <w:t>_(</w:t>
+      </w:r>
+      <w:proofErr w:type="gramEnd"/>
+      <w:r>
+        <w:t xml:space="preserve">) is </w:t>
+      </w:r>
+      <w:r>
+        <w:rPr>
+          <w:b/>
+          <w:bCs/>
+        </w:rPr>
+        <w:t>not</w:t>
+      </w:r>
+      <w:r>
+        <w:t xml:space="preserve"> invoked.</w:t>
+      </w:r>
+    </w:p>
+    <w:p>
+      <w:pPr>
+        <w:pStyle w:val="ListParagraph"/>
+        <w:numPr>
+          <w:ilvl w:val="0"/>
+          <w:numId w:val="111"/>
+        </w:numPr>
+      </w:pPr>
+      <w:r>
+        <w:rPr>
+          <w:b/>
+          <w:bCs/>
+        </w:rPr>
+        <w:t xml:space="preserve">Dynamic </w:t>
+      </w:r>
+      <w:proofErr w:type="spellStart"/>
+      <w:r>
+        <w:rPr>
+          <w:b/>
+          <w:bCs/>
+        </w:rPr>
+        <w:t>Behavior</w:t>
+      </w:r>
+      <w:proofErr w:type="spellEnd"/>
+      <w:r>
+        <w:t>:</w:t>
+      </w:r>
+    </w:p>
+    <w:p>
+      <w:pPr>
+        <w:ind w:left="1440" w:firstLine="720"/>
+      </w:pPr>
+      <w:r>
+        <w:t>It allows you to create dynamic or computed attributes on the fly.</w:t>
+      </w:r>
+    </w:p>
+    <w:p>
+      <w:pPr>
+        <w:pStyle w:val="ListParagraph"/>
+        <w:numPr>
+          <w:ilvl w:val="0"/>
+          <w:numId w:val="111"/>
+        </w:numPr>
+      </w:pPr>
+      <w:r>
+        <w:rPr>
+          <w:b/>
+          <w:bCs/>
+        </w:rPr>
+        <w:t>Common Use Cases</w:t>
+      </w:r>
+      <w:r>
+        <w:t>:</w:t>
+      </w:r>
+    </w:p>
+    <w:p>
+      <w:pPr>
+        <w:pStyle w:val="ListParagraph"/>
+        <w:numPr>
+          <w:ilvl w:val="1"/>
+          <w:numId w:val="111"/>
+        </w:numPr>
+      </w:pPr>
+      <w:r>
+        <w:t>Implementing proxies or fallback attributes.</w:t>
+      </w:r>
+    </w:p>
+    <w:p>
+      <w:pPr>
+        <w:pStyle w:val="ListParagraph"/>
+        <w:numPr>
+          <w:ilvl w:val="1"/>
+          <w:numId w:val="111"/>
+        </w:numPr>
+      </w:pPr>
+      <w:r>
+        <w:t>Dynamically generating values or delegating functionality.</w:t>
+      </w:r>
+    </w:p>
+    <w:p>
+      <w:pPr>
+        <w:pStyle w:val="ListParagraph"/>
+        <w:ind w:left="1080"/>
+      </w:pPr>
+    </w:p>
+    <w:p>
+      <w:pPr>
+        <w:pStyle w:val="ListParagraph"/>
+        <w:ind w:left="1080"/>
+      </w:pPr>
+    </w:p>
+    <w:p>
+      <w:pPr>
+        <w:pStyle w:val="ListParagraph"/>
+        <w:ind w:left="1080"/>
+      </w:pPr>
+    </w:p>
+    <w:p>
+      <w:pPr>
+        <w:pStyle w:val="ListParagraph"/>
+        <w:ind w:left="1080"/>
+      </w:pPr>
+    </w:p>
+    <w:p>
+      <w:pPr>
+        <w:pStyle w:val="ListParagraph"/>
+        <w:ind w:left="1080"/>
+      </w:pPr>
+    </w:p>
+    <w:p>
+      <w:pPr>
+        <w:pStyle w:val="ListParagraph"/>
+        <w:ind w:left="1080"/>
+      </w:pPr>
+    </w:p>
+    <w:p>
+      <w:pPr>
+        <w:pStyle w:val="ListParagraph"/>
+        <w:ind w:left="1080"/>
+      </w:pPr>
+      <w:r>
+        <w:t>Example:</w:t>
+      </w:r>
+    </w:p>
+    <w:p>
+      <w:pPr>
+        <w:pStyle w:val="ListParagraph"/>
+        <w:ind w:left="1440"/>
+        <w:rPr>
+          <w:sz w:val="16"/>
+          <w:szCs w:val="16"/>
+        </w:rPr>
+      </w:pPr>
+      <w:r>
+        <w:rPr>
+          <w:sz w:val="16"/>
+          <w:szCs w:val="16"/>
+        </w:rPr>
+        <w:t>class School:</w:t>
+      </w:r>
+    </w:p>
+    <w:p>
+      <w:pPr>
+        <w:pStyle w:val="ListParagraph"/>
+        <w:ind w:left="1440"/>
+        <w:rPr>
+          <w:sz w:val="16"/>
+          <w:szCs w:val="16"/>
+        </w:rPr>
+      </w:pPr>
+      <w:r>
+        <w:rPr>
+          <w:sz w:val="16"/>
+          <w:szCs w:val="16"/>
+        </w:rPr>
+        <w:t xml:space="preserve">    def __</w:t>
+      </w:r>
+      <w:proofErr w:type="spellStart"/>
+      <w:r>
+        <w:rPr>
+          <w:sz w:val="16"/>
+          <w:szCs w:val="16"/>
+        </w:rPr>
+        <w:t>init</w:t>
+      </w:r>
+      <w:proofErr w:type="spellEnd"/>
+      <w:r>
+        <w:rPr>
+          <w:sz w:val="16"/>
+          <w:szCs w:val="16"/>
+        </w:rPr>
+        <w:t>_</w:t>
+      </w:r>
+      <w:proofErr w:type="gramStart"/>
+      <w:r>
+        <w:rPr>
+          <w:sz w:val="16"/>
+          <w:szCs w:val="16"/>
+        </w:rPr>
+        <w:t>_(</w:t>
+      </w:r>
+      <w:proofErr w:type="gramEnd"/>
+      <w:r>
+        <w:rPr>
+          <w:sz w:val="16"/>
+          <w:szCs w:val="16"/>
+        </w:rPr>
+        <w:t>self, name, location):</w:t>
+      </w:r>
+    </w:p>
+    <w:p>
+      <w:pPr>
+        <w:pStyle w:val="ListParagraph"/>
+        <w:ind w:left="1440"/>
+        <w:rPr>
+          <w:sz w:val="16"/>
+          <w:szCs w:val="16"/>
+        </w:rPr>
+      </w:pPr>
+      <w:r>
+        <w:rPr>
+          <w:sz w:val="16"/>
+          <w:szCs w:val="16"/>
+        </w:rPr>
+        <w:t xml:space="preserve">        self.name = name</w:t>
+      </w:r>
+    </w:p>
+    <w:p>
+      <w:pPr>
+        <w:pStyle w:val="ListParagraph"/>
+        <w:ind w:left="1440"/>
+        <w:rPr>
+          <w:sz w:val="16"/>
+          <w:szCs w:val="16"/>
+        </w:rPr>
+      </w:pPr>
+      <w:r>
+        <w:rPr>
+          <w:sz w:val="16"/>
+          <w:szCs w:val="16"/>
+        </w:rPr>
+        <w:t xml:space="preserve">        </w:t>
+      </w:r>
+      <w:proofErr w:type="spellStart"/>
+      <w:proofErr w:type="gramStart"/>
+      <w:r>
+        <w:rPr>
+          <w:sz w:val="16"/>
+          <w:szCs w:val="16"/>
+        </w:rPr>
+        <w:t>self.location</w:t>
+      </w:r>
+      <w:proofErr w:type="spellEnd"/>
+      <w:proofErr w:type="gramEnd"/>
+      <w:r>
+        <w:rPr>
+          <w:sz w:val="16"/>
+          <w:szCs w:val="16"/>
+        </w:rPr>
+        <w:t xml:space="preserve"> = location</w:t>
+      </w:r>
+    </w:p>
+    <w:p>
+      <w:pPr>
+        <w:pStyle w:val="ListParagraph"/>
+        <w:ind w:left="1440"/>
+        <w:rPr>
+          <w:sz w:val="16"/>
+          <w:szCs w:val="16"/>
+        </w:rPr>
+      </w:pPr>
+    </w:p>
+    <w:p>
+      <w:pPr>
+        <w:pStyle w:val="ListParagraph"/>
+        <w:ind w:left="1440"/>
+        <w:rPr>
+          <w:sz w:val="16"/>
+          <w:szCs w:val="16"/>
+        </w:rPr>
+      </w:pPr>
+      <w:r>
+        <w:rPr>
+          <w:sz w:val="16"/>
+          <w:szCs w:val="16"/>
+        </w:rPr>
+        <w:t xml:space="preserve">    def __</w:t>
+      </w:r>
+      <w:proofErr w:type="spellStart"/>
+      <w:r>
+        <w:rPr>
+          <w:sz w:val="16"/>
+          <w:szCs w:val="16"/>
+        </w:rPr>
+        <w:t>getattr</w:t>
+      </w:r>
+      <w:proofErr w:type="spellEnd"/>
+      <w:r>
+        <w:rPr>
+          <w:sz w:val="16"/>
+          <w:szCs w:val="16"/>
+        </w:rPr>
+        <w:t>_</w:t>
+      </w:r>
+      <w:proofErr w:type="gramStart"/>
+      <w:r>
+        <w:rPr>
+          <w:sz w:val="16"/>
+          <w:szCs w:val="16"/>
+        </w:rPr>
+        <w:t>_(</w:t>
+      </w:r>
+      <w:proofErr w:type="gramEnd"/>
+      <w:r>
+        <w:rPr>
+          <w:sz w:val="16"/>
+          <w:szCs w:val="16"/>
+        </w:rPr>
+        <w:t xml:space="preserve">self, </w:t>
+      </w:r>
+      <w:proofErr w:type="spellStart"/>
+      <w:r>
+        <w:rPr>
+          <w:sz w:val="16"/>
+          <w:szCs w:val="16"/>
+        </w:rPr>
+        <w:t>attr</w:t>
+      </w:r>
+      <w:proofErr w:type="spellEnd"/>
+      <w:r>
+        <w:rPr>
+          <w:sz w:val="16"/>
+          <w:szCs w:val="16"/>
+        </w:rPr>
+        <w:t>):</w:t>
+      </w:r>
+    </w:p>
+    <w:p>
+      <w:pPr>
+        <w:pStyle w:val="ListParagraph"/>
+        <w:ind w:left="1440"/>
+        <w:rPr>
+          <w:sz w:val="16"/>
+          <w:szCs w:val="16"/>
+        </w:rPr>
+      </w:pPr>
+      <w:r>
+        <w:rPr>
+          <w:sz w:val="16"/>
+          <w:szCs w:val="16"/>
+        </w:rPr>
+        <w:t xml:space="preserve">        return f"'{</w:t>
+      </w:r>
+      <w:proofErr w:type="spellStart"/>
+      <w:r>
+        <w:rPr>
+          <w:sz w:val="16"/>
+          <w:szCs w:val="16"/>
+        </w:rPr>
+        <w:t>attr</w:t>
+      </w:r>
+      <w:proofErr w:type="spellEnd"/>
+      <w:r>
+        <w:rPr>
+          <w:sz w:val="16"/>
+          <w:szCs w:val="16"/>
+        </w:rPr>
+        <w:t xml:space="preserve">}' attribute does not exist in the </w:t>
+      </w:r>
+      <w:proofErr w:type="gramStart"/>
+      <w:r>
+        <w:rPr>
+          <w:sz w:val="16"/>
+          <w:szCs w:val="16"/>
+        </w:rPr>
+        <w:t>School</w:t>
+      </w:r>
+      <w:proofErr w:type="gramEnd"/>
+      <w:r>
+        <w:rPr>
+          <w:sz w:val="16"/>
+          <w:szCs w:val="16"/>
+        </w:rPr>
+        <w:t xml:space="preserve"> class."</w:t>
+      </w:r>
+    </w:p>
+    <w:p>
+      <w:pPr>
+        <w:pStyle w:val="ListParagraph"/>
+        <w:ind w:left="1440"/>
+        <w:rPr>
+          <w:sz w:val="16"/>
+          <w:szCs w:val="16"/>
+        </w:rPr>
+      </w:pPr>
+    </w:p>
+    <w:p>
+      <w:pPr>
+        <w:pStyle w:val="ListParagraph"/>
+        <w:ind w:left="1440"/>
+        <w:rPr>
+          <w:sz w:val="16"/>
+          <w:szCs w:val="16"/>
+        </w:rPr>
+      </w:pPr>
+      <w:proofErr w:type="spellStart"/>
+      <w:r>
+        <w:rPr>
+          <w:sz w:val="16"/>
+          <w:szCs w:val="16"/>
+        </w:rPr>
+        <w:t>myschool</w:t>
+      </w:r>
+      <w:proofErr w:type="spellEnd"/>
+      <w:r>
+        <w:rPr>
+          <w:sz w:val="16"/>
+          <w:szCs w:val="16"/>
+        </w:rPr>
+        <w:t xml:space="preserve"> = </w:t>
+      </w:r>
+      <w:proofErr w:type="gramStart"/>
+      <w:r>
+        <w:rPr>
+          <w:sz w:val="16"/>
+          <w:szCs w:val="16"/>
+        </w:rPr>
+        <w:t>School(</w:t>
+      </w:r>
+      <w:proofErr w:type="gramEnd"/>
+      <w:r>
+        <w:rPr>
+          <w:sz w:val="16"/>
+          <w:szCs w:val="16"/>
+        </w:rPr>
+        <w:t>"SJBHS", "Bangalore")</w:t>
+      </w:r>
+    </w:p>
+    <w:p>
+      <w:pPr>
+        <w:pStyle w:val="ListParagraph"/>
+        <w:ind w:left="1440"/>
+        <w:rPr>
+          <w:sz w:val="16"/>
+          <w:szCs w:val="16"/>
+        </w:rPr>
+      </w:pPr>
+    </w:p>
+    <w:p>
+      <w:pPr>
+        <w:pStyle w:val="ListParagraph"/>
+        <w:ind w:left="1440"/>
+        <w:rPr>
+          <w:sz w:val="16"/>
+          <w:szCs w:val="16"/>
+        </w:rPr>
+      </w:pPr>
+      <w:r>
+        <w:rPr>
+          <w:sz w:val="16"/>
+          <w:szCs w:val="16"/>
+        </w:rPr>
+        <w:t># Accessing existing attributes</w:t>
+      </w:r>
+    </w:p>
+    <w:p>
+      <w:pPr>
+        <w:pStyle w:val="ListParagraph"/>
+        <w:ind w:left="1440"/>
+        <w:rPr>
+          <w:sz w:val="16"/>
+          <w:szCs w:val="16"/>
+        </w:rPr>
+      </w:pPr>
+      <w:r>
+        <w:rPr>
+          <w:sz w:val="16"/>
+          <w:szCs w:val="16"/>
+        </w:rPr>
+        <w:t>print(</w:t>
+      </w:r>
+      <w:proofErr w:type="gramStart"/>
+      <w:r>
+        <w:rPr>
+          <w:sz w:val="16"/>
+          <w:szCs w:val="16"/>
+        </w:rPr>
+        <w:t xml:space="preserve">myschool.name)   </w:t>
+      </w:r>
+      <w:proofErr w:type="gramEnd"/>
+      <w:r>
+        <w:rPr>
+          <w:sz w:val="16"/>
+          <w:szCs w:val="16"/>
+        </w:rPr>
+        <w:t xml:space="preserve">    # Output: SJBHS</w:t>
+      </w:r>
+    </w:p>
+    <w:p>
+      <w:pPr>
+        <w:pStyle w:val="ListParagraph"/>
+        <w:ind w:left="1440"/>
+        <w:rPr>
+          <w:sz w:val="16"/>
+          <w:szCs w:val="16"/>
+        </w:rPr>
+      </w:pPr>
+      <w:r>
+        <w:rPr>
+          <w:sz w:val="16"/>
+          <w:szCs w:val="16"/>
+        </w:rPr>
+        <w:t>print(</w:t>
+      </w:r>
+      <w:proofErr w:type="spellStart"/>
+      <w:proofErr w:type="gramStart"/>
+      <w:r>
+        <w:rPr>
+          <w:sz w:val="16"/>
+          <w:szCs w:val="16"/>
+        </w:rPr>
+        <w:t>myschool.location</w:t>
+      </w:r>
+      <w:proofErr w:type="spellEnd"/>
+      <w:proofErr w:type="gramEnd"/>
+      <w:r>
+        <w:rPr>
+          <w:sz w:val="16"/>
+          <w:szCs w:val="16"/>
+        </w:rPr>
+        <w:t>)   # Output: Bangalore</w:t>
+      </w:r>
+    </w:p>
+    <w:p>
+      <w:pPr>
+        <w:pStyle w:val="ListParagraph"/>
+        <w:ind w:left="1440"/>
+        <w:rPr>
+          <w:sz w:val="16"/>
+          <w:szCs w:val="16"/>
+        </w:rPr>
+      </w:pPr>
+    </w:p>
+    <w:p>
+      <w:pPr>
+        <w:pStyle w:val="ListParagraph"/>
+        <w:ind w:left="1440"/>
+        <w:rPr>
+          <w:sz w:val="16"/>
+          <w:szCs w:val="16"/>
+        </w:rPr>
+      </w:pPr>
+      <w:r>
+        <w:rPr>
+          <w:sz w:val="16"/>
+          <w:szCs w:val="16"/>
+        </w:rPr>
+        <w:t># Accessing a missing attribute</w:t>
+      </w:r>
+    </w:p>
+    <w:p>
+      <w:pPr>
+        <w:pStyle w:val="ListParagraph"/>
+        <w:ind w:left="1440"/>
+        <w:rPr>
+          <w:sz w:val="16"/>
+          <w:szCs w:val="16"/>
+        </w:rPr>
+      </w:pPr>
+      <w:r>
+        <w:rPr>
+          <w:sz w:val="16"/>
+          <w:szCs w:val="16"/>
+        </w:rPr>
+        <w:t>print(</w:t>
+      </w:r>
+      <w:proofErr w:type="spellStart"/>
+      <w:proofErr w:type="gramStart"/>
+      <w:r>
+        <w:rPr>
+          <w:sz w:val="16"/>
+          <w:szCs w:val="16"/>
+        </w:rPr>
+        <w:t>myschool.principal</w:t>
+      </w:r>
+      <w:proofErr w:type="spellEnd"/>
+      <w:r>
+        <w:rPr>
+          <w:sz w:val="16"/>
+          <w:szCs w:val="16"/>
+        </w:rPr>
+        <w:t>)  #</w:t>
+      </w:r>
+      <w:proofErr w:type="gramEnd"/>
+      <w:r>
+        <w:rPr>
+          <w:sz w:val="16"/>
+          <w:szCs w:val="16"/>
+        </w:rPr>
+        <w:t xml:space="preserve"> Output: 'principal' attribute does not exist in the </w:t>
+      </w:r>
+      <w:proofErr w:type="gramStart"/>
+      <w:r>
+        <w:rPr>
+          <w:sz w:val="16"/>
+          <w:szCs w:val="16"/>
+        </w:rPr>
+        <w:t>School</w:t>
+      </w:r>
+      <w:proofErr w:type="gramEnd"/>
+      <w:r>
+        <w:rPr>
+          <w:sz w:val="16"/>
+          <w:szCs w:val="16"/>
+        </w:rPr>
+        <w:t xml:space="preserve"> class.</w:t>
+      </w:r>
+    </w:p>
+    <w:p>
+      <w:pPr>
+        <w:pStyle w:val="ListParagraph"/>
+        <w:ind w:left="1080"/>
+      </w:pPr>
     </w:p>
     <w:p>
       <w:pPr>
@@ -56210,6 +57218,7 @@
         </w:numPr>
       </w:pPr>
       <w:r>
+        <w:lastRenderedPageBreak/>
         <w:t>__</w:t>
       </w:r>
       <w:proofErr w:type="spellStart"/>
@@ -56406,7 +57415,6 @@
         <w:pStyle w:val="Heading3"/>
       </w:pPr>
       <w:r>
-        <w:lastRenderedPageBreak/>
         <w:t>Why Use Special Methods?</w:t>
       </w:r>
     </w:p>
@@ -56498,6 +57506,7 @@
     <w:p/>
     <w:p>
       <w:r>
+        <w:lastRenderedPageBreak/>
         <w:t>2. **Basic Principles of OOP**</w:t>
       </w:r>
     </w:p>
@@ -56567,92 +57576,466 @@
     </w:p>
     <w:p>
       <w:r>
+        <w:t xml:space="preserve">   - Private, protected, and public attributes.</w:t>
+      </w:r>
+    </w:p>
+    <w:p/>
+    <w:p>
+      <w:r>
+        <w:t>---</w:t>
+      </w:r>
+    </w:p>
+    <w:p/>
+    <w:p>
+      <w:r>
+        <w:t>### **Intermediate Level**</w:t>
+      </w:r>
+    </w:p>
+    <w:p>
+      <w:r>
+        <w:t>1. **Inheritance and Composition**</w:t>
+      </w:r>
+    </w:p>
+    <w:p>
+      <w:r>
+        <w:t xml:space="preserve">   - Multiple inheritance.</w:t>
+      </w:r>
+    </w:p>
+    <w:p>
+      <w:r>
+        <w:t xml:space="preserve">   - Composition vs inheritance: When to use each.</w:t>
+      </w:r>
+    </w:p>
+    <w:p/>
+    <w:p>
+      <w:r>
+        <w:t>2. **Decorators in OOP**</w:t>
+      </w:r>
+    </w:p>
+    <w:p>
+      <w:r>
+        <w:t xml:space="preserve">   - Class methods (`@</w:t>
+      </w:r>
+      <w:proofErr w:type="spellStart"/>
+      <w:r>
+        <w:t>classmethod</w:t>
+      </w:r>
+      <w:proofErr w:type="spellEnd"/>
+      <w:r>
+        <w:t>`).</w:t>
+      </w:r>
+    </w:p>
+    <w:p>
+      <w:r>
+        <w:t xml:space="preserve">   - Static methods (`@</w:t>
+      </w:r>
+      <w:proofErr w:type="spellStart"/>
+      <w:r>
+        <w:t>staticmethod</w:t>
+      </w:r>
+      <w:proofErr w:type="spellEnd"/>
+      <w:r>
+        <w:t>`).</w:t>
+      </w:r>
+    </w:p>
+    <w:p>
+      <w:r>
+        <w:t xml:space="preserve">   - Property decorators (`@property`, `@setter`).</w:t>
+      </w:r>
+    </w:p>
+    <w:p/>
+    <w:p>
+      <w:r>
+        <w:t>3. **Magic/Dunder Methods**</w:t>
+      </w:r>
+    </w:p>
+    <w:p>
+      <w:r>
+        <w:t xml:space="preserve">   - Operator overloading (`__add__`, `__sub__`, etc.).</w:t>
+      </w:r>
+    </w:p>
+    <w:p>
+      <w:r>
+        <w:t xml:space="preserve">   - Object comparison (`__</w:t>
+      </w:r>
+      <w:proofErr w:type="spellStart"/>
+      <w:r>
+        <w:t>eq</w:t>
+      </w:r>
+      <w:proofErr w:type="spellEnd"/>
+      <w:r>
+        <w:t>__`, `__</w:t>
+      </w:r>
+      <w:proofErr w:type="spellStart"/>
+      <w:r>
+        <w:t>lt</w:t>
+      </w:r>
+      <w:proofErr w:type="spellEnd"/>
+      <w:r>
+        <w:t>__`, etc.).</w:t>
+      </w:r>
+    </w:p>
+    <w:p>
+      <w:r>
+        <w:t xml:space="preserve">   - Customizing object </w:t>
+      </w:r>
+      <w:proofErr w:type="spellStart"/>
+      <w:r>
+        <w:t>behavior</w:t>
+      </w:r>
+      <w:proofErr w:type="spellEnd"/>
+      <w:r>
+        <w:t xml:space="preserve"> (`__</w:t>
+      </w:r>
+      <w:proofErr w:type="spellStart"/>
+      <w:r>
+        <w:t>len</w:t>
+      </w:r>
+      <w:proofErr w:type="spellEnd"/>
+      <w:r>
+        <w:t>__`, `__</w:t>
+      </w:r>
+      <w:proofErr w:type="spellStart"/>
+      <w:r>
+        <w:t>getitem</w:t>
+      </w:r>
+      <w:proofErr w:type="spellEnd"/>
+      <w:r>
+        <w:t>__`).</w:t>
+      </w:r>
+    </w:p>
+    <w:p/>
+    <w:p>
+      <w:r>
         <w:lastRenderedPageBreak/>
-        <w:t xml:space="preserve">   - Private, protected, and public attributes.</w:t>
+        <w:t>4. **Understanding `self` and `</w:t>
+      </w:r>
+      <w:proofErr w:type="spellStart"/>
+      <w:r>
+        <w:t>cls`</w:t>
+      </w:r>
+      <w:proofErr w:type="spellEnd"/>
+      <w:r>
+        <w:t>**</w:t>
+      </w:r>
+    </w:p>
+    <w:p>
+      <w:r>
+        <w:t xml:space="preserve">   - The role of `self` in instance methods.</w:t>
+      </w:r>
+    </w:p>
+    <w:p>
+      <w:r>
+        <w:t xml:space="preserve">   - The role of `</w:t>
+      </w:r>
+      <w:proofErr w:type="spellStart"/>
+      <w:r>
+        <w:t>cls`</w:t>
+      </w:r>
+      <w:proofErr w:type="spellEnd"/>
+      <w:r>
+        <w:t xml:space="preserve"> in class methods.</w:t>
       </w:r>
     </w:p>
     <w:p/>
     <w:p>
       <w:r>
+        <w:t>5. **Error Handling in OOP**</w:t>
+      </w:r>
+    </w:p>
+    <w:p>
+      <w:r>
+        <w:t xml:space="preserve">   - Raising exceptions in methods.</w:t>
+      </w:r>
+    </w:p>
+    <w:p>
+      <w:r>
+        <w:t xml:space="preserve">   - Custom exception classes.</w:t>
+      </w:r>
+    </w:p>
+    <w:p/>
+    <w:p>
+      <w:r>
         <w:t>---</w:t>
       </w:r>
     </w:p>
     <w:p/>
     <w:p>
       <w:r>
-        <w:t>### **Intermediate Level**</w:t>
-      </w:r>
-    </w:p>
-    <w:p>
-      <w:r>
-        <w:t>1. **Inheritance and Composition**</w:t>
-      </w:r>
-    </w:p>
-    <w:p>
-      <w:r>
-        <w:t xml:space="preserve">   - Multiple inheritance.</w:t>
-      </w:r>
-    </w:p>
-    <w:p>
-      <w:r>
-        <w:t xml:space="preserve">   - Composition vs inheritance: When to use each.</w:t>
+        <w:t>### **Advanced Level**</w:t>
+      </w:r>
+    </w:p>
+    <w:p>
+      <w:r>
+        <w:t>1. **Design Patterns**</w:t>
+      </w:r>
+    </w:p>
+    <w:p>
+      <w:r>
+        <w:t xml:space="preserve">   - Singleton, Factory, Observer, and other patterns.</w:t>
+      </w:r>
+    </w:p>
+    <w:p>
+      <w:r>
+        <w:t xml:space="preserve">   - Application of design patterns in Python.</w:t>
       </w:r>
     </w:p>
     <w:p/>
     <w:p>
       <w:r>
-        <w:t>2. **Decorators in OOP**</w:t>
-      </w:r>
-    </w:p>
-    <w:p>
-      <w:r>
-        <w:t xml:space="preserve">   - Class methods (`@</w:t>
-      </w:r>
-      <w:proofErr w:type="spellStart"/>
-      <w:r>
-        <w:t>classmethod</w:t>
-      </w:r>
-      <w:proofErr w:type="spellEnd"/>
-      <w:r>
-        <w:t>`).</w:t>
-      </w:r>
-    </w:p>
-    <w:p>
-      <w:r>
-        <w:t xml:space="preserve">   - Static methods (`@</w:t>
-      </w:r>
-      <w:proofErr w:type="spellStart"/>
-      <w:r>
-        <w:t>staticmethod</w:t>
-      </w:r>
-      <w:proofErr w:type="spellEnd"/>
-      <w:r>
-        <w:t>`).</w:t>
-      </w:r>
-    </w:p>
-    <w:p>
-      <w:r>
-        <w:t xml:space="preserve">   - Property decorators (`@property`, `@setter`).</w:t>
+        <w:t>2. **</w:t>
+      </w:r>
+      <w:proofErr w:type="spellStart"/>
+      <w:r>
+        <w:t>Metaclasses</w:t>
+      </w:r>
+      <w:proofErr w:type="spellEnd"/>
+      <w:r>
+        <w:t>**</w:t>
+      </w:r>
+    </w:p>
+    <w:p>
+      <w:r>
+        <w:t xml:space="preserve">   - What are </w:t>
+      </w:r>
+      <w:proofErr w:type="spellStart"/>
+      <w:r>
+        <w:t>metaclasses</w:t>
+      </w:r>
+      <w:proofErr w:type="spellEnd"/>
+      <w:r>
+        <w:t xml:space="preserve"> and why use them?</w:t>
+      </w:r>
+    </w:p>
+    <w:p>
+      <w:r>
+        <w:t xml:space="preserve">   - Dynamic class creation with </w:t>
+      </w:r>
+      <w:proofErr w:type="spellStart"/>
+      <w:r>
+        <w:t>metaclasses</w:t>
+      </w:r>
+      <w:proofErr w:type="spellEnd"/>
+      <w:r>
+        <w:t>.</w:t>
       </w:r>
     </w:p>
     <w:p/>
     <w:p>
       <w:r>
-        <w:t>3. **Magic/Dunder Methods**</w:t>
-      </w:r>
-    </w:p>
-    <w:p>
-      <w:r>
-        <w:t xml:space="preserve">   - Operator overloading (`__add__`, `__sub__`, etc.).</w:t>
-      </w:r>
-    </w:p>
-    <w:p>
-      <w:r>
-        <w:t xml:space="preserve">   - Object comparison (`__</w:t>
-      </w:r>
-      <w:proofErr w:type="spellStart"/>
-      <w:r>
-        <w:t>eq</w:t>
+        <w:t>3. **Abstract Base Classes (ABC)**</w:t>
+      </w:r>
+    </w:p>
+    <w:p>
+      <w:r>
+        <w:t xml:space="preserve">   - Enforcing method implementation using abstract classes.</w:t>
+      </w:r>
+    </w:p>
+    <w:p>
+      <w:r>
+        <w:t xml:space="preserve">   - The `</w:t>
+      </w:r>
+      <w:proofErr w:type="spellStart"/>
+      <w:r>
+        <w:t>abc</w:t>
+      </w:r>
+      <w:proofErr w:type="spellEnd"/>
+      <w:r>
+        <w:t>` module in Python.</w:t>
+      </w:r>
+    </w:p>
+    <w:p/>
+    <w:p>
+      <w:r>
+        <w:t>4. **Inheritance vs Composition Best Practices**</w:t>
+      </w:r>
+    </w:p>
+    <w:p>
+      <w:r>
+        <w:t xml:space="preserve">   - </w:t>
+      </w:r>
+      <w:proofErr w:type="spellStart"/>
+      <w:r>
+        <w:t>Favoring</w:t>
+      </w:r>
+      <w:proofErr w:type="spellEnd"/>
+      <w:r>
+        <w:t xml:space="preserve"> composition over inheritance in complex projects.</w:t>
+      </w:r>
+    </w:p>
+    <w:p/>
+    <w:p>
+      <w:r>
+        <w:t>5. **</w:t>
+      </w:r>
+      <w:proofErr w:type="spellStart"/>
+      <w:r>
+        <w:t>Mixin</w:t>
+      </w:r>
+      <w:proofErr w:type="spellEnd"/>
+      <w:r>
+        <w:t xml:space="preserve"> Classes**</w:t>
+      </w:r>
+    </w:p>
+    <w:p>
+      <w:r>
+        <w:t xml:space="preserve">   - Extending functionality with </w:t>
+      </w:r>
+      <w:proofErr w:type="spellStart"/>
+      <w:r>
+        <w:t>mixins</w:t>
+      </w:r>
+      <w:proofErr w:type="spellEnd"/>
+      <w:r>
+        <w:t>.</w:t>
+      </w:r>
+    </w:p>
+    <w:p/>
+    <w:p>
+      <w:r>
+        <w:t>6. **Serialization and Deserialization**</w:t>
+      </w:r>
+    </w:p>
+    <w:p>
+      <w:r>
+        <w:t xml:space="preserve">   - Using `pickle`, JSON, or other formats to serialize objects.</w:t>
+      </w:r>
+    </w:p>
+    <w:p/>
+    <w:p>
+      <w:r>
+        <w:t>7. **Understanding Python's Object Model**</w:t>
+      </w:r>
+    </w:p>
+    <w:p>
+      <w:r>
+        <w:t xml:space="preserve">   - The `</w:t>
+      </w:r>
+      <w:proofErr w:type="gramStart"/>
+      <w:r>
+        <w:t>type(</w:t>
+      </w:r>
+      <w:proofErr w:type="gramEnd"/>
+      <w:r>
+        <w:t>)` function and class creation.</w:t>
+      </w:r>
+    </w:p>
+    <w:p>
+      <w:r>
+        <w:t xml:space="preserve">   - The `__</w:t>
+      </w:r>
+      <w:proofErr w:type="spellStart"/>
+      <w:r>
+        <w:t>dict</w:t>
+      </w:r>
+      <w:proofErr w:type="spellEnd"/>
+      <w:r>
+        <w:t>__` attribute for objects and classes.</w:t>
+      </w:r>
+    </w:p>
+    <w:p/>
+    <w:p>
+      <w:r>
+        <w:t>8. **Testing OOP Code**</w:t>
+      </w:r>
+    </w:p>
+    <w:p>
+      <w:r>
+        <w:t xml:space="preserve">   - Unit testing OOP code.</w:t>
+      </w:r>
+    </w:p>
+    <w:p>
+      <w:r>
+        <w:t xml:space="preserve">   - Mocking objects during tests.</w:t>
+      </w:r>
+    </w:p>
+    <w:p/>
+    <w:p>
+      <w:r>
+        <w:t>---</w:t>
+      </w:r>
+    </w:p>
+    <w:p/>
+    <w:p>
+      <w:r>
+        <w:t>### **Real-World Applications**</w:t>
+      </w:r>
+    </w:p>
+    <w:p>
+      <w:r>
+        <w:t>1. **Building Real-World Projects**</w:t>
+      </w:r>
+    </w:p>
+    <w:p>
+      <w:r>
+        <w:t xml:space="preserve">   - Create projects like a library management system, game engines, or CRUD applications using OOP principles.</w:t>
+      </w:r>
+    </w:p>
+    <w:p/>
+    <w:p>
+      <w:r>
+        <w:t>2. **Understanding Frameworks**</w:t>
+      </w:r>
+    </w:p>
+    <w:p>
+      <w:r>
+        <w:t xml:space="preserve">   - Explore how frameworks like Django and Flask use OOP concepts.</w:t>
+      </w:r>
+    </w:p>
+    <w:p/>
+    <w:p>
+      <w:r>
+        <w:t>3. **Performance Optimization**</w:t>
+      </w:r>
+    </w:p>
+    <w:p>
+      <w:r>
+        <w:t xml:space="preserve">   - Profiling object-heavy applications.</w:t>
+      </w:r>
+    </w:p>
+    <w:p>
+      <w:r>
+        <w:t xml:space="preserve">   - Memory management for objects.</w:t>
+      </w:r>
+    </w:p>
+    <w:p/>
+    <w:p>
+      <w:r>
+        <w:t>---</w:t>
+      </w:r>
+    </w:p>
+    <w:p/>
+    <w:p>
+      <w:r>
+        <w:lastRenderedPageBreak/>
+        <w:t>### **Expert Level**</w:t>
+      </w:r>
+    </w:p>
+    <w:p>
+      <w:r>
+        <w:t xml:space="preserve">1. **Dynamic Object </w:t>
+      </w:r>
+      <w:proofErr w:type="spellStart"/>
+      <w:r>
+        <w:t>Behavior</w:t>
+      </w:r>
+      <w:proofErr w:type="spellEnd"/>
+      <w:r>
+        <w:t>**</w:t>
+      </w:r>
+    </w:p>
+    <w:p>
+      <w:r>
+        <w:t xml:space="preserve">   - Customizing attributes and methods dynamically.</w:t>
+      </w:r>
+    </w:p>
+    <w:p>
+      <w:r>
+        <w:t xml:space="preserve">   - The `__</w:t>
+      </w:r>
+      <w:proofErr w:type="spellStart"/>
+      <w:r>
+        <w:t>getattr</w:t>
       </w:r>
       <w:proofErr w:type="spellEnd"/>
       <w:r>
@@ -56660,548 +58043,173 @@
       </w:r>
       <w:proofErr w:type="spellStart"/>
       <w:r>
-        <w:t>lt</w:t>
-      </w:r>
-      <w:proofErr w:type="spellEnd"/>
-      <w:r>
-        <w:t>__`, etc.).</w:t>
-      </w:r>
-    </w:p>
-    <w:p>
-      <w:r>
-        <w:t xml:space="preserve">   - Customizing object </w:t>
-      </w:r>
-      <w:proofErr w:type="spellStart"/>
-      <w:r>
-        <w:t>behavior</w:t>
-      </w:r>
-      <w:proofErr w:type="spellEnd"/>
-      <w:r>
-        <w:t xml:space="preserve"> (`__</w:t>
-      </w:r>
-      <w:proofErr w:type="spellStart"/>
-      <w:r>
-        <w:t>len</w:t>
-      </w:r>
-      <w:proofErr w:type="spellEnd"/>
-      <w:r>
-        <w:t>__`, `__</w:t>
-      </w:r>
-      <w:proofErr w:type="spellStart"/>
-      <w:r>
-        <w:t>getitem</w:t>
-      </w:r>
-      <w:proofErr w:type="spellEnd"/>
-      <w:r>
-        <w:t>__`).</w:t>
+        <w:t>setattr</w:t>
+      </w:r>
+      <w:proofErr w:type="spellEnd"/>
+      <w:r>
+        <w:t>__`, and `__</w:t>
+      </w:r>
+      <w:proofErr w:type="spellStart"/>
+      <w:r>
+        <w:t>delattr</w:t>
+      </w:r>
+      <w:proofErr w:type="spellEnd"/>
+      <w:r>
+        <w:t>__` methods.</w:t>
       </w:r>
     </w:p>
     <w:p/>
     <w:p>
       <w:r>
-        <w:t>4. **Understanding `self` and `</w:t>
-      </w:r>
-      <w:proofErr w:type="spellStart"/>
-      <w:r>
-        <w:t>cls`</w:t>
-      </w:r>
-      <w:proofErr w:type="spellEnd"/>
-      <w:r>
-        <w:t>**</w:t>
-      </w:r>
-    </w:p>
-    <w:p>
-      <w:r>
-        <w:t xml:space="preserve">   - The role of `self` in instance methods.</w:t>
-      </w:r>
-    </w:p>
-    <w:p>
-      <w:r>
-        <w:t xml:space="preserve">   - The role of `</w:t>
-      </w:r>
-      <w:proofErr w:type="spellStart"/>
-      <w:r>
-        <w:t>cls`</w:t>
-      </w:r>
-      <w:proofErr w:type="spellEnd"/>
-      <w:r>
-        <w:t xml:space="preserve"> in class methods.</w:t>
+        <w:t>2. **Deep Dive into Object Internals**</w:t>
+      </w:r>
+    </w:p>
+    <w:p>
+      <w:r>
+        <w:t xml:space="preserve">   - Python’s garbage collection and reference counting.</w:t>
+      </w:r>
+    </w:p>
+    <w:p>
+      <w:r>
+        <w:t xml:space="preserve">   - Slots (`__slots__`) for memory optimization.</w:t>
       </w:r>
     </w:p>
     <w:p/>
     <w:p>
       <w:r>
-        <w:t>5. **Error Handling in OOP**</w:t>
-      </w:r>
-    </w:p>
-    <w:p>
-      <w:r>
-        <w:t xml:space="preserve">   - Raising exceptions in methods.</w:t>
-      </w:r>
-    </w:p>
-    <w:p>
-      <w:r>
-        <w:t xml:space="preserve">   - Custom exception classes.</w:t>
+        <w:t>3. **Concurrency in OOP**</w:t>
+      </w:r>
+    </w:p>
+    <w:p>
+      <w:r>
+        <w:t xml:space="preserve">   - Thread-safe classes.</w:t>
+      </w:r>
+    </w:p>
+    <w:p>
+      <w:r>
+        <w:t xml:space="preserve">   - Using `multiprocessing` or `</w:t>
+      </w:r>
+      <w:proofErr w:type="spellStart"/>
+      <w:r>
+        <w:t>asyncio</w:t>
+      </w:r>
+      <w:proofErr w:type="spellEnd"/>
+      <w:r>
+        <w:t>` in object-oriented code.</w:t>
       </w:r>
     </w:p>
     <w:p/>
     <w:p>
       <w:r>
+        <w:t>4. **Advanced Design Patterns**</w:t>
+      </w:r>
+    </w:p>
+    <w:p>
+      <w:r>
+        <w:t xml:space="preserve">   - Dependency Injection.</w:t>
+      </w:r>
+    </w:p>
+    <w:p>
+      <w:r>
+        <w:t xml:space="preserve">   - Proxy and Adapter patterns.</w:t>
+      </w:r>
+    </w:p>
+    <w:p/>
+    <w:p>
+      <w:r>
+        <w:t>5. **Contributing to Open Source**</w:t>
+      </w:r>
+    </w:p>
+    <w:p>
+      <w:r>
+        <w:t xml:space="preserve">   - Contribute to large Python projects to understand advanced usage of OOP principles.</w:t>
+      </w:r>
+    </w:p>
+    <w:p/>
+    <w:p>
+      <w:r>
         <w:t>---</w:t>
       </w:r>
     </w:p>
     <w:p/>
     <w:p>
       <w:r>
-        <w:t>### **Advanced Level**</w:t>
-      </w:r>
-    </w:p>
-    <w:p>
-      <w:r>
-        <w:t>1. **Design Patterns**</w:t>
-      </w:r>
-    </w:p>
-    <w:p>
-      <w:r>
-        <w:t xml:space="preserve">   - Singleton, Factory, Observer, and other patterns.</w:t>
-      </w:r>
-    </w:p>
-    <w:p>
-      <w:r>
-        <w:t xml:space="preserve">   - Application of design patterns in Python.</w:t>
+        <w:t xml:space="preserve">By following this roadmap, </w:t>
+      </w:r>
+      <w:proofErr w:type="gramStart"/>
+      <w:r>
+        <w:t>you'll</w:t>
+      </w:r>
+      <w:proofErr w:type="gramEnd"/>
+      <w:r>
+        <w:t xml:space="preserve"> not only gain a solid understanding of OOP concepts but also learn how to apply them effectively in real-world scenarios. Let me know if </w:t>
+      </w:r>
+      <w:proofErr w:type="gramStart"/>
+      <w:r>
+        <w:t>you'd</w:t>
+      </w:r>
+      <w:proofErr w:type="gramEnd"/>
+      <w:r>
+        <w:t xml:space="preserve"> like explanations or examples for any of these topics! </w:t>
+      </w:r>
+      <w:r>
+        <w:rPr>
+          <w:rFonts w:ascii="Segoe UI Emoji" w:hAnsi="Segoe UI Emoji" w:cs="Segoe UI Emoji"/>
+        </w:rPr>
+        <w:t>😊</w:t>
       </w:r>
     </w:p>
     <w:p/>
     <w:p>
       <w:r>
-        <w:t>2. **</w:t>
-      </w:r>
-      <w:proofErr w:type="spellStart"/>
-      <w:r>
-        <w:t>Metaclasses</w:t>
-      </w:r>
-      <w:proofErr w:type="spellEnd"/>
-      <w:r>
-        <w:t>**</w:t>
-      </w:r>
-    </w:p>
-    <w:p>
-      <w:r>
-        <w:t xml:space="preserve">   - What are </w:t>
-      </w:r>
-      <w:proofErr w:type="spellStart"/>
-      <w:r>
-        <w:t>metaclasses</w:t>
-      </w:r>
-      <w:proofErr w:type="spellEnd"/>
-      <w:r>
-        <w:t xml:space="preserve"> and why use them?</w:t>
-      </w:r>
-    </w:p>
-    <w:p>
-      <w:r>
-        <w:t xml:space="preserve">   - Dynamic class creation with </w:t>
-      </w:r>
-      <w:proofErr w:type="spellStart"/>
-      <w:r>
-        <w:t>metaclasses</w:t>
-      </w:r>
-      <w:proofErr w:type="spellEnd"/>
-      <w:r>
-        <w:t>.</w:t>
+        <w:t>Classes</w:t>
+      </w:r>
+    </w:p>
+    <w:p>
+      <w:r>
+        <w:t>Inheritance</w:t>
+      </w:r>
+    </w:p>
+    <w:p>
+      <w:r>
+        <w:lastRenderedPageBreak/>
+        <w:t>Class instances</w:t>
+      </w:r>
+    </w:p>
+    <w:p>
+      <w:r>
+        <w:t>Methods</w:t>
       </w:r>
     </w:p>
     <w:p/>
     <w:p>
       <w:r>
-        <w:t>3. **Abstract Base Classes (ABC)**</w:t>
-      </w:r>
-    </w:p>
-    <w:p>
-      <w:r>
-        <w:t xml:space="preserve">   - Enforcing method implementation using abstract classes.</w:t>
-      </w:r>
-    </w:p>
-    <w:p>
-      <w:r>
-        <w:t xml:space="preserve">   - The `</w:t>
-      </w:r>
-      <w:proofErr w:type="spellStart"/>
-      <w:r>
-        <w:t>abc</w:t>
-      </w:r>
-      <w:proofErr w:type="spellEnd"/>
-      <w:r>
-        <w:t>` module in Python.</w:t>
+        <w:t>Multiple Instance objects</w:t>
+      </w:r>
+    </w:p>
+    <w:p>
+      <w:r>
+        <w:t>Customized by inheritance</w:t>
+      </w:r>
+    </w:p>
+    <w:p>
+      <w:r>
+        <w:t>Intercept python operators</w:t>
+      </w:r>
+    </w:p>
+    <w:p>
+      <w:r>
+        <w:t>Operator Overloading</w:t>
+      </w:r>
+    </w:p>
+    <w:p>
+      <w:r>
+        <w:t>Classes vs dictionaries</w:t>
       </w:r>
     </w:p>
     <w:p/>
     <w:p>
       <w:r>
-        <w:t>4. **Inheritance vs Composition Best Practices**</w:t>
-      </w:r>
-    </w:p>
-    <w:p>
-      <w:r>
-        <w:t xml:space="preserve">   - </w:t>
-      </w:r>
-      <w:proofErr w:type="spellStart"/>
-      <w:r>
-        <w:t>Favoring</w:t>
-      </w:r>
-      <w:proofErr w:type="spellEnd"/>
-      <w:r>
-        <w:t xml:space="preserve"> composition over inheritance in complex projects.</w:t>
-      </w:r>
-    </w:p>
-    <w:p/>
-    <w:p>
-      <w:r>
-        <w:t>5. **</w:t>
-      </w:r>
-      <w:proofErr w:type="spellStart"/>
-      <w:r>
-        <w:t>Mixin</w:t>
-      </w:r>
-      <w:proofErr w:type="spellEnd"/>
-      <w:r>
-        <w:t xml:space="preserve"> Classes**</w:t>
-      </w:r>
-    </w:p>
-    <w:p>
-      <w:r>
-        <w:t xml:space="preserve">   - Extending functionality with </w:t>
-      </w:r>
-      <w:proofErr w:type="spellStart"/>
-      <w:r>
-        <w:t>mixins</w:t>
-      </w:r>
-      <w:proofErr w:type="spellEnd"/>
-      <w:r>
-        <w:t>.</w:t>
-      </w:r>
-    </w:p>
-    <w:p/>
-    <w:p>
-      <w:r>
-        <w:t>6. **Serialization and Deserialization**</w:t>
-      </w:r>
-    </w:p>
-    <w:p>
-      <w:r>
-        <w:t xml:space="preserve">   - Using `pickle`, JSON, or other formats to serialize objects.</w:t>
-      </w:r>
-    </w:p>
-    <w:p/>
-    <w:p>
-      <w:r>
-        <w:t>7. **Understanding Python's Object Model**</w:t>
-      </w:r>
-    </w:p>
-    <w:p>
-      <w:r>
-        <w:t xml:space="preserve">   - The `</w:t>
-      </w:r>
-      <w:proofErr w:type="gramStart"/>
-      <w:r>
-        <w:t>type(</w:t>
-      </w:r>
-      <w:proofErr w:type="gramEnd"/>
-      <w:r>
-        <w:t>)` function and class creation.</w:t>
-      </w:r>
-    </w:p>
-    <w:p>
-      <w:r>
-        <w:t xml:space="preserve">   - The `__</w:t>
-      </w:r>
-      <w:proofErr w:type="spellStart"/>
-      <w:r>
-        <w:t>dict</w:t>
-      </w:r>
-      <w:proofErr w:type="spellEnd"/>
-      <w:r>
-        <w:t>__` attribute for objects and classes.</w:t>
-      </w:r>
-    </w:p>
-    <w:p/>
-    <w:p>
-      <w:r>
-        <w:t>8. **Testing OOP Code**</w:t>
-      </w:r>
-    </w:p>
-    <w:p>
-      <w:r>
-        <w:lastRenderedPageBreak/>
-        <w:t xml:space="preserve">   - Unit testing OOP code.</w:t>
-      </w:r>
-    </w:p>
-    <w:p>
-      <w:r>
-        <w:t xml:space="preserve">   - Mocking objects during tests.</w:t>
-      </w:r>
-    </w:p>
-    <w:p/>
-    <w:p>
-      <w:r>
-        <w:t>---</w:t>
-      </w:r>
-    </w:p>
-    <w:p/>
-    <w:p>
-      <w:r>
-        <w:t>### **Real-World Applications**</w:t>
-      </w:r>
-    </w:p>
-    <w:p>
-      <w:r>
-        <w:t>1. **Building Real-World Projects**</w:t>
-      </w:r>
-    </w:p>
-    <w:p>
-      <w:r>
-        <w:t xml:space="preserve">   - Create projects like a library management system, game engines, or CRUD applications using OOP principles.</w:t>
-      </w:r>
-    </w:p>
-    <w:p/>
-    <w:p>
-      <w:r>
-        <w:t>2. **Understanding Frameworks**</w:t>
-      </w:r>
-    </w:p>
-    <w:p>
-      <w:r>
-        <w:t xml:space="preserve">   - Explore how frameworks like Django and Flask use OOP concepts.</w:t>
-      </w:r>
-    </w:p>
-    <w:p/>
-    <w:p>
-      <w:r>
-        <w:t>3. **Performance Optimization**</w:t>
-      </w:r>
-    </w:p>
-    <w:p>
-      <w:r>
-        <w:t xml:space="preserve">   - Profiling object-heavy applications.</w:t>
-      </w:r>
-    </w:p>
-    <w:p>
-      <w:r>
-        <w:t xml:space="preserve">   - Memory management for objects.</w:t>
-      </w:r>
-    </w:p>
-    <w:p/>
-    <w:p>
-      <w:r>
-        <w:t>---</w:t>
-      </w:r>
-    </w:p>
-    <w:p/>
-    <w:p>
-      <w:r>
-        <w:t>### **Expert Level**</w:t>
-      </w:r>
-    </w:p>
-    <w:p>
-      <w:r>
-        <w:t xml:space="preserve">1. **Dynamic Object </w:t>
-      </w:r>
-      <w:proofErr w:type="spellStart"/>
-      <w:r>
-        <w:t>Behavior</w:t>
-      </w:r>
-      <w:proofErr w:type="spellEnd"/>
-      <w:r>
-        <w:t>**</w:t>
-      </w:r>
-    </w:p>
-    <w:p>
-      <w:r>
-        <w:t xml:space="preserve">   - Customizing attributes and methods dynamically.</w:t>
-      </w:r>
-    </w:p>
-    <w:p>
-      <w:r>
-        <w:t xml:space="preserve">   - The `__</w:t>
-      </w:r>
-      <w:proofErr w:type="spellStart"/>
-      <w:r>
-        <w:t>getattr</w:t>
-      </w:r>
-      <w:proofErr w:type="spellEnd"/>
-      <w:r>
-        <w:t>__`, `__</w:t>
-      </w:r>
-      <w:proofErr w:type="spellStart"/>
-      <w:r>
-        <w:t>setattr</w:t>
-      </w:r>
-      <w:proofErr w:type="spellEnd"/>
-      <w:r>
-        <w:t>__`, and `__</w:t>
-      </w:r>
-      <w:proofErr w:type="spellStart"/>
-      <w:r>
-        <w:t>delattr</w:t>
-      </w:r>
-      <w:proofErr w:type="spellEnd"/>
-      <w:r>
-        <w:t>__` methods.</w:t>
-      </w:r>
-    </w:p>
-    <w:p/>
-    <w:p>
-      <w:r>
-        <w:t>2. **Deep Dive into Object Internals**</w:t>
-      </w:r>
-    </w:p>
-    <w:p>
-      <w:r>
-        <w:t xml:space="preserve">   - Python’s garbage collection and reference counting.</w:t>
-      </w:r>
-    </w:p>
-    <w:p>
-      <w:r>
-        <w:t xml:space="preserve">   - Slots (`__slots__`) for memory optimization.</w:t>
-      </w:r>
-    </w:p>
-    <w:p/>
-    <w:p>
-      <w:r>
-        <w:lastRenderedPageBreak/>
-        <w:t>3. **Concurrency in OOP**</w:t>
-      </w:r>
-    </w:p>
-    <w:p>
-      <w:r>
-        <w:t xml:space="preserve">   - Thread-safe classes.</w:t>
-      </w:r>
-    </w:p>
-    <w:p>
-      <w:r>
-        <w:t xml:space="preserve">   - Using `multiprocessing` or `</w:t>
-      </w:r>
-      <w:proofErr w:type="spellStart"/>
-      <w:r>
-        <w:t>asyncio</w:t>
-      </w:r>
-      <w:proofErr w:type="spellEnd"/>
-      <w:r>
-        <w:t>` in object-oriented code.</w:t>
-      </w:r>
-    </w:p>
-    <w:p/>
-    <w:p>
-      <w:r>
-        <w:t>4. **Advanced Design Patterns**</w:t>
-      </w:r>
-    </w:p>
-    <w:p>
-      <w:r>
-        <w:t xml:space="preserve">   - Dependency Injection.</w:t>
-      </w:r>
-    </w:p>
-    <w:p>
-      <w:r>
-        <w:t xml:space="preserve">   - Proxy and Adapter patterns.</w:t>
-      </w:r>
-    </w:p>
-    <w:p/>
-    <w:p>
-      <w:r>
-        <w:t>5. **Contributing to Open Source**</w:t>
-      </w:r>
-    </w:p>
-    <w:p>
-      <w:r>
-        <w:t xml:space="preserve">   - Contribute to large Python projects to understand advanced usage of OOP principles.</w:t>
-      </w:r>
-    </w:p>
-    <w:p/>
-    <w:p>
-      <w:r>
-        <w:t>---</w:t>
-      </w:r>
-    </w:p>
-    <w:p/>
-    <w:p>
-      <w:r>
-        <w:t xml:space="preserve">By following this roadmap, </w:t>
-      </w:r>
-      <w:proofErr w:type="gramStart"/>
-      <w:r>
-        <w:t>you'll</w:t>
-      </w:r>
-      <w:proofErr w:type="gramEnd"/>
-      <w:r>
-        <w:t xml:space="preserve"> not only gain a solid understanding of OOP concepts but also learn how to apply them effectively in real-world scenarios. Let me know if </w:t>
-      </w:r>
-      <w:proofErr w:type="gramStart"/>
-      <w:r>
-        <w:t>you'd</w:t>
-      </w:r>
-      <w:proofErr w:type="gramEnd"/>
-      <w:r>
-        <w:t xml:space="preserve"> like explanations or examples for any of these topics! </w:t>
-      </w:r>
-      <w:r>
-        <w:rPr>
-          <w:rFonts w:ascii="Segoe UI Emoji" w:hAnsi="Segoe UI Emoji" w:cs="Segoe UI Emoji"/>
-        </w:rPr>
-        <w:t>😊</w:t>
-      </w:r>
-    </w:p>
-    <w:p/>
-    <w:p>
-      <w:r>
-        <w:t>Classes</w:t>
-      </w:r>
-    </w:p>
-    <w:p>
-      <w:r>
-        <w:t>Inheritance</w:t>
-      </w:r>
-    </w:p>
-    <w:p>
-      <w:r>
-        <w:t>Class instances</w:t>
-      </w:r>
-    </w:p>
-    <w:p>
-      <w:r>
-        <w:t>Methods</w:t>
-      </w:r>
-    </w:p>
-    <w:p/>
-    <w:p>
-      <w:r>
-        <w:t>Multiple Instance objects</w:t>
-      </w:r>
-    </w:p>
-    <w:p>
-      <w:r>
-        <w:t>Customized by inheritance</w:t>
-      </w:r>
-    </w:p>
-    <w:p>
-      <w:r>
-        <w:t>Intercept python operators</w:t>
-      </w:r>
-    </w:p>
-    <w:p>
-      <w:r>
-        <w:t>Operator Overloading</w:t>
-      </w:r>
-    </w:p>
-    <w:p>
-      <w:r>
-        <w:t>Classes vs dictionaries</w:t>
-      </w:r>
-    </w:p>
-    <w:p/>
-    <w:p>
-      <w:r>
-        <w:lastRenderedPageBreak/>
         <w:t>Constructors</w:t>
       </w:r>
     </w:p>
@@ -65494,6 +66502,123 @@
     </w:lvl>
   </w:abstractNum>
   <w:abstractNum w:abstractNumId="71" w15:restartNumberingAfterBreak="0">
+    <w:nsid w:val="53AF2AF6"/>
+    <w:multiLevelType w:val="multilevel"/>
+    <w:tmpl w:val="CEA637AE"/>
+    <w:lvl w:ilvl="0">
+      <w:start w:val="1"/>
+      <w:numFmt w:val="decimal"/>
+      <w:lvlText w:val="%1."/>
+      <w:lvlJc w:val="left"/>
+      <w:pPr>
+        <w:tabs>
+          <w:tab w:val="num" w:pos="1440"/>
+        </w:tabs>
+        <w:ind w:left="1440" w:hanging="360"/>
+      </w:pPr>
+    </w:lvl>
+    <w:lvl w:ilvl="1">
+      <w:start w:val="1"/>
+      <w:numFmt w:val="bullet"/>
+      <w:lvlText w:val="o"/>
+      <w:lvlJc w:val="left"/>
+      <w:pPr>
+        <w:tabs>
+          <w:tab w:val="num" w:pos="2160"/>
+        </w:tabs>
+        <w:ind w:left="2160" w:hanging="360"/>
+      </w:pPr>
+      <w:rPr>
+        <w:rFonts w:ascii="Courier New" w:hAnsi="Courier New" w:hint="default"/>
+        <w:sz w:val="20"/>
+      </w:rPr>
+    </w:lvl>
+    <w:lvl w:ilvl="2" w:tentative="1">
+      <w:start w:val="1"/>
+      <w:numFmt w:val="decimal"/>
+      <w:lvlText w:val="%3."/>
+      <w:lvlJc w:val="left"/>
+      <w:pPr>
+        <w:tabs>
+          <w:tab w:val="num" w:pos="2880"/>
+        </w:tabs>
+        <w:ind w:left="2880" w:hanging="360"/>
+      </w:pPr>
+    </w:lvl>
+    <w:lvl w:ilvl="3" w:tentative="1">
+      <w:start w:val="1"/>
+      <w:numFmt w:val="decimal"/>
+      <w:lvlText w:val="%4."/>
+      <w:lvlJc w:val="left"/>
+      <w:pPr>
+        <w:tabs>
+          <w:tab w:val="num" w:pos="3600"/>
+        </w:tabs>
+        <w:ind w:left="3600" w:hanging="360"/>
+      </w:pPr>
+    </w:lvl>
+    <w:lvl w:ilvl="4" w:tentative="1">
+      <w:start w:val="1"/>
+      <w:numFmt w:val="decimal"/>
+      <w:lvlText w:val="%5."/>
+      <w:lvlJc w:val="left"/>
+      <w:pPr>
+        <w:tabs>
+          <w:tab w:val="num" w:pos="4320"/>
+        </w:tabs>
+        <w:ind w:left="4320" w:hanging="360"/>
+      </w:pPr>
+    </w:lvl>
+    <w:lvl w:ilvl="5" w:tentative="1">
+      <w:start w:val="1"/>
+      <w:numFmt w:val="decimal"/>
+      <w:lvlText w:val="%6."/>
+      <w:lvlJc w:val="left"/>
+      <w:pPr>
+        <w:tabs>
+          <w:tab w:val="num" w:pos="5040"/>
+        </w:tabs>
+        <w:ind w:left="5040" w:hanging="360"/>
+      </w:pPr>
+    </w:lvl>
+    <w:lvl w:ilvl="6" w:tentative="1">
+      <w:start w:val="1"/>
+      <w:numFmt w:val="decimal"/>
+      <w:lvlText w:val="%7."/>
+      <w:lvlJc w:val="left"/>
+      <w:pPr>
+        <w:tabs>
+          <w:tab w:val="num" w:pos="5760"/>
+        </w:tabs>
+        <w:ind w:left="5760" w:hanging="360"/>
+      </w:pPr>
+    </w:lvl>
+    <w:lvl w:ilvl="7" w:tentative="1">
+      <w:start w:val="1"/>
+      <w:numFmt w:val="decimal"/>
+      <w:lvlText w:val="%8."/>
+      <w:lvlJc w:val="left"/>
+      <w:pPr>
+        <w:tabs>
+          <w:tab w:val="num" w:pos="6480"/>
+        </w:tabs>
+        <w:ind w:left="6480" w:hanging="360"/>
+      </w:pPr>
+    </w:lvl>
+    <w:lvl w:ilvl="8" w:tentative="1">
+      <w:start w:val="1"/>
+      <w:numFmt w:val="decimal"/>
+      <w:lvlText w:val="%9."/>
+      <w:lvlJc w:val="left"/>
+      <w:pPr>
+        <w:tabs>
+          <w:tab w:val="num" w:pos="7200"/>
+        </w:tabs>
+        <w:ind w:left="7200" w:hanging="360"/>
+      </w:pPr>
+    </w:lvl>
+  </w:abstractNum>
+  <w:abstractNum w:abstractNumId="72" w15:restartNumberingAfterBreak="0">
     <w:nsid w:val="53BE6F04"/>
     <w:multiLevelType w:val="multilevel"/>
     <w:tmpl w:val="6A4EC846"/>
@@ -65606,7 +66731,7 @@
       </w:pPr>
     </w:lvl>
   </w:abstractNum>
-  <w:abstractNum w:abstractNumId="72" w15:restartNumberingAfterBreak="0">
+  <w:abstractNum w:abstractNumId="73" w15:restartNumberingAfterBreak="0">
     <w:nsid w:val="5441142F"/>
     <w:multiLevelType w:val="hybridMultilevel"/>
     <w:tmpl w:val="090A32A6"/>
@@ -65719,7 +66844,7 @@
       </w:rPr>
     </w:lvl>
   </w:abstractNum>
-  <w:abstractNum w:abstractNumId="73" w15:restartNumberingAfterBreak="0">
+  <w:abstractNum w:abstractNumId="74" w15:restartNumberingAfterBreak="0">
     <w:nsid w:val="57482A26"/>
     <w:multiLevelType w:val="multilevel"/>
     <w:tmpl w:val="50482DDC"/>
@@ -65864,7 +66989,7 @@
       </w:rPr>
     </w:lvl>
   </w:abstractNum>
-  <w:abstractNum w:abstractNumId="74" w15:restartNumberingAfterBreak="0">
+  <w:abstractNum w:abstractNumId="75" w15:restartNumberingAfterBreak="0">
     <w:nsid w:val="59B94DE7"/>
     <w:multiLevelType w:val="multilevel"/>
     <w:tmpl w:val="1F36AE30"/>
@@ -66009,7 +67134,7 @@
       </w:rPr>
     </w:lvl>
   </w:abstractNum>
-  <w:abstractNum w:abstractNumId="75" w15:restartNumberingAfterBreak="0">
+  <w:abstractNum w:abstractNumId="76" w15:restartNumberingAfterBreak="0">
     <w:nsid w:val="5A0710C9"/>
     <w:multiLevelType w:val="hybridMultilevel"/>
     <w:tmpl w:val="12386680"/>
@@ -66098,7 +67223,7 @@
       </w:pPr>
     </w:lvl>
   </w:abstractNum>
-  <w:abstractNum w:abstractNumId="76" w15:restartNumberingAfterBreak="0">
+  <w:abstractNum w:abstractNumId="77" w15:restartNumberingAfterBreak="0">
     <w:nsid w:val="5A49787B"/>
     <w:multiLevelType w:val="multilevel"/>
     <w:tmpl w:val="D1E607DA"/>
@@ -66247,7 +67372,7 @@
       </w:rPr>
     </w:lvl>
   </w:abstractNum>
-  <w:abstractNum w:abstractNumId="77" w15:restartNumberingAfterBreak="0">
+  <w:abstractNum w:abstractNumId="78" w15:restartNumberingAfterBreak="0">
     <w:nsid w:val="5BC3173D"/>
     <w:multiLevelType w:val="multilevel"/>
     <w:tmpl w:val="56FC860E"/>
@@ -66396,7 +67521,7 @@
       </w:rPr>
     </w:lvl>
   </w:abstractNum>
-  <w:abstractNum w:abstractNumId="78" w15:restartNumberingAfterBreak="0">
+  <w:abstractNum w:abstractNumId="79" w15:restartNumberingAfterBreak="0">
     <w:nsid w:val="5BF22E79"/>
     <w:multiLevelType w:val="hybridMultilevel"/>
     <w:tmpl w:val="1D0CAAA2"/>
@@ -66485,7 +67610,7 @@
       </w:pPr>
     </w:lvl>
   </w:abstractNum>
-  <w:abstractNum w:abstractNumId="79" w15:restartNumberingAfterBreak="0">
+  <w:abstractNum w:abstractNumId="80" w15:restartNumberingAfterBreak="0">
     <w:nsid w:val="5C3470E2"/>
     <w:multiLevelType w:val="multilevel"/>
     <w:tmpl w:val="50482DDC"/>
@@ -66630,7 +67755,7 @@
       </w:rPr>
     </w:lvl>
   </w:abstractNum>
-  <w:abstractNum w:abstractNumId="80" w15:restartNumberingAfterBreak="0">
+  <w:abstractNum w:abstractNumId="81" w15:restartNumberingAfterBreak="0">
     <w:nsid w:val="5C4C2B43"/>
     <w:multiLevelType w:val="hybridMultilevel"/>
     <w:tmpl w:val="78A6FA1A"/>
@@ -66719,7 +67844,7 @@
       </w:pPr>
     </w:lvl>
   </w:abstractNum>
-  <w:abstractNum w:abstractNumId="81" w15:restartNumberingAfterBreak="0">
+  <w:abstractNum w:abstractNumId="82" w15:restartNumberingAfterBreak="0">
     <w:nsid w:val="5C852362"/>
     <w:multiLevelType w:val="multilevel"/>
     <w:tmpl w:val="1F36AE30"/>
@@ -66864,7 +67989,7 @@
       </w:rPr>
     </w:lvl>
   </w:abstractNum>
-  <w:abstractNum w:abstractNumId="82" w15:restartNumberingAfterBreak="0">
+  <w:abstractNum w:abstractNumId="83" w15:restartNumberingAfterBreak="0">
     <w:nsid w:val="5DE60C4D"/>
     <w:multiLevelType w:val="hybridMultilevel"/>
     <w:tmpl w:val="3CEA6BCA"/>
@@ -66977,7 +68102,7 @@
       </w:rPr>
     </w:lvl>
   </w:abstractNum>
-  <w:abstractNum w:abstractNumId="83" w15:restartNumberingAfterBreak="0">
+  <w:abstractNum w:abstractNumId="84" w15:restartNumberingAfterBreak="0">
     <w:nsid w:val="5E023286"/>
     <w:multiLevelType w:val="multilevel"/>
     <w:tmpl w:val="F9802DF0"/>
@@ -67090,7 +68215,7 @@
       </w:pPr>
     </w:lvl>
   </w:abstractNum>
-  <w:abstractNum w:abstractNumId="84" w15:restartNumberingAfterBreak="0">
+  <w:abstractNum w:abstractNumId="85" w15:restartNumberingAfterBreak="0">
     <w:nsid w:val="5FC26AA6"/>
     <w:multiLevelType w:val="multilevel"/>
     <w:tmpl w:val="420896B8"/>
@@ -67207,7 +68332,7 @@
       </w:pPr>
     </w:lvl>
   </w:abstractNum>
-  <w:abstractNum w:abstractNumId="85" w15:restartNumberingAfterBreak="0">
+  <w:abstractNum w:abstractNumId="86" w15:restartNumberingAfterBreak="0">
     <w:nsid w:val="5FD95AF5"/>
     <w:multiLevelType w:val="hybridMultilevel"/>
     <w:tmpl w:val="82A45F40"/>
@@ -67320,7 +68445,7 @@
       </w:rPr>
     </w:lvl>
   </w:abstractNum>
-  <w:abstractNum w:abstractNumId="86" w15:restartNumberingAfterBreak="0">
+  <w:abstractNum w:abstractNumId="87" w15:restartNumberingAfterBreak="0">
     <w:nsid w:val="605603FD"/>
     <w:multiLevelType w:val="hybridMultilevel"/>
     <w:tmpl w:val="513CC28A"/>
@@ -67433,7 +68558,7 @@
       </w:rPr>
     </w:lvl>
   </w:abstractNum>
-  <w:abstractNum w:abstractNumId="87" w15:restartNumberingAfterBreak="0">
+  <w:abstractNum w:abstractNumId="88" w15:restartNumberingAfterBreak="0">
     <w:nsid w:val="60D04877"/>
     <w:multiLevelType w:val="hybridMultilevel"/>
     <w:tmpl w:val="7B2CE442"/>
@@ -67546,7 +68671,7 @@
       </w:rPr>
     </w:lvl>
   </w:abstractNum>
-  <w:abstractNum w:abstractNumId="88" w15:restartNumberingAfterBreak="0">
+  <w:abstractNum w:abstractNumId="89" w15:restartNumberingAfterBreak="0">
     <w:nsid w:val="61512093"/>
     <w:multiLevelType w:val="multilevel"/>
     <w:tmpl w:val="50482DDC"/>
@@ -67691,7 +68816,7 @@
       </w:rPr>
     </w:lvl>
   </w:abstractNum>
-  <w:abstractNum w:abstractNumId="89" w15:restartNumberingAfterBreak="0">
+  <w:abstractNum w:abstractNumId="90" w15:restartNumberingAfterBreak="0">
     <w:nsid w:val="620827D7"/>
     <w:multiLevelType w:val="multilevel"/>
     <w:tmpl w:val="3B3E3DDC"/>
@@ -67840,7 +68965,7 @@
       </w:rPr>
     </w:lvl>
   </w:abstractNum>
-  <w:abstractNum w:abstractNumId="90" w15:restartNumberingAfterBreak="0">
+  <w:abstractNum w:abstractNumId="91" w15:restartNumberingAfterBreak="0">
     <w:nsid w:val="62CF7E19"/>
     <w:multiLevelType w:val="hybridMultilevel"/>
     <w:tmpl w:val="0EEE02E8"/>
@@ -67929,7 +69054,7 @@
       </w:pPr>
     </w:lvl>
   </w:abstractNum>
-  <w:abstractNum w:abstractNumId="91" w15:restartNumberingAfterBreak="0">
+  <w:abstractNum w:abstractNumId="92" w15:restartNumberingAfterBreak="0">
     <w:nsid w:val="631D14FD"/>
     <w:multiLevelType w:val="hybridMultilevel"/>
     <w:tmpl w:val="81508112"/>
@@ -68042,7 +69167,7 @@
       </w:rPr>
     </w:lvl>
   </w:abstractNum>
-  <w:abstractNum w:abstractNumId="92" w15:restartNumberingAfterBreak="0">
+  <w:abstractNum w:abstractNumId="93" w15:restartNumberingAfterBreak="0">
     <w:nsid w:val="637C5BBD"/>
     <w:multiLevelType w:val="hybridMultilevel"/>
     <w:tmpl w:val="3336E8E4"/>
@@ -68131,7 +69256,7 @@
       </w:pPr>
     </w:lvl>
   </w:abstractNum>
-  <w:abstractNum w:abstractNumId="93" w15:restartNumberingAfterBreak="0">
+  <w:abstractNum w:abstractNumId="94" w15:restartNumberingAfterBreak="0">
     <w:nsid w:val="647A67FA"/>
     <w:multiLevelType w:val="hybridMultilevel"/>
     <w:tmpl w:val="B158EC32"/>
@@ -68220,7 +69345,7 @@
       </w:pPr>
     </w:lvl>
   </w:abstractNum>
-  <w:abstractNum w:abstractNumId="94" w15:restartNumberingAfterBreak="0">
+  <w:abstractNum w:abstractNumId="95" w15:restartNumberingAfterBreak="0">
     <w:nsid w:val="67417ED1"/>
     <w:multiLevelType w:val="multilevel"/>
     <w:tmpl w:val="D0968130"/>
@@ -68369,7 +69494,7 @@
       </w:rPr>
     </w:lvl>
   </w:abstractNum>
-  <w:abstractNum w:abstractNumId="95" w15:restartNumberingAfterBreak="0">
+  <w:abstractNum w:abstractNumId="96" w15:restartNumberingAfterBreak="0">
     <w:nsid w:val="695F3696"/>
     <w:multiLevelType w:val="hybridMultilevel"/>
     <w:tmpl w:val="EF3692AE"/>
@@ -68458,7 +69583,7 @@
       </w:pPr>
     </w:lvl>
   </w:abstractNum>
-  <w:abstractNum w:abstractNumId="96" w15:restartNumberingAfterBreak="0">
+  <w:abstractNum w:abstractNumId="97" w15:restartNumberingAfterBreak="0">
     <w:nsid w:val="6A911D7D"/>
     <w:multiLevelType w:val="multilevel"/>
     <w:tmpl w:val="EF8EB7BE"/>
@@ -68571,7 +69696,7 @@
       </w:pPr>
     </w:lvl>
   </w:abstractNum>
-  <w:abstractNum w:abstractNumId="97" w15:restartNumberingAfterBreak="0">
+  <w:abstractNum w:abstractNumId="98" w15:restartNumberingAfterBreak="0">
     <w:nsid w:val="6AE51C3E"/>
     <w:multiLevelType w:val="multilevel"/>
     <w:tmpl w:val="50E861A8"/>
@@ -68720,7 +69845,7 @@
       </w:rPr>
     </w:lvl>
   </w:abstractNum>
-  <w:abstractNum w:abstractNumId="98" w15:restartNumberingAfterBreak="0">
+  <w:abstractNum w:abstractNumId="99" w15:restartNumberingAfterBreak="0">
     <w:nsid w:val="6B8528FF"/>
     <w:multiLevelType w:val="hybridMultilevel"/>
     <w:tmpl w:val="EB9EAC6A"/>
@@ -68833,7 +69958,7 @@
       </w:rPr>
     </w:lvl>
   </w:abstractNum>
-  <w:abstractNum w:abstractNumId="99" w15:restartNumberingAfterBreak="0">
+  <w:abstractNum w:abstractNumId="100" w15:restartNumberingAfterBreak="0">
     <w:nsid w:val="6C7B0793"/>
     <w:multiLevelType w:val="hybridMultilevel"/>
     <w:tmpl w:val="3D123BFA"/>
@@ -68946,7 +70071,7 @@
       </w:rPr>
     </w:lvl>
   </w:abstractNum>
-  <w:abstractNum w:abstractNumId="100" w15:restartNumberingAfterBreak="0">
+  <w:abstractNum w:abstractNumId="101" w15:restartNumberingAfterBreak="0">
     <w:nsid w:val="6E173C34"/>
     <w:multiLevelType w:val="multilevel"/>
     <w:tmpl w:val="A4DCF626"/>
@@ -69095,7 +70220,7 @@
       </w:rPr>
     </w:lvl>
   </w:abstractNum>
-  <w:abstractNum w:abstractNumId="101" w15:restartNumberingAfterBreak="0">
+  <w:abstractNum w:abstractNumId="102" w15:restartNumberingAfterBreak="0">
     <w:nsid w:val="6E1D16CF"/>
     <w:multiLevelType w:val="hybridMultilevel"/>
     <w:tmpl w:val="67826326"/>
@@ -69208,7 +70333,7 @@
       </w:rPr>
     </w:lvl>
   </w:abstractNum>
-  <w:abstractNum w:abstractNumId="102" w15:restartNumberingAfterBreak="0">
+  <w:abstractNum w:abstractNumId="103" w15:restartNumberingAfterBreak="0">
     <w:nsid w:val="6E8649E9"/>
     <w:multiLevelType w:val="hybridMultilevel"/>
     <w:tmpl w:val="361658A4"/>
@@ -69297,7 +70422,7 @@
       </w:pPr>
     </w:lvl>
   </w:abstractNum>
-  <w:abstractNum w:abstractNumId="103" w15:restartNumberingAfterBreak="0">
+  <w:abstractNum w:abstractNumId="104" w15:restartNumberingAfterBreak="0">
     <w:nsid w:val="6EE64FDF"/>
     <w:multiLevelType w:val="multilevel"/>
     <w:tmpl w:val="EB56DE34"/>
@@ -69410,7 +70535,7 @@
       </w:pPr>
     </w:lvl>
   </w:abstractNum>
-  <w:abstractNum w:abstractNumId="104" w15:restartNumberingAfterBreak="0">
+  <w:abstractNum w:abstractNumId="105" w15:restartNumberingAfterBreak="0">
     <w:nsid w:val="75173E9D"/>
     <w:multiLevelType w:val="hybridMultilevel"/>
     <w:tmpl w:val="320A3122"/>
@@ -69499,7 +70624,7 @@
       </w:pPr>
     </w:lvl>
   </w:abstractNum>
-  <w:abstractNum w:abstractNumId="105" w15:restartNumberingAfterBreak="0">
+  <w:abstractNum w:abstractNumId="106" w15:restartNumberingAfterBreak="0">
     <w:nsid w:val="76394258"/>
     <w:multiLevelType w:val="hybridMultilevel"/>
     <w:tmpl w:val="5DEEF286"/>
@@ -69588,7 +70713,7 @@
       </w:pPr>
     </w:lvl>
   </w:abstractNum>
-  <w:abstractNum w:abstractNumId="106" w15:restartNumberingAfterBreak="0">
+  <w:abstractNum w:abstractNumId="107" w15:restartNumberingAfterBreak="0">
     <w:nsid w:val="77776B18"/>
     <w:multiLevelType w:val="multilevel"/>
     <w:tmpl w:val="50482DDC"/>
@@ -69733,7 +70858,153 @@
       </w:rPr>
     </w:lvl>
   </w:abstractNum>
-  <w:abstractNum w:abstractNumId="107" w15:restartNumberingAfterBreak="0">
+  <w:abstractNum w:abstractNumId="108" w15:restartNumberingAfterBreak="0">
+    <w:nsid w:val="78B758FF"/>
+    <w:multiLevelType w:val="multilevel"/>
+    <w:tmpl w:val="50482DDC"/>
+    <w:lvl w:ilvl="0">
+      <w:start w:val="1"/>
+      <w:numFmt w:val="decimal"/>
+      <w:lvlText w:val="%1."/>
+      <w:lvlJc w:val="left"/>
+      <w:pPr>
+        <w:tabs>
+          <w:tab w:val="num" w:pos="1440"/>
+        </w:tabs>
+        <w:ind w:left="1440" w:hanging="360"/>
+      </w:pPr>
+      <w:rPr>
+        <w:rFonts w:hint="default"/>
+        <w:sz w:val="20"/>
+      </w:rPr>
+    </w:lvl>
+    <w:lvl w:ilvl="1">
+      <w:start w:val="1"/>
+      <w:numFmt w:val="decimal"/>
+      <w:lvlText w:val="%2."/>
+      <w:lvlJc w:val="left"/>
+      <w:pPr>
+        <w:ind w:left="2160" w:hanging="360"/>
+      </w:pPr>
+      <w:rPr>
+        <w:rFonts w:hint="default"/>
+        <w:sz w:val="20"/>
+      </w:rPr>
+    </w:lvl>
+    <w:lvl w:ilvl="2">
+      <w:start w:val="1"/>
+      <w:numFmt w:val="bullet"/>
+      <w:lvlText w:val=""/>
+      <w:lvlJc w:val="left"/>
+      <w:pPr>
+        <w:tabs>
+          <w:tab w:val="num" w:pos="2880"/>
+        </w:tabs>
+        <w:ind w:left="2880" w:hanging="360"/>
+      </w:pPr>
+      <w:rPr>
+        <w:rFonts w:ascii="Wingdings" w:hAnsi="Wingdings" w:hint="default"/>
+        <w:sz w:val="20"/>
+      </w:rPr>
+    </w:lvl>
+    <w:lvl w:ilvl="3" w:tentative="1">
+      <w:start w:val="1"/>
+      <w:numFmt w:val="bullet"/>
+      <w:lvlText w:val=""/>
+      <w:lvlJc w:val="left"/>
+      <w:pPr>
+        <w:tabs>
+          <w:tab w:val="num" w:pos="3600"/>
+        </w:tabs>
+        <w:ind w:left="3600" w:hanging="360"/>
+      </w:pPr>
+      <w:rPr>
+        <w:rFonts w:ascii="Wingdings" w:hAnsi="Wingdings" w:hint="default"/>
+        <w:sz w:val="20"/>
+      </w:rPr>
+    </w:lvl>
+    <w:lvl w:ilvl="4" w:tentative="1">
+      <w:start w:val="1"/>
+      <w:numFmt w:val="bullet"/>
+      <w:lvlText w:val=""/>
+      <w:lvlJc w:val="left"/>
+      <w:pPr>
+        <w:tabs>
+          <w:tab w:val="num" w:pos="4320"/>
+        </w:tabs>
+        <w:ind w:left="4320" w:hanging="360"/>
+      </w:pPr>
+      <w:rPr>
+        <w:rFonts w:ascii="Wingdings" w:hAnsi="Wingdings" w:hint="default"/>
+        <w:sz w:val="20"/>
+      </w:rPr>
+    </w:lvl>
+    <w:lvl w:ilvl="5" w:tentative="1">
+      <w:start w:val="1"/>
+      <w:numFmt w:val="bullet"/>
+      <w:lvlText w:val=""/>
+      <w:lvlJc w:val="left"/>
+      <w:pPr>
+        <w:tabs>
+          <w:tab w:val="num" w:pos="5040"/>
+        </w:tabs>
+        <w:ind w:left="5040" w:hanging="360"/>
+      </w:pPr>
+      <w:rPr>
+        <w:rFonts w:ascii="Wingdings" w:hAnsi="Wingdings" w:hint="default"/>
+        <w:sz w:val="20"/>
+      </w:rPr>
+    </w:lvl>
+    <w:lvl w:ilvl="6" w:tentative="1">
+      <w:start w:val="1"/>
+      <w:numFmt w:val="bullet"/>
+      <w:lvlText w:val=""/>
+      <w:lvlJc w:val="left"/>
+      <w:pPr>
+        <w:tabs>
+          <w:tab w:val="num" w:pos="5760"/>
+        </w:tabs>
+        <w:ind w:left="5760" w:hanging="360"/>
+      </w:pPr>
+      <w:rPr>
+        <w:rFonts w:ascii="Wingdings" w:hAnsi="Wingdings" w:hint="default"/>
+        <w:sz w:val="20"/>
+      </w:rPr>
+    </w:lvl>
+    <w:lvl w:ilvl="7" w:tentative="1">
+      <w:start w:val="1"/>
+      <w:numFmt w:val="bullet"/>
+      <w:lvlText w:val=""/>
+      <w:lvlJc w:val="left"/>
+      <w:pPr>
+        <w:tabs>
+          <w:tab w:val="num" w:pos="6480"/>
+        </w:tabs>
+        <w:ind w:left="6480" w:hanging="360"/>
+      </w:pPr>
+      <w:rPr>
+        <w:rFonts w:ascii="Wingdings" w:hAnsi="Wingdings" w:hint="default"/>
+        <w:sz w:val="20"/>
+      </w:rPr>
+    </w:lvl>
+    <w:lvl w:ilvl="8" w:tentative="1">
+      <w:start w:val="1"/>
+      <w:numFmt w:val="bullet"/>
+      <w:lvlText w:val=""/>
+      <w:lvlJc w:val="left"/>
+      <w:pPr>
+        <w:tabs>
+          <w:tab w:val="num" w:pos="7200"/>
+        </w:tabs>
+        <w:ind w:left="7200" w:hanging="360"/>
+      </w:pPr>
+      <w:rPr>
+        <w:rFonts w:ascii="Wingdings" w:hAnsi="Wingdings" w:hint="default"/>
+        <w:sz w:val="20"/>
+      </w:rPr>
+    </w:lvl>
+  </w:abstractNum>
+  <w:abstractNum w:abstractNumId="109" w15:restartNumberingAfterBreak="0">
     <w:nsid w:val="7C51010D"/>
     <w:multiLevelType w:val="multilevel"/>
     <w:tmpl w:val="1F36AE30"/>
@@ -69878,7 +71149,7 @@
       </w:rPr>
     </w:lvl>
   </w:abstractNum>
-  <w:abstractNum w:abstractNumId="108" w15:restartNumberingAfterBreak="0">
+  <w:abstractNum w:abstractNumId="110" w15:restartNumberingAfterBreak="0">
     <w:nsid w:val="7F095E69"/>
     <w:multiLevelType w:val="multilevel"/>
     <w:tmpl w:val="58809E5E"/>
@@ -70016,7 +71287,7 @@
     <w:abstractNumId w:val="48"/>
   </w:num>
   <w:num w:numId="9" w16cid:durableId="553273250">
-    <w:abstractNumId w:val="72"/>
+    <w:abstractNumId w:val="73"/>
   </w:num>
   <w:num w:numId="10" w16cid:durableId="620842423">
     <w:abstractNumId w:val="39"/>
@@ -70031,13 +71302,13 @@
     <w:abstractNumId w:val="54"/>
   </w:num>
   <w:num w:numId="14" w16cid:durableId="1569917837">
-    <w:abstractNumId w:val="93"/>
+    <w:abstractNumId w:val="94"/>
   </w:num>
   <w:num w:numId="15" w16cid:durableId="237908766">
     <w:abstractNumId w:val="46"/>
   </w:num>
   <w:num w:numId="16" w16cid:durableId="513812888">
-    <w:abstractNumId w:val="86"/>
+    <w:abstractNumId w:val="87"/>
   </w:num>
   <w:num w:numId="17" w16cid:durableId="1015577511">
     <w:abstractNumId w:val="23"/>
@@ -70058,13 +71329,13 @@
     <w:abstractNumId w:val="53"/>
   </w:num>
   <w:num w:numId="23" w16cid:durableId="1225605607">
-    <w:abstractNumId w:val="99"/>
+    <w:abstractNumId w:val="100"/>
   </w:num>
   <w:num w:numId="24" w16cid:durableId="1047682585">
     <w:abstractNumId w:val="35"/>
   </w:num>
   <w:num w:numId="25" w16cid:durableId="667758682">
-    <w:abstractNumId w:val="92"/>
+    <w:abstractNumId w:val="93"/>
   </w:num>
   <w:num w:numId="26" w16cid:durableId="2076276246">
     <w:abstractNumId w:val="30"/>
@@ -70073,7 +71344,7 @@
     <w:abstractNumId w:val="58"/>
   </w:num>
   <w:num w:numId="28" w16cid:durableId="2073307031">
-    <w:abstractNumId w:val="104"/>
+    <w:abstractNumId w:val="105"/>
   </w:num>
   <w:num w:numId="29" w16cid:durableId="665596329">
     <w:abstractNumId w:val="14"/>
@@ -70085,16 +71356,16 @@
     <w:abstractNumId w:val="28"/>
   </w:num>
   <w:num w:numId="32" w16cid:durableId="1544711306">
-    <w:abstractNumId w:val="105"/>
+    <w:abstractNumId w:val="106"/>
   </w:num>
   <w:num w:numId="33" w16cid:durableId="1461726649">
-    <w:abstractNumId w:val="80"/>
+    <w:abstractNumId w:val="81"/>
   </w:num>
   <w:num w:numId="34" w16cid:durableId="2083797000">
     <w:abstractNumId w:val="36"/>
   </w:num>
   <w:num w:numId="35" w16cid:durableId="283125358">
-    <w:abstractNumId w:val="75"/>
+    <w:abstractNumId w:val="76"/>
   </w:num>
   <w:num w:numId="36" w16cid:durableId="1035884599">
     <w:abstractNumId w:val="22"/>
@@ -70103,19 +71374,19 @@
     <w:abstractNumId w:val="17"/>
   </w:num>
   <w:num w:numId="38" w16cid:durableId="1814105737">
-    <w:abstractNumId w:val="90"/>
+    <w:abstractNumId w:val="91"/>
   </w:num>
   <w:num w:numId="39" w16cid:durableId="2099983592">
-    <w:abstractNumId w:val="78"/>
+    <w:abstractNumId w:val="79"/>
   </w:num>
   <w:num w:numId="40" w16cid:durableId="754471035">
     <w:abstractNumId w:val="52"/>
   </w:num>
   <w:num w:numId="41" w16cid:durableId="108279212">
-    <w:abstractNumId w:val="102"/>
+    <w:abstractNumId w:val="103"/>
   </w:num>
   <w:num w:numId="42" w16cid:durableId="928854362">
-    <w:abstractNumId w:val="94"/>
+    <w:abstractNumId w:val="95"/>
   </w:num>
   <w:num w:numId="43" w16cid:durableId="1496534544">
     <w:abstractNumId w:val="25"/>
@@ -70124,7 +71395,7 @@
     <w:abstractNumId w:val="49"/>
   </w:num>
   <w:num w:numId="45" w16cid:durableId="1997295036">
-    <w:abstractNumId w:val="82"/>
+    <w:abstractNumId w:val="83"/>
   </w:num>
   <w:num w:numId="46" w16cid:durableId="959919554">
     <w:abstractNumId w:val="1"/>
@@ -70136,28 +71407,28 @@
     <w:abstractNumId w:val="4"/>
   </w:num>
   <w:num w:numId="49" w16cid:durableId="153843373">
-    <w:abstractNumId w:val="95"/>
+    <w:abstractNumId w:val="96"/>
   </w:num>
   <w:num w:numId="50" w16cid:durableId="458381094">
     <w:abstractNumId w:val="32"/>
   </w:num>
   <w:num w:numId="51" w16cid:durableId="466288778">
-    <w:abstractNumId w:val="91"/>
+    <w:abstractNumId w:val="92"/>
   </w:num>
   <w:num w:numId="52" w16cid:durableId="2101946822">
     <w:abstractNumId w:val="65"/>
   </w:num>
   <w:num w:numId="53" w16cid:durableId="227114125">
-    <w:abstractNumId w:val="81"/>
+    <w:abstractNumId w:val="82"/>
   </w:num>
   <w:num w:numId="54" w16cid:durableId="221327434">
-    <w:abstractNumId w:val="103"/>
+    <w:abstractNumId w:val="104"/>
   </w:num>
   <w:num w:numId="55" w16cid:durableId="19549491">
-    <w:abstractNumId w:val="108"/>
+    <w:abstractNumId w:val="110"/>
   </w:num>
   <w:num w:numId="56" w16cid:durableId="1282615597">
-    <w:abstractNumId w:val="98"/>
+    <w:abstractNumId w:val="99"/>
   </w:num>
   <w:num w:numId="57" w16cid:durableId="823396364">
     <w:abstractNumId w:val="7"/>
@@ -70175,7 +71446,7 @@
     <w:abstractNumId w:val="43"/>
   </w:num>
   <w:num w:numId="62" w16cid:durableId="1446923613">
-    <w:abstractNumId w:val="100"/>
+    <w:abstractNumId w:val="101"/>
   </w:num>
   <w:num w:numId="63" w16cid:durableId="410083745">
     <w:abstractNumId w:val="9"/>
@@ -70190,7 +71461,7 @@
     <w:abstractNumId w:val="31"/>
   </w:num>
   <w:num w:numId="67" w16cid:durableId="141779263">
-    <w:abstractNumId w:val="107"/>
+    <w:abstractNumId w:val="109"/>
   </w:num>
   <w:num w:numId="68" w16cid:durableId="2037581319">
     <w:abstractNumId w:val="70"/>
@@ -70208,10 +71479,10 @@
     <w:abstractNumId w:val="15"/>
   </w:num>
   <w:num w:numId="73" w16cid:durableId="372655744">
-    <w:abstractNumId w:val="85"/>
+    <w:abstractNumId w:val="86"/>
   </w:num>
   <w:num w:numId="74" w16cid:durableId="945969405">
-    <w:abstractNumId w:val="89"/>
+    <w:abstractNumId w:val="90"/>
   </w:num>
   <w:num w:numId="75" w16cid:durableId="447939803">
     <w:abstractNumId w:val="44"/>
@@ -70220,13 +71491,13 @@
     <w:abstractNumId w:val="41"/>
   </w:num>
   <w:num w:numId="77" w16cid:durableId="1430539490">
-    <w:abstractNumId w:val="74"/>
+    <w:abstractNumId w:val="75"/>
   </w:num>
   <w:num w:numId="78" w16cid:durableId="322970356">
     <w:abstractNumId w:val="69"/>
   </w:num>
   <w:num w:numId="79" w16cid:durableId="1301695379">
-    <w:abstractNumId w:val="96"/>
+    <w:abstractNumId w:val="97"/>
   </w:num>
   <w:num w:numId="80" w16cid:durableId="475030330">
     <w:abstractNumId w:val="16"/>
@@ -70238,16 +71509,16 @@
     <w:abstractNumId w:val="24"/>
   </w:num>
   <w:num w:numId="83" w16cid:durableId="1314797239">
-    <w:abstractNumId w:val="83"/>
+    <w:abstractNumId w:val="84"/>
   </w:num>
   <w:num w:numId="84" w16cid:durableId="827747599">
     <w:abstractNumId w:val="38"/>
   </w:num>
   <w:num w:numId="85" w16cid:durableId="1741901684">
-    <w:abstractNumId w:val="87"/>
+    <w:abstractNumId w:val="88"/>
   </w:num>
   <w:num w:numId="86" w16cid:durableId="2115975023">
-    <w:abstractNumId w:val="101"/>
+    <w:abstractNumId w:val="102"/>
   </w:num>
   <w:num w:numId="87" w16cid:durableId="356086178">
     <w:abstractNumId w:val="18"/>
@@ -70259,16 +71530,16 @@
     <w:abstractNumId w:val="47"/>
   </w:num>
   <w:num w:numId="90" w16cid:durableId="1462920727">
-    <w:abstractNumId w:val="106"/>
+    <w:abstractNumId w:val="107"/>
   </w:num>
   <w:num w:numId="91" w16cid:durableId="1611745784">
     <w:abstractNumId w:val="27"/>
   </w:num>
   <w:num w:numId="92" w16cid:durableId="1494566840">
-    <w:abstractNumId w:val="76"/>
+    <w:abstractNumId w:val="77"/>
   </w:num>
   <w:num w:numId="93" w16cid:durableId="568927886">
-    <w:abstractNumId w:val="77"/>
+    <w:abstractNumId w:val="78"/>
   </w:num>
   <w:num w:numId="94" w16cid:durableId="184053577">
     <w:abstractNumId w:val="62"/>
@@ -70280,10 +71551,10 @@
     <w:abstractNumId w:val="21"/>
   </w:num>
   <w:num w:numId="97" w16cid:durableId="1375957325">
-    <w:abstractNumId w:val="84"/>
+    <w:abstractNumId w:val="85"/>
   </w:num>
   <w:num w:numId="98" w16cid:durableId="1661810241">
-    <w:abstractNumId w:val="97"/>
+    <w:abstractNumId w:val="98"/>
   </w:num>
   <w:num w:numId="99" w16cid:durableId="86117973">
     <w:abstractNumId w:val="6"/>
@@ -70304,19 +71575,25 @@
     <w:abstractNumId w:val="51"/>
   </w:num>
   <w:num w:numId="105" w16cid:durableId="1662465329">
-    <w:abstractNumId w:val="79"/>
+    <w:abstractNumId w:val="80"/>
   </w:num>
   <w:num w:numId="106" w16cid:durableId="1964189787">
-    <w:abstractNumId w:val="73"/>
+    <w:abstractNumId w:val="74"/>
   </w:num>
   <w:num w:numId="107" w16cid:durableId="1133208861">
-    <w:abstractNumId w:val="88"/>
+    <w:abstractNumId w:val="89"/>
   </w:num>
   <w:num w:numId="108" w16cid:durableId="949707573">
     <w:abstractNumId w:val="45"/>
   </w:num>
   <w:num w:numId="109" w16cid:durableId="1636987527">
+    <w:abstractNumId w:val="72"/>
+  </w:num>
+  <w:num w:numId="110" w16cid:durableId="896353796">
     <w:abstractNumId w:val="71"/>
+  </w:num>
+  <w:num w:numId="111" w16cid:durableId="1576621067">
+    <w:abstractNumId w:val="108"/>
   </w:num>
 </w:numbering>
 </file>

</xml_diff>

<commit_message>
Updated Special Methods - AttibuteAccess
</commit_message>
<xml_diff>
--- a/Learn_Python_With_NaveenSilvester.docx
+++ b/Learn_Python_With_NaveenSilvester.docx
@@ -56772,24 +56772,757 @@
         </w:numPr>
       </w:pPr>
       <w:r>
+        <w:rPr>
+          <w:b/>
+          <w:bCs/>
+        </w:rPr>
         <w:t>__</w:t>
       </w:r>
       <w:proofErr w:type="spellStart"/>
       <w:r>
+        <w:rPr>
+          <w:b/>
+          <w:bCs/>
+        </w:rPr>
         <w:t>setattr</w:t>
       </w:r>
       <w:proofErr w:type="spellEnd"/>
       <w:r>
+        <w:rPr>
+          <w:b/>
+          <w:bCs/>
+        </w:rPr>
         <w:t>_</w:t>
       </w:r>
       <w:proofErr w:type="gramStart"/>
       <w:r>
+        <w:rPr>
+          <w:b/>
+          <w:bCs/>
+        </w:rPr>
         <w:t>_(</w:t>
       </w:r>
       <w:proofErr w:type="gramEnd"/>
       <w:r>
-        <w:t>self, name, value): Called when setting an attribute.</w:t>
-      </w:r>
+        <w:rPr>
+          <w:b/>
+          <w:bCs/>
+        </w:rPr>
+        <w:t>self, name, value):</w:t>
+      </w:r>
+      <w:r>
+        <w:t xml:space="preserve"> Called when setting an attribute.</w:t>
+      </w:r>
+    </w:p>
+    <w:p>
+      <w:pPr>
+        <w:pStyle w:val="ListParagraph"/>
+        <w:ind w:left="1080"/>
+      </w:pPr>
+      <w:r>
+        <w:t>The __</w:t>
+      </w:r>
+      <w:proofErr w:type="spellStart"/>
+      <w:r>
+        <w:t>setattr</w:t>
+      </w:r>
+      <w:proofErr w:type="spellEnd"/>
+      <w:r>
+        <w:t>__ method in Python is a special method used to define how attribute assignment (</w:t>
+      </w:r>
+      <w:proofErr w:type="spellStart"/>
+      <w:proofErr w:type="gramStart"/>
+      <w:r>
+        <w:t>self.attribute</w:t>
+      </w:r>
+      <w:proofErr w:type="gramEnd"/>
+      <w:r>
+        <w:t>_name</w:t>
+      </w:r>
+      <w:proofErr w:type="spellEnd"/>
+      <w:r>
+        <w:t xml:space="preserve"> = value) is handled in a class. When you override this method, you can customize how attributes are set in your class. This method intercepts all attempts to set attributes and provides you control over the assignment </w:t>
+      </w:r>
+      <w:proofErr w:type="spellStart"/>
+      <w:r>
+        <w:t>behavior</w:t>
+      </w:r>
+      <w:proofErr w:type="spellEnd"/>
+      <w:r>
+        <w:t>.</w:t>
+      </w:r>
+    </w:p>
+    <w:p>
+      <w:pPr>
+        <w:pStyle w:val="ListParagraph"/>
+        <w:ind w:left="1080"/>
+      </w:pPr>
+    </w:p>
+    <w:p>
+      <w:pPr>
+        <w:pStyle w:val="ListParagraph"/>
+        <w:ind w:left="1080"/>
+      </w:pPr>
+      <w:r>
+        <w:t>Syntax:</w:t>
+      </w:r>
+    </w:p>
+    <w:p>
+      <w:pPr>
+        <w:pStyle w:val="ListParagraph"/>
+        <w:ind w:left="1080"/>
+      </w:pPr>
+      <w:r>
+        <w:t>def __</w:t>
+      </w:r>
+      <w:proofErr w:type="spellStart"/>
+      <w:r>
+        <w:t>setattr</w:t>
+      </w:r>
+      <w:proofErr w:type="spellEnd"/>
+      <w:r>
+        <w:t>_</w:t>
+      </w:r>
+      <w:proofErr w:type="gramStart"/>
+      <w:r>
+        <w:t>_(</w:t>
+      </w:r>
+      <w:proofErr w:type="gramEnd"/>
+      <w:r>
+        <w:t>self, name, value):</w:t>
+      </w:r>
+    </w:p>
+    <w:p>
+      <w:pPr>
+        <w:pStyle w:val="ListParagraph"/>
+        <w:ind w:left="1080"/>
+      </w:pPr>
+      <w:r>
+        <w:t xml:space="preserve">    # Custom logic here</w:t>
+      </w:r>
+    </w:p>
+    <w:p>
+      <w:pPr>
+        <w:pStyle w:val="ListParagraph"/>
+        <w:ind w:left="1080"/>
+      </w:pPr>
+      <w:r>
+        <w:t xml:space="preserve">    </w:t>
+      </w:r>
+      <w:proofErr w:type="gramStart"/>
+      <w:r>
+        <w:t>super(</w:t>
+      </w:r>
+      <w:proofErr w:type="gramEnd"/>
+      <w:r>
+        <w:t>).__</w:t>
+      </w:r>
+      <w:proofErr w:type="spellStart"/>
+      <w:r>
+        <w:t>setattr</w:t>
+      </w:r>
+      <w:proofErr w:type="spellEnd"/>
+      <w:r>
+        <w:t>__(name, value)  # Ensures attributes are properly set</w:t>
+      </w:r>
+    </w:p>
+    <w:p>
+      <w:pPr>
+        <w:pStyle w:val="ListParagraph"/>
+        <w:ind w:left="1080"/>
+      </w:pPr>
+    </w:p>
+    <w:p>
+      <w:pPr>
+        <w:pStyle w:val="ListParagraph"/>
+        <w:ind w:left="1080"/>
+      </w:pPr>
+      <w:r>
+        <w:t>Example:</w:t>
+      </w:r>
+    </w:p>
+    <w:p>
+      <w:pPr>
+        <w:pStyle w:val="ListParagraph"/>
+        <w:ind w:left="1440"/>
+        <w:rPr>
+          <w:sz w:val="16"/>
+          <w:szCs w:val="16"/>
+        </w:rPr>
+      </w:pPr>
+      <w:r>
+        <w:rPr>
+          <w:sz w:val="16"/>
+          <w:szCs w:val="16"/>
+        </w:rPr>
+        <w:t>class School:</w:t>
+      </w:r>
+    </w:p>
+    <w:p>
+      <w:pPr>
+        <w:pStyle w:val="ListParagraph"/>
+        <w:ind w:left="1440"/>
+        <w:rPr>
+          <w:sz w:val="16"/>
+          <w:szCs w:val="16"/>
+        </w:rPr>
+      </w:pPr>
+      <w:r>
+        <w:rPr>
+          <w:sz w:val="16"/>
+          <w:szCs w:val="16"/>
+        </w:rPr>
+        <w:t xml:space="preserve">    def __</w:t>
+      </w:r>
+      <w:proofErr w:type="spellStart"/>
+      <w:r>
+        <w:rPr>
+          <w:sz w:val="16"/>
+          <w:szCs w:val="16"/>
+        </w:rPr>
+        <w:t>init</w:t>
+      </w:r>
+      <w:proofErr w:type="spellEnd"/>
+      <w:r>
+        <w:rPr>
+          <w:sz w:val="16"/>
+          <w:szCs w:val="16"/>
+        </w:rPr>
+        <w:t>_</w:t>
+      </w:r>
+      <w:proofErr w:type="gramStart"/>
+      <w:r>
+        <w:rPr>
+          <w:sz w:val="16"/>
+          <w:szCs w:val="16"/>
+        </w:rPr>
+        <w:t>_(</w:t>
+      </w:r>
+      <w:proofErr w:type="gramEnd"/>
+      <w:r>
+        <w:rPr>
+          <w:sz w:val="16"/>
+          <w:szCs w:val="16"/>
+        </w:rPr>
+        <w:t>self, name, location):</w:t>
+      </w:r>
+    </w:p>
+    <w:p>
+      <w:pPr>
+        <w:pStyle w:val="ListParagraph"/>
+        <w:ind w:left="1440"/>
+        <w:rPr>
+          <w:sz w:val="16"/>
+          <w:szCs w:val="16"/>
+        </w:rPr>
+      </w:pPr>
+      <w:r>
+        <w:rPr>
+          <w:sz w:val="16"/>
+          <w:szCs w:val="16"/>
+        </w:rPr>
+        <w:t xml:space="preserve">        self.name = name</w:t>
+      </w:r>
+    </w:p>
+    <w:p>
+      <w:pPr>
+        <w:pStyle w:val="ListParagraph"/>
+        <w:ind w:left="1440"/>
+        <w:rPr>
+          <w:sz w:val="16"/>
+          <w:szCs w:val="16"/>
+        </w:rPr>
+      </w:pPr>
+      <w:r>
+        <w:rPr>
+          <w:sz w:val="16"/>
+          <w:szCs w:val="16"/>
+        </w:rPr>
+        <w:t xml:space="preserve">        </w:t>
+      </w:r>
+      <w:proofErr w:type="spellStart"/>
+      <w:proofErr w:type="gramStart"/>
+      <w:r>
+        <w:rPr>
+          <w:sz w:val="16"/>
+          <w:szCs w:val="16"/>
+        </w:rPr>
+        <w:t>self.location</w:t>
+      </w:r>
+      <w:proofErr w:type="spellEnd"/>
+      <w:proofErr w:type="gramEnd"/>
+      <w:r>
+        <w:rPr>
+          <w:sz w:val="16"/>
+          <w:szCs w:val="16"/>
+        </w:rPr>
+        <w:t xml:space="preserve"> = location</w:t>
+      </w:r>
+    </w:p>
+    <w:p>
+      <w:pPr>
+        <w:pStyle w:val="ListParagraph"/>
+        <w:ind w:left="1440"/>
+        <w:rPr>
+          <w:sz w:val="16"/>
+          <w:szCs w:val="16"/>
+        </w:rPr>
+      </w:pPr>
+    </w:p>
+    <w:p>
+      <w:pPr>
+        <w:pStyle w:val="ListParagraph"/>
+        <w:ind w:left="1440"/>
+        <w:rPr>
+          <w:sz w:val="16"/>
+          <w:szCs w:val="16"/>
+        </w:rPr>
+      </w:pPr>
+      <w:r>
+        <w:rPr>
+          <w:sz w:val="16"/>
+          <w:szCs w:val="16"/>
+        </w:rPr>
+        <w:t xml:space="preserve">    def __</w:t>
+      </w:r>
+      <w:proofErr w:type="spellStart"/>
+      <w:r>
+        <w:rPr>
+          <w:sz w:val="16"/>
+          <w:szCs w:val="16"/>
+        </w:rPr>
+        <w:t>setattr</w:t>
+      </w:r>
+      <w:proofErr w:type="spellEnd"/>
+      <w:r>
+        <w:rPr>
+          <w:sz w:val="16"/>
+          <w:szCs w:val="16"/>
+        </w:rPr>
+        <w:t>_</w:t>
+      </w:r>
+      <w:proofErr w:type="gramStart"/>
+      <w:r>
+        <w:rPr>
+          <w:sz w:val="16"/>
+          <w:szCs w:val="16"/>
+        </w:rPr>
+        <w:t>_(</w:t>
+      </w:r>
+      <w:proofErr w:type="gramEnd"/>
+      <w:r>
+        <w:rPr>
+          <w:sz w:val="16"/>
+          <w:szCs w:val="16"/>
+        </w:rPr>
+        <w:t>self, name, value):</w:t>
+      </w:r>
+    </w:p>
+    <w:p>
+      <w:pPr>
+        <w:pStyle w:val="ListParagraph"/>
+        <w:ind w:left="1440"/>
+        <w:rPr>
+          <w:sz w:val="16"/>
+          <w:szCs w:val="16"/>
+        </w:rPr>
+      </w:pPr>
+      <w:r>
+        <w:rPr>
+          <w:sz w:val="16"/>
+          <w:szCs w:val="16"/>
+        </w:rPr>
+        <w:t xml:space="preserve">        </w:t>
+      </w:r>
+      <w:proofErr w:type="gramStart"/>
+      <w:r>
+        <w:rPr>
+          <w:sz w:val="16"/>
+          <w:szCs w:val="16"/>
+        </w:rPr>
+        <w:t>print(</w:t>
+      </w:r>
+      <w:proofErr w:type="spellStart"/>
+      <w:proofErr w:type="gramEnd"/>
+      <w:r>
+        <w:rPr>
+          <w:sz w:val="16"/>
+          <w:szCs w:val="16"/>
+        </w:rPr>
+        <w:t>f"Setting</w:t>
+      </w:r>
+      <w:proofErr w:type="spellEnd"/>
+      <w:r>
+        <w:rPr>
+          <w:sz w:val="16"/>
+          <w:szCs w:val="16"/>
+        </w:rPr>
+        <w:t xml:space="preserve"> {name} to {value}")</w:t>
+      </w:r>
+    </w:p>
+    <w:p>
+      <w:pPr>
+        <w:pStyle w:val="ListParagraph"/>
+        <w:ind w:left="1440"/>
+        <w:rPr>
+          <w:sz w:val="16"/>
+          <w:szCs w:val="16"/>
+        </w:rPr>
+      </w:pPr>
+      <w:r>
+        <w:rPr>
+          <w:sz w:val="16"/>
+          <w:szCs w:val="16"/>
+        </w:rPr>
+        <w:t xml:space="preserve">        </w:t>
+      </w:r>
+      <w:proofErr w:type="gramStart"/>
+      <w:r>
+        <w:rPr>
+          <w:sz w:val="16"/>
+          <w:szCs w:val="16"/>
+        </w:rPr>
+        <w:t>super()._</w:t>
+      </w:r>
+      <w:proofErr w:type="gramEnd"/>
+      <w:r>
+        <w:rPr>
+          <w:sz w:val="16"/>
+          <w:szCs w:val="16"/>
+        </w:rPr>
+        <w:t>_</w:t>
+      </w:r>
+      <w:proofErr w:type="spellStart"/>
+      <w:r>
+        <w:rPr>
+          <w:sz w:val="16"/>
+          <w:szCs w:val="16"/>
+        </w:rPr>
+        <w:t>setattr</w:t>
+      </w:r>
+      <w:proofErr w:type="spellEnd"/>
+      <w:r>
+        <w:rPr>
+          <w:sz w:val="16"/>
+          <w:szCs w:val="16"/>
+        </w:rPr>
+        <w:t>_</w:t>
+      </w:r>
+      <w:proofErr w:type="gramStart"/>
+      <w:r>
+        <w:rPr>
+          <w:sz w:val="16"/>
+          <w:szCs w:val="16"/>
+        </w:rPr>
+        <w:t>_(</w:t>
+      </w:r>
+      <w:proofErr w:type="gramEnd"/>
+      <w:r>
+        <w:rPr>
+          <w:sz w:val="16"/>
+          <w:szCs w:val="16"/>
+        </w:rPr>
+        <w:t xml:space="preserve">name, </w:t>
+      </w:r>
+      <w:proofErr w:type="gramStart"/>
+      <w:r>
+        <w:rPr>
+          <w:sz w:val="16"/>
+          <w:szCs w:val="16"/>
+        </w:rPr>
+        <w:t>value)  #</w:t>
+      </w:r>
+      <w:proofErr w:type="gramEnd"/>
+      <w:r>
+        <w:rPr>
+          <w:sz w:val="16"/>
+          <w:szCs w:val="16"/>
+        </w:rPr>
+        <w:t xml:space="preserve"> Use the default </w:t>
+      </w:r>
+      <w:proofErr w:type="spellStart"/>
+      <w:r>
+        <w:rPr>
+          <w:sz w:val="16"/>
+          <w:szCs w:val="16"/>
+        </w:rPr>
+        <w:t>behavior</w:t>
+      </w:r>
+      <w:proofErr w:type="spellEnd"/>
+      <w:r>
+        <w:rPr>
+          <w:sz w:val="16"/>
+          <w:szCs w:val="16"/>
+        </w:rPr>
+        <w:t xml:space="preserve"> to set the attribute</w:t>
+      </w:r>
+    </w:p>
+    <w:p>
+      <w:pPr>
+        <w:pStyle w:val="ListParagraph"/>
+        <w:ind w:left="1440"/>
+        <w:rPr>
+          <w:sz w:val="16"/>
+          <w:szCs w:val="16"/>
+        </w:rPr>
+      </w:pPr>
+    </w:p>
+    <w:p>
+      <w:pPr>
+        <w:pStyle w:val="ListParagraph"/>
+        <w:ind w:left="1440"/>
+        <w:rPr>
+          <w:sz w:val="16"/>
+          <w:szCs w:val="16"/>
+        </w:rPr>
+      </w:pPr>
+      <w:r>
+        <w:rPr>
+          <w:sz w:val="16"/>
+          <w:szCs w:val="16"/>
+        </w:rPr>
+        <w:t># Example usage:</w:t>
+      </w:r>
+    </w:p>
+    <w:p>
+      <w:pPr>
+        <w:pStyle w:val="ListParagraph"/>
+        <w:ind w:left="1440"/>
+        <w:rPr>
+          <w:sz w:val="16"/>
+          <w:szCs w:val="16"/>
+        </w:rPr>
+      </w:pPr>
+      <w:proofErr w:type="spellStart"/>
+      <w:r>
+        <w:rPr>
+          <w:sz w:val="16"/>
+          <w:szCs w:val="16"/>
+        </w:rPr>
+        <w:t>my_school</w:t>
+      </w:r>
+      <w:proofErr w:type="spellEnd"/>
+      <w:r>
+        <w:rPr>
+          <w:sz w:val="16"/>
+          <w:szCs w:val="16"/>
+        </w:rPr>
+        <w:t xml:space="preserve"> = </w:t>
+      </w:r>
+      <w:proofErr w:type="gramStart"/>
+      <w:r>
+        <w:rPr>
+          <w:sz w:val="16"/>
+          <w:szCs w:val="16"/>
+        </w:rPr>
+        <w:t>School(</w:t>
+      </w:r>
+      <w:proofErr w:type="gramEnd"/>
+      <w:r>
+        <w:rPr>
+          <w:sz w:val="16"/>
+          <w:szCs w:val="16"/>
+        </w:rPr>
+        <w:t>"Greenwood High", "Bengaluru")</w:t>
+      </w:r>
+    </w:p>
+    <w:p>
+      <w:pPr>
+        <w:pStyle w:val="ListParagraph"/>
+        <w:ind w:left="1440"/>
+        <w:rPr>
+          <w:sz w:val="16"/>
+          <w:szCs w:val="16"/>
+        </w:rPr>
+      </w:pPr>
+      <w:r>
+        <w:rPr>
+          <w:sz w:val="16"/>
+          <w:szCs w:val="16"/>
+        </w:rPr>
+        <w:t>print(</w:t>
+      </w:r>
+      <w:proofErr w:type="gramStart"/>
+      <w:r>
+        <w:rPr>
+          <w:sz w:val="16"/>
+          <w:szCs w:val="16"/>
+        </w:rPr>
+        <w:t>my_school.name)  #</w:t>
+      </w:r>
+      <w:proofErr w:type="gramEnd"/>
+      <w:r>
+        <w:rPr>
+          <w:sz w:val="16"/>
+          <w:szCs w:val="16"/>
+        </w:rPr>
+        <w:t xml:space="preserve"> Output: Greenwood High</w:t>
+      </w:r>
+    </w:p>
+    <w:p>
+      <w:pPr>
+        <w:pStyle w:val="ListParagraph"/>
+        <w:ind w:left="1080"/>
+      </w:pPr>
+    </w:p>
+    <w:p>
+      <w:pPr>
+        <w:pStyle w:val="ListParagraph"/>
+        <w:ind w:left="1080"/>
+        <w:rPr>
+          <w:b/>
+          <w:bCs/>
+        </w:rPr>
+      </w:pPr>
+      <w:r>
+        <w:rPr>
+          <w:b/>
+          <w:bCs/>
+        </w:rPr>
+        <w:t>Explanation:</w:t>
+      </w:r>
+    </w:p>
+    <w:p>
+      <w:pPr>
+        <w:pStyle w:val="ListParagraph"/>
+        <w:numPr>
+          <w:ilvl w:val="0"/>
+          <w:numId w:val="112"/>
+        </w:numPr>
+      </w:pPr>
+      <w:r>
+        <w:t xml:space="preserve">When you create an instance of the </w:t>
+      </w:r>
+      <w:proofErr w:type="gramStart"/>
+      <w:r>
+        <w:t>School</w:t>
+      </w:r>
+      <w:proofErr w:type="gramEnd"/>
+      <w:r>
+        <w:t xml:space="preserve"> class and set the attributes name and location, the overridden __</w:t>
+      </w:r>
+      <w:proofErr w:type="spellStart"/>
+      <w:r>
+        <w:t>setattr</w:t>
+      </w:r>
+      <w:proofErr w:type="spellEnd"/>
+      <w:r>
+        <w:t>__ method is called.</w:t>
+      </w:r>
+    </w:p>
+    <w:p>
+      <w:pPr>
+        <w:pStyle w:val="ListParagraph"/>
+        <w:numPr>
+          <w:ilvl w:val="0"/>
+          <w:numId w:val="112"/>
+        </w:numPr>
+      </w:pPr>
+      <w:r>
+        <w:lastRenderedPageBreak/>
+        <w:t>It prints a message each time an attribute is set.</w:t>
+      </w:r>
+    </w:p>
+    <w:p>
+      <w:pPr>
+        <w:pStyle w:val="ListParagraph"/>
+        <w:numPr>
+          <w:ilvl w:val="0"/>
+          <w:numId w:val="112"/>
+        </w:numPr>
+      </w:pPr>
+      <w:proofErr w:type="gramStart"/>
+      <w:r>
+        <w:t>super()._</w:t>
+      </w:r>
+      <w:proofErr w:type="gramEnd"/>
+      <w:r>
+        <w:t>_</w:t>
+      </w:r>
+      <w:proofErr w:type="spellStart"/>
+      <w:r>
+        <w:t>setattr</w:t>
+      </w:r>
+      <w:proofErr w:type="spellEnd"/>
+      <w:r>
+        <w:t>_</w:t>
+      </w:r>
+      <w:proofErr w:type="gramStart"/>
+      <w:r>
+        <w:t>_(</w:t>
+      </w:r>
+      <w:proofErr w:type="gramEnd"/>
+      <w:r>
+        <w:t xml:space="preserve">name, value) is used to ensure that attributes are </w:t>
+      </w:r>
+      <w:proofErr w:type="gramStart"/>
+      <w:r>
+        <w:t>actually set</w:t>
+      </w:r>
+      <w:proofErr w:type="gramEnd"/>
+      <w:r>
+        <w:t xml:space="preserve"> on the object. Without this line, attributes would not be saved to the instance.</w:t>
+      </w:r>
+    </w:p>
+    <w:p>
+      <w:pPr>
+        <w:ind w:left="1080"/>
+        <w:rPr>
+          <w:b/>
+          <w:bCs/>
+        </w:rPr>
+      </w:pPr>
+      <w:r>
+        <w:rPr>
+          <w:b/>
+          <w:bCs/>
+        </w:rPr>
+        <w:t>Use Cases:</w:t>
+      </w:r>
+    </w:p>
+    <w:p>
+      <w:pPr>
+        <w:numPr>
+          <w:ilvl w:val="0"/>
+          <w:numId w:val="113"/>
+        </w:numPr>
+        <w:ind w:left="1440"/>
+      </w:pPr>
+      <w:r>
+        <w:rPr>
+          <w:b/>
+          <w:bCs/>
+        </w:rPr>
+        <w:t>Logging or Tracking</w:t>
+      </w:r>
+      <w:r>
+        <w:t>: Monitor all attribute changes in your object.</w:t>
+      </w:r>
+    </w:p>
+    <w:p>
+      <w:pPr>
+        <w:numPr>
+          <w:ilvl w:val="0"/>
+          <w:numId w:val="113"/>
+        </w:numPr>
+        <w:ind w:left="1440"/>
+      </w:pPr>
+      <w:r>
+        <w:rPr>
+          <w:b/>
+          <w:bCs/>
+        </w:rPr>
+        <w:t>Validation</w:t>
+      </w:r>
+      <w:r>
+        <w:t>: Check the value of the attribute before assigning it (e.g., only accept positive numbers or strings of a specific format).</w:t>
+      </w:r>
+    </w:p>
+    <w:p>
+      <w:pPr>
+        <w:pStyle w:val="ListParagraph"/>
+        <w:ind w:left="1080"/>
+      </w:pPr>
     </w:p>
     <w:p>
       <w:pPr>
@@ -56800,24 +57533,728 @@
         </w:numPr>
       </w:pPr>
       <w:r>
+        <w:rPr>
+          <w:b/>
+          <w:bCs/>
+        </w:rPr>
         <w:t>__</w:t>
       </w:r>
       <w:proofErr w:type="spellStart"/>
       <w:r>
+        <w:rPr>
+          <w:b/>
+          <w:bCs/>
+        </w:rPr>
         <w:t>delattr</w:t>
       </w:r>
       <w:proofErr w:type="spellEnd"/>
       <w:r>
+        <w:rPr>
+          <w:b/>
+          <w:bCs/>
+        </w:rPr>
         <w:t>_</w:t>
       </w:r>
       <w:proofErr w:type="gramStart"/>
       <w:r>
+        <w:rPr>
+          <w:b/>
+          <w:bCs/>
+        </w:rPr>
         <w:t>_(</w:t>
       </w:r>
       <w:proofErr w:type="gramEnd"/>
       <w:r>
-        <w:t>self, name): Called when deleting an attribute.</w:t>
-      </w:r>
+        <w:rPr>
+          <w:b/>
+          <w:bCs/>
+        </w:rPr>
+        <w:t>self, name):</w:t>
+      </w:r>
+      <w:r>
+        <w:t xml:space="preserve"> Called when deleting an attribute.</w:t>
+      </w:r>
+    </w:p>
+    <w:p>
+      <w:pPr>
+        <w:pStyle w:val="ListParagraph"/>
+        <w:ind w:left="1080"/>
+      </w:pPr>
+      <w:r>
+        <w:t>The __</w:t>
+      </w:r>
+      <w:proofErr w:type="spellStart"/>
+      <w:r>
+        <w:t>delattr</w:t>
+      </w:r>
+      <w:proofErr w:type="spellEnd"/>
+      <w:r>
+        <w:t xml:space="preserve">__ method in Python is a special method used to define how attributes are deleted from a class instance using the del keyword. When you override this method, you can customize the </w:t>
+      </w:r>
+      <w:proofErr w:type="spellStart"/>
+      <w:r>
+        <w:t>behavior</w:t>
+      </w:r>
+      <w:proofErr w:type="spellEnd"/>
+      <w:r>
+        <w:t xml:space="preserve"> that happens when an attribute is deleted.</w:t>
+      </w:r>
+    </w:p>
+    <w:p>
+      <w:pPr>
+        <w:pStyle w:val="ListParagraph"/>
+        <w:ind w:left="1080"/>
+      </w:pPr>
+      <w:r>
+        <w:t>Syntax:</w:t>
+      </w:r>
+    </w:p>
+    <w:p>
+      <w:pPr>
+        <w:pStyle w:val="ListParagraph"/>
+        <w:ind w:left="1080"/>
+      </w:pPr>
+      <w:r>
+        <w:t>def __</w:t>
+      </w:r>
+      <w:proofErr w:type="spellStart"/>
+      <w:r>
+        <w:t>delattr</w:t>
+      </w:r>
+      <w:proofErr w:type="spellEnd"/>
+      <w:r>
+        <w:t>_</w:t>
+      </w:r>
+      <w:proofErr w:type="gramStart"/>
+      <w:r>
+        <w:t>_(</w:t>
+      </w:r>
+      <w:proofErr w:type="gramEnd"/>
+      <w:r>
+        <w:t>self, name):</w:t>
+      </w:r>
+    </w:p>
+    <w:p>
+      <w:pPr>
+        <w:pStyle w:val="ListParagraph"/>
+        <w:ind w:left="1080"/>
+      </w:pPr>
+      <w:r>
+        <w:t xml:space="preserve">    # Custom logic here</w:t>
+      </w:r>
+    </w:p>
+    <w:p>
+      <w:pPr>
+        <w:pStyle w:val="ListParagraph"/>
+        <w:ind w:left="1080"/>
+      </w:pPr>
+      <w:r>
+        <w:t xml:space="preserve">    super(</w:t>
+      </w:r>
+      <w:proofErr w:type="gramStart"/>
+      <w:r>
+        <w:t>)._</w:t>
+      </w:r>
+      <w:proofErr w:type="gramEnd"/>
+      <w:r>
+        <w:t>_</w:t>
+      </w:r>
+      <w:proofErr w:type="spellStart"/>
+      <w:r>
+        <w:t>delattr</w:t>
+      </w:r>
+      <w:proofErr w:type="spellEnd"/>
+      <w:r>
+        <w:t>__(</w:t>
+      </w:r>
+      <w:proofErr w:type="gramStart"/>
+      <w:r>
+        <w:t>name)  #</w:t>
+      </w:r>
+      <w:proofErr w:type="gramEnd"/>
+      <w:r>
+        <w:t xml:space="preserve"> Ensures attribute deletion</w:t>
+      </w:r>
+    </w:p>
+    <w:p>
+      <w:pPr>
+        <w:pStyle w:val="ListParagraph"/>
+        <w:ind w:left="1080"/>
+      </w:pPr>
+    </w:p>
+    <w:p>
+      <w:pPr>
+        <w:pStyle w:val="ListParagraph"/>
+        <w:ind w:left="1080"/>
+      </w:pPr>
+      <w:r>
+        <w:t>Example:</w:t>
+      </w:r>
+    </w:p>
+    <w:p>
+      <w:pPr>
+        <w:pStyle w:val="ListParagraph"/>
+        <w:ind w:left="1080"/>
+        <w:rPr>
+          <w:sz w:val="16"/>
+          <w:szCs w:val="16"/>
+        </w:rPr>
+      </w:pPr>
+      <w:r>
+        <w:rPr>
+          <w:sz w:val="16"/>
+          <w:szCs w:val="16"/>
+        </w:rPr>
+        <w:t>class School:</w:t>
+      </w:r>
+    </w:p>
+    <w:p>
+      <w:pPr>
+        <w:pStyle w:val="ListParagraph"/>
+        <w:ind w:left="1080"/>
+        <w:rPr>
+          <w:sz w:val="16"/>
+          <w:szCs w:val="16"/>
+        </w:rPr>
+      </w:pPr>
+      <w:r>
+        <w:rPr>
+          <w:sz w:val="16"/>
+          <w:szCs w:val="16"/>
+        </w:rPr>
+        <w:t xml:space="preserve">    def __</w:t>
+      </w:r>
+      <w:proofErr w:type="spellStart"/>
+      <w:r>
+        <w:rPr>
+          <w:sz w:val="16"/>
+          <w:szCs w:val="16"/>
+        </w:rPr>
+        <w:t>init</w:t>
+      </w:r>
+      <w:proofErr w:type="spellEnd"/>
+      <w:r>
+        <w:rPr>
+          <w:sz w:val="16"/>
+          <w:szCs w:val="16"/>
+        </w:rPr>
+        <w:t>_</w:t>
+      </w:r>
+      <w:proofErr w:type="gramStart"/>
+      <w:r>
+        <w:rPr>
+          <w:sz w:val="16"/>
+          <w:szCs w:val="16"/>
+        </w:rPr>
+        <w:t>_(</w:t>
+      </w:r>
+      <w:proofErr w:type="gramEnd"/>
+      <w:r>
+        <w:rPr>
+          <w:sz w:val="16"/>
+          <w:szCs w:val="16"/>
+        </w:rPr>
+        <w:t>self, name, location):</w:t>
+      </w:r>
+    </w:p>
+    <w:p>
+      <w:pPr>
+        <w:pStyle w:val="ListParagraph"/>
+        <w:ind w:left="1080"/>
+        <w:rPr>
+          <w:sz w:val="16"/>
+          <w:szCs w:val="16"/>
+        </w:rPr>
+      </w:pPr>
+      <w:r>
+        <w:rPr>
+          <w:sz w:val="16"/>
+          <w:szCs w:val="16"/>
+        </w:rPr>
+        <w:t xml:space="preserve">        self.name = name</w:t>
+      </w:r>
+    </w:p>
+    <w:p>
+      <w:pPr>
+        <w:pStyle w:val="ListParagraph"/>
+        <w:ind w:left="1080"/>
+        <w:rPr>
+          <w:sz w:val="16"/>
+          <w:szCs w:val="16"/>
+        </w:rPr>
+      </w:pPr>
+      <w:r>
+        <w:rPr>
+          <w:sz w:val="16"/>
+          <w:szCs w:val="16"/>
+        </w:rPr>
+        <w:t xml:space="preserve">        </w:t>
+      </w:r>
+      <w:proofErr w:type="spellStart"/>
+      <w:proofErr w:type="gramStart"/>
+      <w:r>
+        <w:rPr>
+          <w:sz w:val="16"/>
+          <w:szCs w:val="16"/>
+        </w:rPr>
+        <w:t>self.location</w:t>
+      </w:r>
+      <w:proofErr w:type="spellEnd"/>
+      <w:proofErr w:type="gramEnd"/>
+      <w:r>
+        <w:rPr>
+          <w:sz w:val="16"/>
+          <w:szCs w:val="16"/>
+        </w:rPr>
+        <w:t xml:space="preserve"> = location</w:t>
+      </w:r>
+    </w:p>
+    <w:p>
+      <w:pPr>
+        <w:pStyle w:val="ListParagraph"/>
+        <w:ind w:left="1080"/>
+        <w:rPr>
+          <w:sz w:val="16"/>
+          <w:szCs w:val="16"/>
+        </w:rPr>
+      </w:pPr>
+    </w:p>
+    <w:p>
+      <w:pPr>
+        <w:pStyle w:val="ListParagraph"/>
+        <w:ind w:left="1080"/>
+        <w:rPr>
+          <w:sz w:val="16"/>
+          <w:szCs w:val="16"/>
+        </w:rPr>
+      </w:pPr>
+      <w:r>
+        <w:rPr>
+          <w:sz w:val="16"/>
+          <w:szCs w:val="16"/>
+        </w:rPr>
+        <w:t xml:space="preserve">    def __</w:t>
+      </w:r>
+      <w:proofErr w:type="spellStart"/>
+      <w:r>
+        <w:rPr>
+          <w:sz w:val="16"/>
+          <w:szCs w:val="16"/>
+        </w:rPr>
+        <w:t>delattr</w:t>
+      </w:r>
+      <w:proofErr w:type="spellEnd"/>
+      <w:r>
+        <w:rPr>
+          <w:sz w:val="16"/>
+          <w:szCs w:val="16"/>
+        </w:rPr>
+        <w:t>_</w:t>
+      </w:r>
+      <w:proofErr w:type="gramStart"/>
+      <w:r>
+        <w:rPr>
+          <w:sz w:val="16"/>
+          <w:szCs w:val="16"/>
+        </w:rPr>
+        <w:t>_(</w:t>
+      </w:r>
+      <w:proofErr w:type="gramEnd"/>
+      <w:r>
+        <w:rPr>
+          <w:sz w:val="16"/>
+          <w:szCs w:val="16"/>
+        </w:rPr>
+        <w:t>self, name):</w:t>
+      </w:r>
+    </w:p>
+    <w:p>
+      <w:pPr>
+        <w:pStyle w:val="ListParagraph"/>
+        <w:ind w:left="1080"/>
+        <w:rPr>
+          <w:sz w:val="16"/>
+          <w:szCs w:val="16"/>
+        </w:rPr>
+      </w:pPr>
+      <w:r>
+        <w:rPr>
+          <w:sz w:val="16"/>
+          <w:szCs w:val="16"/>
+        </w:rPr>
+        <w:t xml:space="preserve">        </w:t>
+      </w:r>
+      <w:proofErr w:type="gramStart"/>
+      <w:r>
+        <w:rPr>
+          <w:sz w:val="16"/>
+          <w:szCs w:val="16"/>
+        </w:rPr>
+        <w:t>print(</w:t>
+      </w:r>
+      <w:proofErr w:type="spellStart"/>
+      <w:proofErr w:type="gramEnd"/>
+      <w:r>
+        <w:rPr>
+          <w:sz w:val="16"/>
+          <w:szCs w:val="16"/>
+        </w:rPr>
+        <w:t>f"Deleting</w:t>
+      </w:r>
+      <w:proofErr w:type="spellEnd"/>
+      <w:r>
+        <w:rPr>
+          <w:sz w:val="16"/>
+          <w:szCs w:val="16"/>
+        </w:rPr>
+        <w:t xml:space="preserve"> the attribute: {name}")</w:t>
+      </w:r>
+    </w:p>
+    <w:p>
+      <w:pPr>
+        <w:pStyle w:val="ListParagraph"/>
+        <w:ind w:left="1080"/>
+        <w:rPr>
+          <w:sz w:val="16"/>
+          <w:szCs w:val="16"/>
+        </w:rPr>
+      </w:pPr>
+      <w:r>
+        <w:rPr>
+          <w:sz w:val="16"/>
+          <w:szCs w:val="16"/>
+        </w:rPr>
+        <w:t xml:space="preserve">        super(</w:t>
+      </w:r>
+      <w:proofErr w:type="gramStart"/>
+      <w:r>
+        <w:rPr>
+          <w:sz w:val="16"/>
+          <w:szCs w:val="16"/>
+        </w:rPr>
+        <w:t>)._</w:t>
+      </w:r>
+      <w:proofErr w:type="gramEnd"/>
+      <w:r>
+        <w:rPr>
+          <w:sz w:val="16"/>
+          <w:szCs w:val="16"/>
+        </w:rPr>
+        <w:t>_</w:t>
+      </w:r>
+      <w:proofErr w:type="spellStart"/>
+      <w:r>
+        <w:rPr>
+          <w:sz w:val="16"/>
+          <w:szCs w:val="16"/>
+        </w:rPr>
+        <w:t>delattr</w:t>
+      </w:r>
+      <w:proofErr w:type="spellEnd"/>
+      <w:r>
+        <w:rPr>
+          <w:sz w:val="16"/>
+          <w:szCs w:val="16"/>
+        </w:rPr>
+        <w:t>__(</w:t>
+      </w:r>
+      <w:proofErr w:type="gramStart"/>
+      <w:r>
+        <w:rPr>
+          <w:sz w:val="16"/>
+          <w:szCs w:val="16"/>
+        </w:rPr>
+        <w:t>name)  #</w:t>
+      </w:r>
+      <w:proofErr w:type="gramEnd"/>
+      <w:r>
+        <w:rPr>
+          <w:sz w:val="16"/>
+          <w:szCs w:val="16"/>
+        </w:rPr>
+        <w:t xml:space="preserve"> Perform the actual deletion</w:t>
+      </w:r>
+    </w:p>
+    <w:p>
+      <w:pPr>
+        <w:pStyle w:val="ListParagraph"/>
+        <w:ind w:left="1080"/>
+        <w:rPr>
+          <w:sz w:val="16"/>
+          <w:szCs w:val="16"/>
+        </w:rPr>
+      </w:pPr>
+    </w:p>
+    <w:p>
+      <w:pPr>
+        <w:pStyle w:val="ListParagraph"/>
+        <w:ind w:left="1080"/>
+        <w:rPr>
+          <w:sz w:val="16"/>
+          <w:szCs w:val="16"/>
+        </w:rPr>
+      </w:pPr>
+      <w:r>
+        <w:rPr>
+          <w:sz w:val="16"/>
+          <w:szCs w:val="16"/>
+        </w:rPr>
+        <w:t># Example usage:</w:t>
+      </w:r>
+    </w:p>
+    <w:p>
+      <w:pPr>
+        <w:pStyle w:val="ListParagraph"/>
+        <w:ind w:left="1080"/>
+        <w:rPr>
+          <w:sz w:val="16"/>
+          <w:szCs w:val="16"/>
+        </w:rPr>
+      </w:pPr>
+      <w:proofErr w:type="spellStart"/>
+      <w:r>
+        <w:rPr>
+          <w:sz w:val="16"/>
+          <w:szCs w:val="16"/>
+        </w:rPr>
+        <w:t>my_school</w:t>
+      </w:r>
+      <w:proofErr w:type="spellEnd"/>
+      <w:r>
+        <w:rPr>
+          <w:sz w:val="16"/>
+          <w:szCs w:val="16"/>
+        </w:rPr>
+        <w:t xml:space="preserve"> = </w:t>
+      </w:r>
+      <w:proofErr w:type="gramStart"/>
+      <w:r>
+        <w:rPr>
+          <w:sz w:val="16"/>
+          <w:szCs w:val="16"/>
+        </w:rPr>
+        <w:t>School(</w:t>
+      </w:r>
+      <w:proofErr w:type="gramEnd"/>
+      <w:r>
+        <w:rPr>
+          <w:sz w:val="16"/>
+          <w:szCs w:val="16"/>
+        </w:rPr>
+        <w:t>"Greenwood High", "Bengaluru")</w:t>
+      </w:r>
+    </w:p>
+    <w:p>
+      <w:pPr>
+        <w:pStyle w:val="ListParagraph"/>
+        <w:ind w:left="1080"/>
+        <w:rPr>
+          <w:sz w:val="16"/>
+          <w:szCs w:val="16"/>
+        </w:rPr>
+      </w:pPr>
+      <w:r>
+        <w:rPr>
+          <w:sz w:val="16"/>
+          <w:szCs w:val="16"/>
+        </w:rPr>
+        <w:t xml:space="preserve">del </w:t>
+      </w:r>
+      <w:proofErr w:type="gramStart"/>
+      <w:r>
+        <w:rPr>
+          <w:sz w:val="16"/>
+          <w:szCs w:val="16"/>
+        </w:rPr>
+        <w:t>my_school.name  #</w:t>
+      </w:r>
+      <w:proofErr w:type="gramEnd"/>
+      <w:r>
+        <w:rPr>
+          <w:sz w:val="16"/>
+          <w:szCs w:val="16"/>
+        </w:rPr>
+        <w:t xml:space="preserve"> This will call the overridden __</w:t>
+      </w:r>
+      <w:proofErr w:type="spellStart"/>
+      <w:r>
+        <w:rPr>
+          <w:sz w:val="16"/>
+          <w:szCs w:val="16"/>
+        </w:rPr>
+        <w:t>delattr</w:t>
+      </w:r>
+      <w:proofErr w:type="spellEnd"/>
+      <w:r>
+        <w:rPr>
+          <w:sz w:val="16"/>
+          <w:szCs w:val="16"/>
+        </w:rPr>
+        <w:t>__</w:t>
+      </w:r>
+    </w:p>
+    <w:p>
+      <w:pPr>
+        <w:pStyle w:val="ListParagraph"/>
+        <w:ind w:left="1080"/>
+        <w:rPr>
+          <w:sz w:val="16"/>
+          <w:szCs w:val="16"/>
+        </w:rPr>
+      </w:pPr>
+    </w:p>
+    <w:p>
+      <w:pPr>
+        <w:pStyle w:val="ListParagraph"/>
+        <w:ind w:left="1080"/>
+        <w:rPr>
+          <w:b/>
+          <w:bCs/>
+        </w:rPr>
+      </w:pPr>
+      <w:r>
+        <w:rPr>
+          <w:b/>
+          <w:bCs/>
+        </w:rPr>
+        <w:t>Explanation:</w:t>
+      </w:r>
+    </w:p>
+    <w:p>
+      <w:pPr>
+        <w:pStyle w:val="ListParagraph"/>
+        <w:numPr>
+          <w:ilvl w:val="1"/>
+          <w:numId w:val="116"/>
+        </w:numPr>
+      </w:pPr>
+      <w:r>
+        <w:t>When you use the del keyword, e.g., del my_school.name, the overridden __</w:t>
+      </w:r>
+      <w:proofErr w:type="spellStart"/>
+      <w:r>
+        <w:t>delattr</w:t>
+      </w:r>
+      <w:proofErr w:type="spellEnd"/>
+      <w:r>
+        <w:t>__ method is invoked.</w:t>
+      </w:r>
+    </w:p>
+    <w:p>
+      <w:pPr>
+        <w:pStyle w:val="ListParagraph"/>
+        <w:numPr>
+          <w:ilvl w:val="1"/>
+          <w:numId w:val="116"/>
+        </w:numPr>
+      </w:pPr>
+      <w:r>
+        <w:t>It prints a custom message before deleting the attribute.</w:t>
+      </w:r>
+    </w:p>
+    <w:p>
+      <w:pPr>
+        <w:pStyle w:val="ListParagraph"/>
+        <w:numPr>
+          <w:ilvl w:val="1"/>
+          <w:numId w:val="116"/>
+        </w:numPr>
+      </w:pPr>
+      <w:r>
+        <w:t>The super(</w:t>
+      </w:r>
+      <w:proofErr w:type="gramStart"/>
+      <w:r>
+        <w:t>)._</w:t>
+      </w:r>
+      <w:proofErr w:type="gramEnd"/>
+      <w:r>
+        <w:t>_</w:t>
+      </w:r>
+      <w:proofErr w:type="spellStart"/>
+      <w:r>
+        <w:t>delattr</w:t>
+      </w:r>
+      <w:proofErr w:type="spellEnd"/>
+      <w:r>
+        <w:t xml:space="preserve">__(name) ensures that the attribute is </w:t>
+      </w:r>
+      <w:proofErr w:type="gramStart"/>
+      <w:r>
+        <w:t>actually removed</w:t>
+      </w:r>
+      <w:proofErr w:type="gramEnd"/>
+      <w:r>
+        <w:t xml:space="preserve"> from the object. Without this line, the attribute would not be deleted.</w:t>
+      </w:r>
+    </w:p>
+    <w:p>
+      <w:pPr>
+        <w:pStyle w:val="ListParagraph"/>
+        <w:ind w:left="1080"/>
+        <w:rPr>
+          <w:b/>
+          <w:bCs/>
+        </w:rPr>
+      </w:pPr>
+    </w:p>
+    <w:p>
+      <w:pPr>
+        <w:pStyle w:val="ListParagraph"/>
+        <w:ind w:left="1080"/>
+        <w:rPr>
+          <w:b/>
+          <w:bCs/>
+        </w:rPr>
+      </w:pPr>
+      <w:r>
+        <w:rPr>
+          <w:b/>
+          <w:bCs/>
+        </w:rPr>
+        <w:t>Use Cases:</w:t>
+      </w:r>
+    </w:p>
+    <w:p>
+      <w:pPr>
+        <w:pStyle w:val="ListParagraph"/>
+        <w:numPr>
+          <w:ilvl w:val="1"/>
+          <w:numId w:val="117"/>
+        </w:numPr>
+      </w:pPr>
+      <w:r>
+        <w:t>Logging or Tracking: You can log whenever an attribute is deleted.</w:t>
+      </w:r>
+    </w:p>
+    <w:p>
+      <w:pPr>
+        <w:pStyle w:val="ListParagraph"/>
+        <w:numPr>
+          <w:ilvl w:val="1"/>
+          <w:numId w:val="117"/>
+        </w:numPr>
+      </w:pPr>
+      <w:r>
+        <w:lastRenderedPageBreak/>
+        <w:t>Validation: Prevent deletion of certain attributes or provide warnings if essential attributes are being removed.</w:t>
+      </w:r>
+    </w:p>
+    <w:p>
+      <w:pPr>
+        <w:pStyle w:val="ListParagraph"/>
+        <w:ind w:left="1080"/>
+        <w:rPr>
+          <w:sz w:val="16"/>
+          <w:szCs w:val="16"/>
+        </w:rPr>
+      </w:pPr>
+    </w:p>
+    <w:p>
+      <w:pPr>
+        <w:pStyle w:val="ListParagraph"/>
+        <w:ind w:left="1080"/>
+      </w:pPr>
     </w:p>
     <w:p>
       <w:pPr>
@@ -57218,7 +58655,6 @@
         </w:numPr>
       </w:pPr>
       <w:r>
-        <w:lastRenderedPageBreak/>
         <w:t>__</w:t>
       </w:r>
       <w:proofErr w:type="spellStart"/>
@@ -57415,6 +58851,7 @@
         <w:pStyle w:val="Heading3"/>
       </w:pPr>
       <w:r>
+        <w:lastRenderedPageBreak/>
         <w:t>Why Use Special Methods?</w:t>
       </w:r>
     </w:p>
@@ -57506,62 +58943,198 @@
     <w:p/>
     <w:p>
       <w:r>
+        <w:t>2. **Basic Principles of OOP**</w:t>
+      </w:r>
+    </w:p>
+    <w:p>
+      <w:r>
+        <w:t xml:space="preserve">   - Encapsulation: Why and how to bundle data with methods.</w:t>
+      </w:r>
+    </w:p>
+    <w:p>
+      <w:r>
+        <w:t xml:space="preserve">   - Inheritance: Reusing and extending functionalities of classes.</w:t>
+      </w:r>
+    </w:p>
+    <w:p>
+      <w:r>
+        <w:t xml:space="preserve">   - Polymorphism: Methods behaving differently based on object type.</w:t>
+      </w:r>
+    </w:p>
+    <w:p/>
+    <w:p>
+      <w:r>
+        <w:t>3. **Special Methods (`__</w:t>
+      </w:r>
+      <w:proofErr w:type="spellStart"/>
+      <w:r>
+        <w:t>init</w:t>
+      </w:r>
+      <w:proofErr w:type="spellEnd"/>
+      <w:r>
+        <w:t xml:space="preserve">__`, `__str__`, </w:t>
+      </w:r>
+      <w:proofErr w:type="gramStart"/>
+      <w:r>
+        <w:t>etc.)*</w:t>
+      </w:r>
+      <w:proofErr w:type="gramEnd"/>
+      <w:r>
+        <w:t>*</w:t>
+      </w:r>
+    </w:p>
+    <w:p>
+      <w:r>
+        <w:t xml:space="preserve">   - Constructor (`__</w:t>
+      </w:r>
+      <w:proofErr w:type="spellStart"/>
+      <w:r>
+        <w:t>init</w:t>
+      </w:r>
+      <w:proofErr w:type="spellEnd"/>
+      <w:r>
+        <w:t>__`) and string representation (`__str__` or `__</w:t>
+      </w:r>
+      <w:proofErr w:type="spellStart"/>
+      <w:r>
+        <w:t>repr</w:t>
+      </w:r>
+      <w:proofErr w:type="spellEnd"/>
+      <w:r>
+        <w:t>__`).</w:t>
+      </w:r>
+    </w:p>
+    <w:p/>
+    <w:p>
+      <w:r>
+        <w:t>4. **Access Modifiers**</w:t>
+      </w:r>
+    </w:p>
+    <w:p>
+      <w:r>
         <w:lastRenderedPageBreak/>
-        <w:t>2. **Basic Principles of OOP**</w:t>
-      </w:r>
-    </w:p>
-    <w:p>
-      <w:r>
-        <w:t xml:space="preserve">   - Encapsulation: Why and how to bundle data with methods.</w:t>
-      </w:r>
-    </w:p>
-    <w:p>
-      <w:r>
-        <w:t xml:space="preserve">   - Inheritance: Reusing and extending functionalities of classes.</w:t>
-      </w:r>
-    </w:p>
-    <w:p>
-      <w:r>
-        <w:t xml:space="preserve">   - Polymorphism: Methods behaving differently based on object type.</w:t>
+        <w:t xml:space="preserve">   - Private, protected, and public attributes.</w:t>
       </w:r>
     </w:p>
     <w:p/>
     <w:p>
       <w:r>
-        <w:t>3. **Special Methods (`__</w:t>
-      </w:r>
-      <w:proofErr w:type="spellStart"/>
-      <w:r>
-        <w:t>init</w:t>
-      </w:r>
-      <w:proofErr w:type="spellEnd"/>
-      <w:r>
-        <w:t xml:space="preserve">__`, `__str__`, </w:t>
-      </w:r>
-      <w:proofErr w:type="gramStart"/>
-      <w:r>
-        <w:t>etc.)*</w:t>
-      </w:r>
-      <w:proofErr w:type="gramEnd"/>
-      <w:r>
-        <w:t>*</w:t>
-      </w:r>
-    </w:p>
-    <w:p>
-      <w:r>
-        <w:t xml:space="preserve">   - Constructor (`__</w:t>
-      </w:r>
-      <w:proofErr w:type="spellStart"/>
-      <w:r>
-        <w:t>init</w:t>
-      </w:r>
-      <w:proofErr w:type="spellEnd"/>
-      <w:r>
-        <w:t>__`) and string representation (`__str__` or `__</w:t>
-      </w:r>
-      <w:proofErr w:type="spellStart"/>
-      <w:r>
-        <w:t>repr</w:t>
+        <w:t>---</w:t>
+      </w:r>
+    </w:p>
+    <w:p/>
+    <w:p>
+      <w:r>
+        <w:t>### **Intermediate Level**</w:t>
+      </w:r>
+    </w:p>
+    <w:p>
+      <w:r>
+        <w:t>1. **Inheritance and Composition**</w:t>
+      </w:r>
+    </w:p>
+    <w:p>
+      <w:r>
+        <w:t xml:space="preserve">   - Multiple inheritance.</w:t>
+      </w:r>
+    </w:p>
+    <w:p>
+      <w:r>
+        <w:t xml:space="preserve">   - Composition vs inheritance: When to use each.</w:t>
+      </w:r>
+    </w:p>
+    <w:p/>
+    <w:p>
+      <w:r>
+        <w:t>2. **Decorators in OOP**</w:t>
+      </w:r>
+    </w:p>
+    <w:p>
+      <w:r>
+        <w:t xml:space="preserve">   - Class methods (`@</w:t>
+      </w:r>
+      <w:proofErr w:type="spellStart"/>
+      <w:r>
+        <w:t>classmethod</w:t>
+      </w:r>
+      <w:proofErr w:type="spellEnd"/>
+      <w:r>
+        <w:t>`).</w:t>
+      </w:r>
+    </w:p>
+    <w:p>
+      <w:r>
+        <w:t xml:space="preserve">   - Static methods (`@</w:t>
+      </w:r>
+      <w:proofErr w:type="spellStart"/>
+      <w:r>
+        <w:t>staticmethod</w:t>
+      </w:r>
+      <w:proofErr w:type="spellEnd"/>
+      <w:r>
+        <w:t>`).</w:t>
+      </w:r>
+    </w:p>
+    <w:p>
+      <w:r>
+        <w:t xml:space="preserve">   - Property decorators (`@property`, `@setter`).</w:t>
+      </w:r>
+    </w:p>
+    <w:p/>
+    <w:p>
+      <w:r>
+        <w:t>3. **Magic/Dunder Methods**</w:t>
+      </w:r>
+    </w:p>
+    <w:p>
+      <w:r>
+        <w:t xml:space="preserve">   - Operator overloading (`__add__`, `__sub__`, etc.).</w:t>
+      </w:r>
+    </w:p>
+    <w:p>
+      <w:r>
+        <w:t xml:space="preserve">   - Object comparison (`__</w:t>
+      </w:r>
+      <w:proofErr w:type="spellStart"/>
+      <w:r>
+        <w:t>eq</w:t>
+      </w:r>
+      <w:proofErr w:type="spellEnd"/>
+      <w:r>
+        <w:t>__`, `__</w:t>
+      </w:r>
+      <w:proofErr w:type="spellStart"/>
+      <w:r>
+        <w:t>lt</w:t>
+      </w:r>
+      <w:proofErr w:type="spellEnd"/>
+      <w:r>
+        <w:t>__`, etc.).</w:t>
+      </w:r>
+    </w:p>
+    <w:p>
+      <w:r>
+        <w:t xml:space="preserve">   - Customizing object </w:t>
+      </w:r>
+      <w:proofErr w:type="spellStart"/>
+      <w:r>
+        <w:t>behavior</w:t>
+      </w:r>
+      <w:proofErr w:type="spellEnd"/>
+      <w:r>
+        <w:t xml:space="preserve"> (`__</w:t>
+      </w:r>
+      <w:proofErr w:type="spellStart"/>
+      <w:r>
+        <w:t>len</w:t>
+      </w:r>
+      <w:proofErr w:type="spellEnd"/>
+      <w:r>
+        <w:t>__`, `__</w:t>
+      </w:r>
+      <w:proofErr w:type="spellStart"/>
+      <w:r>
+        <w:t>getitem</w:t>
       </w:r>
       <w:proofErr w:type="spellEnd"/>
       <w:r>
@@ -57571,96 +59144,334 @@
     <w:p/>
     <w:p>
       <w:r>
-        <w:t>4. **Access Modifiers**</w:t>
-      </w:r>
-    </w:p>
-    <w:p>
-      <w:r>
-        <w:t xml:space="preserve">   - Private, protected, and public attributes.</w:t>
+        <w:t>4. **Understanding `self` and `</w:t>
+      </w:r>
+      <w:proofErr w:type="spellStart"/>
+      <w:r>
+        <w:t>cls`</w:t>
+      </w:r>
+      <w:proofErr w:type="spellEnd"/>
+      <w:r>
+        <w:t>**</w:t>
+      </w:r>
+    </w:p>
+    <w:p>
+      <w:r>
+        <w:t xml:space="preserve">   - The role of `self` in instance methods.</w:t>
+      </w:r>
+    </w:p>
+    <w:p>
+      <w:r>
+        <w:t xml:space="preserve">   - The role of `</w:t>
+      </w:r>
+      <w:proofErr w:type="spellStart"/>
+      <w:r>
+        <w:t>cls`</w:t>
+      </w:r>
+      <w:proofErr w:type="spellEnd"/>
+      <w:r>
+        <w:t xml:space="preserve"> in class methods.</w:t>
       </w:r>
     </w:p>
     <w:p/>
     <w:p>
       <w:r>
+        <w:t>5. **Error Handling in OOP**</w:t>
+      </w:r>
+    </w:p>
+    <w:p>
+      <w:r>
+        <w:t xml:space="preserve">   - Raising exceptions in methods.</w:t>
+      </w:r>
+    </w:p>
+    <w:p>
+      <w:r>
+        <w:t xml:space="preserve">   - Custom exception classes.</w:t>
+      </w:r>
+    </w:p>
+    <w:p/>
+    <w:p>
+      <w:r>
         <w:t>---</w:t>
       </w:r>
     </w:p>
     <w:p/>
     <w:p>
       <w:r>
-        <w:t>### **Intermediate Level**</w:t>
-      </w:r>
-    </w:p>
-    <w:p>
-      <w:r>
-        <w:t>1. **Inheritance and Composition**</w:t>
-      </w:r>
-    </w:p>
-    <w:p>
-      <w:r>
-        <w:t xml:space="preserve">   - Multiple inheritance.</w:t>
-      </w:r>
-    </w:p>
-    <w:p>
-      <w:r>
-        <w:t xml:space="preserve">   - Composition vs inheritance: When to use each.</w:t>
+        <w:t>### **Advanced Level**</w:t>
+      </w:r>
+    </w:p>
+    <w:p>
+      <w:r>
+        <w:t>1. **Design Patterns**</w:t>
+      </w:r>
+    </w:p>
+    <w:p>
+      <w:r>
+        <w:t xml:space="preserve">   - Singleton, Factory, Observer, and other patterns.</w:t>
+      </w:r>
+    </w:p>
+    <w:p>
+      <w:r>
+        <w:t xml:space="preserve">   - Application of design patterns in Python.</w:t>
       </w:r>
     </w:p>
     <w:p/>
     <w:p>
       <w:r>
-        <w:t>2. **Decorators in OOP**</w:t>
-      </w:r>
-    </w:p>
-    <w:p>
-      <w:r>
-        <w:t xml:space="preserve">   - Class methods (`@</w:t>
-      </w:r>
-      <w:proofErr w:type="spellStart"/>
-      <w:r>
-        <w:t>classmethod</w:t>
-      </w:r>
-      <w:proofErr w:type="spellEnd"/>
-      <w:r>
-        <w:t>`).</w:t>
-      </w:r>
-    </w:p>
-    <w:p>
-      <w:r>
-        <w:t xml:space="preserve">   - Static methods (`@</w:t>
-      </w:r>
-      <w:proofErr w:type="spellStart"/>
-      <w:r>
-        <w:t>staticmethod</w:t>
-      </w:r>
-      <w:proofErr w:type="spellEnd"/>
-      <w:r>
-        <w:t>`).</w:t>
-      </w:r>
-    </w:p>
-    <w:p>
-      <w:r>
-        <w:t xml:space="preserve">   - Property decorators (`@property`, `@setter`).</w:t>
+        <w:t>2. **</w:t>
+      </w:r>
+      <w:proofErr w:type="spellStart"/>
+      <w:r>
+        <w:t>Metaclasses</w:t>
+      </w:r>
+      <w:proofErr w:type="spellEnd"/>
+      <w:r>
+        <w:t>**</w:t>
+      </w:r>
+    </w:p>
+    <w:p>
+      <w:r>
+        <w:t xml:space="preserve">   - What are </w:t>
+      </w:r>
+      <w:proofErr w:type="spellStart"/>
+      <w:r>
+        <w:t>metaclasses</w:t>
+      </w:r>
+      <w:proofErr w:type="spellEnd"/>
+      <w:r>
+        <w:t xml:space="preserve"> and why use them?</w:t>
+      </w:r>
+    </w:p>
+    <w:p>
+      <w:r>
+        <w:t xml:space="preserve">   - Dynamic class creation with </w:t>
+      </w:r>
+      <w:proofErr w:type="spellStart"/>
+      <w:r>
+        <w:t>metaclasses</w:t>
+      </w:r>
+      <w:proofErr w:type="spellEnd"/>
+      <w:r>
+        <w:t>.</w:t>
       </w:r>
     </w:p>
     <w:p/>
     <w:p>
       <w:r>
-        <w:t>3. **Magic/Dunder Methods**</w:t>
-      </w:r>
-    </w:p>
-    <w:p>
-      <w:r>
-        <w:t xml:space="preserve">   - Operator overloading (`__add__`, `__sub__`, etc.).</w:t>
-      </w:r>
-    </w:p>
-    <w:p>
-      <w:r>
-        <w:t xml:space="preserve">   - Object comparison (`__</w:t>
-      </w:r>
-      <w:proofErr w:type="spellStart"/>
-      <w:r>
-        <w:t>eq</w:t>
+        <w:t>3. **Abstract Base Classes (ABC)**</w:t>
+      </w:r>
+    </w:p>
+    <w:p>
+      <w:r>
+        <w:t xml:space="preserve">   - Enforcing method implementation using abstract classes.</w:t>
+      </w:r>
+    </w:p>
+    <w:p>
+      <w:r>
+        <w:t xml:space="preserve">   - The `</w:t>
+      </w:r>
+      <w:proofErr w:type="spellStart"/>
+      <w:r>
+        <w:t>abc</w:t>
+      </w:r>
+      <w:proofErr w:type="spellEnd"/>
+      <w:r>
+        <w:t>` module in Python.</w:t>
+      </w:r>
+    </w:p>
+    <w:p/>
+    <w:p>
+      <w:r>
+        <w:t>4. **Inheritance vs Composition Best Practices**</w:t>
+      </w:r>
+    </w:p>
+    <w:p>
+      <w:r>
+        <w:t xml:space="preserve">   - </w:t>
+      </w:r>
+      <w:proofErr w:type="spellStart"/>
+      <w:r>
+        <w:t>Favoring</w:t>
+      </w:r>
+      <w:proofErr w:type="spellEnd"/>
+      <w:r>
+        <w:t xml:space="preserve"> composition over inheritance in complex projects.</w:t>
+      </w:r>
+    </w:p>
+    <w:p/>
+    <w:p>
+      <w:r>
+        <w:t>5. **</w:t>
+      </w:r>
+      <w:proofErr w:type="spellStart"/>
+      <w:r>
+        <w:t>Mixin</w:t>
+      </w:r>
+      <w:proofErr w:type="spellEnd"/>
+      <w:r>
+        <w:t xml:space="preserve"> Classes**</w:t>
+      </w:r>
+    </w:p>
+    <w:p>
+      <w:r>
+        <w:t xml:space="preserve">   - Extending functionality with </w:t>
+      </w:r>
+      <w:proofErr w:type="spellStart"/>
+      <w:r>
+        <w:t>mixins</w:t>
+      </w:r>
+      <w:proofErr w:type="spellEnd"/>
+      <w:r>
+        <w:t>.</w:t>
+      </w:r>
+    </w:p>
+    <w:p/>
+    <w:p>
+      <w:r>
+        <w:t>6. **Serialization and Deserialization**</w:t>
+      </w:r>
+    </w:p>
+    <w:p>
+      <w:r>
+        <w:t xml:space="preserve">   - Using `pickle`, JSON, or other formats to serialize objects.</w:t>
+      </w:r>
+    </w:p>
+    <w:p/>
+    <w:p>
+      <w:r>
+        <w:t>7. **Understanding Python's Object Model**</w:t>
+      </w:r>
+    </w:p>
+    <w:p>
+      <w:r>
+        <w:t xml:space="preserve">   - The `</w:t>
+      </w:r>
+      <w:proofErr w:type="gramStart"/>
+      <w:r>
+        <w:t>type(</w:t>
+      </w:r>
+      <w:proofErr w:type="gramEnd"/>
+      <w:r>
+        <w:t>)` function and class creation.</w:t>
+      </w:r>
+    </w:p>
+    <w:p>
+      <w:r>
+        <w:t xml:space="preserve">   - The `__</w:t>
+      </w:r>
+      <w:proofErr w:type="spellStart"/>
+      <w:r>
+        <w:t>dict</w:t>
+      </w:r>
+      <w:proofErr w:type="spellEnd"/>
+      <w:r>
+        <w:t>__` attribute for objects and classes.</w:t>
+      </w:r>
+    </w:p>
+    <w:p/>
+    <w:p>
+      <w:r>
+        <w:t>8. **Testing OOP Code**</w:t>
+      </w:r>
+    </w:p>
+    <w:p>
+      <w:r>
+        <w:lastRenderedPageBreak/>
+        <w:t xml:space="preserve">   - Unit testing OOP code.</w:t>
+      </w:r>
+    </w:p>
+    <w:p>
+      <w:r>
+        <w:t xml:space="preserve">   - Mocking objects during tests.</w:t>
+      </w:r>
+    </w:p>
+    <w:p/>
+    <w:p>
+      <w:r>
+        <w:t>---</w:t>
+      </w:r>
+    </w:p>
+    <w:p/>
+    <w:p>
+      <w:r>
+        <w:t>### **Real-World Applications**</w:t>
+      </w:r>
+    </w:p>
+    <w:p>
+      <w:r>
+        <w:t>1. **Building Real-World Projects**</w:t>
+      </w:r>
+    </w:p>
+    <w:p>
+      <w:r>
+        <w:t xml:space="preserve">   - Create projects like a library management system, game engines, or CRUD applications using OOP principles.</w:t>
+      </w:r>
+    </w:p>
+    <w:p/>
+    <w:p>
+      <w:r>
+        <w:t>2. **Understanding Frameworks**</w:t>
+      </w:r>
+    </w:p>
+    <w:p>
+      <w:r>
+        <w:t xml:space="preserve">   - Explore how frameworks like Django and Flask use OOP concepts.</w:t>
+      </w:r>
+    </w:p>
+    <w:p/>
+    <w:p>
+      <w:r>
+        <w:t>3. **Performance Optimization**</w:t>
+      </w:r>
+    </w:p>
+    <w:p>
+      <w:r>
+        <w:t xml:space="preserve">   - Profiling object-heavy applications.</w:t>
+      </w:r>
+    </w:p>
+    <w:p>
+      <w:r>
+        <w:t xml:space="preserve">   - Memory management for objects.</w:t>
+      </w:r>
+    </w:p>
+    <w:p/>
+    <w:p>
+      <w:r>
+        <w:t>---</w:t>
+      </w:r>
+    </w:p>
+    <w:p/>
+    <w:p>
+      <w:r>
+        <w:t>### **Expert Level**</w:t>
+      </w:r>
+    </w:p>
+    <w:p>
+      <w:r>
+        <w:t xml:space="preserve">1. **Dynamic Object </w:t>
+      </w:r>
+      <w:proofErr w:type="spellStart"/>
+      <w:r>
+        <w:t>Behavior</w:t>
+      </w:r>
+      <w:proofErr w:type="spellEnd"/>
+      <w:r>
+        <w:t>**</w:t>
+      </w:r>
+    </w:p>
+    <w:p>
+      <w:r>
+        <w:t xml:space="preserve">   - Customizing attributes and methods dynamically.</w:t>
+      </w:r>
+    </w:p>
+    <w:p>
+      <w:r>
+        <w:t xml:space="preserve">   - The `__</w:t>
+      </w:r>
+      <w:proofErr w:type="spellStart"/>
+      <w:r>
+        <w:t>getattr</w:t>
       </w:r>
       <w:proofErr w:type="spellEnd"/>
       <w:r>
@@ -57668,548 +59479,174 @@
       </w:r>
       <w:proofErr w:type="spellStart"/>
       <w:r>
-        <w:t>lt</w:t>
-      </w:r>
-      <w:proofErr w:type="spellEnd"/>
-      <w:r>
-        <w:t>__`, etc.).</w:t>
-      </w:r>
-    </w:p>
-    <w:p>
-      <w:r>
-        <w:t xml:space="preserve">   - Customizing object </w:t>
-      </w:r>
-      <w:proofErr w:type="spellStart"/>
-      <w:r>
-        <w:t>behavior</w:t>
-      </w:r>
-      <w:proofErr w:type="spellEnd"/>
-      <w:r>
-        <w:t xml:space="preserve"> (`__</w:t>
-      </w:r>
-      <w:proofErr w:type="spellStart"/>
-      <w:r>
-        <w:t>len</w:t>
-      </w:r>
-      <w:proofErr w:type="spellEnd"/>
-      <w:r>
-        <w:t>__`, `__</w:t>
-      </w:r>
-      <w:proofErr w:type="spellStart"/>
-      <w:r>
-        <w:t>getitem</w:t>
-      </w:r>
-      <w:proofErr w:type="spellEnd"/>
-      <w:r>
-        <w:t>__`).</w:t>
+        <w:t>setattr</w:t>
+      </w:r>
+      <w:proofErr w:type="spellEnd"/>
+      <w:r>
+        <w:t>__`, and `__</w:t>
+      </w:r>
+      <w:proofErr w:type="spellStart"/>
+      <w:r>
+        <w:t>delattr</w:t>
+      </w:r>
+      <w:proofErr w:type="spellEnd"/>
+      <w:r>
+        <w:t>__` methods.</w:t>
       </w:r>
     </w:p>
     <w:p/>
     <w:p>
       <w:r>
+        <w:t>2. **Deep Dive into Object Internals**</w:t>
+      </w:r>
+    </w:p>
+    <w:p>
+      <w:r>
+        <w:t xml:space="preserve">   - Python’s garbage collection and reference counting.</w:t>
+      </w:r>
+    </w:p>
+    <w:p>
+      <w:r>
+        <w:t xml:space="preserve">   - Slots (`__slots__`) for memory optimization.</w:t>
+      </w:r>
+    </w:p>
+    <w:p/>
+    <w:p>
+      <w:r>
         <w:lastRenderedPageBreak/>
-        <w:t>4. **Understanding `self` and `</w:t>
-      </w:r>
-      <w:proofErr w:type="spellStart"/>
-      <w:r>
-        <w:t>cls`</w:t>
-      </w:r>
-      <w:proofErr w:type="spellEnd"/>
-      <w:r>
-        <w:t>**</w:t>
-      </w:r>
-    </w:p>
-    <w:p>
-      <w:r>
-        <w:t xml:space="preserve">   - The role of `self` in instance methods.</w:t>
-      </w:r>
-    </w:p>
-    <w:p>
-      <w:r>
-        <w:t xml:space="preserve">   - The role of `</w:t>
-      </w:r>
-      <w:proofErr w:type="spellStart"/>
-      <w:r>
-        <w:t>cls`</w:t>
-      </w:r>
-      <w:proofErr w:type="spellEnd"/>
-      <w:r>
-        <w:t xml:space="preserve"> in class methods.</w:t>
+        <w:t>3. **Concurrency in OOP**</w:t>
+      </w:r>
+    </w:p>
+    <w:p>
+      <w:r>
+        <w:t xml:space="preserve">   - Thread-safe classes.</w:t>
+      </w:r>
+    </w:p>
+    <w:p>
+      <w:r>
+        <w:t xml:space="preserve">   - Using `multiprocessing` or `</w:t>
+      </w:r>
+      <w:proofErr w:type="spellStart"/>
+      <w:r>
+        <w:t>asyncio</w:t>
+      </w:r>
+      <w:proofErr w:type="spellEnd"/>
+      <w:r>
+        <w:t>` in object-oriented code.</w:t>
       </w:r>
     </w:p>
     <w:p/>
     <w:p>
       <w:r>
-        <w:t>5. **Error Handling in OOP**</w:t>
-      </w:r>
-    </w:p>
-    <w:p>
-      <w:r>
-        <w:t xml:space="preserve">   - Raising exceptions in methods.</w:t>
-      </w:r>
-    </w:p>
-    <w:p>
-      <w:r>
-        <w:t xml:space="preserve">   - Custom exception classes.</w:t>
+        <w:t>4. **Advanced Design Patterns**</w:t>
+      </w:r>
+    </w:p>
+    <w:p>
+      <w:r>
+        <w:t xml:space="preserve">   - Dependency Injection.</w:t>
+      </w:r>
+    </w:p>
+    <w:p>
+      <w:r>
+        <w:t xml:space="preserve">   - Proxy and Adapter patterns.</w:t>
       </w:r>
     </w:p>
     <w:p/>
     <w:p>
       <w:r>
+        <w:t>5. **Contributing to Open Source**</w:t>
+      </w:r>
+    </w:p>
+    <w:p>
+      <w:r>
+        <w:t xml:space="preserve">   - Contribute to large Python projects to understand advanced usage of OOP principles.</w:t>
+      </w:r>
+    </w:p>
+    <w:p/>
+    <w:p>
+      <w:r>
         <w:t>---</w:t>
       </w:r>
     </w:p>
     <w:p/>
     <w:p>
       <w:r>
-        <w:t>### **Advanced Level**</w:t>
-      </w:r>
-    </w:p>
-    <w:p>
-      <w:r>
-        <w:t>1. **Design Patterns**</w:t>
-      </w:r>
-    </w:p>
-    <w:p>
-      <w:r>
-        <w:t xml:space="preserve">   - Singleton, Factory, Observer, and other patterns.</w:t>
-      </w:r>
-    </w:p>
-    <w:p>
-      <w:r>
-        <w:t xml:space="preserve">   - Application of design patterns in Python.</w:t>
+        <w:t xml:space="preserve">By following this roadmap, </w:t>
+      </w:r>
+      <w:proofErr w:type="gramStart"/>
+      <w:r>
+        <w:t>you'll</w:t>
+      </w:r>
+      <w:proofErr w:type="gramEnd"/>
+      <w:r>
+        <w:t xml:space="preserve"> not only gain a solid understanding of OOP concepts but also learn how to apply them effectively in real-world scenarios. Let me know if </w:t>
+      </w:r>
+      <w:proofErr w:type="gramStart"/>
+      <w:r>
+        <w:t>you'd</w:t>
+      </w:r>
+      <w:proofErr w:type="gramEnd"/>
+      <w:r>
+        <w:t xml:space="preserve"> like explanations or examples for any of these topics! </w:t>
+      </w:r>
+      <w:r>
+        <w:rPr>
+          <w:rFonts w:ascii="Segoe UI Emoji" w:hAnsi="Segoe UI Emoji" w:cs="Segoe UI Emoji"/>
+        </w:rPr>
+        <w:t>😊</w:t>
       </w:r>
     </w:p>
     <w:p/>
     <w:p>
       <w:r>
-        <w:t>2. **</w:t>
-      </w:r>
-      <w:proofErr w:type="spellStart"/>
-      <w:r>
-        <w:t>Metaclasses</w:t>
-      </w:r>
-      <w:proofErr w:type="spellEnd"/>
-      <w:r>
-        <w:t>**</w:t>
-      </w:r>
-    </w:p>
-    <w:p>
-      <w:r>
-        <w:t xml:space="preserve">   - What are </w:t>
-      </w:r>
-      <w:proofErr w:type="spellStart"/>
-      <w:r>
-        <w:t>metaclasses</w:t>
-      </w:r>
-      <w:proofErr w:type="spellEnd"/>
-      <w:r>
-        <w:t xml:space="preserve"> and why use them?</w:t>
-      </w:r>
-    </w:p>
-    <w:p>
-      <w:r>
-        <w:t xml:space="preserve">   - Dynamic class creation with </w:t>
-      </w:r>
-      <w:proofErr w:type="spellStart"/>
-      <w:r>
-        <w:t>metaclasses</w:t>
-      </w:r>
-      <w:proofErr w:type="spellEnd"/>
-      <w:r>
-        <w:t>.</w:t>
+        <w:t>Classes</w:t>
+      </w:r>
+    </w:p>
+    <w:p>
+      <w:r>
+        <w:t>Inheritance</w:t>
+      </w:r>
+    </w:p>
+    <w:p>
+      <w:r>
+        <w:t>Class instances</w:t>
+      </w:r>
+    </w:p>
+    <w:p>
+      <w:r>
+        <w:t>Methods</w:t>
       </w:r>
     </w:p>
     <w:p/>
     <w:p>
       <w:r>
-        <w:t>3. **Abstract Base Classes (ABC)**</w:t>
-      </w:r>
-    </w:p>
-    <w:p>
-      <w:r>
-        <w:t xml:space="preserve">   - Enforcing method implementation using abstract classes.</w:t>
-      </w:r>
-    </w:p>
-    <w:p>
-      <w:r>
-        <w:t xml:space="preserve">   - The `</w:t>
-      </w:r>
-      <w:proofErr w:type="spellStart"/>
-      <w:r>
-        <w:t>abc</w:t>
-      </w:r>
-      <w:proofErr w:type="spellEnd"/>
-      <w:r>
-        <w:t>` module in Python.</w:t>
+        <w:t>Multiple Instance objects</w:t>
+      </w:r>
+    </w:p>
+    <w:p>
+      <w:r>
+        <w:t>Customized by inheritance</w:t>
+      </w:r>
+    </w:p>
+    <w:p>
+      <w:r>
+        <w:t>Intercept python operators</w:t>
+      </w:r>
+    </w:p>
+    <w:p>
+      <w:r>
+        <w:t>Operator Overloading</w:t>
+      </w:r>
+    </w:p>
+    <w:p>
+      <w:r>
+        <w:t>Classes vs dictionaries</w:t>
       </w:r>
     </w:p>
     <w:p/>
     <w:p>
       <w:r>
-        <w:t>4. **Inheritance vs Composition Best Practices**</w:t>
-      </w:r>
-    </w:p>
-    <w:p>
-      <w:r>
-        <w:t xml:space="preserve">   - </w:t>
-      </w:r>
-      <w:proofErr w:type="spellStart"/>
-      <w:r>
-        <w:t>Favoring</w:t>
-      </w:r>
-      <w:proofErr w:type="spellEnd"/>
-      <w:r>
-        <w:t xml:space="preserve"> composition over inheritance in complex projects.</w:t>
-      </w:r>
-    </w:p>
-    <w:p/>
-    <w:p>
-      <w:r>
-        <w:t>5. **</w:t>
-      </w:r>
-      <w:proofErr w:type="spellStart"/>
-      <w:r>
-        <w:t>Mixin</w:t>
-      </w:r>
-      <w:proofErr w:type="spellEnd"/>
-      <w:r>
-        <w:t xml:space="preserve"> Classes**</w:t>
-      </w:r>
-    </w:p>
-    <w:p>
-      <w:r>
-        <w:t xml:space="preserve">   - Extending functionality with </w:t>
-      </w:r>
-      <w:proofErr w:type="spellStart"/>
-      <w:r>
-        <w:t>mixins</w:t>
-      </w:r>
-      <w:proofErr w:type="spellEnd"/>
-      <w:r>
-        <w:t>.</w:t>
-      </w:r>
-    </w:p>
-    <w:p/>
-    <w:p>
-      <w:r>
-        <w:t>6. **Serialization and Deserialization**</w:t>
-      </w:r>
-    </w:p>
-    <w:p>
-      <w:r>
-        <w:t xml:space="preserve">   - Using `pickle`, JSON, or other formats to serialize objects.</w:t>
-      </w:r>
-    </w:p>
-    <w:p/>
-    <w:p>
-      <w:r>
-        <w:t>7. **Understanding Python's Object Model**</w:t>
-      </w:r>
-    </w:p>
-    <w:p>
-      <w:r>
-        <w:t xml:space="preserve">   - The `</w:t>
-      </w:r>
-      <w:proofErr w:type="gramStart"/>
-      <w:r>
-        <w:t>type(</w:t>
-      </w:r>
-      <w:proofErr w:type="gramEnd"/>
-      <w:r>
-        <w:t>)` function and class creation.</w:t>
-      </w:r>
-    </w:p>
-    <w:p>
-      <w:r>
-        <w:t xml:space="preserve">   - The `__</w:t>
-      </w:r>
-      <w:proofErr w:type="spellStart"/>
-      <w:r>
-        <w:t>dict</w:t>
-      </w:r>
-      <w:proofErr w:type="spellEnd"/>
-      <w:r>
-        <w:t>__` attribute for objects and classes.</w:t>
-      </w:r>
-    </w:p>
-    <w:p/>
-    <w:p>
-      <w:r>
-        <w:t>8. **Testing OOP Code**</w:t>
-      </w:r>
-    </w:p>
-    <w:p>
-      <w:r>
-        <w:t xml:space="preserve">   - Unit testing OOP code.</w:t>
-      </w:r>
-    </w:p>
-    <w:p>
-      <w:r>
-        <w:t xml:space="preserve">   - Mocking objects during tests.</w:t>
-      </w:r>
-    </w:p>
-    <w:p/>
-    <w:p>
-      <w:r>
-        <w:t>---</w:t>
-      </w:r>
-    </w:p>
-    <w:p/>
-    <w:p>
-      <w:r>
-        <w:t>### **Real-World Applications**</w:t>
-      </w:r>
-    </w:p>
-    <w:p>
-      <w:r>
-        <w:t>1. **Building Real-World Projects**</w:t>
-      </w:r>
-    </w:p>
-    <w:p>
-      <w:r>
-        <w:t xml:space="preserve">   - Create projects like a library management system, game engines, or CRUD applications using OOP principles.</w:t>
-      </w:r>
-    </w:p>
-    <w:p/>
-    <w:p>
-      <w:r>
-        <w:t>2. **Understanding Frameworks**</w:t>
-      </w:r>
-    </w:p>
-    <w:p>
-      <w:r>
-        <w:t xml:space="preserve">   - Explore how frameworks like Django and Flask use OOP concepts.</w:t>
-      </w:r>
-    </w:p>
-    <w:p/>
-    <w:p>
-      <w:r>
-        <w:t>3. **Performance Optimization**</w:t>
-      </w:r>
-    </w:p>
-    <w:p>
-      <w:r>
-        <w:t xml:space="preserve">   - Profiling object-heavy applications.</w:t>
-      </w:r>
-    </w:p>
-    <w:p>
-      <w:r>
-        <w:t xml:space="preserve">   - Memory management for objects.</w:t>
-      </w:r>
-    </w:p>
-    <w:p/>
-    <w:p>
-      <w:r>
-        <w:t>---</w:t>
-      </w:r>
-    </w:p>
-    <w:p/>
-    <w:p>
-      <w:r>
         <w:lastRenderedPageBreak/>
-        <w:t>### **Expert Level**</w:t>
-      </w:r>
-    </w:p>
-    <w:p>
-      <w:r>
-        <w:t xml:space="preserve">1. **Dynamic Object </w:t>
-      </w:r>
-      <w:proofErr w:type="spellStart"/>
-      <w:r>
-        <w:t>Behavior</w:t>
-      </w:r>
-      <w:proofErr w:type="spellEnd"/>
-      <w:r>
-        <w:t>**</w:t>
-      </w:r>
-    </w:p>
-    <w:p>
-      <w:r>
-        <w:t xml:space="preserve">   - Customizing attributes and methods dynamically.</w:t>
-      </w:r>
-    </w:p>
-    <w:p>
-      <w:r>
-        <w:t xml:space="preserve">   - The `__</w:t>
-      </w:r>
-      <w:proofErr w:type="spellStart"/>
-      <w:r>
-        <w:t>getattr</w:t>
-      </w:r>
-      <w:proofErr w:type="spellEnd"/>
-      <w:r>
-        <w:t>__`, `__</w:t>
-      </w:r>
-      <w:proofErr w:type="spellStart"/>
-      <w:r>
-        <w:t>setattr</w:t>
-      </w:r>
-      <w:proofErr w:type="spellEnd"/>
-      <w:r>
-        <w:t>__`, and `__</w:t>
-      </w:r>
-      <w:proofErr w:type="spellStart"/>
-      <w:r>
-        <w:t>delattr</w:t>
-      </w:r>
-      <w:proofErr w:type="spellEnd"/>
-      <w:r>
-        <w:t>__` methods.</w:t>
-      </w:r>
-    </w:p>
-    <w:p/>
-    <w:p>
-      <w:r>
-        <w:t>2. **Deep Dive into Object Internals**</w:t>
-      </w:r>
-    </w:p>
-    <w:p>
-      <w:r>
-        <w:t xml:space="preserve">   - Python’s garbage collection and reference counting.</w:t>
-      </w:r>
-    </w:p>
-    <w:p>
-      <w:r>
-        <w:t xml:space="preserve">   - Slots (`__slots__`) for memory optimization.</w:t>
-      </w:r>
-    </w:p>
-    <w:p/>
-    <w:p>
-      <w:r>
-        <w:t>3. **Concurrency in OOP**</w:t>
-      </w:r>
-    </w:p>
-    <w:p>
-      <w:r>
-        <w:t xml:space="preserve">   - Thread-safe classes.</w:t>
-      </w:r>
-    </w:p>
-    <w:p>
-      <w:r>
-        <w:t xml:space="preserve">   - Using `multiprocessing` or `</w:t>
-      </w:r>
-      <w:proofErr w:type="spellStart"/>
-      <w:r>
-        <w:t>asyncio</w:t>
-      </w:r>
-      <w:proofErr w:type="spellEnd"/>
-      <w:r>
-        <w:t>` in object-oriented code.</w:t>
-      </w:r>
-    </w:p>
-    <w:p/>
-    <w:p>
-      <w:r>
-        <w:t>4. **Advanced Design Patterns**</w:t>
-      </w:r>
-    </w:p>
-    <w:p>
-      <w:r>
-        <w:t xml:space="preserve">   - Dependency Injection.</w:t>
-      </w:r>
-    </w:p>
-    <w:p>
-      <w:r>
-        <w:t xml:space="preserve">   - Proxy and Adapter patterns.</w:t>
-      </w:r>
-    </w:p>
-    <w:p/>
-    <w:p>
-      <w:r>
-        <w:t>5. **Contributing to Open Source**</w:t>
-      </w:r>
-    </w:p>
-    <w:p>
-      <w:r>
-        <w:t xml:space="preserve">   - Contribute to large Python projects to understand advanced usage of OOP principles.</w:t>
-      </w:r>
-    </w:p>
-    <w:p/>
-    <w:p>
-      <w:r>
-        <w:t>---</w:t>
-      </w:r>
-    </w:p>
-    <w:p/>
-    <w:p>
-      <w:r>
-        <w:t xml:space="preserve">By following this roadmap, </w:t>
-      </w:r>
-      <w:proofErr w:type="gramStart"/>
-      <w:r>
-        <w:t>you'll</w:t>
-      </w:r>
-      <w:proofErr w:type="gramEnd"/>
-      <w:r>
-        <w:t xml:space="preserve"> not only gain a solid understanding of OOP concepts but also learn how to apply them effectively in real-world scenarios. Let me know if </w:t>
-      </w:r>
-      <w:proofErr w:type="gramStart"/>
-      <w:r>
-        <w:t>you'd</w:t>
-      </w:r>
-      <w:proofErr w:type="gramEnd"/>
-      <w:r>
-        <w:t xml:space="preserve"> like explanations or examples for any of these topics! </w:t>
-      </w:r>
-      <w:r>
-        <w:rPr>
-          <w:rFonts w:ascii="Segoe UI Emoji" w:hAnsi="Segoe UI Emoji" w:cs="Segoe UI Emoji"/>
-        </w:rPr>
-        <w:t>😊</w:t>
-      </w:r>
-    </w:p>
-    <w:p/>
-    <w:p>
-      <w:r>
-        <w:t>Classes</w:t>
-      </w:r>
-    </w:p>
-    <w:p>
-      <w:r>
-        <w:t>Inheritance</w:t>
-      </w:r>
-    </w:p>
-    <w:p>
-      <w:r>
-        <w:lastRenderedPageBreak/>
-        <w:t>Class instances</w:t>
-      </w:r>
-    </w:p>
-    <w:p>
-      <w:r>
-        <w:t>Methods</w:t>
-      </w:r>
-    </w:p>
-    <w:p/>
-    <w:p>
-      <w:r>
-        <w:t>Multiple Instance objects</w:t>
-      </w:r>
-    </w:p>
-    <w:p>
-      <w:r>
-        <w:t>Customized by inheritance</w:t>
-      </w:r>
-    </w:p>
-    <w:p>
-      <w:r>
-        <w:t>Intercept python operators</w:t>
-      </w:r>
-    </w:p>
-    <w:p>
-      <w:r>
-        <w:t>Operator Overloading</w:t>
-      </w:r>
-    </w:p>
-    <w:p>
-      <w:r>
-        <w:t>Classes vs dictionaries</w:t>
-      </w:r>
-    </w:p>
-    <w:p/>
-    <w:p>
-      <w:r>
         <w:t>Constructors</w:t>
       </w:r>
     </w:p>
@@ -60821,6 +62258,151 @@
     </w:lvl>
   </w:abstractNum>
   <w:abstractNum w:abstractNumId="22" w15:restartNumberingAfterBreak="0">
+    <w:nsid w:val="21EF7CEC"/>
+    <w:multiLevelType w:val="multilevel"/>
+    <w:tmpl w:val="50482DDC"/>
+    <w:lvl w:ilvl="0">
+      <w:start w:val="1"/>
+      <w:numFmt w:val="decimal"/>
+      <w:lvlText w:val="%1."/>
+      <w:lvlJc w:val="left"/>
+      <w:pPr>
+        <w:tabs>
+          <w:tab w:val="num" w:pos="1080"/>
+        </w:tabs>
+        <w:ind w:left="1080" w:hanging="360"/>
+      </w:pPr>
+      <w:rPr>
+        <w:rFonts w:hint="default"/>
+        <w:sz w:val="20"/>
+      </w:rPr>
+    </w:lvl>
+    <w:lvl w:ilvl="1">
+      <w:start w:val="1"/>
+      <w:numFmt w:val="decimal"/>
+      <w:lvlText w:val="%2."/>
+      <w:lvlJc w:val="left"/>
+      <w:pPr>
+        <w:ind w:left="1800" w:hanging="360"/>
+      </w:pPr>
+      <w:rPr>
+        <w:rFonts w:hint="default"/>
+      </w:rPr>
+    </w:lvl>
+    <w:lvl w:ilvl="2">
+      <w:start w:val="1"/>
+      <w:numFmt w:val="bullet"/>
+      <w:lvlText w:val=""/>
+      <w:lvlJc w:val="left"/>
+      <w:pPr>
+        <w:tabs>
+          <w:tab w:val="num" w:pos="2520"/>
+        </w:tabs>
+        <w:ind w:left="2520" w:hanging="360"/>
+      </w:pPr>
+      <w:rPr>
+        <w:rFonts w:ascii="Wingdings" w:hAnsi="Wingdings" w:hint="default"/>
+        <w:sz w:val="20"/>
+      </w:rPr>
+    </w:lvl>
+    <w:lvl w:ilvl="3" w:tentative="1">
+      <w:start w:val="1"/>
+      <w:numFmt w:val="bullet"/>
+      <w:lvlText w:val=""/>
+      <w:lvlJc w:val="left"/>
+      <w:pPr>
+        <w:tabs>
+          <w:tab w:val="num" w:pos="3240"/>
+        </w:tabs>
+        <w:ind w:left="3240" w:hanging="360"/>
+      </w:pPr>
+      <w:rPr>
+        <w:rFonts w:ascii="Wingdings" w:hAnsi="Wingdings" w:hint="default"/>
+        <w:sz w:val="20"/>
+      </w:rPr>
+    </w:lvl>
+    <w:lvl w:ilvl="4" w:tentative="1">
+      <w:start w:val="1"/>
+      <w:numFmt w:val="bullet"/>
+      <w:lvlText w:val=""/>
+      <w:lvlJc w:val="left"/>
+      <w:pPr>
+        <w:tabs>
+          <w:tab w:val="num" w:pos="3960"/>
+        </w:tabs>
+        <w:ind w:left="3960" w:hanging="360"/>
+      </w:pPr>
+      <w:rPr>
+        <w:rFonts w:ascii="Wingdings" w:hAnsi="Wingdings" w:hint="default"/>
+        <w:sz w:val="20"/>
+      </w:rPr>
+    </w:lvl>
+    <w:lvl w:ilvl="5" w:tentative="1">
+      <w:start w:val="1"/>
+      <w:numFmt w:val="bullet"/>
+      <w:lvlText w:val=""/>
+      <w:lvlJc w:val="left"/>
+      <w:pPr>
+        <w:tabs>
+          <w:tab w:val="num" w:pos="4680"/>
+        </w:tabs>
+        <w:ind w:left="4680" w:hanging="360"/>
+      </w:pPr>
+      <w:rPr>
+        <w:rFonts w:ascii="Wingdings" w:hAnsi="Wingdings" w:hint="default"/>
+        <w:sz w:val="20"/>
+      </w:rPr>
+    </w:lvl>
+    <w:lvl w:ilvl="6" w:tentative="1">
+      <w:start w:val="1"/>
+      <w:numFmt w:val="bullet"/>
+      <w:lvlText w:val=""/>
+      <w:lvlJc w:val="left"/>
+      <w:pPr>
+        <w:tabs>
+          <w:tab w:val="num" w:pos="5400"/>
+        </w:tabs>
+        <w:ind w:left="5400" w:hanging="360"/>
+      </w:pPr>
+      <w:rPr>
+        <w:rFonts w:ascii="Wingdings" w:hAnsi="Wingdings" w:hint="default"/>
+        <w:sz w:val="20"/>
+      </w:rPr>
+    </w:lvl>
+    <w:lvl w:ilvl="7" w:tentative="1">
+      <w:start w:val="1"/>
+      <w:numFmt w:val="bullet"/>
+      <w:lvlText w:val=""/>
+      <w:lvlJc w:val="left"/>
+      <w:pPr>
+        <w:tabs>
+          <w:tab w:val="num" w:pos="6120"/>
+        </w:tabs>
+        <w:ind w:left="6120" w:hanging="360"/>
+      </w:pPr>
+      <w:rPr>
+        <w:rFonts w:ascii="Wingdings" w:hAnsi="Wingdings" w:hint="default"/>
+        <w:sz w:val="20"/>
+      </w:rPr>
+    </w:lvl>
+    <w:lvl w:ilvl="8" w:tentative="1">
+      <w:start w:val="1"/>
+      <w:numFmt w:val="bullet"/>
+      <w:lvlText w:val=""/>
+      <w:lvlJc w:val="left"/>
+      <w:pPr>
+        <w:tabs>
+          <w:tab w:val="num" w:pos="6840"/>
+        </w:tabs>
+        <w:ind w:left="6840" w:hanging="360"/>
+      </w:pPr>
+      <w:rPr>
+        <w:rFonts w:ascii="Wingdings" w:hAnsi="Wingdings" w:hint="default"/>
+        <w:sz w:val="20"/>
+      </w:rPr>
+    </w:lvl>
+  </w:abstractNum>
+  <w:abstractNum w:abstractNumId="23" w15:restartNumberingAfterBreak="0">
     <w:nsid w:val="221C3618"/>
     <w:multiLevelType w:val="hybridMultilevel"/>
     <w:tmpl w:val="EAB00292"/>
@@ -60909,7 +62491,7 @@
       </w:pPr>
     </w:lvl>
   </w:abstractNum>
-  <w:abstractNum w:abstractNumId="23" w15:restartNumberingAfterBreak="0">
+  <w:abstractNum w:abstractNumId="24" w15:restartNumberingAfterBreak="0">
     <w:nsid w:val="250C6C5E"/>
     <w:multiLevelType w:val="hybridMultilevel"/>
     <w:tmpl w:val="926497CC"/>
@@ -60998,7 +62580,7 @@
       </w:pPr>
     </w:lvl>
   </w:abstractNum>
-  <w:abstractNum w:abstractNumId="24" w15:restartNumberingAfterBreak="0">
+  <w:abstractNum w:abstractNumId="25" w15:restartNumberingAfterBreak="0">
     <w:nsid w:val="28101D4C"/>
     <w:multiLevelType w:val="multilevel"/>
     <w:tmpl w:val="3216CAB8"/>
@@ -61147,7 +62729,7 @@
       </w:rPr>
     </w:lvl>
   </w:abstractNum>
-  <w:abstractNum w:abstractNumId="25" w15:restartNumberingAfterBreak="0">
+  <w:abstractNum w:abstractNumId="26" w15:restartNumberingAfterBreak="0">
     <w:nsid w:val="28266E0B"/>
     <w:multiLevelType w:val="hybridMultilevel"/>
     <w:tmpl w:val="F9E2000C"/>
@@ -61236,7 +62818,7 @@
       </w:pPr>
     </w:lvl>
   </w:abstractNum>
-  <w:abstractNum w:abstractNumId="26" w15:restartNumberingAfterBreak="0">
+  <w:abstractNum w:abstractNumId="27" w15:restartNumberingAfterBreak="0">
     <w:nsid w:val="286F58DD"/>
     <w:multiLevelType w:val="hybridMultilevel"/>
     <w:tmpl w:val="AD3C4BCC"/>
@@ -61349,7 +62931,7 @@
       </w:rPr>
     </w:lvl>
   </w:abstractNum>
-  <w:abstractNum w:abstractNumId="27" w15:restartNumberingAfterBreak="0">
+  <w:abstractNum w:abstractNumId="28" w15:restartNumberingAfterBreak="0">
     <w:nsid w:val="29205D5D"/>
     <w:multiLevelType w:val="multilevel"/>
     <w:tmpl w:val="04FC871C"/>
@@ -61498,7 +63080,7 @@
       </w:rPr>
     </w:lvl>
   </w:abstractNum>
-  <w:abstractNum w:abstractNumId="28" w15:restartNumberingAfterBreak="0">
+  <w:abstractNum w:abstractNumId="29" w15:restartNumberingAfterBreak="0">
     <w:nsid w:val="29C221FF"/>
     <w:multiLevelType w:val="hybridMultilevel"/>
     <w:tmpl w:val="D70A2080"/>
@@ -61587,7 +63169,7 @@
       </w:pPr>
     </w:lvl>
   </w:abstractNum>
-  <w:abstractNum w:abstractNumId="29" w15:restartNumberingAfterBreak="0">
+  <w:abstractNum w:abstractNumId="30" w15:restartNumberingAfterBreak="0">
     <w:nsid w:val="2A6220CA"/>
     <w:multiLevelType w:val="multilevel"/>
     <w:tmpl w:val="4E16246A"/>
@@ -61736,7 +63318,7 @@
       </w:rPr>
     </w:lvl>
   </w:abstractNum>
-  <w:abstractNum w:abstractNumId="30" w15:restartNumberingAfterBreak="0">
+  <w:abstractNum w:abstractNumId="31" w15:restartNumberingAfterBreak="0">
     <w:nsid w:val="2B2554BE"/>
     <w:multiLevelType w:val="hybridMultilevel"/>
     <w:tmpl w:val="DFFC78D4"/>
@@ -61825,7 +63407,7 @@
       </w:pPr>
     </w:lvl>
   </w:abstractNum>
-  <w:abstractNum w:abstractNumId="31" w15:restartNumberingAfterBreak="0">
+  <w:abstractNum w:abstractNumId="32" w15:restartNumberingAfterBreak="0">
     <w:nsid w:val="2BD3706D"/>
     <w:multiLevelType w:val="hybridMultilevel"/>
     <w:tmpl w:val="9DB806D2"/>
@@ -61938,7 +63520,7 @@
       </w:rPr>
     </w:lvl>
   </w:abstractNum>
-  <w:abstractNum w:abstractNumId="32" w15:restartNumberingAfterBreak="0">
+  <w:abstractNum w:abstractNumId="33" w15:restartNumberingAfterBreak="0">
     <w:nsid w:val="2D473064"/>
     <w:multiLevelType w:val="multilevel"/>
     <w:tmpl w:val="1F36AE30"/>
@@ -62083,7 +63665,7 @@
       </w:rPr>
     </w:lvl>
   </w:abstractNum>
-  <w:abstractNum w:abstractNumId="33" w15:restartNumberingAfterBreak="0">
+  <w:abstractNum w:abstractNumId="34" w15:restartNumberingAfterBreak="0">
     <w:nsid w:val="2DC35A7F"/>
     <w:multiLevelType w:val="hybridMultilevel"/>
     <w:tmpl w:val="F380F53A"/>
@@ -62172,7 +63754,7 @@
       </w:pPr>
     </w:lvl>
   </w:abstractNum>
-  <w:abstractNum w:abstractNumId="34" w15:restartNumberingAfterBreak="0">
+  <w:abstractNum w:abstractNumId="35" w15:restartNumberingAfterBreak="0">
     <w:nsid w:val="2F877770"/>
     <w:multiLevelType w:val="multilevel"/>
     <w:tmpl w:val="C32E51BA"/>
@@ -62285,7 +63867,120 @@
       </w:pPr>
     </w:lvl>
   </w:abstractNum>
-  <w:abstractNum w:abstractNumId="35" w15:restartNumberingAfterBreak="0">
+  <w:abstractNum w:abstractNumId="36" w15:restartNumberingAfterBreak="0">
+    <w:nsid w:val="2FE818AE"/>
+    <w:multiLevelType w:val="multilevel"/>
+    <w:tmpl w:val="1D801958"/>
+    <w:lvl w:ilvl="0">
+      <w:start w:val="1"/>
+      <w:numFmt w:val="decimal"/>
+      <w:lvlText w:val="%1."/>
+      <w:lvlJc w:val="left"/>
+      <w:pPr>
+        <w:tabs>
+          <w:tab w:val="num" w:pos="1080"/>
+        </w:tabs>
+        <w:ind w:left="1080" w:hanging="360"/>
+      </w:pPr>
+    </w:lvl>
+    <w:lvl w:ilvl="1" w:tentative="1">
+      <w:start w:val="1"/>
+      <w:numFmt w:val="decimal"/>
+      <w:lvlText w:val="%2."/>
+      <w:lvlJc w:val="left"/>
+      <w:pPr>
+        <w:tabs>
+          <w:tab w:val="num" w:pos="1800"/>
+        </w:tabs>
+        <w:ind w:left="1800" w:hanging="360"/>
+      </w:pPr>
+    </w:lvl>
+    <w:lvl w:ilvl="2" w:tentative="1">
+      <w:start w:val="1"/>
+      <w:numFmt w:val="decimal"/>
+      <w:lvlText w:val="%3."/>
+      <w:lvlJc w:val="left"/>
+      <w:pPr>
+        <w:tabs>
+          <w:tab w:val="num" w:pos="2520"/>
+        </w:tabs>
+        <w:ind w:left="2520" w:hanging="360"/>
+      </w:pPr>
+    </w:lvl>
+    <w:lvl w:ilvl="3" w:tentative="1">
+      <w:start w:val="1"/>
+      <w:numFmt w:val="decimal"/>
+      <w:lvlText w:val="%4."/>
+      <w:lvlJc w:val="left"/>
+      <w:pPr>
+        <w:tabs>
+          <w:tab w:val="num" w:pos="3240"/>
+        </w:tabs>
+        <w:ind w:left="3240" w:hanging="360"/>
+      </w:pPr>
+    </w:lvl>
+    <w:lvl w:ilvl="4" w:tentative="1">
+      <w:start w:val="1"/>
+      <w:numFmt w:val="decimal"/>
+      <w:lvlText w:val="%5."/>
+      <w:lvlJc w:val="left"/>
+      <w:pPr>
+        <w:tabs>
+          <w:tab w:val="num" w:pos="3960"/>
+        </w:tabs>
+        <w:ind w:left="3960" w:hanging="360"/>
+      </w:pPr>
+    </w:lvl>
+    <w:lvl w:ilvl="5" w:tentative="1">
+      <w:start w:val="1"/>
+      <w:numFmt w:val="decimal"/>
+      <w:lvlText w:val="%6."/>
+      <w:lvlJc w:val="left"/>
+      <w:pPr>
+        <w:tabs>
+          <w:tab w:val="num" w:pos="4680"/>
+        </w:tabs>
+        <w:ind w:left="4680" w:hanging="360"/>
+      </w:pPr>
+    </w:lvl>
+    <w:lvl w:ilvl="6" w:tentative="1">
+      <w:start w:val="1"/>
+      <w:numFmt w:val="decimal"/>
+      <w:lvlText w:val="%7."/>
+      <w:lvlJc w:val="left"/>
+      <w:pPr>
+        <w:tabs>
+          <w:tab w:val="num" w:pos="5400"/>
+        </w:tabs>
+        <w:ind w:left="5400" w:hanging="360"/>
+      </w:pPr>
+    </w:lvl>
+    <w:lvl w:ilvl="7" w:tentative="1">
+      <w:start w:val="1"/>
+      <w:numFmt w:val="decimal"/>
+      <w:lvlText w:val="%8."/>
+      <w:lvlJc w:val="left"/>
+      <w:pPr>
+        <w:tabs>
+          <w:tab w:val="num" w:pos="6120"/>
+        </w:tabs>
+        <w:ind w:left="6120" w:hanging="360"/>
+      </w:pPr>
+    </w:lvl>
+    <w:lvl w:ilvl="8" w:tentative="1">
+      <w:start w:val="1"/>
+      <w:numFmt w:val="decimal"/>
+      <w:lvlText w:val="%9."/>
+      <w:lvlJc w:val="left"/>
+      <w:pPr>
+        <w:tabs>
+          <w:tab w:val="num" w:pos="6840"/>
+        </w:tabs>
+        <w:ind w:left="6840" w:hanging="360"/>
+      </w:pPr>
+    </w:lvl>
+  </w:abstractNum>
+  <w:abstractNum w:abstractNumId="37" w15:restartNumberingAfterBreak="0">
     <w:nsid w:val="31DE54C0"/>
     <w:multiLevelType w:val="hybridMultilevel"/>
     <w:tmpl w:val="E376E798"/>
@@ -62374,7 +64069,7 @@
       </w:pPr>
     </w:lvl>
   </w:abstractNum>
-  <w:abstractNum w:abstractNumId="36" w15:restartNumberingAfterBreak="0">
+  <w:abstractNum w:abstractNumId="38" w15:restartNumberingAfterBreak="0">
     <w:nsid w:val="33323C26"/>
     <w:multiLevelType w:val="hybridMultilevel"/>
     <w:tmpl w:val="A17C7A56"/>
@@ -62463,7 +64158,7 @@
       </w:pPr>
     </w:lvl>
   </w:abstractNum>
-  <w:abstractNum w:abstractNumId="37" w15:restartNumberingAfterBreak="0">
+  <w:abstractNum w:abstractNumId="39" w15:restartNumberingAfterBreak="0">
     <w:nsid w:val="336574E9"/>
     <w:multiLevelType w:val="hybridMultilevel"/>
     <w:tmpl w:val="14CA11D8"/>
@@ -62576,7 +64271,7 @@
       </w:rPr>
     </w:lvl>
   </w:abstractNum>
-  <w:abstractNum w:abstractNumId="38" w15:restartNumberingAfterBreak="0">
+  <w:abstractNum w:abstractNumId="40" w15:restartNumberingAfterBreak="0">
     <w:nsid w:val="337C489A"/>
     <w:multiLevelType w:val="multilevel"/>
     <w:tmpl w:val="FD94CA7A"/>
@@ -62725,7 +64420,7 @@
       </w:rPr>
     </w:lvl>
   </w:abstractNum>
-  <w:abstractNum w:abstractNumId="39" w15:restartNumberingAfterBreak="0">
+  <w:abstractNum w:abstractNumId="41" w15:restartNumberingAfterBreak="0">
     <w:nsid w:val="347E7A79"/>
     <w:multiLevelType w:val="hybridMultilevel"/>
     <w:tmpl w:val="A5BC90BA"/>
@@ -62838,7 +64533,7 @@
       </w:rPr>
     </w:lvl>
   </w:abstractNum>
-  <w:abstractNum w:abstractNumId="40" w15:restartNumberingAfterBreak="0">
+  <w:abstractNum w:abstractNumId="42" w15:restartNumberingAfterBreak="0">
     <w:nsid w:val="34FB4C48"/>
     <w:multiLevelType w:val="hybridMultilevel"/>
     <w:tmpl w:val="27CE7252"/>
@@ -62927,7 +64622,7 @@
       </w:pPr>
     </w:lvl>
   </w:abstractNum>
-  <w:abstractNum w:abstractNumId="41" w15:restartNumberingAfterBreak="0">
+  <w:abstractNum w:abstractNumId="43" w15:restartNumberingAfterBreak="0">
     <w:nsid w:val="35843DA9"/>
     <w:multiLevelType w:val="multilevel"/>
     <w:tmpl w:val="EA461730"/>
@@ -63065,7 +64760,7 @@
       </w:rPr>
     </w:lvl>
   </w:abstractNum>
-  <w:abstractNum w:abstractNumId="42" w15:restartNumberingAfterBreak="0">
+  <w:abstractNum w:abstractNumId="44" w15:restartNumberingAfterBreak="0">
     <w:nsid w:val="35C46865"/>
     <w:multiLevelType w:val="multilevel"/>
     <w:tmpl w:val="B5C274A6"/>
@@ -63210,7 +64905,7 @@
       </w:rPr>
     </w:lvl>
   </w:abstractNum>
-  <w:abstractNum w:abstractNumId="43" w15:restartNumberingAfterBreak="0">
+  <w:abstractNum w:abstractNumId="45" w15:restartNumberingAfterBreak="0">
     <w:nsid w:val="37F868D2"/>
     <w:multiLevelType w:val="multilevel"/>
     <w:tmpl w:val="1F36AE30"/>
@@ -63355,7 +65050,7 @@
       </w:rPr>
     </w:lvl>
   </w:abstractNum>
-  <w:abstractNum w:abstractNumId="44" w15:restartNumberingAfterBreak="0">
+  <w:abstractNum w:abstractNumId="46" w15:restartNumberingAfterBreak="0">
     <w:nsid w:val="38780E20"/>
     <w:multiLevelType w:val="multilevel"/>
     <w:tmpl w:val="4E36D15C"/>
@@ -63472,7 +65167,7 @@
       </w:pPr>
     </w:lvl>
   </w:abstractNum>
-  <w:abstractNum w:abstractNumId="45" w15:restartNumberingAfterBreak="0">
+  <w:abstractNum w:abstractNumId="47" w15:restartNumberingAfterBreak="0">
     <w:nsid w:val="390A7512"/>
     <w:multiLevelType w:val="multilevel"/>
     <w:tmpl w:val="50482DDC"/>
@@ -63617,7 +65312,7 @@
       </w:rPr>
     </w:lvl>
   </w:abstractNum>
-  <w:abstractNum w:abstractNumId="46" w15:restartNumberingAfterBreak="0">
+  <w:abstractNum w:abstractNumId="48" w15:restartNumberingAfterBreak="0">
     <w:nsid w:val="39617F12"/>
     <w:multiLevelType w:val="hybridMultilevel"/>
     <w:tmpl w:val="5E7E65C4"/>
@@ -63706,7 +65401,7 @@
       </w:pPr>
     </w:lvl>
   </w:abstractNum>
-  <w:abstractNum w:abstractNumId="47" w15:restartNumberingAfterBreak="0">
+  <w:abstractNum w:abstractNumId="49" w15:restartNumberingAfterBreak="0">
     <w:nsid w:val="3A8839F3"/>
     <w:multiLevelType w:val="multilevel"/>
     <w:tmpl w:val="50482DDC"/>
@@ -63851,7 +65546,152 @@
       </w:rPr>
     </w:lvl>
   </w:abstractNum>
-  <w:abstractNum w:abstractNumId="48" w15:restartNumberingAfterBreak="0">
+  <w:abstractNum w:abstractNumId="50" w15:restartNumberingAfterBreak="0">
+    <w:nsid w:val="3AA04766"/>
+    <w:multiLevelType w:val="multilevel"/>
+    <w:tmpl w:val="50482DDC"/>
+    <w:lvl w:ilvl="0">
+      <w:start w:val="1"/>
+      <w:numFmt w:val="decimal"/>
+      <w:lvlText w:val="%1."/>
+      <w:lvlJc w:val="left"/>
+      <w:pPr>
+        <w:tabs>
+          <w:tab w:val="num" w:pos="1080"/>
+        </w:tabs>
+        <w:ind w:left="1080" w:hanging="360"/>
+      </w:pPr>
+      <w:rPr>
+        <w:rFonts w:hint="default"/>
+        <w:sz w:val="20"/>
+      </w:rPr>
+    </w:lvl>
+    <w:lvl w:ilvl="1">
+      <w:start w:val="1"/>
+      <w:numFmt w:val="decimal"/>
+      <w:lvlText w:val="%2."/>
+      <w:lvlJc w:val="left"/>
+      <w:pPr>
+        <w:ind w:left="1800" w:hanging="360"/>
+      </w:pPr>
+      <w:rPr>
+        <w:rFonts w:hint="default"/>
+      </w:rPr>
+    </w:lvl>
+    <w:lvl w:ilvl="2">
+      <w:start w:val="1"/>
+      <w:numFmt w:val="bullet"/>
+      <w:lvlText w:val=""/>
+      <w:lvlJc w:val="left"/>
+      <w:pPr>
+        <w:tabs>
+          <w:tab w:val="num" w:pos="2520"/>
+        </w:tabs>
+        <w:ind w:left="2520" w:hanging="360"/>
+      </w:pPr>
+      <w:rPr>
+        <w:rFonts w:ascii="Wingdings" w:hAnsi="Wingdings" w:hint="default"/>
+        <w:sz w:val="20"/>
+      </w:rPr>
+    </w:lvl>
+    <w:lvl w:ilvl="3" w:tentative="1">
+      <w:start w:val="1"/>
+      <w:numFmt w:val="bullet"/>
+      <w:lvlText w:val=""/>
+      <w:lvlJc w:val="left"/>
+      <w:pPr>
+        <w:tabs>
+          <w:tab w:val="num" w:pos="3240"/>
+        </w:tabs>
+        <w:ind w:left="3240" w:hanging="360"/>
+      </w:pPr>
+      <w:rPr>
+        <w:rFonts w:ascii="Wingdings" w:hAnsi="Wingdings" w:hint="default"/>
+        <w:sz w:val="20"/>
+      </w:rPr>
+    </w:lvl>
+    <w:lvl w:ilvl="4" w:tentative="1">
+      <w:start w:val="1"/>
+      <w:numFmt w:val="bullet"/>
+      <w:lvlText w:val=""/>
+      <w:lvlJc w:val="left"/>
+      <w:pPr>
+        <w:tabs>
+          <w:tab w:val="num" w:pos="3960"/>
+        </w:tabs>
+        <w:ind w:left="3960" w:hanging="360"/>
+      </w:pPr>
+      <w:rPr>
+        <w:rFonts w:ascii="Wingdings" w:hAnsi="Wingdings" w:hint="default"/>
+        <w:sz w:val="20"/>
+      </w:rPr>
+    </w:lvl>
+    <w:lvl w:ilvl="5" w:tentative="1">
+      <w:start w:val="1"/>
+      <w:numFmt w:val="bullet"/>
+      <w:lvlText w:val=""/>
+      <w:lvlJc w:val="left"/>
+      <w:pPr>
+        <w:tabs>
+          <w:tab w:val="num" w:pos="4680"/>
+        </w:tabs>
+        <w:ind w:left="4680" w:hanging="360"/>
+      </w:pPr>
+      <w:rPr>
+        <w:rFonts w:ascii="Wingdings" w:hAnsi="Wingdings" w:hint="default"/>
+        <w:sz w:val="20"/>
+      </w:rPr>
+    </w:lvl>
+    <w:lvl w:ilvl="6" w:tentative="1">
+      <w:start w:val="1"/>
+      <w:numFmt w:val="bullet"/>
+      <w:lvlText w:val=""/>
+      <w:lvlJc w:val="left"/>
+      <w:pPr>
+        <w:tabs>
+          <w:tab w:val="num" w:pos="5400"/>
+        </w:tabs>
+        <w:ind w:left="5400" w:hanging="360"/>
+      </w:pPr>
+      <w:rPr>
+        <w:rFonts w:ascii="Wingdings" w:hAnsi="Wingdings" w:hint="default"/>
+        <w:sz w:val="20"/>
+      </w:rPr>
+    </w:lvl>
+    <w:lvl w:ilvl="7" w:tentative="1">
+      <w:start w:val="1"/>
+      <w:numFmt w:val="bullet"/>
+      <w:lvlText w:val=""/>
+      <w:lvlJc w:val="left"/>
+      <w:pPr>
+        <w:tabs>
+          <w:tab w:val="num" w:pos="6120"/>
+        </w:tabs>
+        <w:ind w:left="6120" w:hanging="360"/>
+      </w:pPr>
+      <w:rPr>
+        <w:rFonts w:ascii="Wingdings" w:hAnsi="Wingdings" w:hint="default"/>
+        <w:sz w:val="20"/>
+      </w:rPr>
+    </w:lvl>
+    <w:lvl w:ilvl="8" w:tentative="1">
+      <w:start w:val="1"/>
+      <w:numFmt w:val="bullet"/>
+      <w:lvlText w:val=""/>
+      <w:lvlJc w:val="left"/>
+      <w:pPr>
+        <w:tabs>
+          <w:tab w:val="num" w:pos="6840"/>
+        </w:tabs>
+        <w:ind w:left="6840" w:hanging="360"/>
+      </w:pPr>
+      <w:rPr>
+        <w:rFonts w:ascii="Wingdings" w:hAnsi="Wingdings" w:hint="default"/>
+        <w:sz w:val="20"/>
+      </w:rPr>
+    </w:lvl>
+  </w:abstractNum>
+  <w:abstractNum w:abstractNumId="51" w15:restartNumberingAfterBreak="0">
     <w:nsid w:val="3AE80952"/>
     <w:multiLevelType w:val="hybridMultilevel"/>
     <w:tmpl w:val="2D2E9CB6"/>
@@ -63940,7 +65780,7 @@
       </w:pPr>
     </w:lvl>
   </w:abstractNum>
-  <w:abstractNum w:abstractNumId="49" w15:restartNumberingAfterBreak="0">
+  <w:abstractNum w:abstractNumId="52" w15:restartNumberingAfterBreak="0">
     <w:nsid w:val="3BB13AA6"/>
     <w:multiLevelType w:val="hybridMultilevel"/>
     <w:tmpl w:val="63B2F7F6"/>
@@ -64026,7 +65866,7 @@
       </w:pPr>
     </w:lvl>
   </w:abstractNum>
-  <w:abstractNum w:abstractNumId="50" w15:restartNumberingAfterBreak="0">
+  <w:abstractNum w:abstractNumId="53" w15:restartNumberingAfterBreak="0">
     <w:nsid w:val="3BC374EA"/>
     <w:multiLevelType w:val="hybridMultilevel"/>
     <w:tmpl w:val="F17A9970"/>
@@ -64139,7 +65979,7 @@
       </w:rPr>
     </w:lvl>
   </w:abstractNum>
-  <w:abstractNum w:abstractNumId="51" w15:restartNumberingAfterBreak="0">
+  <w:abstractNum w:abstractNumId="54" w15:restartNumberingAfterBreak="0">
     <w:nsid w:val="3DBA41D1"/>
     <w:multiLevelType w:val="multilevel"/>
     <w:tmpl w:val="50482DDC"/>
@@ -64284,7 +66124,7 @@
       </w:rPr>
     </w:lvl>
   </w:abstractNum>
-  <w:abstractNum w:abstractNumId="52" w15:restartNumberingAfterBreak="0">
+  <w:abstractNum w:abstractNumId="55" w15:restartNumberingAfterBreak="0">
     <w:nsid w:val="3E5C7FA2"/>
     <w:multiLevelType w:val="hybridMultilevel"/>
     <w:tmpl w:val="A172327A"/>
@@ -64373,7 +66213,7 @@
       </w:pPr>
     </w:lvl>
   </w:abstractNum>
-  <w:abstractNum w:abstractNumId="53" w15:restartNumberingAfterBreak="0">
+  <w:abstractNum w:abstractNumId="56" w15:restartNumberingAfterBreak="0">
     <w:nsid w:val="3E737EE8"/>
     <w:multiLevelType w:val="hybridMultilevel"/>
     <w:tmpl w:val="BCF20F94"/>
@@ -64462,7 +66302,7 @@
       </w:pPr>
     </w:lvl>
   </w:abstractNum>
-  <w:abstractNum w:abstractNumId="54" w15:restartNumberingAfterBreak="0">
+  <w:abstractNum w:abstractNumId="57" w15:restartNumberingAfterBreak="0">
     <w:nsid w:val="401A787A"/>
     <w:multiLevelType w:val="multilevel"/>
     <w:tmpl w:val="518E20DA"/>
@@ -64574,7 +66414,7 @@
       </w:rPr>
     </w:lvl>
   </w:abstractNum>
-  <w:abstractNum w:abstractNumId="55" w15:restartNumberingAfterBreak="0">
+  <w:abstractNum w:abstractNumId="58" w15:restartNumberingAfterBreak="0">
     <w:nsid w:val="405D6A56"/>
     <w:multiLevelType w:val="hybridMultilevel"/>
     <w:tmpl w:val="7D0A7C20"/>
@@ -64663,7 +66503,7 @@
       </w:pPr>
     </w:lvl>
   </w:abstractNum>
-  <w:abstractNum w:abstractNumId="56" w15:restartNumberingAfterBreak="0">
+  <w:abstractNum w:abstractNumId="59" w15:restartNumberingAfterBreak="0">
     <w:nsid w:val="416F76C5"/>
     <w:multiLevelType w:val="multilevel"/>
     <w:tmpl w:val="50482DDC"/>
@@ -64808,7 +66648,7 @@
       </w:rPr>
     </w:lvl>
   </w:abstractNum>
-  <w:abstractNum w:abstractNumId="57" w15:restartNumberingAfterBreak="0">
+  <w:abstractNum w:abstractNumId="60" w15:restartNumberingAfterBreak="0">
     <w:nsid w:val="419B1F44"/>
     <w:multiLevelType w:val="hybridMultilevel"/>
     <w:tmpl w:val="04860128"/>
@@ -64896,7 +66736,7 @@
       </w:pPr>
     </w:lvl>
   </w:abstractNum>
-  <w:abstractNum w:abstractNumId="58" w15:restartNumberingAfterBreak="0">
+  <w:abstractNum w:abstractNumId="61" w15:restartNumberingAfterBreak="0">
     <w:nsid w:val="423C489A"/>
     <w:multiLevelType w:val="hybridMultilevel"/>
     <w:tmpl w:val="BDFE4BD6"/>
@@ -64985,7 +66825,120 @@
       </w:pPr>
     </w:lvl>
   </w:abstractNum>
-  <w:abstractNum w:abstractNumId="59" w15:restartNumberingAfterBreak="0">
+  <w:abstractNum w:abstractNumId="62" w15:restartNumberingAfterBreak="0">
+    <w:nsid w:val="43B23D5B"/>
+    <w:multiLevelType w:val="multilevel"/>
+    <w:tmpl w:val="F7DA29C2"/>
+    <w:lvl w:ilvl="0">
+      <w:start w:val="1"/>
+      <w:numFmt w:val="decimal"/>
+      <w:lvlText w:val="%1."/>
+      <w:lvlJc w:val="left"/>
+      <w:pPr>
+        <w:tabs>
+          <w:tab w:val="num" w:pos="720"/>
+        </w:tabs>
+        <w:ind w:left="720" w:hanging="360"/>
+      </w:pPr>
+    </w:lvl>
+    <w:lvl w:ilvl="1" w:tentative="1">
+      <w:start w:val="1"/>
+      <w:numFmt w:val="decimal"/>
+      <w:lvlText w:val="%2."/>
+      <w:lvlJc w:val="left"/>
+      <w:pPr>
+        <w:tabs>
+          <w:tab w:val="num" w:pos="1440"/>
+        </w:tabs>
+        <w:ind w:left="1440" w:hanging="360"/>
+      </w:pPr>
+    </w:lvl>
+    <w:lvl w:ilvl="2" w:tentative="1">
+      <w:start w:val="1"/>
+      <w:numFmt w:val="decimal"/>
+      <w:lvlText w:val="%3."/>
+      <w:lvlJc w:val="left"/>
+      <w:pPr>
+        <w:tabs>
+          <w:tab w:val="num" w:pos="2160"/>
+        </w:tabs>
+        <w:ind w:left="2160" w:hanging="360"/>
+      </w:pPr>
+    </w:lvl>
+    <w:lvl w:ilvl="3" w:tentative="1">
+      <w:start w:val="1"/>
+      <w:numFmt w:val="decimal"/>
+      <w:lvlText w:val="%4."/>
+      <w:lvlJc w:val="left"/>
+      <w:pPr>
+        <w:tabs>
+          <w:tab w:val="num" w:pos="2880"/>
+        </w:tabs>
+        <w:ind w:left="2880" w:hanging="360"/>
+      </w:pPr>
+    </w:lvl>
+    <w:lvl w:ilvl="4" w:tentative="1">
+      <w:start w:val="1"/>
+      <w:numFmt w:val="decimal"/>
+      <w:lvlText w:val="%5."/>
+      <w:lvlJc w:val="left"/>
+      <w:pPr>
+        <w:tabs>
+          <w:tab w:val="num" w:pos="3600"/>
+        </w:tabs>
+        <w:ind w:left="3600" w:hanging="360"/>
+      </w:pPr>
+    </w:lvl>
+    <w:lvl w:ilvl="5" w:tentative="1">
+      <w:start w:val="1"/>
+      <w:numFmt w:val="decimal"/>
+      <w:lvlText w:val="%6."/>
+      <w:lvlJc w:val="left"/>
+      <w:pPr>
+        <w:tabs>
+          <w:tab w:val="num" w:pos="4320"/>
+        </w:tabs>
+        <w:ind w:left="4320" w:hanging="360"/>
+      </w:pPr>
+    </w:lvl>
+    <w:lvl w:ilvl="6" w:tentative="1">
+      <w:start w:val="1"/>
+      <w:numFmt w:val="decimal"/>
+      <w:lvlText w:val="%7."/>
+      <w:lvlJc w:val="left"/>
+      <w:pPr>
+        <w:tabs>
+          <w:tab w:val="num" w:pos="5040"/>
+        </w:tabs>
+        <w:ind w:left="5040" w:hanging="360"/>
+      </w:pPr>
+    </w:lvl>
+    <w:lvl w:ilvl="7" w:tentative="1">
+      <w:start w:val="1"/>
+      <w:numFmt w:val="decimal"/>
+      <w:lvlText w:val="%8."/>
+      <w:lvlJc w:val="left"/>
+      <w:pPr>
+        <w:tabs>
+          <w:tab w:val="num" w:pos="5760"/>
+        </w:tabs>
+        <w:ind w:left="5760" w:hanging="360"/>
+      </w:pPr>
+    </w:lvl>
+    <w:lvl w:ilvl="8" w:tentative="1">
+      <w:start w:val="1"/>
+      <w:numFmt w:val="decimal"/>
+      <w:lvlText w:val="%9."/>
+      <w:lvlJc w:val="left"/>
+      <w:pPr>
+        <w:tabs>
+          <w:tab w:val="num" w:pos="6480"/>
+        </w:tabs>
+        <w:ind w:left="6480" w:hanging="360"/>
+      </w:pPr>
+    </w:lvl>
+  </w:abstractNum>
+  <w:abstractNum w:abstractNumId="63" w15:restartNumberingAfterBreak="0">
     <w:nsid w:val="44C20C64"/>
     <w:multiLevelType w:val="multilevel"/>
     <w:tmpl w:val="1F36AE30"/>
@@ -65130,7 +67083,7 @@
       </w:rPr>
     </w:lvl>
   </w:abstractNum>
-  <w:abstractNum w:abstractNumId="60" w15:restartNumberingAfterBreak="0">
+  <w:abstractNum w:abstractNumId="64" w15:restartNumberingAfterBreak="0">
     <w:nsid w:val="44E42CDC"/>
     <w:multiLevelType w:val="multilevel"/>
     <w:tmpl w:val="50482DDC"/>
@@ -65275,7 +67228,7 @@
       </w:rPr>
     </w:lvl>
   </w:abstractNum>
-  <w:abstractNum w:abstractNumId="61" w15:restartNumberingAfterBreak="0">
+  <w:abstractNum w:abstractNumId="65" w15:restartNumberingAfterBreak="0">
     <w:nsid w:val="47996A7B"/>
     <w:multiLevelType w:val="multilevel"/>
     <w:tmpl w:val="87D8CE9E"/>
@@ -65424,7 +67377,7 @@
       </w:rPr>
     </w:lvl>
   </w:abstractNum>
-  <w:abstractNum w:abstractNumId="62" w15:restartNumberingAfterBreak="0">
+  <w:abstractNum w:abstractNumId="66" w15:restartNumberingAfterBreak="0">
     <w:nsid w:val="49823F72"/>
     <w:multiLevelType w:val="multilevel"/>
     <w:tmpl w:val="854AD77A"/>
@@ -65573,7 +67526,7 @@
       </w:rPr>
     </w:lvl>
   </w:abstractNum>
-  <w:abstractNum w:abstractNumId="63" w15:restartNumberingAfterBreak="0">
+  <w:abstractNum w:abstractNumId="67" w15:restartNumberingAfterBreak="0">
     <w:nsid w:val="49DE111F"/>
     <w:multiLevelType w:val="hybridMultilevel"/>
     <w:tmpl w:val="CAD8782A"/>
@@ -65662,7 +67615,7 @@
       </w:pPr>
     </w:lvl>
   </w:abstractNum>
-  <w:abstractNum w:abstractNumId="64" w15:restartNumberingAfterBreak="0">
+  <w:abstractNum w:abstractNumId="68" w15:restartNumberingAfterBreak="0">
     <w:nsid w:val="4B676B4A"/>
     <w:multiLevelType w:val="multilevel"/>
     <w:tmpl w:val="7074AC2A"/>
@@ -65775,7 +67728,7 @@
       </w:pPr>
     </w:lvl>
   </w:abstractNum>
-  <w:abstractNum w:abstractNumId="65" w15:restartNumberingAfterBreak="0">
+  <w:abstractNum w:abstractNumId="69" w15:restartNumberingAfterBreak="0">
     <w:nsid w:val="4C3C4C41"/>
     <w:multiLevelType w:val="hybridMultilevel"/>
     <w:tmpl w:val="B5502FBC"/>
@@ -65864,7 +67817,7 @@
       </w:pPr>
     </w:lvl>
   </w:abstractNum>
-  <w:abstractNum w:abstractNumId="66" w15:restartNumberingAfterBreak="0">
+  <w:abstractNum w:abstractNumId="70" w15:restartNumberingAfterBreak="0">
     <w:nsid w:val="4CA521F3"/>
     <w:multiLevelType w:val="hybridMultilevel"/>
     <w:tmpl w:val="34D40752"/>
@@ -65953,7 +67906,7 @@
       </w:pPr>
     </w:lvl>
   </w:abstractNum>
-  <w:abstractNum w:abstractNumId="67" w15:restartNumberingAfterBreak="0">
+  <w:abstractNum w:abstractNumId="71" w15:restartNumberingAfterBreak="0">
     <w:nsid w:val="4CFD45C5"/>
     <w:multiLevelType w:val="multilevel"/>
     <w:tmpl w:val="1F36AE30"/>
@@ -66098,7 +68051,7 @@
       </w:rPr>
     </w:lvl>
   </w:abstractNum>
-  <w:abstractNum w:abstractNumId="68" w15:restartNumberingAfterBreak="0">
+  <w:abstractNum w:abstractNumId="72" w15:restartNumberingAfterBreak="0">
     <w:nsid w:val="4E1F3122"/>
     <w:multiLevelType w:val="hybridMultilevel"/>
     <w:tmpl w:val="03DE9E60"/>
@@ -66211,7 +68164,7 @@
       </w:rPr>
     </w:lvl>
   </w:abstractNum>
-  <w:abstractNum w:abstractNumId="69" w15:restartNumberingAfterBreak="0">
+  <w:abstractNum w:abstractNumId="73" w15:restartNumberingAfterBreak="0">
     <w:nsid w:val="500C2988"/>
     <w:multiLevelType w:val="multilevel"/>
     <w:tmpl w:val="1F36AE30"/>
@@ -66356,7 +68309,7 @@
       </w:rPr>
     </w:lvl>
   </w:abstractNum>
-  <w:abstractNum w:abstractNumId="70" w15:restartNumberingAfterBreak="0">
+  <w:abstractNum w:abstractNumId="74" w15:restartNumberingAfterBreak="0">
     <w:nsid w:val="51672642"/>
     <w:multiLevelType w:val="multilevel"/>
     <w:tmpl w:val="1B3403BA"/>
@@ -66501,7 +68454,7 @@
       </w:rPr>
     </w:lvl>
   </w:abstractNum>
-  <w:abstractNum w:abstractNumId="71" w15:restartNumberingAfterBreak="0">
+  <w:abstractNum w:abstractNumId="75" w15:restartNumberingAfterBreak="0">
     <w:nsid w:val="53AF2AF6"/>
     <w:multiLevelType w:val="multilevel"/>
     <w:tmpl w:val="CEA637AE"/>
@@ -66618,7 +68571,7 @@
       </w:pPr>
     </w:lvl>
   </w:abstractNum>
-  <w:abstractNum w:abstractNumId="72" w15:restartNumberingAfterBreak="0">
+  <w:abstractNum w:abstractNumId="76" w15:restartNumberingAfterBreak="0">
     <w:nsid w:val="53BE6F04"/>
     <w:multiLevelType w:val="multilevel"/>
     <w:tmpl w:val="6A4EC846"/>
@@ -66731,7 +68684,7 @@
       </w:pPr>
     </w:lvl>
   </w:abstractNum>
-  <w:abstractNum w:abstractNumId="73" w15:restartNumberingAfterBreak="0">
+  <w:abstractNum w:abstractNumId="77" w15:restartNumberingAfterBreak="0">
     <w:nsid w:val="5441142F"/>
     <w:multiLevelType w:val="hybridMultilevel"/>
     <w:tmpl w:val="090A32A6"/>
@@ -66844,7 +68797,7 @@
       </w:rPr>
     </w:lvl>
   </w:abstractNum>
-  <w:abstractNum w:abstractNumId="74" w15:restartNumberingAfterBreak="0">
+  <w:abstractNum w:abstractNumId="78" w15:restartNumberingAfterBreak="0">
     <w:nsid w:val="57482A26"/>
     <w:multiLevelType w:val="multilevel"/>
     <w:tmpl w:val="50482DDC"/>
@@ -66989,7 +68942,7 @@
       </w:rPr>
     </w:lvl>
   </w:abstractNum>
-  <w:abstractNum w:abstractNumId="75" w15:restartNumberingAfterBreak="0">
+  <w:abstractNum w:abstractNumId="79" w15:restartNumberingAfterBreak="0">
     <w:nsid w:val="59B94DE7"/>
     <w:multiLevelType w:val="multilevel"/>
     <w:tmpl w:val="1F36AE30"/>
@@ -67134,7 +69087,7 @@
       </w:rPr>
     </w:lvl>
   </w:abstractNum>
-  <w:abstractNum w:abstractNumId="76" w15:restartNumberingAfterBreak="0">
+  <w:abstractNum w:abstractNumId="80" w15:restartNumberingAfterBreak="0">
     <w:nsid w:val="5A0710C9"/>
     <w:multiLevelType w:val="hybridMultilevel"/>
     <w:tmpl w:val="12386680"/>
@@ -67223,7 +69176,7 @@
       </w:pPr>
     </w:lvl>
   </w:abstractNum>
-  <w:abstractNum w:abstractNumId="77" w15:restartNumberingAfterBreak="0">
+  <w:abstractNum w:abstractNumId="81" w15:restartNumberingAfterBreak="0">
     <w:nsid w:val="5A49787B"/>
     <w:multiLevelType w:val="multilevel"/>
     <w:tmpl w:val="D1E607DA"/>
@@ -67372,7 +69325,7 @@
       </w:rPr>
     </w:lvl>
   </w:abstractNum>
-  <w:abstractNum w:abstractNumId="78" w15:restartNumberingAfterBreak="0">
+  <w:abstractNum w:abstractNumId="82" w15:restartNumberingAfterBreak="0">
     <w:nsid w:val="5BC3173D"/>
     <w:multiLevelType w:val="multilevel"/>
     <w:tmpl w:val="56FC860E"/>
@@ -67521,7 +69474,7 @@
       </w:rPr>
     </w:lvl>
   </w:abstractNum>
-  <w:abstractNum w:abstractNumId="79" w15:restartNumberingAfterBreak="0">
+  <w:abstractNum w:abstractNumId="83" w15:restartNumberingAfterBreak="0">
     <w:nsid w:val="5BF22E79"/>
     <w:multiLevelType w:val="hybridMultilevel"/>
     <w:tmpl w:val="1D0CAAA2"/>
@@ -67610,7 +69563,7 @@
       </w:pPr>
     </w:lvl>
   </w:abstractNum>
-  <w:abstractNum w:abstractNumId="80" w15:restartNumberingAfterBreak="0">
+  <w:abstractNum w:abstractNumId="84" w15:restartNumberingAfterBreak="0">
     <w:nsid w:val="5C3470E2"/>
     <w:multiLevelType w:val="multilevel"/>
     <w:tmpl w:val="50482DDC"/>
@@ -67755,7 +69708,7 @@
       </w:rPr>
     </w:lvl>
   </w:abstractNum>
-  <w:abstractNum w:abstractNumId="81" w15:restartNumberingAfterBreak="0">
+  <w:abstractNum w:abstractNumId="85" w15:restartNumberingAfterBreak="0">
     <w:nsid w:val="5C4C2B43"/>
     <w:multiLevelType w:val="hybridMultilevel"/>
     <w:tmpl w:val="78A6FA1A"/>
@@ -67844,7 +69797,7 @@
       </w:pPr>
     </w:lvl>
   </w:abstractNum>
-  <w:abstractNum w:abstractNumId="82" w15:restartNumberingAfterBreak="0">
+  <w:abstractNum w:abstractNumId="86" w15:restartNumberingAfterBreak="0">
     <w:nsid w:val="5C852362"/>
     <w:multiLevelType w:val="multilevel"/>
     <w:tmpl w:val="1F36AE30"/>
@@ -67989,7 +69942,7 @@
       </w:rPr>
     </w:lvl>
   </w:abstractNum>
-  <w:abstractNum w:abstractNumId="83" w15:restartNumberingAfterBreak="0">
+  <w:abstractNum w:abstractNumId="87" w15:restartNumberingAfterBreak="0">
     <w:nsid w:val="5DE60C4D"/>
     <w:multiLevelType w:val="hybridMultilevel"/>
     <w:tmpl w:val="3CEA6BCA"/>
@@ -68102,7 +70055,7 @@
       </w:rPr>
     </w:lvl>
   </w:abstractNum>
-  <w:abstractNum w:abstractNumId="84" w15:restartNumberingAfterBreak="0">
+  <w:abstractNum w:abstractNumId="88" w15:restartNumberingAfterBreak="0">
     <w:nsid w:val="5E023286"/>
     <w:multiLevelType w:val="multilevel"/>
     <w:tmpl w:val="F9802DF0"/>
@@ -68215,7 +70168,7 @@
       </w:pPr>
     </w:lvl>
   </w:abstractNum>
-  <w:abstractNum w:abstractNumId="85" w15:restartNumberingAfterBreak="0">
+  <w:abstractNum w:abstractNumId="89" w15:restartNumberingAfterBreak="0">
     <w:nsid w:val="5FC26AA6"/>
     <w:multiLevelType w:val="multilevel"/>
     <w:tmpl w:val="420896B8"/>
@@ -68332,7 +70285,7 @@
       </w:pPr>
     </w:lvl>
   </w:abstractNum>
-  <w:abstractNum w:abstractNumId="86" w15:restartNumberingAfterBreak="0">
+  <w:abstractNum w:abstractNumId="90" w15:restartNumberingAfterBreak="0">
     <w:nsid w:val="5FD95AF5"/>
     <w:multiLevelType w:val="hybridMultilevel"/>
     <w:tmpl w:val="82A45F40"/>
@@ -68445,7 +70398,7 @@
       </w:rPr>
     </w:lvl>
   </w:abstractNum>
-  <w:abstractNum w:abstractNumId="87" w15:restartNumberingAfterBreak="0">
+  <w:abstractNum w:abstractNumId="91" w15:restartNumberingAfterBreak="0">
     <w:nsid w:val="605603FD"/>
     <w:multiLevelType w:val="hybridMultilevel"/>
     <w:tmpl w:val="513CC28A"/>
@@ -68558,7 +70511,7 @@
       </w:rPr>
     </w:lvl>
   </w:abstractNum>
-  <w:abstractNum w:abstractNumId="88" w15:restartNumberingAfterBreak="0">
+  <w:abstractNum w:abstractNumId="92" w15:restartNumberingAfterBreak="0">
     <w:nsid w:val="60D04877"/>
     <w:multiLevelType w:val="hybridMultilevel"/>
     <w:tmpl w:val="7B2CE442"/>
@@ -68671,7 +70624,7 @@
       </w:rPr>
     </w:lvl>
   </w:abstractNum>
-  <w:abstractNum w:abstractNumId="89" w15:restartNumberingAfterBreak="0">
+  <w:abstractNum w:abstractNumId="93" w15:restartNumberingAfterBreak="0">
     <w:nsid w:val="61512093"/>
     <w:multiLevelType w:val="multilevel"/>
     <w:tmpl w:val="50482DDC"/>
@@ -68816,7 +70769,7 @@
       </w:rPr>
     </w:lvl>
   </w:abstractNum>
-  <w:abstractNum w:abstractNumId="90" w15:restartNumberingAfterBreak="0">
+  <w:abstractNum w:abstractNumId="94" w15:restartNumberingAfterBreak="0">
     <w:nsid w:val="620827D7"/>
     <w:multiLevelType w:val="multilevel"/>
     <w:tmpl w:val="3B3E3DDC"/>
@@ -68965,7 +70918,7 @@
       </w:rPr>
     </w:lvl>
   </w:abstractNum>
-  <w:abstractNum w:abstractNumId="91" w15:restartNumberingAfterBreak="0">
+  <w:abstractNum w:abstractNumId="95" w15:restartNumberingAfterBreak="0">
     <w:nsid w:val="62CF7E19"/>
     <w:multiLevelType w:val="hybridMultilevel"/>
     <w:tmpl w:val="0EEE02E8"/>
@@ -69054,7 +71007,7 @@
       </w:pPr>
     </w:lvl>
   </w:abstractNum>
-  <w:abstractNum w:abstractNumId="92" w15:restartNumberingAfterBreak="0">
+  <w:abstractNum w:abstractNumId="96" w15:restartNumberingAfterBreak="0">
     <w:nsid w:val="631D14FD"/>
     <w:multiLevelType w:val="hybridMultilevel"/>
     <w:tmpl w:val="81508112"/>
@@ -69167,7 +71120,7 @@
       </w:rPr>
     </w:lvl>
   </w:abstractNum>
-  <w:abstractNum w:abstractNumId="93" w15:restartNumberingAfterBreak="0">
+  <w:abstractNum w:abstractNumId="97" w15:restartNumberingAfterBreak="0">
     <w:nsid w:val="637C5BBD"/>
     <w:multiLevelType w:val="hybridMultilevel"/>
     <w:tmpl w:val="3336E8E4"/>
@@ -69256,7 +71209,7 @@
       </w:pPr>
     </w:lvl>
   </w:abstractNum>
-  <w:abstractNum w:abstractNumId="94" w15:restartNumberingAfterBreak="0">
+  <w:abstractNum w:abstractNumId="98" w15:restartNumberingAfterBreak="0">
     <w:nsid w:val="647A67FA"/>
     <w:multiLevelType w:val="hybridMultilevel"/>
     <w:tmpl w:val="B158EC32"/>
@@ -69345,7 +71298,7 @@
       </w:pPr>
     </w:lvl>
   </w:abstractNum>
-  <w:abstractNum w:abstractNumId="95" w15:restartNumberingAfterBreak="0">
+  <w:abstractNum w:abstractNumId="99" w15:restartNumberingAfterBreak="0">
     <w:nsid w:val="67417ED1"/>
     <w:multiLevelType w:val="multilevel"/>
     <w:tmpl w:val="D0968130"/>
@@ -69494,7 +71447,7 @@
       </w:rPr>
     </w:lvl>
   </w:abstractNum>
-  <w:abstractNum w:abstractNumId="96" w15:restartNumberingAfterBreak="0">
+  <w:abstractNum w:abstractNumId="100" w15:restartNumberingAfterBreak="0">
     <w:nsid w:val="695F3696"/>
     <w:multiLevelType w:val="hybridMultilevel"/>
     <w:tmpl w:val="EF3692AE"/>
@@ -69583,7 +71536,156 @@
       </w:pPr>
     </w:lvl>
   </w:abstractNum>
-  <w:abstractNum w:abstractNumId="97" w15:restartNumberingAfterBreak="0">
+  <w:abstractNum w:abstractNumId="101" w15:restartNumberingAfterBreak="0">
+    <w:nsid w:val="6A4944C2"/>
+    <w:multiLevelType w:val="multilevel"/>
+    <w:tmpl w:val="06728B8A"/>
+    <w:lvl w:ilvl="0">
+      <w:start w:val="1"/>
+      <w:numFmt w:val="bullet"/>
+      <w:lvlText w:val=""/>
+      <w:lvlJc w:val="left"/>
+      <w:pPr>
+        <w:tabs>
+          <w:tab w:val="num" w:pos="720"/>
+        </w:tabs>
+        <w:ind w:left="720" w:hanging="360"/>
+      </w:pPr>
+      <w:rPr>
+        <w:rFonts w:ascii="Symbol" w:hAnsi="Symbol" w:hint="default"/>
+        <w:sz w:val="20"/>
+      </w:rPr>
+    </w:lvl>
+    <w:lvl w:ilvl="1" w:tentative="1">
+      <w:start w:val="1"/>
+      <w:numFmt w:val="bullet"/>
+      <w:lvlText w:val="o"/>
+      <w:lvlJc w:val="left"/>
+      <w:pPr>
+        <w:tabs>
+          <w:tab w:val="num" w:pos="1440"/>
+        </w:tabs>
+        <w:ind w:left="1440" w:hanging="360"/>
+      </w:pPr>
+      <w:rPr>
+        <w:rFonts w:ascii="Courier New" w:hAnsi="Courier New" w:hint="default"/>
+        <w:sz w:val="20"/>
+      </w:rPr>
+    </w:lvl>
+    <w:lvl w:ilvl="2" w:tentative="1">
+      <w:start w:val="1"/>
+      <w:numFmt w:val="bullet"/>
+      <w:lvlText w:val=""/>
+      <w:lvlJc w:val="left"/>
+      <w:pPr>
+        <w:tabs>
+          <w:tab w:val="num" w:pos="2160"/>
+        </w:tabs>
+        <w:ind w:left="2160" w:hanging="360"/>
+      </w:pPr>
+      <w:rPr>
+        <w:rFonts w:ascii="Wingdings" w:hAnsi="Wingdings" w:hint="default"/>
+        <w:sz w:val="20"/>
+      </w:rPr>
+    </w:lvl>
+    <w:lvl w:ilvl="3" w:tentative="1">
+      <w:start w:val="1"/>
+      <w:numFmt w:val="bullet"/>
+      <w:lvlText w:val=""/>
+      <w:lvlJc w:val="left"/>
+      <w:pPr>
+        <w:tabs>
+          <w:tab w:val="num" w:pos="2880"/>
+        </w:tabs>
+        <w:ind w:left="2880" w:hanging="360"/>
+      </w:pPr>
+      <w:rPr>
+        <w:rFonts w:ascii="Wingdings" w:hAnsi="Wingdings" w:hint="default"/>
+        <w:sz w:val="20"/>
+      </w:rPr>
+    </w:lvl>
+    <w:lvl w:ilvl="4" w:tentative="1">
+      <w:start w:val="1"/>
+      <w:numFmt w:val="bullet"/>
+      <w:lvlText w:val=""/>
+      <w:lvlJc w:val="left"/>
+      <w:pPr>
+        <w:tabs>
+          <w:tab w:val="num" w:pos="3600"/>
+        </w:tabs>
+        <w:ind w:left="3600" w:hanging="360"/>
+      </w:pPr>
+      <w:rPr>
+        <w:rFonts w:ascii="Wingdings" w:hAnsi="Wingdings" w:hint="default"/>
+        <w:sz w:val="20"/>
+      </w:rPr>
+    </w:lvl>
+    <w:lvl w:ilvl="5" w:tentative="1">
+      <w:start w:val="1"/>
+      <w:numFmt w:val="bullet"/>
+      <w:lvlText w:val=""/>
+      <w:lvlJc w:val="left"/>
+      <w:pPr>
+        <w:tabs>
+          <w:tab w:val="num" w:pos="4320"/>
+        </w:tabs>
+        <w:ind w:left="4320" w:hanging="360"/>
+      </w:pPr>
+      <w:rPr>
+        <w:rFonts w:ascii="Wingdings" w:hAnsi="Wingdings" w:hint="default"/>
+        <w:sz w:val="20"/>
+      </w:rPr>
+    </w:lvl>
+    <w:lvl w:ilvl="6" w:tentative="1">
+      <w:start w:val="1"/>
+      <w:numFmt w:val="bullet"/>
+      <w:lvlText w:val=""/>
+      <w:lvlJc w:val="left"/>
+      <w:pPr>
+        <w:tabs>
+          <w:tab w:val="num" w:pos="5040"/>
+        </w:tabs>
+        <w:ind w:left="5040" w:hanging="360"/>
+      </w:pPr>
+      <w:rPr>
+        <w:rFonts w:ascii="Wingdings" w:hAnsi="Wingdings" w:hint="default"/>
+        <w:sz w:val="20"/>
+      </w:rPr>
+    </w:lvl>
+    <w:lvl w:ilvl="7" w:tentative="1">
+      <w:start w:val="1"/>
+      <w:numFmt w:val="bullet"/>
+      <w:lvlText w:val=""/>
+      <w:lvlJc w:val="left"/>
+      <w:pPr>
+        <w:tabs>
+          <w:tab w:val="num" w:pos="5760"/>
+        </w:tabs>
+        <w:ind w:left="5760" w:hanging="360"/>
+      </w:pPr>
+      <w:rPr>
+        <w:rFonts w:ascii="Wingdings" w:hAnsi="Wingdings" w:hint="default"/>
+        <w:sz w:val="20"/>
+      </w:rPr>
+    </w:lvl>
+    <w:lvl w:ilvl="8" w:tentative="1">
+      <w:start w:val="1"/>
+      <w:numFmt w:val="bullet"/>
+      <w:lvlText w:val=""/>
+      <w:lvlJc w:val="left"/>
+      <w:pPr>
+        <w:tabs>
+          <w:tab w:val="num" w:pos="6480"/>
+        </w:tabs>
+        <w:ind w:left="6480" w:hanging="360"/>
+      </w:pPr>
+      <w:rPr>
+        <w:rFonts w:ascii="Wingdings" w:hAnsi="Wingdings" w:hint="default"/>
+        <w:sz w:val="20"/>
+      </w:rPr>
+    </w:lvl>
+  </w:abstractNum>
+  <w:abstractNum w:abstractNumId="102" w15:restartNumberingAfterBreak="0">
     <w:nsid w:val="6A911D7D"/>
     <w:multiLevelType w:val="multilevel"/>
     <w:tmpl w:val="EF8EB7BE"/>
@@ -69696,7 +71798,7 @@
       </w:pPr>
     </w:lvl>
   </w:abstractNum>
-  <w:abstractNum w:abstractNumId="98" w15:restartNumberingAfterBreak="0">
+  <w:abstractNum w:abstractNumId="103" w15:restartNumberingAfterBreak="0">
     <w:nsid w:val="6AE51C3E"/>
     <w:multiLevelType w:val="multilevel"/>
     <w:tmpl w:val="50E861A8"/>
@@ -69845,7 +71947,7 @@
       </w:rPr>
     </w:lvl>
   </w:abstractNum>
-  <w:abstractNum w:abstractNumId="99" w15:restartNumberingAfterBreak="0">
+  <w:abstractNum w:abstractNumId="104" w15:restartNumberingAfterBreak="0">
     <w:nsid w:val="6B8528FF"/>
     <w:multiLevelType w:val="hybridMultilevel"/>
     <w:tmpl w:val="EB9EAC6A"/>
@@ -69958,7 +72060,7 @@
       </w:rPr>
     </w:lvl>
   </w:abstractNum>
-  <w:abstractNum w:abstractNumId="100" w15:restartNumberingAfterBreak="0">
+  <w:abstractNum w:abstractNumId="105" w15:restartNumberingAfterBreak="0">
     <w:nsid w:val="6C7B0793"/>
     <w:multiLevelType w:val="hybridMultilevel"/>
     <w:tmpl w:val="3D123BFA"/>
@@ -70071,7 +72173,7 @@
       </w:rPr>
     </w:lvl>
   </w:abstractNum>
-  <w:abstractNum w:abstractNumId="101" w15:restartNumberingAfterBreak="0">
+  <w:abstractNum w:abstractNumId="106" w15:restartNumberingAfterBreak="0">
     <w:nsid w:val="6E173C34"/>
     <w:multiLevelType w:val="multilevel"/>
     <w:tmpl w:val="A4DCF626"/>
@@ -70220,7 +72322,7 @@
       </w:rPr>
     </w:lvl>
   </w:abstractNum>
-  <w:abstractNum w:abstractNumId="102" w15:restartNumberingAfterBreak="0">
+  <w:abstractNum w:abstractNumId="107" w15:restartNumberingAfterBreak="0">
     <w:nsid w:val="6E1D16CF"/>
     <w:multiLevelType w:val="hybridMultilevel"/>
     <w:tmpl w:val="67826326"/>
@@ -70333,7 +72435,7 @@
       </w:rPr>
     </w:lvl>
   </w:abstractNum>
-  <w:abstractNum w:abstractNumId="103" w15:restartNumberingAfterBreak="0">
+  <w:abstractNum w:abstractNumId="108" w15:restartNumberingAfterBreak="0">
     <w:nsid w:val="6E8649E9"/>
     <w:multiLevelType w:val="hybridMultilevel"/>
     <w:tmpl w:val="361658A4"/>
@@ -70422,7 +72524,7 @@
       </w:pPr>
     </w:lvl>
   </w:abstractNum>
-  <w:abstractNum w:abstractNumId="104" w15:restartNumberingAfterBreak="0">
+  <w:abstractNum w:abstractNumId="109" w15:restartNumberingAfterBreak="0">
     <w:nsid w:val="6EE64FDF"/>
     <w:multiLevelType w:val="multilevel"/>
     <w:tmpl w:val="EB56DE34"/>
@@ -70535,7 +72637,156 @@
       </w:pPr>
     </w:lvl>
   </w:abstractNum>
-  <w:abstractNum w:abstractNumId="105" w15:restartNumberingAfterBreak="0">
+  <w:abstractNum w:abstractNumId="110" w15:restartNumberingAfterBreak="0">
+    <w:nsid w:val="7512761E"/>
+    <w:multiLevelType w:val="multilevel"/>
+    <w:tmpl w:val="3F90F828"/>
+    <w:lvl w:ilvl="0">
+      <w:start w:val="1"/>
+      <w:numFmt w:val="bullet"/>
+      <w:lvlText w:val=""/>
+      <w:lvlJc w:val="left"/>
+      <w:pPr>
+        <w:tabs>
+          <w:tab w:val="num" w:pos="1440"/>
+        </w:tabs>
+        <w:ind w:left="1440" w:hanging="360"/>
+      </w:pPr>
+      <w:rPr>
+        <w:rFonts w:ascii="Symbol" w:hAnsi="Symbol" w:hint="default"/>
+        <w:sz w:val="20"/>
+      </w:rPr>
+    </w:lvl>
+    <w:lvl w:ilvl="1" w:tentative="1">
+      <w:start w:val="1"/>
+      <w:numFmt w:val="bullet"/>
+      <w:lvlText w:val="o"/>
+      <w:lvlJc w:val="left"/>
+      <w:pPr>
+        <w:tabs>
+          <w:tab w:val="num" w:pos="2160"/>
+        </w:tabs>
+        <w:ind w:left="2160" w:hanging="360"/>
+      </w:pPr>
+      <w:rPr>
+        <w:rFonts w:ascii="Courier New" w:hAnsi="Courier New" w:hint="default"/>
+        <w:sz w:val="20"/>
+      </w:rPr>
+    </w:lvl>
+    <w:lvl w:ilvl="2" w:tentative="1">
+      <w:start w:val="1"/>
+      <w:numFmt w:val="bullet"/>
+      <w:lvlText w:val=""/>
+      <w:lvlJc w:val="left"/>
+      <w:pPr>
+        <w:tabs>
+          <w:tab w:val="num" w:pos="2880"/>
+        </w:tabs>
+        <w:ind w:left="2880" w:hanging="360"/>
+      </w:pPr>
+      <w:rPr>
+        <w:rFonts w:ascii="Wingdings" w:hAnsi="Wingdings" w:hint="default"/>
+        <w:sz w:val="20"/>
+      </w:rPr>
+    </w:lvl>
+    <w:lvl w:ilvl="3" w:tentative="1">
+      <w:start w:val="1"/>
+      <w:numFmt w:val="bullet"/>
+      <w:lvlText w:val=""/>
+      <w:lvlJc w:val="left"/>
+      <w:pPr>
+        <w:tabs>
+          <w:tab w:val="num" w:pos="3600"/>
+        </w:tabs>
+        <w:ind w:left="3600" w:hanging="360"/>
+      </w:pPr>
+      <w:rPr>
+        <w:rFonts w:ascii="Wingdings" w:hAnsi="Wingdings" w:hint="default"/>
+        <w:sz w:val="20"/>
+      </w:rPr>
+    </w:lvl>
+    <w:lvl w:ilvl="4" w:tentative="1">
+      <w:start w:val="1"/>
+      <w:numFmt w:val="bullet"/>
+      <w:lvlText w:val=""/>
+      <w:lvlJc w:val="left"/>
+      <w:pPr>
+        <w:tabs>
+          <w:tab w:val="num" w:pos="4320"/>
+        </w:tabs>
+        <w:ind w:left="4320" w:hanging="360"/>
+      </w:pPr>
+      <w:rPr>
+        <w:rFonts w:ascii="Wingdings" w:hAnsi="Wingdings" w:hint="default"/>
+        <w:sz w:val="20"/>
+      </w:rPr>
+    </w:lvl>
+    <w:lvl w:ilvl="5" w:tentative="1">
+      <w:start w:val="1"/>
+      <w:numFmt w:val="bullet"/>
+      <w:lvlText w:val=""/>
+      <w:lvlJc w:val="left"/>
+      <w:pPr>
+        <w:tabs>
+          <w:tab w:val="num" w:pos="5040"/>
+        </w:tabs>
+        <w:ind w:left="5040" w:hanging="360"/>
+      </w:pPr>
+      <w:rPr>
+        <w:rFonts w:ascii="Wingdings" w:hAnsi="Wingdings" w:hint="default"/>
+        <w:sz w:val="20"/>
+      </w:rPr>
+    </w:lvl>
+    <w:lvl w:ilvl="6" w:tentative="1">
+      <w:start w:val="1"/>
+      <w:numFmt w:val="bullet"/>
+      <w:lvlText w:val=""/>
+      <w:lvlJc w:val="left"/>
+      <w:pPr>
+        <w:tabs>
+          <w:tab w:val="num" w:pos="5760"/>
+        </w:tabs>
+        <w:ind w:left="5760" w:hanging="360"/>
+      </w:pPr>
+      <w:rPr>
+        <w:rFonts w:ascii="Wingdings" w:hAnsi="Wingdings" w:hint="default"/>
+        <w:sz w:val="20"/>
+      </w:rPr>
+    </w:lvl>
+    <w:lvl w:ilvl="7" w:tentative="1">
+      <w:start w:val="1"/>
+      <w:numFmt w:val="bullet"/>
+      <w:lvlText w:val=""/>
+      <w:lvlJc w:val="left"/>
+      <w:pPr>
+        <w:tabs>
+          <w:tab w:val="num" w:pos="6480"/>
+        </w:tabs>
+        <w:ind w:left="6480" w:hanging="360"/>
+      </w:pPr>
+      <w:rPr>
+        <w:rFonts w:ascii="Wingdings" w:hAnsi="Wingdings" w:hint="default"/>
+        <w:sz w:val="20"/>
+      </w:rPr>
+    </w:lvl>
+    <w:lvl w:ilvl="8" w:tentative="1">
+      <w:start w:val="1"/>
+      <w:numFmt w:val="bullet"/>
+      <w:lvlText w:val=""/>
+      <w:lvlJc w:val="left"/>
+      <w:pPr>
+        <w:tabs>
+          <w:tab w:val="num" w:pos="7200"/>
+        </w:tabs>
+        <w:ind w:left="7200" w:hanging="360"/>
+      </w:pPr>
+      <w:rPr>
+        <w:rFonts w:ascii="Wingdings" w:hAnsi="Wingdings" w:hint="default"/>
+        <w:sz w:val="20"/>
+      </w:rPr>
+    </w:lvl>
+  </w:abstractNum>
+  <w:abstractNum w:abstractNumId="111" w15:restartNumberingAfterBreak="0">
     <w:nsid w:val="75173E9D"/>
     <w:multiLevelType w:val="hybridMultilevel"/>
     <w:tmpl w:val="320A3122"/>
@@ -70624,7 +72875,7 @@
       </w:pPr>
     </w:lvl>
   </w:abstractNum>
-  <w:abstractNum w:abstractNumId="106" w15:restartNumberingAfterBreak="0">
+  <w:abstractNum w:abstractNumId="112" w15:restartNumberingAfterBreak="0">
     <w:nsid w:val="76394258"/>
     <w:multiLevelType w:val="hybridMultilevel"/>
     <w:tmpl w:val="5DEEF286"/>
@@ -70713,7 +72964,7 @@
       </w:pPr>
     </w:lvl>
   </w:abstractNum>
-  <w:abstractNum w:abstractNumId="107" w15:restartNumberingAfterBreak="0">
+  <w:abstractNum w:abstractNumId="113" w15:restartNumberingAfterBreak="0">
     <w:nsid w:val="77776B18"/>
     <w:multiLevelType w:val="multilevel"/>
     <w:tmpl w:val="50482DDC"/>
@@ -70858,7 +73109,7 @@
       </w:rPr>
     </w:lvl>
   </w:abstractNum>
-  <w:abstractNum w:abstractNumId="108" w15:restartNumberingAfterBreak="0">
+  <w:abstractNum w:abstractNumId="114" w15:restartNumberingAfterBreak="0">
     <w:nsid w:val="78B758FF"/>
     <w:multiLevelType w:val="multilevel"/>
     <w:tmpl w:val="50482DDC"/>
@@ -71004,7 +73255,7 @@
       </w:rPr>
     </w:lvl>
   </w:abstractNum>
-  <w:abstractNum w:abstractNumId="109" w15:restartNumberingAfterBreak="0">
+  <w:abstractNum w:abstractNumId="115" w15:restartNumberingAfterBreak="0">
     <w:nsid w:val="7C51010D"/>
     <w:multiLevelType w:val="multilevel"/>
     <w:tmpl w:val="1F36AE30"/>
@@ -71149,7 +73400,7 @@
       </w:rPr>
     </w:lvl>
   </w:abstractNum>
-  <w:abstractNum w:abstractNumId="110" w15:restartNumberingAfterBreak="0">
+  <w:abstractNum w:abstractNumId="116" w15:restartNumberingAfterBreak="0">
     <w:nsid w:val="7F095E69"/>
     <w:multiLevelType w:val="multilevel"/>
     <w:tmpl w:val="58809E5E"/>
@@ -71263,7 +73514,7 @@
     </w:lvl>
   </w:abstractNum>
   <w:num w:numId="1" w16cid:durableId="1038704844">
-    <w:abstractNumId w:val="68"/>
+    <w:abstractNumId w:val="72"/>
   </w:num>
   <w:num w:numId="2" w16cid:durableId="1120763185">
     <w:abstractNumId w:val="13"/>
@@ -71275,76 +73526,76 @@
     <w:abstractNumId w:val="19"/>
   </w:num>
   <w:num w:numId="5" w16cid:durableId="501046736">
-    <w:abstractNumId w:val="33"/>
+    <w:abstractNumId w:val="34"/>
   </w:num>
   <w:num w:numId="6" w16cid:durableId="1547523345">
-    <w:abstractNumId w:val="37"/>
+    <w:abstractNumId w:val="39"/>
   </w:num>
   <w:num w:numId="7" w16cid:durableId="472136418">
-    <w:abstractNumId w:val="55"/>
+    <w:abstractNumId w:val="58"/>
   </w:num>
   <w:num w:numId="8" w16cid:durableId="1683774338">
+    <w:abstractNumId w:val="51"/>
+  </w:num>
+  <w:num w:numId="9" w16cid:durableId="553273250">
+    <w:abstractNumId w:val="77"/>
+  </w:num>
+  <w:num w:numId="10" w16cid:durableId="620842423">
+    <w:abstractNumId w:val="41"/>
+  </w:num>
+  <w:num w:numId="11" w16cid:durableId="1793203288">
+    <w:abstractNumId w:val="42"/>
+  </w:num>
+  <w:num w:numId="12" w16cid:durableId="1188442690">
+    <w:abstractNumId w:val="67"/>
+  </w:num>
+  <w:num w:numId="13" w16cid:durableId="1679892966">
+    <w:abstractNumId w:val="57"/>
+  </w:num>
+  <w:num w:numId="14" w16cid:durableId="1569917837">
+    <w:abstractNumId w:val="98"/>
+  </w:num>
+  <w:num w:numId="15" w16cid:durableId="237908766">
     <w:abstractNumId w:val="48"/>
   </w:num>
-  <w:num w:numId="9" w16cid:durableId="553273250">
-    <w:abstractNumId w:val="73"/>
-  </w:num>
-  <w:num w:numId="10" w16cid:durableId="620842423">
-    <w:abstractNumId w:val="39"/>
-  </w:num>
-  <w:num w:numId="11" w16cid:durableId="1793203288">
-    <w:abstractNumId w:val="40"/>
-  </w:num>
-  <w:num w:numId="12" w16cid:durableId="1188442690">
-    <w:abstractNumId w:val="63"/>
-  </w:num>
-  <w:num w:numId="13" w16cid:durableId="1679892966">
-    <w:abstractNumId w:val="54"/>
-  </w:num>
-  <w:num w:numId="14" w16cid:durableId="1569917837">
-    <w:abstractNumId w:val="94"/>
-  </w:num>
-  <w:num w:numId="15" w16cid:durableId="237908766">
-    <w:abstractNumId w:val="46"/>
-  </w:num>
   <w:num w:numId="16" w16cid:durableId="513812888">
-    <w:abstractNumId w:val="87"/>
+    <w:abstractNumId w:val="91"/>
   </w:num>
   <w:num w:numId="17" w16cid:durableId="1015577511">
-    <w:abstractNumId w:val="23"/>
+    <w:abstractNumId w:val="24"/>
   </w:num>
   <w:num w:numId="18" w16cid:durableId="258490316">
-    <w:abstractNumId w:val="66"/>
+    <w:abstractNumId w:val="70"/>
   </w:num>
   <w:num w:numId="19" w16cid:durableId="207184286">
-    <w:abstractNumId w:val="26"/>
+    <w:abstractNumId w:val="27"/>
   </w:num>
   <w:num w:numId="20" w16cid:durableId="2047362816">
     <w:abstractNumId w:val="11"/>
   </w:num>
   <w:num w:numId="21" w16cid:durableId="367536338">
-    <w:abstractNumId w:val="57"/>
+    <w:abstractNumId w:val="60"/>
   </w:num>
   <w:num w:numId="22" w16cid:durableId="1006521970">
-    <w:abstractNumId w:val="53"/>
+    <w:abstractNumId w:val="56"/>
   </w:num>
   <w:num w:numId="23" w16cid:durableId="1225605607">
-    <w:abstractNumId w:val="100"/>
+    <w:abstractNumId w:val="105"/>
   </w:num>
   <w:num w:numId="24" w16cid:durableId="1047682585">
-    <w:abstractNumId w:val="35"/>
+    <w:abstractNumId w:val="37"/>
   </w:num>
   <w:num w:numId="25" w16cid:durableId="667758682">
-    <w:abstractNumId w:val="93"/>
+    <w:abstractNumId w:val="97"/>
   </w:num>
   <w:num w:numId="26" w16cid:durableId="2076276246">
-    <w:abstractNumId w:val="30"/>
+    <w:abstractNumId w:val="31"/>
   </w:num>
   <w:num w:numId="27" w16cid:durableId="1646886375">
-    <w:abstractNumId w:val="58"/>
+    <w:abstractNumId w:val="61"/>
   </w:num>
   <w:num w:numId="28" w16cid:durableId="2073307031">
-    <w:abstractNumId w:val="105"/>
+    <w:abstractNumId w:val="111"/>
   </w:num>
   <w:num w:numId="29" w16cid:durableId="665596329">
     <w:abstractNumId w:val="14"/>
@@ -71353,49 +73604,49 @@
     <w:abstractNumId w:val="10"/>
   </w:num>
   <w:num w:numId="31" w16cid:durableId="523595044">
-    <w:abstractNumId w:val="28"/>
+    <w:abstractNumId w:val="29"/>
   </w:num>
   <w:num w:numId="32" w16cid:durableId="1544711306">
-    <w:abstractNumId w:val="106"/>
+    <w:abstractNumId w:val="112"/>
   </w:num>
   <w:num w:numId="33" w16cid:durableId="1461726649">
-    <w:abstractNumId w:val="81"/>
+    <w:abstractNumId w:val="85"/>
   </w:num>
   <w:num w:numId="34" w16cid:durableId="2083797000">
-    <w:abstractNumId w:val="36"/>
+    <w:abstractNumId w:val="38"/>
   </w:num>
   <w:num w:numId="35" w16cid:durableId="283125358">
-    <w:abstractNumId w:val="76"/>
+    <w:abstractNumId w:val="80"/>
   </w:num>
   <w:num w:numId="36" w16cid:durableId="1035884599">
-    <w:abstractNumId w:val="22"/>
+    <w:abstractNumId w:val="23"/>
   </w:num>
   <w:num w:numId="37" w16cid:durableId="499396958">
     <w:abstractNumId w:val="17"/>
   </w:num>
   <w:num w:numId="38" w16cid:durableId="1814105737">
-    <w:abstractNumId w:val="91"/>
+    <w:abstractNumId w:val="95"/>
   </w:num>
   <w:num w:numId="39" w16cid:durableId="2099983592">
-    <w:abstractNumId w:val="79"/>
+    <w:abstractNumId w:val="83"/>
   </w:num>
   <w:num w:numId="40" w16cid:durableId="754471035">
+    <w:abstractNumId w:val="55"/>
+  </w:num>
+  <w:num w:numId="41" w16cid:durableId="108279212">
+    <w:abstractNumId w:val="108"/>
+  </w:num>
+  <w:num w:numId="42" w16cid:durableId="928854362">
+    <w:abstractNumId w:val="99"/>
+  </w:num>
+  <w:num w:numId="43" w16cid:durableId="1496534544">
+    <w:abstractNumId w:val="26"/>
+  </w:num>
+  <w:num w:numId="44" w16cid:durableId="714307222">
     <w:abstractNumId w:val="52"/>
   </w:num>
-  <w:num w:numId="41" w16cid:durableId="108279212">
-    <w:abstractNumId w:val="103"/>
-  </w:num>
-  <w:num w:numId="42" w16cid:durableId="928854362">
-    <w:abstractNumId w:val="95"/>
-  </w:num>
-  <w:num w:numId="43" w16cid:durableId="1496534544">
-    <w:abstractNumId w:val="25"/>
-  </w:num>
-  <w:num w:numId="44" w16cid:durableId="714307222">
-    <w:abstractNumId w:val="49"/>
-  </w:num>
   <w:num w:numId="45" w16cid:durableId="1997295036">
-    <w:abstractNumId w:val="83"/>
+    <w:abstractNumId w:val="87"/>
   </w:num>
   <w:num w:numId="46" w16cid:durableId="959919554">
     <w:abstractNumId w:val="1"/>
@@ -71407,67 +73658,67 @@
     <w:abstractNumId w:val="4"/>
   </w:num>
   <w:num w:numId="49" w16cid:durableId="153843373">
+    <w:abstractNumId w:val="100"/>
+  </w:num>
+  <w:num w:numId="50" w16cid:durableId="458381094">
+    <w:abstractNumId w:val="33"/>
+  </w:num>
+  <w:num w:numId="51" w16cid:durableId="466288778">
     <w:abstractNumId w:val="96"/>
   </w:num>
-  <w:num w:numId="50" w16cid:durableId="458381094">
-    <w:abstractNumId w:val="32"/>
-  </w:num>
-  <w:num w:numId="51" w16cid:durableId="466288778">
-    <w:abstractNumId w:val="92"/>
-  </w:num>
   <w:num w:numId="52" w16cid:durableId="2101946822">
-    <w:abstractNumId w:val="65"/>
+    <w:abstractNumId w:val="69"/>
   </w:num>
   <w:num w:numId="53" w16cid:durableId="227114125">
-    <w:abstractNumId w:val="82"/>
+    <w:abstractNumId w:val="86"/>
   </w:num>
   <w:num w:numId="54" w16cid:durableId="221327434">
-    <w:abstractNumId w:val="104"/>
+    <w:abstractNumId w:val="109"/>
   </w:num>
   <w:num w:numId="55" w16cid:durableId="19549491">
-    <w:abstractNumId w:val="110"/>
+    <w:abstractNumId w:val="116"/>
   </w:num>
   <w:num w:numId="56" w16cid:durableId="1282615597">
-    <w:abstractNumId w:val="99"/>
+    <w:abstractNumId w:val="104"/>
   </w:num>
   <w:num w:numId="57" w16cid:durableId="823396364">
     <w:abstractNumId w:val="7"/>
   </w:num>
   <w:num w:numId="58" w16cid:durableId="1632520241">
-    <w:abstractNumId w:val="67"/>
+    <w:abstractNumId w:val="71"/>
   </w:num>
   <w:num w:numId="59" w16cid:durableId="1787965939">
     <w:abstractNumId w:val="0"/>
   </w:num>
   <w:num w:numId="60" w16cid:durableId="234899163">
-    <w:abstractNumId w:val="59"/>
+    <w:abstractNumId w:val="63"/>
   </w:num>
   <w:num w:numId="61" w16cid:durableId="445546240">
-    <w:abstractNumId w:val="43"/>
+    <w:abstractNumId w:val="45"/>
   </w:num>
   <w:num w:numId="62" w16cid:durableId="1446923613">
-    <w:abstractNumId w:val="101"/>
+    <w:abstractNumId w:val="106"/>
   </w:num>
   <w:num w:numId="63" w16cid:durableId="410083745">
     <w:abstractNumId w:val="9"/>
   </w:num>
   <w:num w:numId="64" w16cid:durableId="906918871">
-    <w:abstractNumId w:val="42"/>
+    <w:abstractNumId w:val="44"/>
   </w:num>
   <w:num w:numId="65" w16cid:durableId="702437944">
     <w:abstractNumId w:val="5"/>
   </w:num>
   <w:num w:numId="66" w16cid:durableId="1821653550">
-    <w:abstractNumId w:val="31"/>
+    <w:abstractNumId w:val="32"/>
   </w:num>
   <w:num w:numId="67" w16cid:durableId="141779263">
-    <w:abstractNumId w:val="109"/>
+    <w:abstractNumId w:val="115"/>
   </w:num>
   <w:num w:numId="68" w16cid:durableId="2037581319">
-    <w:abstractNumId w:val="70"/>
+    <w:abstractNumId w:val="74"/>
   </w:num>
   <w:num w:numId="69" w16cid:durableId="1437019737">
-    <w:abstractNumId w:val="50"/>
+    <w:abstractNumId w:val="53"/>
   </w:num>
   <w:num w:numId="70" w16cid:durableId="23752231">
     <w:abstractNumId w:val="8"/>
@@ -71479,121 +73730,139 @@
     <w:abstractNumId w:val="15"/>
   </w:num>
   <w:num w:numId="73" w16cid:durableId="372655744">
-    <w:abstractNumId w:val="86"/>
+    <w:abstractNumId w:val="90"/>
   </w:num>
   <w:num w:numId="74" w16cid:durableId="945969405">
-    <w:abstractNumId w:val="90"/>
+    <w:abstractNumId w:val="94"/>
   </w:num>
   <w:num w:numId="75" w16cid:durableId="447939803">
-    <w:abstractNumId w:val="44"/>
+    <w:abstractNumId w:val="46"/>
   </w:num>
   <w:num w:numId="76" w16cid:durableId="1346789585">
-    <w:abstractNumId w:val="41"/>
+    <w:abstractNumId w:val="43"/>
   </w:num>
   <w:num w:numId="77" w16cid:durableId="1430539490">
-    <w:abstractNumId w:val="75"/>
+    <w:abstractNumId w:val="79"/>
   </w:num>
   <w:num w:numId="78" w16cid:durableId="322970356">
-    <w:abstractNumId w:val="69"/>
+    <w:abstractNumId w:val="73"/>
   </w:num>
   <w:num w:numId="79" w16cid:durableId="1301695379">
-    <w:abstractNumId w:val="97"/>
+    <w:abstractNumId w:val="102"/>
   </w:num>
   <w:num w:numId="80" w16cid:durableId="475030330">
     <w:abstractNumId w:val="16"/>
   </w:num>
   <w:num w:numId="81" w16cid:durableId="2095205388">
-    <w:abstractNumId w:val="61"/>
+    <w:abstractNumId w:val="65"/>
   </w:num>
   <w:num w:numId="82" w16cid:durableId="1080829993">
-    <w:abstractNumId w:val="24"/>
+    <w:abstractNumId w:val="25"/>
   </w:num>
   <w:num w:numId="83" w16cid:durableId="1314797239">
-    <w:abstractNumId w:val="84"/>
+    <w:abstractNumId w:val="88"/>
   </w:num>
   <w:num w:numId="84" w16cid:durableId="827747599">
-    <w:abstractNumId w:val="38"/>
+    <w:abstractNumId w:val="40"/>
   </w:num>
   <w:num w:numId="85" w16cid:durableId="1741901684">
-    <w:abstractNumId w:val="88"/>
+    <w:abstractNumId w:val="92"/>
   </w:num>
   <w:num w:numId="86" w16cid:durableId="2115975023">
-    <w:abstractNumId w:val="102"/>
+    <w:abstractNumId w:val="107"/>
   </w:num>
   <w:num w:numId="87" w16cid:durableId="356086178">
     <w:abstractNumId w:val="18"/>
   </w:num>
   <w:num w:numId="88" w16cid:durableId="752121075">
-    <w:abstractNumId w:val="56"/>
+    <w:abstractNumId w:val="59"/>
   </w:num>
   <w:num w:numId="89" w16cid:durableId="1428845650">
-    <w:abstractNumId w:val="47"/>
+    <w:abstractNumId w:val="49"/>
   </w:num>
   <w:num w:numId="90" w16cid:durableId="1462920727">
-    <w:abstractNumId w:val="107"/>
+    <w:abstractNumId w:val="113"/>
   </w:num>
   <w:num w:numId="91" w16cid:durableId="1611745784">
-    <w:abstractNumId w:val="27"/>
+    <w:abstractNumId w:val="28"/>
   </w:num>
   <w:num w:numId="92" w16cid:durableId="1494566840">
-    <w:abstractNumId w:val="77"/>
+    <w:abstractNumId w:val="81"/>
   </w:num>
   <w:num w:numId="93" w16cid:durableId="568927886">
-    <w:abstractNumId w:val="78"/>
+    <w:abstractNumId w:val="82"/>
   </w:num>
   <w:num w:numId="94" w16cid:durableId="184053577">
-    <w:abstractNumId w:val="62"/>
+    <w:abstractNumId w:val="66"/>
   </w:num>
   <w:num w:numId="95" w16cid:durableId="1673333723">
-    <w:abstractNumId w:val="34"/>
+    <w:abstractNumId w:val="35"/>
   </w:num>
   <w:num w:numId="96" w16cid:durableId="323899890">
     <w:abstractNumId w:val="21"/>
   </w:num>
   <w:num w:numId="97" w16cid:durableId="1375957325">
-    <w:abstractNumId w:val="85"/>
+    <w:abstractNumId w:val="89"/>
   </w:num>
   <w:num w:numId="98" w16cid:durableId="1661810241">
-    <w:abstractNumId w:val="98"/>
+    <w:abstractNumId w:val="103"/>
   </w:num>
   <w:num w:numId="99" w16cid:durableId="86117973">
     <w:abstractNumId w:val="6"/>
   </w:num>
   <w:num w:numId="100" w16cid:durableId="510991087">
-    <w:abstractNumId w:val="64"/>
+    <w:abstractNumId w:val="68"/>
   </w:num>
   <w:num w:numId="101" w16cid:durableId="958685719">
-    <w:abstractNumId w:val="29"/>
+    <w:abstractNumId w:val="30"/>
   </w:num>
   <w:num w:numId="102" w16cid:durableId="480464869">
-    <w:abstractNumId w:val="60"/>
+    <w:abstractNumId w:val="64"/>
   </w:num>
   <w:num w:numId="103" w16cid:durableId="646401656">
     <w:abstractNumId w:val="20"/>
   </w:num>
   <w:num w:numId="104" w16cid:durableId="1973705174">
-    <w:abstractNumId w:val="51"/>
+    <w:abstractNumId w:val="54"/>
   </w:num>
   <w:num w:numId="105" w16cid:durableId="1662465329">
-    <w:abstractNumId w:val="80"/>
+    <w:abstractNumId w:val="84"/>
   </w:num>
   <w:num w:numId="106" w16cid:durableId="1964189787">
-    <w:abstractNumId w:val="74"/>
+    <w:abstractNumId w:val="78"/>
   </w:num>
   <w:num w:numId="107" w16cid:durableId="1133208861">
-    <w:abstractNumId w:val="89"/>
+    <w:abstractNumId w:val="93"/>
   </w:num>
   <w:num w:numId="108" w16cid:durableId="949707573">
-    <w:abstractNumId w:val="45"/>
+    <w:abstractNumId w:val="47"/>
   </w:num>
   <w:num w:numId="109" w16cid:durableId="1636987527">
-    <w:abstractNumId w:val="72"/>
+    <w:abstractNumId w:val="76"/>
   </w:num>
   <w:num w:numId="110" w16cid:durableId="896353796">
-    <w:abstractNumId w:val="71"/>
+    <w:abstractNumId w:val="75"/>
   </w:num>
   <w:num w:numId="111" w16cid:durableId="1576621067">
-    <w:abstractNumId w:val="108"/>
+    <w:abstractNumId w:val="114"/>
+  </w:num>
+  <w:num w:numId="112" w16cid:durableId="1902517438">
+    <w:abstractNumId w:val="110"/>
+  </w:num>
+  <w:num w:numId="113" w16cid:durableId="1474714568">
+    <w:abstractNumId w:val="36"/>
+  </w:num>
+  <w:num w:numId="114" w16cid:durableId="1731266388">
+    <w:abstractNumId w:val="101"/>
+  </w:num>
+  <w:num w:numId="115" w16cid:durableId="769468792">
+    <w:abstractNumId w:val="62"/>
+  </w:num>
+  <w:num w:numId="116" w16cid:durableId="44138405">
+    <w:abstractNumId w:val="50"/>
+  </w:num>
+  <w:num w:numId="117" w16cid:durableId="776995229">
+    <w:abstractNumId w:val="22"/>
   </w:num>
 </w:numbering>
 </file>

</xml_diff>